<commit_message>
Pierwsza strona zostala poprawnie sformatowana
</commit_message>
<xml_diff>
--- a/Praca_Inzynierska/Adam Szreiber.docx
+++ b/Praca_Inzynierska/Adam Szreiber.docx
@@ -4,8 +4,563 @@
   <w:body>
     <w:p>
       <w:pPr>
+        <w:spacing w:line="276" w:lineRule="auto"/>
+        <w:jc w:val="center"/>
+        <w:rPr>
+          <w:b/>
+          <w:sz w:val="32"/>
+          <w:szCs w:val="32"/>
+        </w:rPr>
+      </w:pPr>
+      <w:r>
+        <w:rPr>
+          <w:b/>
+          <w:sz w:val="32"/>
+          <w:szCs w:val="32"/>
+        </w:rPr>
+        <w:t>AKADEMIA MARYNARKI WOJENNEJ</w:t>
+      </w:r>
+    </w:p>
+    <w:p>
+      <w:pPr>
+        <w:spacing w:line="276" w:lineRule="auto"/>
+        <w:jc w:val="center"/>
+        <w:rPr>
+          <w:sz w:val="24"/>
+          <w:szCs w:val="24"/>
+        </w:rPr>
+      </w:pPr>
+      <w:r>
+        <w:rPr>
+          <w:b/>
+          <w:sz w:val="32"/>
+          <w:szCs w:val="32"/>
+        </w:rPr>
+        <w:t>im. BOHATERÓW WESTERPLATTE</w:t>
+      </w:r>
+    </w:p>
+    <w:p>
+      <w:pPr>
+        <w:spacing w:line="276" w:lineRule="auto"/>
+        <w:jc w:val="center"/>
+        <w:rPr>
+          <w:b/>
+          <w:sz w:val="32"/>
+          <w:szCs w:val="28"/>
+        </w:rPr>
+      </w:pPr>
+      <w:r>
+        <w:rPr>
+          <w:b/>
+          <w:sz w:val="32"/>
+          <w:szCs w:val="28"/>
+        </w:rPr>
+        <w:t>Wydział Mechaniczno-Elektryczny</w:t>
+      </w:r>
+    </w:p>
+    <w:p>
+      <w:pPr>
+        <w:spacing w:line="276" w:lineRule="auto"/>
+        <w:jc w:val="center"/>
+        <w:rPr>
+          <w:color w:val="000000" w:themeColor="text1"/>
+          <w:sz w:val="28"/>
+          <w:szCs w:val="28"/>
+        </w:rPr>
+      </w:pPr>
+      <w:r>
+        <w:rPr>
+          <w:color w:val="000000" w:themeColor="text1"/>
+          <w:sz w:val="28"/>
+          <w:szCs w:val="28"/>
+        </w:rPr>
+        <w:t xml:space="preserve">Instytut </w:t>
+      </w:r>
+      <w:r>
+        <w:rPr>
+          <w:color w:val="000000" w:themeColor="text1"/>
+          <w:sz w:val="28"/>
+          <w:szCs w:val="28"/>
+        </w:rPr>
+        <w:t>Elektroniki i Automatyki Okrętowej</w:t>
+      </w:r>
+    </w:p>
+    <w:p>
+      <w:pPr>
+        <w:spacing w:line="276" w:lineRule="auto"/>
+        <w:jc w:val="center"/>
+        <w:rPr>
+          <w:color w:val="000000" w:themeColor="text1"/>
+          <w:sz w:val="32"/>
+          <w:szCs w:val="24"/>
+        </w:rPr>
+      </w:pPr>
+      <w:r>
+        <w:rPr>
+          <w:color w:val="000000" w:themeColor="text1"/>
+          <w:sz w:val="28"/>
+          <w:szCs w:val="26"/>
+        </w:rPr>
+        <w:t xml:space="preserve">Katedra </w:t>
+      </w:r>
+      <w:r>
+        <w:rPr>
+          <w:color w:val="000000" w:themeColor="text1"/>
+          <w:sz w:val="28"/>
+          <w:szCs w:val="26"/>
+        </w:rPr>
+        <w:t>Informatyki</w:t>
+      </w:r>
+    </w:p>
+    <w:p>
+      <w:pPr>
+        <w:spacing w:line="360" w:lineRule="auto"/>
+        <w:rPr>
+          <w:b/>
+          <w:sz w:val="40"/>
+          <w:szCs w:val="40"/>
+        </w:rPr>
+      </w:pPr>
+    </w:p>
+    <w:p>
+      <w:pPr>
+        <w:spacing w:line="360" w:lineRule="auto"/>
+        <w:rPr>
+          <w:b/>
+          <w:sz w:val="40"/>
+          <w:szCs w:val="40"/>
+        </w:rPr>
+      </w:pPr>
+    </w:p>
+    <w:p>
+      <w:pPr>
+        <w:spacing w:line="360" w:lineRule="auto"/>
+        <w:jc w:val="center"/>
+        <w:rPr>
+          <w:b/>
+          <w:sz w:val="48"/>
+          <w:szCs w:val="40"/>
+        </w:rPr>
+      </w:pPr>
+      <w:r>
+        <w:rPr>
+          <w:b/>
+          <w:sz w:val="48"/>
+          <w:szCs w:val="40"/>
+        </w:rPr>
+        <w:t>PRACA DYPLOMOWA</w:t>
+      </w:r>
+    </w:p>
+    <w:p>
+      <w:pPr>
+        <w:spacing w:line="360" w:lineRule="auto"/>
+        <w:jc w:val="center"/>
+        <w:rPr>
+          <w:b/>
+          <w:color w:val="000000" w:themeColor="text1"/>
+          <w:sz w:val="40"/>
+          <w:szCs w:val="40"/>
+        </w:rPr>
+      </w:pPr>
+      <w:r>
+        <w:rPr>
+          <w:b/>
+          <w:color w:val="000000" w:themeColor="text1"/>
+          <w:sz w:val="36"/>
+          <w:szCs w:val="40"/>
+        </w:rPr>
+        <w:t>INŻYNIERSKA</w:t>
+      </w:r>
+    </w:p>
+    <w:p>
+      <w:pPr>
+        <w:spacing w:line="360" w:lineRule="auto"/>
+        <w:rPr>
+          <w:color w:val="000000" w:themeColor="text1"/>
+          <w:sz w:val="28"/>
+          <w:szCs w:val="28"/>
+        </w:rPr>
+      </w:pPr>
+    </w:p>
+    <w:p>
+      <w:pPr>
+        <w:spacing w:line="360" w:lineRule="auto"/>
+        <w:rPr>
+          <w:color w:val="000000" w:themeColor="text1"/>
+          <w:sz w:val="28"/>
+          <w:szCs w:val="28"/>
+        </w:rPr>
+      </w:pPr>
+      <w:r>
+        <w:rPr>
+          <w:color w:val="000000" w:themeColor="text1"/>
+          <w:sz w:val="28"/>
+          <w:szCs w:val="28"/>
+        </w:rPr>
+        <w:t xml:space="preserve">Temat: </w:t>
+      </w:r>
+    </w:p>
+    <w:p>
+      <w:pPr>
+        <w:spacing w:line="360" w:lineRule="auto"/>
+        <w:rPr>
+          <w:b/>
+          <w:color w:val="000000" w:themeColor="text1"/>
+          <w:sz w:val="28"/>
+          <w:szCs w:val="28"/>
+        </w:rPr>
+      </w:pPr>
+      <w:bookmarkStart w:id="0" w:name="_GoBack"/>
+      <w:bookmarkEnd w:id="0"/>
+    </w:p>
+    <w:p>
+      <w:pPr>
+        <w:spacing w:line="360" w:lineRule="auto"/>
+        <w:rPr>
+          <w:sz w:val="28"/>
+        </w:rPr>
+      </w:pPr>
+      <w:r>
+        <w:rPr>
+          <w:color w:val="000000" w:themeColor="text1"/>
+          <w:sz w:val="28"/>
+        </w:rPr>
+        <w:t xml:space="preserve">Wykonawca: </w:t>
+      </w:r>
+      <w:r>
+        <w:rPr>
+          <w:color w:val="000000" w:themeColor="text1"/>
+          <w:sz w:val="28"/>
+        </w:rPr>
+        <w:t>Adam SZREIBER</w:t>
+      </w:r>
+    </w:p>
+    <w:p>
+      <w:pPr>
+        <w:spacing w:line="480" w:lineRule="auto"/>
+      </w:pPr>
+    </w:p>
+    <w:p>
+      <w:pPr>
+        <w:spacing w:line="480" w:lineRule="auto"/>
+        <w:sectPr>
+          <w:type w:val="continuous"/>
+          <w:pgSz w:w="11907" w:h="16840"/>
+          <w:pgMar w:top="1418" w:right="1418" w:bottom="1418" w:left="1134" w:header="851" w:footer="731" w:gutter="567"/>
+          <w:pgNumType w:start="0"/>
+          <w:cols w:space="708"/>
+        </w:sectPr>
+      </w:pPr>
+    </w:p>
+    <w:p>
+      <w:pPr>
+        <w:spacing w:after="0" w:line="480" w:lineRule="auto"/>
+        <w:jc w:val="center"/>
+        <w:rPr>
+          <w:color w:val="000000" w:themeColor="text1"/>
+        </w:rPr>
+      </w:pPr>
+      <w:r>
+        <w:t xml:space="preserve">Kierownik </w:t>
+      </w:r>
+      <w:r>
+        <w:rPr>
+          <w:color w:val="000000" w:themeColor="text1"/>
+        </w:rPr>
+        <w:t>pracy</w:t>
+      </w:r>
+    </w:p>
+    <w:p>
+      <w:pPr>
+        <w:spacing w:after="0" w:line="480" w:lineRule="auto"/>
+        <w:jc w:val="center"/>
+        <w:rPr>
+          <w:color w:val="000000" w:themeColor="text1"/>
+        </w:rPr>
+      </w:pPr>
+      <w:r>
+        <w:rPr>
+          <w:color w:val="000000" w:themeColor="text1"/>
+        </w:rPr>
+        <w:t xml:space="preserve">dr inż. Jan </w:t>
+      </w:r>
+      <w:proofErr w:type="spellStart"/>
+      <w:r>
+        <w:rPr>
+          <w:color w:val="000000" w:themeColor="text1"/>
+        </w:rPr>
+        <w:t>Masiejczyk</w:t>
+      </w:r>
+      <w:proofErr w:type="spellEnd"/>
+    </w:p>
+    <w:p>
+      <w:pPr>
+        <w:spacing w:after="0" w:line="480" w:lineRule="auto"/>
+        <w:jc w:val="center"/>
+        <w:rPr>
+          <w:color w:val="000000" w:themeColor="text1"/>
+        </w:rPr>
+      </w:pPr>
+    </w:p>
+    <w:p>
+      <w:pPr>
+        <w:spacing w:after="0" w:line="480" w:lineRule="auto"/>
+        <w:jc w:val="center"/>
+        <w:rPr>
+          <w:color w:val="000000" w:themeColor="text1"/>
+        </w:rPr>
+      </w:pPr>
+      <w:r>
+        <w:t xml:space="preserve">Kierownik </w:t>
+      </w:r>
+      <w:r>
+        <w:rPr>
+          <w:color w:val="000000" w:themeColor="text1"/>
+        </w:rPr>
+        <w:t>katedry</w:t>
+      </w:r>
+    </w:p>
+    <w:p>
+      <w:pPr>
+        <w:jc w:val="center"/>
+        <w:rPr>
+          <w:color w:val="000000" w:themeColor="text1"/>
+        </w:rPr>
+      </w:pPr>
+      <w:proofErr w:type="spellStart"/>
+      <w:r>
+        <w:rPr>
+          <w:color w:val="000000" w:themeColor="text1"/>
+        </w:rPr>
+        <w:t>kmdr</w:t>
+      </w:r>
+      <w:proofErr w:type="spellEnd"/>
+      <w:r>
+        <w:rPr>
+          <w:color w:val="000000" w:themeColor="text1"/>
+        </w:rPr>
+        <w:t xml:space="preserve"> dr hab. inż. Andrzej Żak</w:t>
+      </w:r>
+    </w:p>
+    <w:p>
+      <w:pPr>
+        <w:jc w:val="center"/>
+        <w:rPr>
+          <w:color w:val="000000" w:themeColor="text1"/>
+        </w:rPr>
+        <w:sectPr>
+          <w:type w:val="continuous"/>
+          <w:pgSz w:w="11907" w:h="16840"/>
+          <w:pgMar w:top="1418" w:right="1418" w:bottom="1418" w:left="1134" w:header="851" w:footer="729" w:gutter="567"/>
+          <w:pgNumType w:start="0"/>
+          <w:cols w:num="2" w:space="282"/>
+        </w:sectPr>
+      </w:pPr>
+      <w:r>
+        <w:rPr>
+          <w:color w:val="000000" w:themeColor="text1"/>
+        </w:rPr>
+        <w:t xml:space="preserve">prof. </w:t>
+      </w:r>
+      <w:proofErr w:type="spellStart"/>
+      <w:r>
+        <w:rPr>
+          <w:color w:val="000000" w:themeColor="text1"/>
+        </w:rPr>
+        <w:t>nadzw</w:t>
+      </w:r>
+      <w:proofErr w:type="spellEnd"/>
+      <w:r>
+        <w:rPr>
+          <w:color w:val="000000" w:themeColor="text1"/>
+        </w:rPr>
+        <w:t>. AMW</w:t>
+      </w:r>
+    </w:p>
+    <w:p>
+      <w:pPr>
+        <w:sectPr>
+          <w:type w:val="continuous"/>
+          <w:pgSz w:w="11907" w:h="16840"/>
+          <w:pgMar w:top="1418" w:right="1418" w:bottom="1418" w:left="1134" w:header="851" w:footer="731" w:gutter="567"/>
+          <w:pgNumType w:start="0"/>
+          <w:cols w:num="2" w:space="282"/>
+        </w:sectPr>
+      </w:pPr>
+    </w:p>
+    <w:p>
+      <w:pPr>
+        <w:spacing w:line="480" w:lineRule="auto"/>
+        <w:rPr>
+          <w:color w:val="000000" w:themeColor="text1"/>
+        </w:rPr>
+      </w:pPr>
+    </w:p>
+    <w:p>
+      <w:pPr>
+        <w:spacing w:line="480" w:lineRule="auto"/>
+        <w:rPr>
+          <w:color w:val="000000" w:themeColor="text1"/>
+        </w:rPr>
+      </w:pPr>
+    </w:p>
+    <w:tbl>
+      <w:tblPr>
+        <w:tblStyle w:val="Tabela-Siatka"/>
+        <w:tblW w:w="8790" w:type="dxa"/>
+        <w:tblInd w:w="0" w:type="dxa"/>
+        <w:tblBorders>
+          <w:top w:val="none" w:sz="0" w:space="0" w:color="auto"/>
+          <w:left w:val="none" w:sz="0" w:space="0" w:color="auto"/>
+          <w:bottom w:val="none" w:sz="0" w:space="0" w:color="auto"/>
+          <w:right w:val="none" w:sz="0" w:space="0" w:color="auto"/>
+          <w:insideH w:val="none" w:sz="0" w:space="0" w:color="auto"/>
+          <w:insideV w:val="none" w:sz="0" w:space="0" w:color="auto"/>
+        </w:tblBorders>
+        <w:tblLayout w:type="fixed"/>
+        <w:tblLook w:val="04A0" w:firstRow="1" w:lastRow="0" w:firstColumn="1" w:lastColumn="0" w:noHBand="0" w:noVBand="1"/>
+      </w:tblPr>
+      <w:tblGrid>
+        <w:gridCol w:w="3048"/>
+        <w:gridCol w:w="2623"/>
+        <w:gridCol w:w="3119"/>
+      </w:tblGrid>
+      <w:tr>
+        <w:tc>
+          <w:tcPr>
+            <w:tcW w:w="3047" w:type="dxa"/>
+            <w:hideMark/>
+          </w:tcPr>
+          <w:p>
+            <w:pPr>
+              <w:ind w:left="-108" w:right="-38"/>
+              <w:jc w:val="center"/>
+              <w:rPr>
+                <w:color w:val="000000" w:themeColor="text1"/>
+              </w:rPr>
+            </w:pPr>
+            <w:r>
+              <w:rPr>
+                <w:color w:val="000000" w:themeColor="text1"/>
+              </w:rPr>
+              <w:t>Ocena pracy dyplomowej</w:t>
+            </w:r>
+          </w:p>
+        </w:tc>
+        <w:tc>
+          <w:tcPr>
+            <w:tcW w:w="2623" w:type="dxa"/>
+            <w:hideMark/>
+          </w:tcPr>
+          <w:p>
+            <w:pPr>
+              <w:spacing w:line="360" w:lineRule="auto"/>
+              <w:ind w:left="-108" w:right="-38"/>
+              <w:jc w:val="center"/>
+              <w:rPr>
+                <w:color w:val="000000" w:themeColor="text1"/>
+                <w:szCs w:val="16"/>
+              </w:rPr>
+            </w:pPr>
+            <w:r>
+              <w:rPr>
+                <w:color w:val="000000" w:themeColor="text1"/>
+                <w:szCs w:val="16"/>
+              </w:rPr>
+              <w:t>………………..…………</w:t>
+            </w:r>
+          </w:p>
+          <w:p>
+            <w:pPr>
+              <w:ind w:left="-108" w:right="-38"/>
+              <w:jc w:val="center"/>
+              <w:rPr>
+                <w:color w:val="000000" w:themeColor="text1"/>
+                <w:szCs w:val="24"/>
+              </w:rPr>
+            </w:pPr>
+            <w:r>
+              <w:rPr>
+                <w:color w:val="000000" w:themeColor="text1"/>
+                <w:sz w:val="16"/>
+                <w:szCs w:val="16"/>
+              </w:rPr>
+              <w:t>słownie</w:t>
+            </w:r>
+          </w:p>
+        </w:tc>
+        <w:tc>
+          <w:tcPr>
+            <w:tcW w:w="3119" w:type="dxa"/>
+            <w:hideMark/>
+          </w:tcPr>
+          <w:p>
+            <w:pPr>
+              <w:spacing w:line="360" w:lineRule="auto"/>
+              <w:ind w:left="-108" w:right="-38"/>
+              <w:jc w:val="center"/>
+              <w:rPr>
+                <w:color w:val="000000" w:themeColor="text1"/>
+                <w:szCs w:val="16"/>
+              </w:rPr>
+            </w:pPr>
+            <w:r>
+              <w:rPr>
+                <w:color w:val="000000" w:themeColor="text1"/>
+                <w:szCs w:val="16"/>
+              </w:rPr>
+              <w:t>……………………...……….</w:t>
+            </w:r>
+          </w:p>
+          <w:p>
+            <w:pPr>
+              <w:ind w:left="-108" w:right="-38"/>
+              <w:jc w:val="center"/>
+              <w:rPr>
+                <w:color w:val="000000" w:themeColor="text1"/>
+                <w:szCs w:val="24"/>
+              </w:rPr>
+            </w:pPr>
+            <w:r>
+              <w:rPr>
+                <w:color w:val="000000" w:themeColor="text1"/>
+                <w:sz w:val="16"/>
+                <w:szCs w:val="16"/>
+              </w:rPr>
+              <w:lastRenderedPageBreak/>
+              <w:t xml:space="preserve">data i podpis </w:t>
+            </w:r>
+            <w:r>
+              <w:rPr>
+                <w:color w:val="000000" w:themeColor="text1"/>
+                <w:sz w:val="16"/>
+                <w:szCs w:val="16"/>
+              </w:rPr>
+              <w:br/>
+              <w:t>Przewodniczącego Komisji Egzaminacyjnej</w:t>
+            </w:r>
+          </w:p>
+        </w:tc>
+      </w:tr>
+    </w:tbl>
+    <w:p>
+      <w:pPr>
+        <w:spacing w:line="480" w:lineRule="auto"/>
+        <w:rPr>
+          <w:color w:val="000000" w:themeColor="text1"/>
+        </w:rPr>
+        <w:sectPr>
+          <w:type w:val="continuous"/>
+          <w:pgSz w:w="11907" w:h="16840" w:code="9"/>
+          <w:pgMar w:top="1418" w:right="1418" w:bottom="1418" w:left="1134" w:header="851" w:footer="731" w:gutter="567"/>
+          <w:pgNumType w:start="0"/>
+          <w:cols w:space="282"/>
+        </w:sectPr>
+      </w:pPr>
+    </w:p>
+    <w:p>
+      <w:pPr>
         <w:spacing w:after="120" w:line="360" w:lineRule="auto"/>
-        <w:jc w:val="right"/>
         <w:rPr>
           <w:rFonts w:ascii="Times New Roman" w:hAnsi="Times New Roman" w:cs="Times New Roman"/>
           <w:sz w:val="24"/>
@@ -19,6 +574,16 @@
           <w:sz w:val="24"/>
           <w:szCs w:val="24"/>
         </w:rPr>
+        <w:lastRenderedPageBreak/>
+        <w:br w:type="column"/>
+      </w:r>
+      <w:r>
+        <w:rPr>
+          <w:rFonts w:ascii="Times New Roman" w:hAnsi="Times New Roman" w:cs="Times New Roman"/>
+          <w:sz w:val="24"/>
+          <w:szCs w:val="24"/>
+        </w:rPr>
+        <w:lastRenderedPageBreak/>
         <w:t>Gdynia, dnia …………….…….. r.</w:t>
       </w:r>
     </w:p>
@@ -112,8 +677,6 @@
           <w:szCs w:val="24"/>
         </w:rPr>
       </w:pPr>
-      <w:bookmarkStart w:id="0" w:name="_GoBack"/>
-      <w:bookmarkEnd w:id="0"/>
     </w:p>
     <w:p>
       <w:pPr>
@@ -1136,6 +1699,19 @@
     <w:p>
       <w:pPr>
         <w:pStyle w:val="Nagwek1"/>
+        <w:numPr>
+          <w:ilvl w:val="0"/>
+          <w:numId w:val="0"/>
+        </w:numPr>
+        <w:ind w:left="357"/>
+      </w:pPr>
+      <w:r>
+        <w:br w:type="column"/>
+      </w:r>
+    </w:p>
+    <w:p>
+      <w:pPr>
+        <w:pStyle w:val="Nagwek1"/>
       </w:pPr>
       <w:r>
         <w:t>Wprowadzenie</w:t>
@@ -1156,6 +1732,23 @@
           <w:szCs w:val="24"/>
         </w:rPr>
         <w:t>Cos tu będzie ………………………………………………………………………..</w:t>
+      </w:r>
+    </w:p>
+    <w:p>
+      <w:pPr>
+        <w:rPr>
+          <w:rFonts w:ascii="Times New Roman" w:hAnsi="Times New Roman" w:cs="Times New Roman"/>
+          <w:sz w:val="24"/>
+          <w:szCs w:val="24"/>
+        </w:rPr>
+      </w:pPr>
+      <w:r>
+        <w:rPr>
+          <w:rFonts w:ascii="Times New Roman" w:hAnsi="Times New Roman" w:cs="Times New Roman"/>
+          <w:sz w:val="24"/>
+          <w:szCs w:val="24"/>
+        </w:rPr>
+        <w:br w:type="column"/>
       </w:r>
     </w:p>
     <w:p>
@@ -1247,6 +1840,30 @@
     </w:p>
     <w:p>
       <w:pPr>
+        <w:rPr>
+          <w:rFonts w:ascii="Times New Roman" w:hAnsi="Times New Roman" w:cs="Times New Roman"/>
+          <w:sz w:val="24"/>
+          <w:szCs w:val="24"/>
+        </w:rPr>
+      </w:pPr>
+      <w:r>
+        <w:rPr>
+          <w:rFonts w:ascii="Times New Roman" w:hAnsi="Times New Roman" w:cs="Times New Roman"/>
+          <w:sz w:val="24"/>
+          <w:szCs w:val="24"/>
+        </w:rPr>
+        <w:t>Cos tu będzie ………………………………………………………………………..</w:t>
+      </w:r>
+    </w:p>
+    <w:p>
+      <w:pPr>
+        <w:rPr>
+          <w:lang w:val="en-US"/>
+        </w:rPr>
+      </w:pPr>
+    </w:p>
+    <w:p>
+      <w:pPr>
         <w:pStyle w:val="Nagwek2"/>
         <w:spacing w:line="360" w:lineRule="auto"/>
         <w:rPr>
@@ -1276,6 +1893,36 @@
     </w:p>
     <w:p>
       <w:pPr>
+        <w:rPr>
+          <w:rFonts w:ascii="Times New Roman" w:hAnsi="Times New Roman" w:cs="Times New Roman"/>
+          <w:sz w:val="24"/>
+          <w:szCs w:val="24"/>
+        </w:rPr>
+      </w:pPr>
+      <w:r>
+        <w:rPr>
+          <w:rFonts w:ascii="Times New Roman" w:hAnsi="Times New Roman" w:cs="Times New Roman"/>
+          <w:sz w:val="24"/>
+          <w:szCs w:val="24"/>
+        </w:rPr>
+        <w:t>Cos tu będzie ………………………………………………………………………..</w:t>
+      </w:r>
+    </w:p>
+    <w:p>
+      <w:pPr>
+        <w:rPr>
+          <w:lang w:val="en-US"/>
+        </w:rPr>
+      </w:pPr>
+      <w:r>
+        <w:rPr>
+          <w:lang w:val="en-US"/>
+        </w:rPr>
+        <w:br w:type="column"/>
+      </w:r>
+    </w:p>
+    <w:p>
+      <w:pPr>
         <w:pStyle w:val="Nagwek1"/>
         <w:rPr>
           <w:rFonts w:cs="Times New Roman"/>
@@ -1316,6 +1963,36 @@
     </w:p>
     <w:p>
       <w:pPr>
+        <w:rPr>
+          <w:rFonts w:ascii="Times New Roman" w:hAnsi="Times New Roman" w:cs="Times New Roman"/>
+          <w:sz w:val="24"/>
+          <w:szCs w:val="24"/>
+        </w:rPr>
+      </w:pPr>
+      <w:r>
+        <w:rPr>
+          <w:rFonts w:ascii="Times New Roman" w:hAnsi="Times New Roman" w:cs="Times New Roman"/>
+          <w:sz w:val="24"/>
+          <w:szCs w:val="24"/>
+        </w:rPr>
+        <w:t>Cos tu będzie ………………………………………………………………………..</w:t>
+      </w:r>
+    </w:p>
+    <w:p>
+      <w:pPr>
+        <w:rPr>
+          <w:lang w:val="en-US"/>
+        </w:rPr>
+      </w:pPr>
+      <w:r>
+        <w:rPr>
+          <w:lang w:val="en-US"/>
+        </w:rPr>
+        <w:br w:type="column"/>
+      </w:r>
+    </w:p>
+    <w:p>
+      <w:pPr>
         <w:pStyle w:val="Nagwek1"/>
         <w:rPr>
           <w:lang w:val="en-US"/>
@@ -1334,25 +2011,74 @@
     </w:p>
     <w:p>
       <w:pPr>
+        <w:rPr>
+          <w:rFonts w:ascii="Times New Roman" w:hAnsi="Times New Roman" w:cs="Times New Roman"/>
+          <w:sz w:val="24"/>
+          <w:szCs w:val="24"/>
+        </w:rPr>
+      </w:pPr>
+      <w:r>
+        <w:rPr>
+          <w:rFonts w:ascii="Times New Roman" w:hAnsi="Times New Roman" w:cs="Times New Roman"/>
+          <w:sz w:val="24"/>
+          <w:szCs w:val="24"/>
+        </w:rPr>
+        <w:t>Cos tu będzie ………………………………………………………………………..</w:t>
+      </w:r>
+    </w:p>
+    <w:p>
+      <w:pPr>
+        <w:rPr>
+          <w:lang w:val="en-US"/>
+        </w:rPr>
+      </w:pPr>
+      <w:r>
+        <w:rPr>
+          <w:lang w:val="en-US"/>
+        </w:rPr>
+        <w:br w:type="column"/>
+      </w:r>
+    </w:p>
+    <w:p>
+      <w:pPr>
         <w:pStyle w:val="Nagwek1"/>
+      </w:pPr>
+      <w:bookmarkStart w:id="12" w:name="_Toc97060109"/>
+      <w:r>
+        <w:t>Literatura</w:t>
+      </w:r>
+      <w:r>
         <w:rPr>
           <w:lang w:val="en-US"/>
         </w:rPr>
-      </w:pPr>
-      <w:bookmarkStart w:id="12" w:name="_Toc97060109"/>
-      <w:r>
-        <w:t>Literatura</w:t>
-      </w:r>
-      <w:r>
-        <w:rPr>
-          <w:lang w:val="en-US"/>
-        </w:rPr>
         <w:t xml:space="preserve"> / </w:t>
       </w:r>
       <w:r>
         <w:t>Załączniki</w:t>
       </w:r>
       <w:bookmarkEnd w:id="12"/>
+    </w:p>
+    <w:p>
+      <w:pPr>
+        <w:rPr>
+          <w:rFonts w:ascii="Times New Roman" w:hAnsi="Times New Roman" w:cs="Times New Roman"/>
+          <w:sz w:val="24"/>
+          <w:szCs w:val="24"/>
+        </w:rPr>
+      </w:pPr>
+      <w:r>
+        <w:rPr>
+          <w:rFonts w:ascii="Times New Roman" w:hAnsi="Times New Roman" w:cs="Times New Roman"/>
+          <w:sz w:val="24"/>
+          <w:szCs w:val="24"/>
+        </w:rPr>
+        <w:t>Cos tu będzie ………………………………………………………………………..</w:t>
+      </w:r>
+    </w:p>
+    <w:p>
+      <w:r>
+        <w:br w:type="column"/>
+      </w:r>
     </w:p>
     <w:p>
       <w:pPr>
@@ -1500,7 +2226,7 @@
     </w:p>
     <w:sectPr>
       <w:footerReference w:type="default" r:id="rId8"/>
-      <w:pgSz w:w="11906" w:h="16838"/>
+      <w:pgSz w:w="11907" w:h="16840" w:code="9"/>
       <w:pgMar w:top="1417" w:right="1417" w:bottom="1417" w:left="1417" w:header="708" w:footer="708" w:gutter="0"/>
       <w:cols w:space="708"/>
       <w:docGrid w:linePitch="360"/>
@@ -1994,7 +2720,7 @@
     <w:lsdException w:name="Strong" w:uiPriority="22" w:qFormat="1"/>
     <w:lsdException w:name="Emphasis" w:uiPriority="20" w:qFormat="1"/>
     <w:lsdException w:name="Document Map" w:semiHidden="1" w:unhideWhenUsed="1"/>
-    <w:lsdException w:name="Plain Text" w:semiHidden="1" w:unhideWhenUsed="1"/>
+    <w:lsdException w:name="Plain Text" w:semiHidden="1" w:uiPriority="0" w:unhideWhenUsed="1"/>
     <w:lsdException w:name="E-mail Signature" w:semiHidden="1" w:unhideWhenUsed="1"/>
     <w:lsdException w:name="HTML Top of Form" w:semiHidden="1" w:unhideWhenUsed="1"/>
     <w:lsdException w:name="HTML Bottom of Form" w:semiHidden="1" w:unhideWhenUsed="1"/>
@@ -2058,7 +2784,7 @@
     <w:lsdException w:name="Table Web 2" w:semiHidden="1" w:unhideWhenUsed="1"/>
     <w:lsdException w:name="Table Web 3" w:semiHidden="1" w:unhideWhenUsed="1"/>
     <w:lsdException w:name="Balloon Text" w:semiHidden="1" w:unhideWhenUsed="1"/>
-    <w:lsdException w:name="Table Grid" w:uiPriority="39"/>
+    <w:lsdException w:name="Table Grid" w:uiPriority="0"/>
     <w:lsdException w:name="Table Theme" w:semiHidden="1" w:unhideWhenUsed="1"/>
     <w:lsdException w:name="Placeholder Text" w:semiHidden="1"/>
     <w:lsdException w:name="No Spacing" w:uiPriority="1" w:qFormat="1"/>
@@ -2283,6 +3009,7 @@
   <w:style w:type="paragraph" w:default="1" w:styleId="Normalny">
     <w:name w:val="Normal"/>
     <w:qFormat/>
+    <w:rsid w:val="00D71678"/>
   </w:style>
   <w:style w:type="paragraph" w:styleId="Nagwek1">
     <w:name w:val="heading 1"/>
@@ -2521,7 +3248,6 @@
   <w:style w:type="character" w:default="1" w:styleId="Domylnaczcionkaakapitu">
     <w:name w:val="Default Paragraph Font"/>
     <w:uiPriority w:val="1"/>
-    <w:semiHidden/>
     <w:unhideWhenUsed/>
   </w:style>
   <w:style w:type="table" w:default="1" w:styleId="Standardowy">
@@ -2820,6 +3546,61 @@
       <w:spacing w:after="0" w:line="240" w:lineRule="auto"/>
     </w:pPr>
   </w:style>
+  <w:style w:type="paragraph" w:styleId="Zwykytekst">
+    <w:name w:val="Plain Text"/>
+    <w:basedOn w:val="Normalny"/>
+    <w:link w:val="ZwykytekstZnak"/>
+    <w:semiHidden/>
+    <w:unhideWhenUsed/>
+    <w:rsid w:val="00565C97"/>
+    <w:pPr>
+      <w:spacing w:before="100" w:beforeAutospacing="1" w:after="100" w:afterAutospacing="1" w:line="240" w:lineRule="auto"/>
+    </w:pPr>
+    <w:rPr>
+      <w:rFonts w:ascii="Times New Roman" w:eastAsia="Times New Roman" w:hAnsi="Times New Roman" w:cs="Times New Roman"/>
+      <w:sz w:val="24"/>
+      <w:szCs w:val="24"/>
+      <w:lang w:eastAsia="pl-PL"/>
+    </w:rPr>
+  </w:style>
+  <w:style w:type="character" w:customStyle="1" w:styleId="ZwykytekstZnak">
+    <w:name w:val="Zwykły tekst Znak"/>
+    <w:basedOn w:val="Domylnaczcionkaakapitu"/>
+    <w:link w:val="Zwykytekst"/>
+    <w:semiHidden/>
+    <w:rsid w:val="00565C97"/>
+    <w:rPr>
+      <w:rFonts w:ascii="Times New Roman" w:eastAsia="Times New Roman" w:hAnsi="Times New Roman" w:cs="Times New Roman"/>
+      <w:sz w:val="24"/>
+      <w:szCs w:val="24"/>
+      <w:lang w:eastAsia="pl-PL"/>
+    </w:rPr>
+  </w:style>
+  <w:style w:type="table" w:styleId="Tabela-Siatka">
+    <w:name w:val="Table Grid"/>
+    <w:basedOn w:val="Standardowy"/>
+    <w:rsid w:val="00565C97"/>
+    <w:pPr>
+      <w:spacing w:after="0" w:line="240" w:lineRule="auto"/>
+    </w:pPr>
+    <w:rPr>
+      <w:rFonts w:ascii="Times New Roman" w:eastAsia="Times New Roman" w:hAnsi="Times New Roman" w:cs="Times New Roman"/>
+      <w:sz w:val="20"/>
+      <w:szCs w:val="20"/>
+      <w:lang w:eastAsia="pl-PL"/>
+    </w:rPr>
+    <w:tblPr>
+      <w:tblInd w:w="0" w:type="nil"/>
+      <w:tblBorders>
+        <w:top w:val="single" w:sz="4" w:space="0" w:color="auto"/>
+        <w:left w:val="single" w:sz="4" w:space="0" w:color="auto"/>
+        <w:bottom w:val="single" w:sz="4" w:space="0" w:color="auto"/>
+        <w:right w:val="single" w:sz="4" w:space="0" w:color="auto"/>
+        <w:insideH w:val="single" w:sz="4" w:space="0" w:color="auto"/>
+        <w:insideV w:val="single" w:sz="4" w:space="0" w:color="auto"/>
+      </w:tblBorders>
+    </w:tblPr>
+  </w:style>
 </w:styles>
 </file>
 
@@ -3096,7 +3877,7 @@
 </file>
 
 <file path=customXml/itemProps1.xml><?xml version="1.0" encoding="utf-8"?>
-<ds:datastoreItem xmlns:ds="http://schemas.openxmlformats.org/officeDocument/2006/customXml" ds:itemID="{8B61556F-510B-4828-B9D0-039CE35F847A}">
+<ds:datastoreItem xmlns:ds="http://schemas.openxmlformats.org/officeDocument/2006/customXml" ds:itemID="{B488DAB3-7A3A-408A-81CA-6D1A06E51DC8}">
   <ds:schemaRefs>
     <ds:schemaRef ds:uri="http://schemas.openxmlformats.org/officeDocument/2006/bibliography"/>
   </ds:schemaRefs>

</xml_diff>

<commit_message>
Pierwsza strona zostala poprawnie sformatowana V2
</commit_message>
<xml_diff>
--- a/Praca_Inzynierska/Adam Szreiber.docx
+++ b/Praca_Inzynierska/Adam Szreiber.docx
@@ -210,8 +210,6 @@
           <w:szCs w:val="28"/>
         </w:rPr>
       </w:pPr>
-      <w:bookmarkStart w:id="0" w:name="_GoBack"/>
-      <w:bookmarkEnd w:id="0"/>
     </w:p>
     <w:p>
       <w:pPr>
@@ -386,14 +384,6 @@
           <w:pgNumType w:start="0"/>
           <w:cols w:num="2" w:space="282"/>
         </w:sectPr>
-      </w:pPr>
-    </w:p>
-    <w:p>
-      <w:pPr>
-        <w:spacing w:line="480" w:lineRule="auto"/>
-        <w:rPr>
-          <w:color w:val="000000" w:themeColor="text1"/>
-        </w:rPr>
       </w:pPr>
     </w:p>
     <w:p>
@@ -443,7 +433,15 @@
               <w:rPr>
                 <w:color w:val="000000" w:themeColor="text1"/>
               </w:rPr>
-              <w:t>Ocena pracy dyplomowej</w:t>
+              <w:t>Ocena pracy</w:t>
+            </w:r>
+            <w:bookmarkStart w:id="0" w:name="_GoBack"/>
+            <w:bookmarkEnd w:id="0"/>
+            <w:r>
+              <w:rPr>
+                <w:color w:val="000000" w:themeColor="text1"/>
+              </w:rPr>
+              <w:t xml:space="preserve"> dyplomowej</w:t>
             </w:r>
           </w:p>
         </w:tc>
@@ -527,7 +525,6 @@
                 <w:sz w:val="16"/>
                 <w:szCs w:val="16"/>
               </w:rPr>
-              <w:lastRenderedPageBreak/>
               <w:t xml:space="preserve">data i podpis </w:t>
             </w:r>
             <w:r>
@@ -3877,7 +3874,7 @@
 </file>
 
 <file path=customXml/itemProps1.xml><?xml version="1.0" encoding="utf-8"?>
-<ds:datastoreItem xmlns:ds="http://schemas.openxmlformats.org/officeDocument/2006/customXml" ds:itemID="{B488DAB3-7A3A-408A-81CA-6D1A06E51DC8}">
+<ds:datastoreItem xmlns:ds="http://schemas.openxmlformats.org/officeDocument/2006/customXml" ds:itemID="{E320BFF9-1EA3-43A8-8411-40184FBBEE45}">
   <ds:schemaRefs>
     <ds:schemaRef ds:uri="http://schemas.openxmlformats.org/officeDocument/2006/bibliography"/>
   </ds:schemaRefs>

</xml_diff>

<commit_message>
Pierwsza strona zostala poprawnie sformatowana V3
</commit_message>
<xml_diff>
--- a/Praca_Inzynierska/Adam Szreiber.docx
+++ b/Praca_Inzynierska/Adam Szreiber.docx
@@ -433,15 +433,7 @@
               <w:rPr>
                 <w:color w:val="000000" w:themeColor="text1"/>
               </w:rPr>
-              <w:t>Ocena pracy</w:t>
-            </w:r>
-            <w:bookmarkStart w:id="0" w:name="_GoBack"/>
-            <w:bookmarkEnd w:id="0"/>
-            <w:r>
-              <w:rPr>
-                <w:color w:val="000000" w:themeColor="text1"/>
-              </w:rPr>
-              <w:t xml:space="preserve"> dyplomowej</w:t>
+              <w:t>Ocena pracy dyplomowej</w:t>
             </w:r>
           </w:p>
         </w:tc>
@@ -558,6 +550,7 @@
     <w:p>
       <w:pPr>
         <w:spacing w:after="120" w:line="360" w:lineRule="auto"/>
+        <w:jc w:val="right"/>
         <w:rPr>
           <w:rFonts w:ascii="Times New Roman" w:hAnsi="Times New Roman" w:cs="Times New Roman"/>
           <w:sz w:val="24"/>
@@ -909,7 +902,7 @@
     </w:p>
     <w:p>
       <w:pPr>
-        <w:spacing w:line="360" w:lineRule="auto"/>
+        <w:spacing w:after="0" w:line="360" w:lineRule="auto"/>
         <w:rPr>
           <w:rFonts w:ascii="Times New Roman" w:hAnsi="Times New Roman" w:cs="Times New Roman"/>
           <w:sz w:val="24"/>
@@ -925,6 +918,8 @@
         <w:lastRenderedPageBreak/>
         <w:br w:type="column"/>
       </w:r>
+      <w:bookmarkStart w:id="0" w:name="_GoBack"/>
+      <w:bookmarkEnd w:id="0"/>
     </w:p>
     <w:sdt>
       <w:sdtPr>
@@ -950,7 +945,7 @@
         <w:p>
           <w:pPr>
             <w:pStyle w:val="Nagwekspisutreci"/>
-            <w:spacing w:line="360" w:lineRule="auto"/>
+            <w:spacing w:before="0" w:line="360" w:lineRule="auto"/>
             <w:rPr>
               <w:rFonts w:cs="Times New Roman"/>
               <w:szCs w:val="24"/>
@@ -969,7 +964,7 @@
             <w:pStyle w:val="Spistreci1"/>
             <w:tabs>
               <w:tab w:val="left" w:pos="440"/>
-              <w:tab w:val="right" w:leader="dot" w:pos="9062"/>
+              <w:tab w:val="right" w:leader="dot" w:pos="9063"/>
             </w:tabs>
             <w:rPr>
               <w:rFonts w:eastAsiaTheme="minorEastAsia"/>
@@ -1007,14 +1002,186 @@
             </w:rPr>
             <w:fldChar w:fldCharType="separate"/>
           </w:r>
-          <w:hyperlink w:anchor="_Toc97060104" w:history="1">
+          <w:hyperlink w:anchor="_Toc97063030" w:history="1">
+            <w:r>
+              <w:rPr>
+                <w:rStyle w:val="Hipercze"/>
+                <w:noProof/>
+              </w:rPr>
+              <w:t>1.</w:t>
+            </w:r>
+            <w:r>
+              <w:rPr>
+                <w:rFonts w:eastAsiaTheme="minorEastAsia"/>
+                <w:noProof/>
+                <w:lang w:eastAsia="pl-PL"/>
+              </w:rPr>
+              <w:tab/>
+            </w:r>
+            <w:r>
+              <w:rPr>
+                <w:rStyle w:val="Hipercze"/>
+                <w:noProof/>
+              </w:rPr>
+              <w:t>Wykaz skrótów i oznaczeń</w:t>
+            </w:r>
+            <w:r>
+              <w:rPr>
+                <w:noProof/>
+                <w:webHidden/>
+              </w:rPr>
+              <w:tab/>
+            </w:r>
+            <w:r>
+              <w:rPr>
+                <w:noProof/>
+                <w:webHidden/>
+              </w:rPr>
+              <w:fldChar w:fldCharType="begin"/>
+            </w:r>
+            <w:r>
+              <w:rPr>
+                <w:noProof/>
+                <w:webHidden/>
+              </w:rPr>
+              <w:instrText xml:space="preserve"> PAGEREF _Toc97063030 \h </w:instrText>
+            </w:r>
+            <w:r>
+              <w:rPr>
+                <w:noProof/>
+                <w:webHidden/>
+              </w:rPr>
+            </w:r>
+            <w:r>
+              <w:rPr>
+                <w:noProof/>
+                <w:webHidden/>
+              </w:rPr>
+              <w:fldChar w:fldCharType="separate"/>
+            </w:r>
+            <w:r>
+              <w:rPr>
+                <w:noProof/>
+                <w:webHidden/>
+              </w:rPr>
+              <w:t>5</w:t>
+            </w:r>
+            <w:r>
+              <w:rPr>
+                <w:noProof/>
+                <w:webHidden/>
+              </w:rPr>
+              <w:fldChar w:fldCharType="end"/>
+            </w:r>
+          </w:hyperlink>
+        </w:p>
+        <w:p>
+          <w:pPr>
+            <w:pStyle w:val="Spistreci1"/>
+            <w:tabs>
+              <w:tab w:val="left" w:pos="440"/>
+              <w:tab w:val="right" w:leader="dot" w:pos="9063"/>
+            </w:tabs>
+            <w:rPr>
+              <w:rFonts w:eastAsiaTheme="minorEastAsia"/>
+              <w:noProof/>
+              <w:lang w:eastAsia="pl-PL"/>
+            </w:rPr>
+          </w:pPr>
+          <w:hyperlink w:anchor="_Toc97063031" w:history="1">
+            <w:r>
+              <w:rPr>
+                <w:rStyle w:val="Hipercze"/>
+                <w:noProof/>
+              </w:rPr>
+              <w:t>2.</w:t>
+            </w:r>
+            <w:r>
+              <w:rPr>
+                <w:rFonts w:eastAsiaTheme="minorEastAsia"/>
+                <w:noProof/>
+                <w:lang w:eastAsia="pl-PL"/>
+              </w:rPr>
+              <w:tab/>
+            </w:r>
+            <w:r>
+              <w:rPr>
+                <w:rStyle w:val="Hipercze"/>
+                <w:noProof/>
+              </w:rPr>
+              <w:t>Wprowadzenie</w:t>
+            </w:r>
+            <w:r>
+              <w:rPr>
+                <w:noProof/>
+                <w:webHidden/>
+              </w:rPr>
+              <w:tab/>
+            </w:r>
+            <w:r>
+              <w:rPr>
+                <w:noProof/>
+                <w:webHidden/>
+              </w:rPr>
+              <w:fldChar w:fldCharType="begin"/>
+            </w:r>
+            <w:r>
+              <w:rPr>
+                <w:noProof/>
+                <w:webHidden/>
+              </w:rPr>
+              <w:instrText xml:space="preserve"> PAGEREF _Toc97063031 \h </w:instrText>
+            </w:r>
+            <w:r>
+              <w:rPr>
+                <w:noProof/>
+                <w:webHidden/>
+              </w:rPr>
+            </w:r>
+            <w:r>
+              <w:rPr>
+                <w:noProof/>
+                <w:webHidden/>
+              </w:rPr>
+              <w:fldChar w:fldCharType="separate"/>
+            </w:r>
+            <w:r>
+              <w:rPr>
+                <w:noProof/>
+                <w:webHidden/>
+              </w:rPr>
+              <w:t>6</w:t>
+            </w:r>
+            <w:r>
+              <w:rPr>
+                <w:noProof/>
+                <w:webHidden/>
+              </w:rPr>
+              <w:fldChar w:fldCharType="end"/>
+            </w:r>
+          </w:hyperlink>
+        </w:p>
+        <w:p>
+          <w:pPr>
+            <w:pStyle w:val="Spistreci1"/>
+            <w:tabs>
+              <w:tab w:val="left" w:pos="440"/>
+              <w:tab w:val="right" w:leader="dot" w:pos="9063"/>
+            </w:tabs>
+            <w:rPr>
+              <w:rFonts w:eastAsiaTheme="minorEastAsia"/>
+              <w:noProof/>
+              <w:lang w:eastAsia="pl-PL"/>
+            </w:rPr>
+          </w:pPr>
+          <w:hyperlink w:anchor="_Toc97063032" w:history="1">
             <w:r>
               <w:rPr>
                 <w:rStyle w:val="Hipercze"/>
                 <w:rFonts w:cs="Times New Roman"/>
                 <w:noProof/>
               </w:rPr>
-              <w:t>1.</w:t>
+              <w:t>3.</w:t>
             </w:r>
             <w:r>
               <w:rPr>
@@ -1051,7 +1218,7 @@
                 <w:noProof/>
                 <w:webHidden/>
               </w:rPr>
-              <w:instrText xml:space="preserve"> PAGEREF _Toc97060104 \h </w:instrText>
+              <w:instrText xml:space="preserve"> PAGEREF _Toc97063032 \h </w:instrText>
             </w:r>
             <w:r>
               <w:rPr>
@@ -1071,7 +1238,7 @@
                 <w:noProof/>
                 <w:webHidden/>
               </w:rPr>
-              <w:t>4</w:t>
+              <w:t>7</w:t>
             </w:r>
             <w:r>
               <w:rPr>
@@ -1087,7 +1254,7 @@
             <w:pStyle w:val="Spistreci2"/>
             <w:tabs>
               <w:tab w:val="left" w:pos="880"/>
-              <w:tab w:val="right" w:leader="dot" w:pos="9062"/>
+              <w:tab w:val="right" w:leader="dot" w:pos="9063"/>
             </w:tabs>
             <w:rPr>
               <w:rFonts w:eastAsiaTheme="minorEastAsia"/>
@@ -1095,7 +1262,7 @@
               <w:lang w:eastAsia="pl-PL"/>
             </w:rPr>
           </w:pPr>
-          <w:hyperlink w:anchor="_Toc97060105" w:history="1">
+          <w:hyperlink w:anchor="_Toc97063033" w:history="1">
             <w:r>
               <w:rPr>
                 <w:rStyle w:val="Hipercze"/>
@@ -1103,7 +1270,7 @@
                 <w:noProof/>
                 <w:lang w:val="en-US"/>
               </w:rPr>
-              <w:t>1.1</w:t>
+              <w:t>3.1</w:t>
             </w:r>
             <w:r>
               <w:rPr>
@@ -1151,7 +1318,7 @@
                 <w:noProof/>
                 <w:webHidden/>
               </w:rPr>
-              <w:instrText xml:space="preserve"> PAGEREF _Toc97060105 \h </w:instrText>
+              <w:instrText xml:space="preserve"> PAGEREF _Toc97063033 \h </w:instrText>
             </w:r>
             <w:r>
               <w:rPr>
@@ -1171,7 +1338,7 @@
                 <w:noProof/>
                 <w:webHidden/>
               </w:rPr>
-              <w:t>4</w:t>
+              <w:t>7</w:t>
             </w:r>
             <w:r>
               <w:rPr>
@@ -1187,7 +1354,7 @@
             <w:pStyle w:val="Spistreci2"/>
             <w:tabs>
               <w:tab w:val="left" w:pos="880"/>
-              <w:tab w:val="right" w:leader="dot" w:pos="9062"/>
+              <w:tab w:val="right" w:leader="dot" w:pos="9063"/>
             </w:tabs>
             <w:rPr>
               <w:rFonts w:eastAsiaTheme="minorEastAsia"/>
@@ -1195,7 +1362,7 @@
               <w:lang w:eastAsia="pl-PL"/>
             </w:rPr>
           </w:pPr>
-          <w:hyperlink w:anchor="_Toc97060106" w:history="1">
+          <w:hyperlink w:anchor="_Toc97063034" w:history="1">
             <w:r>
               <w:rPr>
                 <w:rStyle w:val="Hipercze"/>
@@ -1203,7 +1370,7 @@
                 <w:noProof/>
                 <w:lang w:val="en-US"/>
               </w:rPr>
-              <w:t>1.2</w:t>
+              <w:t>3.2</w:t>
             </w:r>
             <w:r>
               <w:rPr>
@@ -1242,7 +1409,7 @@
                 <w:noProof/>
                 <w:webHidden/>
               </w:rPr>
-              <w:instrText xml:space="preserve"> PAGEREF _Toc97060106 \h </w:instrText>
+              <w:instrText xml:space="preserve"> PAGEREF _Toc97063034 \h </w:instrText>
             </w:r>
             <w:r>
               <w:rPr>
@@ -1262,7 +1429,7 @@
                 <w:noProof/>
                 <w:webHidden/>
               </w:rPr>
-              <w:t>4</w:t>
+              <w:t>7</w:t>
             </w:r>
             <w:r>
               <w:rPr>
@@ -1278,7 +1445,7 @@
             <w:pStyle w:val="Spistreci1"/>
             <w:tabs>
               <w:tab w:val="left" w:pos="440"/>
-              <w:tab w:val="right" w:leader="dot" w:pos="9062"/>
+              <w:tab w:val="right" w:leader="dot" w:pos="9063"/>
             </w:tabs>
             <w:rPr>
               <w:rFonts w:eastAsiaTheme="minorEastAsia"/>
@@ -1286,7 +1453,7 @@
               <w:lang w:eastAsia="pl-PL"/>
             </w:rPr>
           </w:pPr>
-          <w:hyperlink w:anchor="_Toc97060107" w:history="1">
+          <w:hyperlink w:anchor="_Toc97063035" w:history="1">
             <w:r>
               <w:rPr>
                 <w:rStyle w:val="Hipercze"/>
@@ -1294,7 +1461,7 @@
                 <w:noProof/>
                 <w:lang w:val="en-US"/>
               </w:rPr>
-              <w:t>2.</w:t>
+              <w:t>4.</w:t>
             </w:r>
             <w:r>
               <w:rPr>
@@ -1332,7 +1499,7 @@
                 <w:noProof/>
                 <w:webHidden/>
               </w:rPr>
-              <w:instrText xml:space="preserve"> PAGEREF _Toc97060107 \h </w:instrText>
+              <w:instrText xml:space="preserve"> PAGEREF _Toc97063035 \h </w:instrText>
             </w:r>
             <w:r>
               <w:rPr>
@@ -1352,7 +1519,7 @@
                 <w:noProof/>
                 <w:webHidden/>
               </w:rPr>
-              <w:t>4</w:t>
+              <w:t>8</w:t>
             </w:r>
             <w:r>
               <w:rPr>
@@ -1368,7 +1535,7 @@
             <w:pStyle w:val="Spistreci1"/>
             <w:tabs>
               <w:tab w:val="left" w:pos="440"/>
-              <w:tab w:val="right" w:leader="dot" w:pos="9062"/>
+              <w:tab w:val="right" w:leader="dot" w:pos="9063"/>
             </w:tabs>
             <w:rPr>
               <w:rFonts w:eastAsiaTheme="minorEastAsia"/>
@@ -1376,14 +1543,14 @@
               <w:lang w:eastAsia="pl-PL"/>
             </w:rPr>
           </w:pPr>
-          <w:hyperlink w:anchor="_Toc97060108" w:history="1">
+          <w:hyperlink w:anchor="_Toc97063036" w:history="1">
             <w:r>
               <w:rPr>
                 <w:rStyle w:val="Hipercze"/>
                 <w:noProof/>
                 <w:lang w:val="en-US"/>
               </w:rPr>
-              <w:t>3.</w:t>
+              <w:t>5.</w:t>
             </w:r>
             <w:r>
               <w:rPr>
@@ -1420,7 +1587,7 @@
                 <w:noProof/>
                 <w:webHidden/>
               </w:rPr>
-              <w:instrText xml:space="preserve"> PAGEREF _Toc97060108 \h </w:instrText>
+              <w:instrText xml:space="preserve"> PAGEREF _Toc97063036 \h </w:instrText>
             </w:r>
             <w:r>
               <w:rPr>
@@ -1440,7 +1607,7 @@
                 <w:noProof/>
                 <w:webHidden/>
               </w:rPr>
-              <w:t>4</w:t>
+              <w:t>9</w:t>
             </w:r>
             <w:r>
               <w:rPr>
@@ -1456,7 +1623,7 @@
             <w:pStyle w:val="Spistreci1"/>
             <w:tabs>
               <w:tab w:val="left" w:pos="440"/>
-              <w:tab w:val="right" w:leader="dot" w:pos="9062"/>
+              <w:tab w:val="right" w:leader="dot" w:pos="9063"/>
             </w:tabs>
             <w:rPr>
               <w:rFonts w:eastAsiaTheme="minorEastAsia"/>
@@ -1464,54 +1631,53 @@
               <w:lang w:eastAsia="pl-PL"/>
             </w:rPr>
           </w:pPr>
-          <w:hyperlink w:anchor="_Toc97060109" w:history="1">
+          <w:hyperlink w:anchor="_Toc97063037" w:history="1">
             <w:r>
               <w:rPr>
                 <w:rStyle w:val="Hipercze"/>
                 <w:noProof/>
+              </w:rPr>
+              <w:t>6.</w:t>
+            </w:r>
+            <w:r>
+              <w:rPr>
+                <w:rFonts w:eastAsiaTheme="minorEastAsia"/>
+                <w:noProof/>
+                <w:lang w:eastAsia="pl-PL"/>
+              </w:rPr>
+              <w:tab/>
+            </w:r>
+            <w:r>
+              <w:rPr>
+                <w:rStyle w:val="Hipercze"/>
+                <w:noProof/>
+              </w:rPr>
+              <w:t>Literatura</w:t>
+            </w:r>
+            <w:r>
+              <w:rPr>
+                <w:rStyle w:val="Hipercze"/>
+                <w:noProof/>
                 <w:lang w:val="en-US"/>
               </w:rPr>
-              <w:t>4.</w:t>
-            </w:r>
-            <w:r>
-              <w:rPr>
-                <w:rFonts w:eastAsiaTheme="minorEastAsia"/>
-                <w:noProof/>
-                <w:lang w:eastAsia="pl-PL"/>
+              <w:t xml:space="preserve"> / </w:t>
+            </w:r>
+            <w:r>
+              <w:rPr>
+                <w:rStyle w:val="Hipercze"/>
+                <w:noProof/>
+              </w:rPr>
+              <w:t>Załączniki</w:t>
+            </w:r>
+            <w:r>
+              <w:rPr>
+                <w:noProof/>
+                <w:webHidden/>
               </w:rPr>
               <w:tab/>
             </w:r>
             <w:r>
               <w:rPr>
-                <w:rStyle w:val="Hipercze"/>
-                <w:noProof/>
-              </w:rPr>
-              <w:t>Literatura</w:t>
-            </w:r>
-            <w:r>
-              <w:rPr>
-                <w:rStyle w:val="Hipercze"/>
-                <w:noProof/>
-                <w:lang w:val="en-US"/>
-              </w:rPr>
-              <w:t xml:space="preserve"> / </w:t>
-            </w:r>
-            <w:r>
-              <w:rPr>
-                <w:rStyle w:val="Hipercze"/>
-                <w:noProof/>
-              </w:rPr>
-              <w:t>Załączniki</w:t>
-            </w:r>
-            <w:r>
-              <w:rPr>
-                <w:noProof/>
-                <w:webHidden/>
-              </w:rPr>
-              <w:tab/>
-            </w:r>
-            <w:r>
-              <w:rPr>
                 <w:noProof/>
                 <w:webHidden/>
               </w:rPr>
@@ -1522,7 +1688,7 @@
                 <w:noProof/>
                 <w:webHidden/>
               </w:rPr>
-              <w:instrText xml:space="preserve"> PAGEREF _Toc97060109 \h </w:instrText>
+              <w:instrText xml:space="preserve"> PAGEREF _Toc97063037 \h </w:instrText>
             </w:r>
             <w:r>
               <w:rPr>
@@ -1542,7 +1708,7 @@
                 <w:noProof/>
                 <w:webHidden/>
               </w:rPr>
-              <w:t>4</w:t>
+              <w:t>10</w:t>
             </w:r>
             <w:r>
               <w:rPr>
@@ -1558,7 +1724,7 @@
             <w:pStyle w:val="Spistreci1"/>
             <w:tabs>
               <w:tab w:val="left" w:pos="440"/>
-              <w:tab w:val="right" w:leader="dot" w:pos="9062"/>
+              <w:tab w:val="right" w:leader="dot" w:pos="9063"/>
             </w:tabs>
             <w:rPr>
               <w:rFonts w:eastAsiaTheme="minorEastAsia"/>
@@ -1566,14 +1732,14 @@
               <w:lang w:eastAsia="pl-PL"/>
             </w:rPr>
           </w:pPr>
-          <w:hyperlink w:anchor="_Toc97060110" w:history="1">
+          <w:hyperlink w:anchor="_Toc97063038" w:history="1">
             <w:r>
               <w:rPr>
                 <w:rStyle w:val="Hipercze"/>
                 <w:noProof/>
                 <w:lang w:val="en-US"/>
               </w:rPr>
-              <w:t>5.</w:t>
+              <w:t>7.</w:t>
             </w:r>
             <w:r>
               <w:rPr>
@@ -1610,7 +1776,7 @@
                 <w:noProof/>
                 <w:webHidden/>
               </w:rPr>
-              <w:instrText xml:space="preserve"> PAGEREF _Toc97060110 \h </w:instrText>
+              <w:instrText xml:space="preserve"> PAGEREF _Toc97063038 \h </w:instrText>
             </w:r>
             <w:r>
               <w:rPr>
@@ -1630,7 +1796,7 @@
                 <w:noProof/>
                 <w:webHidden/>
               </w:rPr>
-              <w:t>4</w:t>
+              <w:t>11</w:t>
             </w:r>
             <w:r>
               <w:rPr>
@@ -1686,12 +1852,14 @@
       <w:pPr>
         <w:pStyle w:val="Nagwek1"/>
       </w:pPr>
+      <w:bookmarkStart w:id="3" w:name="_Toc97063030"/>
       <w:r>
         <w:lastRenderedPageBreak/>
         <w:t>Wykaz skrótów i oznaczeń</w:t>
       </w:r>
       <w:bookmarkEnd w:id="1"/>
       <w:bookmarkEnd w:id="2"/>
+      <w:bookmarkEnd w:id="3"/>
     </w:p>
     <w:p>
       <w:pPr>
@@ -1710,9 +1878,11 @@
       <w:pPr>
         <w:pStyle w:val="Nagwek1"/>
       </w:pPr>
+      <w:bookmarkStart w:id="4" w:name="_Toc97063031"/>
       <w:r>
         <w:t>Wprowadzenie</w:t>
       </w:r>
+      <w:bookmarkEnd w:id="4"/>
     </w:p>
     <w:p>
       <w:pPr>
@@ -1757,7 +1927,7 @@
           <w:szCs w:val="24"/>
         </w:rPr>
       </w:pPr>
-      <w:bookmarkStart w:id="3" w:name="_Toc97060104"/>
+      <w:bookmarkStart w:id="5" w:name="_Toc97063032"/>
       <w:r>
         <w:rPr>
           <w:rFonts w:cs="Times New Roman"/>
@@ -1765,7 +1935,7 @@
         </w:rPr>
         <w:t>Dokumentacja projektu</w:t>
       </w:r>
-      <w:bookmarkEnd w:id="3"/>
+      <w:bookmarkEnd w:id="5"/>
     </w:p>
     <w:p>
       <w:pPr>
@@ -1787,9 +1957,9 @@
         </w:rPr>
         <w:t xml:space="preserve"> </w:t>
       </w:r>
-      <w:bookmarkStart w:id="4" w:name="_Toc97054124"/>
-      <w:bookmarkStart w:id="5" w:name="_Toc97054193"/>
-      <w:bookmarkStart w:id="6" w:name="_Toc97060105"/>
+      <w:bookmarkStart w:id="6" w:name="_Toc97054124"/>
+      <w:bookmarkStart w:id="7" w:name="_Toc97054193"/>
+      <w:bookmarkStart w:id="8" w:name="_Toc97063033"/>
       <w:proofErr w:type="spellStart"/>
       <w:r>
         <w:rPr>
@@ -1821,9 +1991,9 @@
         </w:rPr>
         <w:t xml:space="preserve"> ipsum</w:t>
       </w:r>
-      <w:bookmarkEnd w:id="4"/>
-      <w:bookmarkEnd w:id="5"/>
       <w:bookmarkEnd w:id="6"/>
+      <w:bookmarkEnd w:id="7"/>
+      <w:bookmarkEnd w:id="8"/>
       <w:r>
         <w:rPr>
           <w:rFonts w:ascii="Times New Roman" w:hAnsi="Times New Roman" w:cs="Times New Roman"/>
@@ -1871,9 +2041,9 @@
           <w:lang w:val="en-US"/>
         </w:rPr>
       </w:pPr>
-      <w:bookmarkStart w:id="7" w:name="_Toc97054128"/>
-      <w:bookmarkStart w:id="8" w:name="_Toc97054197"/>
-      <w:bookmarkStart w:id="9" w:name="_Toc97060106"/>
+      <w:bookmarkStart w:id="9" w:name="_Toc97054128"/>
+      <w:bookmarkStart w:id="10" w:name="_Toc97054197"/>
+      <w:bookmarkStart w:id="11" w:name="_Toc97063034"/>
       <w:r>
         <w:rPr>
           <w:rFonts w:ascii="Times New Roman" w:hAnsi="Times New Roman" w:cs="Times New Roman"/>
@@ -1884,9 +2054,9 @@
         </w:rPr>
         <w:t>Lorem ipsum dolor</w:t>
       </w:r>
-      <w:bookmarkEnd w:id="7"/>
-      <w:bookmarkEnd w:id="8"/>
       <w:bookmarkEnd w:id="9"/>
+      <w:bookmarkEnd w:id="10"/>
+      <w:bookmarkEnd w:id="11"/>
     </w:p>
     <w:p>
       <w:pPr>
@@ -1927,7 +2097,7 @@
           <w:lang w:val="en-US"/>
         </w:rPr>
       </w:pPr>
-      <w:bookmarkStart w:id="10" w:name="_Toc97060107"/>
+      <w:bookmarkStart w:id="12" w:name="_Toc97063035"/>
       <w:proofErr w:type="spellStart"/>
       <w:r>
         <w:rPr>
@@ -1955,7 +2125,7 @@
         </w:rPr>
         <w:t>aplikacji</w:t>
       </w:r>
-      <w:bookmarkEnd w:id="10"/>
+      <w:bookmarkEnd w:id="12"/>
       <w:proofErr w:type="spellEnd"/>
     </w:p>
     <w:p>
@@ -1995,7 +2165,7 @@
           <w:lang w:val="en-US"/>
         </w:rPr>
       </w:pPr>
-      <w:bookmarkStart w:id="11" w:name="_Toc97060108"/>
+      <w:bookmarkStart w:id="13" w:name="_Toc97063036"/>
       <w:proofErr w:type="spellStart"/>
       <w:r>
         <w:rPr>
@@ -2003,7 +2173,7 @@
         </w:rPr>
         <w:t>Podsumowanie</w:t>
       </w:r>
-      <w:bookmarkEnd w:id="11"/>
+      <w:bookmarkEnd w:id="13"/>
       <w:proofErr w:type="spellEnd"/>
     </w:p>
     <w:p>
@@ -2040,7 +2210,7 @@
       <w:pPr>
         <w:pStyle w:val="Nagwek1"/>
       </w:pPr>
-      <w:bookmarkStart w:id="12" w:name="_Toc97060109"/>
+      <w:bookmarkStart w:id="14" w:name="_Toc97063037"/>
       <w:r>
         <w:t>Literatura</w:t>
       </w:r>
@@ -2053,7 +2223,7 @@
       <w:r>
         <w:t>Załączniki</w:t>
       </w:r>
-      <w:bookmarkEnd w:id="12"/>
+      <w:bookmarkEnd w:id="14"/>
     </w:p>
     <w:p>
       <w:pPr>
@@ -2084,7 +2254,7 @@
           <w:lang w:val="en-US"/>
         </w:rPr>
       </w:pPr>
-      <w:bookmarkStart w:id="13" w:name="_Toc97060110"/>
+      <w:bookmarkStart w:id="15" w:name="_Toc97063038"/>
       <w:proofErr w:type="spellStart"/>
       <w:r>
         <w:rPr>
@@ -2092,7 +2262,7 @@
         </w:rPr>
         <w:t>Streszczenie</w:t>
       </w:r>
-      <w:bookmarkEnd w:id="13"/>
+      <w:bookmarkEnd w:id="15"/>
       <w:proofErr w:type="spellEnd"/>
       <w:r>
         <w:rPr>
@@ -2261,7 +2431,7 @@
 <w:ftr xmlns:wpc="http://schemas.microsoft.com/office/word/2010/wordprocessingCanvas" xmlns:cx="http://schemas.microsoft.com/office/drawing/2014/chartex" xmlns:cx1="http://schemas.microsoft.com/office/drawing/2015/9/8/chartex" xmlns:cx2="http://schemas.microsoft.com/office/drawing/2015/10/21/chartex" xmlns:cx3="http://schemas.microsoft.com/office/drawing/2016/5/9/chartex" xmlns:cx4="http://schemas.microsoft.com/office/drawing/2016/5/10/chartex" xmlns:cx5="http://schemas.microsoft.com/office/drawing/2016/5/11/chartex" xmlns:cx6="http://schemas.microsoft.com/office/drawing/2016/5/12/chartex" xmlns:cx7="http://schemas.microsoft.com/office/drawing/2016/5/13/chartex" xmlns:cx8="http://schemas.microsoft.com/office/drawing/2016/5/14/chartex" xmlns:mc="http://schemas.openxmlformats.org/markup-compatibility/2006" xmlns:aink="http://schemas.microsoft.com/office/drawing/2016/ink" xmlns:am3d="http://schemas.microsoft.com/office/drawing/2017/model3d" xmlns:o="urn:schemas-microsoft-com:office:office" xmlns:r="http://schemas.openxmlformats.org/officeDocument/2006/relationships" xmlns:m="http://schemas.openxmlformats.org/officeDocument/2006/math" xmlns:v="urn:schemas-microsoft-com:vml" xmlns:wp14="http://schemas.microsoft.com/office/word/2010/wordprocessingDrawing" xmlns:wp="http://schemas.openxmlformats.org/drawingml/2006/wordprocessingDrawing" xmlns:w10="urn:schemas-microsoft-com:office:word" xmlns:w="http://schemas.openxmlformats.org/wordprocessingml/2006/main" xmlns:w14="http://schemas.microsoft.com/office/word/2010/wordml" xmlns:w15="http://schemas.microsoft.com/office/word/2012/wordml" xmlns:w16cid="http://schemas.microsoft.com/office/word/2016/wordml/cid" xmlns:w16se="http://schemas.microsoft.com/office/word/2015/wordml/symex" xmlns:wpg="http://schemas.microsoft.com/office/word/2010/wordprocessingGroup" xmlns:wpi="http://schemas.microsoft.com/office/word/2010/wordprocessingInk" xmlns:wne="http://schemas.microsoft.com/office/word/2006/wordml" xmlns:wps="http://schemas.microsoft.com/office/word/2010/wordprocessingShape" mc:Ignorable="w14 w15 w16se w16cid wp14">
   <w:sdt>
     <w:sdtPr>
-      <w:id w:val="1878273116"/>
+      <w:id w:val="1670753275"/>
       <w:docPartObj>
         <w:docPartGallery w:val="Page Numbers (Bottom of Page)"/>
         <w:docPartUnique/>
@@ -3874,7 +4044,7 @@
 </file>
 
 <file path=customXml/itemProps1.xml><?xml version="1.0" encoding="utf-8"?>
-<ds:datastoreItem xmlns:ds="http://schemas.openxmlformats.org/officeDocument/2006/customXml" ds:itemID="{E320BFF9-1EA3-43A8-8411-40184FBBEE45}">
+<ds:datastoreItem xmlns:ds="http://schemas.openxmlformats.org/officeDocument/2006/customXml" ds:itemID="{694C3C26-A8CF-4FA9-9B28-3F9C95B2E9BA}">
   <ds:schemaRefs>
     <ds:schemaRef ds:uri="http://schemas.openxmlformats.org/officeDocument/2006/bibliography"/>
   </ds:schemaRefs>

</xml_diff>

<commit_message>
Pierwsza strona zostala poprawnie sformatowana v4
</commit_message>
<xml_diff>
--- a/Praca_Inzynierska/Adam Szreiber.docx
+++ b/Praca_Inzynierska/Adam Szreiber.docx
@@ -918,8 +918,6 @@
         <w:lastRenderedPageBreak/>
         <w:br w:type="column"/>
       </w:r>
-      <w:bookmarkStart w:id="0" w:name="_GoBack"/>
-      <w:bookmarkEnd w:id="0"/>
     </w:p>
     <w:sdt>
       <w:sdtPr>
@@ -1837,8 +1835,8 @@
           <w:szCs w:val="24"/>
         </w:rPr>
       </w:pPr>
-      <w:bookmarkStart w:id="1" w:name="_Toc97054117"/>
-      <w:bookmarkStart w:id="2" w:name="_Toc97054186"/>
+      <w:bookmarkStart w:id="0" w:name="_Toc97054117"/>
+      <w:bookmarkStart w:id="1" w:name="_Toc97054186"/>
       <w:r>
         <w:rPr>
           <w:rFonts w:ascii="Times New Roman" w:hAnsi="Times New Roman" w:cs="Times New Roman"/>
@@ -1852,15 +1850,86 @@
       <w:pPr>
         <w:pStyle w:val="Nagwek1"/>
       </w:pPr>
-      <w:bookmarkStart w:id="3" w:name="_Toc97063030"/>
+      <w:bookmarkStart w:id="2" w:name="_Toc97063030"/>
       <w:r>
         <w:lastRenderedPageBreak/>
         <w:t>Wykaz skrótów i oznaczeń</w:t>
       </w:r>
+      <w:bookmarkEnd w:id="0"/>
       <w:bookmarkEnd w:id="1"/>
       <w:bookmarkEnd w:id="2"/>
-      <w:bookmarkEnd w:id="3"/>
-    </w:p>
+    </w:p>
+    <w:tbl>
+      <w:tblPr>
+        <w:tblStyle w:val="Tabela-Siatka"/>
+        <w:tblW w:w="0" w:type="auto"/>
+        <w:tblInd w:w="0" w:type="dxa"/>
+        <w:tblLook w:val="04A0" w:firstRow="1" w:lastRow="0" w:firstColumn="1" w:lastColumn="0" w:noHBand="0" w:noVBand="1"/>
+      </w:tblPr>
+      <w:tblGrid>
+        <w:gridCol w:w="4531"/>
+        <w:gridCol w:w="4532"/>
+      </w:tblGrid>
+      <w:tr>
+        <w:tc>
+          <w:tcPr>
+            <w:tcW w:w="4531" w:type="dxa"/>
+          </w:tcPr>
+          <w:p>
+            <w:r>
+              <w:t>JavaScript</w:t>
+            </w:r>
+          </w:p>
+        </w:tc>
+        <w:tc>
+          <w:tcPr>
+            <w:tcW w:w="4532" w:type="dxa"/>
+          </w:tcPr>
+          <w:p/>
+        </w:tc>
+      </w:tr>
+      <w:tr>
+        <w:tc>
+          <w:tcPr>
+            <w:tcW w:w="4531" w:type="dxa"/>
+          </w:tcPr>
+          <w:p>
+            <w:proofErr w:type="spellStart"/>
+            <w:r>
+              <w:t>TypeScript</w:t>
+            </w:r>
+            <w:proofErr w:type="spellEnd"/>
+          </w:p>
+        </w:tc>
+        <w:tc>
+          <w:tcPr>
+            <w:tcW w:w="4532" w:type="dxa"/>
+          </w:tcPr>
+          <w:p/>
+        </w:tc>
+      </w:tr>
+      <w:tr>
+        <w:tc>
+          <w:tcPr>
+            <w:tcW w:w="4531" w:type="dxa"/>
+          </w:tcPr>
+          <w:p/>
+        </w:tc>
+        <w:tc>
+          <w:tcPr>
+            <w:tcW w:w="4532" w:type="dxa"/>
+          </w:tcPr>
+          <w:p/>
+        </w:tc>
+      </w:tr>
+    </w:tbl>
+    <w:p/>
+    <w:p/>
+    <w:p/>
+    <w:p/>
+    <w:p/>
+    <w:p/>
+    <w:p/>
     <w:p>
       <w:pPr>
         <w:pStyle w:val="Nagwek1"/>
@@ -1878,11 +1947,11 @@
       <w:pPr>
         <w:pStyle w:val="Nagwek1"/>
       </w:pPr>
-      <w:bookmarkStart w:id="4" w:name="_Toc97063031"/>
+      <w:bookmarkStart w:id="3" w:name="_Toc97063031"/>
       <w:r>
         <w:t>Wprowadzenie</w:t>
       </w:r>
-      <w:bookmarkEnd w:id="4"/>
+      <w:bookmarkEnd w:id="3"/>
     </w:p>
     <w:p>
       <w:pPr>
@@ -1927,7 +1996,7 @@
           <w:szCs w:val="24"/>
         </w:rPr>
       </w:pPr>
-      <w:bookmarkStart w:id="5" w:name="_Toc97063032"/>
+      <w:bookmarkStart w:id="4" w:name="_Toc97063032"/>
       <w:r>
         <w:rPr>
           <w:rFonts w:cs="Times New Roman"/>
@@ -1935,7 +2004,7 @@
         </w:rPr>
         <w:t>Dokumentacja projektu</w:t>
       </w:r>
-      <w:bookmarkEnd w:id="5"/>
+      <w:bookmarkEnd w:id="4"/>
     </w:p>
     <w:p>
       <w:pPr>
@@ -1957,9 +2026,9 @@
         </w:rPr>
         <w:t xml:space="preserve"> </w:t>
       </w:r>
-      <w:bookmarkStart w:id="6" w:name="_Toc97054124"/>
-      <w:bookmarkStart w:id="7" w:name="_Toc97054193"/>
-      <w:bookmarkStart w:id="8" w:name="_Toc97063033"/>
+      <w:bookmarkStart w:id="5" w:name="_Toc97054124"/>
+      <w:bookmarkStart w:id="6" w:name="_Toc97054193"/>
+      <w:bookmarkStart w:id="7" w:name="_Toc97063033"/>
       <w:proofErr w:type="spellStart"/>
       <w:r>
         <w:rPr>
@@ -1991,9 +2060,9 @@
         </w:rPr>
         <w:t xml:space="preserve"> ipsum</w:t>
       </w:r>
+      <w:bookmarkEnd w:id="5"/>
       <w:bookmarkEnd w:id="6"/>
       <w:bookmarkEnd w:id="7"/>
-      <w:bookmarkEnd w:id="8"/>
       <w:r>
         <w:rPr>
           <w:rFonts w:ascii="Times New Roman" w:hAnsi="Times New Roman" w:cs="Times New Roman"/>
@@ -2041,9 +2110,9 @@
           <w:lang w:val="en-US"/>
         </w:rPr>
       </w:pPr>
-      <w:bookmarkStart w:id="9" w:name="_Toc97054128"/>
-      <w:bookmarkStart w:id="10" w:name="_Toc97054197"/>
-      <w:bookmarkStart w:id="11" w:name="_Toc97063034"/>
+      <w:bookmarkStart w:id="8" w:name="_Toc97054128"/>
+      <w:bookmarkStart w:id="9" w:name="_Toc97054197"/>
+      <w:bookmarkStart w:id="10" w:name="_Toc97063034"/>
       <w:r>
         <w:rPr>
           <w:rFonts w:ascii="Times New Roman" w:hAnsi="Times New Roman" w:cs="Times New Roman"/>
@@ -2054,9 +2123,79 @@
         </w:rPr>
         <w:t>Lorem ipsum dolor</w:t>
       </w:r>
+      <w:bookmarkEnd w:id="8"/>
       <w:bookmarkEnd w:id="9"/>
       <w:bookmarkEnd w:id="10"/>
+    </w:p>
+    <w:p>
+      <w:pPr>
+        <w:rPr>
+          <w:rFonts w:ascii="Times New Roman" w:hAnsi="Times New Roman" w:cs="Times New Roman"/>
+          <w:sz w:val="24"/>
+          <w:szCs w:val="24"/>
+        </w:rPr>
+      </w:pPr>
+      <w:r>
+        <w:rPr>
+          <w:rFonts w:ascii="Times New Roman" w:hAnsi="Times New Roman" w:cs="Times New Roman"/>
+          <w:sz w:val="24"/>
+          <w:szCs w:val="24"/>
+        </w:rPr>
+        <w:t>Cos tu będzie ………………………………………………………………………..</w:t>
+      </w:r>
+    </w:p>
+    <w:p>
+      <w:pPr>
+        <w:rPr>
+          <w:lang w:val="en-US"/>
+        </w:rPr>
+      </w:pPr>
+      <w:r>
+        <w:rPr>
+          <w:lang w:val="en-US"/>
+        </w:rPr>
+        <w:br w:type="column"/>
+      </w:r>
+    </w:p>
+    <w:p>
+      <w:pPr>
+        <w:pStyle w:val="Nagwek1"/>
+        <w:rPr>
+          <w:rFonts w:cs="Times New Roman"/>
+          <w:szCs w:val="24"/>
+          <w:lang w:val="en-US"/>
+        </w:rPr>
+      </w:pPr>
+      <w:bookmarkStart w:id="11" w:name="_Toc97063035"/>
+      <w:proofErr w:type="spellStart"/>
+      <w:r>
+        <w:rPr>
+          <w:rFonts w:cs="Times New Roman"/>
+          <w:szCs w:val="24"/>
+          <w:lang w:val="en-US"/>
+        </w:rPr>
+        <w:t>Implementacja</w:t>
+      </w:r>
+      <w:proofErr w:type="spellEnd"/>
+      <w:r>
+        <w:rPr>
+          <w:rFonts w:cs="Times New Roman"/>
+          <w:szCs w:val="24"/>
+          <w:lang w:val="en-US"/>
+        </w:rPr>
+        <w:t xml:space="preserve"> </w:t>
+      </w:r>
+      <w:proofErr w:type="spellStart"/>
+      <w:r>
+        <w:rPr>
+          <w:rFonts w:cs="Times New Roman"/>
+          <w:szCs w:val="24"/>
+          <w:lang w:val="en-US"/>
+        </w:rPr>
+        <w:t>aplikacji</w:t>
+      </w:r>
       <w:bookmarkEnd w:id="11"/>
+      <w:proofErr w:type="spellEnd"/>
     </w:p>
     <w:p>
       <w:pPr>
@@ -2092,38 +2231,16 @@
       <w:pPr>
         <w:pStyle w:val="Nagwek1"/>
         <w:rPr>
-          <w:rFonts w:cs="Times New Roman"/>
-          <w:szCs w:val="24"/>
           <w:lang w:val="en-US"/>
         </w:rPr>
       </w:pPr>
-      <w:bookmarkStart w:id="12" w:name="_Toc97063035"/>
+      <w:bookmarkStart w:id="12" w:name="_Toc97063036"/>
       <w:proofErr w:type="spellStart"/>
       <w:r>
         <w:rPr>
-          <w:rFonts w:cs="Times New Roman"/>
-          <w:szCs w:val="24"/>
           <w:lang w:val="en-US"/>
         </w:rPr>
-        <w:t>Implementacja</w:t>
-      </w:r>
-      <w:proofErr w:type="spellEnd"/>
-      <w:r>
-        <w:rPr>
-          <w:rFonts w:cs="Times New Roman"/>
-          <w:szCs w:val="24"/>
-          <w:lang w:val="en-US"/>
-        </w:rPr>
-        <w:t xml:space="preserve"> </w:t>
-      </w:r>
-      <w:proofErr w:type="spellStart"/>
-      <w:r>
-        <w:rPr>
-          <w:rFonts w:cs="Times New Roman"/>
-          <w:szCs w:val="24"/>
-          <w:lang w:val="en-US"/>
-        </w:rPr>
-        <w:t>aplikacji</w:t>
+        <w:t>Podsumowanie</w:t>
       </w:r>
       <w:bookmarkEnd w:id="12"/>
       <w:proofErr w:type="spellEnd"/>
@@ -2161,235 +2278,189 @@
     <w:p>
       <w:pPr>
         <w:pStyle w:val="Nagwek1"/>
+      </w:pPr>
+      <w:bookmarkStart w:id="13" w:name="_Toc97063037"/>
+      <w:r>
+        <w:t>Literatura</w:t>
+      </w:r>
+      <w:r>
         <w:rPr>
           <w:lang w:val="en-US"/>
         </w:rPr>
-      </w:pPr>
-      <w:bookmarkStart w:id="13" w:name="_Toc97063036"/>
+        <w:t xml:space="preserve"> / </w:t>
+      </w:r>
+      <w:r>
+        <w:t>Załączniki</w:t>
+      </w:r>
+      <w:bookmarkEnd w:id="13"/>
+    </w:p>
+    <w:p>
+      <w:pPr>
+        <w:rPr>
+          <w:rFonts w:ascii="Times New Roman" w:hAnsi="Times New Roman" w:cs="Times New Roman"/>
+          <w:sz w:val="24"/>
+          <w:szCs w:val="24"/>
+        </w:rPr>
+      </w:pPr>
+      <w:r>
+        <w:rPr>
+          <w:rFonts w:ascii="Times New Roman" w:hAnsi="Times New Roman" w:cs="Times New Roman"/>
+          <w:sz w:val="24"/>
+          <w:szCs w:val="24"/>
+        </w:rPr>
+        <w:t>Cos tu będzie ………………………………………………………………………..</w:t>
+      </w:r>
+    </w:p>
+    <w:p>
+      <w:r>
+        <w:br w:type="column"/>
+      </w:r>
+    </w:p>
+    <w:p>
+      <w:pPr>
+        <w:pStyle w:val="Nagwek1"/>
+        <w:rPr>
+          <w:lang w:val="en-US"/>
+        </w:rPr>
+      </w:pPr>
+      <w:bookmarkStart w:id="14" w:name="_Toc97063038"/>
       <w:proofErr w:type="spellStart"/>
       <w:r>
         <w:rPr>
           <w:lang w:val="en-US"/>
         </w:rPr>
-        <w:t>Podsumowanie</w:t>
-      </w:r>
-      <w:bookmarkEnd w:id="13"/>
+        <w:t>Streszczenie</w:t>
+      </w:r>
+      <w:bookmarkEnd w:id="14"/>
       <w:proofErr w:type="spellEnd"/>
-    </w:p>
-    <w:p>
-      <w:pPr>
-        <w:rPr>
-          <w:rFonts w:ascii="Times New Roman" w:hAnsi="Times New Roman" w:cs="Times New Roman"/>
-          <w:sz w:val="24"/>
-          <w:szCs w:val="24"/>
-        </w:rPr>
-      </w:pPr>
-      <w:r>
-        <w:rPr>
-          <w:rFonts w:ascii="Times New Roman" w:hAnsi="Times New Roman" w:cs="Times New Roman"/>
-          <w:sz w:val="24"/>
-          <w:szCs w:val="24"/>
-        </w:rPr>
-        <w:t>Cos tu będzie ………………………………………………………………………..</w:t>
-      </w:r>
-    </w:p>
-    <w:p>
-      <w:pPr>
+      <w:r>
         <w:rPr>
           <w:lang w:val="en-US"/>
         </w:rPr>
-      </w:pPr>
-      <w:r>
-        <w:rPr>
-          <w:lang w:val="en-US"/>
-        </w:rPr>
-        <w:br w:type="column"/>
-      </w:r>
-    </w:p>
-    <w:p>
-      <w:pPr>
-        <w:pStyle w:val="Nagwek1"/>
-      </w:pPr>
-      <w:bookmarkStart w:id="14" w:name="_Toc97063037"/>
-      <w:r>
-        <w:t>Literatura</w:t>
-      </w:r>
-      <w:r>
-        <w:rPr>
-          <w:lang w:val="en-US"/>
-        </w:rPr>
-        <w:t xml:space="preserve"> / </w:t>
-      </w:r>
-      <w:r>
-        <w:t>Załączniki</w:t>
-      </w:r>
-      <w:bookmarkEnd w:id="14"/>
-    </w:p>
-    <w:p>
-      <w:pPr>
-        <w:rPr>
-          <w:rFonts w:ascii="Times New Roman" w:hAnsi="Times New Roman" w:cs="Times New Roman"/>
-          <w:sz w:val="24"/>
-          <w:szCs w:val="24"/>
-        </w:rPr>
-      </w:pPr>
-      <w:r>
-        <w:rPr>
-          <w:rFonts w:ascii="Times New Roman" w:hAnsi="Times New Roman" w:cs="Times New Roman"/>
-          <w:sz w:val="24"/>
-          <w:szCs w:val="24"/>
-        </w:rPr>
-        <w:t>Cos tu będzie ………………………………………………………………………..</w:t>
-      </w:r>
-    </w:p>
-    <w:p>
-      <w:r>
-        <w:br w:type="column"/>
-      </w:r>
-    </w:p>
-    <w:p>
-      <w:pPr>
-        <w:pStyle w:val="Nagwek1"/>
-        <w:rPr>
-          <w:lang w:val="en-US"/>
-        </w:rPr>
-      </w:pPr>
-      <w:bookmarkStart w:id="15" w:name="_Toc97063038"/>
+        <w:t xml:space="preserve"> </w:t>
+      </w:r>
+    </w:p>
+    <w:p>
+      <w:pPr>
+        <w:spacing w:line="360" w:lineRule="auto"/>
+        <w:rPr>
+          <w:rFonts w:ascii="Times New Roman" w:hAnsi="Times New Roman" w:cs="Times New Roman"/>
+          <w:sz w:val="24"/>
+          <w:szCs w:val="24"/>
+        </w:rPr>
+      </w:pPr>
       <w:proofErr w:type="spellStart"/>
       <w:r>
         <w:rPr>
-          <w:lang w:val="en-US"/>
-        </w:rPr>
-        <w:t>Streszczenie</w:t>
-      </w:r>
+          <w:rFonts w:ascii="Times New Roman" w:hAnsi="Times New Roman" w:cs="Times New Roman"/>
+          <w:sz w:val="24"/>
+          <w:szCs w:val="24"/>
+        </w:rPr>
+        <w:t>bb</w:t>
+      </w:r>
+      <w:proofErr w:type="spellEnd"/>
+      <w:r>
+        <w:rPr>
+          <w:rFonts w:ascii="Times New Roman" w:hAnsi="Times New Roman" w:cs="Times New Roman"/>
+          <w:sz w:val="24"/>
+          <w:szCs w:val="24"/>
+        </w:rPr>
+        <w:t xml:space="preserve"> </w:t>
+      </w:r>
+      <w:proofErr w:type="spellStart"/>
+      <w:r>
+        <w:rPr>
+          <w:rFonts w:ascii="Times New Roman" w:hAnsi="Times New Roman" w:cs="Times New Roman"/>
+          <w:sz w:val="24"/>
+          <w:szCs w:val="24"/>
+        </w:rPr>
+        <w:t>Jakos</w:t>
+      </w:r>
+      <w:proofErr w:type="spellEnd"/>
+      <w:r>
+        <w:rPr>
+          <w:rFonts w:ascii="Times New Roman" w:hAnsi="Times New Roman" w:cs="Times New Roman"/>
+          <w:sz w:val="24"/>
+          <w:szCs w:val="24"/>
+        </w:rPr>
+        <w:t xml:space="preserve"> to chyba </w:t>
+      </w:r>
+      <w:proofErr w:type="spellStart"/>
+      <w:r>
+        <w:rPr>
+          <w:rFonts w:ascii="Times New Roman" w:hAnsi="Times New Roman" w:cs="Times New Roman"/>
+          <w:sz w:val="24"/>
+          <w:szCs w:val="24"/>
+        </w:rPr>
+        <w:t>dziala</w:t>
+      </w:r>
+      <w:proofErr w:type="spellEnd"/>
+      <w:r>
+        <w:rPr>
+          <w:rFonts w:ascii="Times New Roman" w:hAnsi="Times New Roman" w:cs="Times New Roman"/>
+          <w:sz w:val="24"/>
+          <w:szCs w:val="24"/>
+        </w:rPr>
+        <w:t xml:space="preserve"> teraz.</w:t>
+      </w:r>
+    </w:p>
+    <w:p>
+      <w:pPr>
+        <w:spacing w:line="360" w:lineRule="auto"/>
+        <w:rPr>
+          <w:rFonts w:ascii="Times New Roman" w:hAnsi="Times New Roman" w:cs="Times New Roman"/>
+          <w:sz w:val="24"/>
+          <w:szCs w:val="24"/>
+        </w:rPr>
+      </w:pPr>
+      <w:proofErr w:type="spellStart"/>
+      <w:r>
+        <w:rPr>
+          <w:rFonts w:ascii="Times New Roman" w:hAnsi="Times New Roman" w:cs="Times New Roman"/>
+          <w:sz w:val="24"/>
+          <w:szCs w:val="24"/>
+        </w:rPr>
+        <w:t>Jakos</w:t>
+      </w:r>
+      <w:proofErr w:type="spellEnd"/>
+      <w:r>
+        <w:rPr>
+          <w:rFonts w:ascii="Times New Roman" w:hAnsi="Times New Roman" w:cs="Times New Roman"/>
+          <w:sz w:val="24"/>
+          <w:szCs w:val="24"/>
+        </w:rPr>
+        <w:t xml:space="preserve"> to chyba </w:t>
+      </w:r>
+      <w:proofErr w:type="spellStart"/>
+      <w:r>
+        <w:rPr>
+          <w:rFonts w:ascii="Times New Roman" w:hAnsi="Times New Roman" w:cs="Times New Roman"/>
+          <w:sz w:val="24"/>
+          <w:szCs w:val="24"/>
+        </w:rPr>
+        <w:t>dziala</w:t>
+      </w:r>
+      <w:proofErr w:type="spellEnd"/>
+      <w:r>
+        <w:rPr>
+          <w:rFonts w:ascii="Times New Roman" w:hAnsi="Times New Roman" w:cs="Times New Roman"/>
+          <w:sz w:val="24"/>
+          <w:szCs w:val="24"/>
+        </w:rPr>
+        <w:t xml:space="preserve"> teraz.</w:t>
+      </w:r>
+    </w:p>
+    <w:p>
+      <w:pPr>
+        <w:spacing w:line="360" w:lineRule="auto"/>
+        <w:rPr>
+          <w:rFonts w:ascii="Times New Roman" w:hAnsi="Times New Roman" w:cs="Times New Roman"/>
+          <w:sz w:val="24"/>
+          <w:szCs w:val="24"/>
+        </w:rPr>
+      </w:pPr>
+      <w:bookmarkStart w:id="15" w:name="_GoBack"/>
       <w:bookmarkEnd w:id="15"/>
-      <w:proofErr w:type="spellEnd"/>
-      <w:r>
-        <w:rPr>
-          <w:lang w:val="en-US"/>
-        </w:rPr>
-        <w:t xml:space="preserve"> </w:t>
-      </w:r>
-    </w:p>
-    <w:p>
-      <w:pPr>
-        <w:spacing w:line="360" w:lineRule="auto"/>
-        <w:rPr>
-          <w:rFonts w:ascii="Times New Roman" w:hAnsi="Times New Roman" w:cs="Times New Roman"/>
-          <w:sz w:val="24"/>
-          <w:szCs w:val="24"/>
-        </w:rPr>
-      </w:pPr>
-      <w:proofErr w:type="spellStart"/>
-      <w:r>
-        <w:rPr>
-          <w:rFonts w:ascii="Times New Roman" w:hAnsi="Times New Roman" w:cs="Times New Roman"/>
-          <w:sz w:val="24"/>
-          <w:szCs w:val="24"/>
-        </w:rPr>
-        <w:t>bb</w:t>
-      </w:r>
-      <w:proofErr w:type="spellEnd"/>
-      <w:r>
-        <w:rPr>
-          <w:rFonts w:ascii="Times New Roman" w:hAnsi="Times New Roman" w:cs="Times New Roman"/>
-          <w:sz w:val="24"/>
-          <w:szCs w:val="24"/>
-        </w:rPr>
-        <w:t xml:space="preserve"> </w:t>
-      </w:r>
-      <w:proofErr w:type="spellStart"/>
-      <w:r>
-        <w:rPr>
-          <w:rFonts w:ascii="Times New Roman" w:hAnsi="Times New Roman" w:cs="Times New Roman"/>
-          <w:sz w:val="24"/>
-          <w:szCs w:val="24"/>
-        </w:rPr>
-        <w:t>Jakos</w:t>
-      </w:r>
-      <w:proofErr w:type="spellEnd"/>
-      <w:r>
-        <w:rPr>
-          <w:rFonts w:ascii="Times New Roman" w:hAnsi="Times New Roman" w:cs="Times New Roman"/>
-          <w:sz w:val="24"/>
-          <w:szCs w:val="24"/>
-        </w:rPr>
-        <w:t xml:space="preserve"> to chyba </w:t>
-      </w:r>
-      <w:proofErr w:type="spellStart"/>
-      <w:r>
-        <w:rPr>
-          <w:rFonts w:ascii="Times New Roman" w:hAnsi="Times New Roman" w:cs="Times New Roman"/>
-          <w:sz w:val="24"/>
-          <w:szCs w:val="24"/>
-        </w:rPr>
-        <w:t>dziala</w:t>
-      </w:r>
-      <w:proofErr w:type="spellEnd"/>
-      <w:r>
-        <w:rPr>
-          <w:rFonts w:ascii="Times New Roman" w:hAnsi="Times New Roman" w:cs="Times New Roman"/>
-          <w:sz w:val="24"/>
-          <w:szCs w:val="24"/>
-        </w:rPr>
-        <w:t xml:space="preserve"> teraz.</w:t>
-      </w:r>
-    </w:p>
-    <w:p>
-      <w:pPr>
-        <w:spacing w:line="360" w:lineRule="auto"/>
-        <w:rPr>
-          <w:rFonts w:ascii="Times New Roman" w:hAnsi="Times New Roman" w:cs="Times New Roman"/>
-          <w:sz w:val="24"/>
-          <w:szCs w:val="24"/>
-        </w:rPr>
-      </w:pPr>
-      <w:proofErr w:type="spellStart"/>
-      <w:r>
-        <w:rPr>
-          <w:rFonts w:ascii="Times New Roman" w:hAnsi="Times New Roman" w:cs="Times New Roman"/>
-          <w:sz w:val="24"/>
-          <w:szCs w:val="24"/>
-        </w:rPr>
-        <w:t>Jakos</w:t>
-      </w:r>
-      <w:proofErr w:type="spellEnd"/>
-      <w:r>
-        <w:rPr>
-          <w:rFonts w:ascii="Times New Roman" w:hAnsi="Times New Roman" w:cs="Times New Roman"/>
-          <w:sz w:val="24"/>
-          <w:szCs w:val="24"/>
-        </w:rPr>
-        <w:t xml:space="preserve"> to chyba </w:t>
-      </w:r>
-      <w:proofErr w:type="spellStart"/>
-      <w:r>
-        <w:rPr>
-          <w:rFonts w:ascii="Times New Roman" w:hAnsi="Times New Roman" w:cs="Times New Roman"/>
-          <w:sz w:val="24"/>
-          <w:szCs w:val="24"/>
-        </w:rPr>
-        <w:t>dziala</w:t>
-      </w:r>
-      <w:proofErr w:type="spellEnd"/>
-      <w:r>
-        <w:rPr>
-          <w:rFonts w:ascii="Times New Roman" w:hAnsi="Times New Roman" w:cs="Times New Roman"/>
-          <w:sz w:val="24"/>
-          <w:szCs w:val="24"/>
-        </w:rPr>
-        <w:t xml:space="preserve"> teraz.</w:t>
-      </w:r>
-    </w:p>
-    <w:p>
-      <w:pPr>
-        <w:spacing w:line="360" w:lineRule="auto"/>
-        <w:rPr>
-          <w:rFonts w:ascii="Times New Roman" w:hAnsi="Times New Roman" w:cs="Times New Roman"/>
-          <w:sz w:val="24"/>
-          <w:szCs w:val="24"/>
-        </w:rPr>
-      </w:pPr>
     </w:p>
     <w:sectPr>
       <w:footerReference w:type="default" r:id="rId8"/>
@@ -4044,7 +4115,7 @@
 </file>
 
 <file path=customXml/itemProps1.xml><?xml version="1.0" encoding="utf-8"?>
-<ds:datastoreItem xmlns:ds="http://schemas.openxmlformats.org/officeDocument/2006/customXml" ds:itemID="{694C3C26-A8CF-4FA9-9B28-3F9C95B2E9BA}">
+<ds:datastoreItem xmlns:ds="http://schemas.openxmlformats.org/officeDocument/2006/customXml" ds:itemID="{2BE45413-B1BE-4B17-8885-4280E1F2F271}">
   <ds:schemaRefs>
     <ds:schemaRef ds:uri="http://schemas.openxmlformats.org/officeDocument/2006/bibliography"/>
   </ds:schemaRefs>

</xml_diff>

<commit_message>
wstep opracowany, faza poczatkowa
</commit_message>
<xml_diff>
--- a/Praca_Inzynierska/Adam Szreiber.docx
+++ b/Praca_Inzynierska/Adam Szreiber.docx
@@ -223,14 +223,7 @@
           <w:color w:val="000000" w:themeColor="text1"/>
           <w:sz w:val="28"/>
         </w:rPr>
-        <w:t xml:space="preserve">Wykonawca: </w:t>
-      </w:r>
-      <w:r>
-        <w:rPr>
-          <w:color w:val="000000" w:themeColor="text1"/>
-          <w:sz w:val="28"/>
-        </w:rPr>
-        <w:t>Adam SZREIBER</w:t>
+        <w:t>Wykonawca: Adam SZREIBER</w:t>
       </w:r>
     </w:p>
     <w:p>
@@ -1933,75 +1926,764 @@
     <w:p>
       <w:pPr>
         <w:pStyle w:val="Nagwek1"/>
-        <w:numPr>
-          <w:ilvl w:val="0"/>
-          <w:numId w:val="0"/>
-        </w:numPr>
-        <w:ind w:left="357"/>
       </w:pPr>
       <w:r>
         <w:br w:type="column"/>
       </w:r>
-    </w:p>
+      <w:bookmarkStart w:id="3" w:name="_Toc97063031"/>
+      <w:r>
+        <w:lastRenderedPageBreak/>
+        <w:t>Wprowadzenie</w:t>
+      </w:r>
+      <w:bookmarkEnd w:id="3"/>
+    </w:p>
+    <w:p>
+      <w:pPr>
+        <w:pStyle w:val="Nagwek2"/>
+      </w:pPr>
+      <w:r>
+        <w:t>Komercyjne aplikacje</w:t>
+      </w:r>
+    </w:p>
+    <w:p>
+      <w:r>
+        <w:t>Firmy</w:t>
+      </w:r>
+      <w:r>
+        <w:t xml:space="preserve"> informatyczne </w:t>
+      </w:r>
+      <w:r>
+        <w:t>wytwarzające</w:t>
+      </w:r>
+      <w:r>
+        <w:t xml:space="preserve"> </w:t>
+      </w:r>
+      <w:r>
+        <w:t>oprogramowanie</w:t>
+      </w:r>
+      <w:r>
+        <w:t xml:space="preserve"> </w:t>
+      </w:r>
+      <w:r>
+        <w:t xml:space="preserve"> pracują nad swoimi aplikacjami przez </w:t>
+      </w:r>
+      <w:r>
+        <w:t>kilkadziesiąt</w:t>
+      </w:r>
+      <w:r>
+        <w:t xml:space="preserve"> lat.</w:t>
+      </w:r>
+      <w:r>
+        <w:t xml:space="preserve"> Ich </w:t>
+      </w:r>
+      <w:proofErr w:type="spellStart"/>
+      <w:r>
+        <w:t>code-base</w:t>
+      </w:r>
+      <w:proofErr w:type="spellEnd"/>
+      <w:r>
+        <w:t xml:space="preserve"> może liczyć wiele </w:t>
+      </w:r>
+      <w:proofErr w:type="spellStart"/>
+      <w:r>
+        <w:t>miloionów</w:t>
+      </w:r>
+      <w:proofErr w:type="spellEnd"/>
+      <w:r>
+        <w:t xml:space="preserve"> linii</w:t>
+      </w:r>
+      <w:r>
+        <w:t xml:space="preserve"> kodu</w:t>
+      </w:r>
+      <w:r>
+        <w:t>, rozmieszczone w tysiącach plików. Korporacje s</w:t>
+      </w:r>
+      <w:r>
+        <w:t xml:space="preserve">tarają się </w:t>
+      </w:r>
+      <w:r>
+        <w:t>zapewnić</w:t>
+      </w:r>
+      <w:r>
+        <w:t xml:space="preserve"> funkcjonalności jakie oczekują od nich użytkownicy, usprawniają to co kiedyś</w:t>
+      </w:r>
+      <w:r>
+        <w:t xml:space="preserve"> zostało</w:t>
+      </w:r>
+      <w:r>
+        <w:t xml:space="preserve"> zrobione, wprowadzają</w:t>
+      </w:r>
+      <w:r>
+        <w:t xml:space="preserve"> nowe funkcje</w:t>
+      </w:r>
+      <w:r>
+        <w:t>, tylko po to aby być konkurencyjnym na rynku</w:t>
+      </w:r>
+      <w:r>
+        <w:t>,</w:t>
+      </w:r>
+      <w:r>
+        <w:t xml:space="preserve"> Pozyskać nowych użytkownik</w:t>
+      </w:r>
+      <w:r>
+        <w:t>, utrzymać</w:t>
+      </w:r>
+      <w:r>
+        <w:t xml:space="preserve"> dotychczasowych</w:t>
+      </w:r>
+      <w:r>
+        <w:t xml:space="preserve"> dużych</w:t>
+      </w:r>
+      <w:r>
+        <w:t>,</w:t>
+      </w:r>
+      <w:r>
+        <w:t xml:space="preserve"> stałych klientów. </w:t>
+      </w:r>
+      <w:r>
+        <w:t xml:space="preserve">Na przestrzeni wielu lat struktura, organizacja i pracownicy firmy mogą się zmieniać, a jakość </w:t>
+      </w:r>
+      <w:r>
+        <w:t>wytwarzanego</w:t>
+      </w:r>
+      <w:r>
+        <w:t xml:space="preserve"> kodu degraduje się.</w:t>
+      </w:r>
+      <w:r>
+        <w:t xml:space="preserve"> Aby temu zapobiec</w:t>
+      </w:r>
+      <w:r>
+        <w:t xml:space="preserve"> </w:t>
+      </w:r>
+      <w:r>
+        <w:t>k</w:t>
+      </w:r>
+      <w:r>
+        <w:t xml:space="preserve">ażda firma posiada swój </w:t>
+      </w:r>
+      <w:proofErr w:type="spellStart"/>
+      <w:r>
+        <w:t>styleguild</w:t>
+      </w:r>
+      <w:proofErr w:type="spellEnd"/>
+      <w:r>
+        <w:t xml:space="preserve"> – którego muszą przestrzegać pracownicy firmy. Pomaga to w zachowaniu ogólnego porządku w kodzie programu, ułatwia nowym pracownikom wdrożenie</w:t>
+      </w:r>
+      <w:r>
+        <w:t>/zapoznanie się z nim</w:t>
+      </w:r>
+      <w:r>
+        <w:t xml:space="preserve">, ułatwia proces </w:t>
+      </w:r>
+      <w:proofErr w:type="spellStart"/>
+      <w:r>
+        <w:t>code-review</w:t>
+      </w:r>
+      <w:proofErr w:type="spellEnd"/>
+      <w:r>
+        <w:t>, ułatwia wyszukiwanie i naprawę błędów. Stosuje się również narzędzia typu SOLARLINT – który kontroluje jakość kodu</w:t>
+      </w:r>
+      <w:r>
+        <w:t>, a</w:t>
+      </w:r>
+      <w:r>
+        <w:t xml:space="preserve"> w razie niedostosowania się</w:t>
+      </w:r>
+      <w:r>
+        <w:t xml:space="preserve"> </w:t>
+      </w:r>
+      <w:r>
+        <w:t>do</w:t>
+      </w:r>
+      <w:r>
+        <w:t xml:space="preserve"> zadanych restrykcji informuje o tym np. poprzez podkreślenie </w:t>
+      </w:r>
+      <w:proofErr w:type="spellStart"/>
+      <w:r>
+        <w:t>zle</w:t>
+      </w:r>
+      <w:proofErr w:type="spellEnd"/>
+      <w:r>
+        <w:t xml:space="preserve"> napisanego kodu i wyświetlenie dokładnego błędu</w:t>
+      </w:r>
+      <w:r>
+        <w:t xml:space="preserve">. Firmy stosują również pryncypia które narzucone przez sam język programowania w którym pracujemy. </w:t>
+      </w:r>
+      <w:r>
+        <w:t xml:space="preserve">Dlatego tak ważne jest aby styl kodu </w:t>
+      </w:r>
+      <w:proofErr w:type="spellStart"/>
+      <w:r>
+        <w:t>dango</w:t>
+      </w:r>
+      <w:proofErr w:type="spellEnd"/>
+      <w:r>
+        <w:t xml:space="preserve"> programu był spójny, czytelny i otwarty na rozbudowę. </w:t>
+      </w:r>
+    </w:p>
+    <w:p>
+      <w:r>
+        <w:t>Napisać trochę o kontrolowaniu wersji… GIT</w:t>
+      </w:r>
+    </w:p>
+    <w:p>
+      <w:r>
+        <w:t>Wprowadzanie zmian i rozwój produktu jest kluczowym elementem aby zapewnić firmie byt na dynamicznie  zmieniającym się rynku oprogramowania. Lecz nie należy to do najłatwiejszych rzeczy gdy pracujemy kodzie napisanym przez innego pracownika</w:t>
+      </w:r>
+      <w:r>
+        <w:t xml:space="preserve"> lub kodzie który jest bardzo przestarzały – napisany przed wprowadzeniem narzędzi kontrolujących jakość kodu</w:t>
+      </w:r>
+      <w:r>
+        <w:t xml:space="preserve"> / napisanym przed wprowadzeniem wewnętrznych </w:t>
+      </w:r>
+      <w:proofErr w:type="spellStart"/>
+      <w:r>
+        <w:t>firmowaych</w:t>
+      </w:r>
+      <w:proofErr w:type="spellEnd"/>
+      <w:r>
+        <w:t xml:space="preserve"> kryteriów kodowania</w:t>
+      </w:r>
+      <w:r>
+        <w:t xml:space="preserve">. </w:t>
+      </w:r>
+      <w:r>
+        <w:t>Aby wprowadzić jakiekolwiek zmiany, n</w:t>
+      </w:r>
+      <w:r>
+        <w:t xml:space="preserve">ajpierw musimy poświęcić wiele godzin aby znaleźć odpowiednie miejsce w kodzie, następnie dokładnie przeanalizować dany fragment kodu, opracować plan </w:t>
+      </w:r>
+      <w:proofErr w:type="spellStart"/>
+      <w:r>
+        <w:t>wdroż</w:t>
+      </w:r>
+      <w:proofErr w:type="spellEnd"/>
+      <w:r>
+        <w:t xml:space="preserve"> </w:t>
+      </w:r>
+      <w:proofErr w:type="spellStart"/>
+      <w:r>
+        <w:t>enia</w:t>
+      </w:r>
+      <w:proofErr w:type="spellEnd"/>
+      <w:r>
+        <w:t xml:space="preserve"> nowej funkcjonalności, i ostatecznie przejść do implementacji. Tak złożony proces może przysporzyć wiele trudności, szczególnie mniej doświadczonym programistom. </w:t>
+      </w:r>
+    </w:p>
+    <w:p>
+      <w:r>
+        <w:pict>
+          <v:rect id="_x0000_i1025" style="width:0;height:1.5pt" o:hralign="center" o:hrstd="t" o:hr="t" fillcolor="#a0a0a0" stroked="f"/>
+        </w:pict>
+      </w:r>
+    </w:p>
+    <w:p>
+      <w:pPr>
+        <w:pStyle w:val="Nagwek2"/>
+      </w:pPr>
+      <w:r>
+        <w:t>Cel pracy</w:t>
+      </w:r>
+    </w:p>
+    <w:p>
+      <w:pPr>
+        <w:jc w:val="right"/>
+        <w:rPr>
+          <w:i/>
+        </w:rPr>
+      </w:pPr>
+      <w:r>
+        <w:rPr>
+          <w:i/>
+        </w:rPr>
+        <w:t>„Czasu nie cofniesz, ale błędy możesz naprawić.”</w:t>
+      </w:r>
+    </w:p>
+    <w:p>
+      <w:proofErr w:type="spellStart"/>
+      <w:r>
+        <w:t>Bezpieczeństow</w:t>
+      </w:r>
+      <w:proofErr w:type="spellEnd"/>
+      <w:r>
+        <w:t xml:space="preserve"> programu to </w:t>
+      </w:r>
+      <w:r>
+        <w:t xml:space="preserve">sprawa </w:t>
+      </w:r>
+      <w:proofErr w:type="spellStart"/>
+      <w:r>
+        <w:t>najwyższje</w:t>
+      </w:r>
+      <w:proofErr w:type="spellEnd"/>
+      <w:r>
+        <w:t xml:space="preserve"> wagi</w:t>
+      </w:r>
+      <w:r>
+        <w:t xml:space="preserve">. Firmy budują swoje zaufanie w </w:t>
+      </w:r>
+      <w:proofErr w:type="spellStart"/>
+      <w:r>
+        <w:t>sród</w:t>
+      </w:r>
+      <w:proofErr w:type="spellEnd"/>
+      <w:r>
+        <w:t xml:space="preserve"> klientów przez </w:t>
+      </w:r>
+      <w:proofErr w:type="spellStart"/>
+      <w:r>
+        <w:t>dziesiąki</w:t>
+      </w:r>
+      <w:proofErr w:type="spellEnd"/>
+      <w:r>
+        <w:t xml:space="preserve"> lat, jeden krytyczny błąd może spowodować katastrofalne skutki </w:t>
+      </w:r>
+      <w:r>
+        <w:t xml:space="preserve">. </w:t>
+      </w:r>
+    </w:p>
+    <w:p>
+      <w:r>
+        <w:t>LEKKI OPIS TYPÓW BŁĘDÓW APLIKACJI. – BŁASZZCZYK.</w:t>
+      </w:r>
+      <w:r>
+        <w:t xml:space="preserve"> </w:t>
+      </w:r>
+    </w:p>
+    <w:p>
+      <w:r>
+        <w:t>Serwis Beheer</w:t>
+      </w:r>
+      <w:r>
+        <w:t xml:space="preserve"> (</w:t>
+      </w:r>
+      <w:proofErr w:type="spellStart"/>
+      <w:r>
+        <w:t>nid</w:t>
+      </w:r>
+      <w:proofErr w:type="spellEnd"/>
+      <w:r>
+        <w:t>. „zarządzanie”)</w:t>
+      </w:r>
+      <w:r>
+        <w:t xml:space="preserve"> to projekt który ma wspomóc </w:t>
+      </w:r>
+      <w:proofErr w:type="spellStart"/>
+      <w:r>
+        <w:t>programisów</w:t>
+      </w:r>
+      <w:proofErr w:type="spellEnd"/>
+      <w:r>
+        <w:t xml:space="preserve"> bezpiecznie wprowadzać zmiany w kodzie </w:t>
+      </w:r>
+      <w:proofErr w:type="spellStart"/>
+      <w:r>
+        <w:t>progogramu</w:t>
+      </w:r>
+      <w:proofErr w:type="spellEnd"/>
+      <w:r>
+        <w:t xml:space="preserve">, poprzez </w:t>
+      </w:r>
+      <w:proofErr w:type="spellStart"/>
+      <w:r>
+        <w:t>feature</w:t>
+      </w:r>
+      <w:proofErr w:type="spellEnd"/>
+      <w:r>
+        <w:t>-flagi</w:t>
+      </w:r>
+      <w:r>
+        <w:t>, automatyczne wyłączanie flag gdy wystąpi błąd wykonywania kodu, wykresy i statystyki.</w:t>
+      </w:r>
+      <w:r>
+        <w:t xml:space="preserve"> </w:t>
+      </w:r>
+      <w:proofErr w:type="spellStart"/>
+      <w:r>
+        <w:t>Wspołczesne</w:t>
+      </w:r>
+      <w:proofErr w:type="spellEnd"/>
+      <w:r>
+        <w:t xml:space="preserve"> programy są niezwykle rozbudowane i nie sposób prześledzić wszystkich </w:t>
+      </w:r>
+      <w:proofErr w:type="spellStart"/>
+      <w:r>
+        <w:t>ścierzek</w:t>
+      </w:r>
+      <w:proofErr w:type="spellEnd"/>
+      <w:r>
+        <w:t xml:space="preserve"> wykonywanego kodu, co za tym idzie, zmiany w jednym obszarze aplikacji mogą spowodować wystąpienie w innym module aplikacji. Szybkie reagowanie na takie zachowania mogą uratować firmę. </w:t>
+      </w:r>
+      <w:proofErr w:type="spellStart"/>
+      <w:r>
+        <w:t>Skótki</w:t>
+      </w:r>
+      <w:proofErr w:type="spellEnd"/>
+      <w:r>
+        <w:t xml:space="preserve"> </w:t>
+      </w:r>
+      <w:proofErr w:type="spellStart"/>
+      <w:r>
+        <w:t>wystąpnienia</w:t>
+      </w:r>
+      <w:proofErr w:type="spellEnd"/>
+      <w:r>
+        <w:t xml:space="preserve"> błędów krytycznych </w:t>
+      </w:r>
+      <w:proofErr w:type="spellStart"/>
+      <w:r>
+        <w:t>niosa</w:t>
+      </w:r>
+      <w:proofErr w:type="spellEnd"/>
+      <w:r>
+        <w:t xml:space="preserve"> za sobą poważne konsekwencje -</w:t>
+      </w:r>
+      <w:r>
+        <w:t xml:space="preserve"> w najgorszym przypadku spowodują zamknięcie firmy, sprawy karne, czy zadość uczynienie.</w:t>
+      </w:r>
+      <w:r>
+        <w:t xml:space="preserve">. </w:t>
+      </w:r>
+      <w:r>
+        <w:t>Z historii znamy już kilka takich przypadków:</w:t>
+      </w:r>
+    </w:p>
+    <w:p>
+      <w:r>
+        <w:t>PODAĆ TUTAJ KILKA KATASTROFALNYCH W SKUTKACH BŁĘDÓW PROGRAMÓW.</w:t>
+      </w:r>
+    </w:p>
+    <w:p>
+      <w:r>
+        <w:lastRenderedPageBreak/>
+        <w:t xml:space="preserve">Czy </w:t>
+      </w:r>
+      <w:proofErr w:type="spellStart"/>
+      <w:r>
+        <w:t>wprowadznie</w:t>
+      </w:r>
+      <w:proofErr w:type="spellEnd"/>
+      <w:r>
+        <w:t xml:space="preserve"> narzędzi typu </w:t>
+      </w:r>
+      <w:proofErr w:type="spellStart"/>
+      <w:r>
+        <w:t>feature-toogle</w:t>
+      </w:r>
+      <w:proofErr w:type="spellEnd"/>
+      <w:r>
+        <w:t xml:space="preserve"> pozwoliłoby tego uniknąć? – Nie jestem w stanie na to </w:t>
+      </w:r>
+      <w:proofErr w:type="spellStart"/>
+      <w:r>
+        <w:t>odpwiedzeć</w:t>
+      </w:r>
+      <w:proofErr w:type="spellEnd"/>
+      <w:r>
+        <w:t>, ale z pewnością pomogłoby szybciej i precyzyjniej zareagować na te błędy.</w:t>
+      </w:r>
+    </w:p>
+    <w:p/>
+    <w:p/>
+    <w:p>
+      <w:pPr>
+        <w:pStyle w:val="Nagwek2"/>
+      </w:pPr>
+      <w:r>
+        <w:br w:type="column"/>
+      </w:r>
+      <w:bookmarkStart w:id="4" w:name="_Toc97063032"/>
+      <w:r>
+        <w:lastRenderedPageBreak/>
+        <w:t>Konkurencyjne rozwiązania na rynku</w:t>
+      </w:r>
+    </w:p>
+    <w:p>
+      <w:proofErr w:type="spellStart"/>
+      <w:r>
+        <w:t>Feature</w:t>
+      </w:r>
+      <w:proofErr w:type="spellEnd"/>
+      <w:r>
+        <w:t xml:space="preserve"> </w:t>
+      </w:r>
+      <w:proofErr w:type="spellStart"/>
+      <w:r>
+        <w:t>toggle</w:t>
+      </w:r>
+      <w:proofErr w:type="spellEnd"/>
+      <w:r>
+        <w:t xml:space="preserve"> – </w:t>
+      </w:r>
+      <w:proofErr w:type="spellStart"/>
+      <w:r>
+        <w:t>launchdarkly</w:t>
+      </w:r>
+      <w:proofErr w:type="spellEnd"/>
+    </w:p>
+    <w:p>
+      <w:hyperlink r:id="rId8" w:history="1">
+        <w:r>
+          <w:rPr>
+            <w:rStyle w:val="Hipercze"/>
+            <w:lang w:val="en-US"/>
+          </w:rPr>
+          <w:t>Feature Flags: Faster software deployment and safer code releases | Split</w:t>
+        </w:r>
+      </w:hyperlink>
+    </w:p>
+    <w:p>
+      <w:hyperlink r:id="rId9" w:history="1">
+        <w:r>
+          <w:rPr>
+            <w:rStyle w:val="Hipercze"/>
+            <w:lang w:val="en-US"/>
+          </w:rPr>
+          <w:t>The Top 6 Feature Flag Management Tools | Harness</w:t>
+        </w:r>
+      </w:hyperlink>
+    </w:p>
+    <w:p>
+      <w:hyperlink r:id="rId10" w:history="1">
+        <w:r>
+          <w:rPr>
+            <w:rStyle w:val="Hipercze"/>
+          </w:rPr>
+          <w:t xml:space="preserve">Do czego przydaje się technika </w:t>
+        </w:r>
+        <w:proofErr w:type="spellStart"/>
+        <w:r>
+          <w:rPr>
+            <w:rStyle w:val="Hipercze"/>
+          </w:rPr>
+          <w:t>Feature</w:t>
+        </w:r>
+        <w:proofErr w:type="spellEnd"/>
+        <w:r>
+          <w:rPr>
+            <w:rStyle w:val="Hipercze"/>
+          </w:rPr>
+          <w:t xml:space="preserve"> Flag (bulldogjob.pl)</w:t>
+        </w:r>
+      </w:hyperlink>
+    </w:p>
+    <w:p>
+      <w:r>
+        <w:t xml:space="preserve">Zgłębiając temat </w:t>
+      </w:r>
+      <w:proofErr w:type="spellStart"/>
+      <w:r>
+        <w:t>Feature</w:t>
+      </w:r>
+      <w:proofErr w:type="spellEnd"/>
+      <w:r>
+        <w:t>-flag m</w:t>
+      </w:r>
+      <w:r>
+        <w:t xml:space="preserve">ożna znaleźć wiele komercyjnych produktów na rynku. Niektóre z nich bardzo zaawansowane, zawierające […] złożone wykresy, możliwość serwowania różnych wartości flag na podstawie </w:t>
+      </w:r>
+      <w:proofErr w:type="spellStart"/>
+      <w:r>
+        <w:t>geolokalizacji</w:t>
+      </w:r>
+      <w:proofErr w:type="spellEnd"/>
+      <w:r>
+        <w:t>,  &lt;&lt;&lt;&lt;ITD</w:t>
+      </w:r>
+      <w:r>
+        <w:t>&gt;&gt;&gt;&gt;</w:t>
+      </w:r>
+    </w:p>
+    <w:p>
+      <w:pPr>
+        <w:pStyle w:val="Nagwek2"/>
+        <w:rPr>
+          <w:lang w:val="en-US"/>
+        </w:rPr>
+      </w:pPr>
+      <w:r>
+        <w:rPr>
+          <w:lang w:val="en-US"/>
+        </w:rPr>
+        <w:br w:type="column"/>
+      </w:r>
+      <w:proofErr w:type="spellStart"/>
+      <w:r>
+        <w:rPr>
+          <w:lang w:val="en-US"/>
+        </w:rPr>
+        <w:lastRenderedPageBreak/>
+        <w:t>Wady</w:t>
+      </w:r>
+      <w:proofErr w:type="spellEnd"/>
+      <w:r>
+        <w:rPr>
+          <w:lang w:val="en-US"/>
+        </w:rPr>
+        <w:t xml:space="preserve"> </w:t>
+      </w:r>
+      <w:proofErr w:type="spellStart"/>
+      <w:r>
+        <w:rPr>
+          <w:lang w:val="en-US"/>
+        </w:rPr>
+        <w:t>i</w:t>
+      </w:r>
+      <w:proofErr w:type="spellEnd"/>
+      <w:r>
+        <w:rPr>
+          <w:lang w:val="en-US"/>
+        </w:rPr>
+        <w:t xml:space="preserve"> </w:t>
+      </w:r>
+      <w:proofErr w:type="spellStart"/>
+      <w:r>
+        <w:rPr>
+          <w:lang w:val="en-US"/>
+        </w:rPr>
+        <w:t>zalety</w:t>
+      </w:r>
+      <w:proofErr w:type="spellEnd"/>
+      <w:r>
+        <w:rPr>
+          <w:lang w:val="en-US"/>
+        </w:rPr>
+        <w:t xml:space="preserve"> feature-f</w:t>
+      </w:r>
+      <w:r>
+        <w:rPr>
+          <w:lang w:val="en-US"/>
+        </w:rPr>
+        <w:t>lag</w:t>
+      </w:r>
+    </w:p>
+    <w:p>
+      <w:pPr>
+        <w:rPr>
+          <w:lang w:val="en-US"/>
+        </w:rPr>
+      </w:pPr>
+    </w:p>
+    <w:p>
+      <w:pPr>
+        <w:rPr>
+          <w:lang w:val="en-US"/>
+        </w:rPr>
+      </w:pPr>
+      <w:r>
+        <w:rPr>
+          <w:lang w:val="en-US"/>
+        </w:rPr>
+        <w:t>ZALETY:</w:t>
+      </w:r>
+    </w:p>
+    <w:p>
+      <w:r>
+        <w:t xml:space="preserve">Łatwość </w:t>
+      </w:r>
+      <w:proofErr w:type="spellStart"/>
+      <w:r>
+        <w:t>przywrocenia</w:t>
+      </w:r>
+      <w:proofErr w:type="spellEnd"/>
+      <w:r>
+        <w:t xml:space="preserve"> poprzedniej ścieżki k</w:t>
+      </w:r>
+      <w:r>
+        <w:t>odu</w:t>
+      </w:r>
+      <w:r>
+        <w:t xml:space="preserve"> bez ingerencji w kod</w:t>
+      </w:r>
+    </w:p>
+    <w:p>
+      <w:r>
+        <w:t>Możliwość automatycznego wyłączania flagi gdy wystąpi błąd</w:t>
+      </w:r>
+    </w:p>
+    <w:p>
+      <w:r>
+        <w:t xml:space="preserve">Możliwość </w:t>
+      </w:r>
+      <w:r>
+        <w:t xml:space="preserve">serwowania różnych typów flag – wartość string, </w:t>
+      </w:r>
+      <w:proofErr w:type="spellStart"/>
+      <w:r>
+        <w:t>boolean</w:t>
+      </w:r>
+      <w:proofErr w:type="spellEnd"/>
+      <w:r>
+        <w:t xml:space="preserve">, </w:t>
+      </w:r>
+      <w:proofErr w:type="spellStart"/>
+      <w:r>
+        <w:t>intiger</w:t>
+      </w:r>
+      <w:proofErr w:type="spellEnd"/>
+    </w:p>
+    <w:p>
+      <w:r>
+        <w:t>Możliwość wprowadzania większej grupy zmian, kontrolowanej za pomocą 1 flagi</w:t>
+      </w:r>
+    </w:p>
+    <w:p/>
+    <w:p>
+      <w:r>
+        <w:t>WADY:</w:t>
+      </w:r>
+    </w:p>
+    <w:p>
+      <w:r>
+        <w:t xml:space="preserve">Brak dostępu do </w:t>
+      </w:r>
+      <w:proofErr w:type="spellStart"/>
+      <w:r>
+        <w:t>internetu</w:t>
+      </w:r>
+      <w:proofErr w:type="spellEnd"/>
+      <w:r>
+        <w:t xml:space="preserve"> </w:t>
+      </w:r>
+      <w:r>
+        <w:t>spowoduje</w:t>
+      </w:r>
+      <w:r>
+        <w:t xml:space="preserve"> wykonywanie starej ścieżki programu.</w:t>
+      </w:r>
+    </w:p>
+    <w:p>
+      <w:r>
+        <w:t xml:space="preserve">Spowolnienie wykonywania programu – komunikacja przez Ethernet jest stosunkowo wolna </w:t>
+      </w:r>
+    </w:p>
+    <w:p>
+      <w:r>
+        <w:t>Testowanie aplikacji staje się trudniejsze</w:t>
+      </w:r>
+    </w:p>
+    <w:p>
+      <w:r>
+        <w:t xml:space="preserve">Brak możliwości wykorzystania flag w high-performance </w:t>
+      </w:r>
+      <w:proofErr w:type="spellStart"/>
+      <w:r>
+        <w:t>apps</w:t>
+      </w:r>
+      <w:proofErr w:type="spellEnd"/>
+    </w:p>
+    <w:p/>
+    <w:p/>
+    <w:p/>
     <w:p>
       <w:pPr>
         <w:pStyle w:val="Nagwek1"/>
       </w:pPr>
-      <w:bookmarkStart w:id="3" w:name="_Toc97063031"/>
-      <w:r>
-        <w:t>Wprowadzenie</w:t>
-      </w:r>
-      <w:bookmarkEnd w:id="3"/>
-    </w:p>
-    <w:p>
-      <w:pPr>
-        <w:rPr>
-          <w:rFonts w:ascii="Times New Roman" w:hAnsi="Times New Roman" w:cs="Times New Roman"/>
-          <w:sz w:val="24"/>
-          <w:szCs w:val="24"/>
-        </w:rPr>
-      </w:pPr>
-      <w:r>
-        <w:rPr>
-          <w:rFonts w:ascii="Times New Roman" w:hAnsi="Times New Roman" w:cs="Times New Roman"/>
-          <w:sz w:val="24"/>
-          <w:szCs w:val="24"/>
-        </w:rPr>
-        <w:t>Cos tu będzie ………………………………………………………………………..</w:t>
-      </w:r>
-    </w:p>
-    <w:p>
-      <w:pPr>
-        <w:rPr>
-          <w:rFonts w:ascii="Times New Roman" w:hAnsi="Times New Roman" w:cs="Times New Roman"/>
-          <w:sz w:val="24"/>
-          <w:szCs w:val="24"/>
-        </w:rPr>
-      </w:pPr>
-      <w:r>
-        <w:rPr>
-          <w:rFonts w:ascii="Times New Roman" w:hAnsi="Times New Roman" w:cs="Times New Roman"/>
-          <w:sz w:val="24"/>
-          <w:szCs w:val="24"/>
-        </w:rPr>
+      <w:r>
         <w:br w:type="column"/>
       </w:r>
-    </w:p>
-    <w:p>
-      <w:pPr>
-        <w:pStyle w:val="Nagwek1"/>
-        <w:spacing w:line="360" w:lineRule="auto"/>
-        <w:rPr>
-          <w:rFonts w:cs="Times New Roman"/>
-          <w:szCs w:val="24"/>
-        </w:rPr>
-      </w:pPr>
-      <w:bookmarkStart w:id="4" w:name="_Toc97063032"/>
-      <w:r>
-        <w:rPr>
-          <w:rFonts w:cs="Times New Roman"/>
-          <w:szCs w:val="24"/>
-        </w:rPr>
+      <w:r>
+        <w:lastRenderedPageBreak/>
         <w:t>Dokumentacja projektu</w:t>
       </w:r>
       <w:bookmarkEnd w:id="4"/>
@@ -2018,27 +2700,7 @@
           <w:lang w:val="en-US"/>
         </w:rPr>
       </w:pPr>
-      <w:r>
-        <w:rPr>
-          <w:rFonts w:ascii="Times New Roman" w:hAnsi="Times New Roman" w:cs="Times New Roman"/>
-          <w:sz w:val="24"/>
-          <w:szCs w:val="24"/>
-        </w:rPr>
-        <w:t xml:space="preserve"> </w:t>
-      </w:r>
-      <w:bookmarkStart w:id="5" w:name="_Toc97054124"/>
-      <w:bookmarkStart w:id="6" w:name="_Toc97054193"/>
-      <w:bookmarkStart w:id="7" w:name="_Toc97063033"/>
-      <w:proofErr w:type="spellStart"/>
-      <w:r>
-        <w:rPr>
-          <w:rFonts w:ascii="Times New Roman" w:hAnsi="Times New Roman" w:cs="Times New Roman"/>
-          <w:sz w:val="24"/>
-          <w:szCs w:val="24"/>
-          <w:lang w:val="en-US"/>
-        </w:rPr>
-        <w:t>dqwed</w:t>
-      </w:r>
+      <w:proofErr w:type="spellStart"/>
       <w:r>
         <w:rPr>
           <w:rFonts w:ascii="Times New Roman" w:hAnsi="Times New Roman" w:cs="Times New Roman"/>
@@ -2047,10 +2709,76 @@
           <w:shd w:val="clear" w:color="auto" w:fill="FFFFFF"/>
           <w:lang w:val="en-US"/>
         </w:rPr>
-        <w:t>Lorem</w:t>
-      </w:r>
-      <w:proofErr w:type="spellEnd"/>
-      <w:r>
+        <w:t>Projekt</w:t>
+      </w:r>
+      <w:proofErr w:type="spellEnd"/>
+    </w:p>
+    <w:p>
+      <w:r>
+        <w:t>OPISAĆ CZYM JEST FEATURE_FLAG</w:t>
+      </w:r>
+    </w:p>
+    <w:p>
+      <w:hyperlink r:id="rId11" w:history="1">
+        <w:r>
+          <w:rPr>
+            <w:rStyle w:val="Hipercze"/>
+          </w:rPr>
+          <w:t xml:space="preserve">Message from </w:t>
+        </w:r>
+        <w:proofErr w:type="spellStart"/>
+        <w:r>
+          <w:rPr>
+            <w:rStyle w:val="Hipercze"/>
+          </w:rPr>
+          <w:t>LaunchDarkly</w:t>
+        </w:r>
+        <w:proofErr w:type="spellEnd"/>
+      </w:hyperlink>
+    </w:p>
+    <w:p>
+      <w:r>
+        <w:t xml:space="preserve">KIEDY STOSUJEMY </w:t>
+      </w:r>
+      <w:r>
+        <w:t>–</w:t>
+      </w:r>
+      <w:r>
+        <w:t xml:space="preserve"> SCENARIOU</w:t>
+      </w:r>
+      <w:r>
+        <w:t>S</w:t>
+      </w:r>
+    </w:p>
+    <w:p/>
+    <w:p>
+      <w:pPr>
+        <w:rPr>
+          <w:rFonts w:ascii="Times New Roman" w:hAnsi="Times New Roman" w:cs="Times New Roman"/>
+          <w:sz w:val="24"/>
+          <w:szCs w:val="24"/>
+        </w:rPr>
+      </w:pPr>
+      <w:r>
+        <w:rPr>
+          <w:rFonts w:ascii="Times New Roman" w:hAnsi="Times New Roman" w:cs="Times New Roman"/>
+          <w:sz w:val="24"/>
+          <w:szCs w:val="24"/>
+        </w:rPr>
+        <w:t>Cos tu będzie ………………………………………………………………………..</w:t>
+      </w:r>
+    </w:p>
+    <w:p>
+      <w:pPr>
+        <w:rPr>
+          <w:lang w:val="en-US"/>
+        </w:rPr>
+      </w:pPr>
+    </w:p>
+    <w:p>
+      <w:pPr>
+        <w:pStyle w:val="Nagwek2"/>
+        <w:spacing w:line="360" w:lineRule="auto"/>
         <w:rPr>
           <w:rFonts w:ascii="Times New Roman" w:hAnsi="Times New Roman" w:cs="Times New Roman"/>
           <w:sz w:val="24"/>
@@ -2058,21 +2786,81 @@
           <w:shd w:val="clear" w:color="auto" w:fill="FFFFFF"/>
           <w:lang w:val="en-US"/>
         </w:rPr>
-        <w:t xml:space="preserve"> ipsum</w:t>
+      </w:pPr>
+      <w:bookmarkStart w:id="5" w:name="_Toc97054128"/>
+      <w:bookmarkStart w:id="6" w:name="_Toc97054197"/>
+      <w:bookmarkStart w:id="7" w:name="_Toc97063034"/>
+      <w:r>
+        <w:rPr>
+          <w:rFonts w:ascii="Times New Roman" w:hAnsi="Times New Roman" w:cs="Times New Roman"/>
+          <w:sz w:val="24"/>
+          <w:szCs w:val="24"/>
+          <w:shd w:val="clear" w:color="auto" w:fill="FFFFFF"/>
+          <w:lang w:val="en-US"/>
+        </w:rPr>
+        <w:t>Lorem ipsum dolor</w:t>
       </w:r>
       <w:bookmarkEnd w:id="5"/>
       <w:bookmarkEnd w:id="6"/>
       <w:bookmarkEnd w:id="7"/>
-      <w:r>
-        <w:rPr>
-          <w:rFonts w:ascii="Times New Roman" w:hAnsi="Times New Roman" w:cs="Times New Roman"/>
-          <w:sz w:val="24"/>
-          <w:szCs w:val="24"/>
-          <w:shd w:val="clear" w:color="auto" w:fill="FFFFFF"/>
+    </w:p>
+    <w:p>
+      <w:pPr>
+        <w:rPr>
+          <w:rFonts w:ascii="Times New Roman" w:hAnsi="Times New Roman" w:cs="Times New Roman"/>
+          <w:sz w:val="24"/>
+          <w:szCs w:val="24"/>
+        </w:rPr>
+      </w:pPr>
+      <w:r>
+        <w:rPr>
+          <w:rFonts w:ascii="Times New Roman" w:hAnsi="Times New Roman" w:cs="Times New Roman"/>
+          <w:sz w:val="24"/>
+          <w:szCs w:val="24"/>
+        </w:rPr>
+        <w:t>Cos tu będzie ………………………………………………………………………..</w:t>
+      </w:r>
+    </w:p>
+    <w:p>
+      <w:pPr>
+        <w:pStyle w:val="Nagwek1"/>
+        <w:rPr>
           <w:lang w:val="en-US"/>
         </w:rPr>
+      </w:pPr>
+      <w:bookmarkStart w:id="8" w:name="_GoBack"/>
+      <w:bookmarkEnd w:id="8"/>
+      <w:r>
+        <w:rPr>
+          <w:lang w:val="en-US"/>
+        </w:rPr>
+        <w:br w:type="column"/>
+      </w:r>
+      <w:bookmarkStart w:id="9" w:name="_Toc97063035"/>
+      <w:proofErr w:type="spellStart"/>
+      <w:r>
+        <w:rPr>
+          <w:lang w:val="en-US"/>
+        </w:rPr>
+        <w:lastRenderedPageBreak/>
+        <w:t>Implementacja</w:t>
+      </w:r>
+      <w:proofErr w:type="spellEnd"/>
+      <w:r>
+        <w:rPr>
+          <w:lang w:val="en-US"/>
+        </w:rPr>
         <w:t xml:space="preserve"> </w:t>
       </w:r>
+      <w:proofErr w:type="spellStart"/>
+      <w:r>
+        <w:rPr>
+          <w:lang w:val="en-US"/>
+        </w:rPr>
+        <w:t>aplikacji</w:t>
+      </w:r>
+      <w:bookmarkEnd w:id="9"/>
+      <w:proofErr w:type="spellEnd"/>
     </w:p>
     <w:p>
       <w:pPr>
@@ -2094,250 +2882,322 @@
     <w:p>
       <w:pPr>
         <w:rPr>
+          <w:rFonts w:ascii="Times New Roman" w:hAnsi="Times New Roman" w:cs="Times New Roman"/>
+          <w:sz w:val="24"/>
+          <w:szCs w:val="24"/>
+        </w:rPr>
+      </w:pPr>
+      <w:r>
+        <w:rPr>
+          <w:rFonts w:ascii="Times New Roman" w:hAnsi="Times New Roman" w:cs="Times New Roman"/>
+          <w:sz w:val="24"/>
+          <w:szCs w:val="24"/>
+        </w:rPr>
+        <w:br w:type="page"/>
+      </w:r>
+    </w:p>
+    <w:p>
+      <w:pPr>
+        <w:pStyle w:val="Nagwek1"/>
+      </w:pPr>
+      <w:r>
+        <w:lastRenderedPageBreak/>
+        <w:t>Możliwe ścieżki rozwoju aplikacji</w:t>
+      </w:r>
+    </w:p>
+    <w:p>
+      <w:pPr>
+        <w:rPr>
           <w:lang w:val="en-US"/>
         </w:rPr>
       </w:pPr>
-    </w:p>
-    <w:p>
-      <w:pPr>
-        <w:pStyle w:val="Nagwek2"/>
+      <w:proofErr w:type="spellStart"/>
+      <w:r>
+        <w:rPr>
+          <w:lang w:val="en-US"/>
+        </w:rPr>
+        <w:t>Roloout</w:t>
+      </w:r>
+      <w:proofErr w:type="spellEnd"/>
+    </w:p>
+    <w:p>
+      <w:pPr>
+        <w:rPr>
+          <w:lang w:val="en-US"/>
+        </w:rPr>
+      </w:pPr>
+      <w:r>
+        <w:rPr>
+          <w:lang w:val="en-US"/>
+        </w:rPr>
+        <w:t xml:space="preserve">String value instead of </w:t>
+      </w:r>
+      <w:r>
+        <w:rPr>
+          <w:lang w:val="en-US"/>
+        </w:rPr>
+        <w:t>Boolean</w:t>
+      </w:r>
+    </w:p>
+    <w:p>
+      <w:r>
+        <w:t>Zaimplementowanie lepszego łapania b</w:t>
+      </w:r>
+      <w:r>
+        <w:t>łędów i wysyłanie ich do service</w:t>
+      </w:r>
+    </w:p>
+    <w:p>
+      <w:proofErr w:type="spellStart"/>
+      <w:r>
+        <w:t>Wprowadznie</w:t>
+      </w:r>
+      <w:proofErr w:type="spellEnd"/>
+      <w:r>
+        <w:t xml:space="preserve"> pobierania danych w r</w:t>
+      </w:r>
+      <w:r>
+        <w:t>az z błędami które wystąpiły</w:t>
+      </w:r>
+    </w:p>
+    <w:p>
+      <w:proofErr w:type="spellStart"/>
+      <w:r>
+        <w:t>Przerobic</w:t>
+      </w:r>
+      <w:proofErr w:type="spellEnd"/>
+      <w:r>
+        <w:t xml:space="preserve"> </w:t>
+      </w:r>
+      <w:proofErr w:type="spellStart"/>
+      <w:r>
+        <w:t>clienta</w:t>
+      </w:r>
+      <w:proofErr w:type="spellEnd"/>
+      <w:r>
+        <w:t xml:space="preserve"> tak aby </w:t>
+      </w:r>
+      <w:proofErr w:type="spellStart"/>
+      <w:r>
+        <w:t>mogl</w:t>
+      </w:r>
+      <w:proofErr w:type="spellEnd"/>
+      <w:r>
+        <w:t xml:space="preserve"> </w:t>
+      </w:r>
+      <w:proofErr w:type="spellStart"/>
+      <w:r>
+        <w:t>bys</w:t>
+      </w:r>
+      <w:proofErr w:type="spellEnd"/>
+      <w:r>
+        <w:t xml:space="preserve"> kontrolowany za pomocą wartości </w:t>
+      </w:r>
+      <w:proofErr w:type="spellStart"/>
+      <w:r>
+        <w:t>true</w:t>
+      </w:r>
+      <w:proofErr w:type="spellEnd"/>
+      <w:r>
+        <w:t>/</w:t>
+      </w:r>
+      <w:proofErr w:type="spellStart"/>
+      <w:r>
+        <w:t>false</w:t>
+      </w:r>
+      <w:proofErr w:type="spellEnd"/>
+      <w:r>
+        <w:t xml:space="preserve"> </w:t>
+      </w:r>
+      <w:r>
+        <w:t xml:space="preserve">z </w:t>
+      </w:r>
+      <w:proofErr w:type="spellStart"/>
+      <w:r>
+        <w:t>plikow</w:t>
+      </w:r>
+      <w:proofErr w:type="spellEnd"/>
+      <w:r>
+        <w:t xml:space="preserve"> </w:t>
+      </w:r>
+      <w:proofErr w:type="spellStart"/>
+      <w:r>
+        <w:t>config</w:t>
+      </w:r>
+      <w:proofErr w:type="spellEnd"/>
+    </w:p>
+    <w:p>
+      <w:pPr>
+        <w:pStyle w:val="Nagwek1"/>
+        <w:rPr>
+          <w:lang w:val="en-US"/>
+        </w:rPr>
+      </w:pPr>
+      <w:r>
+        <w:br w:type="column"/>
+      </w:r>
+      <w:bookmarkStart w:id="10" w:name="_Toc97063036"/>
+      <w:proofErr w:type="spellStart"/>
+      <w:r>
+        <w:rPr>
+          <w:lang w:val="en-US"/>
+        </w:rPr>
+        <w:lastRenderedPageBreak/>
+        <w:t>Podsumowanie</w:t>
+      </w:r>
+      <w:bookmarkEnd w:id="10"/>
+      <w:proofErr w:type="spellEnd"/>
+    </w:p>
+    <w:p>
+      <w:pPr>
+        <w:rPr>
+          <w:rFonts w:ascii="Times New Roman" w:hAnsi="Times New Roman" w:cs="Times New Roman"/>
+          <w:sz w:val="24"/>
+          <w:szCs w:val="24"/>
+        </w:rPr>
+      </w:pPr>
+      <w:r>
+        <w:rPr>
+          <w:rFonts w:ascii="Times New Roman" w:hAnsi="Times New Roman" w:cs="Times New Roman"/>
+          <w:sz w:val="24"/>
+          <w:szCs w:val="24"/>
+        </w:rPr>
+        <w:t>Cos tu będzie ………………………………………………………………………..</w:t>
+      </w:r>
+    </w:p>
+    <w:p>
+      <w:pPr>
+        <w:pStyle w:val="Nagwek1"/>
+      </w:pPr>
+      <w:r>
+        <w:rPr>
+          <w:lang w:val="en-US"/>
+        </w:rPr>
+        <w:br w:type="column"/>
+      </w:r>
+      <w:bookmarkStart w:id="11" w:name="_Toc97063037"/>
+      <w:r>
+        <w:lastRenderedPageBreak/>
+        <w:t>Literatura</w:t>
+      </w:r>
+      <w:r>
+        <w:rPr>
+          <w:lang w:val="en-US"/>
+        </w:rPr>
+        <w:t xml:space="preserve"> / </w:t>
+      </w:r>
+      <w:r>
+        <w:t>Załączniki</w:t>
+      </w:r>
+      <w:bookmarkEnd w:id="11"/>
+    </w:p>
+    <w:p>
+      <w:pPr>
+        <w:rPr>
+          <w:rFonts w:ascii="Times New Roman" w:hAnsi="Times New Roman" w:cs="Times New Roman"/>
+          <w:sz w:val="24"/>
+          <w:szCs w:val="24"/>
+        </w:rPr>
+      </w:pPr>
+      <w:r>
+        <w:rPr>
+          <w:rFonts w:ascii="Times New Roman" w:hAnsi="Times New Roman" w:cs="Times New Roman"/>
+          <w:sz w:val="24"/>
+          <w:szCs w:val="24"/>
+        </w:rPr>
+        <w:t>Cos tu będzie ………………………………………………………………………..</w:t>
+      </w:r>
+    </w:p>
+    <w:p>
+      <w:pPr>
+        <w:pStyle w:val="Nagwek1"/>
+        <w:rPr>
+          <w:lang w:val="en-US"/>
+        </w:rPr>
+      </w:pPr>
+      <w:r>
+        <w:br w:type="column"/>
+      </w:r>
+      <w:bookmarkStart w:id="12" w:name="_Toc97063038"/>
+      <w:proofErr w:type="spellStart"/>
+      <w:r>
+        <w:rPr>
+          <w:lang w:val="en-US"/>
+        </w:rPr>
+        <w:lastRenderedPageBreak/>
+        <w:t>Streszczenie</w:t>
+      </w:r>
+      <w:bookmarkEnd w:id="12"/>
+      <w:proofErr w:type="spellEnd"/>
+      <w:r>
+        <w:rPr>
+          <w:lang w:val="en-US"/>
+        </w:rPr>
+        <w:t xml:space="preserve"> </w:t>
+      </w:r>
+    </w:p>
+    <w:p>
+      <w:pPr>
         <w:spacing w:line="360" w:lineRule="auto"/>
         <w:rPr>
           <w:rFonts w:ascii="Times New Roman" w:hAnsi="Times New Roman" w:cs="Times New Roman"/>
           <w:sz w:val="24"/>
           <w:szCs w:val="24"/>
-          <w:shd w:val="clear" w:color="auto" w:fill="FFFFFF"/>
-          <w:lang w:val="en-US"/>
-        </w:rPr>
-      </w:pPr>
-      <w:bookmarkStart w:id="8" w:name="_Toc97054128"/>
-      <w:bookmarkStart w:id="9" w:name="_Toc97054197"/>
-      <w:bookmarkStart w:id="10" w:name="_Toc97063034"/>
-      <w:r>
-        <w:rPr>
-          <w:rFonts w:ascii="Times New Roman" w:hAnsi="Times New Roman" w:cs="Times New Roman"/>
-          <w:sz w:val="24"/>
-          <w:szCs w:val="24"/>
-          <w:shd w:val="clear" w:color="auto" w:fill="FFFFFF"/>
-          <w:lang w:val="en-US"/>
-        </w:rPr>
-        <w:t>Lorem ipsum dolor</w:t>
-      </w:r>
-      <w:bookmarkEnd w:id="8"/>
-      <w:bookmarkEnd w:id="9"/>
-      <w:bookmarkEnd w:id="10"/>
-    </w:p>
-    <w:p>
-      <w:pPr>
-        <w:rPr>
-          <w:rFonts w:ascii="Times New Roman" w:hAnsi="Times New Roman" w:cs="Times New Roman"/>
-          <w:sz w:val="24"/>
-          <w:szCs w:val="24"/>
-        </w:rPr>
-      </w:pPr>
-      <w:r>
-        <w:rPr>
-          <w:rFonts w:ascii="Times New Roman" w:hAnsi="Times New Roman" w:cs="Times New Roman"/>
-          <w:sz w:val="24"/>
-          <w:szCs w:val="24"/>
-        </w:rPr>
-        <w:t>Cos tu będzie ………………………………………………………………………..</w:t>
-      </w:r>
-    </w:p>
-    <w:p>
-      <w:pPr>
-        <w:rPr>
-          <w:lang w:val="en-US"/>
-        </w:rPr>
-      </w:pPr>
-      <w:r>
-        <w:rPr>
-          <w:lang w:val="en-US"/>
-        </w:rPr>
-        <w:br w:type="column"/>
-      </w:r>
-    </w:p>
-    <w:p>
-      <w:pPr>
-        <w:pStyle w:val="Nagwek1"/>
-        <w:rPr>
-          <w:rFonts w:cs="Times New Roman"/>
-          <w:szCs w:val="24"/>
-          <w:lang w:val="en-US"/>
-        </w:rPr>
-      </w:pPr>
-      <w:bookmarkStart w:id="11" w:name="_Toc97063035"/>
-      <w:proofErr w:type="spellStart"/>
-      <w:r>
-        <w:rPr>
-          <w:rFonts w:cs="Times New Roman"/>
-          <w:szCs w:val="24"/>
-          <w:lang w:val="en-US"/>
-        </w:rPr>
-        <w:t>Implementacja</w:t>
-      </w:r>
-      <w:proofErr w:type="spellEnd"/>
-      <w:r>
-        <w:rPr>
-          <w:rFonts w:cs="Times New Roman"/>
-          <w:szCs w:val="24"/>
-          <w:lang w:val="en-US"/>
+        </w:rPr>
+      </w:pPr>
+      <w:proofErr w:type="spellStart"/>
+      <w:r>
+        <w:rPr>
+          <w:rFonts w:ascii="Times New Roman" w:hAnsi="Times New Roman" w:cs="Times New Roman"/>
+          <w:sz w:val="24"/>
+          <w:szCs w:val="24"/>
+        </w:rPr>
+        <w:t>bb</w:t>
+      </w:r>
+      <w:proofErr w:type="spellEnd"/>
+      <w:r>
+        <w:rPr>
+          <w:rFonts w:ascii="Times New Roman" w:hAnsi="Times New Roman" w:cs="Times New Roman"/>
+          <w:sz w:val="24"/>
+          <w:szCs w:val="24"/>
         </w:rPr>
         <w:t xml:space="preserve"> </w:t>
       </w:r>
       <w:proofErr w:type="spellStart"/>
       <w:r>
         <w:rPr>
-          <w:rFonts w:cs="Times New Roman"/>
-          <w:szCs w:val="24"/>
-          <w:lang w:val="en-US"/>
-        </w:rPr>
-        <w:t>aplikacji</w:t>
-      </w:r>
-      <w:bookmarkEnd w:id="11"/>
-      <w:proofErr w:type="spellEnd"/>
-    </w:p>
-    <w:p>
-      <w:pPr>
-        <w:rPr>
-          <w:rFonts w:ascii="Times New Roman" w:hAnsi="Times New Roman" w:cs="Times New Roman"/>
-          <w:sz w:val="24"/>
-          <w:szCs w:val="24"/>
-        </w:rPr>
-      </w:pPr>
-      <w:r>
-        <w:rPr>
-          <w:rFonts w:ascii="Times New Roman" w:hAnsi="Times New Roman" w:cs="Times New Roman"/>
-          <w:sz w:val="24"/>
-          <w:szCs w:val="24"/>
-        </w:rPr>
-        <w:t>Cos tu będzie ………………………………………………………………………..</w:t>
-      </w:r>
-    </w:p>
-    <w:p>
-      <w:pPr>
-        <w:rPr>
-          <w:lang w:val="en-US"/>
-        </w:rPr>
-      </w:pPr>
-      <w:r>
-        <w:rPr>
-          <w:lang w:val="en-US"/>
-        </w:rPr>
-        <w:br w:type="column"/>
-      </w:r>
-    </w:p>
-    <w:p>
-      <w:pPr>
-        <w:pStyle w:val="Nagwek1"/>
-        <w:rPr>
-          <w:lang w:val="en-US"/>
-        </w:rPr>
-      </w:pPr>
-      <w:bookmarkStart w:id="12" w:name="_Toc97063036"/>
-      <w:proofErr w:type="spellStart"/>
-      <w:r>
-        <w:rPr>
-          <w:lang w:val="en-US"/>
-        </w:rPr>
-        <w:t>Podsumowanie</w:t>
-      </w:r>
-      <w:bookmarkEnd w:id="12"/>
-      <w:proofErr w:type="spellEnd"/>
-    </w:p>
-    <w:p>
-      <w:pPr>
-        <w:rPr>
-          <w:rFonts w:ascii="Times New Roman" w:hAnsi="Times New Roman" w:cs="Times New Roman"/>
-          <w:sz w:val="24"/>
-          <w:szCs w:val="24"/>
-        </w:rPr>
-      </w:pPr>
-      <w:r>
-        <w:rPr>
-          <w:rFonts w:ascii="Times New Roman" w:hAnsi="Times New Roman" w:cs="Times New Roman"/>
-          <w:sz w:val="24"/>
-          <w:szCs w:val="24"/>
-        </w:rPr>
-        <w:t>Cos tu będzie ………………………………………………………………………..</w:t>
-      </w:r>
-    </w:p>
-    <w:p>
-      <w:pPr>
-        <w:rPr>
-          <w:lang w:val="en-US"/>
-        </w:rPr>
-      </w:pPr>
-      <w:r>
-        <w:rPr>
-          <w:lang w:val="en-US"/>
-        </w:rPr>
-        <w:br w:type="column"/>
-      </w:r>
-    </w:p>
-    <w:p>
-      <w:pPr>
-        <w:pStyle w:val="Nagwek1"/>
-      </w:pPr>
-      <w:bookmarkStart w:id="13" w:name="_Toc97063037"/>
-      <w:r>
-        <w:t>Literatura</w:t>
-      </w:r>
-      <w:r>
-        <w:rPr>
-          <w:lang w:val="en-US"/>
-        </w:rPr>
-        <w:t xml:space="preserve"> / </w:t>
-      </w:r>
-      <w:r>
-        <w:t>Załączniki</w:t>
-      </w:r>
-      <w:bookmarkEnd w:id="13"/>
-    </w:p>
-    <w:p>
-      <w:pPr>
-        <w:rPr>
-          <w:rFonts w:ascii="Times New Roman" w:hAnsi="Times New Roman" w:cs="Times New Roman"/>
-          <w:sz w:val="24"/>
-          <w:szCs w:val="24"/>
-        </w:rPr>
-      </w:pPr>
-      <w:r>
-        <w:rPr>
-          <w:rFonts w:ascii="Times New Roman" w:hAnsi="Times New Roman" w:cs="Times New Roman"/>
-          <w:sz w:val="24"/>
-          <w:szCs w:val="24"/>
-        </w:rPr>
-        <w:t>Cos tu będzie ………………………………………………………………………..</w:t>
-      </w:r>
-    </w:p>
-    <w:p>
-      <w:r>
-        <w:br w:type="column"/>
-      </w:r>
-    </w:p>
-    <w:p>
-      <w:pPr>
-        <w:pStyle w:val="Nagwek1"/>
-        <w:rPr>
-          <w:lang w:val="en-US"/>
-        </w:rPr>
-      </w:pPr>
-      <w:bookmarkStart w:id="14" w:name="_Toc97063038"/>
-      <w:proofErr w:type="spellStart"/>
-      <w:r>
-        <w:rPr>
-          <w:lang w:val="en-US"/>
-        </w:rPr>
-        <w:t>Streszczenie</w:t>
-      </w:r>
-      <w:bookmarkEnd w:id="14"/>
-      <w:proofErr w:type="spellEnd"/>
-      <w:r>
-        <w:rPr>
-          <w:lang w:val="en-US"/>
-        </w:rPr>
-        <w:t xml:space="preserve"> </w:t>
+          <w:rFonts w:ascii="Times New Roman" w:hAnsi="Times New Roman" w:cs="Times New Roman"/>
+          <w:sz w:val="24"/>
+          <w:szCs w:val="24"/>
+        </w:rPr>
+        <w:t>Jakos</w:t>
+      </w:r>
+      <w:proofErr w:type="spellEnd"/>
+      <w:r>
+        <w:rPr>
+          <w:rFonts w:ascii="Times New Roman" w:hAnsi="Times New Roman" w:cs="Times New Roman"/>
+          <w:sz w:val="24"/>
+          <w:szCs w:val="24"/>
+        </w:rPr>
+        <w:t xml:space="preserve"> to chyba </w:t>
+      </w:r>
+      <w:proofErr w:type="spellStart"/>
+      <w:r>
+        <w:rPr>
+          <w:rFonts w:ascii="Times New Roman" w:hAnsi="Times New Roman" w:cs="Times New Roman"/>
+          <w:sz w:val="24"/>
+          <w:szCs w:val="24"/>
+        </w:rPr>
+        <w:t>dziala</w:t>
+      </w:r>
+      <w:proofErr w:type="spellEnd"/>
+      <w:r>
+        <w:rPr>
+          <w:rFonts w:ascii="Times New Roman" w:hAnsi="Times New Roman" w:cs="Times New Roman"/>
+          <w:sz w:val="24"/>
+          <w:szCs w:val="24"/>
+        </w:rPr>
+        <w:t xml:space="preserve"> teraz.</w:t>
       </w:r>
     </w:p>
     <w:p>
@@ -2356,24 +3216,6 @@
           <w:sz w:val="24"/>
           <w:szCs w:val="24"/>
         </w:rPr>
-        <w:t>bb</w:t>
-      </w:r>
-      <w:proofErr w:type="spellEnd"/>
-      <w:r>
-        <w:rPr>
-          <w:rFonts w:ascii="Times New Roman" w:hAnsi="Times New Roman" w:cs="Times New Roman"/>
-          <w:sz w:val="24"/>
-          <w:szCs w:val="24"/>
-        </w:rPr>
-        <w:t xml:space="preserve"> </w:t>
-      </w:r>
-      <w:proofErr w:type="spellStart"/>
-      <w:r>
-        <w:rPr>
-          <w:rFonts w:ascii="Times New Roman" w:hAnsi="Times New Roman" w:cs="Times New Roman"/>
-          <w:sz w:val="24"/>
-          <w:szCs w:val="24"/>
-        </w:rPr>
         <w:t>Jakos</w:t>
       </w:r>
       <w:proofErr w:type="spellEnd"/>
@@ -2413,57 +3255,9 @@
           <w:szCs w:val="24"/>
         </w:rPr>
       </w:pPr>
-      <w:proofErr w:type="spellStart"/>
-      <w:r>
-        <w:rPr>
-          <w:rFonts w:ascii="Times New Roman" w:hAnsi="Times New Roman" w:cs="Times New Roman"/>
-          <w:sz w:val="24"/>
-          <w:szCs w:val="24"/>
-        </w:rPr>
-        <w:t>Jakos</w:t>
-      </w:r>
-      <w:proofErr w:type="spellEnd"/>
-      <w:r>
-        <w:rPr>
-          <w:rFonts w:ascii="Times New Roman" w:hAnsi="Times New Roman" w:cs="Times New Roman"/>
-          <w:sz w:val="24"/>
-          <w:szCs w:val="24"/>
-        </w:rPr>
-        <w:t xml:space="preserve"> to chyba </w:t>
-      </w:r>
-      <w:proofErr w:type="spellStart"/>
-      <w:r>
-        <w:rPr>
-          <w:rFonts w:ascii="Times New Roman" w:hAnsi="Times New Roman" w:cs="Times New Roman"/>
-          <w:sz w:val="24"/>
-          <w:szCs w:val="24"/>
-        </w:rPr>
-        <w:t>dziala</w:t>
-      </w:r>
-      <w:proofErr w:type="spellEnd"/>
-      <w:r>
-        <w:rPr>
-          <w:rFonts w:ascii="Times New Roman" w:hAnsi="Times New Roman" w:cs="Times New Roman"/>
-          <w:sz w:val="24"/>
-          <w:szCs w:val="24"/>
-        </w:rPr>
-        <w:t xml:space="preserve"> teraz.</w:t>
-      </w:r>
-    </w:p>
-    <w:p>
-      <w:pPr>
-        <w:spacing w:line="360" w:lineRule="auto"/>
-        <w:rPr>
-          <w:rFonts w:ascii="Times New Roman" w:hAnsi="Times New Roman" w:cs="Times New Roman"/>
-          <w:sz w:val="24"/>
-          <w:szCs w:val="24"/>
-        </w:rPr>
-      </w:pPr>
-      <w:bookmarkStart w:id="15" w:name="_GoBack"/>
-      <w:bookmarkEnd w:id="15"/>
     </w:p>
     <w:sectPr>
-      <w:footerReference w:type="default" r:id="rId8"/>
+      <w:footerReference w:type="default" r:id="rId12"/>
       <w:pgSz w:w="11907" w:h="16840" w:code="9"/>
       <w:pgMar w:top="1417" w:right="1417" w:bottom="1417" w:left="1417" w:header="708" w:footer="708" w:gutter="0"/>
       <w:cols w:space="708"/>
@@ -3247,7 +4041,7 @@
   <w:style w:type="paragraph" w:default="1" w:styleId="Normalny">
     <w:name w:val="Normal"/>
     <w:qFormat/>
-    <w:rsid w:val="00D71678"/>
+    <w:rsid w:val="00E912CB"/>
   </w:style>
   <w:style w:type="paragraph" w:styleId="Nagwek1">
     <w:name w:val="heading 1"/>
@@ -3281,7 +4075,7 @@
     <w:uiPriority w:val="9"/>
     <w:unhideWhenUsed/>
     <w:qFormat/>
-    <w:rsid w:val="000213D1"/>
+    <w:rsid w:val="00267265"/>
     <w:pPr>
       <w:keepNext/>
       <w:keepLines/>
@@ -3290,6 +4084,7 @@
         <w:numId w:val="3"/>
       </w:numPr>
       <w:spacing w:before="40" w:after="0"/>
+      <w:ind w:left="578" w:hanging="578"/>
       <w:outlineLvl w:val="1"/>
     </w:pPr>
     <w:rPr>
@@ -3486,6 +4281,7 @@
   <w:style w:type="character" w:default="1" w:styleId="Domylnaczcionkaakapitu">
     <w:name w:val="Default Paragraph Font"/>
     <w:uiPriority w:val="1"/>
+    <w:semiHidden/>
     <w:unhideWhenUsed/>
   </w:style>
   <w:style w:type="table" w:default="1" w:styleId="Standardowy">
@@ -3555,7 +4351,7 @@
     <w:basedOn w:val="Domylnaczcionkaakapitu"/>
     <w:link w:val="Nagwek2"/>
     <w:uiPriority w:val="9"/>
-    <w:rsid w:val="000213D1"/>
+    <w:rsid w:val="00267265"/>
     <w:rPr>
       <w:rFonts w:asciiTheme="majorHAnsi" w:eastAsiaTheme="majorEastAsia" w:hAnsiTheme="majorHAnsi" w:cstheme="majorBidi"/>
       <w:sz w:val="26"/>
@@ -3839,6 +4635,16 @@
       </w:tblBorders>
     </w:tblPr>
   </w:style>
+  <w:style w:type="character" w:styleId="Tekstzastpczy">
+    <w:name w:val="Placeholder Text"/>
+    <w:basedOn w:val="Domylnaczcionkaakapitu"/>
+    <w:uiPriority w:val="99"/>
+    <w:semiHidden/>
+    <w:rsid w:val="00770A6E"/>
+    <w:rPr>
+      <w:color w:val="808080"/>
+    </w:rPr>
+  </w:style>
 </w:styles>
 </file>
 
@@ -4115,7 +4921,7 @@
 </file>
 
 <file path=customXml/itemProps1.xml><?xml version="1.0" encoding="utf-8"?>
-<ds:datastoreItem xmlns:ds="http://schemas.openxmlformats.org/officeDocument/2006/customXml" ds:itemID="{2BE45413-B1BE-4B17-8885-4280E1F2F271}">
+<ds:datastoreItem xmlns:ds="http://schemas.openxmlformats.org/officeDocument/2006/customXml" ds:itemID="{98BC7B0E-D458-4C7F-9233-F7AAE1C5A46D}">
   <ds:schemaRefs>
     <ds:schemaRef ds:uri="http://schemas.openxmlformats.org/officeDocument/2006/bibliography"/>
   </ds:schemaRefs>

</xml_diff>

<commit_message>
pozbyto sie bledu z numeracja -> 1.1 itd
</commit_message>
<xml_diff>
--- a/Praca_Inzynierska/Adam Szreiber.docx
+++ b/Praca_Inzynierska/Adam Szreiber.docx
@@ -1,6 +1,6 @@
 
 <file path=word/document.xml><?xml version="1.0" encoding="utf-8"?>
-<w:document xmlns:wpc="http://schemas.microsoft.com/office/word/2010/wordprocessingCanvas" xmlns:cx="http://schemas.microsoft.com/office/drawing/2014/chartex" xmlns:cx1="http://schemas.microsoft.com/office/drawing/2015/9/8/chartex" xmlns:cx2="http://schemas.microsoft.com/office/drawing/2015/10/21/chartex" xmlns:cx3="http://schemas.microsoft.com/office/drawing/2016/5/9/chartex" xmlns:cx4="http://schemas.microsoft.com/office/drawing/2016/5/10/chartex" xmlns:cx5="http://schemas.microsoft.com/office/drawing/2016/5/11/chartex" xmlns:cx6="http://schemas.microsoft.com/office/drawing/2016/5/12/chartex" xmlns:cx7="http://schemas.microsoft.com/office/drawing/2016/5/13/chartex" xmlns:cx8="http://schemas.microsoft.com/office/drawing/2016/5/14/chartex" xmlns:mc="http://schemas.openxmlformats.org/markup-compatibility/2006" xmlns:aink="http://schemas.microsoft.com/office/drawing/2016/ink" xmlns:am3d="http://schemas.microsoft.com/office/drawing/2017/model3d" xmlns:o="urn:schemas-microsoft-com:office:office" xmlns:r="http://schemas.openxmlformats.org/officeDocument/2006/relationships" xmlns:m="http://schemas.openxmlformats.org/officeDocument/2006/math" xmlns:v="urn:schemas-microsoft-com:vml" xmlns:wp14="http://schemas.microsoft.com/office/word/2010/wordprocessingDrawing" xmlns:wp="http://schemas.openxmlformats.org/drawingml/2006/wordprocessingDrawing" xmlns:w10="urn:schemas-microsoft-com:office:word" xmlns:w="http://schemas.openxmlformats.org/wordprocessingml/2006/main" xmlns:w14="http://schemas.microsoft.com/office/word/2010/wordml" xmlns:w15="http://schemas.microsoft.com/office/word/2012/wordml" xmlns:w16cid="http://schemas.microsoft.com/office/word/2016/wordml/cid" xmlns:w16se="http://schemas.microsoft.com/office/word/2015/wordml/symex" xmlns:wpg="http://schemas.microsoft.com/office/word/2010/wordprocessingGroup" xmlns:wpi="http://schemas.microsoft.com/office/word/2010/wordprocessingInk" xmlns:wne="http://schemas.microsoft.com/office/word/2006/wordml" xmlns:wps="http://schemas.microsoft.com/office/word/2010/wordprocessingShape" mc:Ignorable="w14 w15 w16se w16cid wp14">
+<w:document xmlns:wpc="http://schemas.microsoft.com/office/word/2010/wordprocessingCanvas" xmlns:cx="http://schemas.microsoft.com/office/drawing/2014/chartex" xmlns:cx1="http://schemas.microsoft.com/office/drawing/2015/9/8/chartex" xmlns:cx2="http://schemas.microsoft.com/office/drawing/2015/10/21/chartex" xmlns:cx3="http://schemas.microsoft.com/office/drawing/2016/5/9/chartex" xmlns:cx4="http://schemas.microsoft.com/office/drawing/2016/5/10/chartex" xmlns:cx5="http://schemas.microsoft.com/office/drawing/2016/5/11/chartex" xmlns:cx6="http://schemas.microsoft.com/office/drawing/2016/5/12/chartex" xmlns:cx7="http://schemas.microsoft.com/office/drawing/2016/5/13/chartex" xmlns:cx8="http://schemas.microsoft.com/office/drawing/2016/5/14/chartex" xmlns:mc="http://schemas.openxmlformats.org/markup-compatibility/2006" xmlns:aink="http://schemas.microsoft.com/office/drawing/2016/ink" xmlns:am3d="http://schemas.microsoft.com/office/drawing/2017/model3d" xmlns:o="urn:schemas-microsoft-com:office:office" xmlns:r="http://schemas.openxmlformats.org/officeDocument/2006/relationships" xmlns:m="http://schemas.openxmlformats.org/officeDocument/2006/math" xmlns:v="urn:schemas-microsoft-com:vml" xmlns:wp14="http://schemas.microsoft.com/office/word/2010/wordprocessingDrawing" xmlns:wp="http://schemas.openxmlformats.org/drawingml/2006/wordprocessingDrawing" xmlns:w10="urn:schemas-microsoft-com:office:word" xmlns:w="http://schemas.openxmlformats.org/wordprocessingml/2006/main" xmlns:w14="http://schemas.microsoft.com/office/word/2010/wordml" xmlns:w15="http://schemas.microsoft.com/office/word/2012/wordml" xmlns:w16cex="http://schemas.microsoft.com/office/word/2018/wordml/cex" xmlns:w16cid="http://schemas.microsoft.com/office/word/2016/wordml/cid" xmlns:w16="http://schemas.microsoft.com/office/word/2018/wordml" xmlns:w16sdtdh="http://schemas.microsoft.com/office/word/2020/wordml/sdtdatahash" xmlns:w16se="http://schemas.microsoft.com/office/word/2015/wordml/symex" xmlns:wpg="http://schemas.microsoft.com/office/word/2010/wordprocessingGroup" xmlns:wpi="http://schemas.microsoft.com/office/word/2010/wordprocessingInk" xmlns:wne="http://schemas.microsoft.com/office/word/2006/wordml" xmlns:wps="http://schemas.microsoft.com/office/word/2010/wordprocessingShape" mc:Ignorable="w14 w15 w16se w16cid w16 w16cex w16sdtdh wp14">
   <w:body>
     <w:p>
       <w:pPr>
@@ -2172,7 +2172,7 @@
     </w:p>
     <w:p>
       <w:r>
-        <w:pict>
+        <w:pict w14:anchorId="24E71680">
           <v:rect id="_x0000_i1025" style="width:0;height:1.5pt" o:hralign="center" o:hrstd="t" o:hr="t" fillcolor="#a0a0a0" stroked="f"/>
         </w:pict>
       </w:r>
@@ -2244,86 +2244,83 @@
     </w:p>
     <w:p>
       <w:r>
-        <w:t>LEKKI OPIS TYPÓW BŁĘDÓW APLIKACJI. – BŁASZZCZYK.</w:t>
+        <w:t xml:space="preserve">LEKKI OPIS TYPÓW BŁĘDÓW APLIKACJI. – BŁASZZCZYK. </w:t>
+      </w:r>
+    </w:p>
+    <w:p>
+      <w:r>
+        <w:t>Serwis Beheer</w:t>
+      </w:r>
+      <w:r>
+        <w:t xml:space="preserve"> (</w:t>
+      </w:r>
+      <w:proofErr w:type="spellStart"/>
+      <w:r>
+        <w:t>nid</w:t>
+      </w:r>
+      <w:proofErr w:type="spellEnd"/>
+      <w:r>
+        <w:t>. „zarządzanie”)</w:t>
+      </w:r>
+      <w:r>
+        <w:t xml:space="preserve"> to projekt który ma wspomóc </w:t>
+      </w:r>
+      <w:proofErr w:type="spellStart"/>
+      <w:r>
+        <w:t>programisów</w:t>
+      </w:r>
+      <w:proofErr w:type="spellEnd"/>
+      <w:r>
+        <w:t xml:space="preserve"> bezpiecznie wprowadzać zmiany w kodzie </w:t>
+      </w:r>
+      <w:proofErr w:type="spellStart"/>
+      <w:r>
+        <w:t>progogramu</w:t>
+      </w:r>
+      <w:proofErr w:type="spellEnd"/>
+      <w:r>
+        <w:t xml:space="preserve">, poprzez </w:t>
+      </w:r>
+      <w:proofErr w:type="spellStart"/>
+      <w:r>
+        <w:t>feature</w:t>
+      </w:r>
+      <w:proofErr w:type="spellEnd"/>
+      <w:r>
+        <w:t>-flagi</w:t>
+      </w:r>
+      <w:r>
+        <w:t>, automatyczne wyłączanie flag gdy wystąpi błąd wykonywania kodu, wykresy i statystyki.</w:t>
       </w:r>
       <w:r>
         <w:t xml:space="preserve"> </w:t>
       </w:r>
-    </w:p>
-    <w:p>
-      <w:r>
-        <w:t>Serwis Beheer</w:t>
-      </w:r>
-      <w:r>
-        <w:t xml:space="preserve"> (</w:t>
-      </w:r>
-      <w:proofErr w:type="spellStart"/>
-      <w:r>
-        <w:t>nid</w:t>
-      </w:r>
-      <w:proofErr w:type="spellEnd"/>
-      <w:r>
-        <w:t>. „zarządzanie”)</w:t>
-      </w:r>
-      <w:r>
-        <w:t xml:space="preserve"> to projekt który ma wspomóc </w:t>
-      </w:r>
-      <w:proofErr w:type="spellStart"/>
-      <w:r>
-        <w:t>programisów</w:t>
-      </w:r>
-      <w:proofErr w:type="spellEnd"/>
-      <w:r>
-        <w:t xml:space="preserve"> bezpiecznie wprowadzać zmiany w kodzie </w:t>
-      </w:r>
-      <w:proofErr w:type="spellStart"/>
-      <w:r>
-        <w:t>progogramu</w:t>
-      </w:r>
-      <w:proofErr w:type="spellEnd"/>
-      <w:r>
-        <w:t xml:space="preserve">, poprzez </w:t>
-      </w:r>
-      <w:proofErr w:type="spellStart"/>
-      <w:r>
-        <w:t>feature</w:t>
-      </w:r>
-      <w:proofErr w:type="spellEnd"/>
-      <w:r>
-        <w:t>-flagi</w:t>
-      </w:r>
-      <w:r>
-        <w:t>, automatyczne wyłączanie flag gdy wystąpi błąd wykonywania kodu, wykresy i statystyki.</w:t>
-      </w:r>
+      <w:proofErr w:type="spellStart"/>
+      <w:r>
+        <w:t>Wspołczesne</w:t>
+      </w:r>
+      <w:proofErr w:type="spellEnd"/>
+      <w:r>
+        <w:t xml:space="preserve"> programy są niezwykle rozbudowane i nie sposób prześledzić wszystkich </w:t>
+      </w:r>
+      <w:proofErr w:type="spellStart"/>
+      <w:r>
+        <w:t>ścierzek</w:t>
+      </w:r>
+      <w:proofErr w:type="spellEnd"/>
+      <w:r>
+        <w:t xml:space="preserve"> wykonywanego kodu, co za tym idzie, zmiany w jednym obszarze aplikacji mogą spowodować wystąpienie w innym module aplikacji. Szybkie reagowanie na takie zachowania mogą uratować firmę. </w:t>
+      </w:r>
+      <w:proofErr w:type="spellStart"/>
+      <w:r>
+        <w:t>Skótki</w:t>
+      </w:r>
+      <w:proofErr w:type="spellEnd"/>
       <w:r>
         <w:t xml:space="preserve"> </w:t>
       </w:r>
       <w:proofErr w:type="spellStart"/>
       <w:r>
-        <w:t>Wspołczesne</w:t>
-      </w:r>
-      <w:proofErr w:type="spellEnd"/>
-      <w:r>
-        <w:t xml:space="preserve"> programy są niezwykle rozbudowane i nie sposób prześledzić wszystkich </w:t>
-      </w:r>
-      <w:proofErr w:type="spellStart"/>
-      <w:r>
-        <w:t>ścierzek</w:t>
-      </w:r>
-      <w:proofErr w:type="spellEnd"/>
-      <w:r>
-        <w:t xml:space="preserve"> wykonywanego kodu, co za tym idzie, zmiany w jednym obszarze aplikacji mogą spowodować wystąpienie w innym module aplikacji. Szybkie reagowanie na takie zachowania mogą uratować firmę. </w:t>
-      </w:r>
-      <w:proofErr w:type="spellStart"/>
-      <w:r>
-        <w:t>Skótki</w:t>
-      </w:r>
-      <w:proofErr w:type="spellEnd"/>
-      <w:r>
-        <w:t xml:space="preserve"> </w:t>
-      </w:r>
-      <w:proofErr w:type="spellStart"/>
-      <w:r>
         <w:t>wystąpnienia</w:t>
       </w:r>
       <w:proofErr w:type="spellEnd"/>
@@ -2336,16 +2333,7 @@
       </w:r>
       <w:proofErr w:type="spellEnd"/>
       <w:r>
-        <w:t xml:space="preserve"> za sobą poważne konsekwencje -</w:t>
-      </w:r>
-      <w:r>
-        <w:t xml:space="preserve"> w najgorszym przypadku spowodują zamknięcie firmy, sprawy karne, czy zadość uczynienie.</w:t>
-      </w:r>
-      <w:r>
-        <w:t xml:space="preserve">. </w:t>
-      </w:r>
-      <w:r>
-        <w:t>Z historii znamy już kilka takich przypadków:</w:t>
+        <w:t xml:space="preserve"> za sobą poważne konsekwencje - w najgorszym przypadku spowodują zamknięcie firmy, sprawy karne, czy zadość uczynienie.. Z historii znamy już kilka takich przypadków:</w:t>
       </w:r>
     </w:p>
     <w:p>
@@ -2422,6 +2410,11 @@
       <w:proofErr w:type="spellEnd"/>
     </w:p>
     <w:p>
+      <w:pPr>
+        <w:rPr>
+          <w:lang w:val="en-US"/>
+        </w:rPr>
+      </w:pPr>
       <w:hyperlink r:id="rId8" w:history="1">
         <w:r>
           <w:rPr>
@@ -2433,6 +2426,11 @@
       </w:hyperlink>
     </w:p>
     <w:p>
+      <w:pPr>
+        <w:rPr>
+          <w:lang w:val="en-US"/>
+        </w:rPr>
+      </w:pPr>
       <w:hyperlink r:id="rId9" w:history="1">
         <w:r>
           <w:rPr>
@@ -2502,9 +2500,6 @@
         </w:rPr>
       </w:pPr>
       <w:r>
-        <w:rPr>
-          <w:lang w:val="en-US"/>
-        </w:rPr>
         <w:br w:type="column"/>
       </w:r>
       <w:proofErr w:type="spellStart"/>
@@ -2590,10 +2585,7 @@
         <w:t xml:space="preserve"> poprzedniej ścieżki k</w:t>
       </w:r>
       <w:r>
-        <w:t>odu</w:t>
-      </w:r>
-      <w:r>
-        <w:t xml:space="preserve"> bez ingerencji w kod</w:t>
+        <w:t>odu bez ingerencji w kod</w:t>
       </w:r>
     </w:p>
     <w:p>
@@ -2684,10 +2676,35 @@
       </w:r>
       <w:r>
         <w:lastRenderedPageBreak/>
-        <w:t>Dokumentacja projektu</w:t>
+        <w:t xml:space="preserve">Budowa Aplikacji </w:t>
       </w:r>
       <w:bookmarkEnd w:id="4"/>
     </w:p>
+    <w:p>
+      <w:r>
+        <w:t xml:space="preserve">Proces wytwarzania aplikacji jest złożony, na początku ery komputerów, gdy stacje robocze były słabe/wolne i ograniczone przez zasoby, programy pisało się i konserwowało bez większych trudności. Na </w:t>
+      </w:r>
+      <w:commentRangeStart w:id="5"/>
+      <w:proofErr w:type="spellStart"/>
+      <w:r>
+        <w:t>przełomnie</w:t>
+      </w:r>
+      <w:proofErr w:type="spellEnd"/>
+      <w:r>
+        <w:t xml:space="preserve"> lat 50/60 XIX</w:t>
+      </w:r>
+      <w:commentRangeEnd w:id="5"/>
+      <w:r>
+        <w:rPr>
+          <w:rStyle w:val="Odwoaniedokomentarza"/>
+        </w:rPr>
+        <w:commentReference w:id="5"/>
+      </w:r>
+      <w:r>
+        <w:t xml:space="preserve"> wieku rozwój technologiczny przyspieszył do takiego stopnia, że zaczęto tworzyć coraz bardziej skomplikowane oprogramowanie, którego implementacja i utrzymanie zaczęło sprawiać trudności. </w:t>
+      </w:r>
+    </w:p>
+    <w:p/>
     <w:p>
       <w:pPr>
         <w:pStyle w:val="Nagwek2"/>
@@ -2709,47 +2726,33 @@
           <w:shd w:val="clear" w:color="auto" w:fill="FFFFFF"/>
           <w:lang w:val="en-US"/>
         </w:rPr>
-        <w:t>Projekt</w:t>
-      </w:r>
-      <w:proofErr w:type="spellEnd"/>
-    </w:p>
-    <w:p>
-      <w:r>
-        <w:t>OPISAĆ CZYM JEST FEATURE_FLAG</w:t>
-      </w:r>
-    </w:p>
-    <w:p>
-      <w:hyperlink r:id="rId11" w:history="1">
-        <w:r>
-          <w:rPr>
-            <w:rStyle w:val="Hipercze"/>
-          </w:rPr>
-          <w:t xml:space="preserve">Message from </w:t>
-        </w:r>
-        <w:proofErr w:type="spellStart"/>
-        <w:r>
-          <w:rPr>
-            <w:rStyle w:val="Hipercze"/>
-          </w:rPr>
-          <w:t>LaunchDarkly</w:t>
-        </w:r>
-        <w:proofErr w:type="spellEnd"/>
-      </w:hyperlink>
-    </w:p>
-    <w:p>
-      <w:r>
-        <w:t xml:space="preserve">KIEDY STOSUJEMY </w:t>
-      </w:r>
-      <w:r>
-        <w:t>–</w:t>
-      </w:r>
-      <w:r>
-        <w:t xml:space="preserve"> SCENARIOU</w:t>
-      </w:r>
-      <w:r>
-        <w:t>S</w:t>
-      </w:r>
-    </w:p>
+        <w:t>Określenie</w:t>
+      </w:r>
+      <w:proofErr w:type="spellEnd"/>
+      <w:r>
+        <w:rPr>
+          <w:rFonts w:ascii="Times New Roman" w:hAnsi="Times New Roman" w:cs="Times New Roman"/>
+          <w:sz w:val="24"/>
+          <w:szCs w:val="24"/>
+          <w:shd w:val="clear" w:color="auto" w:fill="FFFFFF"/>
+          <w:lang w:val="en-US"/>
+        </w:rPr>
+        <w:t xml:space="preserve"> </w:t>
+      </w:r>
+      <w:proofErr w:type="spellStart"/>
+      <w:r>
+        <w:rPr>
+          <w:rFonts w:ascii="Times New Roman" w:hAnsi="Times New Roman" w:cs="Times New Roman"/>
+          <w:sz w:val="24"/>
+          <w:szCs w:val="24"/>
+          <w:shd w:val="clear" w:color="auto" w:fill="FFFFFF"/>
+          <w:lang w:val="en-US"/>
+        </w:rPr>
+        <w:t>wymagan</w:t>
+      </w:r>
+      <w:proofErr w:type="spellEnd"/>
+    </w:p>
+    <w:p/>
     <w:p/>
     <w:p>
       <w:pPr>
@@ -2787,9 +2790,7 @@
           <w:lang w:val="en-US"/>
         </w:rPr>
       </w:pPr>
-      <w:bookmarkStart w:id="5" w:name="_Toc97054128"/>
-      <w:bookmarkStart w:id="6" w:name="_Toc97054197"/>
-      <w:bookmarkStart w:id="7" w:name="_Toc97063034"/>
+      <w:proofErr w:type="spellStart"/>
       <w:r>
         <w:rPr>
           <w:rFonts w:ascii="Times New Roman" w:hAnsi="Times New Roman" w:cs="Times New Roman"/>
@@ -2798,12 +2799,12 @@
           <w:shd w:val="clear" w:color="auto" w:fill="FFFFFF"/>
           <w:lang w:val="en-US"/>
         </w:rPr>
-        <w:t>Lorem ipsum dolor</w:t>
-      </w:r>
-      <w:bookmarkEnd w:id="5"/>
-      <w:bookmarkEnd w:id="6"/>
-      <w:bookmarkEnd w:id="7"/>
-    </w:p>
+        <w:t>Projektowanie</w:t>
+      </w:r>
+      <w:proofErr w:type="spellEnd"/>
+    </w:p>
+    <w:p/>
+    <w:p/>
     <w:p>
       <w:pPr>
         <w:rPr>
@@ -2823,74 +2824,134 @@
     </w:p>
     <w:p>
       <w:pPr>
+        <w:rPr>
+          <w:lang w:val="en-US"/>
+        </w:rPr>
+      </w:pPr>
+    </w:p>
+    <w:p>
+      <w:pPr>
+        <w:pStyle w:val="Nagwek2"/>
+        <w:rPr>
+          <w:lang w:val="en-US"/>
+        </w:rPr>
+      </w:pPr>
+      <w:proofErr w:type="spellStart"/>
+      <w:r>
+        <w:rPr>
+          <w:lang w:val="en-US"/>
+        </w:rPr>
+        <w:t>Implementacja</w:t>
+      </w:r>
+      <w:proofErr w:type="spellEnd"/>
+    </w:p>
+    <w:p/>
+    <w:p/>
+    <w:p>
+      <w:pPr>
+        <w:rPr>
+          <w:rFonts w:ascii="Times New Roman" w:hAnsi="Times New Roman" w:cs="Times New Roman"/>
+          <w:sz w:val="24"/>
+          <w:szCs w:val="24"/>
+        </w:rPr>
+      </w:pPr>
+      <w:r>
+        <w:rPr>
+          <w:rFonts w:ascii="Times New Roman" w:hAnsi="Times New Roman" w:cs="Times New Roman"/>
+          <w:sz w:val="24"/>
+          <w:szCs w:val="24"/>
+        </w:rPr>
+        <w:t>Cos tu będzie ………………………………………………………………………..</w:t>
+      </w:r>
+    </w:p>
+    <w:p>
+      <w:pPr>
+        <w:rPr>
+          <w:lang w:val="en-US"/>
+        </w:rPr>
+      </w:pPr>
+    </w:p>
+    <w:p>
+      <w:pPr>
+        <w:pStyle w:val="Nagwek2"/>
+        <w:rPr>
+          <w:lang w:val="en-US"/>
+        </w:rPr>
+      </w:pPr>
+      <w:proofErr w:type="spellStart"/>
+      <w:r>
+        <w:rPr>
+          <w:lang w:val="en-US"/>
+        </w:rPr>
+        <w:t>Eksploatacja</w:t>
+      </w:r>
+      <w:proofErr w:type="spellEnd"/>
+    </w:p>
+    <w:p>
+      <w:pPr>
+        <w:rPr>
+          <w:lang w:val="en-US"/>
+        </w:rPr>
+      </w:pPr>
+    </w:p>
+    <w:p/>
+    <w:p/>
+    <w:p>
+      <w:pPr>
+        <w:rPr>
+          <w:rFonts w:ascii="Times New Roman" w:hAnsi="Times New Roman" w:cs="Times New Roman"/>
+          <w:sz w:val="24"/>
+          <w:szCs w:val="24"/>
+        </w:rPr>
+      </w:pPr>
+      <w:r>
+        <w:rPr>
+          <w:rFonts w:ascii="Times New Roman" w:hAnsi="Times New Roman" w:cs="Times New Roman"/>
+          <w:sz w:val="24"/>
+          <w:szCs w:val="24"/>
+        </w:rPr>
+        <w:t>Cos tu będzie ………………………………………………………………………..</w:t>
+      </w:r>
+    </w:p>
+    <w:p>
+      <w:pPr>
+        <w:rPr>
+          <w:lang w:val="en-US"/>
+        </w:rPr>
+      </w:pPr>
+    </w:p>
+    <w:p>
+      <w:pPr>
+        <w:rPr>
+          <w:rFonts w:ascii="Times New Roman" w:hAnsi="Times New Roman" w:cs="Times New Roman"/>
+          <w:sz w:val="24"/>
+          <w:szCs w:val="24"/>
+        </w:rPr>
+      </w:pPr>
+      <w:r>
+        <w:rPr>
+          <w:rFonts w:ascii="Times New Roman" w:hAnsi="Times New Roman" w:cs="Times New Roman"/>
+          <w:sz w:val="24"/>
+          <w:szCs w:val="24"/>
+        </w:rPr>
+        <w:t>Cos tu będzie ………………………………………………………………………..</w:t>
+      </w:r>
+    </w:p>
+    <w:p>
+      <w:pPr>
         <w:pStyle w:val="Nagwek1"/>
-        <w:rPr>
-          <w:lang w:val="en-US"/>
-        </w:rPr>
-      </w:pPr>
-      <w:bookmarkStart w:id="8" w:name="_GoBack"/>
-      <w:bookmarkEnd w:id="8"/>
-      <w:r>
-        <w:rPr>
-          <w:lang w:val="en-US"/>
-        </w:rPr>
-        <w:br w:type="column"/>
-      </w:r>
-      <w:bookmarkStart w:id="9" w:name="_Toc97063035"/>
-      <w:proofErr w:type="spellStart"/>
-      <w:r>
-        <w:rPr>
-          <w:lang w:val="en-US"/>
-        </w:rPr>
-        <w:lastRenderedPageBreak/>
-        <w:t>Implementacja</w:t>
-      </w:r>
-      <w:proofErr w:type="spellEnd"/>
-      <w:r>
-        <w:rPr>
-          <w:lang w:val="en-US"/>
-        </w:rPr>
-        <w:t xml:space="preserve"> </w:t>
-      </w:r>
-      <w:proofErr w:type="spellStart"/>
-      <w:r>
-        <w:rPr>
-          <w:lang w:val="en-US"/>
-        </w:rPr>
-        <w:t>aplikacji</w:t>
-      </w:r>
-      <w:bookmarkEnd w:id="9"/>
-      <w:proofErr w:type="spellEnd"/>
-    </w:p>
-    <w:p>
-      <w:pPr>
-        <w:rPr>
-          <w:rFonts w:ascii="Times New Roman" w:hAnsi="Times New Roman" w:cs="Times New Roman"/>
-          <w:sz w:val="24"/>
-          <w:szCs w:val="24"/>
-        </w:rPr>
-      </w:pPr>
-      <w:r>
-        <w:rPr>
-          <w:rFonts w:ascii="Times New Roman" w:hAnsi="Times New Roman" w:cs="Times New Roman"/>
-          <w:sz w:val="24"/>
-          <w:szCs w:val="24"/>
-        </w:rPr>
-        <w:t>Cos tu będzie ………………………………………………………………………..</w:t>
-      </w:r>
-    </w:p>
-    <w:p>
-      <w:pPr>
-        <w:rPr>
-          <w:rFonts w:ascii="Times New Roman" w:hAnsi="Times New Roman" w:cs="Times New Roman"/>
-          <w:sz w:val="24"/>
-          <w:szCs w:val="24"/>
-        </w:rPr>
-      </w:pPr>
-      <w:r>
-        <w:rPr>
-          <w:rFonts w:ascii="Times New Roman" w:hAnsi="Times New Roman" w:cs="Times New Roman"/>
-          <w:sz w:val="24"/>
+        <w:numPr>
+          <w:ilvl w:val="0"/>
+          <w:numId w:val="0"/>
+        </w:numPr>
+        <w:rPr>
+          <w:rFonts w:cs="Times New Roman"/>
+          <w:szCs w:val="24"/>
+        </w:rPr>
+      </w:pPr>
+      <w:r>
+        <w:rPr>
+          <w:rFonts w:cs="Times New Roman"/>
           <w:szCs w:val="24"/>
         </w:rPr>
         <w:br w:type="page"/>
@@ -3036,7 +3097,7 @@
       <w:r>
         <w:br w:type="column"/>
       </w:r>
-      <w:bookmarkStart w:id="10" w:name="_Toc97063036"/>
+      <w:bookmarkStart w:id="6" w:name="_Toc97063036"/>
       <w:proofErr w:type="spellStart"/>
       <w:r>
         <w:rPr>
@@ -3045,7 +3106,7 @@
         <w:lastRenderedPageBreak/>
         <w:t>Podsumowanie</w:t>
       </w:r>
-      <w:bookmarkEnd w:id="10"/>
+      <w:bookmarkEnd w:id="6"/>
       <w:proofErr w:type="spellEnd"/>
     </w:p>
     <w:p>
@@ -3075,7 +3136,7 @@
         </w:rPr>
         <w:br w:type="column"/>
       </w:r>
-      <w:bookmarkStart w:id="11" w:name="_Toc97063037"/>
+      <w:bookmarkStart w:id="7" w:name="_Toc97063037"/>
       <w:r>
         <w:lastRenderedPageBreak/>
         <w:t>Literatura</w:t>
@@ -3089,7 +3150,7 @@
       <w:r>
         <w:t>Załączniki</w:t>
       </w:r>
-      <w:bookmarkEnd w:id="11"/>
+      <w:bookmarkEnd w:id="7"/>
     </w:p>
     <w:p>
       <w:pPr>
@@ -3118,7 +3179,7 @@
       <w:r>
         <w:br w:type="column"/>
       </w:r>
-      <w:bookmarkStart w:id="12" w:name="_Toc97063038"/>
+      <w:bookmarkStart w:id="8" w:name="_Toc97063038"/>
       <w:proofErr w:type="spellStart"/>
       <w:r>
         <w:rPr>
@@ -3127,7 +3188,7 @@
         <w:lastRenderedPageBreak/>
         <w:t>Streszczenie</w:t>
       </w:r>
-      <w:bookmarkEnd w:id="12"/>
+      <w:bookmarkEnd w:id="8"/>
       <w:proofErr w:type="spellEnd"/>
       <w:r>
         <w:rPr>
@@ -3257,7 +3318,7 @@
       </w:pPr>
     </w:p>
     <w:sectPr>
-      <w:footerReference w:type="default" r:id="rId12"/>
+      <w:footerReference w:type="default" r:id="rId15"/>
       <w:pgSz w:w="11907" w:h="16840" w:code="9"/>
       <w:pgMar w:top="1417" w:right="1417" w:bottom="1417" w:left="1417" w:header="708" w:footer="708" w:gutter="0"/>
       <w:cols w:space="708"/>
@@ -3267,8 +3328,52 @@
 </w:document>
 </file>
 
+<file path=word/comments.xml><?xml version="1.0" encoding="utf-8"?>
+<w:comments xmlns:wpc="http://schemas.microsoft.com/office/word/2010/wordprocessingCanvas" xmlns:cx="http://schemas.microsoft.com/office/drawing/2014/chartex" xmlns:cx1="http://schemas.microsoft.com/office/drawing/2015/9/8/chartex" xmlns:cx2="http://schemas.microsoft.com/office/drawing/2015/10/21/chartex" xmlns:cx3="http://schemas.microsoft.com/office/drawing/2016/5/9/chartex" xmlns:cx4="http://schemas.microsoft.com/office/drawing/2016/5/10/chartex" xmlns:cx5="http://schemas.microsoft.com/office/drawing/2016/5/11/chartex" xmlns:cx6="http://schemas.microsoft.com/office/drawing/2016/5/12/chartex" xmlns:cx7="http://schemas.microsoft.com/office/drawing/2016/5/13/chartex" xmlns:cx8="http://schemas.microsoft.com/office/drawing/2016/5/14/chartex" xmlns:mc="http://schemas.openxmlformats.org/markup-compatibility/2006" xmlns:aink="http://schemas.microsoft.com/office/drawing/2016/ink" xmlns:am3d="http://schemas.microsoft.com/office/drawing/2017/model3d" xmlns:o="urn:schemas-microsoft-com:office:office" xmlns:r="http://schemas.openxmlformats.org/officeDocument/2006/relationships" xmlns:m="http://schemas.openxmlformats.org/officeDocument/2006/math" xmlns:v="urn:schemas-microsoft-com:vml" xmlns:wp14="http://schemas.microsoft.com/office/word/2010/wordprocessingDrawing" xmlns:wp="http://schemas.openxmlformats.org/drawingml/2006/wordprocessingDrawing" xmlns:w10="urn:schemas-microsoft-com:office:word" xmlns:w="http://schemas.openxmlformats.org/wordprocessingml/2006/main" xmlns:w14="http://schemas.microsoft.com/office/word/2010/wordml" xmlns:w15="http://schemas.microsoft.com/office/word/2012/wordml" xmlns:w16cex="http://schemas.microsoft.com/office/word/2018/wordml/cex" xmlns:w16cid="http://schemas.microsoft.com/office/word/2016/wordml/cid" xmlns:w16="http://schemas.microsoft.com/office/word/2018/wordml" xmlns:w16sdtdh="http://schemas.microsoft.com/office/word/2020/wordml/sdtdatahash" xmlns:w16se="http://schemas.microsoft.com/office/word/2015/wordml/symex" xmlns:wpg="http://schemas.microsoft.com/office/word/2010/wordprocessingGroup" xmlns:wpi="http://schemas.microsoft.com/office/word/2010/wordprocessingInk" xmlns:wne="http://schemas.microsoft.com/office/word/2006/wordml" xmlns:wps="http://schemas.microsoft.com/office/word/2010/wordprocessingShape" mc:Ignorable="w14 w15 w16se w16cid w16 w16cex w16sdtdh wp14">
+  <w:comment w:id="5" w:author="Adam SZREIBER" w:date="2022-03-04T16:31:00Z" w:initials="AS">
+    <w:p>
+      <w:pPr>
+        <w:pStyle w:val="Tekstkomentarza"/>
+      </w:pPr>
+      <w:r>
+        <w:rPr>
+          <w:rStyle w:val="Odwoaniedokomentarza"/>
+        </w:rPr>
+        <w:annotationRef/>
+      </w:r>
+      <w:hyperlink r:id="rId1" w:history="1">
+        <w:r>
+          <w:rPr>
+            <w:rStyle w:val="Hipercze"/>
+          </w:rPr>
+          <w:t>Inżynieria oprogramowania – Wikipedia, wolna encyklopedia</w:t>
+        </w:r>
+      </w:hyperlink>
+    </w:p>
+  </w:comment>
+</w:comments>
+</file>
+
+<file path=word/commentsExtended.xml><?xml version="1.0" encoding="utf-8"?>
+<w15:commentsEx xmlns:wpc="http://schemas.microsoft.com/office/word/2010/wordprocessingCanvas" xmlns:cx="http://schemas.microsoft.com/office/drawing/2014/chartex" xmlns:cx1="http://schemas.microsoft.com/office/drawing/2015/9/8/chartex" xmlns:cx2="http://schemas.microsoft.com/office/drawing/2015/10/21/chartex" xmlns:cx3="http://schemas.microsoft.com/office/drawing/2016/5/9/chartex" xmlns:cx4="http://schemas.microsoft.com/office/drawing/2016/5/10/chartex" xmlns:cx5="http://schemas.microsoft.com/office/drawing/2016/5/11/chartex" xmlns:cx6="http://schemas.microsoft.com/office/drawing/2016/5/12/chartex" xmlns:cx7="http://schemas.microsoft.com/office/drawing/2016/5/13/chartex" xmlns:cx8="http://schemas.microsoft.com/office/drawing/2016/5/14/chartex" xmlns:mc="http://schemas.openxmlformats.org/markup-compatibility/2006" xmlns:aink="http://schemas.microsoft.com/office/drawing/2016/ink" xmlns:am3d="http://schemas.microsoft.com/office/drawing/2017/model3d" xmlns:o="urn:schemas-microsoft-com:office:office" xmlns:r="http://schemas.openxmlformats.org/officeDocument/2006/relationships" xmlns:m="http://schemas.openxmlformats.org/officeDocument/2006/math" xmlns:v="urn:schemas-microsoft-com:vml" xmlns:wp14="http://schemas.microsoft.com/office/word/2010/wordprocessingDrawing" xmlns:wp="http://schemas.openxmlformats.org/drawingml/2006/wordprocessingDrawing" xmlns:w10="urn:schemas-microsoft-com:office:word" xmlns:w="http://schemas.openxmlformats.org/wordprocessingml/2006/main" xmlns:w14="http://schemas.microsoft.com/office/word/2010/wordml" xmlns:w15="http://schemas.microsoft.com/office/word/2012/wordml" xmlns:w16cex="http://schemas.microsoft.com/office/word/2018/wordml/cex" xmlns:w16cid="http://schemas.microsoft.com/office/word/2016/wordml/cid" xmlns:w16="http://schemas.microsoft.com/office/word/2018/wordml" xmlns:w16sdtdh="http://schemas.microsoft.com/office/word/2020/wordml/sdtdatahash" xmlns:w16se="http://schemas.microsoft.com/office/word/2015/wordml/symex" xmlns:wpg="http://schemas.microsoft.com/office/word/2010/wordprocessingGroup" xmlns:wpi="http://schemas.microsoft.com/office/word/2010/wordprocessingInk" xmlns:wne="http://schemas.microsoft.com/office/word/2006/wordml" xmlns:wps="http://schemas.microsoft.com/office/word/2010/wordprocessingShape" mc:Ignorable="w14 w15 w16se w16cid w16 w16cex w16sdtdh wp14">
+  <w15:commentEx w15:paraId="182BC7A4" w15:done="0"/>
+</w15:commentsEx>
+</file>
+
+<file path=word/commentsExtensible.xml><?xml version="1.0" encoding="utf-8"?>
+<w16cex:commentsExtensible xmlns:wpc="http://schemas.microsoft.com/office/word/2010/wordprocessingCanvas" xmlns:cx="http://schemas.microsoft.com/office/drawing/2014/chartex" xmlns:cx1="http://schemas.microsoft.com/office/drawing/2015/9/8/chartex" xmlns:cx2="http://schemas.microsoft.com/office/drawing/2015/10/21/chartex" xmlns:cx3="http://schemas.microsoft.com/office/drawing/2016/5/9/chartex" xmlns:cx4="http://schemas.microsoft.com/office/drawing/2016/5/10/chartex" xmlns:cx5="http://schemas.microsoft.com/office/drawing/2016/5/11/chartex" xmlns:cx6="http://schemas.microsoft.com/office/drawing/2016/5/12/chartex" xmlns:cx7="http://schemas.microsoft.com/office/drawing/2016/5/13/chartex" xmlns:cx8="http://schemas.microsoft.com/office/drawing/2016/5/14/chartex" xmlns:mc="http://schemas.openxmlformats.org/markup-compatibility/2006" xmlns:aink="http://schemas.microsoft.com/office/drawing/2016/ink" xmlns:am3d="http://schemas.microsoft.com/office/drawing/2017/model3d" xmlns:o="urn:schemas-microsoft-com:office:office" xmlns:r="http://schemas.openxmlformats.org/officeDocument/2006/relationships" xmlns:m="http://schemas.openxmlformats.org/officeDocument/2006/math" xmlns:v="urn:schemas-microsoft-com:vml" xmlns:wp14="http://schemas.microsoft.com/office/word/2010/wordprocessingDrawing" xmlns:wp="http://schemas.openxmlformats.org/drawingml/2006/wordprocessingDrawing" xmlns:w10="urn:schemas-microsoft-com:office:word" xmlns:w="http://schemas.openxmlformats.org/wordprocessingml/2006/main" xmlns:w14="http://schemas.microsoft.com/office/word/2010/wordml" xmlns:w15="http://schemas.microsoft.com/office/word/2012/wordml" xmlns:w16cex="http://schemas.microsoft.com/office/word/2018/wordml/cex" xmlns:w16cid="http://schemas.microsoft.com/office/word/2016/wordml/cid" xmlns:w16="http://schemas.microsoft.com/office/word/2018/wordml" xmlns:w16sdtdh="http://schemas.microsoft.com/office/word/2020/wordml/sdtdatahash" xmlns:w16se="http://schemas.microsoft.com/office/word/2015/wordml/symex" xmlns:wpg="http://schemas.microsoft.com/office/word/2010/wordprocessingGroup" xmlns:wpi="http://schemas.microsoft.com/office/word/2010/wordprocessingInk" xmlns:wne="http://schemas.microsoft.com/office/word/2006/wordml" xmlns:wps="http://schemas.microsoft.com/office/word/2010/wordprocessingShape" mc:Ignorable="w14 w15 w16se w16cid w16 w16cex w16sdtdh wp14">
+  <w16cex:commentExtensible w16cex:durableId="25CCBD76" w16cex:dateUtc="2022-03-04T15:31:00Z"/>
+</w16cex:commentsExtensible>
+</file>
+
+<file path=word/commentsIds.xml><?xml version="1.0" encoding="utf-8"?>
+<w16cid:commentsIds xmlns:wpc="http://schemas.microsoft.com/office/word/2010/wordprocessingCanvas" xmlns:cx="http://schemas.microsoft.com/office/drawing/2014/chartex" xmlns:cx1="http://schemas.microsoft.com/office/drawing/2015/9/8/chartex" xmlns:cx2="http://schemas.microsoft.com/office/drawing/2015/10/21/chartex" xmlns:cx3="http://schemas.microsoft.com/office/drawing/2016/5/9/chartex" xmlns:cx4="http://schemas.microsoft.com/office/drawing/2016/5/10/chartex" xmlns:cx5="http://schemas.microsoft.com/office/drawing/2016/5/11/chartex" xmlns:cx6="http://schemas.microsoft.com/office/drawing/2016/5/12/chartex" xmlns:cx7="http://schemas.microsoft.com/office/drawing/2016/5/13/chartex" xmlns:cx8="http://schemas.microsoft.com/office/drawing/2016/5/14/chartex" xmlns:mc="http://schemas.openxmlformats.org/markup-compatibility/2006" xmlns:aink="http://schemas.microsoft.com/office/drawing/2016/ink" xmlns:am3d="http://schemas.microsoft.com/office/drawing/2017/model3d" xmlns:o="urn:schemas-microsoft-com:office:office" xmlns:r="http://schemas.openxmlformats.org/officeDocument/2006/relationships" xmlns:m="http://schemas.openxmlformats.org/officeDocument/2006/math" xmlns:v="urn:schemas-microsoft-com:vml" xmlns:wp14="http://schemas.microsoft.com/office/word/2010/wordprocessingDrawing" xmlns:wp="http://schemas.openxmlformats.org/drawingml/2006/wordprocessingDrawing" xmlns:w10="urn:schemas-microsoft-com:office:word" xmlns:w="http://schemas.openxmlformats.org/wordprocessingml/2006/main" xmlns:w14="http://schemas.microsoft.com/office/word/2010/wordml" xmlns:w15="http://schemas.microsoft.com/office/word/2012/wordml" xmlns:w16cex="http://schemas.microsoft.com/office/word/2018/wordml/cex" xmlns:w16cid="http://schemas.microsoft.com/office/word/2016/wordml/cid" xmlns:w16="http://schemas.microsoft.com/office/word/2018/wordml" xmlns:w16sdtdh="http://schemas.microsoft.com/office/word/2020/wordml/sdtdatahash" xmlns:w16se="http://schemas.microsoft.com/office/word/2015/wordml/symex" xmlns:wpg="http://schemas.microsoft.com/office/word/2010/wordprocessingGroup" xmlns:wpi="http://schemas.microsoft.com/office/word/2010/wordprocessingInk" xmlns:wne="http://schemas.microsoft.com/office/word/2006/wordml" xmlns:wps="http://schemas.microsoft.com/office/word/2010/wordprocessingShape" mc:Ignorable="w14 w15 w16se w16cid w16 w16cex w16sdtdh wp14">
+  <w16cid:commentId w16cid:paraId="182BC7A4" w16cid:durableId="25CCBD76"/>
+</w16cid:commentsIds>
+</file>
+
 <file path=word/endnotes.xml><?xml version="1.0" encoding="utf-8"?>
-<w:endnotes xmlns:wpc="http://schemas.microsoft.com/office/word/2010/wordprocessingCanvas" xmlns:cx="http://schemas.microsoft.com/office/drawing/2014/chartex" xmlns:cx1="http://schemas.microsoft.com/office/drawing/2015/9/8/chartex" xmlns:cx2="http://schemas.microsoft.com/office/drawing/2015/10/21/chartex" xmlns:cx3="http://schemas.microsoft.com/office/drawing/2016/5/9/chartex" xmlns:cx4="http://schemas.microsoft.com/office/drawing/2016/5/10/chartex" xmlns:cx5="http://schemas.microsoft.com/office/drawing/2016/5/11/chartex" xmlns:cx6="http://schemas.microsoft.com/office/drawing/2016/5/12/chartex" xmlns:cx7="http://schemas.microsoft.com/office/drawing/2016/5/13/chartex" xmlns:cx8="http://schemas.microsoft.com/office/drawing/2016/5/14/chartex" xmlns:mc="http://schemas.openxmlformats.org/markup-compatibility/2006" xmlns:aink="http://schemas.microsoft.com/office/drawing/2016/ink" xmlns:am3d="http://schemas.microsoft.com/office/drawing/2017/model3d" xmlns:o="urn:schemas-microsoft-com:office:office" xmlns:r="http://schemas.openxmlformats.org/officeDocument/2006/relationships" xmlns:m="http://schemas.openxmlformats.org/officeDocument/2006/math" xmlns:v="urn:schemas-microsoft-com:vml" xmlns:wp14="http://schemas.microsoft.com/office/word/2010/wordprocessingDrawing" xmlns:wp="http://schemas.openxmlformats.org/drawingml/2006/wordprocessingDrawing" xmlns:w10="urn:schemas-microsoft-com:office:word" xmlns:w="http://schemas.openxmlformats.org/wordprocessingml/2006/main" xmlns:w14="http://schemas.microsoft.com/office/word/2010/wordml" xmlns:w15="http://schemas.microsoft.com/office/word/2012/wordml" xmlns:w16cid="http://schemas.microsoft.com/office/word/2016/wordml/cid" xmlns:w16se="http://schemas.microsoft.com/office/word/2015/wordml/symex" xmlns:wpg="http://schemas.microsoft.com/office/word/2010/wordprocessingGroup" xmlns:wpi="http://schemas.microsoft.com/office/word/2010/wordprocessingInk" xmlns:wne="http://schemas.microsoft.com/office/word/2006/wordml" xmlns:wps="http://schemas.microsoft.com/office/word/2010/wordprocessingShape" mc:Ignorable="w14 w15 w16se w16cid wp14">
+<w:endnotes xmlns:wpc="http://schemas.microsoft.com/office/word/2010/wordprocessingCanvas" xmlns:cx="http://schemas.microsoft.com/office/drawing/2014/chartex" xmlns:cx1="http://schemas.microsoft.com/office/drawing/2015/9/8/chartex" xmlns:cx2="http://schemas.microsoft.com/office/drawing/2015/10/21/chartex" xmlns:cx3="http://schemas.microsoft.com/office/drawing/2016/5/9/chartex" xmlns:cx4="http://schemas.microsoft.com/office/drawing/2016/5/10/chartex" xmlns:cx5="http://schemas.microsoft.com/office/drawing/2016/5/11/chartex" xmlns:cx6="http://schemas.microsoft.com/office/drawing/2016/5/12/chartex" xmlns:cx7="http://schemas.microsoft.com/office/drawing/2016/5/13/chartex" xmlns:cx8="http://schemas.microsoft.com/office/drawing/2016/5/14/chartex" xmlns:mc="http://schemas.openxmlformats.org/markup-compatibility/2006" xmlns:aink="http://schemas.microsoft.com/office/drawing/2016/ink" xmlns:am3d="http://schemas.microsoft.com/office/drawing/2017/model3d" xmlns:o="urn:schemas-microsoft-com:office:office" xmlns:r="http://schemas.openxmlformats.org/officeDocument/2006/relationships" xmlns:m="http://schemas.openxmlformats.org/officeDocument/2006/math" xmlns:v="urn:schemas-microsoft-com:vml" xmlns:wp14="http://schemas.microsoft.com/office/word/2010/wordprocessingDrawing" xmlns:wp="http://schemas.openxmlformats.org/drawingml/2006/wordprocessingDrawing" xmlns:w10="urn:schemas-microsoft-com:office:word" xmlns:w="http://schemas.openxmlformats.org/wordprocessingml/2006/main" xmlns:w14="http://schemas.microsoft.com/office/word/2010/wordml" xmlns:w15="http://schemas.microsoft.com/office/word/2012/wordml" xmlns:w16cex="http://schemas.microsoft.com/office/word/2018/wordml/cex" xmlns:w16cid="http://schemas.microsoft.com/office/word/2016/wordml/cid" xmlns:w16="http://schemas.microsoft.com/office/word/2018/wordml" xmlns:w16sdtdh="http://schemas.microsoft.com/office/word/2020/wordml/sdtdatahash" xmlns:w16se="http://schemas.microsoft.com/office/word/2015/wordml/symex" xmlns:wpg="http://schemas.microsoft.com/office/word/2010/wordprocessingGroup" xmlns:wpi="http://schemas.microsoft.com/office/word/2010/wordprocessingInk" xmlns:wne="http://schemas.microsoft.com/office/word/2006/wordml" xmlns:wps="http://schemas.microsoft.com/office/word/2010/wordprocessingShape" mc:Ignorable="w14 w15 w16se w16cid w16 w16cex w16sdtdh wp14">
   <w:endnote w:type="separator" w:id="-1">
     <w:p>
       <w:pPr>
@@ -3293,7 +3398,7 @@
 </file>
 
 <file path=word/footer1.xml><?xml version="1.0" encoding="utf-8"?>
-<w:ftr xmlns:wpc="http://schemas.microsoft.com/office/word/2010/wordprocessingCanvas" xmlns:cx="http://schemas.microsoft.com/office/drawing/2014/chartex" xmlns:cx1="http://schemas.microsoft.com/office/drawing/2015/9/8/chartex" xmlns:cx2="http://schemas.microsoft.com/office/drawing/2015/10/21/chartex" xmlns:cx3="http://schemas.microsoft.com/office/drawing/2016/5/9/chartex" xmlns:cx4="http://schemas.microsoft.com/office/drawing/2016/5/10/chartex" xmlns:cx5="http://schemas.microsoft.com/office/drawing/2016/5/11/chartex" xmlns:cx6="http://schemas.microsoft.com/office/drawing/2016/5/12/chartex" xmlns:cx7="http://schemas.microsoft.com/office/drawing/2016/5/13/chartex" xmlns:cx8="http://schemas.microsoft.com/office/drawing/2016/5/14/chartex" xmlns:mc="http://schemas.openxmlformats.org/markup-compatibility/2006" xmlns:aink="http://schemas.microsoft.com/office/drawing/2016/ink" xmlns:am3d="http://schemas.microsoft.com/office/drawing/2017/model3d" xmlns:o="urn:schemas-microsoft-com:office:office" xmlns:r="http://schemas.openxmlformats.org/officeDocument/2006/relationships" xmlns:m="http://schemas.openxmlformats.org/officeDocument/2006/math" xmlns:v="urn:schemas-microsoft-com:vml" xmlns:wp14="http://schemas.microsoft.com/office/word/2010/wordprocessingDrawing" xmlns:wp="http://schemas.openxmlformats.org/drawingml/2006/wordprocessingDrawing" xmlns:w10="urn:schemas-microsoft-com:office:word" xmlns:w="http://schemas.openxmlformats.org/wordprocessingml/2006/main" xmlns:w14="http://schemas.microsoft.com/office/word/2010/wordml" xmlns:w15="http://schemas.microsoft.com/office/word/2012/wordml" xmlns:w16cid="http://schemas.microsoft.com/office/word/2016/wordml/cid" xmlns:w16se="http://schemas.microsoft.com/office/word/2015/wordml/symex" xmlns:wpg="http://schemas.microsoft.com/office/word/2010/wordprocessingGroup" xmlns:wpi="http://schemas.microsoft.com/office/word/2010/wordprocessingInk" xmlns:wne="http://schemas.microsoft.com/office/word/2006/wordml" xmlns:wps="http://schemas.microsoft.com/office/word/2010/wordprocessingShape" mc:Ignorable="w14 w15 w16se w16cid wp14">
+<w:ftr xmlns:wpc="http://schemas.microsoft.com/office/word/2010/wordprocessingCanvas" xmlns:cx="http://schemas.microsoft.com/office/drawing/2014/chartex" xmlns:cx1="http://schemas.microsoft.com/office/drawing/2015/9/8/chartex" xmlns:cx2="http://schemas.microsoft.com/office/drawing/2015/10/21/chartex" xmlns:cx3="http://schemas.microsoft.com/office/drawing/2016/5/9/chartex" xmlns:cx4="http://schemas.microsoft.com/office/drawing/2016/5/10/chartex" xmlns:cx5="http://schemas.microsoft.com/office/drawing/2016/5/11/chartex" xmlns:cx6="http://schemas.microsoft.com/office/drawing/2016/5/12/chartex" xmlns:cx7="http://schemas.microsoft.com/office/drawing/2016/5/13/chartex" xmlns:cx8="http://schemas.microsoft.com/office/drawing/2016/5/14/chartex" xmlns:mc="http://schemas.openxmlformats.org/markup-compatibility/2006" xmlns:aink="http://schemas.microsoft.com/office/drawing/2016/ink" xmlns:am3d="http://schemas.microsoft.com/office/drawing/2017/model3d" xmlns:o="urn:schemas-microsoft-com:office:office" xmlns:r="http://schemas.openxmlformats.org/officeDocument/2006/relationships" xmlns:m="http://schemas.openxmlformats.org/officeDocument/2006/math" xmlns:v="urn:schemas-microsoft-com:vml" xmlns:wp14="http://schemas.microsoft.com/office/word/2010/wordprocessingDrawing" xmlns:wp="http://schemas.openxmlformats.org/drawingml/2006/wordprocessingDrawing" xmlns:w10="urn:schemas-microsoft-com:office:word" xmlns:w="http://schemas.openxmlformats.org/wordprocessingml/2006/main" xmlns:w14="http://schemas.microsoft.com/office/word/2010/wordml" xmlns:w15="http://schemas.microsoft.com/office/word/2012/wordml" xmlns:w16cex="http://schemas.microsoft.com/office/word/2018/wordml/cex" xmlns:w16cid="http://schemas.microsoft.com/office/word/2016/wordml/cid" xmlns:w16="http://schemas.microsoft.com/office/word/2018/wordml" xmlns:w16sdtdh="http://schemas.microsoft.com/office/word/2020/wordml/sdtdatahash" xmlns:w16se="http://schemas.microsoft.com/office/word/2015/wordml/symex" xmlns:wpg="http://schemas.microsoft.com/office/word/2010/wordprocessingGroup" xmlns:wpi="http://schemas.microsoft.com/office/word/2010/wordprocessingInk" xmlns:wne="http://schemas.microsoft.com/office/word/2006/wordml" xmlns:wps="http://schemas.microsoft.com/office/word/2010/wordprocessingShape" mc:Ignorable="w14 w15 w16se w16cid w16 w16cex w16sdtdh wp14">
   <w:sdt>
     <w:sdtPr>
       <w:id w:val="1670753275"/>
@@ -3336,7 +3441,7 @@
 </file>
 
 <file path=word/footnotes.xml><?xml version="1.0" encoding="utf-8"?>
-<w:footnotes xmlns:wpc="http://schemas.microsoft.com/office/word/2010/wordprocessingCanvas" xmlns:cx="http://schemas.microsoft.com/office/drawing/2014/chartex" xmlns:cx1="http://schemas.microsoft.com/office/drawing/2015/9/8/chartex" xmlns:cx2="http://schemas.microsoft.com/office/drawing/2015/10/21/chartex" xmlns:cx3="http://schemas.microsoft.com/office/drawing/2016/5/9/chartex" xmlns:cx4="http://schemas.microsoft.com/office/drawing/2016/5/10/chartex" xmlns:cx5="http://schemas.microsoft.com/office/drawing/2016/5/11/chartex" xmlns:cx6="http://schemas.microsoft.com/office/drawing/2016/5/12/chartex" xmlns:cx7="http://schemas.microsoft.com/office/drawing/2016/5/13/chartex" xmlns:cx8="http://schemas.microsoft.com/office/drawing/2016/5/14/chartex" xmlns:mc="http://schemas.openxmlformats.org/markup-compatibility/2006" xmlns:aink="http://schemas.microsoft.com/office/drawing/2016/ink" xmlns:am3d="http://schemas.microsoft.com/office/drawing/2017/model3d" xmlns:o="urn:schemas-microsoft-com:office:office" xmlns:r="http://schemas.openxmlformats.org/officeDocument/2006/relationships" xmlns:m="http://schemas.openxmlformats.org/officeDocument/2006/math" xmlns:v="urn:schemas-microsoft-com:vml" xmlns:wp14="http://schemas.microsoft.com/office/word/2010/wordprocessingDrawing" xmlns:wp="http://schemas.openxmlformats.org/drawingml/2006/wordprocessingDrawing" xmlns:w10="urn:schemas-microsoft-com:office:word" xmlns:w="http://schemas.openxmlformats.org/wordprocessingml/2006/main" xmlns:w14="http://schemas.microsoft.com/office/word/2010/wordml" xmlns:w15="http://schemas.microsoft.com/office/word/2012/wordml" xmlns:w16cid="http://schemas.microsoft.com/office/word/2016/wordml/cid" xmlns:w16se="http://schemas.microsoft.com/office/word/2015/wordml/symex" xmlns:wpg="http://schemas.microsoft.com/office/word/2010/wordprocessingGroup" xmlns:wpi="http://schemas.microsoft.com/office/word/2010/wordprocessingInk" xmlns:wne="http://schemas.microsoft.com/office/word/2006/wordml" xmlns:wps="http://schemas.microsoft.com/office/word/2010/wordprocessingShape" mc:Ignorable="w14 w15 w16se w16cid wp14">
+<w:footnotes xmlns:wpc="http://schemas.microsoft.com/office/word/2010/wordprocessingCanvas" xmlns:cx="http://schemas.microsoft.com/office/drawing/2014/chartex" xmlns:cx1="http://schemas.microsoft.com/office/drawing/2015/9/8/chartex" xmlns:cx2="http://schemas.microsoft.com/office/drawing/2015/10/21/chartex" xmlns:cx3="http://schemas.microsoft.com/office/drawing/2016/5/9/chartex" xmlns:cx4="http://schemas.microsoft.com/office/drawing/2016/5/10/chartex" xmlns:cx5="http://schemas.microsoft.com/office/drawing/2016/5/11/chartex" xmlns:cx6="http://schemas.microsoft.com/office/drawing/2016/5/12/chartex" xmlns:cx7="http://schemas.microsoft.com/office/drawing/2016/5/13/chartex" xmlns:cx8="http://schemas.microsoft.com/office/drawing/2016/5/14/chartex" xmlns:mc="http://schemas.openxmlformats.org/markup-compatibility/2006" xmlns:aink="http://schemas.microsoft.com/office/drawing/2016/ink" xmlns:am3d="http://schemas.microsoft.com/office/drawing/2017/model3d" xmlns:o="urn:schemas-microsoft-com:office:office" xmlns:r="http://schemas.openxmlformats.org/officeDocument/2006/relationships" xmlns:m="http://schemas.openxmlformats.org/officeDocument/2006/math" xmlns:v="urn:schemas-microsoft-com:vml" xmlns:wp14="http://schemas.microsoft.com/office/word/2010/wordprocessingDrawing" xmlns:wp="http://schemas.openxmlformats.org/drawingml/2006/wordprocessingDrawing" xmlns:w10="urn:schemas-microsoft-com:office:word" xmlns:w="http://schemas.openxmlformats.org/wordprocessingml/2006/main" xmlns:w14="http://schemas.microsoft.com/office/word/2010/wordml" xmlns:w15="http://schemas.microsoft.com/office/word/2012/wordml" xmlns:w16cex="http://schemas.microsoft.com/office/word/2018/wordml/cex" xmlns:w16cid="http://schemas.microsoft.com/office/word/2016/wordml/cid" xmlns:w16="http://schemas.microsoft.com/office/word/2018/wordml" xmlns:w16sdtdh="http://schemas.microsoft.com/office/word/2020/wordml/sdtdatahash" xmlns:w16se="http://schemas.microsoft.com/office/word/2015/wordml/symex" xmlns:wpg="http://schemas.microsoft.com/office/word/2010/wordprocessingGroup" xmlns:wpi="http://schemas.microsoft.com/office/word/2010/wordprocessingInk" xmlns:wne="http://schemas.microsoft.com/office/word/2006/wordml" xmlns:wps="http://schemas.microsoft.com/office/word/2010/wordprocessingShape" mc:Ignorable="w14 w15 w16se w16cid w16 w16cex w16sdtdh wp14">
   <w:footnote w:type="separator" w:id="-1">
     <w:p>
       <w:pPr>
@@ -3361,7 +3466,7 @@
 </file>
 
 <file path=word/numbering.xml><?xml version="1.0" encoding="utf-8"?>
-<w:numbering xmlns:wpc="http://schemas.microsoft.com/office/word/2010/wordprocessingCanvas" xmlns:cx="http://schemas.microsoft.com/office/drawing/2014/chartex" xmlns:cx1="http://schemas.microsoft.com/office/drawing/2015/9/8/chartex" xmlns:cx2="http://schemas.microsoft.com/office/drawing/2015/10/21/chartex" xmlns:cx3="http://schemas.microsoft.com/office/drawing/2016/5/9/chartex" xmlns:cx4="http://schemas.microsoft.com/office/drawing/2016/5/10/chartex" xmlns:cx5="http://schemas.microsoft.com/office/drawing/2016/5/11/chartex" xmlns:cx6="http://schemas.microsoft.com/office/drawing/2016/5/12/chartex" xmlns:cx7="http://schemas.microsoft.com/office/drawing/2016/5/13/chartex" xmlns:cx8="http://schemas.microsoft.com/office/drawing/2016/5/14/chartex" xmlns:mc="http://schemas.openxmlformats.org/markup-compatibility/2006" xmlns:aink="http://schemas.microsoft.com/office/drawing/2016/ink" xmlns:am3d="http://schemas.microsoft.com/office/drawing/2017/model3d" xmlns:o="urn:schemas-microsoft-com:office:office" xmlns:r="http://schemas.openxmlformats.org/officeDocument/2006/relationships" xmlns:m="http://schemas.openxmlformats.org/officeDocument/2006/math" xmlns:v="urn:schemas-microsoft-com:vml" xmlns:wp14="http://schemas.microsoft.com/office/word/2010/wordprocessingDrawing" xmlns:wp="http://schemas.openxmlformats.org/drawingml/2006/wordprocessingDrawing" xmlns:w10="urn:schemas-microsoft-com:office:word" xmlns:w="http://schemas.openxmlformats.org/wordprocessingml/2006/main" xmlns:w14="http://schemas.microsoft.com/office/word/2010/wordml" xmlns:w15="http://schemas.microsoft.com/office/word/2012/wordml" xmlns:w16cid="http://schemas.microsoft.com/office/word/2016/wordml/cid" xmlns:w16se="http://schemas.microsoft.com/office/word/2015/wordml/symex" xmlns:wpg="http://schemas.microsoft.com/office/word/2010/wordprocessingGroup" xmlns:wpi="http://schemas.microsoft.com/office/word/2010/wordprocessingInk" xmlns:wne="http://schemas.microsoft.com/office/word/2006/wordml" xmlns:wps="http://schemas.microsoft.com/office/word/2010/wordprocessingShape" mc:Ignorable="w14 w15 w16se w16cid wp14">
+<w:numbering xmlns:wpc="http://schemas.microsoft.com/office/word/2010/wordprocessingCanvas" xmlns:cx="http://schemas.microsoft.com/office/drawing/2014/chartex" xmlns:cx1="http://schemas.microsoft.com/office/drawing/2015/9/8/chartex" xmlns:cx2="http://schemas.microsoft.com/office/drawing/2015/10/21/chartex" xmlns:cx3="http://schemas.microsoft.com/office/drawing/2016/5/9/chartex" xmlns:cx4="http://schemas.microsoft.com/office/drawing/2016/5/10/chartex" xmlns:cx5="http://schemas.microsoft.com/office/drawing/2016/5/11/chartex" xmlns:cx6="http://schemas.microsoft.com/office/drawing/2016/5/12/chartex" xmlns:cx7="http://schemas.microsoft.com/office/drawing/2016/5/13/chartex" xmlns:cx8="http://schemas.microsoft.com/office/drawing/2016/5/14/chartex" xmlns:mc="http://schemas.openxmlformats.org/markup-compatibility/2006" xmlns:aink="http://schemas.microsoft.com/office/drawing/2016/ink" xmlns:am3d="http://schemas.microsoft.com/office/drawing/2017/model3d" xmlns:o="urn:schemas-microsoft-com:office:office" xmlns:r="http://schemas.openxmlformats.org/officeDocument/2006/relationships" xmlns:m="http://schemas.openxmlformats.org/officeDocument/2006/math" xmlns:v="urn:schemas-microsoft-com:vml" xmlns:wp14="http://schemas.microsoft.com/office/word/2010/wordprocessingDrawing" xmlns:wp="http://schemas.openxmlformats.org/drawingml/2006/wordprocessingDrawing" xmlns:w10="urn:schemas-microsoft-com:office:word" xmlns:w="http://schemas.openxmlformats.org/wordprocessingml/2006/main" xmlns:w14="http://schemas.microsoft.com/office/word/2010/wordml" xmlns:w15="http://schemas.microsoft.com/office/word/2012/wordml" xmlns:w16cex="http://schemas.microsoft.com/office/word/2018/wordml/cex" xmlns:w16cid="http://schemas.microsoft.com/office/word/2016/wordml/cid" xmlns:w16="http://schemas.microsoft.com/office/word/2018/wordml" xmlns:w16sdtdh="http://schemas.microsoft.com/office/word/2020/wordml/sdtdatahash" xmlns:w16se="http://schemas.microsoft.com/office/word/2015/wordml/symex" xmlns:wpg="http://schemas.microsoft.com/office/word/2010/wordprocessingGroup" xmlns:wpi="http://schemas.microsoft.com/office/word/2010/wordprocessingInk" xmlns:wne="http://schemas.microsoft.com/office/word/2006/wordml" xmlns:wps="http://schemas.microsoft.com/office/word/2010/wordprocessingShape" mc:Ignorable="w14 w15 w16se w16cid w16 w16cex w16sdtdh wp14">
   <w:abstractNum w:abstractNumId="0" w15:restartNumberingAfterBreak="0">
     <w:nsid w:val="27227780"/>
     <w:multiLevelType w:val="multilevel"/>
@@ -3644,8 +3749,16 @@
 </w:numbering>
 </file>
 
+<file path=word/people.xml><?xml version="1.0" encoding="utf-8"?>
+<w15:people xmlns:wpc="http://schemas.microsoft.com/office/word/2010/wordprocessingCanvas" xmlns:cx="http://schemas.microsoft.com/office/drawing/2014/chartex" xmlns:cx1="http://schemas.microsoft.com/office/drawing/2015/9/8/chartex" xmlns:cx2="http://schemas.microsoft.com/office/drawing/2015/10/21/chartex" xmlns:cx3="http://schemas.microsoft.com/office/drawing/2016/5/9/chartex" xmlns:cx4="http://schemas.microsoft.com/office/drawing/2016/5/10/chartex" xmlns:cx5="http://schemas.microsoft.com/office/drawing/2016/5/11/chartex" xmlns:cx6="http://schemas.microsoft.com/office/drawing/2016/5/12/chartex" xmlns:cx7="http://schemas.microsoft.com/office/drawing/2016/5/13/chartex" xmlns:cx8="http://schemas.microsoft.com/office/drawing/2016/5/14/chartex" xmlns:mc="http://schemas.openxmlformats.org/markup-compatibility/2006" xmlns:aink="http://schemas.microsoft.com/office/drawing/2016/ink" xmlns:am3d="http://schemas.microsoft.com/office/drawing/2017/model3d" xmlns:o="urn:schemas-microsoft-com:office:office" xmlns:r="http://schemas.openxmlformats.org/officeDocument/2006/relationships" xmlns:m="http://schemas.openxmlformats.org/officeDocument/2006/math" xmlns:v="urn:schemas-microsoft-com:vml" xmlns:wp14="http://schemas.microsoft.com/office/word/2010/wordprocessingDrawing" xmlns:wp="http://schemas.openxmlformats.org/drawingml/2006/wordprocessingDrawing" xmlns:w10="urn:schemas-microsoft-com:office:word" xmlns:w="http://schemas.openxmlformats.org/wordprocessingml/2006/main" xmlns:w14="http://schemas.microsoft.com/office/word/2010/wordml" xmlns:w15="http://schemas.microsoft.com/office/word/2012/wordml" xmlns:w16cex="http://schemas.microsoft.com/office/word/2018/wordml/cex" xmlns:w16cid="http://schemas.microsoft.com/office/word/2016/wordml/cid" xmlns:w16="http://schemas.microsoft.com/office/word/2018/wordml" xmlns:w16sdtdh="http://schemas.microsoft.com/office/word/2020/wordml/sdtdatahash" xmlns:w16se="http://schemas.microsoft.com/office/word/2015/wordml/symex" xmlns:wpg="http://schemas.microsoft.com/office/word/2010/wordprocessingGroup" xmlns:wpi="http://schemas.microsoft.com/office/word/2010/wordprocessingInk" xmlns:wne="http://schemas.microsoft.com/office/word/2006/wordml" xmlns:wps="http://schemas.microsoft.com/office/word/2010/wordprocessingShape" mc:Ignorable="w14 w15 w16se w16cid w16 w16cex w16sdtdh wp14">
+  <w15:person w15:author="Adam SZREIBER">
+    <w15:presenceInfo w15:providerId="AD" w15:userId="S::21662@edu.amw.gdynia.pl::729d0cfa-a1d3-4759-bd12-44c59eaa9b03"/>
+  </w15:person>
+</w15:people>
+</file>
+
 <file path=word/styles.xml><?xml version="1.0" encoding="utf-8"?>
-<w:styles xmlns:mc="http://schemas.openxmlformats.org/markup-compatibility/2006" xmlns:r="http://schemas.openxmlformats.org/officeDocument/2006/relationships" xmlns:w="http://schemas.openxmlformats.org/wordprocessingml/2006/main" xmlns:w14="http://schemas.microsoft.com/office/word/2010/wordml" xmlns:w15="http://schemas.microsoft.com/office/word/2012/wordml" xmlns:w16cid="http://schemas.microsoft.com/office/word/2016/wordml/cid" xmlns:w16se="http://schemas.microsoft.com/office/word/2015/wordml/symex" mc:Ignorable="w14 w15 w16se w16cid">
+<w:styles xmlns:mc="http://schemas.openxmlformats.org/markup-compatibility/2006" xmlns:r="http://schemas.openxmlformats.org/officeDocument/2006/relationships" xmlns:w="http://schemas.openxmlformats.org/wordprocessingml/2006/main" xmlns:w14="http://schemas.microsoft.com/office/word/2010/wordml" xmlns:w15="http://schemas.microsoft.com/office/word/2012/wordml" xmlns:w16cex="http://schemas.microsoft.com/office/word/2018/wordml/cex" xmlns:w16cid="http://schemas.microsoft.com/office/word/2016/wordml/cid" xmlns:w16="http://schemas.microsoft.com/office/word/2018/wordml" xmlns:w16sdtdh="http://schemas.microsoft.com/office/word/2020/wordml/sdtdatahash" xmlns:w16se="http://schemas.microsoft.com/office/word/2015/wordml/symex" mc:Ignorable="w14 w15 w16se w16cid w16 w16cex w16sdtdh">
   <w:docDefaults>
     <w:rPrDefault>
       <w:rPr>
@@ -3661,7 +3774,7 @@
       </w:pPr>
     </w:pPrDefault>
   </w:docDefaults>
-  <w:latentStyles w:defLockedState="0" w:defUIPriority="99" w:defSemiHidden="0" w:defUnhideWhenUsed="0" w:defQFormat="0" w:count="375">
+  <w:latentStyles w:defLockedState="0" w:defUIPriority="99" w:defSemiHidden="0" w:defUnhideWhenUsed="0" w:defQFormat="0" w:count="376">
     <w:lsdException w:name="Normal" w:uiPriority="0" w:qFormat="1"/>
     <w:lsdException w:name="heading 1" w:uiPriority="9" w:qFormat="1"/>
     <w:lsdException w:name="heading 2" w:semiHidden="1" w:uiPriority="9" w:unhideWhenUsed="1" w:qFormat="1"/>
@@ -3767,7 +3880,6 @@
     <w:lsdException w:name="HTML Sample" w:semiHidden="1" w:unhideWhenUsed="1"/>
     <w:lsdException w:name="HTML Typewriter" w:semiHidden="1" w:unhideWhenUsed="1"/>
     <w:lsdException w:name="HTML Variable" w:semiHidden="1" w:unhideWhenUsed="1"/>
-    <w:lsdException w:name="Normal Table" w:semiHidden="1" w:unhideWhenUsed="1"/>
     <w:lsdException w:name="annotation subject" w:semiHidden="1" w:unhideWhenUsed="1"/>
     <w:lsdException w:name="No List" w:semiHidden="1" w:unhideWhenUsed="1"/>
     <w:lsdException w:name="Outline List 1" w:semiHidden="1" w:unhideWhenUsed="1"/>
@@ -3814,10 +3926,8 @@
     <w:lsdException w:name="Table Subtle 2" w:semiHidden="1" w:unhideWhenUsed="1"/>
     <w:lsdException w:name="Table Web 1" w:semiHidden="1" w:unhideWhenUsed="1"/>
     <w:lsdException w:name="Table Web 2" w:semiHidden="1" w:unhideWhenUsed="1"/>
-    <w:lsdException w:name="Table Web 3" w:semiHidden="1" w:unhideWhenUsed="1"/>
     <w:lsdException w:name="Balloon Text" w:semiHidden="1" w:unhideWhenUsed="1"/>
     <w:lsdException w:name="Table Grid" w:uiPriority="0"/>
-    <w:lsdException w:name="Table Theme" w:semiHidden="1" w:unhideWhenUsed="1"/>
     <w:lsdException w:name="Placeholder Text" w:semiHidden="1"/>
     <w:lsdException w:name="No Spacing" w:uiPriority="1" w:qFormat="1"/>
     <w:lsdException w:name="Light Shading" w:uiPriority="60"/>
@@ -4037,11 +4147,12 @@
     <w:lsdException w:name="Smart Hyperlink" w:semiHidden="1" w:unhideWhenUsed="1"/>
     <w:lsdException w:name="Hashtag" w:semiHidden="1" w:unhideWhenUsed="1"/>
     <w:lsdException w:name="Unresolved Mention" w:semiHidden="1" w:unhideWhenUsed="1"/>
+    <w:lsdException w:name="Smart Link" w:semiHidden="1" w:unhideWhenUsed="1"/>
   </w:latentStyles>
   <w:style w:type="paragraph" w:default="1" w:styleId="Normalny">
     <w:name w:val="Normal"/>
     <w:qFormat/>
-    <w:rsid w:val="00E912CB"/>
+    <w:rsid w:val="00450C8B"/>
   </w:style>
   <w:style w:type="paragraph" w:styleId="Nagwek1">
     <w:name w:val="heading 1"/>
@@ -4645,6 +4756,46 @@
       <w:color w:val="808080"/>
     </w:rPr>
   </w:style>
+  <w:style w:type="character" w:styleId="Odwoaniedokomentarza">
+    <w:name w:val="annotation reference"/>
+    <w:basedOn w:val="Domylnaczcionkaakapitu"/>
+    <w:uiPriority w:val="99"/>
+    <w:semiHidden/>
+    <w:unhideWhenUsed/>
+    <w:rsid w:val="00450C8B"/>
+    <w:rPr>
+      <w:sz w:val="16"/>
+      <w:szCs w:val="16"/>
+    </w:rPr>
+  </w:style>
+  <w:style w:type="paragraph" w:styleId="Tekstkomentarza">
+    <w:name w:val="annotation text"/>
+    <w:basedOn w:val="Normalny"/>
+    <w:link w:val="TekstkomentarzaZnak"/>
+    <w:uiPriority w:val="99"/>
+    <w:semiHidden/>
+    <w:unhideWhenUsed/>
+    <w:rsid w:val="00450C8B"/>
+    <w:pPr>
+      <w:spacing w:line="240" w:lineRule="auto"/>
+    </w:pPr>
+    <w:rPr>
+      <w:sz w:val="20"/>
+      <w:szCs w:val="20"/>
+    </w:rPr>
+  </w:style>
+  <w:style w:type="character" w:customStyle="1" w:styleId="TekstkomentarzaZnak">
+    <w:name w:val="Tekst komentarza Znak"/>
+    <w:basedOn w:val="Domylnaczcionkaakapitu"/>
+    <w:link w:val="Tekstkomentarza"/>
+    <w:uiPriority w:val="99"/>
+    <w:semiHidden/>
+    <w:rsid w:val="00450C8B"/>
+    <w:rPr>
+      <w:sz w:val="20"/>
+      <w:szCs w:val="20"/>
+    </w:rPr>
+  </w:style>
 </w:styles>
 </file>
 

</xml_diff>

<commit_message>
Zmiany w modelach przesyłanych między connectorem a serwisem
</commit_message>
<xml_diff>
--- a/Praca_Inzynierska/Adam Szreiber.docx
+++ b/Praca_Inzynierska/Adam Szreiber.docx
@@ -2284,137 +2284,35 @@
       <w:proofErr w:type="spellEnd"/>
     </w:p>
     <w:p>
+      <w:pPr>
+        <w:rPr>
+          <w:lang w:val="en-US"/>
+        </w:rPr>
+      </w:pPr>
       <w:hyperlink r:id="rId8" w:history="1">
-        <w:proofErr w:type="spellStart"/>
         <w:r>
           <w:rPr>
             <w:rStyle w:val="Hipercze"/>
+            <w:lang w:val="en-US"/>
           </w:rPr>
-          <w:t>Feature</w:t>
-        </w:r>
-        <w:proofErr w:type="spellEnd"/>
-        <w:r>
-          <w:rPr>
-            <w:rStyle w:val="Hipercze"/>
-          </w:rPr>
-          <w:t xml:space="preserve"> </w:t>
-        </w:r>
-        <w:proofErr w:type="spellStart"/>
-        <w:r>
-          <w:rPr>
-            <w:rStyle w:val="Hipercze"/>
-          </w:rPr>
-          <w:t>Flags</w:t>
-        </w:r>
-        <w:proofErr w:type="spellEnd"/>
-        <w:r>
-          <w:rPr>
-            <w:rStyle w:val="Hipercze"/>
-          </w:rPr>
-          <w:t xml:space="preserve">: </w:t>
-        </w:r>
-        <w:proofErr w:type="spellStart"/>
-        <w:r>
-          <w:rPr>
-            <w:rStyle w:val="Hipercze"/>
-          </w:rPr>
-          <w:t>Faster</w:t>
-        </w:r>
-        <w:proofErr w:type="spellEnd"/>
-        <w:r>
-          <w:rPr>
-            <w:rStyle w:val="Hipercze"/>
-          </w:rPr>
-          <w:t xml:space="preserve"> software </w:t>
-        </w:r>
-        <w:proofErr w:type="spellStart"/>
-        <w:r>
-          <w:rPr>
-            <w:rStyle w:val="Hipercze"/>
-          </w:rPr>
-          <w:t>deployment</w:t>
-        </w:r>
-        <w:proofErr w:type="spellEnd"/>
-        <w:r>
-          <w:rPr>
-            <w:rStyle w:val="Hipercze"/>
-          </w:rPr>
-          <w:t xml:space="preserve"> and </w:t>
-        </w:r>
-        <w:proofErr w:type="spellStart"/>
-        <w:r>
-          <w:rPr>
-            <w:rStyle w:val="Hipercze"/>
-          </w:rPr>
-          <w:t>safer</w:t>
-        </w:r>
-        <w:proofErr w:type="spellEnd"/>
-        <w:r>
-          <w:rPr>
-            <w:rStyle w:val="Hipercze"/>
-          </w:rPr>
-          <w:t xml:space="preserve"> </w:t>
-        </w:r>
-        <w:proofErr w:type="spellStart"/>
-        <w:r>
-          <w:rPr>
-            <w:rStyle w:val="Hipercze"/>
-          </w:rPr>
-          <w:t>code</w:t>
-        </w:r>
-        <w:proofErr w:type="spellEnd"/>
-        <w:r>
-          <w:rPr>
-            <w:rStyle w:val="Hipercze"/>
-          </w:rPr>
-          <w:t xml:space="preserve"> </w:t>
-        </w:r>
-        <w:proofErr w:type="spellStart"/>
-        <w:r>
-          <w:rPr>
-            <w:rStyle w:val="Hipercze"/>
-          </w:rPr>
-          <w:t>releases</w:t>
-        </w:r>
-        <w:proofErr w:type="spellEnd"/>
-        <w:r>
-          <w:rPr>
-            <w:rStyle w:val="Hipercze"/>
-          </w:rPr>
-          <w:t xml:space="preserve"> | Split</w:t>
+          <w:t>Feature Flags: Faster software deployment and safer code releases | Split</w:t>
         </w:r>
       </w:hyperlink>
     </w:p>
     <w:p>
+      <w:pPr>
+        <w:rPr>
+          <w:lang w:val="en-US"/>
+        </w:rPr>
+      </w:pPr>
       <w:hyperlink r:id="rId9" w:history="1">
         <w:r>
           <w:rPr>
             <w:rStyle w:val="Hipercze"/>
+            <w:lang w:val="en-US"/>
           </w:rPr>
-          <w:t xml:space="preserve">The Top 6 </w:t>
+          <w:t>The Top 6 Feature Flag Management Tools | Harness</w:t>
         </w:r>
-        <w:proofErr w:type="spellStart"/>
-        <w:r>
-          <w:rPr>
-            <w:rStyle w:val="Hipercze"/>
-          </w:rPr>
-          <w:t>Feature</w:t>
-        </w:r>
-        <w:proofErr w:type="spellEnd"/>
-        <w:r>
-          <w:rPr>
-            <w:rStyle w:val="Hipercze"/>
-          </w:rPr>
-          <w:t xml:space="preserve"> Flag Management Tools | </w:t>
-        </w:r>
-        <w:proofErr w:type="spellStart"/>
-        <w:r>
-          <w:rPr>
-            <w:rStyle w:val="Hipercze"/>
-          </w:rPr>
-          <w:t>Harness</w:t>
-        </w:r>
-        <w:proofErr w:type="spellEnd"/>
       </w:hyperlink>
     </w:p>
     <w:p>
@@ -2715,6 +2613,9 @@
         <w:jc w:val="center"/>
       </w:pPr>
       <w:r>
+        <w:rPr>
+          <w:noProof/>
+        </w:rPr>
         <w:drawing>
           <wp:inline distT="0" distB="0" distL="0" distR="0" wp14:anchorId="6AF78438" wp14:editId="3498401F">
             <wp:extent cx="4925112" cy="4115374"/>
@@ -3228,17 +3129,16 @@
         <w:t>Projektowanie</w:t>
       </w:r>
     </w:p>
-    <w:p/>
     <w:p>
       <w:r>
         <w:rPr>
           <w:noProof/>
         </w:rPr>
         <w:drawing>
-          <wp:inline distT="0" distB="0" distL="0" distR="0" wp14:anchorId="0BC23992" wp14:editId="0512D779">
-            <wp:extent cx="5761355" cy="5902325"/>
-            <wp:effectExtent l="0" t="0" r="0" b="3175"/>
-            <wp:docPr id="2" name="Obraz 2"/>
+          <wp:inline distT="0" distB="0" distL="0" distR="0" wp14:anchorId="2E2C72D3" wp14:editId="7407E808">
+            <wp:extent cx="5761355" cy="6078220"/>
+            <wp:effectExtent l="0" t="0" r="0" b="0"/>
+            <wp:docPr id="3" name="Obraz 3"/>
             <wp:cNvGraphicFramePr>
               <a:graphicFrameLocks xmlns:a="http://schemas.openxmlformats.org/drawingml/2006/main" noChangeAspect="1"/>
             </wp:cNvGraphicFramePr>
@@ -3246,10 +3146,8 @@
               <a:graphicData uri="http://schemas.openxmlformats.org/drawingml/2006/picture">
                 <pic:pic xmlns:pic="http://schemas.openxmlformats.org/drawingml/2006/picture">
                   <pic:nvPicPr>
-                    <pic:cNvPr id="0" name="Picture 2"/>
-                    <pic:cNvPicPr>
-                      <a:picLocks noChangeAspect="1" noChangeArrowheads="1"/>
-                    </pic:cNvPicPr>
+                    <pic:cNvPr id="3" name="Obraz 3"/>
+                    <pic:cNvPicPr/>
                   </pic:nvPicPr>
                   <pic:blipFill>
                     <a:blip r:embed="rId16">
@@ -3259,23 +3157,18 @@
                         </a:ext>
                       </a:extLst>
                     </a:blip>
-                    <a:srcRect/>
                     <a:stretch>
                       <a:fillRect/>
                     </a:stretch>
                   </pic:blipFill>
-                  <pic:spPr bwMode="auto">
+                  <pic:spPr>
                     <a:xfrm>
                       <a:off x="0" y="0"/>
-                      <a:ext cx="5761355" cy="5902325"/>
+                      <a:ext cx="5761355" cy="6078220"/>
                     </a:xfrm>
                     <a:prstGeom prst="rect">
                       <a:avLst/>
                     </a:prstGeom>
-                    <a:noFill/>
-                    <a:ln>
-                      <a:noFill/>
-                    </a:ln>
                   </pic:spPr>
                 </pic:pic>
               </a:graphicData>
@@ -3284,6 +3177,8 @@
         </w:drawing>
       </w:r>
     </w:p>
+    <w:p/>
+    <w:p/>
     <w:p>
       <w:pPr>
         <w:rPr>

</xml_diff>

<commit_message>
dodano diagram aktywnosci dla post exec oraz kontrolera kodu
</commit_message>
<xml_diff>
--- a/Praca_Inzynierska/Adam Szreiber.docx
+++ b/Praca_Inzynierska/Adam Szreiber.docx
@@ -762,6 +762,7 @@
           <w:sz w:val="24"/>
           <w:szCs w:val="24"/>
         </w:rPr>
+        <w:lastRenderedPageBreak/>
         <w:t>Ponadto oświadczam, iż treści zaczerpnięte z literatury przedmiotu są oznaczone w tekście oraz w przypisach, w sposób ogólnie przyjęty dla prac naukowych.</w:t>
       </w:r>
     </w:p>
@@ -2002,6 +2003,7 @@
     </w:p>
     <w:p>
       <w:r>
+        <w:lastRenderedPageBreak/>
         <w:t>Wprowadzanie zmian i rozwój produktu jest kluczowym elementem aby zapewnić firmie byt na dynamicznie  zmieniającym się rynku oprogramowania. Lecz nie należy to do najłatwiejszych rzeczy gdy pracujemy kodzie napisanym przez innego pracownika</w:t>
       </w:r>
       <w:r>
@@ -2175,7 +2177,11 @@
       </w:r>
       <w:proofErr w:type="spellEnd"/>
       <w:r>
-        <w:t xml:space="preserve"> programy są niezwykle rozbudowane i nie sposób prześledzić wszystkich </w:t>
+        <w:t xml:space="preserve"> programy są niezwykle rozbudowane i nie </w:t>
+      </w:r>
+      <w:r>
+        <w:lastRenderedPageBreak/>
+        <w:t xml:space="preserve">sposób prześledzić wszystkich </w:t>
       </w:r>
       <w:proofErr w:type="spellStart"/>
       <w:r>
@@ -2217,7 +2223,6 @@
     </w:p>
     <w:p>
       <w:r>
-        <w:lastRenderedPageBreak/>
         <w:t xml:space="preserve">Czy </w:t>
       </w:r>
       <w:proofErr w:type="spellStart"/>
@@ -2616,6 +2621,7 @@
         <w:rPr>
           <w:noProof/>
         </w:rPr>
+        <w:lastRenderedPageBreak/>
         <w:drawing>
           <wp:inline distT="0" distB="0" distL="0" distR="0" wp14:anchorId="6AF78438" wp14:editId="3498401F">
             <wp:extent cx="4925112" cy="4115374"/>
@@ -3041,6 +3047,7 @@
     </w:p>
     <w:p>
       <w:r>
+        <w:lastRenderedPageBreak/>
         <w:t xml:space="preserve">- Wygląd aplikacji powinien być </w:t>
       </w:r>
       <w:r>
@@ -3134,6 +3141,7 @@
         <w:rPr>
           <w:noProof/>
         </w:rPr>
+        <w:lastRenderedPageBreak/>
         <w:drawing>
           <wp:inline distT="0" distB="0" distL="0" distR="0" wp14:anchorId="2E2C72D3" wp14:editId="7407E808">
             <wp:extent cx="5761355" cy="6078220"/>
@@ -3178,7 +3186,62 @@
       </w:r>
     </w:p>
     <w:p/>
-    <w:p/>
+    <w:p>
+      <w:pPr>
+        <w:tabs>
+          <w:tab w:val="left" w:pos="2475"/>
+        </w:tabs>
+      </w:pPr>
+      <w:r>
+        <w:tab/>
+      </w:r>
+      <w:r>
+        <w:rPr>
+          <w:noProof/>
+        </w:rPr>
+        <w:drawing>
+          <wp:inline distT="0" distB="0" distL="0" distR="0" wp14:anchorId="4262611A" wp14:editId="2C6CE712">
+            <wp:extent cx="5761355" cy="1114425"/>
+            <wp:effectExtent l="0" t="0" r="9525" b="9525"/>
+            <wp:docPr id="2" name="Obraz 2"/>
+            <wp:cNvGraphicFramePr>
+              <a:graphicFrameLocks xmlns:a="http://schemas.openxmlformats.org/drawingml/2006/main" noChangeAspect="1"/>
+            </wp:cNvGraphicFramePr>
+            <a:graphic xmlns:a="http://schemas.openxmlformats.org/drawingml/2006/main">
+              <a:graphicData uri="http://schemas.openxmlformats.org/drawingml/2006/picture">
+                <pic:pic xmlns:pic="http://schemas.openxmlformats.org/drawingml/2006/picture">
+                  <pic:nvPicPr>
+                    <pic:cNvPr id="2" name="Obraz 2"/>
+                    <pic:cNvPicPr/>
+                  </pic:nvPicPr>
+                  <pic:blipFill>
+                    <a:blip r:embed="rId17" cstate="print">
+                      <a:extLst>
+                        <a:ext uri="{28A0092B-C50C-407E-A947-70E740481C1C}">
+                          <a14:useLocalDpi xmlns:a14="http://schemas.microsoft.com/office/drawing/2010/main" val="0"/>
+                        </a:ext>
+                      </a:extLst>
+                    </a:blip>
+                    <a:stretch>
+                      <a:fillRect/>
+                    </a:stretch>
+                  </pic:blipFill>
+                  <pic:spPr>
+                    <a:xfrm>
+                      <a:off x="0" y="0"/>
+                      <a:ext cx="5761355" cy="1114425"/>
+                    </a:xfrm>
+                    <a:prstGeom prst="rect">
+                      <a:avLst/>
+                    </a:prstGeom>
+                  </pic:spPr>
+                </pic:pic>
+              </a:graphicData>
+            </a:graphic>
+          </wp:inline>
+        </w:drawing>
+      </w:r>
+    </w:p>
     <w:p>
       <w:pPr>
         <w:rPr>
@@ -3230,7 +3293,6 @@
         <w:pStyle w:val="Nagwek2"/>
       </w:pPr>
       <w:r>
-        <w:lastRenderedPageBreak/>
         <w:t>Eksploatacja</w:t>
       </w:r>
     </w:p>
@@ -3251,6 +3313,7 @@
           <w:sz w:val="24"/>
           <w:szCs w:val="24"/>
         </w:rPr>
+        <w:lastRenderedPageBreak/>
         <w:t>Cos tu będzie ………………………………………………………………………..</w:t>
       </w:r>
     </w:p>
@@ -3615,7 +3678,7 @@
       </w:pPr>
     </w:p>
     <w:sectPr>
-      <w:footerReference w:type="default" r:id="rId17"/>
+      <w:footerReference w:type="default" r:id="rId18"/>
       <w:pgSz w:w="11907" w:h="16840" w:code="9"/>
       <w:pgMar w:top="1417" w:right="1417" w:bottom="1417" w:left="1417" w:header="708" w:footer="708" w:gutter="0"/>
       <w:cols w:space="708"/>

</xml_diff>

<commit_message>
Opracowano wstep do uzytych technologi
</commit_message>
<xml_diff>
--- a/Praca_Inzynierska/Adam Szreiber.docx
+++ b/Praca_Inzynierska/Adam Szreiber.docx
@@ -273,16 +273,8 @@
         <w:rPr>
           <w:color w:val="000000" w:themeColor="text1"/>
         </w:rPr>
-        <w:t xml:space="preserve">dr inż. Jan </w:t>
-      </w:r>
-      <w:proofErr w:type="spellStart"/>
-      <w:r>
-        <w:rPr>
-          <w:color w:val="000000" w:themeColor="text1"/>
-        </w:rPr>
-        <w:t>Masiejczyk</w:t>
-      </w:r>
-      <w:proofErr w:type="spellEnd"/>
+        <w:t>dr inż. Jan Masiejczyk</w:t>
+      </w:r>
     </w:p>
     <w:p>
       <w:pPr>
@@ -318,19 +310,11 @@
           <w:color w:val="000000" w:themeColor="text1"/>
         </w:rPr>
       </w:pPr>
-      <w:proofErr w:type="spellStart"/>
       <w:r>
         <w:rPr>
           <w:color w:val="000000" w:themeColor="text1"/>
         </w:rPr>
-        <w:t>kmdr</w:t>
-      </w:r>
-      <w:proofErr w:type="spellEnd"/>
-      <w:r>
-        <w:rPr>
-          <w:color w:val="000000" w:themeColor="text1"/>
-        </w:rPr>
-        <w:t xml:space="preserve"> dr hab. inż. Andrzej Żak</w:t>
+        <w:t>kmdr dr hab. inż. Andrzej Żak</w:t>
       </w:r>
     </w:p>
     <w:p>
@@ -351,21 +335,7 @@
         <w:rPr>
           <w:color w:val="000000" w:themeColor="text1"/>
         </w:rPr>
-        <w:t xml:space="preserve">prof. </w:t>
-      </w:r>
-      <w:proofErr w:type="spellStart"/>
-      <w:r>
-        <w:rPr>
-          <w:color w:val="000000" w:themeColor="text1"/>
-        </w:rPr>
-        <w:t>nadzw</w:t>
-      </w:r>
-      <w:proofErr w:type="spellEnd"/>
-      <w:r>
-        <w:rPr>
-          <w:color w:val="000000" w:themeColor="text1"/>
-        </w:rPr>
-        <w:t>. AMW</w:t>
+        <w:t>prof. nadzw. AMW</w:t>
       </w:r>
     </w:p>
     <w:p>
@@ -724,25 +694,7 @@
           <w:szCs w:val="24"/>
         </w:rPr>
         <w:br/>
-        <w:t xml:space="preserve">i prawach pokrewnych (Dz. U. z 2018 r. poz. 1191 z </w:t>
-      </w:r>
-      <w:proofErr w:type="spellStart"/>
-      <w:r>
-        <w:rPr>
-          <w:rFonts w:ascii="Times New Roman" w:hAnsi="Times New Roman" w:cs="Times New Roman"/>
-          <w:sz w:val="24"/>
-          <w:szCs w:val="24"/>
-        </w:rPr>
-        <w:t>późn</w:t>
-      </w:r>
-      <w:proofErr w:type="spellEnd"/>
-      <w:r>
-        <w:rPr>
-          <w:rFonts w:ascii="Times New Roman" w:hAnsi="Times New Roman" w:cs="Times New Roman"/>
-          <w:sz w:val="24"/>
-          <w:szCs w:val="24"/>
-        </w:rPr>
-        <w:t>. zmianami).</w:t>
+        <w:t>i prawach pokrewnych (Dz. U. z 2018 r. poz. 1191 z późn. zmianami).</w:t>
       </w:r>
     </w:p>
     <w:p>
@@ -762,7 +714,6 @@
           <w:sz w:val="24"/>
           <w:szCs w:val="24"/>
         </w:rPr>
-        <w:lastRenderedPageBreak/>
         <w:t>Ponadto oświadczam, iż treści zaczerpnięte z literatury przedmiotu są oznaczone w tekście oraz w przypisach, w sposób ogólnie przyjęty dla prac naukowych.</w:t>
       </w:r>
     </w:p>
@@ -1762,11 +1713,9 @@
             <w:tcW w:w="4531" w:type="dxa"/>
           </w:tcPr>
           <w:p>
-            <w:proofErr w:type="spellStart"/>
             <w:r>
               <w:t>TypeScript</w:t>
             </w:r>
-            <w:proofErr w:type="spellEnd"/>
           </w:p>
         </w:tc>
         <w:tc>
@@ -1849,23 +1798,7 @@
         <w:t xml:space="preserve"> lat.</w:t>
       </w:r>
       <w:r>
-        <w:t xml:space="preserve"> Ich </w:t>
-      </w:r>
-      <w:proofErr w:type="spellStart"/>
-      <w:r>
-        <w:t>code-base</w:t>
-      </w:r>
-      <w:proofErr w:type="spellEnd"/>
-      <w:r>
-        <w:t xml:space="preserve"> może liczyć wiele </w:t>
-      </w:r>
-      <w:proofErr w:type="spellStart"/>
-      <w:r>
-        <w:t>miloionów</w:t>
-      </w:r>
-      <w:proofErr w:type="spellEnd"/>
-      <w:r>
-        <w:t xml:space="preserve"> linii</w:t>
+        <w:t xml:space="preserve"> Ich code-base może liczyć wiele miloionów linii</w:t>
       </w:r>
       <w:r>
         <w:t xml:space="preserve"> kodu</w:t>
@@ -1934,27 +1867,14 @@
         <w:t>k</w:t>
       </w:r>
       <w:r>
-        <w:t xml:space="preserve">ażda firma posiada swój </w:t>
-      </w:r>
-      <w:proofErr w:type="spellStart"/>
-      <w:r>
-        <w:t>styleguild</w:t>
-      </w:r>
-      <w:proofErr w:type="spellEnd"/>
-      <w:r>
-        <w:t xml:space="preserve"> – którego muszą przestrzegać pracownicy firmy. Pomaga to w zachowaniu ogólnego porządku w kodzie programu, ułatwia nowym pracownikom wdrożenie</w:t>
+        <w:t>ażda firma posiada swój styleguild – którego muszą przestrzegać pracownicy firmy. Pomaga to w zachowaniu ogólnego porządku w kodzie programu, ułatwia nowym pracownikom wdrożenie</w:t>
       </w:r>
       <w:r>
         <w:t>/zapoznanie się z nim</w:t>
       </w:r>
       <w:r>
-        <w:t xml:space="preserve">, ułatwia proces </w:t>
-      </w:r>
-      <w:proofErr w:type="spellStart"/>
-      <w:r>
-        <w:t>code-review</w:t>
-      </w:r>
-      <w:proofErr w:type="spellEnd"/>
+        <w:t>, ułatwia proces code-review</w:t>
+      </w:r>
       <w:r>
         <w:t>, ułatwia wyszukiwanie i naprawę błędów. Stosuje się również narzędzia typu SOLARLINT – który kontroluje jakość kodu</w:t>
       </w:r>
@@ -1971,29 +1891,13 @@
         <w:t>do</w:t>
       </w:r>
       <w:r>
-        <w:t xml:space="preserve"> zadanych restrykcji informuje o tym np. poprzez podkreślenie </w:t>
-      </w:r>
-      <w:proofErr w:type="spellStart"/>
-      <w:r>
-        <w:t>zle</w:t>
-      </w:r>
-      <w:proofErr w:type="spellEnd"/>
-      <w:r>
-        <w:t xml:space="preserve"> napisanego kodu i wyświetlenie dokładnego błędu</w:t>
+        <w:t xml:space="preserve"> zadanych restrykcji informuje o tym np. poprzez podkreślenie zle napisanego kodu i wyświetlenie dokładnego błędu</w:t>
       </w:r>
       <w:r>
         <w:t xml:space="preserve">. Firmy stosują również pryncypia które narzucone przez sam język programowania w którym pracujemy. </w:t>
       </w:r>
       <w:r>
-        <w:t xml:space="preserve">Dlatego tak ważne jest aby styl kodu </w:t>
-      </w:r>
-      <w:proofErr w:type="spellStart"/>
-      <w:r>
-        <w:t>dango</w:t>
-      </w:r>
-      <w:proofErr w:type="spellEnd"/>
-      <w:r>
-        <w:t xml:space="preserve"> programu był spójny, czytelny i otwarty na rozbudowę. </w:t>
+        <w:t xml:space="preserve">Dlatego tak ważne jest aby styl kodu dango programu był spójny, czytelny i otwarty na rozbudowę. </w:t>
       </w:r>
     </w:p>
     <w:p>
@@ -2003,22 +1907,13 @@
     </w:p>
     <w:p>
       <w:r>
-        <w:lastRenderedPageBreak/>
         <w:t>Wprowadzanie zmian i rozwój produktu jest kluczowym elementem aby zapewnić firmie byt na dynamicznie  zmieniającym się rynku oprogramowania. Lecz nie należy to do najłatwiejszych rzeczy gdy pracujemy kodzie napisanym przez innego pracownika</w:t>
       </w:r>
       <w:r>
         <w:t xml:space="preserve"> lub kodzie który jest bardzo przestarzały – napisany przed wprowadzeniem narzędzi kontrolujących jakość kodu</w:t>
       </w:r>
       <w:r>
-        <w:t xml:space="preserve"> / napisanym przed wprowadzeniem wewnętrznych </w:t>
-      </w:r>
-      <w:proofErr w:type="spellStart"/>
-      <w:r>
-        <w:t>firmowaych</w:t>
-      </w:r>
-      <w:proofErr w:type="spellEnd"/>
-      <w:r>
-        <w:t xml:space="preserve"> kryteriów kodowania</w:t>
+        <w:t xml:space="preserve"> / napisanym przed wprowadzeniem wewnętrznych firmowaych kryteriów kodowania</w:t>
       </w:r>
       <w:r>
         <w:t xml:space="preserve">. </w:t>
@@ -2027,23 +1922,13 @@
         <w:t>Aby wprowadzić jakiekolwiek zmiany, n</w:t>
       </w:r>
       <w:r>
-        <w:t xml:space="preserve">ajpierw musimy poświęcić wiele godzin aby znaleźć odpowiednie miejsce w kodzie, następnie dokładnie przeanalizować dany fragment kodu, opracować plan </w:t>
-      </w:r>
-      <w:proofErr w:type="spellStart"/>
-      <w:r>
-        <w:t>wdroż</w:t>
-      </w:r>
-      <w:proofErr w:type="spellEnd"/>
+        <w:t>ajpierw musimy poświęcić wiele godzin aby znaleźć odpowiednie miejsce w kodzie, następnie dokładnie przeanalizować dany fragment kodu, opracować plan wdroż</w:t>
+      </w:r>
       <w:r>
         <w:t xml:space="preserve"> </w:t>
       </w:r>
-      <w:proofErr w:type="spellStart"/>
-      <w:r>
-        <w:t>enia</w:t>
-      </w:r>
-      <w:proofErr w:type="spellEnd"/>
-      <w:r>
-        <w:t xml:space="preserve"> nowej funkcjonalności, i ostatecznie przejść do implementacji. Tak złożony proces może przysporzyć wiele trudności, szczególnie mniej doświadczonym programistom. </w:t>
+      <w:r>
+        <w:t xml:space="preserve">enia nowej funkcjonalności, i ostatecznie przejść do implementacji. Tak złożony proces może przysporzyć wiele trudności, szczególnie mniej doświadczonym programistom. </w:t>
       </w:r>
     </w:p>
     <w:p>
@@ -2076,43 +1961,17 @@
       </w:r>
     </w:p>
     <w:p>
-      <w:proofErr w:type="spellStart"/>
-      <w:r>
-        <w:t>Bezpieczeństow</w:t>
-      </w:r>
-      <w:proofErr w:type="spellEnd"/>
-      <w:r>
-        <w:t xml:space="preserve"> programu to </w:t>
+      <w:r>
+        <w:t xml:space="preserve">Bezpieczeństow programu to </w:t>
       </w:r>
       <w:r>
         <w:t xml:space="preserve">sprawa </w:t>
       </w:r>
-      <w:proofErr w:type="spellStart"/>
-      <w:r>
-        <w:t>najwyższje</w:t>
-      </w:r>
-      <w:proofErr w:type="spellEnd"/>
-      <w:r>
-        <w:t xml:space="preserve"> wagi</w:t>
-      </w:r>
-      <w:r>
-        <w:t xml:space="preserve">. Firmy budują swoje zaufanie w </w:t>
-      </w:r>
-      <w:proofErr w:type="spellStart"/>
-      <w:r>
-        <w:t>sród</w:t>
-      </w:r>
-      <w:proofErr w:type="spellEnd"/>
-      <w:r>
-        <w:t xml:space="preserve"> klientów przez </w:t>
-      </w:r>
-      <w:proofErr w:type="spellStart"/>
-      <w:r>
-        <w:t>dziesiąki</w:t>
-      </w:r>
-      <w:proofErr w:type="spellEnd"/>
-      <w:r>
-        <w:t xml:space="preserve"> lat, jeden krytyczny błąd może spowodować katastrofalne skutki </w:t>
+      <w:r>
+        <w:t>najwyższje wagi</w:t>
+      </w:r>
+      <w:r>
+        <w:t xml:space="preserve">. Firmy budują swoje zaufanie w sród klientów przez dziesiąki lat, jeden krytyczny błąd może spowodować katastrofalne skutki </w:t>
       </w:r>
       <w:r>
         <w:t xml:space="preserve">. </w:t>
@@ -2128,126 +1987,27 @@
         <w:t>Serwis Beheer</w:t>
       </w:r>
       <w:r>
-        <w:t xml:space="preserve"> (</w:t>
-      </w:r>
-      <w:proofErr w:type="spellStart"/>
-      <w:r>
-        <w:t>nid</w:t>
-      </w:r>
-      <w:proofErr w:type="spellEnd"/>
-      <w:r>
-        <w:t>. „zarządzanie”)</w:t>
-      </w:r>
-      <w:r>
-        <w:t xml:space="preserve"> to projekt który ma wspomóc </w:t>
-      </w:r>
-      <w:proofErr w:type="spellStart"/>
-      <w:r>
-        <w:t>programisów</w:t>
-      </w:r>
-      <w:proofErr w:type="spellEnd"/>
-      <w:r>
-        <w:t xml:space="preserve"> bezpiecznie wprowadzać zmiany w kodzie </w:t>
-      </w:r>
-      <w:proofErr w:type="spellStart"/>
-      <w:r>
-        <w:t>progogramu</w:t>
-      </w:r>
-      <w:proofErr w:type="spellEnd"/>
-      <w:r>
-        <w:t xml:space="preserve">, poprzez </w:t>
-      </w:r>
-      <w:proofErr w:type="spellStart"/>
-      <w:r>
-        <w:t>feature</w:t>
-      </w:r>
-      <w:proofErr w:type="spellEnd"/>
-      <w:r>
-        <w:t>-flagi</w:t>
+        <w:t xml:space="preserve"> (nid. „zarządzanie”)</w:t>
+      </w:r>
+      <w:r>
+        <w:t xml:space="preserve"> to projekt który ma wspomóc programisów bezpiecznie wprowadzać zmiany w kodzie progogramu, poprzez feature-flagi</w:t>
       </w:r>
       <w:r>
         <w:t>, automatyczne wyłączanie flag gdy wystąpi błąd wykonywania kodu, wykresy i statystyki.</w:t>
       </w:r>
       <w:r>
-        <w:t xml:space="preserve"> </w:t>
-      </w:r>
-      <w:proofErr w:type="spellStart"/>
-      <w:r>
-        <w:t>Wspołczesne</w:t>
-      </w:r>
-      <w:proofErr w:type="spellEnd"/>
-      <w:r>
-        <w:t xml:space="preserve"> programy są niezwykle rozbudowane i nie </w:t>
-      </w:r>
+        <w:t xml:space="preserve"> Wspołczesne programy są niezwykle rozbudowane i nie sposób prześledzić wszystkich ścierzek wykonywanego kodu, co za tym idzie, zmiany w jednym obszarze aplikacji mogą spowodować wystąpienie w innym module aplikacji. Szybkie reagowanie na takie zachowania mogą uratować firmę. Skótki wystąpnienia błędów krytycznych niosa za sobą poważne konsekwencje - w najgorszym przypadku spowodują zamknięcie firmy, sprawy karne, czy zadość uczynienie.. Z historii znamy już kilka takich przypadków:</w:t>
+      </w:r>
+    </w:p>
+    <w:p>
+      <w:r>
+        <w:t>PODAĆ TUTAJ KILKA KATASTROFALNYCH W SKUTKACH BŁĘDÓW PROGRAMÓW.</w:t>
+      </w:r>
+    </w:p>
+    <w:p>
       <w:r>
         <w:lastRenderedPageBreak/>
-        <w:t xml:space="preserve">sposób prześledzić wszystkich </w:t>
-      </w:r>
-      <w:proofErr w:type="spellStart"/>
-      <w:r>
-        <w:t>ścierzek</w:t>
-      </w:r>
-      <w:proofErr w:type="spellEnd"/>
-      <w:r>
-        <w:t xml:space="preserve"> wykonywanego kodu, co za tym idzie, zmiany w jednym obszarze aplikacji mogą spowodować wystąpienie w innym module aplikacji. Szybkie reagowanie na takie zachowania mogą uratować firmę. </w:t>
-      </w:r>
-      <w:proofErr w:type="spellStart"/>
-      <w:r>
-        <w:t>Skótki</w:t>
-      </w:r>
-      <w:proofErr w:type="spellEnd"/>
-      <w:r>
-        <w:t xml:space="preserve"> </w:t>
-      </w:r>
-      <w:proofErr w:type="spellStart"/>
-      <w:r>
-        <w:t>wystąpnienia</w:t>
-      </w:r>
-      <w:proofErr w:type="spellEnd"/>
-      <w:r>
-        <w:t xml:space="preserve"> błędów krytycznych </w:t>
-      </w:r>
-      <w:proofErr w:type="spellStart"/>
-      <w:r>
-        <w:t>niosa</w:t>
-      </w:r>
-      <w:proofErr w:type="spellEnd"/>
-      <w:r>
-        <w:t xml:space="preserve"> za sobą poważne konsekwencje - w najgorszym przypadku spowodują zamknięcie firmy, sprawy karne, czy zadość uczynienie.. Z historii znamy już kilka takich przypadków:</w:t>
-      </w:r>
-    </w:p>
-    <w:p>
-      <w:r>
-        <w:t>PODAĆ TUTAJ KILKA KATASTROFALNYCH W SKUTKACH BŁĘDÓW PROGRAMÓW.</w:t>
-      </w:r>
-    </w:p>
-    <w:p>
-      <w:r>
-        <w:t xml:space="preserve">Czy </w:t>
-      </w:r>
-      <w:proofErr w:type="spellStart"/>
-      <w:r>
-        <w:t>wprowadznie</w:t>
-      </w:r>
-      <w:proofErr w:type="spellEnd"/>
-      <w:r>
-        <w:t xml:space="preserve"> narzędzi typu </w:t>
-      </w:r>
-      <w:proofErr w:type="spellStart"/>
-      <w:r>
-        <w:t>feature-toogle</w:t>
-      </w:r>
-      <w:proofErr w:type="spellEnd"/>
-      <w:r>
-        <w:t xml:space="preserve"> pozwoliłoby tego uniknąć? – Nie jestem w stanie na to </w:t>
-      </w:r>
-      <w:proofErr w:type="spellStart"/>
-      <w:r>
-        <w:t>odpwiedzeć</w:t>
-      </w:r>
-      <w:proofErr w:type="spellEnd"/>
-      <w:r>
-        <w:t>, ale z pewnością pomogłoby szybciej i precyzyjniej zareagować na te błędy.</w:t>
+        <w:t>Czy wprowadznie narzędzi typu feature-toogle pozwoliłoby tego uniknąć? – Nie jestem w stanie na to odpwiedzeć, ale z pewnością pomogłoby szybciej i precyzyjniej zareagować na te błędy.</w:t>
       </w:r>
     </w:p>
     <w:p/>
@@ -2266,27 +2026,12 @@
       </w:r>
     </w:p>
     <w:p>
-      <w:proofErr w:type="spellStart"/>
-      <w:r>
-        <w:t>Feature</w:t>
-      </w:r>
-      <w:proofErr w:type="spellEnd"/>
-      <w:r>
-        <w:t xml:space="preserve"> </w:t>
-      </w:r>
-      <w:proofErr w:type="spellStart"/>
-      <w:r>
-        <w:t>toggle</w:t>
-      </w:r>
-      <w:proofErr w:type="spellEnd"/>
-      <w:r>
-        <w:t xml:space="preserve"> – </w:t>
-      </w:r>
-      <w:proofErr w:type="spellStart"/>
-      <w:r>
-        <w:t>launchdarkly</w:t>
-      </w:r>
-      <w:proofErr w:type="spellEnd"/>
+      <w:r>
+        <w:t>Feature toggle</w:t>
+      </w:r>
+      <w:r>
+        <w:t xml:space="preserve"> – launchdarkly</w:t>
+      </w:r>
     </w:p>
     <w:p>
       <w:pPr>
@@ -2326,43 +2071,13 @@
           <w:rPr>
             <w:rStyle w:val="Hipercze"/>
           </w:rPr>
-          <w:t xml:space="preserve">Do czego przydaje się technika </w:t>
-        </w:r>
-        <w:proofErr w:type="spellStart"/>
-        <w:r>
-          <w:rPr>
-            <w:rStyle w:val="Hipercze"/>
-          </w:rPr>
-          <w:t>Feature</w:t>
-        </w:r>
-        <w:proofErr w:type="spellEnd"/>
-        <w:r>
-          <w:rPr>
-            <w:rStyle w:val="Hipercze"/>
-          </w:rPr>
-          <w:t xml:space="preserve"> Flag (bulldogjob.pl)</w:t>
+          <w:t>Do czego przydaje się technika Feature Flag (bulldogjob.pl)</w:t>
         </w:r>
       </w:hyperlink>
     </w:p>
     <w:p>
       <w:r>
-        <w:t xml:space="preserve">Zgłębiając temat </w:t>
-      </w:r>
-      <w:proofErr w:type="spellStart"/>
-      <w:r>
-        <w:t>Feature</w:t>
-      </w:r>
-      <w:proofErr w:type="spellEnd"/>
-      <w:r>
-        <w:t xml:space="preserve">-flag można znaleźć wiele komercyjnych produktów na rynku. Niektóre z nich bardzo zaawansowane, zawierające […] złożone wykresy, możliwość serwowania różnych wartości flag na podstawie </w:t>
-      </w:r>
-      <w:proofErr w:type="spellStart"/>
-      <w:r>
-        <w:t>geolokalizacji</w:t>
-      </w:r>
-      <w:proofErr w:type="spellEnd"/>
-      <w:r>
-        <w:t>,  &lt;&lt;&lt;&lt;ITD</w:t>
+        <w:t>Zgłębiając temat Feature-flag można znaleźć wiele komercyjnych produktów na rynku. Niektóre z nich bardzo zaawansowane, zawierające […] złożone wykresy, możliwość serwowania różnych wartości flag na podstawie geolokalizacji,  &lt;&lt;&lt;&lt;ITD</w:t>
       </w:r>
       <w:r>
         <w:t>&gt;&gt;&gt;&gt;</w:t>
@@ -2380,15 +2095,7 @@
         <w:t>Wady i zalety</w:t>
       </w:r>
       <w:r>
-        <w:t xml:space="preserve"> </w:t>
-      </w:r>
-      <w:proofErr w:type="spellStart"/>
-      <w:r>
-        <w:t>feature</w:t>
-      </w:r>
-      <w:proofErr w:type="spellEnd"/>
-      <w:r>
-        <w:t>-flag</w:t>
+        <w:t xml:space="preserve"> feature-flag</w:t>
       </w:r>
     </w:p>
     <w:p/>
@@ -2399,15 +2106,7 @@
     </w:p>
     <w:p>
       <w:r>
-        <w:t xml:space="preserve">Łatwość </w:t>
-      </w:r>
-      <w:proofErr w:type="spellStart"/>
-      <w:r>
-        <w:t>przywrocenia</w:t>
-      </w:r>
-      <w:proofErr w:type="spellEnd"/>
-      <w:r>
-        <w:t xml:space="preserve"> poprzedniej ścieżki kodu bez ingerencji w kod</w:t>
+        <w:t>Łatwość przywrocenia poprzedniej ścieżki kodu bez ingerencji w kod</w:t>
       </w:r>
     </w:p>
     <w:p>
@@ -2420,21 +2119,11 @@
         <w:t xml:space="preserve">Możliwość </w:t>
       </w:r>
       <w:r>
-        <w:t xml:space="preserve">serwowania różnych typów flag – wartość string, </w:t>
-      </w:r>
-      <w:proofErr w:type="spellStart"/>
-      <w:r>
-        <w:t>boolean</w:t>
-      </w:r>
-      <w:proofErr w:type="spellEnd"/>
-      <w:r>
-        <w:t xml:space="preserve">, </w:t>
-      </w:r>
-      <w:proofErr w:type="spellStart"/>
+        <w:t xml:space="preserve">serwowania różnych typów flag – wartość string, boolean, </w:t>
+      </w:r>
       <w:r>
         <w:t>intiger</w:t>
       </w:r>
-      <w:proofErr w:type="spellEnd"/>
     </w:p>
     <w:p>
       <w:r>
@@ -2449,15 +2138,7 @@
     </w:p>
     <w:p>
       <w:r>
-        <w:t xml:space="preserve">Brak dostępu do </w:t>
-      </w:r>
-      <w:proofErr w:type="spellStart"/>
-      <w:r>
-        <w:t>internetu</w:t>
-      </w:r>
-      <w:proofErr w:type="spellEnd"/>
-      <w:r>
-        <w:t xml:space="preserve"> </w:t>
+        <w:t xml:space="preserve">Brak dostępu do internetu </w:t>
       </w:r>
       <w:r>
         <w:t>spowoduje</w:t>
@@ -2478,13 +2159,8 @@
     </w:p>
     <w:p>
       <w:r>
-        <w:t xml:space="preserve">Brak możliwości wykorzystania flag w high-performance </w:t>
-      </w:r>
-      <w:proofErr w:type="spellStart"/>
-      <w:r>
-        <w:t>apps</w:t>
-      </w:r>
-      <w:proofErr w:type="spellEnd"/>
+        <w:t>Brak możliwości wykorzystania flag w high-performance apps</w:t>
+      </w:r>
     </w:p>
     <w:p/>
     <w:p/>
@@ -2507,13 +2183,8 @@
         <w:t xml:space="preserve">Proces wytwarzania aplikacji jest złożony, na początku ery komputerów, gdy stacje robocze były słabe/wolne i ograniczone przez zasoby, programy pisało się i konserwowało bez większych trudności. Na </w:t>
       </w:r>
       <w:commentRangeStart w:id="5"/>
-      <w:proofErr w:type="spellStart"/>
-      <w:r>
-        <w:t>przełomnie</w:t>
-      </w:r>
-      <w:proofErr w:type="spellEnd"/>
-      <w:r>
-        <w:t xml:space="preserve"> lat 50/60 XIX</w:t>
+      <w:r>
+        <w:t>przełomnie lat 50/60 XIX</w:t>
       </w:r>
       <w:commentRangeEnd w:id="5"/>
       <w:r>
@@ -2528,15 +2199,7 @@
     </w:p>
     <w:p>
       <w:r>
-        <w:t xml:space="preserve">W latach 1968 i 1969 miały miejsce dwie konferencje w Rzymie i </w:t>
-      </w:r>
-      <w:proofErr w:type="spellStart"/>
-      <w:r>
-        <w:t>Garmich</w:t>
-      </w:r>
-      <w:proofErr w:type="spellEnd"/>
-      <w:r>
-        <w:t xml:space="preserve"> na których po raz pierwszy wprowadzono termin „INZYNIERIA OPROGRAMOWANIA” (ang. Software engineering, SE) dyscyplina informatyczna stosująca podejście inżynierskie do tworzenia oprogramowania: od analizy i określenia wymagań, przez projektowanie i wdrożenie, aż do ewolucji gotowego oprogramowania</w:t>
+        <w:t>W latach 1968 i 1969 miały miejsce dwie konferencje w Rzymie i Garmich na których po raz pierwszy wprowadzono termin „INZYNIERIA OPROGRAMOWANIA” (ang. Software engineering, SE) dyscyplina informatyczna stosująca podejście inżynierskie do tworzenia oprogramowania: od analizy i określenia wymagań, przez projektowanie i wdrożenie, aż do ewolucji gotowego oprogramowania</w:t>
       </w:r>
       <w:r>
         <w:t>.</w:t>
@@ -2550,13 +2213,8 @@
     </w:p>
     <w:p>
       <w:commentRangeStart w:id="6"/>
-      <w:proofErr w:type="spellStart"/>
-      <w:r>
-        <w:t>Inzynieria</w:t>
-      </w:r>
-      <w:proofErr w:type="spellEnd"/>
-      <w:r>
-        <w:t xml:space="preserve"> oprogramowania zajmuje się metodami wytwarzania, oceniania i utrzymywania oprogramowania systemów komputerowych oraz metodami zarządzania realizacją projektów informatycznych. Celem stosowania tych metod jest zapewnienie wysokiej jakości oprogramowania oraz doprowadzenie do terminowej i zgodnej z budżetem realizacji projektu. Znaczenie metod inżynierii oprogramowania rośnie wraz z wielkością projektu</w:t>
+      <w:r>
+        <w:t>Inzynieria oprogramowania zajmuje się metodami wytwarzania, oceniania i utrzymywania oprogramowania systemów komputerowych oraz metodami zarządzania realizacją projektów informatycznych. Celem stosowania tych metod jest zapewnienie wysokiej jakości oprogramowania oraz doprowadzenie do terminowej i zgodnej z budżetem realizacji projektu. Znaczenie metod inżynierii oprogramowania rośnie wraz z wielkością projektu</w:t>
       </w:r>
       <w:commentRangeEnd w:id="6"/>
       <w:r>
@@ -2594,23 +2252,7 @@
         <w:t xml:space="preserve">) które należy dobrać indywidualnie do tworzonego projektu. </w:t>
       </w:r>
       <w:r>
-        <w:t>Do realizacji niniejszego projektu użyto modelu kaskadowego (</w:t>
-      </w:r>
-      <w:proofErr w:type="spellStart"/>
-      <w:r>
-        <w:t>eng</w:t>
-      </w:r>
-      <w:proofErr w:type="spellEnd"/>
-      <w:r>
-        <w:t xml:space="preserve">. </w:t>
-      </w:r>
-      <w:proofErr w:type="spellStart"/>
-      <w:r>
-        <w:t>Waterfall</w:t>
-      </w:r>
-      <w:proofErr w:type="spellEnd"/>
-      <w:r>
-        <w:t xml:space="preserve">). </w:t>
+        <w:t xml:space="preserve">Do realizacji niniejszego projektu użyto modelu kaskadowego (eng. Waterfall). </w:t>
       </w:r>
     </w:p>
     <w:p>
@@ -2621,7 +2263,6 @@
         <w:rPr>
           <w:noProof/>
         </w:rPr>
-        <w:lastRenderedPageBreak/>
         <w:drawing>
           <wp:inline distT="0" distB="0" distL="0" distR="0" wp14:anchorId="6AF78438" wp14:editId="3498401F">
             <wp:extent cx="4925112" cy="4115374"/>
@@ -3047,7 +2688,6 @@
     </w:p>
     <w:p>
       <w:r>
-        <w:lastRenderedPageBreak/>
         <w:t xml:space="preserve">- Wygląd aplikacji powinien być </w:t>
       </w:r>
       <w:r>
@@ -3133,56 +2773,21 @@
           <w:shd w:val="clear" w:color="auto" w:fill="FFFFFF"/>
         </w:rPr>
         <w:lastRenderedPageBreak/>
+        <w:t xml:space="preserve">Analiza i </w:t>
+      </w:r>
+      <w:r>
+        <w:rPr>
+          <w:rFonts w:ascii="Times New Roman" w:hAnsi="Times New Roman" w:cs="Times New Roman"/>
+          <w:sz w:val="24"/>
+          <w:szCs w:val="24"/>
+          <w:shd w:val="clear" w:color="auto" w:fill="FFFFFF"/>
+        </w:rPr>
         <w:t>Projektowanie</w:t>
       </w:r>
     </w:p>
     <w:p>
       <w:r>
-        <w:rPr>
-          <w:noProof/>
-        </w:rPr>
-        <w:lastRenderedPageBreak/>
-        <w:drawing>
-          <wp:inline distT="0" distB="0" distL="0" distR="0" wp14:anchorId="2E2C72D3" wp14:editId="7407E808">
-            <wp:extent cx="5761355" cy="6078220"/>
-            <wp:effectExtent l="0" t="0" r="0" b="0"/>
-            <wp:docPr id="3" name="Obraz 3"/>
-            <wp:cNvGraphicFramePr>
-              <a:graphicFrameLocks xmlns:a="http://schemas.openxmlformats.org/drawingml/2006/main" noChangeAspect="1"/>
-            </wp:cNvGraphicFramePr>
-            <a:graphic xmlns:a="http://schemas.openxmlformats.org/drawingml/2006/main">
-              <a:graphicData uri="http://schemas.openxmlformats.org/drawingml/2006/picture">
-                <pic:pic xmlns:pic="http://schemas.openxmlformats.org/drawingml/2006/picture">
-                  <pic:nvPicPr>
-                    <pic:cNvPr id="3" name="Obraz 3"/>
-                    <pic:cNvPicPr/>
-                  </pic:nvPicPr>
-                  <pic:blipFill>
-                    <a:blip r:embed="rId16">
-                      <a:extLst>
-                        <a:ext uri="{28A0092B-C50C-407E-A947-70E740481C1C}">
-                          <a14:useLocalDpi xmlns:a14="http://schemas.microsoft.com/office/drawing/2010/main" val="0"/>
-                        </a:ext>
-                      </a:extLst>
-                    </a:blip>
-                    <a:stretch>
-                      <a:fillRect/>
-                    </a:stretch>
-                  </pic:blipFill>
-                  <pic:spPr>
-                    <a:xfrm>
-                      <a:off x="0" y="0"/>
-                      <a:ext cx="5761355" cy="6078220"/>
-                    </a:xfrm>
-                    <a:prstGeom prst="rect">
-                      <a:avLst/>
-                    </a:prstGeom>
-                  </pic:spPr>
-                </pic:pic>
-              </a:graphicData>
-            </a:graphic>
-          </wp:inline>
-        </w:drawing>
+        <w:t>Trochę o UML</w:t>
       </w:r>
     </w:p>
     <w:p/>
@@ -3215,7 +2820,7 @@
                     <pic:cNvPicPr/>
                   </pic:nvPicPr>
                   <pic:blipFill>
-                    <a:blip r:embed="rId17" cstate="print">
+                    <a:blip r:embed="rId16" cstate="print">
                       <a:extLst>
                         <a:ext uri="{28A0092B-C50C-407E-A947-70E740481C1C}">
                           <a14:useLocalDpi xmlns:a14="http://schemas.microsoft.com/office/drawing/2010/main" val="0"/>
@@ -3259,7 +2864,555 @@
         <w:t>Cos tu będzie ………………………………………………………………………..</w:t>
       </w:r>
     </w:p>
-    <w:p/>
+    <w:p>
+      <w:pPr>
+        <w:pStyle w:val="Nagwek3"/>
+      </w:pPr>
+      <w:r>
+        <w:t>Wstęp</w:t>
+      </w:r>
+    </w:p>
+    <w:p>
+      <w:pPr>
+        <w:spacing w:before="100" w:beforeAutospacing="1" w:after="100" w:afterAutospacing="1" w:line="240" w:lineRule="auto"/>
+        <w:rPr>
+          <w:rFonts w:ascii="Roboto" w:eastAsia="Times New Roman" w:hAnsi="Roboto" w:cs="Times New Roman"/>
+          <w:color w:val="000000"/>
+          <w:sz w:val="26"/>
+          <w:szCs w:val="26"/>
+          <w:lang w:eastAsia="pl-PL"/>
+        </w:rPr>
+      </w:pPr>
+      <w:commentRangeStart w:id="8"/>
+      <w:r>
+        <w:rPr>
+          <w:rFonts w:ascii="Roboto" w:eastAsia="Times New Roman" w:hAnsi="Roboto" w:cs="Times New Roman"/>
+          <w:i/>
+          <w:iCs/>
+          <w:color w:val="000000"/>
+          <w:sz w:val="26"/>
+          <w:szCs w:val="26"/>
+          <w:lang w:eastAsia="pl-PL"/>
+        </w:rPr>
+        <w:t>Program komputerowy</w:t>
+      </w:r>
+      <w:r>
+        <w:rPr>
+          <w:rFonts w:ascii="Roboto" w:eastAsia="Times New Roman" w:hAnsi="Roboto" w:cs="Times New Roman"/>
+          <w:color w:val="000000"/>
+          <w:sz w:val="26"/>
+          <w:szCs w:val="26"/>
+          <w:lang w:eastAsia="pl-PL"/>
+        </w:rPr>
+        <w:t> to sekwencja instrukcji składająca się z deklaracji i instrukcji, która jest zgodna z zasadami określonego języka programowania w celu przetworzenia i rozwiązania pewnych funkcji, zadań lub problemów za pomocą komputera.</w:t>
+      </w:r>
+    </w:p>
+    <w:p>
+      <w:pPr>
+        <w:spacing w:before="100" w:beforeAutospacing="1" w:after="100" w:afterAutospacing="1" w:line="240" w:lineRule="auto"/>
+        <w:rPr>
+          <w:rFonts w:ascii="Roboto" w:eastAsia="Times New Roman" w:hAnsi="Roboto" w:cs="Times New Roman"/>
+          <w:color w:val="000000"/>
+          <w:sz w:val="26"/>
+          <w:szCs w:val="26"/>
+          <w:lang w:eastAsia="pl-PL"/>
+        </w:rPr>
+      </w:pPr>
+      <w:r>
+        <w:rPr>
+          <w:rFonts w:ascii="Roboto" w:eastAsia="Times New Roman" w:hAnsi="Roboto" w:cs="Times New Roman"/>
+          <w:color w:val="000000"/>
+          <w:sz w:val="26"/>
+          <w:szCs w:val="26"/>
+          <w:lang w:eastAsia="pl-PL"/>
+        </w:rPr>
+        <w:t>Program realizowany jest jako sekwencja maszynowa, tj. polecenia procesora przetwarzane są przez procesor lub procesory komputera, które są następnie wykonywane. Przez program komputerowy rozumie się również kod źródłowy programu, z którego w trakcie tworzenia oprogramowania tworzony jest plik wykonywalny.</w:t>
+      </w:r>
+      <w:commentRangeEnd w:id="8"/>
+      <w:r>
+        <w:rPr>
+          <w:rStyle w:val="Odwoaniedokomentarza"/>
+        </w:rPr>
+        <w:commentReference w:id="8"/>
+      </w:r>
+    </w:p>
+    <w:p>
+      <w:pPr>
+        <w:spacing w:before="100" w:beforeAutospacing="1" w:after="100" w:afterAutospacing="1" w:line="240" w:lineRule="auto"/>
+        <w:rPr>
+          <w:rFonts w:ascii="Roboto" w:eastAsia="Times New Roman" w:hAnsi="Roboto" w:cs="Times New Roman"/>
+          <w:color w:val="000000"/>
+          <w:sz w:val="26"/>
+          <w:szCs w:val="26"/>
+          <w:lang w:eastAsia="pl-PL"/>
+        </w:rPr>
+      </w:pPr>
+      <w:r>
+        <w:rPr>
+          <w:rFonts w:ascii="Roboto" w:eastAsia="Times New Roman" w:hAnsi="Roboto" w:cs="Times New Roman"/>
+          <w:color w:val="000000"/>
+          <w:sz w:val="26"/>
+          <w:szCs w:val="26"/>
+          <w:lang w:eastAsia="pl-PL"/>
+        </w:rPr>
+        <w:t>Proces tworzenia programu komputerowego nazywamy programowaniem.</w:t>
+      </w:r>
+      <w:r>
+        <w:rPr>
+          <w:rFonts w:ascii="Roboto" w:eastAsia="Times New Roman" w:hAnsi="Roboto" w:cs="Times New Roman"/>
+          <w:color w:val="000000"/>
+          <w:sz w:val="26"/>
+          <w:szCs w:val="26"/>
+          <w:lang w:eastAsia="pl-PL"/>
+        </w:rPr>
+        <w:t xml:space="preserve"> </w:t>
+      </w:r>
+      <w:r>
+        <w:rPr>
+          <w:rFonts w:ascii="Roboto" w:eastAsia="Times New Roman" w:hAnsi="Roboto" w:cs="Times New Roman"/>
+          <w:color w:val="000000"/>
+          <w:sz w:val="26"/>
+          <w:szCs w:val="26"/>
+          <w:lang w:eastAsia="pl-PL"/>
+        </w:rPr>
+        <w:t xml:space="preserve"> Programista</w:t>
+      </w:r>
+      <w:r>
+        <w:rPr>
+          <w:rFonts w:ascii="Roboto" w:eastAsia="Times New Roman" w:hAnsi="Roboto" w:cs="Times New Roman"/>
+          <w:color w:val="000000"/>
+          <w:sz w:val="26"/>
+          <w:szCs w:val="26"/>
+          <w:lang w:eastAsia="pl-PL"/>
+        </w:rPr>
+        <w:t xml:space="preserve"> do procesu wytwarzania programu komputerowego używa specjalistycznych narzędzi jakimi są języki programowania.</w:t>
+      </w:r>
+    </w:p>
+    <w:p>
+      <w:pPr>
+        <w:spacing w:before="100" w:beforeAutospacing="1" w:after="100" w:afterAutospacing="1" w:line="240" w:lineRule="auto"/>
+        <w:rPr>
+          <w:rFonts w:ascii="Roboto" w:eastAsia="Times New Roman" w:hAnsi="Roboto" w:cs="Times New Roman"/>
+          <w:color w:val="000000"/>
+          <w:sz w:val="26"/>
+          <w:szCs w:val="26"/>
+          <w:lang w:eastAsia="pl-PL"/>
+        </w:rPr>
+      </w:pPr>
+    </w:p>
+    <w:p>
+      <w:pPr>
+        <w:spacing w:before="100" w:beforeAutospacing="1" w:after="100" w:afterAutospacing="1" w:line="240" w:lineRule="auto"/>
+        <w:rPr>
+          <w:rFonts w:ascii="Roboto" w:eastAsia="Times New Roman" w:hAnsi="Roboto" w:cs="Times New Roman"/>
+          <w:color w:val="000000"/>
+          <w:sz w:val="26"/>
+          <w:szCs w:val="26"/>
+          <w:lang w:eastAsia="pl-PL"/>
+        </w:rPr>
+      </w:pPr>
+      <w:r>
+        <w:rPr>
+          <w:rFonts w:ascii="Verdana" w:hAnsi="Verdana"/>
+          <w:color w:val="000000"/>
+          <w:sz w:val="18"/>
+          <w:szCs w:val="18"/>
+          <w:shd w:val="clear" w:color="auto" w:fill="FFFFFF"/>
+        </w:rPr>
+        <w:t>N</w:t>
+      </w:r>
+      <w:commentRangeStart w:id="9"/>
+      <w:r>
+        <w:rPr>
+          <w:rFonts w:ascii="Verdana" w:hAnsi="Verdana"/>
+          <w:color w:val="000000"/>
+          <w:sz w:val="18"/>
+          <w:szCs w:val="18"/>
+          <w:shd w:val="clear" w:color="auto" w:fill="FFFFFF"/>
+        </w:rPr>
+        <w:t>a świecie istnieją tysiące języków programowania i każdego roku powstają nowe. Od języków naturalnych odróżniają się wysoką precyzją oraz jednoznacznością. Człowiek podczas komunikacji między sobą stale popełnia niewielkie błędy lub pozostawia niedomówienia wiedząc, że drugi rozmówca najczęściej go zrozumie. Maszyny wykonują zadania dokładnie, dlatego każdą czynność trzeba opisać ściśle krok po kroku, ponieważ komputer nie potrafi domyślić się, co programista miał na myśli.</w:t>
+      </w:r>
+      <w:commentRangeEnd w:id="9"/>
+      <w:r>
+        <w:rPr>
+          <w:rStyle w:val="Odwoaniedokomentarza"/>
+        </w:rPr>
+        <w:commentReference w:id="9"/>
+      </w:r>
+    </w:p>
+    <w:p>
+      <w:pPr>
+        <w:spacing w:before="100" w:beforeAutospacing="1" w:after="100" w:afterAutospacing="1" w:line="240" w:lineRule="auto"/>
+      </w:pPr>
+      <w:r>
+        <w:rPr>
+          <w:rFonts w:ascii="Roboto" w:eastAsia="Times New Roman" w:hAnsi="Roboto" w:cs="Times New Roman"/>
+          <w:color w:val="000000"/>
+          <w:sz w:val="26"/>
+          <w:szCs w:val="26"/>
+          <w:lang w:eastAsia="pl-PL"/>
+        </w:rPr>
+        <w:t xml:space="preserve">Dla programisty język programowania to swoiste narzędzie do komunikacji z komputerem. </w:t>
+      </w:r>
+      <w:r>
+        <w:rPr>
+          <w:rFonts w:ascii="Roboto" w:eastAsia="Times New Roman" w:hAnsi="Roboto" w:cs="Times New Roman"/>
+          <w:color w:val="000000"/>
+          <w:sz w:val="26"/>
+          <w:szCs w:val="26"/>
+          <w:lang w:eastAsia="pl-PL"/>
+        </w:rPr>
+        <w:t xml:space="preserve">Dobierając język programowania powinniśmy </w:t>
+      </w:r>
+      <w:r>
+        <w:rPr>
+          <w:rFonts w:ascii="Roboto" w:eastAsia="Times New Roman" w:hAnsi="Roboto" w:cs="Times New Roman"/>
+          <w:color w:val="000000"/>
+          <w:sz w:val="26"/>
+          <w:szCs w:val="26"/>
+          <w:lang w:eastAsia="pl-PL"/>
+        </w:rPr>
+        <w:t>zwrócić</w:t>
+      </w:r>
+      <w:r>
+        <w:rPr>
+          <w:rFonts w:ascii="Roboto" w:eastAsia="Times New Roman" w:hAnsi="Roboto" w:cs="Times New Roman"/>
+          <w:color w:val="000000"/>
+          <w:sz w:val="26"/>
+          <w:szCs w:val="26"/>
+          <w:lang w:eastAsia="pl-PL"/>
+        </w:rPr>
+        <w:t xml:space="preserve"> uwagę na takie aspekty jak:</w:t>
+      </w:r>
+      <w:r>
+        <w:rPr>
+          <w:rFonts w:ascii="Roboto" w:eastAsia="Times New Roman" w:hAnsi="Roboto" w:cs="Times New Roman"/>
+          <w:color w:val="000000"/>
+          <w:sz w:val="26"/>
+          <w:szCs w:val="26"/>
+          <w:lang w:eastAsia="pl-PL"/>
+        </w:rPr>
+        <w:t xml:space="preserve"> wielkość i</w:t>
+      </w:r>
+      <w:r>
+        <w:rPr>
+          <w:rFonts w:ascii="Roboto" w:eastAsia="Times New Roman" w:hAnsi="Roboto" w:cs="Times New Roman"/>
+          <w:color w:val="000000"/>
+          <w:sz w:val="26"/>
+          <w:szCs w:val="26"/>
+          <w:lang w:eastAsia="pl-PL"/>
+        </w:rPr>
+        <w:t xml:space="preserve"> złożoność </w:t>
+      </w:r>
+      <w:r>
+        <w:rPr>
+          <w:rFonts w:ascii="Roboto" w:eastAsia="Times New Roman" w:hAnsi="Roboto" w:cs="Times New Roman"/>
+          <w:color w:val="000000"/>
+          <w:sz w:val="26"/>
+          <w:szCs w:val="26"/>
+          <w:lang w:eastAsia="pl-PL"/>
+        </w:rPr>
+        <w:t>projektu</w:t>
+      </w:r>
+      <w:r>
+        <w:rPr>
+          <w:rFonts w:ascii="Roboto" w:eastAsia="Times New Roman" w:hAnsi="Roboto" w:cs="Times New Roman"/>
+          <w:color w:val="000000"/>
+          <w:sz w:val="26"/>
+          <w:szCs w:val="26"/>
+          <w:lang w:eastAsia="pl-PL"/>
+        </w:rPr>
+        <w:t xml:space="preserve">, szybkość działania, </w:t>
+      </w:r>
+      <w:r>
+        <w:rPr>
+          <w:rFonts w:ascii="Roboto" w:eastAsia="Times New Roman" w:hAnsi="Roboto" w:cs="Times New Roman"/>
+          <w:color w:val="000000"/>
+          <w:sz w:val="26"/>
+          <w:szCs w:val="26"/>
+          <w:lang w:eastAsia="pl-PL"/>
+        </w:rPr>
+        <w:t>live-time projektu</w:t>
+      </w:r>
+      <w:r>
+        <w:rPr>
+          <w:rFonts w:ascii="Roboto" w:eastAsia="Times New Roman" w:hAnsi="Roboto" w:cs="Times New Roman"/>
+          <w:color w:val="000000"/>
+          <w:sz w:val="26"/>
+          <w:szCs w:val="26"/>
+          <w:lang w:eastAsia="pl-PL"/>
+        </w:rPr>
+        <w:t>, niezawodność, doświadczenie programisty</w:t>
+      </w:r>
+      <w:r>
+        <w:rPr>
+          <w:rFonts w:ascii="Roboto" w:eastAsia="Times New Roman" w:hAnsi="Roboto" w:cs="Times New Roman"/>
+          <w:color w:val="000000"/>
+          <w:sz w:val="26"/>
+          <w:szCs w:val="26"/>
+          <w:lang w:eastAsia="pl-PL"/>
+        </w:rPr>
+        <w:t>, system operacyjny</w:t>
+      </w:r>
+      <w:r>
+        <w:rPr>
+          <w:rFonts w:ascii="Roboto" w:eastAsia="Times New Roman" w:hAnsi="Roboto" w:cs="Times New Roman"/>
+          <w:color w:val="000000"/>
+          <w:sz w:val="26"/>
+          <w:szCs w:val="26"/>
+          <w:lang w:eastAsia="pl-PL"/>
+        </w:rPr>
+        <w:t>.</w:t>
+      </w:r>
+      <w:r>
+        <w:rPr>
+          <w:rFonts w:ascii="Roboto" w:eastAsia="Times New Roman" w:hAnsi="Roboto" w:cs="Times New Roman"/>
+          <w:color w:val="000000"/>
+          <w:sz w:val="26"/>
+          <w:szCs w:val="26"/>
+          <w:lang w:eastAsia="pl-PL"/>
+        </w:rPr>
+        <w:t xml:space="preserve"> Tak więc n</w:t>
+      </w:r>
+      <w:r>
+        <w:t xml:space="preserve">ie ma języka idealnego – warto, by programista znał ich kilka i zgodnie z zasadą </w:t>
+      </w:r>
+      <w:r>
+        <w:t>„</w:t>
+      </w:r>
+      <w:r>
+        <w:t>use the right tool for the right job</w:t>
+      </w:r>
+      <w:r>
+        <w:t>”</w:t>
+      </w:r>
+      <w:r>
+        <w:t xml:space="preserve"> oraz własnymi preferencjami wybierał język adekwatny do danego zadania. </w:t>
+      </w:r>
+      <w:r>
+        <w:t xml:space="preserve">Zazwyczaj doświadczeni programiści to poligloci, bardzo dobrze znają  i posługują się wieloma </w:t>
+      </w:r>
+      <w:r>
+        <w:t>językami</w:t>
+      </w:r>
+      <w:r>
+        <w:t xml:space="preserve"> programowania. </w:t>
+      </w:r>
+      <w:commentRangeStart w:id="10"/>
+      <w:r>
+        <w:t>W większości języków programowania</w:t>
+      </w:r>
+      <w:r>
+        <w:t xml:space="preserve"> występują te same podstawowe </w:t>
+      </w:r>
+      <w:r>
+        <w:lastRenderedPageBreak/>
+        <w:t xml:space="preserve">mechanizmy, których używa się w bardzo podobny sposób niezależnie od wybranego języka programowania, a różnice często sprowadzają się wyłącznie do nazw bibliotek, funkcji, klas itp. </w:t>
+      </w:r>
+      <w:commentRangeEnd w:id="10"/>
+      <w:r>
+        <w:rPr>
+          <w:rStyle w:val="Odwoaniedokomentarza"/>
+        </w:rPr>
+        <w:commentReference w:id="10"/>
+      </w:r>
+    </w:p>
+    <w:p>
+      <w:pPr>
+        <w:spacing w:before="100" w:beforeAutospacing="1" w:after="100" w:afterAutospacing="1" w:line="240" w:lineRule="auto"/>
+        <w:rPr>
+          <w:rFonts w:ascii="Roboto" w:eastAsia="Times New Roman" w:hAnsi="Roboto" w:cs="Times New Roman"/>
+          <w:color w:val="000000"/>
+          <w:sz w:val="26"/>
+          <w:szCs w:val="26"/>
+          <w:lang w:eastAsia="pl-PL"/>
+        </w:rPr>
+      </w:pPr>
+      <w:r>
+        <w:t xml:space="preserve">Doskonałym tego przykładem jest niniejsza praca w której wykorzystano dwa języki programowania, C# w którym wykonano bibliotekę do wprowadzania nowych funkcjonalności, oraz JavaScript i TypeScript </w:t>
+      </w:r>
+      <w:r>
+        <w:t>w którym wykonano serwis internetowy Beheer.</w:t>
+      </w:r>
+    </w:p>
+    <w:p>
+      <w:pPr>
+        <w:pStyle w:val="Nagwek3"/>
+      </w:pPr>
+      <w:r>
+        <w:t>Technologie i biblioteki użyte do realizacji projektu</w:t>
+      </w:r>
+    </w:p>
+    <w:p>
+      <w:r>
+        <w:t>Technologie:</w:t>
+      </w:r>
+    </w:p>
+    <w:p>
+      <w:pPr>
+        <w:pStyle w:val="Akapitzlist"/>
+        <w:numPr>
+          <w:ilvl w:val="0"/>
+          <w:numId w:val="4"/>
+        </w:numPr>
+      </w:pPr>
+      <w:r>
+        <w:t>Node.js</w:t>
+      </w:r>
+    </w:p>
+    <w:p>
+      <w:pPr>
+        <w:pStyle w:val="Akapitzlist"/>
+        <w:numPr>
+          <w:ilvl w:val="0"/>
+          <w:numId w:val="4"/>
+        </w:numPr>
+      </w:pPr>
+      <w:r>
+        <w:t>C#</w:t>
+      </w:r>
+      <w:r>
+        <w:t xml:space="preserve"> .Net</w:t>
+      </w:r>
+      <w:r>
+        <w:t xml:space="preserve"> </w:t>
+      </w:r>
+    </w:p>
+    <w:p>
+      <w:r>
+        <w:t>Biblioteki</w:t>
+      </w:r>
+      <w:r>
+        <w:t xml:space="preserve"> i frameworki</w:t>
+      </w:r>
+    </w:p>
+    <w:p>
+      <w:pPr>
+        <w:pStyle w:val="Akapitzlist"/>
+        <w:numPr>
+          <w:ilvl w:val="0"/>
+          <w:numId w:val="5"/>
+        </w:numPr>
+      </w:pPr>
+      <w:r>
+        <w:t>Winform</w:t>
+      </w:r>
+    </w:p>
+    <w:p>
+      <w:pPr>
+        <w:pStyle w:val="Akapitzlist"/>
+        <w:numPr>
+          <w:ilvl w:val="0"/>
+          <w:numId w:val="5"/>
+        </w:numPr>
+      </w:pPr>
+      <w:r>
+        <w:t>Blitz js</w:t>
+      </w:r>
+    </w:p>
+    <w:p>
+      <w:pPr>
+        <w:pStyle w:val="Akapitzlist"/>
+        <w:numPr>
+          <w:ilvl w:val="0"/>
+          <w:numId w:val="5"/>
+        </w:numPr>
+      </w:pPr>
+      <w:r>
+        <w:t>Faker</w:t>
+      </w:r>
+    </w:p>
+    <w:p>
+      <w:pPr>
+        <w:pStyle w:val="Akapitzlist"/>
+        <w:numPr>
+          <w:ilvl w:val="0"/>
+          <w:numId w:val="5"/>
+        </w:numPr>
+      </w:pPr>
+      <w:r>
+        <w:t>Chakra ui</w:t>
+      </w:r>
+    </w:p>
+    <w:p>
+      <w:pPr>
+        <w:pStyle w:val="Akapitzlist"/>
+        <w:numPr>
+          <w:ilvl w:val="0"/>
+          <w:numId w:val="5"/>
+        </w:numPr>
+      </w:pPr>
+      <w:r>
+        <w:t>Nodemaier</w:t>
+      </w:r>
+    </w:p>
+    <w:p>
+      <w:pPr>
+        <w:pStyle w:val="Akapitzlist"/>
+        <w:numPr>
+          <w:ilvl w:val="0"/>
+          <w:numId w:val="5"/>
+        </w:numPr>
+      </w:pPr>
+      <w:r>
+        <w:t>Uuid</w:t>
+      </w:r>
+    </w:p>
+    <w:p>
+      <w:pPr>
+        <w:pStyle w:val="Akapitzlist"/>
+        <w:numPr>
+          <w:ilvl w:val="0"/>
+          <w:numId w:val="5"/>
+        </w:numPr>
+      </w:pPr>
+      <w:r>
+        <w:t>React</w:t>
+      </w:r>
+    </w:p>
+    <w:p>
+      <w:pPr>
+        <w:pStyle w:val="Akapitzlist"/>
+        <w:numPr>
+          <w:ilvl w:val="0"/>
+          <w:numId w:val="5"/>
+        </w:numPr>
+      </w:pPr>
+      <w:r>
+        <w:t>Prisma</w:t>
+      </w:r>
+    </w:p>
+    <w:p>
+      <w:pPr>
+        <w:pStyle w:val="Akapitzlist"/>
+        <w:numPr>
+          <w:ilvl w:val="0"/>
+          <w:numId w:val="5"/>
+        </w:numPr>
+      </w:pPr>
+      <w:r>
+        <w:t>Chart js</w:t>
+      </w:r>
+    </w:p>
+    <w:p>
+      <w:pPr>
+        <w:pStyle w:val="Akapitzlist"/>
+        <w:numPr>
+          <w:ilvl w:val="0"/>
+          <w:numId w:val="5"/>
+        </w:numPr>
+      </w:pPr>
+    </w:p>
+    <w:p>
+      <w:pPr>
+        <w:pStyle w:val="Akapitzlist"/>
+      </w:pPr>
+    </w:p>
+    <w:p>
+      <w:r>
+        <w:t>Uzasadnić dlaczego</w:t>
+      </w:r>
+    </w:p>
     <w:p>
       <w:pPr>
         <w:pStyle w:val="Nagwek2"/>
@@ -3313,7 +3466,6 @@
           <w:sz w:val="24"/>
           <w:szCs w:val="24"/>
         </w:rPr>
-        <w:lastRenderedPageBreak/>
         <w:t>Cos tu będzie ………………………………………………………………………..</w:t>
       </w:r>
     </w:p>
@@ -3365,37 +3517,14 @@
       </w:r>
     </w:p>
     <w:p>
-      <w:proofErr w:type="spellStart"/>
       <w:r>
         <w:t>Roloout</w:t>
       </w:r>
-      <w:proofErr w:type="spellEnd"/>
-    </w:p>
-    <w:p>
-      <w:r>
-        <w:t xml:space="preserve">String </w:t>
-      </w:r>
-      <w:proofErr w:type="spellStart"/>
-      <w:r>
-        <w:t>value</w:t>
-      </w:r>
-      <w:proofErr w:type="spellEnd"/>
-      <w:r>
-        <w:t xml:space="preserve"> </w:t>
-      </w:r>
-      <w:proofErr w:type="spellStart"/>
-      <w:r>
-        <w:t>instead</w:t>
-      </w:r>
-      <w:proofErr w:type="spellEnd"/>
-      <w:r>
-        <w:t xml:space="preserve"> of </w:t>
-      </w:r>
-      <w:proofErr w:type="spellStart"/>
-      <w:r>
-        <w:t>Boolean</w:t>
-      </w:r>
-      <w:proofErr w:type="spellEnd"/>
+    </w:p>
+    <w:p>
+      <w:r>
+        <w:t>String value instead of Boolean</w:t>
+      </w:r>
     </w:p>
     <w:p>
       <w:r>
@@ -3403,80 +3532,20 @@
       </w:r>
     </w:p>
     <w:p>
-      <w:proofErr w:type="spellStart"/>
-      <w:r>
-        <w:t>Wprowadznie</w:t>
-      </w:r>
-      <w:proofErr w:type="spellEnd"/>
-      <w:r>
-        <w:t xml:space="preserve"> pobierania danych w raz z błędami które wystąpiły</w:t>
-      </w:r>
-    </w:p>
-    <w:p>
-      <w:proofErr w:type="spellStart"/>
-      <w:r>
-        <w:t>Przerobic</w:t>
-      </w:r>
-      <w:proofErr w:type="spellEnd"/>
-      <w:r>
-        <w:t xml:space="preserve"> </w:t>
-      </w:r>
-      <w:proofErr w:type="spellStart"/>
-      <w:r>
-        <w:t>clienta</w:t>
-      </w:r>
-      <w:proofErr w:type="spellEnd"/>
-      <w:r>
-        <w:t xml:space="preserve"> tak aby </w:t>
-      </w:r>
-      <w:proofErr w:type="spellStart"/>
-      <w:r>
-        <w:t>mogl</w:t>
-      </w:r>
-      <w:proofErr w:type="spellEnd"/>
-      <w:r>
-        <w:t xml:space="preserve"> </w:t>
-      </w:r>
-      <w:proofErr w:type="spellStart"/>
-      <w:r>
-        <w:t>bys</w:t>
-      </w:r>
-      <w:proofErr w:type="spellEnd"/>
-      <w:r>
-        <w:t xml:space="preserve"> kontrolowany za pomocą wartości </w:t>
-      </w:r>
-      <w:proofErr w:type="spellStart"/>
-      <w:r>
-        <w:t>true</w:t>
-      </w:r>
-      <w:proofErr w:type="spellEnd"/>
-      <w:r>
-        <w:t>/</w:t>
-      </w:r>
-      <w:proofErr w:type="spellStart"/>
-      <w:r>
-        <w:t>false</w:t>
-      </w:r>
-      <w:proofErr w:type="spellEnd"/>
-      <w:r>
-        <w:t xml:space="preserve"> </w:t>
-      </w:r>
-      <w:r>
-        <w:t xml:space="preserve">z </w:t>
-      </w:r>
-      <w:proofErr w:type="spellStart"/>
-      <w:r>
-        <w:t>plikow</w:t>
-      </w:r>
-      <w:proofErr w:type="spellEnd"/>
-      <w:r>
-        <w:t xml:space="preserve"> </w:t>
-      </w:r>
-      <w:proofErr w:type="spellStart"/>
-      <w:r>
-        <w:t>config</w:t>
-      </w:r>
-      <w:proofErr w:type="spellEnd"/>
+      <w:r>
+        <w:t>Wprowadznie pobierania danych w raz z błędami które wystąpiły</w:t>
+      </w:r>
+    </w:p>
+    <w:p>
+      <w:r>
+        <w:t xml:space="preserve">Przerobic clienta tak aby mogl bys kontrolowany za pomocą wartości </w:t>
+      </w:r>
+      <w:r>
+        <w:t xml:space="preserve">true/false </w:t>
+      </w:r>
+      <w:r>
+        <w:t>z plikow config</w:t>
+      </w:r>
     </w:p>
     <w:p>
       <w:pPr>
@@ -3485,12 +3554,12 @@
       <w:r>
         <w:br w:type="column"/>
       </w:r>
-      <w:bookmarkStart w:id="8" w:name="_Toc97063036"/>
+      <w:bookmarkStart w:id="11" w:name="_Toc97063036"/>
       <w:r>
         <w:lastRenderedPageBreak/>
         <w:t>Podsumowanie</w:t>
       </w:r>
-      <w:bookmarkEnd w:id="8"/>
+      <w:bookmarkEnd w:id="11"/>
     </w:p>
     <w:p>
       <w:pPr>
@@ -3516,12 +3585,12 @@
       <w:r>
         <w:br w:type="column"/>
       </w:r>
-      <w:bookmarkStart w:id="9" w:name="_Toc97063037"/>
+      <w:bookmarkStart w:id="12" w:name="_Toc97063037"/>
       <w:r>
         <w:lastRenderedPageBreak/>
         <w:t>Literatura / Załączniki</w:t>
       </w:r>
-      <w:bookmarkEnd w:id="9"/>
+      <w:bookmarkEnd w:id="12"/>
     </w:p>
     <w:p>
       <w:pPr>
@@ -3547,12 +3616,12 @@
       <w:r>
         <w:br w:type="column"/>
       </w:r>
-      <w:bookmarkStart w:id="10" w:name="_Toc97063038"/>
+      <w:bookmarkStart w:id="13" w:name="_Toc97063038"/>
       <w:r>
         <w:lastRenderedPageBreak/>
         <w:t>Streszczenie</w:t>
       </w:r>
-      <w:bookmarkEnd w:id="10"/>
+      <w:bookmarkEnd w:id="13"/>
       <w:r>
         <w:t xml:space="preserve"> </w:t>
       </w:r>
@@ -3566,59 +3635,13 @@
           <w:szCs w:val="24"/>
         </w:rPr>
       </w:pPr>
-      <w:proofErr w:type="spellStart"/>
-      <w:r>
-        <w:rPr>
-          <w:rFonts w:ascii="Times New Roman" w:hAnsi="Times New Roman" w:cs="Times New Roman"/>
-          <w:sz w:val="24"/>
-          <w:szCs w:val="24"/>
-        </w:rPr>
-        <w:t>bb</w:t>
-      </w:r>
-      <w:proofErr w:type="spellEnd"/>
-      <w:r>
-        <w:rPr>
-          <w:rFonts w:ascii="Times New Roman" w:hAnsi="Times New Roman" w:cs="Times New Roman"/>
-          <w:sz w:val="24"/>
-          <w:szCs w:val="24"/>
-        </w:rPr>
-        <w:t xml:space="preserve"> </w:t>
-      </w:r>
-      <w:proofErr w:type="spellStart"/>
-      <w:r>
-        <w:rPr>
-          <w:rFonts w:ascii="Times New Roman" w:hAnsi="Times New Roman" w:cs="Times New Roman"/>
-          <w:sz w:val="24"/>
-          <w:szCs w:val="24"/>
-        </w:rPr>
-        <w:t>Jakos</w:t>
-      </w:r>
-      <w:proofErr w:type="spellEnd"/>
-      <w:r>
-        <w:rPr>
-          <w:rFonts w:ascii="Times New Roman" w:hAnsi="Times New Roman" w:cs="Times New Roman"/>
-          <w:sz w:val="24"/>
-          <w:szCs w:val="24"/>
-        </w:rPr>
-        <w:t xml:space="preserve"> to chyba </w:t>
-      </w:r>
-      <w:proofErr w:type="spellStart"/>
-      <w:r>
-        <w:rPr>
-          <w:rFonts w:ascii="Times New Roman" w:hAnsi="Times New Roman" w:cs="Times New Roman"/>
-          <w:sz w:val="24"/>
-          <w:szCs w:val="24"/>
-        </w:rPr>
-        <w:t>dziala</w:t>
-      </w:r>
-      <w:proofErr w:type="spellEnd"/>
-      <w:r>
-        <w:rPr>
-          <w:rFonts w:ascii="Times New Roman" w:hAnsi="Times New Roman" w:cs="Times New Roman"/>
-          <w:sz w:val="24"/>
-          <w:szCs w:val="24"/>
-        </w:rPr>
-        <w:t xml:space="preserve"> teraz.</w:t>
+      <w:r>
+        <w:rPr>
+          <w:rFonts w:ascii="Times New Roman" w:hAnsi="Times New Roman" w:cs="Times New Roman"/>
+          <w:sz w:val="24"/>
+          <w:szCs w:val="24"/>
+        </w:rPr>
+        <w:t>bb Jakos to chyba dziala teraz.</w:t>
       </w:r>
     </w:p>
     <w:p>
@@ -3630,41 +3653,13 @@
           <w:szCs w:val="24"/>
         </w:rPr>
       </w:pPr>
-      <w:proofErr w:type="spellStart"/>
-      <w:r>
-        <w:rPr>
-          <w:rFonts w:ascii="Times New Roman" w:hAnsi="Times New Roman" w:cs="Times New Roman"/>
-          <w:sz w:val="24"/>
-          <w:szCs w:val="24"/>
-        </w:rPr>
-        <w:t>Jakos</w:t>
-      </w:r>
-      <w:proofErr w:type="spellEnd"/>
-      <w:r>
-        <w:rPr>
-          <w:rFonts w:ascii="Times New Roman" w:hAnsi="Times New Roman" w:cs="Times New Roman"/>
-          <w:sz w:val="24"/>
-          <w:szCs w:val="24"/>
-        </w:rPr>
-        <w:t xml:space="preserve"> to chyba </w:t>
-      </w:r>
-      <w:proofErr w:type="spellStart"/>
-      <w:r>
-        <w:rPr>
-          <w:rFonts w:ascii="Times New Roman" w:hAnsi="Times New Roman" w:cs="Times New Roman"/>
-          <w:sz w:val="24"/>
-          <w:szCs w:val="24"/>
-        </w:rPr>
-        <w:t>dziala</w:t>
-      </w:r>
-      <w:proofErr w:type="spellEnd"/>
-      <w:r>
-        <w:rPr>
-          <w:rFonts w:ascii="Times New Roman" w:hAnsi="Times New Roman" w:cs="Times New Roman"/>
-          <w:sz w:val="24"/>
-          <w:szCs w:val="24"/>
-        </w:rPr>
-        <w:t xml:space="preserve"> teraz.</w:t>
+      <w:r>
+        <w:rPr>
+          <w:rFonts w:ascii="Times New Roman" w:hAnsi="Times New Roman" w:cs="Times New Roman"/>
+          <w:sz w:val="24"/>
+          <w:szCs w:val="24"/>
+        </w:rPr>
+        <w:t>Jakos to chyba dziala teraz.</w:t>
       </w:r>
     </w:p>
     <w:p>
@@ -3678,7 +3673,7 @@
       </w:pPr>
     </w:p>
     <w:sectPr>
-      <w:footerReference w:type="default" r:id="rId18"/>
+      <w:footerReference w:type="default" r:id="rId17"/>
       <w:pgSz w:w="11907" w:h="16840" w:code="9"/>
       <w:pgMar w:top="1417" w:right="1417" w:bottom="1417" w:left="1417" w:header="708" w:footer="708" w:gutter="0"/>
       <w:cols w:space="708"/>
@@ -3723,19 +3718,11 @@
         <w:annotationRef/>
       </w:r>
       <w:hyperlink r:id="rId2" w:history="1">
-        <w:proofErr w:type="spellStart"/>
         <w:r>
           <w:rPr>
             <w:rStyle w:val="Hipercze"/>
           </w:rPr>
-          <w:t>Sacha</w:t>
-        </w:r>
-        <w:proofErr w:type="spellEnd"/>
-        <w:r>
-          <w:rPr>
-            <w:rStyle w:val="Hipercze"/>
-          </w:rPr>
-          <w:t xml:space="preserve"> K. - Inżynieria oprogramowania.pdf</w:t>
+          <w:t>Sacha K. - Inżynieria oprogramowania.pdf</w:t>
         </w:r>
       </w:hyperlink>
     </w:p>
@@ -3759,6 +3746,64 @@
           <w:t>Inżynieria oprogramowania.pdf</w:t>
         </w:r>
       </w:hyperlink>
+    </w:p>
+  </w:comment>
+  <w:comment w:id="8" w:author="Adam SZREIBER" w:date="2022-03-06T09:23:00Z" w:initials="AS">
+    <w:p>
+      <w:pPr>
+        <w:pStyle w:val="Tekstkomentarza"/>
+      </w:pPr>
+      <w:r>
+        <w:rPr>
+          <w:rStyle w:val="Odwoaniedokomentarza"/>
+        </w:rPr>
+        <w:annotationRef/>
+      </w:r>
+      <w:hyperlink r:id="rId4" w:history="1">
+        <w:r>
+          <w:rPr>
+            <w:rStyle w:val="Hipercze"/>
+          </w:rPr>
+          <w:t>Co to znaczy Program komputerowy? Definicja, co oznacza (korektortekstu.pl)</w:t>
+        </w:r>
+      </w:hyperlink>
+    </w:p>
+  </w:comment>
+  <w:comment w:id="9" w:author="Adam SZREIBER" w:date="2022-03-06T09:49:00Z" w:initials="AS">
+    <w:p>
+      <w:pPr>
+        <w:pStyle w:val="Tekstkomentarza"/>
+      </w:pPr>
+      <w:r>
+        <w:rPr>
+          <w:rStyle w:val="Odwoaniedokomentarza"/>
+        </w:rPr>
+        <w:annotationRef/>
+      </w:r>
+      <w:hyperlink r:id="rId5" w:history="1">
+        <w:r>
+          <w:rPr>
+            <w:rStyle w:val="Hipercze"/>
+          </w:rPr>
+          <w:t>Język programowania - Szkolnictwo.pl</w:t>
+        </w:r>
+      </w:hyperlink>
+    </w:p>
+  </w:comment>
+  <w:comment w:id="10" w:author="Adam SZREIBER" w:date="2022-03-06T10:46:00Z" w:initials="AS">
+    <w:p>
+      <w:pPr>
+        <w:pStyle w:val="Tekstkomentarza"/>
+      </w:pPr>
+      <w:r>
+        <w:rPr>
+          <w:rStyle w:val="Odwoaniedokomentarza"/>
+        </w:rPr>
+        <w:annotationRef/>
+      </w:r>
+      <w:r>
+        <w:t>Gynveal</w:t>
+      </w:r>
     </w:p>
   </w:comment>
 </w:comments>
@@ -3769,6 +3814,9 @@
   <w15:commentEx w15:paraId="182BC7A4" w15:done="0"/>
   <w15:commentEx w15:paraId="21897C57" w15:done="0"/>
   <w15:commentEx w15:paraId="6BBE4900" w15:done="0"/>
+  <w15:commentEx w15:paraId="3425E7EF" w15:done="0"/>
+  <w15:commentEx w15:paraId="2D70FF4A" w15:done="0"/>
+  <w15:commentEx w15:paraId="5D3DE20A" w15:done="0"/>
 </w15:commentsEx>
 </file>
 
@@ -3777,6 +3825,9 @@
   <w16cex:commentExtensible w16cex:durableId="25CCBD76" w16cex:dateUtc="2022-03-04T15:31:00Z"/>
   <w16cex:commentExtensible w16cex:durableId="25CCE1C4" w16cex:dateUtc="2022-03-04T18:06:00Z"/>
   <w16cex:commentExtensible w16cex:durableId="25CCE317" w16cex:dateUtc="2022-03-04T18:12:00Z"/>
+  <w16cex:commentExtensible w16cex:durableId="25CEFC2C" w16cex:dateUtc="2022-03-06T08:23:00Z"/>
+  <w16cex:commentExtensible w16cex:durableId="25CF022F" w16cex:dateUtc="2022-03-06T08:49:00Z"/>
+  <w16cex:commentExtensible w16cex:durableId="25CF0F7F" w16cex:dateUtc="2022-03-06T09:46:00Z"/>
 </w16cex:commentsExtensible>
 </file>
 
@@ -3785,6 +3836,9 @@
   <w16cid:commentId w16cid:paraId="182BC7A4" w16cid:durableId="25CCBD76"/>
   <w16cid:commentId w16cid:paraId="21897C57" w16cid:durableId="25CCE1C4"/>
   <w16cid:commentId w16cid:paraId="6BBE4900" w16cid:durableId="25CCE317"/>
+  <w16cid:commentId w16cid:paraId="3425E7EF" w16cid:durableId="25CEFC2C"/>
+  <w16cid:commentId w16cid:paraId="2D70FF4A" w16cid:durableId="25CF022F"/>
+  <w16cid:commentId w16cid:paraId="5D3DE20A" w16cid:durableId="25CF0F7F"/>
 </w16cid:commentsIds>
 </file>
 
@@ -3970,6 +4024,119 @@
     </w:lvl>
   </w:abstractNum>
   <w:abstractNum w:abstractNumId="1" w15:restartNumberingAfterBreak="0">
+    <w:nsid w:val="31FE28DD"/>
+    <w:multiLevelType w:val="hybridMultilevel"/>
+    <w:tmpl w:val="DB96A102"/>
+    <w:lvl w:ilvl="0" w:tplc="04150001">
+      <w:start w:val="1"/>
+      <w:numFmt w:val="bullet"/>
+      <w:lvlText w:val=""/>
+      <w:lvlJc w:val="left"/>
+      <w:pPr>
+        <w:ind w:left="720" w:hanging="360"/>
+      </w:pPr>
+      <w:rPr>
+        <w:rFonts w:ascii="Symbol" w:hAnsi="Symbol" w:hint="default"/>
+      </w:rPr>
+    </w:lvl>
+    <w:lvl w:ilvl="1" w:tplc="04150003" w:tentative="1">
+      <w:start w:val="1"/>
+      <w:numFmt w:val="bullet"/>
+      <w:lvlText w:val="o"/>
+      <w:lvlJc w:val="left"/>
+      <w:pPr>
+        <w:ind w:left="1440" w:hanging="360"/>
+      </w:pPr>
+      <w:rPr>
+        <w:rFonts w:ascii="Courier New" w:hAnsi="Courier New" w:cs="Courier New" w:hint="default"/>
+      </w:rPr>
+    </w:lvl>
+    <w:lvl w:ilvl="2" w:tplc="04150005" w:tentative="1">
+      <w:start w:val="1"/>
+      <w:numFmt w:val="bullet"/>
+      <w:lvlText w:val=""/>
+      <w:lvlJc w:val="left"/>
+      <w:pPr>
+        <w:ind w:left="2160" w:hanging="360"/>
+      </w:pPr>
+      <w:rPr>
+        <w:rFonts w:ascii="Wingdings" w:hAnsi="Wingdings" w:hint="default"/>
+      </w:rPr>
+    </w:lvl>
+    <w:lvl w:ilvl="3" w:tplc="04150001" w:tentative="1">
+      <w:start w:val="1"/>
+      <w:numFmt w:val="bullet"/>
+      <w:lvlText w:val=""/>
+      <w:lvlJc w:val="left"/>
+      <w:pPr>
+        <w:ind w:left="2880" w:hanging="360"/>
+      </w:pPr>
+      <w:rPr>
+        <w:rFonts w:ascii="Symbol" w:hAnsi="Symbol" w:hint="default"/>
+      </w:rPr>
+    </w:lvl>
+    <w:lvl w:ilvl="4" w:tplc="04150003" w:tentative="1">
+      <w:start w:val="1"/>
+      <w:numFmt w:val="bullet"/>
+      <w:lvlText w:val="o"/>
+      <w:lvlJc w:val="left"/>
+      <w:pPr>
+        <w:ind w:left="3600" w:hanging="360"/>
+      </w:pPr>
+      <w:rPr>
+        <w:rFonts w:ascii="Courier New" w:hAnsi="Courier New" w:cs="Courier New" w:hint="default"/>
+      </w:rPr>
+    </w:lvl>
+    <w:lvl w:ilvl="5" w:tplc="04150005" w:tentative="1">
+      <w:start w:val="1"/>
+      <w:numFmt w:val="bullet"/>
+      <w:lvlText w:val=""/>
+      <w:lvlJc w:val="left"/>
+      <w:pPr>
+        <w:ind w:left="4320" w:hanging="360"/>
+      </w:pPr>
+      <w:rPr>
+        <w:rFonts w:ascii="Wingdings" w:hAnsi="Wingdings" w:hint="default"/>
+      </w:rPr>
+    </w:lvl>
+    <w:lvl w:ilvl="6" w:tplc="04150001" w:tentative="1">
+      <w:start w:val="1"/>
+      <w:numFmt w:val="bullet"/>
+      <w:lvlText w:val=""/>
+      <w:lvlJc w:val="left"/>
+      <w:pPr>
+        <w:ind w:left="5040" w:hanging="360"/>
+      </w:pPr>
+      <w:rPr>
+        <w:rFonts w:ascii="Symbol" w:hAnsi="Symbol" w:hint="default"/>
+      </w:rPr>
+    </w:lvl>
+    <w:lvl w:ilvl="7" w:tplc="04150003" w:tentative="1">
+      <w:start w:val="1"/>
+      <w:numFmt w:val="bullet"/>
+      <w:lvlText w:val="o"/>
+      <w:lvlJc w:val="left"/>
+      <w:pPr>
+        <w:ind w:left="5760" w:hanging="360"/>
+      </w:pPr>
+      <w:rPr>
+        <w:rFonts w:ascii="Courier New" w:hAnsi="Courier New" w:cs="Courier New" w:hint="default"/>
+      </w:rPr>
+    </w:lvl>
+    <w:lvl w:ilvl="8" w:tplc="04150005" w:tentative="1">
+      <w:start w:val="1"/>
+      <w:numFmt w:val="bullet"/>
+      <w:lvlText w:val=""/>
+      <w:lvlJc w:val="left"/>
+      <w:pPr>
+        <w:ind w:left="6480" w:hanging="360"/>
+      </w:pPr>
+      <w:rPr>
+        <w:rFonts w:ascii="Wingdings" w:hAnsi="Wingdings" w:hint="default"/>
+      </w:rPr>
+    </w:lvl>
+  </w:abstractNum>
+  <w:abstractNum w:abstractNumId="2" w15:restartNumberingAfterBreak="0">
     <w:nsid w:val="3B6126CF"/>
     <w:multiLevelType w:val="hybridMultilevel"/>
     <w:tmpl w:val="F0603906"/>
@@ -4058,7 +4225,120 @@
       </w:pPr>
     </w:lvl>
   </w:abstractNum>
-  <w:abstractNum w:abstractNumId="2" w15:restartNumberingAfterBreak="0">
+  <w:abstractNum w:abstractNumId="3" w15:restartNumberingAfterBreak="0">
+    <w:nsid w:val="626B5D7C"/>
+    <w:multiLevelType w:val="hybridMultilevel"/>
+    <w:tmpl w:val="56C64142"/>
+    <w:lvl w:ilvl="0" w:tplc="04150001">
+      <w:start w:val="1"/>
+      <w:numFmt w:val="bullet"/>
+      <w:lvlText w:val=""/>
+      <w:lvlJc w:val="left"/>
+      <w:pPr>
+        <w:ind w:left="720" w:hanging="360"/>
+      </w:pPr>
+      <w:rPr>
+        <w:rFonts w:ascii="Symbol" w:hAnsi="Symbol" w:hint="default"/>
+      </w:rPr>
+    </w:lvl>
+    <w:lvl w:ilvl="1" w:tplc="04150003" w:tentative="1">
+      <w:start w:val="1"/>
+      <w:numFmt w:val="bullet"/>
+      <w:lvlText w:val="o"/>
+      <w:lvlJc w:val="left"/>
+      <w:pPr>
+        <w:ind w:left="1440" w:hanging="360"/>
+      </w:pPr>
+      <w:rPr>
+        <w:rFonts w:ascii="Courier New" w:hAnsi="Courier New" w:cs="Courier New" w:hint="default"/>
+      </w:rPr>
+    </w:lvl>
+    <w:lvl w:ilvl="2" w:tplc="04150005" w:tentative="1">
+      <w:start w:val="1"/>
+      <w:numFmt w:val="bullet"/>
+      <w:lvlText w:val=""/>
+      <w:lvlJc w:val="left"/>
+      <w:pPr>
+        <w:ind w:left="2160" w:hanging="360"/>
+      </w:pPr>
+      <w:rPr>
+        <w:rFonts w:ascii="Wingdings" w:hAnsi="Wingdings" w:hint="default"/>
+      </w:rPr>
+    </w:lvl>
+    <w:lvl w:ilvl="3" w:tplc="04150001" w:tentative="1">
+      <w:start w:val="1"/>
+      <w:numFmt w:val="bullet"/>
+      <w:lvlText w:val=""/>
+      <w:lvlJc w:val="left"/>
+      <w:pPr>
+        <w:ind w:left="2880" w:hanging="360"/>
+      </w:pPr>
+      <w:rPr>
+        <w:rFonts w:ascii="Symbol" w:hAnsi="Symbol" w:hint="default"/>
+      </w:rPr>
+    </w:lvl>
+    <w:lvl w:ilvl="4" w:tplc="04150003" w:tentative="1">
+      <w:start w:val="1"/>
+      <w:numFmt w:val="bullet"/>
+      <w:lvlText w:val="o"/>
+      <w:lvlJc w:val="left"/>
+      <w:pPr>
+        <w:ind w:left="3600" w:hanging="360"/>
+      </w:pPr>
+      <w:rPr>
+        <w:rFonts w:ascii="Courier New" w:hAnsi="Courier New" w:cs="Courier New" w:hint="default"/>
+      </w:rPr>
+    </w:lvl>
+    <w:lvl w:ilvl="5" w:tplc="04150005" w:tentative="1">
+      <w:start w:val="1"/>
+      <w:numFmt w:val="bullet"/>
+      <w:lvlText w:val=""/>
+      <w:lvlJc w:val="left"/>
+      <w:pPr>
+        <w:ind w:left="4320" w:hanging="360"/>
+      </w:pPr>
+      <w:rPr>
+        <w:rFonts w:ascii="Wingdings" w:hAnsi="Wingdings" w:hint="default"/>
+      </w:rPr>
+    </w:lvl>
+    <w:lvl w:ilvl="6" w:tplc="04150001" w:tentative="1">
+      <w:start w:val="1"/>
+      <w:numFmt w:val="bullet"/>
+      <w:lvlText w:val=""/>
+      <w:lvlJc w:val="left"/>
+      <w:pPr>
+        <w:ind w:left="5040" w:hanging="360"/>
+      </w:pPr>
+      <w:rPr>
+        <w:rFonts w:ascii="Symbol" w:hAnsi="Symbol" w:hint="default"/>
+      </w:rPr>
+    </w:lvl>
+    <w:lvl w:ilvl="7" w:tplc="04150003" w:tentative="1">
+      <w:start w:val="1"/>
+      <w:numFmt w:val="bullet"/>
+      <w:lvlText w:val="o"/>
+      <w:lvlJc w:val="left"/>
+      <w:pPr>
+        <w:ind w:left="5760" w:hanging="360"/>
+      </w:pPr>
+      <w:rPr>
+        <w:rFonts w:ascii="Courier New" w:hAnsi="Courier New" w:cs="Courier New" w:hint="default"/>
+      </w:rPr>
+    </w:lvl>
+    <w:lvl w:ilvl="8" w:tplc="04150005" w:tentative="1">
+      <w:start w:val="1"/>
+      <w:numFmt w:val="bullet"/>
+      <w:lvlText w:val=""/>
+      <w:lvlJc w:val="left"/>
+      <w:pPr>
+        <w:ind w:left="6480" w:hanging="360"/>
+      </w:pPr>
+      <w:rPr>
+        <w:rFonts w:ascii="Wingdings" w:hAnsi="Wingdings" w:hint="default"/>
+      </w:rPr>
+    </w:lvl>
+  </w:abstractNum>
+  <w:abstractNum w:abstractNumId="4" w15:restartNumberingAfterBreak="0">
     <w:nsid w:val="67C66B8E"/>
     <w:multiLevelType w:val="multilevel"/>
     <w:tmpl w:val="E8A24732"/>
@@ -4154,13 +4434,19 @@
     </w:lvl>
   </w:abstractNum>
   <w:num w:numId="1">
-    <w:abstractNumId w:val="1"/>
+    <w:abstractNumId w:val="2"/>
   </w:num>
   <w:num w:numId="2">
     <w:abstractNumId w:val="0"/>
   </w:num>
   <w:num w:numId="3">
-    <w:abstractNumId w:val="2"/>
+    <w:abstractNumId w:val="4"/>
+  </w:num>
+  <w:num w:numId="4">
+    <w:abstractNumId w:val="1"/>
+  </w:num>
+  <w:num w:numId="5">
+    <w:abstractNumId w:val="3"/>
   </w:num>
 </w:numbering>
 </file>
@@ -5243,6 +5529,18 @@
       <w:szCs w:val="20"/>
     </w:rPr>
   </w:style>
+  <w:style w:type="character" w:styleId="HTML-definicja">
+    <w:name w:val="HTML Definition"/>
+    <w:basedOn w:val="Domylnaczcionkaakapitu"/>
+    <w:uiPriority w:val="99"/>
+    <w:semiHidden/>
+    <w:unhideWhenUsed/>
+    <w:rsid w:val="002F53D8"/>
+    <w:rPr>
+      <w:i/>
+      <w:iCs/>
+    </w:rPr>
+  </w:style>
 </w:styles>
 </file>
 

</xml_diff>

<commit_message>
zaczeto opracowywac technologie, c# do dopracowania
</commit_message>
<xml_diff>
--- a/Praca_Inzynierska/Adam Szreiber.docx
+++ b/Praca_Inzynierska/Adam Szreiber.docx
@@ -273,8 +273,16 @@
         <w:rPr>
           <w:color w:val="000000" w:themeColor="text1"/>
         </w:rPr>
-        <w:t>dr inż. Jan Masiejczyk</w:t>
-      </w:r>
+        <w:t xml:space="preserve">dr inż. Jan </w:t>
+      </w:r>
+      <w:proofErr w:type="spellStart"/>
+      <w:r>
+        <w:rPr>
+          <w:color w:val="000000" w:themeColor="text1"/>
+        </w:rPr>
+        <w:t>Masiejczyk</w:t>
+      </w:r>
+      <w:proofErr w:type="spellEnd"/>
     </w:p>
     <w:p>
       <w:pPr>
@@ -310,11 +318,19 @@
           <w:color w:val="000000" w:themeColor="text1"/>
         </w:rPr>
       </w:pPr>
+      <w:proofErr w:type="spellStart"/>
       <w:r>
         <w:rPr>
           <w:color w:val="000000" w:themeColor="text1"/>
         </w:rPr>
-        <w:t>kmdr dr hab. inż. Andrzej Żak</w:t>
+        <w:t>kmdr</w:t>
+      </w:r>
+      <w:proofErr w:type="spellEnd"/>
+      <w:r>
+        <w:rPr>
+          <w:color w:val="000000" w:themeColor="text1"/>
+        </w:rPr>
+        <w:t xml:space="preserve"> dr hab. inż. Andrzej Żak</w:t>
       </w:r>
     </w:p>
     <w:p>
@@ -335,7 +351,21 @@
         <w:rPr>
           <w:color w:val="000000" w:themeColor="text1"/>
         </w:rPr>
-        <w:t>prof. nadzw. AMW</w:t>
+        <w:t xml:space="preserve">prof. </w:t>
+      </w:r>
+      <w:proofErr w:type="spellStart"/>
+      <w:r>
+        <w:rPr>
+          <w:color w:val="000000" w:themeColor="text1"/>
+        </w:rPr>
+        <w:t>nadzw</w:t>
+      </w:r>
+      <w:proofErr w:type="spellEnd"/>
+      <w:r>
+        <w:rPr>
+          <w:color w:val="000000" w:themeColor="text1"/>
+        </w:rPr>
+        <w:t>. AMW</w:t>
       </w:r>
     </w:p>
     <w:p>
@@ -694,7 +724,25 @@
           <w:szCs w:val="24"/>
         </w:rPr>
         <w:br/>
-        <w:t>i prawach pokrewnych (Dz. U. z 2018 r. poz. 1191 z późn. zmianami).</w:t>
+        <w:t xml:space="preserve">i prawach pokrewnych (Dz. U. z 2018 r. poz. 1191 z </w:t>
+      </w:r>
+      <w:proofErr w:type="spellStart"/>
+      <w:r>
+        <w:rPr>
+          <w:rFonts w:ascii="Times New Roman" w:hAnsi="Times New Roman" w:cs="Times New Roman"/>
+          <w:sz w:val="24"/>
+          <w:szCs w:val="24"/>
+        </w:rPr>
+        <w:t>późn</w:t>
+      </w:r>
+      <w:proofErr w:type="spellEnd"/>
+      <w:r>
+        <w:rPr>
+          <w:rFonts w:ascii="Times New Roman" w:hAnsi="Times New Roman" w:cs="Times New Roman"/>
+          <w:sz w:val="24"/>
+          <w:szCs w:val="24"/>
+        </w:rPr>
+        <w:t>. zmianami).</w:t>
       </w:r>
     </w:p>
     <w:p>
@@ -1713,9 +1761,11 @@
             <w:tcW w:w="4531" w:type="dxa"/>
           </w:tcPr>
           <w:p>
+            <w:proofErr w:type="spellStart"/>
             <w:r>
               <w:t>TypeScript</w:t>
             </w:r>
+            <w:proofErr w:type="spellEnd"/>
           </w:p>
         </w:tc>
         <w:tc>
@@ -1798,7 +1848,23 @@
         <w:t xml:space="preserve"> lat.</w:t>
       </w:r>
       <w:r>
-        <w:t xml:space="preserve"> Ich code-base może liczyć wiele miloionów linii</w:t>
+        <w:t xml:space="preserve"> Ich </w:t>
+      </w:r>
+      <w:proofErr w:type="spellStart"/>
+      <w:r>
+        <w:t>code-base</w:t>
+      </w:r>
+      <w:proofErr w:type="spellEnd"/>
+      <w:r>
+        <w:t xml:space="preserve"> może liczyć wiele </w:t>
+      </w:r>
+      <w:proofErr w:type="spellStart"/>
+      <w:r>
+        <w:t>miloionów</w:t>
+      </w:r>
+      <w:proofErr w:type="spellEnd"/>
+      <w:r>
+        <w:t xml:space="preserve"> linii</w:t>
       </w:r>
       <w:r>
         <w:t xml:space="preserve"> kodu</w:t>
@@ -1867,14 +1933,27 @@
         <w:t>k</w:t>
       </w:r>
       <w:r>
-        <w:t>ażda firma posiada swój styleguild – którego muszą przestrzegać pracownicy firmy. Pomaga to w zachowaniu ogólnego porządku w kodzie programu, ułatwia nowym pracownikom wdrożenie</w:t>
+        <w:t xml:space="preserve">ażda firma posiada swój </w:t>
+      </w:r>
+      <w:proofErr w:type="spellStart"/>
+      <w:r>
+        <w:t>styleguild</w:t>
+      </w:r>
+      <w:proofErr w:type="spellEnd"/>
+      <w:r>
+        <w:t xml:space="preserve"> – którego muszą przestrzegać pracownicy firmy. Pomaga to w zachowaniu ogólnego porządku w kodzie programu, ułatwia nowym pracownikom wdrożenie</w:t>
       </w:r>
       <w:r>
         <w:t>/zapoznanie się z nim</w:t>
       </w:r>
       <w:r>
-        <w:t>, ułatwia proces code-review</w:t>
-      </w:r>
+        <w:t xml:space="preserve">, ułatwia proces </w:t>
+      </w:r>
+      <w:proofErr w:type="spellStart"/>
+      <w:r>
+        <w:t>code-review</w:t>
+      </w:r>
+      <w:proofErr w:type="spellEnd"/>
       <w:r>
         <w:t>, ułatwia wyszukiwanie i naprawę błędów. Stosuje się również narzędzia typu SOLARLINT – który kontroluje jakość kodu</w:t>
       </w:r>
@@ -1891,13 +1970,29 @@
         <w:t>do</w:t>
       </w:r>
       <w:r>
-        <w:t xml:space="preserve"> zadanych restrykcji informuje o tym np. poprzez podkreślenie zle napisanego kodu i wyświetlenie dokładnego błędu</w:t>
+        <w:t xml:space="preserve"> zadanych restrykcji informuje o tym np. poprzez podkreślenie </w:t>
+      </w:r>
+      <w:proofErr w:type="spellStart"/>
+      <w:r>
+        <w:t>zle</w:t>
+      </w:r>
+      <w:proofErr w:type="spellEnd"/>
+      <w:r>
+        <w:t xml:space="preserve"> napisanego kodu i wyświetlenie dokładnego błędu</w:t>
       </w:r>
       <w:r>
         <w:t xml:space="preserve">. Firmy stosują również pryncypia które narzucone przez sam język programowania w którym pracujemy. </w:t>
       </w:r>
       <w:r>
-        <w:t xml:space="preserve">Dlatego tak ważne jest aby styl kodu dango programu był spójny, czytelny i otwarty na rozbudowę. </w:t>
+        <w:t xml:space="preserve">Dlatego tak ważne jest aby styl kodu </w:t>
+      </w:r>
+      <w:proofErr w:type="spellStart"/>
+      <w:r>
+        <w:t>dango</w:t>
+      </w:r>
+      <w:proofErr w:type="spellEnd"/>
+      <w:r>
+        <w:t xml:space="preserve"> programu był spójny, czytelny i otwarty na rozbudowę. </w:t>
       </w:r>
     </w:p>
     <w:p>
@@ -1913,7 +2008,15 @@
         <w:t xml:space="preserve"> lub kodzie który jest bardzo przestarzały – napisany przed wprowadzeniem narzędzi kontrolujących jakość kodu</w:t>
       </w:r>
       <w:r>
-        <w:t xml:space="preserve"> / napisanym przed wprowadzeniem wewnętrznych firmowaych kryteriów kodowania</w:t>
+        <w:t xml:space="preserve"> / napisanym przed wprowadzeniem wewnętrznych </w:t>
+      </w:r>
+      <w:proofErr w:type="spellStart"/>
+      <w:r>
+        <w:t>firmowaych</w:t>
+      </w:r>
+      <w:proofErr w:type="spellEnd"/>
+      <w:r>
+        <w:t xml:space="preserve"> kryteriów kodowania</w:t>
       </w:r>
       <w:r>
         <w:t xml:space="preserve">. </w:t>
@@ -1922,13 +2025,23 @@
         <w:t>Aby wprowadzić jakiekolwiek zmiany, n</w:t>
       </w:r>
       <w:r>
-        <w:t>ajpierw musimy poświęcić wiele godzin aby znaleźć odpowiednie miejsce w kodzie, następnie dokładnie przeanalizować dany fragment kodu, opracować plan wdroż</w:t>
-      </w:r>
+        <w:t xml:space="preserve">ajpierw musimy poświęcić wiele godzin aby znaleźć odpowiednie miejsce w kodzie, następnie dokładnie przeanalizować dany fragment kodu, opracować plan </w:t>
+      </w:r>
+      <w:proofErr w:type="spellStart"/>
+      <w:r>
+        <w:t>wdroż</w:t>
+      </w:r>
+      <w:proofErr w:type="spellEnd"/>
       <w:r>
         <w:t xml:space="preserve"> </w:t>
       </w:r>
-      <w:r>
-        <w:t xml:space="preserve">enia nowej funkcjonalności, i ostatecznie przejść do implementacji. Tak złożony proces może przysporzyć wiele trudności, szczególnie mniej doświadczonym programistom. </w:t>
+      <w:proofErr w:type="spellStart"/>
+      <w:r>
+        <w:t>enia</w:t>
+      </w:r>
+      <w:proofErr w:type="spellEnd"/>
+      <w:r>
+        <w:t xml:space="preserve"> nowej funkcjonalności, i ostatecznie przejść do implementacji. Tak złożony proces może przysporzyć wiele trudności, szczególnie mniej doświadczonym programistom. </w:t>
       </w:r>
     </w:p>
     <w:p>
@@ -1961,17 +2074,43 @@
       </w:r>
     </w:p>
     <w:p>
-      <w:r>
-        <w:t xml:space="preserve">Bezpieczeństow programu to </w:t>
+      <w:proofErr w:type="spellStart"/>
+      <w:r>
+        <w:t>Bezpieczeństow</w:t>
+      </w:r>
+      <w:proofErr w:type="spellEnd"/>
+      <w:r>
+        <w:t xml:space="preserve"> programu to </w:t>
       </w:r>
       <w:r>
         <w:t xml:space="preserve">sprawa </w:t>
       </w:r>
-      <w:r>
-        <w:t>najwyższje wagi</w:t>
-      </w:r>
-      <w:r>
-        <w:t xml:space="preserve">. Firmy budują swoje zaufanie w sród klientów przez dziesiąki lat, jeden krytyczny błąd może spowodować katastrofalne skutki </w:t>
+      <w:proofErr w:type="spellStart"/>
+      <w:r>
+        <w:t>najwyższje</w:t>
+      </w:r>
+      <w:proofErr w:type="spellEnd"/>
+      <w:r>
+        <w:t xml:space="preserve"> wagi</w:t>
+      </w:r>
+      <w:r>
+        <w:t xml:space="preserve">. Firmy budują swoje zaufanie w </w:t>
+      </w:r>
+      <w:proofErr w:type="spellStart"/>
+      <w:r>
+        <w:t>sród</w:t>
+      </w:r>
+      <w:proofErr w:type="spellEnd"/>
+      <w:r>
+        <w:t xml:space="preserve"> klientów przez </w:t>
+      </w:r>
+      <w:proofErr w:type="spellStart"/>
+      <w:r>
+        <w:t>dziesiąki</w:t>
+      </w:r>
+      <w:proofErr w:type="spellEnd"/>
+      <w:r>
+        <w:t xml:space="preserve"> lat, jeden krytyczny błąd może spowodować katastrofalne skutki </w:t>
       </w:r>
       <w:r>
         <w:t xml:space="preserve">. </w:t>
@@ -1987,16 +2126,88 @@
         <w:t>Serwis Beheer</w:t>
       </w:r>
       <w:r>
-        <w:t xml:space="preserve"> (nid. „zarządzanie”)</w:t>
-      </w:r>
-      <w:r>
-        <w:t xml:space="preserve"> to projekt który ma wspomóc programisów bezpiecznie wprowadzać zmiany w kodzie progogramu, poprzez feature-flagi</w:t>
+        <w:t xml:space="preserve"> (</w:t>
+      </w:r>
+      <w:proofErr w:type="spellStart"/>
+      <w:r>
+        <w:t>nid</w:t>
+      </w:r>
+      <w:proofErr w:type="spellEnd"/>
+      <w:r>
+        <w:t>. „zarządzanie”)</w:t>
+      </w:r>
+      <w:r>
+        <w:t xml:space="preserve"> to projekt który ma wspomóc </w:t>
+      </w:r>
+      <w:proofErr w:type="spellStart"/>
+      <w:r>
+        <w:t>programisów</w:t>
+      </w:r>
+      <w:proofErr w:type="spellEnd"/>
+      <w:r>
+        <w:t xml:space="preserve"> bezpiecznie wprowadzać zmiany w kodzie </w:t>
+      </w:r>
+      <w:proofErr w:type="spellStart"/>
+      <w:r>
+        <w:t>progogramu</w:t>
+      </w:r>
+      <w:proofErr w:type="spellEnd"/>
+      <w:r>
+        <w:t xml:space="preserve">, poprzez </w:t>
+      </w:r>
+      <w:proofErr w:type="spellStart"/>
+      <w:r>
+        <w:t>feature</w:t>
+      </w:r>
+      <w:proofErr w:type="spellEnd"/>
+      <w:r>
+        <w:t>-flagi</w:t>
       </w:r>
       <w:r>
         <w:t>, automatyczne wyłączanie flag gdy wystąpi błąd wykonywania kodu, wykresy i statystyki.</w:t>
       </w:r>
       <w:r>
-        <w:t xml:space="preserve"> Wspołczesne programy są niezwykle rozbudowane i nie sposób prześledzić wszystkich ścierzek wykonywanego kodu, co za tym idzie, zmiany w jednym obszarze aplikacji mogą spowodować wystąpienie w innym module aplikacji. Szybkie reagowanie na takie zachowania mogą uratować firmę. Skótki wystąpnienia błędów krytycznych niosa za sobą poważne konsekwencje - w najgorszym przypadku spowodują zamknięcie firmy, sprawy karne, czy zadość uczynienie.. Z historii znamy już kilka takich przypadków:</w:t>
+        <w:t xml:space="preserve"> </w:t>
+      </w:r>
+      <w:proofErr w:type="spellStart"/>
+      <w:r>
+        <w:t>Wspołczesne</w:t>
+      </w:r>
+      <w:proofErr w:type="spellEnd"/>
+      <w:r>
+        <w:t xml:space="preserve"> programy są niezwykle rozbudowane i nie sposób prześledzić wszystkich </w:t>
+      </w:r>
+      <w:proofErr w:type="spellStart"/>
+      <w:r>
+        <w:t>ścierzek</w:t>
+      </w:r>
+      <w:proofErr w:type="spellEnd"/>
+      <w:r>
+        <w:t xml:space="preserve"> wykonywanego kodu, co za tym idzie, zmiany w jednym obszarze aplikacji mogą spowodować wystąpienie w innym module aplikacji. Szybkie reagowanie na takie zachowania mogą uratować firmę. </w:t>
+      </w:r>
+      <w:proofErr w:type="spellStart"/>
+      <w:r>
+        <w:t>Skótki</w:t>
+      </w:r>
+      <w:proofErr w:type="spellEnd"/>
+      <w:r>
+        <w:t xml:space="preserve"> </w:t>
+      </w:r>
+      <w:proofErr w:type="spellStart"/>
+      <w:r>
+        <w:t>wystąpnienia</w:t>
+      </w:r>
+      <w:proofErr w:type="spellEnd"/>
+      <w:r>
+        <w:t xml:space="preserve"> błędów krytycznych </w:t>
+      </w:r>
+      <w:proofErr w:type="spellStart"/>
+      <w:r>
+        <w:t>niosa</w:t>
+      </w:r>
+      <w:proofErr w:type="spellEnd"/>
+      <w:r>
+        <w:t xml:space="preserve"> za sobą poważne konsekwencje - w najgorszym przypadku spowodują zamknięcie firmy, sprawy karne, czy zadość uczynienie.. Z historii znamy już kilka takich przypadków:</w:t>
       </w:r>
     </w:p>
     <w:p>
@@ -2007,7 +2218,31 @@
     <w:p>
       <w:r>
         <w:lastRenderedPageBreak/>
-        <w:t>Czy wprowadznie narzędzi typu feature-toogle pozwoliłoby tego uniknąć? – Nie jestem w stanie na to odpwiedzeć, ale z pewnością pomogłoby szybciej i precyzyjniej zareagować na te błędy.</w:t>
+        <w:t xml:space="preserve">Czy </w:t>
+      </w:r>
+      <w:proofErr w:type="spellStart"/>
+      <w:r>
+        <w:t>wprowadznie</w:t>
+      </w:r>
+      <w:proofErr w:type="spellEnd"/>
+      <w:r>
+        <w:t xml:space="preserve"> narzędzi typu </w:t>
+      </w:r>
+      <w:proofErr w:type="spellStart"/>
+      <w:r>
+        <w:t>feature-toogle</w:t>
+      </w:r>
+      <w:proofErr w:type="spellEnd"/>
+      <w:r>
+        <w:t xml:space="preserve"> pozwoliłoby tego uniknąć? – Nie jestem w stanie na to </w:t>
+      </w:r>
+      <w:proofErr w:type="spellStart"/>
+      <w:r>
+        <w:t>odpwiedzeć</w:t>
+      </w:r>
+      <w:proofErr w:type="spellEnd"/>
+      <w:r>
+        <w:t>, ale z pewnością pomogłoby szybciej i precyzyjniej zareagować na te błędy.</w:t>
       </w:r>
     </w:p>
     <w:p/>
@@ -2026,12 +2261,27 @@
       </w:r>
     </w:p>
     <w:p>
-      <w:r>
-        <w:t>Feature toggle</w:t>
-      </w:r>
-      <w:r>
-        <w:t xml:space="preserve"> – launchdarkly</w:t>
-      </w:r>
+      <w:proofErr w:type="spellStart"/>
+      <w:r>
+        <w:t>Feature</w:t>
+      </w:r>
+      <w:proofErr w:type="spellEnd"/>
+      <w:r>
+        <w:t xml:space="preserve"> </w:t>
+      </w:r>
+      <w:proofErr w:type="spellStart"/>
+      <w:r>
+        <w:t>toggle</w:t>
+      </w:r>
+      <w:proofErr w:type="spellEnd"/>
+      <w:r>
+        <w:t xml:space="preserve"> – </w:t>
+      </w:r>
+      <w:proofErr w:type="spellStart"/>
+      <w:r>
+        <w:t>launchdarkly</w:t>
+      </w:r>
+      <w:proofErr w:type="spellEnd"/>
     </w:p>
     <w:p>
       <w:pPr>
@@ -2071,13 +2321,43 @@
           <w:rPr>
             <w:rStyle w:val="Hipercze"/>
           </w:rPr>
-          <w:t>Do czego przydaje się technika Feature Flag (bulldogjob.pl)</w:t>
+          <w:t xml:space="preserve">Do czego przydaje się technika </w:t>
+        </w:r>
+        <w:proofErr w:type="spellStart"/>
+        <w:r>
+          <w:rPr>
+            <w:rStyle w:val="Hipercze"/>
+          </w:rPr>
+          <w:t>Feature</w:t>
+        </w:r>
+        <w:proofErr w:type="spellEnd"/>
+        <w:r>
+          <w:rPr>
+            <w:rStyle w:val="Hipercze"/>
+          </w:rPr>
+          <w:t xml:space="preserve"> Flag (bulldogjob.pl)</w:t>
         </w:r>
       </w:hyperlink>
     </w:p>
     <w:p>
       <w:r>
-        <w:t>Zgłębiając temat Feature-flag można znaleźć wiele komercyjnych produktów na rynku. Niektóre z nich bardzo zaawansowane, zawierające […] złożone wykresy, możliwość serwowania różnych wartości flag na podstawie geolokalizacji,  &lt;&lt;&lt;&lt;ITD</w:t>
+        <w:t xml:space="preserve">Zgłębiając temat </w:t>
+      </w:r>
+      <w:proofErr w:type="spellStart"/>
+      <w:r>
+        <w:t>Feature</w:t>
+      </w:r>
+      <w:proofErr w:type="spellEnd"/>
+      <w:r>
+        <w:t xml:space="preserve">-flag można znaleźć wiele komercyjnych produktów na rynku. Niektóre z nich bardzo zaawansowane, zawierające […] złożone wykresy, możliwość serwowania różnych wartości flag na podstawie </w:t>
+      </w:r>
+      <w:proofErr w:type="spellStart"/>
+      <w:r>
+        <w:t>geolokalizacji</w:t>
+      </w:r>
+      <w:proofErr w:type="spellEnd"/>
+      <w:r>
+        <w:t>,  &lt;&lt;&lt;&lt;ITD</w:t>
       </w:r>
       <w:r>
         <w:t>&gt;&gt;&gt;&gt;</w:t>
@@ -2095,7 +2375,15 @@
         <w:t>Wady i zalety</w:t>
       </w:r>
       <w:r>
-        <w:t xml:space="preserve"> feature-flag</w:t>
+        <w:t xml:space="preserve"> </w:t>
+      </w:r>
+      <w:proofErr w:type="spellStart"/>
+      <w:r>
+        <w:t>feature</w:t>
+      </w:r>
+      <w:proofErr w:type="spellEnd"/>
+      <w:r>
+        <w:t>-flag</w:t>
       </w:r>
     </w:p>
     <w:p/>
@@ -2106,7 +2394,15 @@
     </w:p>
     <w:p>
       <w:r>
-        <w:t>Łatwość przywrocenia poprzedniej ścieżki kodu bez ingerencji w kod</w:t>
+        <w:t xml:space="preserve">Łatwość </w:t>
+      </w:r>
+      <w:proofErr w:type="spellStart"/>
+      <w:r>
+        <w:t>przywrocenia</w:t>
+      </w:r>
+      <w:proofErr w:type="spellEnd"/>
+      <w:r>
+        <w:t xml:space="preserve"> poprzedniej ścieżki kodu bez ingerencji w kod</w:t>
       </w:r>
     </w:p>
     <w:p>
@@ -2119,11 +2415,21 @@
         <w:t xml:space="preserve">Możliwość </w:t>
       </w:r>
       <w:r>
-        <w:t xml:space="preserve">serwowania różnych typów flag – wartość string, boolean, </w:t>
-      </w:r>
+        <w:t xml:space="preserve">serwowania różnych typów flag – wartość string, </w:t>
+      </w:r>
+      <w:proofErr w:type="spellStart"/>
+      <w:r>
+        <w:t>boolean</w:t>
+      </w:r>
+      <w:proofErr w:type="spellEnd"/>
+      <w:r>
+        <w:t xml:space="preserve">, </w:t>
+      </w:r>
+      <w:proofErr w:type="spellStart"/>
       <w:r>
         <w:t>intiger</w:t>
       </w:r>
+      <w:proofErr w:type="spellEnd"/>
     </w:p>
     <w:p>
       <w:r>
@@ -2138,7 +2444,15 @@
     </w:p>
     <w:p>
       <w:r>
-        <w:t xml:space="preserve">Brak dostępu do internetu </w:t>
+        <w:t xml:space="preserve">Brak dostępu do </w:t>
+      </w:r>
+      <w:proofErr w:type="spellStart"/>
+      <w:r>
+        <w:t>internetu</w:t>
+      </w:r>
+      <w:proofErr w:type="spellEnd"/>
+      <w:r>
+        <w:t xml:space="preserve"> </w:t>
       </w:r>
       <w:r>
         <w:t>spowoduje</w:t>
@@ -2159,8 +2473,13 @@
     </w:p>
     <w:p>
       <w:r>
-        <w:t>Brak możliwości wykorzystania flag w high-performance apps</w:t>
-      </w:r>
+        <w:t xml:space="preserve">Brak możliwości wykorzystania flag w high-performance </w:t>
+      </w:r>
+      <w:proofErr w:type="spellStart"/>
+      <w:r>
+        <w:t>apps</w:t>
+      </w:r>
+      <w:proofErr w:type="spellEnd"/>
     </w:p>
     <w:p/>
     <w:p/>
@@ -2183,8 +2502,13 @@
         <w:t xml:space="preserve">Proces wytwarzania aplikacji jest złożony, na początku ery komputerów, gdy stacje robocze były słabe/wolne i ograniczone przez zasoby, programy pisało się i konserwowało bez większych trudności. Na </w:t>
       </w:r>
       <w:commentRangeStart w:id="5"/>
-      <w:r>
-        <w:t>przełomnie lat 50/60 XIX</w:t>
+      <w:proofErr w:type="spellStart"/>
+      <w:r>
+        <w:t>przełomnie</w:t>
+      </w:r>
+      <w:proofErr w:type="spellEnd"/>
+      <w:r>
+        <w:t xml:space="preserve"> lat 50/60 XIX</w:t>
       </w:r>
       <w:commentRangeEnd w:id="5"/>
       <w:r>
@@ -2199,7 +2523,15 @@
     </w:p>
     <w:p>
       <w:r>
-        <w:t>W latach 1968 i 1969 miały miejsce dwie konferencje w Rzymie i Garmich na których po raz pierwszy wprowadzono termin „INZYNIERIA OPROGRAMOWANIA” (ang. Software engineering, SE) dyscyplina informatyczna stosująca podejście inżynierskie do tworzenia oprogramowania: od analizy i określenia wymagań, przez projektowanie i wdrożenie, aż do ewolucji gotowego oprogramowania</w:t>
+        <w:t xml:space="preserve">W latach 1968 i 1969 miały miejsce dwie konferencje w Rzymie i </w:t>
+      </w:r>
+      <w:proofErr w:type="spellStart"/>
+      <w:r>
+        <w:t>Garmich</w:t>
+      </w:r>
+      <w:proofErr w:type="spellEnd"/>
+      <w:r>
+        <w:t xml:space="preserve"> na których po raz pierwszy wprowadzono termin „INZYNIERIA OPROGRAMOWANIA” (ang. Software engineering, SE) dyscyplina informatyczna stosująca podejście inżynierskie do tworzenia oprogramowania: od analizy i określenia wymagań, przez projektowanie i wdrożenie, aż do ewolucji gotowego oprogramowania</w:t>
       </w:r>
       <w:r>
         <w:t>.</w:t>
@@ -2213,8 +2545,13 @@
     </w:p>
     <w:p>
       <w:commentRangeStart w:id="6"/>
-      <w:r>
-        <w:t>Inzynieria oprogramowania zajmuje się metodami wytwarzania, oceniania i utrzymywania oprogramowania systemów komputerowych oraz metodami zarządzania realizacją projektów informatycznych. Celem stosowania tych metod jest zapewnienie wysokiej jakości oprogramowania oraz doprowadzenie do terminowej i zgodnej z budżetem realizacji projektu. Znaczenie metod inżynierii oprogramowania rośnie wraz z wielkością projektu</w:t>
+      <w:proofErr w:type="spellStart"/>
+      <w:r>
+        <w:t>Inzynieria</w:t>
+      </w:r>
+      <w:proofErr w:type="spellEnd"/>
+      <w:r>
+        <w:t xml:space="preserve"> oprogramowania zajmuje się metodami wytwarzania, oceniania i utrzymywania oprogramowania systemów komputerowych oraz metodami zarządzania realizacją projektów informatycznych. Celem stosowania tych metod jest zapewnienie wysokiej jakości oprogramowania oraz doprowadzenie do terminowej i zgodnej z budżetem realizacji projektu. Znaczenie metod inżynierii oprogramowania rośnie wraz z wielkością projektu</w:t>
       </w:r>
       <w:commentRangeEnd w:id="6"/>
       <w:r>
@@ -2252,7 +2589,23 @@
         <w:t xml:space="preserve">) które należy dobrać indywidualnie do tworzonego projektu. </w:t>
       </w:r>
       <w:r>
-        <w:t xml:space="preserve">Do realizacji niniejszego projektu użyto modelu kaskadowego (eng. Waterfall). </w:t>
+        <w:t>Do realizacji niniejszego projektu użyto modelu kaskadowego (</w:t>
+      </w:r>
+      <w:proofErr w:type="spellStart"/>
+      <w:r>
+        <w:t>eng</w:t>
+      </w:r>
+      <w:proofErr w:type="spellEnd"/>
+      <w:r>
+        <w:t xml:space="preserve">. </w:t>
+      </w:r>
+      <w:proofErr w:type="spellStart"/>
+      <w:r>
+        <w:t>Waterfall</w:t>
+      </w:r>
+      <w:proofErr w:type="spellEnd"/>
+      <w:r>
+        <w:t xml:space="preserve">). </w:t>
       </w:r>
     </w:p>
     <w:p>
@@ -3132,8 +3485,9 @@
           <w:szCs w:val="26"/>
           <w:lang w:eastAsia="pl-PL"/>
         </w:rPr>
-        <w:t>live-time projektu</w:t>
-      </w:r>
+        <w:t>live-</w:t>
+      </w:r>
+      <w:proofErr w:type="spellStart"/>
       <w:r>
         <w:rPr>
           <w:rFonts w:ascii="Roboto" w:eastAsia="Times New Roman" w:hAnsi="Roboto" w:cs="Times New Roman"/>
@@ -3142,8 +3496,9 @@
           <w:szCs w:val="26"/>
           <w:lang w:eastAsia="pl-PL"/>
         </w:rPr>
-        <w:t>, niezawodność, doświadczenie programisty</w:t>
-      </w:r>
+        <w:t>time</w:t>
+      </w:r>
+      <w:proofErr w:type="spellEnd"/>
       <w:r>
         <w:rPr>
           <w:rFonts w:ascii="Roboto" w:eastAsia="Times New Roman" w:hAnsi="Roboto" w:cs="Times New Roman"/>
@@ -3152,7 +3507,7 @@
           <w:szCs w:val="26"/>
           <w:lang w:eastAsia="pl-PL"/>
         </w:rPr>
-        <w:t>, system operacyjny</w:t>
+        <w:t xml:space="preserve"> projektu</w:t>
       </w:r>
       <w:r>
         <w:rPr>
@@ -3162,7 +3517,7 @@
           <w:szCs w:val="26"/>
           <w:lang w:eastAsia="pl-PL"/>
         </w:rPr>
-        <w:t>.</w:t>
+        <w:t>, niezawodność, doświadczenie programisty</w:t>
       </w:r>
       <w:r>
         <w:rPr>
@@ -3172,54 +3527,9 @@
           <w:szCs w:val="26"/>
           <w:lang w:eastAsia="pl-PL"/>
         </w:rPr>
-        <w:t xml:space="preserve"> Tak więc n</w:t>
-      </w:r>
-      <w:r>
-        <w:t xml:space="preserve">ie ma języka idealnego – warto, by programista znał ich kilka i zgodnie z zasadą </w:t>
-      </w:r>
-      <w:r>
-        <w:t>„</w:t>
-      </w:r>
-      <w:r>
-        <w:t>use the right tool for the right job</w:t>
-      </w:r>
-      <w:r>
-        <w:t>”</w:t>
-      </w:r>
-      <w:r>
-        <w:t xml:space="preserve"> oraz własnymi preferencjami wybierał język adekwatny do danego zadania. </w:t>
-      </w:r>
-      <w:r>
-        <w:t xml:space="preserve">Zazwyczaj doświadczeni programiści to poligloci, bardzo dobrze znają  i posługują się wieloma </w:t>
-      </w:r>
-      <w:r>
-        <w:t>językami</w:t>
-      </w:r>
-      <w:r>
-        <w:t xml:space="preserve"> programowania. </w:t>
-      </w:r>
-      <w:commentRangeStart w:id="10"/>
-      <w:r>
-        <w:t>W większości języków programowania</w:t>
-      </w:r>
-      <w:r>
-        <w:t xml:space="preserve"> występują te same podstawowe </w:t>
-      </w:r>
-      <w:r>
-        <w:lastRenderedPageBreak/>
-        <w:t xml:space="preserve">mechanizmy, których używa się w bardzo podobny sposób niezależnie od wybranego języka programowania, a różnice często sprowadzają się wyłącznie do nazw bibliotek, funkcji, klas itp. </w:t>
-      </w:r>
-      <w:commentRangeEnd w:id="10"/>
-      <w:r>
-        <w:rPr>
-          <w:rStyle w:val="Odwoaniedokomentarza"/>
-        </w:rPr>
-        <w:commentReference w:id="10"/>
-      </w:r>
-    </w:p>
-    <w:p>
-      <w:pPr>
-        <w:spacing w:before="100" w:beforeAutospacing="1" w:after="100" w:afterAutospacing="1" w:line="240" w:lineRule="auto"/>
+        <w:t>, system operacyjny</w:t>
+      </w:r>
+      <w:r>
         <w:rPr>
           <w:rFonts w:ascii="Roboto" w:eastAsia="Times New Roman" w:hAnsi="Roboto" w:cs="Times New Roman"/>
           <w:color w:val="000000"/>
@@ -3227,9 +3537,107 @@
           <w:szCs w:val="26"/>
           <w:lang w:eastAsia="pl-PL"/>
         </w:rPr>
-      </w:pPr>
-      <w:r>
-        <w:t xml:space="preserve">Doskonałym tego przykładem jest niniejsza praca w której wykorzystano dwa języki programowania, C# w którym wykonano bibliotekę do wprowadzania nowych funkcjonalności, oraz JavaScript i TypeScript </w:t>
+        <w:t>.</w:t>
+      </w:r>
+      <w:r>
+        <w:rPr>
+          <w:rFonts w:ascii="Roboto" w:eastAsia="Times New Roman" w:hAnsi="Roboto" w:cs="Times New Roman"/>
+          <w:color w:val="000000"/>
+          <w:sz w:val="26"/>
+          <w:szCs w:val="26"/>
+          <w:lang w:eastAsia="pl-PL"/>
+        </w:rPr>
+        <w:t xml:space="preserve"> Tak więc n</w:t>
+      </w:r>
+      <w:r>
+        <w:t>ie ma języka idealnego – warto, by programista znał ich kilka i zgodnie z zasadą „</w:t>
+      </w:r>
+      <w:proofErr w:type="spellStart"/>
+      <w:r>
+        <w:t>use</w:t>
+      </w:r>
+      <w:proofErr w:type="spellEnd"/>
+      <w:r>
+        <w:t xml:space="preserve"> the </w:t>
+      </w:r>
+      <w:proofErr w:type="spellStart"/>
+      <w:r>
+        <w:t>right</w:t>
+      </w:r>
+      <w:proofErr w:type="spellEnd"/>
+      <w:r>
+        <w:t xml:space="preserve"> </w:t>
+      </w:r>
+      <w:proofErr w:type="spellStart"/>
+      <w:r>
+        <w:t>tool</w:t>
+      </w:r>
+      <w:proofErr w:type="spellEnd"/>
+      <w:r>
+        <w:t xml:space="preserve"> for the </w:t>
+      </w:r>
+      <w:proofErr w:type="spellStart"/>
+      <w:r>
+        <w:t>right</w:t>
+      </w:r>
+      <w:proofErr w:type="spellEnd"/>
+      <w:r>
+        <w:t xml:space="preserve"> </w:t>
+      </w:r>
+      <w:proofErr w:type="spellStart"/>
+      <w:r>
+        <w:t>job</w:t>
+      </w:r>
+      <w:proofErr w:type="spellEnd"/>
+      <w:r>
+        <w:t xml:space="preserve">” oraz własnymi preferencjami wybierał język adekwatny do danego zadania. </w:t>
+      </w:r>
+      <w:r>
+        <w:t xml:space="preserve">Zazwyczaj doświadczeni programiści to poligloci, bardzo dobrze znają  i posługują się wieloma </w:t>
+      </w:r>
+      <w:r>
+        <w:t>językami</w:t>
+      </w:r>
+      <w:r>
+        <w:t xml:space="preserve"> programowania. </w:t>
+      </w:r>
+      <w:commentRangeStart w:id="10"/>
+      <w:r>
+        <w:t xml:space="preserve">W większości języków programowania występują te same podstawowe </w:t>
+      </w:r>
+      <w:r>
+        <w:lastRenderedPageBreak/>
+        <w:t xml:space="preserve">mechanizmy, których używa się w bardzo podobny sposób niezależnie od wybranego języka programowania, a różnice często sprowadzają się wyłącznie do nazw bibliotek, funkcji, klas itp. </w:t>
+      </w:r>
+      <w:commentRangeEnd w:id="10"/>
+      <w:r>
+        <w:rPr>
+          <w:rStyle w:val="Odwoaniedokomentarza"/>
+        </w:rPr>
+        <w:commentReference w:id="10"/>
+      </w:r>
+    </w:p>
+    <w:p>
+      <w:pPr>
+        <w:spacing w:before="100" w:beforeAutospacing="1" w:after="100" w:afterAutospacing="1" w:line="240" w:lineRule="auto"/>
+        <w:rPr>
+          <w:rFonts w:ascii="Roboto" w:eastAsia="Times New Roman" w:hAnsi="Roboto" w:cs="Times New Roman"/>
+          <w:color w:val="000000"/>
+          <w:sz w:val="26"/>
+          <w:szCs w:val="26"/>
+          <w:lang w:eastAsia="pl-PL"/>
+        </w:rPr>
+      </w:pPr>
+      <w:r>
+        <w:t xml:space="preserve">Doskonałym tego przykładem jest niniejsza praca w której wykorzystano dwa języki programowania, C# w którym wykonano bibliotekę do wprowadzania nowych funkcjonalności, oraz JavaScript i </w:t>
+      </w:r>
+      <w:proofErr w:type="spellStart"/>
+      <w:r>
+        <w:t>TypeScript</w:t>
+      </w:r>
+      <w:proofErr w:type="spellEnd"/>
+      <w:r>
+        <w:t xml:space="preserve"> </w:t>
       </w:r>
       <w:r>
         <w:t>w którym wykonano serwis internetowy Beheer.</w:t>
@@ -3256,8 +3664,856 @@
           <w:numId w:val="4"/>
         </w:numPr>
       </w:pPr>
-      <w:r>
-        <w:t>Node.js</w:t>
+      <w:commentRangeStart w:id="11"/>
+      <w:proofErr w:type="spellStart"/>
+      <w:r>
+        <w:t>PostgreSQL</w:t>
+      </w:r>
+      <w:commentRangeEnd w:id="11"/>
+      <w:proofErr w:type="spellEnd"/>
+      <w:r>
+        <w:rPr>
+          <w:rStyle w:val="Odwoaniedokomentarza"/>
+        </w:rPr>
+        <w:commentReference w:id="11"/>
+      </w:r>
+    </w:p>
+    <w:p>
+      <w:pPr>
+        <w:ind w:left="360"/>
+      </w:pPr>
+      <w:r>
+        <w:t>Darmowa</w:t>
+      </w:r>
+      <w:r>
+        <w:t>,</w:t>
+      </w:r>
+      <w:r>
+        <w:t xml:space="preserve"> open-</w:t>
+      </w:r>
+      <w:proofErr w:type="spellStart"/>
+      <w:r>
+        <w:t>source</w:t>
+      </w:r>
+      <w:proofErr w:type="spellEnd"/>
+      <w:r>
+        <w:t xml:space="preserve"> r</w:t>
+      </w:r>
+      <w:r>
+        <w:t xml:space="preserve">elacyjna baza danych </w:t>
+      </w:r>
+      <w:r>
+        <w:t>znajdująca</w:t>
+      </w:r>
+      <w:r>
+        <w:t xml:space="preserve"> s</w:t>
+      </w:r>
+      <w:r>
+        <w:t xml:space="preserve">ię w </w:t>
+      </w:r>
+      <w:commentRangeStart w:id="12"/>
+      <w:r>
+        <w:t xml:space="preserve">top 4 </w:t>
+      </w:r>
+      <w:commentRangeEnd w:id="12"/>
+      <w:r>
+        <w:rPr>
+          <w:rStyle w:val="Odwoaniedokomentarza"/>
+        </w:rPr>
+        <w:commentReference w:id="12"/>
+      </w:r>
+      <w:r>
+        <w:t xml:space="preserve">najczęściej </w:t>
+      </w:r>
+      <w:proofErr w:type="spellStart"/>
+      <w:r>
+        <w:t>wyberanych</w:t>
+      </w:r>
+      <w:proofErr w:type="spellEnd"/>
+      <w:r>
+        <w:t xml:space="preserve"> baz danych</w:t>
+      </w:r>
+      <w:r>
+        <w:t xml:space="preserve">. Do głównych jego zalet należą </w:t>
+      </w:r>
+    </w:p>
+    <w:p>
+      <w:pPr>
+        <w:pStyle w:val="Nagwek4"/>
+        <w:shd w:val="clear" w:color="auto" w:fill="FFFFFF"/>
+        <w:spacing w:before="0"/>
+        <w:rPr>
+          <w:rFonts w:ascii="Roboto" w:hAnsi="Roboto"/>
+          <w:color w:val="1E2124"/>
+        </w:rPr>
+      </w:pPr>
+      <w:r>
+        <w:rPr>
+          <w:rStyle w:val="Pogrubienie"/>
+          <w:rFonts w:ascii="Roboto" w:hAnsi="Roboto"/>
+          <w:b w:val="0"/>
+          <w:bCs w:val="0"/>
+          <w:color w:val="1E2124"/>
+        </w:rPr>
+        <w:t>Jak oceniano systemy bazodanowe w tym rankingu?</w:t>
+      </w:r>
+    </w:p>
+    <w:p>
+      <w:pPr>
+        <w:pStyle w:val="mb-0"/>
+        <w:shd w:val="clear" w:color="auto" w:fill="FFFFFF"/>
+        <w:spacing w:before="0" w:beforeAutospacing="0" w:after="0" w:afterAutospacing="0"/>
+        <w:rPr>
+          <w:rFonts w:ascii="Roboto" w:hAnsi="Roboto"/>
+          <w:color w:val="707070"/>
+        </w:rPr>
+      </w:pPr>
+      <w:r>
+        <w:rPr>
+          <w:rFonts w:ascii="Roboto" w:hAnsi="Roboto"/>
+          <w:color w:val="707070"/>
+        </w:rPr>
+        <w:t>Podstawą była aktualna popularność mierzona:</w:t>
+      </w:r>
+    </w:p>
+    <w:p>
+      <w:pPr>
+        <w:numPr>
+          <w:ilvl w:val="0"/>
+          <w:numId w:val="7"/>
+        </w:numPr>
+        <w:shd w:val="clear" w:color="auto" w:fill="FFFFFF"/>
+        <w:spacing w:before="100" w:beforeAutospacing="1" w:after="100" w:afterAutospacing="1" w:line="240" w:lineRule="auto"/>
+        <w:rPr>
+          <w:rFonts w:ascii="Roboto" w:hAnsi="Roboto"/>
+          <w:color w:val="707070"/>
+        </w:rPr>
+      </w:pPr>
+      <w:r>
+        <w:rPr>
+          <w:rFonts w:ascii="Roboto" w:hAnsi="Roboto"/>
+          <w:color w:val="707070"/>
+        </w:rPr>
+        <w:t>ilością rezultatów w wyszukiwarkach internetowych (Google i Bing),</w:t>
+      </w:r>
+    </w:p>
+    <w:p>
+      <w:pPr>
+        <w:numPr>
+          <w:ilvl w:val="0"/>
+          <w:numId w:val="7"/>
+        </w:numPr>
+        <w:shd w:val="clear" w:color="auto" w:fill="FFFFFF"/>
+        <w:spacing w:before="100" w:beforeAutospacing="1" w:after="100" w:afterAutospacing="1" w:line="240" w:lineRule="auto"/>
+        <w:rPr>
+          <w:rFonts w:ascii="Roboto" w:hAnsi="Roboto"/>
+          <w:color w:val="707070"/>
+        </w:rPr>
+      </w:pPr>
+      <w:r>
+        <w:rPr>
+          <w:rFonts w:ascii="Roboto" w:hAnsi="Roboto"/>
+          <w:color w:val="707070"/>
+        </w:rPr>
+        <w:t xml:space="preserve">ogólnym zainteresowaniem systemem mierzone w Google </w:t>
+      </w:r>
+      <w:proofErr w:type="spellStart"/>
+      <w:r>
+        <w:rPr>
+          <w:rFonts w:ascii="Roboto" w:hAnsi="Roboto"/>
+          <w:color w:val="707070"/>
+        </w:rPr>
+        <w:t>Trends</w:t>
+      </w:r>
+      <w:proofErr w:type="spellEnd"/>
+      <w:r>
+        <w:rPr>
+          <w:rFonts w:ascii="Roboto" w:hAnsi="Roboto"/>
+          <w:color w:val="707070"/>
+        </w:rPr>
+        <w:t>,</w:t>
+      </w:r>
+    </w:p>
+    <w:p>
+      <w:pPr>
+        <w:numPr>
+          <w:ilvl w:val="0"/>
+          <w:numId w:val="7"/>
+        </w:numPr>
+        <w:shd w:val="clear" w:color="auto" w:fill="FFFFFF"/>
+        <w:spacing w:before="100" w:beforeAutospacing="1" w:after="100" w:afterAutospacing="1" w:line="240" w:lineRule="auto"/>
+        <w:rPr>
+          <w:rFonts w:ascii="Roboto" w:hAnsi="Roboto"/>
+          <w:color w:val="707070"/>
+        </w:rPr>
+      </w:pPr>
+      <w:r>
+        <w:rPr>
+          <w:rFonts w:ascii="Roboto" w:hAnsi="Roboto"/>
+          <w:color w:val="707070"/>
+        </w:rPr>
+        <w:t>częstością występowania w dyskusjach technicznych (</w:t>
+      </w:r>
+      <w:proofErr w:type="spellStart"/>
+      <w:r>
+        <w:rPr>
+          <w:rFonts w:ascii="Roboto" w:hAnsi="Roboto"/>
+          <w:color w:val="707070"/>
+        </w:rPr>
+        <w:t>Stack</w:t>
+      </w:r>
+      <w:proofErr w:type="spellEnd"/>
+      <w:r>
+        <w:rPr>
+          <w:rFonts w:ascii="Roboto" w:hAnsi="Roboto"/>
+          <w:color w:val="707070"/>
+        </w:rPr>
+        <w:t xml:space="preserve"> </w:t>
+      </w:r>
+      <w:proofErr w:type="spellStart"/>
+      <w:r>
+        <w:rPr>
+          <w:rFonts w:ascii="Roboto" w:hAnsi="Roboto"/>
+          <w:color w:val="707070"/>
+        </w:rPr>
+        <w:t>Overflow</w:t>
+      </w:r>
+      <w:proofErr w:type="spellEnd"/>
+      <w:r>
+        <w:rPr>
+          <w:rFonts w:ascii="Roboto" w:hAnsi="Roboto"/>
+          <w:color w:val="707070"/>
+        </w:rPr>
+        <w:t xml:space="preserve"> i DBA </w:t>
+      </w:r>
+      <w:proofErr w:type="spellStart"/>
+      <w:r>
+        <w:rPr>
+          <w:rFonts w:ascii="Roboto" w:hAnsi="Roboto"/>
+          <w:color w:val="707070"/>
+        </w:rPr>
+        <w:t>Stack</w:t>
+      </w:r>
+      <w:proofErr w:type="spellEnd"/>
+      <w:r>
+        <w:rPr>
+          <w:rFonts w:ascii="Roboto" w:hAnsi="Roboto"/>
+          <w:color w:val="707070"/>
+        </w:rPr>
+        <w:t xml:space="preserve"> Exchange),</w:t>
+      </w:r>
+    </w:p>
+    <w:p>
+      <w:pPr>
+        <w:numPr>
+          <w:ilvl w:val="0"/>
+          <w:numId w:val="7"/>
+        </w:numPr>
+        <w:shd w:val="clear" w:color="auto" w:fill="FFFFFF"/>
+        <w:spacing w:before="100" w:beforeAutospacing="1" w:after="100" w:afterAutospacing="1" w:line="240" w:lineRule="auto"/>
+        <w:rPr>
+          <w:rFonts w:ascii="Roboto" w:hAnsi="Roboto"/>
+          <w:color w:val="707070"/>
+        </w:rPr>
+      </w:pPr>
+      <w:r>
+        <w:rPr>
+          <w:rFonts w:ascii="Roboto" w:hAnsi="Roboto"/>
+          <w:color w:val="707070"/>
+        </w:rPr>
+        <w:t>liczbą ofert pracy, w których dany system był wymieniany (</w:t>
+      </w:r>
+      <w:proofErr w:type="spellStart"/>
+      <w:r>
+        <w:rPr>
+          <w:rFonts w:ascii="Roboto" w:hAnsi="Roboto"/>
+          <w:color w:val="707070"/>
+        </w:rPr>
+        <w:t>Indeed</w:t>
+      </w:r>
+      <w:proofErr w:type="spellEnd"/>
+      <w:r>
+        <w:rPr>
+          <w:rFonts w:ascii="Roboto" w:hAnsi="Roboto"/>
+          <w:color w:val="707070"/>
+        </w:rPr>
+        <w:t xml:space="preserve"> i </w:t>
+      </w:r>
+      <w:proofErr w:type="spellStart"/>
+      <w:r>
+        <w:rPr>
+          <w:rFonts w:ascii="Roboto" w:hAnsi="Roboto"/>
+          <w:color w:val="707070"/>
+        </w:rPr>
+        <w:t>Simply</w:t>
+      </w:r>
+      <w:proofErr w:type="spellEnd"/>
+      <w:r>
+        <w:rPr>
+          <w:rFonts w:ascii="Roboto" w:hAnsi="Roboto"/>
+          <w:color w:val="707070"/>
+        </w:rPr>
+        <w:t xml:space="preserve"> </w:t>
+      </w:r>
+      <w:proofErr w:type="spellStart"/>
+      <w:r>
+        <w:rPr>
+          <w:rFonts w:ascii="Roboto" w:hAnsi="Roboto"/>
+          <w:color w:val="707070"/>
+        </w:rPr>
+        <w:t>Hired</w:t>
+      </w:r>
+      <w:proofErr w:type="spellEnd"/>
+      <w:r>
+        <w:rPr>
+          <w:rFonts w:ascii="Roboto" w:hAnsi="Roboto"/>
+          <w:color w:val="707070"/>
+        </w:rPr>
+        <w:t>),</w:t>
+      </w:r>
+    </w:p>
+    <w:p>
+      <w:pPr>
+        <w:numPr>
+          <w:ilvl w:val="0"/>
+          <w:numId w:val="7"/>
+        </w:numPr>
+        <w:shd w:val="clear" w:color="auto" w:fill="FFFFFF"/>
+        <w:spacing w:before="100" w:beforeAutospacing="1" w:after="100" w:afterAutospacing="1" w:line="240" w:lineRule="auto"/>
+        <w:rPr>
+          <w:rFonts w:ascii="Roboto" w:hAnsi="Roboto"/>
+          <w:color w:val="707070"/>
+        </w:rPr>
+      </w:pPr>
+      <w:r>
+        <w:rPr>
+          <w:rFonts w:ascii="Roboto" w:hAnsi="Roboto"/>
+          <w:color w:val="707070"/>
+        </w:rPr>
+        <w:t>liczbą profili w sieciach profesjonalnych, gdzie system był wzmiankowany (LinkedIn),</w:t>
+      </w:r>
+    </w:p>
+    <w:p>
+      <w:pPr>
+        <w:numPr>
+          <w:ilvl w:val="0"/>
+          <w:numId w:val="7"/>
+        </w:numPr>
+        <w:shd w:val="clear" w:color="auto" w:fill="FFFFFF"/>
+        <w:spacing w:before="100" w:beforeAutospacing="1" w:after="100" w:afterAutospacing="1" w:line="240" w:lineRule="auto"/>
+        <w:rPr>
+          <w:rFonts w:ascii="Roboto" w:hAnsi="Roboto"/>
+          <w:color w:val="707070"/>
+        </w:rPr>
+      </w:pPr>
+      <w:r>
+        <w:rPr>
+          <w:rFonts w:ascii="Roboto" w:hAnsi="Roboto"/>
+          <w:color w:val="707070"/>
+        </w:rPr>
+        <w:t>liczbą wzmianek w sieciach społecznościowych (Twitter).</w:t>
+      </w:r>
+    </w:p>
+    <w:p>
+      <w:pPr>
+        <w:ind w:left="360"/>
+      </w:pPr>
+    </w:p>
+    <w:p>
+      <w:pPr>
+        <w:numPr>
+          <w:ilvl w:val="0"/>
+          <w:numId w:val="6"/>
+        </w:numPr>
+        <w:shd w:val="clear" w:color="auto" w:fill="FFFFFF"/>
+        <w:spacing w:before="100" w:beforeAutospacing="1" w:after="100" w:afterAutospacing="1" w:line="240" w:lineRule="auto"/>
+        <w:rPr>
+          <w:rFonts w:ascii="Roboto" w:hAnsi="Roboto"/>
+          <w:color w:val="707070"/>
+        </w:rPr>
+      </w:pPr>
+      <w:proofErr w:type="spellStart"/>
+      <w:r>
+        <w:rPr>
+          <w:rFonts w:ascii="Roboto" w:hAnsi="Roboto"/>
+          <w:color w:val="707070"/>
+        </w:rPr>
+        <w:t>PostgreSQL</w:t>
+      </w:r>
+      <w:proofErr w:type="spellEnd"/>
+      <w:r>
+        <w:rPr>
+          <w:rFonts w:ascii="Roboto" w:hAnsi="Roboto"/>
+          <w:color w:val="707070"/>
+        </w:rPr>
+        <w:t xml:space="preserve"> jest znany i bardzo wysoko ceniony za stabilność i szeroki zestaw funkcji.</w:t>
+      </w:r>
+    </w:p>
+    <w:p>
+      <w:pPr>
+        <w:numPr>
+          <w:ilvl w:val="0"/>
+          <w:numId w:val="6"/>
+        </w:numPr>
+        <w:shd w:val="clear" w:color="auto" w:fill="FFFFFF"/>
+        <w:spacing w:before="100" w:beforeAutospacing="1" w:after="100" w:afterAutospacing="1" w:line="240" w:lineRule="auto"/>
+        <w:rPr>
+          <w:rFonts w:ascii="Roboto" w:hAnsi="Roboto"/>
+          <w:color w:val="707070"/>
+        </w:rPr>
+      </w:pPr>
+      <w:proofErr w:type="spellStart"/>
+      <w:r>
+        <w:rPr>
+          <w:rFonts w:ascii="Roboto" w:hAnsi="Roboto"/>
+          <w:color w:val="707070"/>
+        </w:rPr>
+        <w:t>PostgreSQL</w:t>
+      </w:r>
+      <w:proofErr w:type="spellEnd"/>
+      <w:r>
+        <w:rPr>
+          <w:rFonts w:ascii="Roboto" w:hAnsi="Roboto"/>
+          <w:color w:val="707070"/>
+        </w:rPr>
+        <w:t xml:space="preserve"> to baza nie tylko relacyjna, uwzględnia wiele rozwiązań post-relacyjnych np. typy danych: JSON, XML, wieloelementowe tablice (</w:t>
+      </w:r>
+      <w:proofErr w:type="spellStart"/>
+      <w:r>
+        <w:rPr>
+          <w:rFonts w:ascii="Roboto" w:hAnsi="Roboto"/>
+          <w:color w:val="707070"/>
+        </w:rPr>
+        <w:t>arrays</w:t>
+      </w:r>
+      <w:proofErr w:type="spellEnd"/>
+      <w:r>
+        <w:rPr>
+          <w:rFonts w:ascii="Roboto" w:hAnsi="Roboto"/>
+          <w:color w:val="707070"/>
+        </w:rPr>
+        <w:t>), typy wierszy (</w:t>
+      </w:r>
+      <w:proofErr w:type="spellStart"/>
+      <w:r>
+        <w:rPr>
+          <w:rFonts w:ascii="Roboto" w:hAnsi="Roboto"/>
+          <w:color w:val="707070"/>
+        </w:rPr>
+        <w:t>row</w:t>
+      </w:r>
+      <w:proofErr w:type="spellEnd"/>
+      <w:r>
+        <w:rPr>
+          <w:rFonts w:ascii="Roboto" w:hAnsi="Roboto"/>
+          <w:color w:val="707070"/>
+        </w:rPr>
+        <w:t xml:space="preserve"> </w:t>
+      </w:r>
+      <w:proofErr w:type="spellStart"/>
+      <w:r>
+        <w:rPr>
+          <w:rFonts w:ascii="Roboto" w:hAnsi="Roboto"/>
+          <w:color w:val="707070"/>
+        </w:rPr>
+        <w:t>types</w:t>
+      </w:r>
+      <w:proofErr w:type="spellEnd"/>
+      <w:r>
+        <w:rPr>
+          <w:rFonts w:ascii="Roboto" w:hAnsi="Roboto"/>
+          <w:color w:val="707070"/>
+        </w:rPr>
+        <w:t xml:space="preserve">), </w:t>
+      </w:r>
+      <w:proofErr w:type="spellStart"/>
+      <w:r>
+        <w:rPr>
+          <w:rFonts w:ascii="Roboto" w:hAnsi="Roboto"/>
+          <w:color w:val="707070"/>
+        </w:rPr>
+        <w:t>pełnotekstowe</w:t>
+      </w:r>
+      <w:proofErr w:type="spellEnd"/>
+      <w:r>
+        <w:rPr>
+          <w:rFonts w:ascii="Roboto" w:hAnsi="Roboto"/>
+          <w:color w:val="707070"/>
+        </w:rPr>
+        <w:t>, szeregi czasowe, rekurencyjne zapytania grafowe, dane przestrzenne (GIS); wraz z funkcjami operującymi na tych nowych typach danych i – co więcej – z możliwością tworzenia zapytań mieszanych tj. obejmujących dane relacyjne i post-relacyjne.</w:t>
+      </w:r>
+    </w:p>
+    <w:p>
+      <w:pPr>
+        <w:numPr>
+          <w:ilvl w:val="0"/>
+          <w:numId w:val="6"/>
+        </w:numPr>
+        <w:shd w:val="clear" w:color="auto" w:fill="FFFFFF"/>
+        <w:spacing w:before="100" w:beforeAutospacing="1" w:after="100" w:afterAutospacing="1" w:line="240" w:lineRule="auto"/>
+        <w:rPr>
+          <w:rFonts w:ascii="Roboto" w:hAnsi="Roboto"/>
+          <w:color w:val="707070"/>
+        </w:rPr>
+      </w:pPr>
+      <w:proofErr w:type="spellStart"/>
+      <w:r>
+        <w:rPr>
+          <w:rFonts w:ascii="Roboto" w:hAnsi="Roboto"/>
+          <w:color w:val="707070"/>
+        </w:rPr>
+        <w:t>PostgreSQL</w:t>
+      </w:r>
+      <w:proofErr w:type="spellEnd"/>
+      <w:r>
+        <w:rPr>
+          <w:rFonts w:ascii="Roboto" w:hAnsi="Roboto"/>
+          <w:color w:val="707070"/>
+        </w:rPr>
+        <w:t xml:space="preserve"> używa standardowego SQL bez specyficznych dodatków utrudniających przeniesienie kodu lub przestawienie się programisty z innej bazy danych (ograniczenie </w:t>
+      </w:r>
+      <w:proofErr w:type="spellStart"/>
+      <w:r>
+        <w:rPr>
+          <w:rFonts w:ascii="Roboto" w:hAnsi="Roboto"/>
+          <w:color w:val="707070"/>
+        </w:rPr>
+        <w:t>vendor</w:t>
+      </w:r>
+      <w:proofErr w:type="spellEnd"/>
+      <w:r>
+        <w:rPr>
+          <w:rFonts w:ascii="Roboto" w:hAnsi="Roboto"/>
+          <w:color w:val="707070"/>
+        </w:rPr>
+        <w:t xml:space="preserve"> lock-in).</w:t>
+      </w:r>
+    </w:p>
+    <w:p>
+      <w:pPr>
+        <w:numPr>
+          <w:ilvl w:val="0"/>
+          <w:numId w:val="6"/>
+        </w:numPr>
+        <w:shd w:val="clear" w:color="auto" w:fill="FFFFFF"/>
+        <w:spacing w:before="100" w:beforeAutospacing="1" w:after="100" w:afterAutospacing="1" w:line="240" w:lineRule="auto"/>
+        <w:rPr>
+          <w:rFonts w:ascii="Roboto" w:hAnsi="Roboto"/>
+          <w:color w:val="707070"/>
+        </w:rPr>
+      </w:pPr>
+      <w:r>
+        <w:rPr>
+          <w:rFonts w:ascii="Roboto" w:hAnsi="Roboto"/>
+          <w:color w:val="707070"/>
+        </w:rPr>
+        <w:t xml:space="preserve">W ciągu ostatnich lat kolejne wydania </w:t>
+      </w:r>
+      <w:proofErr w:type="spellStart"/>
+      <w:r>
+        <w:rPr>
+          <w:rFonts w:ascii="Roboto" w:hAnsi="Roboto"/>
+          <w:color w:val="707070"/>
+        </w:rPr>
+        <w:t>PostgreSQL</w:t>
+      </w:r>
+      <w:proofErr w:type="spellEnd"/>
+      <w:r>
+        <w:rPr>
+          <w:rFonts w:ascii="Roboto" w:hAnsi="Roboto"/>
+          <w:color w:val="707070"/>
+        </w:rPr>
+        <w:t xml:space="preserve"> skupiały się na wzmocnieniu </w:t>
+      </w:r>
+      <w:proofErr w:type="spellStart"/>
+      <w:r>
+        <w:rPr>
+          <w:rFonts w:ascii="Roboto" w:hAnsi="Roboto"/>
+          <w:color w:val="707070"/>
+        </w:rPr>
+        <w:t>back</w:t>
+      </w:r>
+      <w:proofErr w:type="spellEnd"/>
+      <w:r>
+        <w:rPr>
+          <w:rFonts w:ascii="Roboto" w:hAnsi="Roboto"/>
+          <w:color w:val="707070"/>
+        </w:rPr>
+        <w:t>-endu, silnika bazy danych, dzięki czemu uzyskano istotny wzrost wydajności i skuteczności.</w:t>
+      </w:r>
+    </w:p>
+    <w:p>
+      <w:pPr>
+        <w:numPr>
+          <w:ilvl w:val="0"/>
+          <w:numId w:val="6"/>
+        </w:numPr>
+        <w:shd w:val="clear" w:color="auto" w:fill="FFFFFF"/>
+        <w:spacing w:before="100" w:beforeAutospacing="1" w:after="100" w:afterAutospacing="1" w:line="240" w:lineRule="auto"/>
+        <w:rPr>
+          <w:rFonts w:ascii="Roboto" w:hAnsi="Roboto"/>
+          <w:color w:val="707070"/>
+        </w:rPr>
+      </w:pPr>
+      <w:r>
+        <w:rPr>
+          <w:rFonts w:ascii="Roboto" w:hAnsi="Roboto"/>
+          <w:color w:val="707070"/>
+        </w:rPr>
+        <w:t xml:space="preserve">Nowe cechy funkcjonalne i użytkowe są idealne dla wdrożenia środowiska </w:t>
+      </w:r>
+      <w:proofErr w:type="spellStart"/>
+      <w:r>
+        <w:rPr>
+          <w:rFonts w:ascii="Roboto" w:hAnsi="Roboto"/>
+          <w:color w:val="707070"/>
+        </w:rPr>
+        <w:t>DevOps</w:t>
+      </w:r>
+      <w:proofErr w:type="spellEnd"/>
+      <w:r>
+        <w:rPr>
+          <w:rFonts w:ascii="Roboto" w:hAnsi="Roboto"/>
+          <w:color w:val="707070"/>
+        </w:rPr>
+        <w:t>.</w:t>
+      </w:r>
+    </w:p>
+    <w:p>
+      <w:pPr>
+        <w:numPr>
+          <w:ilvl w:val="0"/>
+          <w:numId w:val="6"/>
+        </w:numPr>
+        <w:shd w:val="clear" w:color="auto" w:fill="FFFFFF"/>
+        <w:spacing w:before="100" w:beforeAutospacing="1" w:after="100" w:afterAutospacing="1" w:line="240" w:lineRule="auto"/>
+        <w:rPr>
+          <w:rFonts w:ascii="Roboto" w:hAnsi="Roboto"/>
+          <w:color w:val="707070"/>
+        </w:rPr>
+      </w:pPr>
+      <w:r>
+        <w:rPr>
+          <w:rFonts w:ascii="Roboto" w:hAnsi="Roboto"/>
+          <w:color w:val="707070"/>
+        </w:rPr>
+        <w:t xml:space="preserve">Migracja do </w:t>
+      </w:r>
+      <w:proofErr w:type="spellStart"/>
+      <w:r>
+        <w:rPr>
+          <w:rFonts w:ascii="Roboto" w:hAnsi="Roboto"/>
+          <w:color w:val="707070"/>
+        </w:rPr>
+        <w:t>PostgreSQL</w:t>
+      </w:r>
+      <w:proofErr w:type="spellEnd"/>
+      <w:r>
+        <w:rPr>
+          <w:rFonts w:ascii="Roboto" w:hAnsi="Roboto"/>
+          <w:color w:val="707070"/>
+        </w:rPr>
+        <w:t xml:space="preserve"> jest łatwa, a dzięki temu atrakcyjna dla wielu użytkowników Oracle, zmagających się z polityką cenową i licencyjną tej firmy.</w:t>
+      </w:r>
+    </w:p>
+    <w:p>
+      <w:pPr>
+        <w:numPr>
+          <w:ilvl w:val="0"/>
+          <w:numId w:val="6"/>
+        </w:numPr>
+        <w:shd w:val="clear" w:color="auto" w:fill="FFFFFF"/>
+        <w:spacing w:before="100" w:beforeAutospacing="1" w:after="100" w:afterAutospacing="1" w:line="240" w:lineRule="auto"/>
+        <w:rPr>
+          <w:rFonts w:ascii="Roboto" w:hAnsi="Roboto"/>
+          <w:color w:val="707070"/>
+        </w:rPr>
+      </w:pPr>
+      <w:proofErr w:type="spellStart"/>
+      <w:r>
+        <w:rPr>
+          <w:rFonts w:ascii="Roboto" w:hAnsi="Roboto"/>
+          <w:color w:val="707070"/>
+        </w:rPr>
+        <w:t>PostgreSQL</w:t>
+      </w:r>
+      <w:proofErr w:type="spellEnd"/>
+      <w:r>
+        <w:rPr>
+          <w:rFonts w:ascii="Roboto" w:hAnsi="Roboto"/>
+          <w:color w:val="707070"/>
+        </w:rPr>
+        <w:t xml:space="preserve"> ma </w:t>
+      </w:r>
+      <w:hyperlink r:id="rId17" w:tgtFrame="_blank" w:history="1">
+        <w:r>
+          <w:rPr>
+            <w:rStyle w:val="Hipercze"/>
+            <w:rFonts w:ascii="Roboto" w:hAnsi="Roboto"/>
+            <w:color w:val="2699FB"/>
+          </w:rPr>
+          <w:t>najbardziej wolnościową i o ile można to wiarygodnie ustalić najkrótszą licencję</w:t>
+        </w:r>
+      </w:hyperlink>
+      <w:r>
+        <w:rPr>
+          <w:rFonts w:ascii="Roboto" w:hAnsi="Roboto"/>
+          <w:color w:val="707070"/>
+        </w:rPr>
+        <w:t xml:space="preserve"> spośród wszelkich licencji open </w:t>
+      </w:r>
+      <w:proofErr w:type="spellStart"/>
+      <w:r>
+        <w:rPr>
+          <w:rFonts w:ascii="Roboto" w:hAnsi="Roboto"/>
+          <w:color w:val="707070"/>
+        </w:rPr>
+        <w:t>source</w:t>
+      </w:r>
+      <w:proofErr w:type="spellEnd"/>
+      <w:r>
+        <w:rPr>
+          <w:rFonts w:ascii="Roboto" w:hAnsi="Roboto"/>
+          <w:color w:val="707070"/>
+        </w:rPr>
+        <w:t>, co skutkuje także </w:t>
+      </w:r>
+      <w:hyperlink r:id="rId18" w:tgtFrame="_blank" w:history="1">
+        <w:r>
+          <w:rPr>
+            <w:rStyle w:val="Hipercze"/>
+            <w:rFonts w:ascii="Roboto" w:hAnsi="Roboto"/>
+            <w:color w:val="2699FB"/>
+          </w:rPr>
+          <w:t>szeroką popularnością wśród społeczności deweloperów</w:t>
+        </w:r>
+      </w:hyperlink>
+      <w:r>
+        <w:rPr>
+          <w:rFonts w:ascii="Roboto" w:hAnsi="Roboto"/>
+          <w:color w:val="707070"/>
+        </w:rPr>
+        <w:t> i co za tym idzie także </w:t>
+      </w:r>
+      <w:hyperlink r:id="rId19" w:tgtFrame="_blank" w:history="1">
+        <w:r>
+          <w:rPr>
+            <w:rStyle w:val="Hipercze"/>
+            <w:rFonts w:ascii="Roboto" w:hAnsi="Roboto"/>
+            <w:color w:val="2699FB"/>
+          </w:rPr>
+          <w:t>szeroką gamą sponsorów</w:t>
+        </w:r>
+      </w:hyperlink>
+      <w:r>
+        <w:rPr>
+          <w:rFonts w:ascii="Roboto" w:hAnsi="Roboto"/>
+          <w:color w:val="707070"/>
+        </w:rPr>
+        <w:t>.</w:t>
+      </w:r>
+    </w:p>
+    <w:p>
+      <w:pPr>
+        <w:numPr>
+          <w:ilvl w:val="0"/>
+          <w:numId w:val="6"/>
+        </w:numPr>
+        <w:shd w:val="clear" w:color="auto" w:fill="FFFFFF"/>
+        <w:spacing w:before="100" w:beforeAutospacing="1" w:after="100" w:afterAutospacing="1" w:line="240" w:lineRule="auto"/>
+        <w:rPr>
+          <w:rFonts w:ascii="Roboto" w:hAnsi="Roboto"/>
+          <w:color w:val="707070"/>
+        </w:rPr>
+      </w:pPr>
+      <w:proofErr w:type="spellStart"/>
+      <w:r>
+        <w:rPr>
+          <w:rFonts w:ascii="Roboto" w:hAnsi="Roboto"/>
+          <w:color w:val="707070"/>
+        </w:rPr>
+        <w:t>PostgreSQL</w:t>
+      </w:r>
+      <w:proofErr w:type="spellEnd"/>
+      <w:r>
+        <w:rPr>
+          <w:rFonts w:ascii="Roboto" w:hAnsi="Roboto"/>
+          <w:color w:val="707070"/>
+        </w:rPr>
+        <w:t xml:space="preserve"> ma jedną z najszerszych ofert wsparcia komercyjnego wymaganego przez przedsiębiorstwa dla rozwiązań produkcyjnych w tym </w:t>
+      </w:r>
+      <w:hyperlink r:id="rId20" w:tgtFrame="_blank" w:history="1">
+        <w:r>
+          <w:rPr>
+            <w:rStyle w:val="Hipercze"/>
+            <w:rFonts w:ascii="Roboto" w:hAnsi="Roboto"/>
+            <w:color w:val="2699FB"/>
+          </w:rPr>
+          <w:t>najpopularniejsze w Europie EDB i 2ndQuadrant</w:t>
+        </w:r>
+      </w:hyperlink>
+      <w:r>
+        <w:rPr>
+          <w:rFonts w:ascii="Roboto" w:hAnsi="Roboto"/>
+          <w:color w:val="707070"/>
+        </w:rPr>
+        <w:t xml:space="preserve">. Rozwiązania EDB posiadają wszystkie zalety bazy </w:t>
+      </w:r>
+      <w:r>
+        <w:rPr>
+          <w:rFonts w:ascii="Roboto" w:hAnsi="Roboto"/>
+          <w:color w:val="707070"/>
+        </w:rPr>
+        <w:lastRenderedPageBreak/>
+        <w:t xml:space="preserve">danych </w:t>
+      </w:r>
+      <w:proofErr w:type="spellStart"/>
+      <w:r>
+        <w:rPr>
+          <w:rFonts w:ascii="Roboto" w:hAnsi="Roboto"/>
+          <w:color w:val="707070"/>
+        </w:rPr>
+        <w:t>PostgreSQL</w:t>
+      </w:r>
+      <w:proofErr w:type="spellEnd"/>
+      <w:r>
+        <w:rPr>
+          <w:rFonts w:ascii="Roboto" w:hAnsi="Roboto"/>
+          <w:color w:val="707070"/>
+        </w:rPr>
+        <w:t xml:space="preserve">, wzbogacając ją o zaawansowane narzędzia do migracji, integracji i zarządzania, a także funkcjonalności klasy </w:t>
+      </w:r>
+      <w:proofErr w:type="spellStart"/>
+      <w:r>
+        <w:rPr>
+          <w:rFonts w:ascii="Roboto" w:hAnsi="Roboto"/>
+          <w:color w:val="707070"/>
+        </w:rPr>
+        <w:t>enterprise</w:t>
+      </w:r>
+      <w:proofErr w:type="spellEnd"/>
+      <w:r>
+        <w:rPr>
+          <w:rFonts w:ascii="Roboto" w:hAnsi="Roboto"/>
+          <w:color w:val="707070"/>
+        </w:rPr>
+        <w:t xml:space="preserve"> oraz </w:t>
+      </w:r>
+      <w:proofErr w:type="spellStart"/>
+      <w:r>
+        <w:rPr>
+          <w:rFonts w:ascii="Roboto" w:hAnsi="Roboto"/>
+          <w:color w:val="707070"/>
+        </w:rPr>
+        <w:t>support</w:t>
+      </w:r>
+      <w:proofErr w:type="spellEnd"/>
+      <w:r>
+        <w:rPr>
+          <w:rFonts w:ascii="Roboto" w:hAnsi="Roboto"/>
+          <w:color w:val="707070"/>
+        </w:rPr>
+        <w:t xml:space="preserve"> 24/7.</w:t>
       </w:r>
     </w:p>
     <w:p>
@@ -3269,6 +4525,115 @@
         </w:numPr>
       </w:pPr>
       <w:r>
+        <w:t>Node.js</w:t>
+      </w:r>
+    </w:p>
+    <w:p>
+      <w:pPr>
+        <w:ind w:left="360"/>
+      </w:pPr>
+      <w:r>
+        <w:t xml:space="preserve">Node.js to wieloplatformowe, asynchroniczne, sterowane zdarzeniami </w:t>
+      </w:r>
+      <w:proofErr w:type="spellStart"/>
+      <w:r>
+        <w:t>srodowisko</w:t>
+      </w:r>
+      <w:proofErr w:type="spellEnd"/>
+      <w:r>
+        <w:t xml:space="preserve"> uruchomieniowe dla </w:t>
+      </w:r>
+      <w:r>
+        <w:t>języka</w:t>
+      </w:r>
+      <w:r>
+        <w:t xml:space="preserve"> JavaScript.</w:t>
+      </w:r>
+      <w:r>
+        <w:t xml:space="preserve"> To oznacza, że za jego pomocą można uruchomić kod JavaScript bezpośrednio na maszynie lokalnej. </w:t>
+      </w:r>
+      <w:r>
+        <w:t>Domyślny</w:t>
+      </w:r>
+      <w:r>
+        <w:t xml:space="preserve"> manager</w:t>
+      </w:r>
+      <w:r>
+        <w:t xml:space="preserve"> pakietów NPM </w:t>
+      </w:r>
+      <w:r>
+        <w:t xml:space="preserve">sprawia, że deweloperzy łatwo zarządzają bibliotekami i </w:t>
+      </w:r>
+      <w:r>
+        <w:t>zależnościami w projektach</w:t>
+      </w:r>
+      <w:r>
+        <w:t>,</w:t>
+      </w:r>
+      <w:r>
+        <w:t xml:space="preserve"> a </w:t>
+      </w:r>
+      <w:r>
+        <w:t>ogromn</w:t>
+      </w:r>
+      <w:r>
+        <w:t>a</w:t>
+      </w:r>
+      <w:r>
+        <w:t xml:space="preserve"> </w:t>
+      </w:r>
+      <w:r>
+        <w:t>baza</w:t>
+      </w:r>
+      <w:r>
+        <w:t xml:space="preserve"> bibliotek</w:t>
+      </w:r>
+      <w:r>
+        <w:t xml:space="preserve"> ułatwia tworzenie skomplikowanych aplikacji. Język programowania jakim jest JavaScript odznacza się niskim progiem wejścia, przez </w:t>
+      </w:r>
+      <w:r>
+        <w:t>c</w:t>
+      </w:r>
+      <w:r>
+        <w:t>o w ostatnim czasie platforma zyskała ogromną popularność.</w:t>
+      </w:r>
+      <w:r>
+        <w:t xml:space="preserve"> </w:t>
+      </w:r>
+      <w:r>
+        <w:t>Node.js tworzony</w:t>
+      </w:r>
+      <w:r>
+        <w:t xml:space="preserve"> był z myślą o</w:t>
+      </w:r>
+      <w:r>
+        <w:t xml:space="preserve"> szybkim</w:t>
+      </w:r>
+      <w:r>
+        <w:t xml:space="preserve"> budowaniu</w:t>
+      </w:r>
+      <w:r>
+        <w:t xml:space="preserve"> </w:t>
+      </w:r>
+      <w:r>
+        <w:t>skalowalnych</w:t>
+      </w:r>
+      <w:r>
+        <w:t xml:space="preserve"> aplikacji internetowych</w:t>
+      </w:r>
+      <w:r>
+        <w:t>.</w:t>
+      </w:r>
+    </w:p>
+    <w:p>
+      <w:pPr>
+        <w:pStyle w:val="Akapitzlist"/>
+        <w:numPr>
+          <w:ilvl w:val="0"/>
+          <w:numId w:val="4"/>
+        </w:numPr>
+      </w:pPr>
+      <w:r>
         <w:t>C#</w:t>
       </w:r>
       <w:r>
@@ -3279,12 +4644,298 @@
       </w:r>
     </w:p>
     <w:p>
-      <w:r>
+      <w:pPr>
+        <w:ind w:left="360"/>
+      </w:pPr>
+      <w:r>
+        <w:t>To bezpłatna platforma deweloperska, którego językiem programowania jest między innymi C#. Pozwala tworzyć oprogramowanie takie jak:</w:t>
+      </w:r>
+    </w:p>
+    <w:p>
+      <w:pPr>
+        <w:ind w:left="360"/>
+      </w:pPr>
+      <w:r>
+        <w:t xml:space="preserve">- aplikacje internetowe </w:t>
+      </w:r>
+    </w:p>
+    <w:p>
+      <w:pPr>
+        <w:ind w:left="360"/>
+      </w:pPr>
+      <w:r>
+        <w:t xml:space="preserve">- </w:t>
+      </w:r>
+      <w:proofErr w:type="spellStart"/>
+      <w:r>
+        <w:t>mikrousługi</w:t>
+      </w:r>
+      <w:proofErr w:type="spellEnd"/>
+    </w:p>
+    <w:p>
+      <w:pPr>
+        <w:ind w:left="360"/>
+      </w:pPr>
+      <w:r>
+        <w:t xml:space="preserve">- aplikacje desktopowe </w:t>
+      </w:r>
+    </w:p>
+    <w:p>
+      <w:pPr>
+        <w:ind w:left="360"/>
+      </w:pPr>
+      <w:r>
+        <w:t>- aplikacje mobilne</w:t>
+      </w:r>
+    </w:p>
+    <w:p>
+      <w:pPr>
+        <w:ind w:left="360"/>
+      </w:pPr>
+      <w:r>
+        <w:t xml:space="preserve">- gry </w:t>
+      </w:r>
+    </w:p>
+    <w:p>
+      <w:pPr>
+        <w:ind w:left="360"/>
+      </w:pPr>
+      <w:r>
+        <w:t>- aplikacje konsolowe</w:t>
+      </w:r>
+    </w:p>
+    <w:p>
+      <w:pPr>
+        <w:ind w:left="360"/>
+      </w:pPr>
+      <w:r>
+        <w:t xml:space="preserve">- </w:t>
+      </w:r>
+      <w:proofErr w:type="spellStart"/>
+      <w:r>
+        <w:t>internet</w:t>
+      </w:r>
+      <w:proofErr w:type="spellEnd"/>
+      <w:r>
+        <w:t xml:space="preserve"> rzeczy (</w:t>
+      </w:r>
+      <w:proofErr w:type="spellStart"/>
+      <w:r>
+        <w:t>IoT</w:t>
+      </w:r>
+      <w:proofErr w:type="spellEnd"/>
+      <w:r>
+        <w:t>)</w:t>
+      </w:r>
+    </w:p>
+    <w:p>
+      <w:pPr>
+        <w:ind w:left="360"/>
+      </w:pPr>
+      <w:r>
+        <w:t xml:space="preserve">Do głównych zalet .Net należą: </w:t>
+      </w:r>
+    </w:p>
+    <w:p>
+      <w:pPr>
+        <w:ind w:left="360"/>
+      </w:pPr>
+      <w:r>
+        <w:t xml:space="preserve">- </w:t>
+      </w:r>
+      <w:proofErr w:type="spellStart"/>
+      <w:r>
+        <w:t>wieloplatformowość</w:t>
+      </w:r>
+      <w:proofErr w:type="spellEnd"/>
+    </w:p>
+    <w:p>
+      <w:pPr>
+        <w:ind w:left="360"/>
+      </w:pPr>
+      <w:r>
+        <w:t>- może być uruchamiany na wielu architektach procesorów</w:t>
+      </w:r>
+    </w:p>
+    <w:p>
+      <w:pPr>
+        <w:ind w:left="360"/>
+      </w:pPr>
+      <w:r>
+        <w:t>- open-</w:t>
+      </w:r>
+      <w:proofErr w:type="spellStart"/>
+      <w:r>
+        <w:t>source</w:t>
+      </w:r>
+      <w:proofErr w:type="spellEnd"/>
+      <w:r>
+        <w:t xml:space="preserve"> </w:t>
+      </w:r>
+    </w:p>
+    <w:p>
+      <w:pPr>
+        <w:ind w:left="360"/>
+      </w:pPr>
+      <w:r>
+        <w:t xml:space="preserve">- one </w:t>
+      </w:r>
+      <w:proofErr w:type="spellStart"/>
+      <w:r>
+        <w:t>code-base</w:t>
+      </w:r>
+      <w:proofErr w:type="spellEnd"/>
+    </w:p>
+    <w:p>
+      <w:pPr>
+        <w:ind w:left="360"/>
+      </w:pPr>
+      <w:r>
+        <w:t>- bezpieczeństwo wynikające z typowanie danych</w:t>
+      </w:r>
+    </w:p>
+    <w:p>
+      <w:pPr>
+        <w:ind w:left="360"/>
+      </w:pPr>
+      <w:r>
+        <w:t>- dedykowany manager pakietów .</w:t>
+      </w:r>
+      <w:proofErr w:type="spellStart"/>
+      <w:r>
+        <w:t>Nuget</w:t>
+      </w:r>
+      <w:proofErr w:type="spellEnd"/>
+    </w:p>
+    <w:p>
+      <w:pPr>
+        <w:ind w:left="360"/>
+      </w:pPr>
+      <w:r>
+        <w:t xml:space="preserve">- narzędzie .Net </w:t>
+      </w:r>
+      <w:proofErr w:type="spellStart"/>
+      <w:r>
+        <w:t>interactive</w:t>
+      </w:r>
+      <w:proofErr w:type="spellEnd"/>
+      <w:r>
+        <w:t xml:space="preserve"> – pozwalający na wykonywanie fragmentów kodu w konsoli </w:t>
+      </w:r>
+    </w:p>
+    <w:p>
+      <w:pPr>
+        <w:ind w:left="360"/>
+      </w:pPr>
+      <w:r>
+        <w:t xml:space="preserve">- kompilator JIT (Just in </w:t>
+      </w:r>
+      <w:proofErr w:type="spellStart"/>
+      <w:r>
+        <w:t>time</w:t>
+      </w:r>
+      <w:proofErr w:type="spellEnd"/>
+      <w:r>
+        <w:t xml:space="preserve"> </w:t>
+      </w:r>
+      <w:proofErr w:type="spellStart"/>
+      <w:r>
+        <w:t>compiler</w:t>
+      </w:r>
+      <w:proofErr w:type="spellEnd"/>
+      <w:r>
+        <w:t xml:space="preserve">) – kompilacja kodu </w:t>
+      </w:r>
+      <w:r>
+        <w:t xml:space="preserve">odbywa się </w:t>
+      </w:r>
+      <w:r>
+        <w:t>podczas</w:t>
+      </w:r>
+      <w:r>
+        <w:t xml:space="preserve"> wykonywania aplikacji</w:t>
+      </w:r>
+      <w:r>
+        <w:t xml:space="preserve">, w ten sposób można ograniczyć czas kompilacji ogromnych i złożonych systemów </w:t>
+      </w:r>
+    </w:p>
+    <w:p>
+      <w:pPr>
+        <w:ind w:left="360"/>
+      </w:pPr>
+      <w:r>
+        <w:t xml:space="preserve">- </w:t>
+      </w:r>
+      <w:proofErr w:type="spellStart"/>
+      <w:r>
+        <w:t>Garbage</w:t>
+      </w:r>
+      <w:proofErr w:type="spellEnd"/>
+      <w:r>
+        <w:t xml:space="preserve"> </w:t>
+      </w:r>
+      <w:proofErr w:type="spellStart"/>
+      <w:r>
+        <w:t>collector</w:t>
+      </w:r>
+      <w:proofErr w:type="spellEnd"/>
+      <w:r>
+        <w:t xml:space="preserve"> - </w:t>
+      </w:r>
+      <w:r>
+        <w:t>Automatyczne zarządzanie pamięcią</w:t>
+      </w:r>
+    </w:p>
+    <w:p>
+      <w:pPr>
+        <w:ind w:left="360"/>
+      </w:pPr>
+      <w:r>
+        <w:t xml:space="preserve">- </w:t>
+      </w:r>
+      <w:proofErr w:type="spellStart"/>
+      <w:r>
+        <w:t>Linq</w:t>
+      </w:r>
+      <w:proofErr w:type="spellEnd"/>
+      <w:r>
+        <w:t xml:space="preserve"> – technologia </w:t>
+      </w:r>
+      <w:proofErr w:type="spellStart"/>
+      <w:r>
+        <w:t>pozwalajaca</w:t>
+      </w:r>
+      <w:proofErr w:type="spellEnd"/>
+      <w:r>
+        <w:t xml:space="preserve"> posługiwać się składnią </w:t>
+      </w:r>
+      <w:proofErr w:type="spellStart"/>
+      <w:r>
+        <w:t>sql</w:t>
+      </w:r>
+      <w:proofErr w:type="spellEnd"/>
+      <w:r>
+        <w:t xml:space="preserve"> np. odnosząc się do źródła danych jakim jest tablica w kodzie programu.</w:t>
+      </w:r>
+    </w:p>
+    <w:p>
+      <w:pPr>
+        <w:ind w:left="360"/>
+      </w:pPr>
+    </w:p>
+    <w:p>
+      <w:r>
+        <w:lastRenderedPageBreak/>
         <w:t>Biblioteki</w:t>
       </w:r>
       <w:r>
-        <w:t xml:space="preserve"> i frameworki</w:t>
-      </w:r>
+        <w:t xml:space="preserve"> i </w:t>
+      </w:r>
+      <w:proofErr w:type="spellStart"/>
+      <w:r>
+        <w:t>frameworki</w:t>
+      </w:r>
+      <w:proofErr w:type="spellEnd"/>
     </w:p>
     <w:p>
       <w:pPr>
@@ -3294,9 +4945,11 @@
           <w:numId w:val="5"/>
         </w:numPr>
       </w:pPr>
+      <w:proofErr w:type="spellStart"/>
       <w:r>
         <w:t>Winform</w:t>
       </w:r>
+      <w:proofErr w:type="spellEnd"/>
     </w:p>
     <w:p>
       <w:pPr>
@@ -3306,9 +4959,19 @@
           <w:numId w:val="5"/>
         </w:numPr>
       </w:pPr>
-      <w:r>
-        <w:t>Blitz js</w:t>
-      </w:r>
+      <w:proofErr w:type="spellStart"/>
+      <w:r>
+        <w:t>Blitz</w:t>
+      </w:r>
+      <w:proofErr w:type="spellEnd"/>
+      <w:r>
+        <w:t xml:space="preserve"> </w:t>
+      </w:r>
+      <w:proofErr w:type="spellStart"/>
+      <w:r>
+        <w:t>js</w:t>
+      </w:r>
+      <w:proofErr w:type="spellEnd"/>
     </w:p>
     <w:p>
       <w:pPr>
@@ -3318,9 +4981,11 @@
           <w:numId w:val="5"/>
         </w:numPr>
       </w:pPr>
+      <w:proofErr w:type="spellStart"/>
       <w:r>
         <w:t>Faker</w:t>
       </w:r>
+      <w:proofErr w:type="spellEnd"/>
     </w:p>
     <w:p>
       <w:pPr>
@@ -3330,9 +4995,19 @@
           <w:numId w:val="5"/>
         </w:numPr>
       </w:pPr>
-      <w:r>
-        <w:t>Chakra ui</w:t>
-      </w:r>
+      <w:proofErr w:type="spellStart"/>
+      <w:r>
+        <w:t>Chakra</w:t>
+      </w:r>
+      <w:proofErr w:type="spellEnd"/>
+      <w:r>
+        <w:t xml:space="preserve"> </w:t>
+      </w:r>
+      <w:proofErr w:type="spellStart"/>
+      <w:r>
+        <w:t>ui</w:t>
+      </w:r>
+      <w:proofErr w:type="spellEnd"/>
     </w:p>
     <w:p>
       <w:pPr>
@@ -3342,9 +5017,11 @@
           <w:numId w:val="5"/>
         </w:numPr>
       </w:pPr>
+      <w:proofErr w:type="spellStart"/>
       <w:r>
         <w:t>Nodemaier</w:t>
       </w:r>
+      <w:proofErr w:type="spellEnd"/>
     </w:p>
     <w:p>
       <w:pPr>
@@ -3354,9 +5031,11 @@
           <w:numId w:val="5"/>
         </w:numPr>
       </w:pPr>
+      <w:proofErr w:type="spellStart"/>
       <w:r>
         <w:t>Uuid</w:t>
       </w:r>
+      <w:proofErr w:type="spellEnd"/>
     </w:p>
     <w:p>
       <w:pPr>
@@ -3366,9 +5045,11 @@
           <w:numId w:val="5"/>
         </w:numPr>
       </w:pPr>
+      <w:proofErr w:type="spellStart"/>
       <w:r>
         <w:t>React</w:t>
       </w:r>
+      <w:proofErr w:type="spellEnd"/>
     </w:p>
     <w:p>
       <w:pPr>
@@ -3378,9 +5059,11 @@
           <w:numId w:val="5"/>
         </w:numPr>
       </w:pPr>
+      <w:proofErr w:type="spellStart"/>
       <w:r>
         <w:t>Prisma</w:t>
       </w:r>
+      <w:proofErr w:type="spellEnd"/>
     </w:p>
     <w:p>
       <w:pPr>
@@ -3391,8 +5074,13 @@
         </w:numPr>
       </w:pPr>
       <w:r>
-        <w:t>Chart js</w:t>
-      </w:r>
+        <w:t xml:space="preserve">Chart </w:t>
+      </w:r>
+      <w:proofErr w:type="spellStart"/>
+      <w:r>
+        <w:t>js</w:t>
+      </w:r>
+      <w:proofErr w:type="spellEnd"/>
     </w:p>
     <w:p>
       <w:pPr>
@@ -3517,14 +5205,37 @@
       </w:r>
     </w:p>
     <w:p>
+      <w:proofErr w:type="spellStart"/>
       <w:r>
         <w:t>Roloout</w:t>
       </w:r>
-    </w:p>
-    <w:p>
-      <w:r>
-        <w:t>String value instead of Boolean</w:t>
-      </w:r>
+      <w:proofErr w:type="spellEnd"/>
+    </w:p>
+    <w:p>
+      <w:r>
+        <w:t xml:space="preserve">String </w:t>
+      </w:r>
+      <w:proofErr w:type="spellStart"/>
+      <w:r>
+        <w:t>value</w:t>
+      </w:r>
+      <w:proofErr w:type="spellEnd"/>
+      <w:r>
+        <w:t xml:space="preserve"> </w:t>
+      </w:r>
+      <w:proofErr w:type="spellStart"/>
+      <w:r>
+        <w:t>instead</w:t>
+      </w:r>
+      <w:proofErr w:type="spellEnd"/>
+      <w:r>
+        <w:t xml:space="preserve"> of </w:t>
+      </w:r>
+      <w:proofErr w:type="spellStart"/>
+      <w:r>
+        <w:t>Boolean</w:t>
+      </w:r>
+      <w:proofErr w:type="spellEnd"/>
     </w:p>
     <w:p>
       <w:r>
@@ -3532,20 +5243,80 @@
       </w:r>
     </w:p>
     <w:p>
-      <w:r>
-        <w:t>Wprowadznie pobierania danych w raz z błędami które wystąpiły</w:t>
-      </w:r>
-    </w:p>
-    <w:p>
-      <w:r>
-        <w:t xml:space="preserve">Przerobic clienta tak aby mogl bys kontrolowany za pomocą wartości </w:t>
-      </w:r>
-      <w:r>
-        <w:t xml:space="preserve">true/false </w:t>
-      </w:r>
-      <w:r>
-        <w:t>z plikow config</w:t>
-      </w:r>
+      <w:proofErr w:type="spellStart"/>
+      <w:r>
+        <w:t>Wprowadznie</w:t>
+      </w:r>
+      <w:proofErr w:type="spellEnd"/>
+      <w:r>
+        <w:t xml:space="preserve"> pobierania danych w raz z błędami które wystąpiły</w:t>
+      </w:r>
+    </w:p>
+    <w:p>
+      <w:proofErr w:type="spellStart"/>
+      <w:r>
+        <w:t>Przerobic</w:t>
+      </w:r>
+      <w:proofErr w:type="spellEnd"/>
+      <w:r>
+        <w:t xml:space="preserve"> </w:t>
+      </w:r>
+      <w:proofErr w:type="spellStart"/>
+      <w:r>
+        <w:t>clienta</w:t>
+      </w:r>
+      <w:proofErr w:type="spellEnd"/>
+      <w:r>
+        <w:t xml:space="preserve"> tak aby </w:t>
+      </w:r>
+      <w:proofErr w:type="spellStart"/>
+      <w:r>
+        <w:t>mogl</w:t>
+      </w:r>
+      <w:proofErr w:type="spellEnd"/>
+      <w:r>
+        <w:t xml:space="preserve"> </w:t>
+      </w:r>
+      <w:proofErr w:type="spellStart"/>
+      <w:r>
+        <w:t>bys</w:t>
+      </w:r>
+      <w:proofErr w:type="spellEnd"/>
+      <w:r>
+        <w:t xml:space="preserve"> kontrolowany za pomocą wartości </w:t>
+      </w:r>
+      <w:proofErr w:type="spellStart"/>
+      <w:r>
+        <w:t>true</w:t>
+      </w:r>
+      <w:proofErr w:type="spellEnd"/>
+      <w:r>
+        <w:t>/</w:t>
+      </w:r>
+      <w:proofErr w:type="spellStart"/>
+      <w:r>
+        <w:t>false</w:t>
+      </w:r>
+      <w:proofErr w:type="spellEnd"/>
+      <w:r>
+        <w:t xml:space="preserve"> </w:t>
+      </w:r>
+      <w:r>
+        <w:t xml:space="preserve">z </w:t>
+      </w:r>
+      <w:proofErr w:type="spellStart"/>
+      <w:r>
+        <w:t>plikow</w:t>
+      </w:r>
+      <w:proofErr w:type="spellEnd"/>
+      <w:r>
+        <w:t xml:space="preserve"> </w:t>
+      </w:r>
+      <w:proofErr w:type="spellStart"/>
+      <w:r>
+        <w:t>config</w:t>
+      </w:r>
+      <w:proofErr w:type="spellEnd"/>
     </w:p>
     <w:p>
       <w:pPr>
@@ -3554,12 +5325,12 @@
       <w:r>
         <w:br w:type="column"/>
       </w:r>
-      <w:bookmarkStart w:id="11" w:name="_Toc97063036"/>
+      <w:bookmarkStart w:id="13" w:name="_Toc97063036"/>
       <w:r>
         <w:lastRenderedPageBreak/>
         <w:t>Podsumowanie</w:t>
       </w:r>
-      <w:bookmarkEnd w:id="11"/>
+      <w:bookmarkEnd w:id="13"/>
     </w:p>
     <w:p>
       <w:pPr>
@@ -3585,12 +5356,12 @@
       <w:r>
         <w:br w:type="column"/>
       </w:r>
-      <w:bookmarkStart w:id="12" w:name="_Toc97063037"/>
+      <w:bookmarkStart w:id="14" w:name="_Toc97063037"/>
       <w:r>
         <w:lastRenderedPageBreak/>
         <w:t>Literatura / Załączniki</w:t>
       </w:r>
-      <w:bookmarkEnd w:id="12"/>
+      <w:bookmarkEnd w:id="14"/>
     </w:p>
     <w:p>
       <w:pPr>
@@ -3616,12 +5387,12 @@
       <w:r>
         <w:br w:type="column"/>
       </w:r>
-      <w:bookmarkStart w:id="13" w:name="_Toc97063038"/>
+      <w:bookmarkStart w:id="15" w:name="_Toc97063038"/>
       <w:r>
         <w:lastRenderedPageBreak/>
         <w:t>Streszczenie</w:t>
       </w:r>
-      <w:bookmarkEnd w:id="13"/>
+      <w:bookmarkEnd w:id="15"/>
       <w:r>
         <w:t xml:space="preserve"> </w:t>
       </w:r>
@@ -3635,45 +5406,119 @@
           <w:szCs w:val="24"/>
         </w:rPr>
       </w:pPr>
+      <w:proofErr w:type="spellStart"/>
       <w:r>
         <w:rPr>
           <w:rFonts w:ascii="Times New Roman" w:hAnsi="Times New Roman" w:cs="Times New Roman"/>
           <w:sz w:val="24"/>
           <w:szCs w:val="24"/>
         </w:rPr>
-        <w:t>bb Jakos to chyba dziala teraz.</w:t>
-      </w:r>
-    </w:p>
-    <w:p>
-      <w:pPr>
-        <w:spacing w:line="360" w:lineRule="auto"/>
+        <w:t>bb</w:t>
+      </w:r>
+      <w:proofErr w:type="spellEnd"/>
+      <w:r>
         <w:rPr>
           <w:rFonts w:ascii="Times New Roman" w:hAnsi="Times New Roman" w:cs="Times New Roman"/>
           <w:sz w:val="24"/>
           <w:szCs w:val="24"/>
         </w:rPr>
-      </w:pPr>
+        <w:t xml:space="preserve"> </w:t>
+      </w:r>
+      <w:proofErr w:type="spellStart"/>
       <w:r>
         <w:rPr>
           <w:rFonts w:ascii="Times New Roman" w:hAnsi="Times New Roman" w:cs="Times New Roman"/>
           <w:sz w:val="24"/>
           <w:szCs w:val="24"/>
         </w:rPr>
-        <w:t>Jakos to chyba dziala teraz.</w:t>
-      </w:r>
-    </w:p>
-    <w:p>
-      <w:pPr>
-        <w:spacing w:line="360" w:lineRule="auto"/>
+        <w:t>Jakos</w:t>
+      </w:r>
+      <w:proofErr w:type="spellEnd"/>
+      <w:r>
         <w:rPr>
           <w:rFonts w:ascii="Times New Roman" w:hAnsi="Times New Roman" w:cs="Times New Roman"/>
           <w:sz w:val="24"/>
           <w:szCs w:val="24"/>
         </w:rPr>
+        <w:t xml:space="preserve"> to chyba </w:t>
+      </w:r>
+      <w:proofErr w:type="spellStart"/>
+      <w:r>
+        <w:rPr>
+          <w:rFonts w:ascii="Times New Roman" w:hAnsi="Times New Roman" w:cs="Times New Roman"/>
+          <w:sz w:val="24"/>
+          <w:szCs w:val="24"/>
+        </w:rPr>
+        <w:t>dziala</w:t>
+      </w:r>
+      <w:proofErr w:type="spellEnd"/>
+      <w:r>
+        <w:rPr>
+          <w:rFonts w:ascii="Times New Roman" w:hAnsi="Times New Roman" w:cs="Times New Roman"/>
+          <w:sz w:val="24"/>
+          <w:szCs w:val="24"/>
+        </w:rPr>
+        <w:t xml:space="preserve"> teraz.</w:t>
+      </w:r>
+    </w:p>
+    <w:p>
+      <w:pPr>
+        <w:spacing w:line="360" w:lineRule="auto"/>
+        <w:rPr>
+          <w:rFonts w:ascii="Times New Roman" w:hAnsi="Times New Roman" w:cs="Times New Roman"/>
+          <w:sz w:val="24"/>
+          <w:szCs w:val="24"/>
+        </w:rPr>
+      </w:pPr>
+      <w:proofErr w:type="spellStart"/>
+      <w:r>
+        <w:rPr>
+          <w:rFonts w:ascii="Times New Roman" w:hAnsi="Times New Roman" w:cs="Times New Roman"/>
+          <w:sz w:val="24"/>
+          <w:szCs w:val="24"/>
+        </w:rPr>
+        <w:t>Jakos</w:t>
+      </w:r>
+      <w:proofErr w:type="spellEnd"/>
+      <w:r>
+        <w:rPr>
+          <w:rFonts w:ascii="Times New Roman" w:hAnsi="Times New Roman" w:cs="Times New Roman"/>
+          <w:sz w:val="24"/>
+          <w:szCs w:val="24"/>
+        </w:rPr>
+        <w:t xml:space="preserve"> to chyba </w:t>
+      </w:r>
+      <w:proofErr w:type="spellStart"/>
+      <w:r>
+        <w:rPr>
+          <w:rFonts w:ascii="Times New Roman" w:hAnsi="Times New Roman" w:cs="Times New Roman"/>
+          <w:sz w:val="24"/>
+          <w:szCs w:val="24"/>
+        </w:rPr>
+        <w:t>dziala</w:t>
+      </w:r>
+      <w:proofErr w:type="spellEnd"/>
+      <w:r>
+        <w:rPr>
+          <w:rFonts w:ascii="Times New Roman" w:hAnsi="Times New Roman" w:cs="Times New Roman"/>
+          <w:sz w:val="24"/>
+          <w:szCs w:val="24"/>
+        </w:rPr>
+        <w:t xml:space="preserve"> teraz.</w:t>
+      </w:r>
+    </w:p>
+    <w:p>
+      <w:pPr>
+        <w:spacing w:line="360" w:lineRule="auto"/>
+        <w:rPr>
+          <w:rFonts w:ascii="Times New Roman" w:hAnsi="Times New Roman" w:cs="Times New Roman"/>
+          <w:sz w:val="24"/>
+          <w:szCs w:val="24"/>
+        </w:rPr>
       </w:pPr>
     </w:p>
     <w:sectPr>
-      <w:footerReference w:type="default" r:id="rId17"/>
+      <w:footerReference w:type="default" r:id="rId21"/>
       <w:pgSz w:w="11907" w:h="16840" w:code="9"/>
       <w:pgMar w:top="1417" w:right="1417" w:bottom="1417" w:left="1417" w:header="708" w:footer="708" w:gutter="0"/>
       <w:cols w:space="708"/>
@@ -3718,11 +5563,19 @@
         <w:annotationRef/>
       </w:r>
       <w:hyperlink r:id="rId2" w:history="1">
+        <w:proofErr w:type="spellStart"/>
         <w:r>
           <w:rPr>
             <w:rStyle w:val="Hipercze"/>
           </w:rPr>
-          <w:t>Sacha K. - Inżynieria oprogramowania.pdf</w:t>
+          <w:t>Sacha</w:t>
+        </w:r>
+        <w:proofErr w:type="spellEnd"/>
+        <w:r>
+          <w:rPr>
+            <w:rStyle w:val="Hipercze"/>
+          </w:rPr>
+          <w:t xml:space="preserve"> K. - Inżynieria oprogramowania.pdf</w:t>
         </w:r>
       </w:hyperlink>
     </w:p>
@@ -3801,9 +5654,79 @@
         </w:rPr>
         <w:annotationRef/>
       </w:r>
+      <w:proofErr w:type="spellStart"/>
       <w:r>
         <w:t>Gynveal</w:t>
       </w:r>
+      <w:proofErr w:type="spellEnd"/>
+    </w:p>
+  </w:comment>
+  <w:comment w:id="11" w:author="Adam SZREIBER" w:date="2022-03-06T12:17:00Z" w:initials="AS">
+    <w:p>
+      <w:pPr>
+        <w:pStyle w:val="Tekstkomentarza"/>
+      </w:pPr>
+      <w:r>
+        <w:rPr>
+          <w:rStyle w:val="Odwoaniedokomentarza"/>
+        </w:rPr>
+        <w:annotationRef/>
+      </w:r>
+      <w:hyperlink r:id="rId6" w:history="1">
+        <w:proofErr w:type="spellStart"/>
+        <w:r>
+          <w:rPr>
+            <w:rStyle w:val="Hipercze"/>
+          </w:rPr>
+          <w:t>PostgreSQL</w:t>
+        </w:r>
+        <w:proofErr w:type="spellEnd"/>
+        <w:r>
+          <w:rPr>
+            <w:rStyle w:val="Hipercze"/>
+          </w:rPr>
+          <w:t xml:space="preserve"> bazą danych roku 2020 według DB-</w:t>
+        </w:r>
+        <w:proofErr w:type="spellStart"/>
+        <w:r>
+          <w:rPr>
+            <w:rStyle w:val="Hipercze"/>
+          </w:rPr>
+          <w:t>Engines</w:t>
+        </w:r>
+        <w:proofErr w:type="spellEnd"/>
+        <w:r>
+          <w:rPr>
+            <w:rStyle w:val="Hipercze"/>
+          </w:rPr>
+          <w:t xml:space="preserve"> po raz kolejny (linuxpolska.pl)</w:t>
+        </w:r>
+      </w:hyperlink>
+    </w:p>
+  </w:comment>
+  <w:comment w:id="12" w:author="Adam SZREIBER" w:date="2022-03-06T11:37:00Z" w:initials="AS">
+    <w:p>
+      <w:pPr>
+        <w:pStyle w:val="Tekstkomentarza"/>
+        <w:rPr>
+          <w:lang w:val="en-US"/>
+        </w:rPr>
+      </w:pPr>
+      <w:r>
+        <w:rPr>
+          <w:rStyle w:val="Odwoaniedokomentarza"/>
+        </w:rPr>
+        <w:annotationRef/>
+      </w:r>
+      <w:hyperlink r:id="rId7" w:history="1">
+        <w:r>
+          <w:rPr>
+            <w:rStyle w:val="Hipercze"/>
+            <w:lang w:val="en-US"/>
+          </w:rPr>
+          <w:t>DB-Engines Ranking - popularity ranking of database management systems</w:t>
+        </w:r>
+      </w:hyperlink>
     </w:p>
   </w:comment>
 </w:comments>
@@ -3817,6 +5740,8 @@
   <w15:commentEx w15:paraId="3425E7EF" w15:done="0"/>
   <w15:commentEx w15:paraId="2D70FF4A" w15:done="0"/>
   <w15:commentEx w15:paraId="5D3DE20A" w15:done="0"/>
+  <w15:commentEx w15:paraId="4E6280E5" w15:done="0"/>
+  <w15:commentEx w15:paraId="22FCFA37" w15:done="0"/>
 </w15:commentsEx>
 </file>
 
@@ -3828,6 +5753,8 @@
   <w16cex:commentExtensible w16cex:durableId="25CEFC2C" w16cex:dateUtc="2022-03-06T08:23:00Z"/>
   <w16cex:commentExtensible w16cex:durableId="25CF022F" w16cex:dateUtc="2022-03-06T08:49:00Z"/>
   <w16cex:commentExtensible w16cex:durableId="25CF0F7F" w16cex:dateUtc="2022-03-06T09:46:00Z"/>
+  <w16cex:commentExtensible w16cex:durableId="25CF24CB" w16cex:dateUtc="2022-03-06T11:17:00Z"/>
+  <w16cex:commentExtensible w16cex:durableId="25CF1B64" w16cex:dateUtc="2022-03-06T10:37:00Z"/>
 </w16cex:commentsExtensible>
 </file>
 
@@ -3839,6 +5766,8 @@
   <w16cid:commentId w16cid:paraId="3425E7EF" w16cid:durableId="25CEFC2C"/>
   <w16cid:commentId w16cid:paraId="2D70FF4A" w16cid:durableId="25CF022F"/>
   <w16cid:commentId w16cid:paraId="5D3DE20A" w16cid:durableId="25CF0F7F"/>
+  <w16cid:commentId w16cid:paraId="4E6280E5" w16cid:durableId="25CF24CB"/>
+  <w16cid:commentId w16cid:paraId="22FCFA37" w16cid:durableId="25CF1B64"/>
 </w16cid:commentsIds>
 </file>
 
@@ -4024,9 +5953,114 @@
     </w:lvl>
   </w:abstractNum>
   <w:abstractNum w:abstractNumId="1" w15:restartNumberingAfterBreak="0">
+    <w:nsid w:val="2D2B042A"/>
+    <w:multiLevelType w:val="multilevel"/>
+    <w:tmpl w:val="FA402996"/>
+    <w:lvl w:ilvl="0">
+      <w:start w:val="1"/>
+      <w:numFmt w:val="decimal"/>
+      <w:lvlText w:val="%1."/>
+      <w:lvlJc w:val="left"/>
+      <w:pPr>
+        <w:tabs>
+          <w:tab w:val="num" w:pos="720"/>
+        </w:tabs>
+        <w:ind w:left="720" w:hanging="360"/>
+      </w:pPr>
+    </w:lvl>
+    <w:lvl w:ilvl="1" w:tentative="1">
+      <w:numFmt w:val="decimal"/>
+      <w:lvlText w:val="%2."/>
+      <w:lvlJc w:val="left"/>
+      <w:pPr>
+        <w:tabs>
+          <w:tab w:val="num" w:pos="1440"/>
+        </w:tabs>
+        <w:ind w:left="1440" w:hanging="360"/>
+      </w:pPr>
+    </w:lvl>
+    <w:lvl w:ilvl="2" w:tentative="1">
+      <w:numFmt w:val="decimal"/>
+      <w:lvlText w:val="%3."/>
+      <w:lvlJc w:val="left"/>
+      <w:pPr>
+        <w:tabs>
+          <w:tab w:val="num" w:pos="2160"/>
+        </w:tabs>
+        <w:ind w:left="2160" w:hanging="360"/>
+      </w:pPr>
+    </w:lvl>
+    <w:lvl w:ilvl="3" w:tentative="1">
+      <w:numFmt w:val="decimal"/>
+      <w:lvlText w:val="%4."/>
+      <w:lvlJc w:val="left"/>
+      <w:pPr>
+        <w:tabs>
+          <w:tab w:val="num" w:pos="2880"/>
+        </w:tabs>
+        <w:ind w:left="2880" w:hanging="360"/>
+      </w:pPr>
+    </w:lvl>
+    <w:lvl w:ilvl="4" w:tentative="1">
+      <w:numFmt w:val="decimal"/>
+      <w:lvlText w:val="%5."/>
+      <w:lvlJc w:val="left"/>
+      <w:pPr>
+        <w:tabs>
+          <w:tab w:val="num" w:pos="3600"/>
+        </w:tabs>
+        <w:ind w:left="3600" w:hanging="360"/>
+      </w:pPr>
+    </w:lvl>
+    <w:lvl w:ilvl="5" w:tentative="1">
+      <w:numFmt w:val="decimal"/>
+      <w:lvlText w:val="%6."/>
+      <w:lvlJc w:val="left"/>
+      <w:pPr>
+        <w:tabs>
+          <w:tab w:val="num" w:pos="4320"/>
+        </w:tabs>
+        <w:ind w:left="4320" w:hanging="360"/>
+      </w:pPr>
+    </w:lvl>
+    <w:lvl w:ilvl="6" w:tentative="1">
+      <w:numFmt w:val="decimal"/>
+      <w:lvlText w:val="%7."/>
+      <w:lvlJc w:val="left"/>
+      <w:pPr>
+        <w:tabs>
+          <w:tab w:val="num" w:pos="5040"/>
+        </w:tabs>
+        <w:ind w:left="5040" w:hanging="360"/>
+      </w:pPr>
+    </w:lvl>
+    <w:lvl w:ilvl="7" w:tentative="1">
+      <w:numFmt w:val="decimal"/>
+      <w:lvlText w:val="%8."/>
+      <w:lvlJc w:val="left"/>
+      <w:pPr>
+        <w:tabs>
+          <w:tab w:val="num" w:pos="5760"/>
+        </w:tabs>
+        <w:ind w:left="5760" w:hanging="360"/>
+      </w:pPr>
+    </w:lvl>
+    <w:lvl w:ilvl="8" w:tentative="1">
+      <w:numFmt w:val="decimal"/>
+      <w:lvlText w:val="%9."/>
+      <w:lvlJc w:val="left"/>
+      <w:pPr>
+        <w:tabs>
+          <w:tab w:val="num" w:pos="6480"/>
+        </w:tabs>
+        <w:ind w:left="6480" w:hanging="360"/>
+      </w:pPr>
+    </w:lvl>
+  </w:abstractNum>
+  <w:abstractNum w:abstractNumId="2" w15:restartNumberingAfterBreak="0">
     <w:nsid w:val="31FE28DD"/>
     <w:multiLevelType w:val="hybridMultilevel"/>
-    <w:tmpl w:val="DB96A102"/>
+    <w:tmpl w:val="54CA1ECA"/>
     <w:lvl w:ilvl="0" w:tplc="04150001">
       <w:start w:val="1"/>
       <w:numFmt w:val="bullet"/>
@@ -4136,7 +6170,7 @@
       </w:rPr>
     </w:lvl>
   </w:abstractNum>
-  <w:abstractNum w:abstractNumId="2" w15:restartNumberingAfterBreak="0">
+  <w:abstractNum w:abstractNumId="3" w15:restartNumberingAfterBreak="0">
     <w:nsid w:val="3B6126CF"/>
     <w:multiLevelType w:val="hybridMultilevel"/>
     <w:tmpl w:val="F0603906"/>
@@ -4225,7 +6259,148 @@
       </w:pPr>
     </w:lvl>
   </w:abstractNum>
-  <w:abstractNum w:abstractNumId="3" w15:restartNumberingAfterBreak="0">
+  <w:abstractNum w:abstractNumId="4" w15:restartNumberingAfterBreak="0">
+    <w:nsid w:val="4E991757"/>
+    <w:multiLevelType w:val="multilevel"/>
+    <w:tmpl w:val="0DC8058C"/>
+    <w:lvl w:ilvl="0">
+      <w:start w:val="1"/>
+      <w:numFmt w:val="bullet"/>
+      <w:lvlText w:val=""/>
+      <w:lvlJc w:val="left"/>
+      <w:pPr>
+        <w:tabs>
+          <w:tab w:val="num" w:pos="720"/>
+        </w:tabs>
+        <w:ind w:left="720" w:hanging="360"/>
+      </w:pPr>
+      <w:rPr>
+        <w:rFonts w:ascii="Symbol" w:hAnsi="Symbol" w:hint="default"/>
+        <w:sz w:val="20"/>
+      </w:rPr>
+    </w:lvl>
+    <w:lvl w:ilvl="1" w:tentative="1">
+      <w:numFmt w:val="bullet"/>
+      <w:lvlText w:val="o"/>
+      <w:lvlJc w:val="left"/>
+      <w:pPr>
+        <w:tabs>
+          <w:tab w:val="num" w:pos="1440"/>
+        </w:tabs>
+        <w:ind w:left="1440" w:hanging="360"/>
+      </w:pPr>
+      <w:rPr>
+        <w:rFonts w:ascii="Courier New" w:hAnsi="Courier New" w:hint="default"/>
+        <w:sz w:val="20"/>
+      </w:rPr>
+    </w:lvl>
+    <w:lvl w:ilvl="2" w:tentative="1">
+      <w:numFmt w:val="bullet"/>
+      <w:lvlText w:val=""/>
+      <w:lvlJc w:val="left"/>
+      <w:pPr>
+        <w:tabs>
+          <w:tab w:val="num" w:pos="2160"/>
+        </w:tabs>
+        <w:ind w:left="2160" w:hanging="360"/>
+      </w:pPr>
+      <w:rPr>
+        <w:rFonts w:ascii="Wingdings" w:hAnsi="Wingdings" w:hint="default"/>
+        <w:sz w:val="20"/>
+      </w:rPr>
+    </w:lvl>
+    <w:lvl w:ilvl="3" w:tentative="1">
+      <w:numFmt w:val="bullet"/>
+      <w:lvlText w:val=""/>
+      <w:lvlJc w:val="left"/>
+      <w:pPr>
+        <w:tabs>
+          <w:tab w:val="num" w:pos="2880"/>
+        </w:tabs>
+        <w:ind w:left="2880" w:hanging="360"/>
+      </w:pPr>
+      <w:rPr>
+        <w:rFonts w:ascii="Wingdings" w:hAnsi="Wingdings" w:hint="default"/>
+        <w:sz w:val="20"/>
+      </w:rPr>
+    </w:lvl>
+    <w:lvl w:ilvl="4" w:tentative="1">
+      <w:numFmt w:val="bullet"/>
+      <w:lvlText w:val=""/>
+      <w:lvlJc w:val="left"/>
+      <w:pPr>
+        <w:tabs>
+          <w:tab w:val="num" w:pos="3600"/>
+        </w:tabs>
+        <w:ind w:left="3600" w:hanging="360"/>
+      </w:pPr>
+      <w:rPr>
+        <w:rFonts w:ascii="Wingdings" w:hAnsi="Wingdings" w:hint="default"/>
+        <w:sz w:val="20"/>
+      </w:rPr>
+    </w:lvl>
+    <w:lvl w:ilvl="5" w:tentative="1">
+      <w:numFmt w:val="bullet"/>
+      <w:lvlText w:val=""/>
+      <w:lvlJc w:val="left"/>
+      <w:pPr>
+        <w:tabs>
+          <w:tab w:val="num" w:pos="4320"/>
+        </w:tabs>
+        <w:ind w:left="4320" w:hanging="360"/>
+      </w:pPr>
+      <w:rPr>
+        <w:rFonts w:ascii="Wingdings" w:hAnsi="Wingdings" w:hint="default"/>
+        <w:sz w:val="20"/>
+      </w:rPr>
+    </w:lvl>
+    <w:lvl w:ilvl="6" w:tentative="1">
+      <w:numFmt w:val="bullet"/>
+      <w:lvlText w:val=""/>
+      <w:lvlJc w:val="left"/>
+      <w:pPr>
+        <w:tabs>
+          <w:tab w:val="num" w:pos="5040"/>
+        </w:tabs>
+        <w:ind w:left="5040" w:hanging="360"/>
+      </w:pPr>
+      <w:rPr>
+        <w:rFonts w:ascii="Wingdings" w:hAnsi="Wingdings" w:hint="default"/>
+        <w:sz w:val="20"/>
+      </w:rPr>
+    </w:lvl>
+    <w:lvl w:ilvl="7" w:tentative="1">
+      <w:numFmt w:val="bullet"/>
+      <w:lvlText w:val=""/>
+      <w:lvlJc w:val="left"/>
+      <w:pPr>
+        <w:tabs>
+          <w:tab w:val="num" w:pos="5760"/>
+        </w:tabs>
+        <w:ind w:left="5760" w:hanging="360"/>
+      </w:pPr>
+      <w:rPr>
+        <w:rFonts w:ascii="Wingdings" w:hAnsi="Wingdings" w:hint="default"/>
+        <w:sz w:val="20"/>
+      </w:rPr>
+    </w:lvl>
+    <w:lvl w:ilvl="8" w:tentative="1">
+      <w:numFmt w:val="bullet"/>
+      <w:lvlText w:val=""/>
+      <w:lvlJc w:val="left"/>
+      <w:pPr>
+        <w:tabs>
+          <w:tab w:val="num" w:pos="6480"/>
+        </w:tabs>
+        <w:ind w:left="6480" w:hanging="360"/>
+      </w:pPr>
+      <w:rPr>
+        <w:rFonts w:ascii="Wingdings" w:hAnsi="Wingdings" w:hint="default"/>
+        <w:sz w:val="20"/>
+      </w:rPr>
+    </w:lvl>
+  </w:abstractNum>
+  <w:abstractNum w:abstractNumId="5" w15:restartNumberingAfterBreak="0">
     <w:nsid w:val="626B5D7C"/>
     <w:multiLevelType w:val="hybridMultilevel"/>
     <w:tmpl w:val="56C64142"/>
@@ -4338,7 +6513,7 @@
       </w:rPr>
     </w:lvl>
   </w:abstractNum>
-  <w:abstractNum w:abstractNumId="4" w15:restartNumberingAfterBreak="0">
+  <w:abstractNum w:abstractNumId="6" w15:restartNumberingAfterBreak="0">
     <w:nsid w:val="67C66B8E"/>
     <w:multiLevelType w:val="multilevel"/>
     <w:tmpl w:val="E8A24732"/>
@@ -4434,19 +6609,25 @@
     </w:lvl>
   </w:abstractNum>
   <w:num w:numId="1">
-    <w:abstractNumId w:val="2"/>
+    <w:abstractNumId w:val="3"/>
   </w:num>
   <w:num w:numId="2">
     <w:abstractNumId w:val="0"/>
   </w:num>
   <w:num w:numId="3">
-    <w:abstractNumId w:val="4"/>
+    <w:abstractNumId w:val="6"/>
   </w:num>
   <w:num w:numId="4">
+    <w:abstractNumId w:val="2"/>
+  </w:num>
+  <w:num w:numId="5">
+    <w:abstractNumId w:val="5"/>
+  </w:num>
+  <w:num w:numId="6">
     <w:abstractNumId w:val="1"/>
   </w:num>
-  <w:num w:numId="5">
-    <w:abstractNumId w:val="3"/>
+  <w:num w:numId="7">
+    <w:abstractNumId w:val="4"/>
   </w:num>
 </w:numbering>
 </file>
@@ -5541,6 +7722,31 @@
       <w:iCs/>
     </w:rPr>
   </w:style>
+  <w:style w:type="character" w:styleId="Pogrubienie">
+    <w:name w:val="Strong"/>
+    <w:basedOn w:val="Domylnaczcionkaakapitu"/>
+    <w:uiPriority w:val="22"/>
+    <w:qFormat/>
+    <w:rsid w:val="0044040D"/>
+    <w:rPr>
+      <w:b/>
+      <w:bCs/>
+    </w:rPr>
+  </w:style>
+  <w:style w:type="paragraph" w:customStyle="1" w:styleId="mb-0">
+    <w:name w:val="mb-0"/>
+    <w:basedOn w:val="Normalny"/>
+    <w:rsid w:val="0044040D"/>
+    <w:pPr>
+      <w:spacing w:before="100" w:beforeAutospacing="1" w:after="100" w:afterAutospacing="1" w:line="240" w:lineRule="auto"/>
+    </w:pPr>
+    <w:rPr>
+      <w:rFonts w:ascii="Times New Roman" w:eastAsia="Times New Roman" w:hAnsi="Times New Roman" w:cs="Times New Roman"/>
+      <w:sz w:val="24"/>
+      <w:szCs w:val="24"/>
+      <w:lang w:eastAsia="pl-PL"/>
+    </w:rPr>
+  </w:style>
 </w:styles>
 </file>
 

</xml_diff>

<commit_message>
opisano implementację az do LANG
</commit_message>
<xml_diff>
--- a/Praca_Inzynierska/Adam Szreiber.docx
+++ b/Praca_Inzynierska/Adam Szreiber.docx
@@ -6005,7 +6005,10 @@
         <w:pStyle w:val="Nagwek3"/>
       </w:pPr>
       <w:r>
-        <w:t>Aplikacja Webowa</w:t>
+        <w:t xml:space="preserve">Aplikacja </w:t>
+      </w:r>
+      <w:r>
+        <w:t>internetowa</w:t>
       </w:r>
     </w:p>
     <w:p/>
@@ -6221,7 +6224,7 @@
                 <v:shape id="_x0000_i1026" type="#_x0000_t75" style="width:114.8pt;height:71.3pt" o:ole="">
                   <v:imagedata r:id="rId20" o:title=""/>
                 </v:shape>
-                <o:OLEObject Type="Embed" ProgID="PBrush" ShapeID="_x0000_i1026" DrawAspect="Content" ObjectID="_1708184766" r:id="rId21"/>
+                <o:OLEObject Type="Embed" ProgID="PBrush" ShapeID="_x0000_i1026" DrawAspect="Content" ObjectID="_1708201235" r:id="rId21"/>
               </w:object>
             </w:r>
           </w:p>
@@ -6252,17 +6255,15 @@
                 <v:shape id="_x0000_i1027" type="#_x0000_t75" style="width:266.25pt;height:120.9pt" o:ole="">
                   <v:imagedata r:id="rId22" o:title=""/>
                 </v:shape>
-                <o:OLEObject Type="Embed" ProgID="PBrush" ShapeID="_x0000_i1027" DrawAspect="Content" ObjectID="_1708184767" r:id="rId23"/>
+                <o:OLEObject Type="Embed" ProgID="PBrush" ShapeID="_x0000_i1027" DrawAspect="Content" ObjectID="_1708201236" r:id="rId23"/>
               </w:object>
             </w:r>
           </w:p>
           <w:p/>
           <w:p>
-            <w:proofErr w:type="spellStart"/>
             <w:r>
-              <w:t>Skruktura</w:t>
+              <w:t>Struktura</w:t>
             </w:r>
-            <w:proofErr w:type="spellEnd"/>
             <w:r>
               <w:t xml:space="preserve"> danych odbierana przez serwis. Zawiera informacje o rezultacie wykonywanego kodu.</w:t>
             </w:r>
@@ -7090,22 +7091,25 @@
     <w:p>
       <w:pPr>
         <w:pStyle w:val="Akapitzlist"/>
-        <w:rPr>
-          <w:rFonts w:ascii="Times New Roman" w:hAnsi="Times New Roman" w:cs="Times New Roman"/>
-          <w:sz w:val="24"/>
-          <w:szCs w:val="24"/>
-        </w:rPr>
-      </w:pPr>
-      <w:r>
-        <w:rPr>
-          <w:rFonts w:ascii="Times New Roman" w:hAnsi="Times New Roman" w:cs="Times New Roman"/>
-          <w:sz w:val="24"/>
-          <w:szCs w:val="24"/>
+        <w:jc w:val="center"/>
+        <w:rPr>
+          <w:rFonts w:ascii="Times New Roman" w:hAnsi="Times New Roman" w:cs="Times New Roman"/>
+          <w:sz w:val="24"/>
+          <w:szCs w:val="24"/>
+        </w:rPr>
+      </w:pPr>
+      <w:r>
+        <w:rPr>
+          <w:rFonts w:ascii="Times New Roman" w:hAnsi="Times New Roman" w:cs="Times New Roman"/>
+          <w:noProof/>
+          <w:sz w:val="24"/>
+          <w:szCs w:val="24"/>
+          <w:lang w:eastAsia="pl-PL"/>
         </w:rPr>
         <w:drawing>
-          <wp:inline distT="0" distB="0" distL="0" distR="0" wp14:anchorId="29F1CF44" wp14:editId="27ED91DE">
-            <wp:extent cx="5761355" cy="2215664"/>
-            <wp:effectExtent l="0" t="0" r="0" b="0"/>
+          <wp:inline distT="0" distB="0" distL="0" distR="0" wp14:anchorId="29F1CF44" wp14:editId="72484213">
+            <wp:extent cx="4235570" cy="1628888"/>
+            <wp:effectExtent l="0" t="0" r="0" b="9525"/>
             <wp:docPr id="10" name="Obraz 10"/>
             <wp:cNvGraphicFramePr>
               <a:graphicFrameLocks xmlns:a="http://schemas.openxmlformats.org/drawingml/2006/main" noChangeAspect="1"/>
@@ -7126,7 +7130,7 @@
                   <pic:spPr>
                     <a:xfrm>
                       <a:off x="0" y="0"/>
-                      <a:ext cx="5761355" cy="2215664"/>
+                      <a:ext cx="4234769" cy="1628580"/>
                     </a:xfrm>
                     <a:prstGeom prst="rect">
                       <a:avLst/>
@@ -7292,15 +7296,7 @@
           <w:sz w:val="24"/>
           <w:szCs w:val="24"/>
         </w:rPr>
-        <w:t xml:space="preserve">, </w:t>
-      </w:r>
-      <w:r>
-        <w:rPr>
-          <w:rFonts w:ascii="Times New Roman" w:hAnsi="Times New Roman" w:cs="Times New Roman"/>
-          <w:sz w:val="24"/>
-          <w:szCs w:val="24"/>
-        </w:rPr>
-        <w:t xml:space="preserve">z </w:t>
+        <w:t xml:space="preserve">, z </w:t>
       </w:r>
       <w:proofErr w:type="spellStart"/>
       <w:r>
@@ -7318,15 +7314,7 @@
           <w:sz w:val="24"/>
           <w:szCs w:val="24"/>
         </w:rPr>
-        <w:t xml:space="preserve"> dewelopera</w:t>
-      </w:r>
-      <w:r>
-        <w:rPr>
-          <w:rFonts w:ascii="Times New Roman" w:hAnsi="Times New Roman" w:cs="Times New Roman"/>
-          <w:sz w:val="24"/>
-          <w:szCs w:val="24"/>
-        </w:rPr>
-        <w:t xml:space="preserve">,  jest to niezwykle czytelny i wygody rodzaj </w:t>
+        <w:t xml:space="preserve"> dewelopera,  jest to niezwykle czytelny i wygody rodzaj </w:t>
       </w:r>
       <w:proofErr w:type="spellStart"/>
       <w:r>
@@ -7350,17 +7338,20 @@
     <w:p>
       <w:pPr>
         <w:pStyle w:val="Akapitzlist"/>
-        <w:rPr>
-          <w:rFonts w:ascii="Times New Roman" w:hAnsi="Times New Roman" w:cs="Times New Roman"/>
-          <w:sz w:val="24"/>
-          <w:szCs w:val="24"/>
-        </w:rPr>
-      </w:pPr>
-      <w:r>
-        <w:rPr>
-          <w:rFonts w:ascii="Times New Roman" w:hAnsi="Times New Roman" w:cs="Times New Roman"/>
-          <w:sz w:val="24"/>
-          <w:szCs w:val="24"/>
+        <w:jc w:val="center"/>
+        <w:rPr>
+          <w:rFonts w:ascii="Times New Roman" w:hAnsi="Times New Roman" w:cs="Times New Roman"/>
+          <w:sz w:val="24"/>
+          <w:szCs w:val="24"/>
+        </w:rPr>
+      </w:pPr>
+      <w:r>
+        <w:rPr>
+          <w:rFonts w:ascii="Times New Roman" w:hAnsi="Times New Roman" w:cs="Times New Roman"/>
+          <w:noProof/>
+          <w:sz w:val="24"/>
+          <w:szCs w:val="24"/>
+          <w:lang w:eastAsia="pl-PL"/>
         </w:rPr>
         <w:lastRenderedPageBreak/>
         <w:drawing>
@@ -7493,17 +7484,20 @@
     <w:p>
       <w:pPr>
         <w:pStyle w:val="Akapitzlist"/>
-        <w:rPr>
-          <w:rFonts w:ascii="Times New Roman" w:hAnsi="Times New Roman" w:cs="Times New Roman"/>
-          <w:sz w:val="24"/>
-          <w:szCs w:val="24"/>
-        </w:rPr>
-      </w:pPr>
-      <w:r>
-        <w:rPr>
-          <w:rFonts w:ascii="Times New Roman" w:hAnsi="Times New Roman" w:cs="Times New Roman"/>
-          <w:sz w:val="24"/>
-          <w:szCs w:val="24"/>
+        <w:jc w:val="center"/>
+        <w:rPr>
+          <w:rFonts w:ascii="Times New Roman" w:hAnsi="Times New Roman" w:cs="Times New Roman"/>
+          <w:sz w:val="24"/>
+          <w:szCs w:val="24"/>
+        </w:rPr>
+      </w:pPr>
+      <w:r>
+        <w:rPr>
+          <w:rFonts w:ascii="Times New Roman" w:hAnsi="Times New Roman" w:cs="Times New Roman"/>
+          <w:noProof/>
+          <w:sz w:val="24"/>
+          <w:szCs w:val="24"/>
+          <w:lang w:eastAsia="pl-PL"/>
         </w:rPr>
         <w:drawing>
           <wp:inline distT="0" distB="0" distL="0" distR="0" wp14:anchorId="2AD97C25" wp14:editId="3DB38CBC">
@@ -7627,6 +7621,24 @@
           <w:szCs w:val="24"/>
         </w:rPr>
       </w:pPr>
+      <w:r>
+        <w:rPr>
+          <w:rFonts w:ascii="Times New Roman" w:hAnsi="Times New Roman" w:cs="Times New Roman"/>
+          <w:sz w:val="24"/>
+          <w:szCs w:val="24"/>
+        </w:rPr>
+        <w:t>Zawiera komponenty stworzone przez autora, na potrzeby implementacji systemu.</w:t>
+      </w:r>
+    </w:p>
+    <w:p>
+      <w:pPr>
+        <w:pStyle w:val="Akapitzlist"/>
+        <w:rPr>
+          <w:rFonts w:ascii="Times New Roman" w:hAnsi="Times New Roman" w:cs="Times New Roman"/>
+          <w:sz w:val="24"/>
+          <w:szCs w:val="24"/>
+        </w:rPr>
+      </w:pPr>
       <w:commentRangeStart w:id="19"/>
       <w:r>
         <w:rPr>
@@ -7707,744 +7719,82 @@
           <w:szCs w:val="24"/>
         </w:rPr>
       </w:pPr>
+      <w:r>
+        <w:rPr>
+          <w:rFonts w:ascii="Times New Roman" w:hAnsi="Times New Roman" w:cs="Times New Roman"/>
+          <w:sz w:val="24"/>
+          <w:szCs w:val="24"/>
+        </w:rPr>
+        <w:lastRenderedPageBreak/>
+        <w:t xml:space="preserve">Komponenty są </w:t>
+      </w:r>
+      <w:proofErr w:type="spellStart"/>
+      <w:r>
+        <w:rPr>
+          <w:rFonts w:ascii="Times New Roman" w:hAnsi="Times New Roman" w:cs="Times New Roman"/>
+          <w:sz w:val="24"/>
+          <w:szCs w:val="24"/>
+        </w:rPr>
+        <w:t>reużywalne</w:t>
+      </w:r>
+      <w:proofErr w:type="spellEnd"/>
+      <w:r>
+        <w:rPr>
+          <w:rFonts w:ascii="Times New Roman" w:hAnsi="Times New Roman" w:cs="Times New Roman"/>
+          <w:sz w:val="24"/>
+          <w:szCs w:val="24"/>
+        </w:rPr>
+        <w:t xml:space="preserve">, dlatego przed ich stworzeniem, warto się zastanowić co </w:t>
+      </w:r>
+      <w:proofErr w:type="spellStart"/>
+      <w:r>
+        <w:rPr>
+          <w:rFonts w:ascii="Times New Roman" w:hAnsi="Times New Roman" w:cs="Times New Roman"/>
+          <w:sz w:val="24"/>
+          <w:szCs w:val="24"/>
+        </w:rPr>
+        <w:t>dokłanie</w:t>
+      </w:r>
+      <w:proofErr w:type="spellEnd"/>
+      <w:r>
+        <w:rPr>
+          <w:rFonts w:ascii="Times New Roman" w:hAnsi="Times New Roman" w:cs="Times New Roman"/>
+          <w:sz w:val="24"/>
+          <w:szCs w:val="24"/>
+        </w:rPr>
+        <w:t xml:space="preserve"> będziemy prezentować i jakie parametry przekazać, aby później móc je zastosować kolejny raz. Przykładem takiego komponentu może być </w:t>
+      </w:r>
+      <w:r>
+        <w:rPr>
+          <w:rFonts w:ascii="Times New Roman" w:hAnsi="Times New Roman" w:cs="Times New Roman"/>
+          <w:sz w:val="24"/>
+          <w:szCs w:val="24"/>
+        </w:rPr>
+        <w:t xml:space="preserve">zastosowany do wyświetlania błędów </w:t>
+      </w:r>
+      <w:proofErr w:type="spellStart"/>
+      <w:r>
+        <w:rPr>
+          <w:rFonts w:ascii="Times New Roman" w:hAnsi="Times New Roman" w:cs="Times New Roman"/>
+          <w:sz w:val="24"/>
+          <w:szCs w:val="24"/>
+        </w:rPr>
+        <w:t>ErrorViewComponent</w:t>
+      </w:r>
+      <w:proofErr w:type="spellEnd"/>
+      <w:r>
+        <w:rPr>
+          <w:rFonts w:ascii="Times New Roman" w:hAnsi="Times New Roman" w:cs="Times New Roman"/>
+          <w:sz w:val="24"/>
+          <w:szCs w:val="24"/>
+        </w:rPr>
+        <w:t xml:space="preserve"> ukazany na rysunku XXX</w:t>
+      </w:r>
     </w:p>
     <w:p>
       <w:pPr>
         <w:pStyle w:val="Akapitzlist"/>
-        <w:tabs>
-          <w:tab w:val="left" w:pos="5814"/>
-        </w:tabs>
-        <w:rPr>
-          <w:rFonts w:ascii="Times New Roman" w:hAnsi="Times New Roman" w:cs="Times New Roman"/>
-          <w:sz w:val="24"/>
-          <w:szCs w:val="24"/>
-        </w:rPr>
-      </w:pPr>
-      <w:proofErr w:type="spellStart"/>
-      <w:r>
-        <w:rPr>
-          <w:rFonts w:ascii="Times New Roman" w:hAnsi="Times New Roman" w:cs="Times New Roman"/>
-          <w:sz w:val="24"/>
-          <w:szCs w:val="24"/>
-        </w:rPr>
-        <w:lastRenderedPageBreak/>
-        <w:t>Cutomowe</w:t>
-      </w:r>
-      <w:proofErr w:type="spellEnd"/>
-      <w:r>
-        <w:rPr>
-          <w:rFonts w:ascii="Times New Roman" w:hAnsi="Times New Roman" w:cs="Times New Roman"/>
-          <w:sz w:val="24"/>
-          <w:szCs w:val="24"/>
-        </w:rPr>
-        <w:t xml:space="preserve"> </w:t>
-      </w:r>
-      <w:proofErr w:type="spellStart"/>
-      <w:r>
-        <w:rPr>
-          <w:rFonts w:ascii="Times New Roman" w:hAnsi="Times New Roman" w:cs="Times New Roman"/>
-          <w:sz w:val="24"/>
-          <w:szCs w:val="24"/>
-        </w:rPr>
-        <w:t>reaktowe</w:t>
-      </w:r>
-      <w:proofErr w:type="spellEnd"/>
-      <w:r>
-        <w:rPr>
-          <w:rFonts w:ascii="Times New Roman" w:hAnsi="Times New Roman" w:cs="Times New Roman"/>
-          <w:sz w:val="24"/>
-          <w:szCs w:val="24"/>
-        </w:rPr>
-        <w:t xml:space="preserve"> komponenty</w:t>
-      </w:r>
-      <w:bookmarkStart w:id="20" w:name="_GoBack"/>
-      <w:bookmarkEnd w:id="20"/>
-    </w:p>
-    <w:p>
-      <w:pPr>
-        <w:pStyle w:val="Akapitzlist"/>
-        <w:tabs>
-          <w:tab w:val="left" w:pos="5814"/>
-        </w:tabs>
-        <w:rPr>
-          <w:rFonts w:ascii="Times New Roman" w:hAnsi="Times New Roman" w:cs="Times New Roman"/>
-          <w:sz w:val="24"/>
-          <w:szCs w:val="24"/>
-        </w:rPr>
-      </w:pPr>
-      <w:proofErr w:type="spellStart"/>
-      <w:r>
-        <w:rPr>
-          <w:rFonts w:ascii="Times New Roman" w:hAnsi="Times New Roman" w:cs="Times New Roman"/>
-          <w:sz w:val="24"/>
-          <w:szCs w:val="24"/>
-        </w:rPr>
-        <w:t>React</w:t>
-      </w:r>
-      <w:proofErr w:type="spellEnd"/>
-      <w:r>
-        <w:rPr>
-          <w:rFonts w:ascii="Times New Roman" w:hAnsi="Times New Roman" w:cs="Times New Roman"/>
-          <w:sz w:val="24"/>
-          <w:szCs w:val="24"/>
-        </w:rPr>
-        <w:t xml:space="preserve"> to budowa jak z </w:t>
-      </w:r>
-      <w:proofErr w:type="spellStart"/>
-      <w:r>
-        <w:rPr>
-          <w:rFonts w:ascii="Times New Roman" w:hAnsi="Times New Roman" w:cs="Times New Roman"/>
-          <w:sz w:val="24"/>
-          <w:szCs w:val="24"/>
-        </w:rPr>
-        <w:t>koloców</w:t>
-      </w:r>
-      <w:proofErr w:type="spellEnd"/>
-      <w:r>
-        <w:rPr>
-          <w:rFonts w:ascii="Times New Roman" w:hAnsi="Times New Roman" w:cs="Times New Roman"/>
-          <w:sz w:val="24"/>
-          <w:szCs w:val="24"/>
-        </w:rPr>
-        <w:tab/>
-      </w:r>
-    </w:p>
-    <w:p>
-      <w:pPr>
-        <w:pStyle w:val="Akapitzlist"/>
-        <w:tabs>
-          <w:tab w:val="left" w:pos="5814"/>
-        </w:tabs>
-        <w:rPr>
-          <w:rFonts w:ascii="Times New Roman" w:hAnsi="Times New Roman" w:cs="Times New Roman"/>
-          <w:sz w:val="24"/>
-          <w:szCs w:val="24"/>
-        </w:rPr>
-      </w:pPr>
-      <w:proofErr w:type="spellStart"/>
-      <w:r>
-        <w:rPr>
-          <w:rFonts w:ascii="Times New Roman" w:hAnsi="Times New Roman" w:cs="Times New Roman"/>
-          <w:sz w:val="24"/>
-          <w:szCs w:val="24"/>
-        </w:rPr>
-        <w:t>Reuzywalność</w:t>
-      </w:r>
-      <w:proofErr w:type="spellEnd"/>
-    </w:p>
-    <w:p>
-      <w:pPr>
-        <w:pStyle w:val="Akapitzlist"/>
-        <w:tabs>
-          <w:tab w:val="left" w:pos="5814"/>
-        </w:tabs>
-        <w:rPr>
-          <w:rFonts w:ascii="Times New Roman" w:hAnsi="Times New Roman" w:cs="Times New Roman"/>
-          <w:sz w:val="24"/>
-          <w:szCs w:val="24"/>
-        </w:rPr>
-      </w:pPr>
-      <w:r>
-        <w:rPr>
-          <w:rFonts w:ascii="Times New Roman" w:hAnsi="Times New Roman" w:cs="Times New Roman"/>
-          <w:sz w:val="24"/>
-          <w:szCs w:val="24"/>
-        </w:rPr>
-        <w:t xml:space="preserve">Szybkość w odnalezieniu </w:t>
-      </w:r>
-      <w:proofErr w:type="spellStart"/>
-      <w:r>
-        <w:rPr>
-          <w:rFonts w:ascii="Times New Roman" w:hAnsi="Times New Roman" w:cs="Times New Roman"/>
-          <w:sz w:val="24"/>
-          <w:szCs w:val="24"/>
-        </w:rPr>
-        <w:t>poszykiwanych</w:t>
-      </w:r>
-      <w:proofErr w:type="spellEnd"/>
-      <w:r>
-        <w:rPr>
-          <w:rFonts w:ascii="Times New Roman" w:hAnsi="Times New Roman" w:cs="Times New Roman"/>
-          <w:sz w:val="24"/>
-          <w:szCs w:val="24"/>
-        </w:rPr>
-        <w:t xml:space="preserve"> </w:t>
-      </w:r>
-      <w:proofErr w:type="spellStart"/>
-      <w:r>
-        <w:rPr>
-          <w:rFonts w:ascii="Times New Roman" w:hAnsi="Times New Roman" w:cs="Times New Roman"/>
-          <w:sz w:val="24"/>
-          <w:szCs w:val="24"/>
-        </w:rPr>
-        <w:t>elemenwó</w:t>
-      </w:r>
-      <w:proofErr w:type="spellEnd"/>
-    </w:p>
-    <w:p>
-      <w:pPr>
-        <w:pStyle w:val="Akapitzlist"/>
-        <w:tabs>
-          <w:tab w:val="left" w:pos="5814"/>
-        </w:tabs>
-        <w:rPr>
-          <w:rFonts w:ascii="Times New Roman" w:hAnsi="Times New Roman" w:cs="Times New Roman"/>
-          <w:sz w:val="24"/>
-          <w:szCs w:val="24"/>
-        </w:rPr>
-      </w:pPr>
-      <w:r>
-        <w:rPr>
-          <w:rFonts w:ascii="Times New Roman" w:hAnsi="Times New Roman" w:cs="Times New Roman"/>
-          <w:sz w:val="24"/>
-          <w:szCs w:val="24"/>
-        </w:rPr>
-        <w:t>Stanowość</w:t>
-      </w:r>
-    </w:p>
-    <w:p>
-      <w:pPr>
-        <w:pStyle w:val="Akapitzlist"/>
-        <w:numPr>
-          <w:ilvl w:val="0"/>
-          <w:numId w:val="5"/>
-        </w:numPr>
-        <w:tabs>
-          <w:tab w:val="left" w:pos="5814"/>
-        </w:tabs>
-        <w:rPr>
-          <w:rFonts w:ascii="Times New Roman" w:hAnsi="Times New Roman" w:cs="Times New Roman"/>
-          <w:sz w:val="24"/>
-          <w:szCs w:val="24"/>
-        </w:rPr>
-      </w:pPr>
-      <w:r>
-        <w:rPr>
-          <w:rFonts w:ascii="Times New Roman" w:hAnsi="Times New Roman" w:cs="Times New Roman"/>
-          <w:sz w:val="24"/>
-          <w:szCs w:val="24"/>
-        </w:rPr>
-        <w:t>Moduł „</w:t>
-      </w:r>
-      <w:proofErr w:type="spellStart"/>
-      <w:r>
-        <w:rPr>
-          <w:rFonts w:ascii="Times New Roman" w:hAnsi="Times New Roman" w:cs="Times New Roman"/>
-          <w:sz w:val="24"/>
-          <w:szCs w:val="24"/>
-        </w:rPr>
-        <w:t>hooks</w:t>
-      </w:r>
-      <w:proofErr w:type="spellEnd"/>
-      <w:r>
-        <w:rPr>
-          <w:rFonts w:ascii="Times New Roman" w:hAnsi="Times New Roman" w:cs="Times New Roman"/>
-          <w:sz w:val="24"/>
-          <w:szCs w:val="24"/>
-        </w:rPr>
-        <w:t>”</w:t>
-      </w:r>
-    </w:p>
-    <w:p>
-      <w:pPr>
-        <w:pStyle w:val="Akapitzlist"/>
-        <w:tabs>
-          <w:tab w:val="left" w:pos="5814"/>
-        </w:tabs>
-        <w:rPr>
-          <w:rFonts w:ascii="Times New Roman" w:hAnsi="Times New Roman" w:cs="Times New Roman"/>
-          <w:sz w:val="24"/>
-          <w:szCs w:val="24"/>
-        </w:rPr>
-      </w:pPr>
-      <w:r>
-        <w:rPr>
-          <w:rFonts w:ascii="Times New Roman" w:hAnsi="Times New Roman" w:cs="Times New Roman"/>
-          <w:sz w:val="24"/>
-          <w:szCs w:val="24"/>
-        </w:rPr>
-        <w:t xml:space="preserve">Czym </w:t>
-      </w:r>
-      <w:proofErr w:type="spellStart"/>
-      <w:r>
-        <w:rPr>
-          <w:rFonts w:ascii="Times New Roman" w:hAnsi="Times New Roman" w:cs="Times New Roman"/>
-          <w:sz w:val="24"/>
-          <w:szCs w:val="24"/>
-        </w:rPr>
-        <w:t>sa</w:t>
-      </w:r>
-      <w:proofErr w:type="spellEnd"/>
-      <w:r>
-        <w:rPr>
-          <w:rFonts w:ascii="Times New Roman" w:hAnsi="Times New Roman" w:cs="Times New Roman"/>
-          <w:sz w:val="24"/>
-          <w:szCs w:val="24"/>
-        </w:rPr>
-        <w:t xml:space="preserve"> </w:t>
-      </w:r>
-      <w:proofErr w:type="spellStart"/>
-      <w:r>
-        <w:rPr>
-          <w:rFonts w:ascii="Times New Roman" w:hAnsi="Times New Roman" w:cs="Times New Roman"/>
-          <w:sz w:val="24"/>
-          <w:szCs w:val="24"/>
-        </w:rPr>
-        <w:t>hooki</w:t>
-      </w:r>
-      <w:proofErr w:type="spellEnd"/>
-    </w:p>
-    <w:p>
-      <w:pPr>
-        <w:pStyle w:val="Akapitzlist"/>
-        <w:tabs>
-          <w:tab w:val="left" w:pos="5814"/>
-        </w:tabs>
-        <w:rPr>
-          <w:rFonts w:ascii="Times New Roman" w:hAnsi="Times New Roman" w:cs="Times New Roman"/>
-          <w:sz w:val="24"/>
-          <w:szCs w:val="24"/>
-        </w:rPr>
-      </w:pPr>
-      <w:r>
-        <w:rPr>
-          <w:rFonts w:ascii="Times New Roman" w:hAnsi="Times New Roman" w:cs="Times New Roman"/>
-          <w:sz w:val="24"/>
-          <w:szCs w:val="24"/>
-        </w:rPr>
-        <w:t>Do czego się je używa</w:t>
-      </w:r>
-    </w:p>
-    <w:p>
-      <w:pPr>
-        <w:pStyle w:val="Akapitzlist"/>
-        <w:tabs>
-          <w:tab w:val="left" w:pos="5814"/>
-        </w:tabs>
-        <w:rPr>
-          <w:rFonts w:ascii="Times New Roman" w:hAnsi="Times New Roman" w:cs="Times New Roman"/>
-          <w:sz w:val="24"/>
-          <w:szCs w:val="24"/>
-        </w:rPr>
-      </w:pPr>
-      <w:r>
-        <w:rPr>
-          <w:rFonts w:ascii="Times New Roman" w:hAnsi="Times New Roman" w:cs="Times New Roman"/>
-          <w:sz w:val="24"/>
-          <w:szCs w:val="24"/>
-        </w:rPr>
-        <w:t>Jakich potrzebowałem w aplikacji</w:t>
-      </w:r>
-    </w:p>
-    <w:p>
-      <w:pPr>
-        <w:pStyle w:val="Akapitzlist"/>
-        <w:numPr>
-          <w:ilvl w:val="0"/>
-          <w:numId w:val="5"/>
-        </w:numPr>
-        <w:tabs>
-          <w:tab w:val="left" w:pos="5814"/>
-        </w:tabs>
-        <w:rPr>
-          <w:rFonts w:ascii="Times New Roman" w:hAnsi="Times New Roman" w:cs="Times New Roman"/>
-          <w:sz w:val="24"/>
-          <w:szCs w:val="24"/>
-        </w:rPr>
-      </w:pPr>
-      <w:r>
-        <w:rPr>
-          <w:rFonts w:ascii="Times New Roman" w:hAnsi="Times New Roman" w:cs="Times New Roman"/>
-          <w:sz w:val="24"/>
-          <w:szCs w:val="24"/>
-        </w:rPr>
-        <w:t xml:space="preserve">Moduł </w:t>
-      </w:r>
-      <w:proofErr w:type="spellStart"/>
-      <w:r>
-        <w:rPr>
-          <w:rFonts w:ascii="Times New Roman" w:hAnsi="Times New Roman" w:cs="Times New Roman"/>
-          <w:sz w:val="24"/>
-          <w:szCs w:val="24"/>
-        </w:rPr>
-        <w:t>Layout</w:t>
-      </w:r>
-      <w:proofErr w:type="spellEnd"/>
-    </w:p>
-    <w:p>
-      <w:pPr>
-        <w:pStyle w:val="Akapitzlist"/>
-        <w:tabs>
-          <w:tab w:val="left" w:pos="5814"/>
-        </w:tabs>
-        <w:rPr>
-          <w:rFonts w:ascii="Times New Roman" w:hAnsi="Times New Roman" w:cs="Times New Roman"/>
-          <w:sz w:val="24"/>
-          <w:szCs w:val="24"/>
-        </w:rPr>
-      </w:pPr>
-      <w:r>
-        <w:rPr>
-          <w:rFonts w:ascii="Times New Roman" w:hAnsi="Times New Roman" w:cs="Times New Roman"/>
-          <w:sz w:val="24"/>
-          <w:szCs w:val="24"/>
-        </w:rPr>
-        <w:t xml:space="preserve">Czym jest i za co odpowiada </w:t>
-      </w:r>
-    </w:p>
-    <w:p>
-      <w:pPr>
-        <w:pStyle w:val="Akapitzlist"/>
-        <w:numPr>
-          <w:ilvl w:val="0"/>
-          <w:numId w:val="5"/>
-        </w:numPr>
-        <w:tabs>
-          <w:tab w:val="left" w:pos="5814"/>
-        </w:tabs>
-        <w:rPr>
-          <w:rFonts w:ascii="Times New Roman" w:hAnsi="Times New Roman" w:cs="Times New Roman"/>
-          <w:sz w:val="24"/>
-          <w:szCs w:val="24"/>
-        </w:rPr>
-      </w:pPr>
-      <w:r>
-        <w:rPr>
-          <w:rFonts w:ascii="Times New Roman" w:hAnsi="Times New Roman" w:cs="Times New Roman"/>
-          <w:sz w:val="24"/>
-          <w:szCs w:val="24"/>
-        </w:rPr>
-        <w:t>Moduł „</w:t>
-      </w:r>
-      <w:proofErr w:type="spellStart"/>
-      <w:r>
-        <w:rPr>
-          <w:rFonts w:ascii="Times New Roman" w:hAnsi="Times New Roman" w:cs="Times New Roman"/>
-          <w:sz w:val="24"/>
-          <w:szCs w:val="24"/>
-        </w:rPr>
-        <w:t>models</w:t>
-      </w:r>
-      <w:proofErr w:type="spellEnd"/>
-      <w:r>
-        <w:rPr>
-          <w:rFonts w:ascii="Times New Roman" w:hAnsi="Times New Roman" w:cs="Times New Roman"/>
-          <w:sz w:val="24"/>
-          <w:szCs w:val="24"/>
-        </w:rPr>
-        <w:t>”</w:t>
-      </w:r>
-    </w:p>
-    <w:p>
-      <w:pPr>
-        <w:pStyle w:val="Akapitzlist"/>
-        <w:tabs>
-          <w:tab w:val="left" w:pos="5814"/>
-        </w:tabs>
-        <w:rPr>
-          <w:rFonts w:ascii="Times New Roman" w:hAnsi="Times New Roman" w:cs="Times New Roman"/>
-          <w:sz w:val="24"/>
-          <w:szCs w:val="24"/>
-        </w:rPr>
-      </w:pPr>
-      <w:r>
-        <w:rPr>
-          <w:rFonts w:ascii="Times New Roman" w:hAnsi="Times New Roman" w:cs="Times New Roman"/>
-          <w:sz w:val="24"/>
-          <w:szCs w:val="24"/>
-        </w:rPr>
-        <w:t>Po co istnieje</w:t>
-      </w:r>
-    </w:p>
-    <w:p>
-      <w:pPr>
-        <w:pStyle w:val="Akapitzlist"/>
-        <w:tabs>
-          <w:tab w:val="left" w:pos="5814"/>
-        </w:tabs>
-        <w:rPr>
-          <w:rFonts w:ascii="Times New Roman" w:hAnsi="Times New Roman" w:cs="Times New Roman"/>
-          <w:sz w:val="24"/>
-          <w:szCs w:val="24"/>
-        </w:rPr>
-      </w:pPr>
-      <w:r>
-        <w:rPr>
-          <w:rFonts w:ascii="Times New Roman" w:hAnsi="Times New Roman" w:cs="Times New Roman"/>
-          <w:sz w:val="24"/>
-          <w:szCs w:val="24"/>
-        </w:rPr>
-        <w:t xml:space="preserve">Zawarte modele </w:t>
-      </w:r>
-    </w:p>
-    <w:p>
-      <w:pPr>
-        <w:pStyle w:val="Akapitzlist"/>
-        <w:tabs>
-          <w:tab w:val="left" w:pos="5814"/>
-        </w:tabs>
-        <w:rPr>
-          <w:rFonts w:ascii="Times New Roman" w:hAnsi="Times New Roman" w:cs="Times New Roman"/>
-          <w:sz w:val="24"/>
-          <w:szCs w:val="24"/>
-        </w:rPr>
-      </w:pPr>
-      <w:r>
-        <w:rPr>
-          <w:rFonts w:ascii="Times New Roman" w:hAnsi="Times New Roman" w:cs="Times New Roman"/>
-          <w:sz w:val="24"/>
-          <w:szCs w:val="24"/>
-        </w:rPr>
-        <w:t>Walidacja modeli</w:t>
-      </w:r>
-    </w:p>
-    <w:p>
-      <w:pPr>
-        <w:pStyle w:val="Akapitzlist"/>
-        <w:tabs>
-          <w:tab w:val="left" w:pos="5814"/>
-        </w:tabs>
-        <w:rPr>
-          <w:rFonts w:ascii="Times New Roman" w:hAnsi="Times New Roman" w:cs="Times New Roman"/>
-          <w:sz w:val="24"/>
-          <w:szCs w:val="24"/>
-        </w:rPr>
-      </w:pPr>
-      <w:proofErr w:type="spellStart"/>
-      <w:r>
-        <w:rPr>
-          <w:rFonts w:ascii="Times New Roman" w:hAnsi="Times New Roman" w:cs="Times New Roman"/>
-          <w:sz w:val="24"/>
-          <w:szCs w:val="24"/>
-        </w:rPr>
-        <w:t>Uzycie</w:t>
-      </w:r>
-      <w:proofErr w:type="spellEnd"/>
-      <w:r>
-        <w:rPr>
-          <w:rFonts w:ascii="Times New Roman" w:hAnsi="Times New Roman" w:cs="Times New Roman"/>
-          <w:sz w:val="24"/>
-          <w:szCs w:val="24"/>
-        </w:rPr>
-        <w:t xml:space="preserve"> </w:t>
-      </w:r>
-      <w:proofErr w:type="spellStart"/>
-      <w:r>
-        <w:rPr>
-          <w:rFonts w:ascii="Times New Roman" w:hAnsi="Times New Roman" w:cs="Times New Roman"/>
-          <w:sz w:val="24"/>
-          <w:szCs w:val="24"/>
-        </w:rPr>
-        <w:t>faker</w:t>
-      </w:r>
-      <w:proofErr w:type="spellEnd"/>
-      <w:r>
-        <w:rPr>
-          <w:rFonts w:ascii="Times New Roman" w:hAnsi="Times New Roman" w:cs="Times New Roman"/>
-          <w:sz w:val="24"/>
-          <w:szCs w:val="24"/>
-        </w:rPr>
-        <w:t xml:space="preserve"> do tworzenia przykładowych modeli</w:t>
-      </w:r>
-    </w:p>
-    <w:p>
-      <w:pPr>
-        <w:pStyle w:val="Akapitzlist"/>
-        <w:numPr>
-          <w:ilvl w:val="0"/>
-          <w:numId w:val="5"/>
-        </w:numPr>
-        <w:tabs>
-          <w:tab w:val="left" w:pos="5814"/>
-        </w:tabs>
-        <w:rPr>
-          <w:rFonts w:ascii="Times New Roman" w:hAnsi="Times New Roman" w:cs="Times New Roman"/>
-          <w:sz w:val="24"/>
-          <w:szCs w:val="24"/>
-        </w:rPr>
-      </w:pPr>
-      <w:r>
-        <w:rPr>
-          <w:rFonts w:ascii="Times New Roman" w:hAnsi="Times New Roman" w:cs="Times New Roman"/>
-          <w:sz w:val="24"/>
-          <w:szCs w:val="24"/>
-        </w:rPr>
-        <w:t>Moduł „</w:t>
-      </w:r>
-      <w:proofErr w:type="spellStart"/>
-      <w:r>
-        <w:rPr>
-          <w:rFonts w:ascii="Times New Roman" w:hAnsi="Times New Roman" w:cs="Times New Roman"/>
-          <w:sz w:val="24"/>
-          <w:szCs w:val="24"/>
-        </w:rPr>
-        <w:t>mutations</w:t>
-      </w:r>
-      <w:proofErr w:type="spellEnd"/>
-      <w:r>
-        <w:rPr>
-          <w:rFonts w:ascii="Times New Roman" w:hAnsi="Times New Roman" w:cs="Times New Roman"/>
-          <w:sz w:val="24"/>
-          <w:szCs w:val="24"/>
-        </w:rPr>
-        <w:t>”</w:t>
-      </w:r>
-    </w:p>
-    <w:p>
-      <w:pPr>
-        <w:pStyle w:val="Akapitzlist"/>
-        <w:tabs>
-          <w:tab w:val="left" w:pos="5814"/>
-        </w:tabs>
-        <w:rPr>
-          <w:rFonts w:ascii="Times New Roman" w:hAnsi="Times New Roman" w:cs="Times New Roman"/>
-          <w:sz w:val="24"/>
-          <w:szCs w:val="24"/>
-        </w:rPr>
-      </w:pPr>
-      <w:r>
-        <w:rPr>
-          <w:rFonts w:ascii="Times New Roman" w:hAnsi="Times New Roman" w:cs="Times New Roman"/>
-          <w:sz w:val="24"/>
-          <w:szCs w:val="24"/>
-        </w:rPr>
-        <w:t>Za co odpowiada</w:t>
-      </w:r>
-    </w:p>
-    <w:p>
-      <w:pPr>
-        <w:pStyle w:val="Akapitzlist"/>
-        <w:numPr>
-          <w:ilvl w:val="0"/>
-          <w:numId w:val="5"/>
-        </w:numPr>
-        <w:tabs>
-          <w:tab w:val="left" w:pos="5814"/>
-        </w:tabs>
-        <w:rPr>
-          <w:rFonts w:ascii="Times New Roman" w:hAnsi="Times New Roman" w:cs="Times New Roman"/>
-          <w:sz w:val="24"/>
-          <w:szCs w:val="24"/>
-        </w:rPr>
-      </w:pPr>
-      <w:r>
-        <w:rPr>
-          <w:rFonts w:ascii="Times New Roman" w:hAnsi="Times New Roman" w:cs="Times New Roman"/>
-          <w:sz w:val="24"/>
-          <w:szCs w:val="24"/>
-        </w:rPr>
-        <w:t>Moduł „</w:t>
-      </w:r>
-      <w:proofErr w:type="spellStart"/>
-      <w:r>
-        <w:rPr>
-          <w:rFonts w:ascii="Times New Roman" w:hAnsi="Times New Roman" w:cs="Times New Roman"/>
-          <w:sz w:val="24"/>
-          <w:szCs w:val="24"/>
-        </w:rPr>
-        <w:t>queries</w:t>
-      </w:r>
-      <w:proofErr w:type="spellEnd"/>
-      <w:r>
-        <w:rPr>
-          <w:rFonts w:ascii="Times New Roman" w:hAnsi="Times New Roman" w:cs="Times New Roman"/>
-          <w:sz w:val="24"/>
-          <w:szCs w:val="24"/>
-        </w:rPr>
-        <w:t>”</w:t>
-      </w:r>
-    </w:p>
-    <w:p>
-      <w:pPr>
-        <w:pStyle w:val="Akapitzlist"/>
-        <w:tabs>
-          <w:tab w:val="left" w:pos="5814"/>
-        </w:tabs>
-        <w:rPr>
-          <w:rFonts w:ascii="Times New Roman" w:hAnsi="Times New Roman" w:cs="Times New Roman"/>
-          <w:sz w:val="24"/>
-          <w:szCs w:val="24"/>
-        </w:rPr>
-      </w:pPr>
-      <w:r>
-        <w:rPr>
-          <w:rFonts w:ascii="Times New Roman" w:hAnsi="Times New Roman" w:cs="Times New Roman"/>
-          <w:sz w:val="24"/>
-          <w:szCs w:val="24"/>
-        </w:rPr>
-        <w:t>Do czego jest potrzebny</w:t>
-      </w:r>
-    </w:p>
-    <w:p>
-      <w:pPr>
-        <w:pStyle w:val="Akapitzlist"/>
-        <w:numPr>
-          <w:ilvl w:val="0"/>
-          <w:numId w:val="5"/>
-        </w:numPr>
-        <w:tabs>
-          <w:tab w:val="left" w:pos="5814"/>
-        </w:tabs>
-        <w:rPr>
-          <w:rFonts w:ascii="Times New Roman" w:hAnsi="Times New Roman" w:cs="Times New Roman"/>
-          <w:sz w:val="24"/>
-          <w:szCs w:val="24"/>
-        </w:rPr>
-      </w:pPr>
-      <w:r>
-        <w:rPr>
-          <w:rFonts w:ascii="Times New Roman" w:hAnsi="Times New Roman" w:cs="Times New Roman"/>
-          <w:sz w:val="24"/>
-          <w:szCs w:val="24"/>
-        </w:rPr>
-        <w:t>Moduł „</w:t>
-      </w:r>
-      <w:proofErr w:type="spellStart"/>
-      <w:r>
-        <w:rPr>
-          <w:rFonts w:ascii="Times New Roman" w:hAnsi="Times New Roman" w:cs="Times New Roman"/>
-          <w:sz w:val="24"/>
-          <w:szCs w:val="24"/>
-        </w:rPr>
-        <w:t>styles</w:t>
-      </w:r>
-      <w:proofErr w:type="spellEnd"/>
-      <w:r>
-        <w:rPr>
-          <w:rFonts w:ascii="Times New Roman" w:hAnsi="Times New Roman" w:cs="Times New Roman"/>
-          <w:sz w:val="24"/>
-          <w:szCs w:val="24"/>
-        </w:rPr>
-        <w:t>”</w:t>
-      </w:r>
-    </w:p>
-    <w:p>
-      <w:pPr>
-        <w:pStyle w:val="Akapitzlist"/>
-        <w:tabs>
-          <w:tab w:val="left" w:pos="5814"/>
-        </w:tabs>
-        <w:rPr>
-          <w:rFonts w:ascii="Times New Roman" w:hAnsi="Times New Roman" w:cs="Times New Roman"/>
-          <w:sz w:val="24"/>
-          <w:szCs w:val="24"/>
-        </w:rPr>
-      </w:pPr>
-      <w:r>
-        <w:rPr>
-          <w:rFonts w:ascii="Times New Roman" w:hAnsi="Times New Roman" w:cs="Times New Roman"/>
-          <w:sz w:val="24"/>
-          <w:szCs w:val="24"/>
-        </w:rPr>
-        <w:t>Do czego jest</w:t>
-      </w:r>
-    </w:p>
-    <w:p>
-      <w:pPr>
-        <w:pStyle w:val="Akapitzlist"/>
-        <w:tabs>
-          <w:tab w:val="left" w:pos="5814"/>
-        </w:tabs>
+        <w:jc w:val="center"/>
         <w:rPr>
           <w:rFonts w:ascii="Times New Roman" w:hAnsi="Times New Roman" w:cs="Times New Roman"/>
           <w:sz w:val="24"/>
@@ -8460,10 +7810,10 @@
           <w:lang w:eastAsia="pl-PL"/>
         </w:rPr>
         <w:drawing>
-          <wp:inline distT="0" distB="0" distL="0" distR="0" wp14:anchorId="5CA98BE6" wp14:editId="6F68D543">
-            <wp:extent cx="2076740" cy="2534004"/>
-            <wp:effectExtent l="0" t="0" r="0" b="0"/>
-            <wp:docPr id="6" name="Obraz 6"/>
+          <wp:inline distT="0" distB="0" distL="0" distR="0" wp14:anchorId="314D0C02" wp14:editId="42D97EE8">
+            <wp:extent cx="4986068" cy="2517948"/>
+            <wp:effectExtent l="0" t="0" r="5080" b="0"/>
+            <wp:docPr id="7" name="Obraz 7"/>
             <wp:cNvGraphicFramePr>
               <a:graphicFrameLocks xmlns:a="http://schemas.openxmlformats.org/drawingml/2006/main" noChangeAspect="1"/>
             </wp:cNvGraphicFramePr>
@@ -8483,7 +7833,7 @@
                   <pic:spPr>
                     <a:xfrm>
                       <a:off x="0" y="0"/>
-                      <a:ext cx="2076740" cy="2534004"/>
+                      <a:ext cx="4990123" cy="2519996"/>
                     </a:xfrm>
                     <a:prstGeom prst="rect">
                       <a:avLst/>
@@ -8499,22 +7849,37 @@
     <w:p>
       <w:pPr>
         <w:pStyle w:val="Akapitzlist"/>
-        <w:tabs>
-          <w:tab w:val="left" w:pos="5814"/>
-        </w:tabs>
-        <w:rPr>
-          <w:rFonts w:ascii="Times New Roman" w:hAnsi="Times New Roman" w:cs="Times New Roman"/>
-          <w:sz w:val="24"/>
-          <w:szCs w:val="24"/>
-        </w:rPr>
-      </w:pPr>
-      <w:r>
-        <w:rPr>
-          <w:rFonts w:ascii="Times New Roman" w:hAnsi="Times New Roman" w:cs="Times New Roman"/>
-          <w:sz w:val="24"/>
-          <w:szCs w:val="24"/>
-        </w:rPr>
-        <w:t xml:space="preserve">Konwencja </w:t>
+        <w:rPr>
+          <w:rFonts w:ascii="Times New Roman" w:hAnsi="Times New Roman" w:cs="Times New Roman"/>
+          <w:sz w:val="24"/>
+          <w:szCs w:val="24"/>
+        </w:rPr>
+      </w:pPr>
+      <w:r>
+        <w:rPr>
+          <w:rFonts w:ascii="Times New Roman" w:hAnsi="Times New Roman" w:cs="Times New Roman"/>
+          <w:sz w:val="24"/>
+          <w:szCs w:val="24"/>
+        </w:rPr>
+        <w:t xml:space="preserve">Dzięki komponentom możemy budować skomplikowane strony internetowe jak z  klocków, </w:t>
+      </w:r>
+      <w:proofErr w:type="spellStart"/>
+      <w:r>
+        <w:rPr>
+          <w:rFonts w:ascii="Times New Roman" w:hAnsi="Times New Roman" w:cs="Times New Roman"/>
+          <w:sz w:val="24"/>
+          <w:szCs w:val="24"/>
+        </w:rPr>
+        <w:t>reużywalność</w:t>
+      </w:r>
+      <w:proofErr w:type="spellEnd"/>
+      <w:r>
+        <w:rPr>
+          <w:rFonts w:ascii="Times New Roman" w:hAnsi="Times New Roman" w:cs="Times New Roman"/>
+          <w:sz w:val="24"/>
+          <w:szCs w:val="24"/>
+        </w:rPr>
+        <w:t xml:space="preserve"> pomaga w zmniejszeniu ilości kodu aplikacji. Dodatkowo gdy chcemy wprowadzić zmianę w jakimś elemencie witryny, zmieniamy w jednym miejscu w kodzie programu, a efekt będzie widoczny w każdym miejscu wystąpienia komponentu. Podział na komponenty sprzyja także szybkiemu poruszaniu się w projekcie i wyszukiwaniu dokładnie tego co nas interesuje.</w:t>
       </w:r>
     </w:p>
     <w:p>
@@ -8529,6 +7894,275 @@
           <w:szCs w:val="24"/>
         </w:rPr>
       </w:pPr>
+      <w:proofErr w:type="spellStart"/>
+      <w:r>
+        <w:rPr>
+          <w:rFonts w:ascii="Times New Roman" w:hAnsi="Times New Roman" w:cs="Times New Roman"/>
+          <w:sz w:val="24"/>
+          <w:szCs w:val="24"/>
+        </w:rPr>
+        <w:t>React</w:t>
+      </w:r>
+      <w:proofErr w:type="spellEnd"/>
+      <w:r>
+        <w:rPr>
+          <w:rFonts w:ascii="Times New Roman" w:hAnsi="Times New Roman" w:cs="Times New Roman"/>
+          <w:sz w:val="24"/>
+          <w:szCs w:val="24"/>
+        </w:rPr>
+        <w:t xml:space="preserve"> </w:t>
+      </w:r>
+      <w:r>
+        <w:rPr>
+          <w:rFonts w:ascii="Times New Roman" w:hAnsi="Times New Roman" w:cs="Times New Roman"/>
+          <w:sz w:val="24"/>
+          <w:szCs w:val="24"/>
+        </w:rPr>
+        <w:t xml:space="preserve">domyślnie </w:t>
+      </w:r>
+      <w:r>
+        <w:rPr>
+          <w:rFonts w:ascii="Times New Roman" w:hAnsi="Times New Roman" w:cs="Times New Roman"/>
+          <w:sz w:val="24"/>
+          <w:szCs w:val="24"/>
+        </w:rPr>
+        <w:t xml:space="preserve">udostępnia szereg </w:t>
+      </w:r>
+      <w:proofErr w:type="spellStart"/>
+      <w:r>
+        <w:rPr>
+          <w:rFonts w:ascii="Times New Roman" w:hAnsi="Times New Roman" w:cs="Times New Roman"/>
+          <w:sz w:val="24"/>
+          <w:szCs w:val="24"/>
+        </w:rPr>
+        <w:t>hooków</w:t>
+      </w:r>
+      <w:proofErr w:type="spellEnd"/>
+      <w:r>
+        <w:rPr>
+          <w:rFonts w:ascii="Times New Roman" w:hAnsi="Times New Roman" w:cs="Times New Roman"/>
+          <w:sz w:val="24"/>
+          <w:szCs w:val="24"/>
+        </w:rPr>
+        <w:t>, które</w:t>
+      </w:r>
+      <w:r>
+        <w:rPr>
+          <w:rFonts w:ascii="Times New Roman" w:hAnsi="Times New Roman" w:cs="Times New Roman"/>
+          <w:sz w:val="24"/>
+          <w:szCs w:val="24"/>
+        </w:rPr>
+        <w:t xml:space="preserve"> umożliwiają dynamiczną zmianę </w:t>
+      </w:r>
+      <w:proofErr w:type="spellStart"/>
+      <w:r>
+        <w:rPr>
+          <w:rFonts w:ascii="Times New Roman" w:hAnsi="Times New Roman" w:cs="Times New Roman"/>
+          <w:sz w:val="24"/>
+          <w:szCs w:val="24"/>
+        </w:rPr>
+        <w:t>kontentu</w:t>
+      </w:r>
+      <w:proofErr w:type="spellEnd"/>
+      <w:r>
+        <w:rPr>
+          <w:rFonts w:ascii="Times New Roman" w:hAnsi="Times New Roman" w:cs="Times New Roman"/>
+          <w:sz w:val="24"/>
+          <w:szCs w:val="24"/>
+        </w:rPr>
+        <w:t xml:space="preserve"> zawartego na stronie internetowej</w:t>
+      </w:r>
+      <w:r>
+        <w:rPr>
+          <w:rFonts w:ascii="Times New Roman" w:hAnsi="Times New Roman" w:cs="Times New Roman"/>
+          <w:sz w:val="24"/>
+          <w:szCs w:val="24"/>
+        </w:rPr>
+        <w:t xml:space="preserve">. Najczęściej używanym jest </w:t>
+      </w:r>
+      <w:proofErr w:type="spellStart"/>
+      <w:r>
+        <w:rPr>
+          <w:rFonts w:ascii="Times New Roman" w:hAnsi="Times New Roman" w:cs="Times New Roman"/>
+          <w:sz w:val="24"/>
+          <w:szCs w:val="24"/>
+        </w:rPr>
+        <w:t>hook</w:t>
+      </w:r>
+      <w:proofErr w:type="spellEnd"/>
+      <w:r>
+        <w:rPr>
+          <w:rFonts w:ascii="Times New Roman" w:hAnsi="Times New Roman" w:cs="Times New Roman"/>
+          <w:sz w:val="24"/>
+          <w:szCs w:val="24"/>
+        </w:rPr>
+        <w:t xml:space="preserve"> „</w:t>
+      </w:r>
+      <w:proofErr w:type="spellStart"/>
+      <w:r>
+        <w:rPr>
+          <w:rFonts w:ascii="Times New Roman" w:hAnsi="Times New Roman" w:cs="Times New Roman"/>
+          <w:sz w:val="24"/>
+          <w:szCs w:val="24"/>
+        </w:rPr>
+        <w:t>useState</w:t>
+      </w:r>
+      <w:proofErr w:type="spellEnd"/>
+      <w:r>
+        <w:rPr>
+          <w:rFonts w:ascii="Times New Roman" w:hAnsi="Times New Roman" w:cs="Times New Roman"/>
+          <w:sz w:val="24"/>
+          <w:szCs w:val="24"/>
+        </w:rPr>
+        <w:t xml:space="preserve">”, który przechowuje zapisaną wartość, aż do usunięcia </w:t>
+      </w:r>
+      <w:r>
+        <w:rPr>
+          <w:rFonts w:ascii="Times New Roman" w:hAnsi="Times New Roman" w:cs="Times New Roman"/>
+          <w:sz w:val="24"/>
+          <w:szCs w:val="24"/>
+        </w:rPr>
+        <w:t xml:space="preserve">danego </w:t>
+      </w:r>
+      <w:r>
+        <w:rPr>
+          <w:rFonts w:ascii="Times New Roman" w:hAnsi="Times New Roman" w:cs="Times New Roman"/>
+          <w:sz w:val="24"/>
+          <w:szCs w:val="24"/>
+        </w:rPr>
+        <w:t xml:space="preserve">komponentu z drzewa DOM, co może nastąpić </w:t>
+      </w:r>
+      <w:r>
+        <w:rPr>
+          <w:rFonts w:ascii="Times New Roman" w:hAnsi="Times New Roman" w:cs="Times New Roman"/>
+          <w:sz w:val="24"/>
+          <w:szCs w:val="24"/>
+        </w:rPr>
+        <w:t xml:space="preserve">np. </w:t>
+      </w:r>
+      <w:r>
+        <w:rPr>
+          <w:rFonts w:ascii="Times New Roman" w:hAnsi="Times New Roman" w:cs="Times New Roman"/>
+          <w:sz w:val="24"/>
+          <w:szCs w:val="24"/>
+        </w:rPr>
+        <w:t>po opuszczenia witryny czy przejściu do innej podstrony.</w:t>
+      </w:r>
+      <w:r>
+        <w:rPr>
+          <w:rFonts w:ascii="Times New Roman" w:hAnsi="Times New Roman" w:cs="Times New Roman"/>
+          <w:sz w:val="24"/>
+          <w:szCs w:val="24"/>
+        </w:rPr>
+        <w:t xml:space="preserve"> </w:t>
+      </w:r>
+      <w:r>
+        <w:rPr>
+          <w:rFonts w:ascii="Times New Roman" w:hAnsi="Times New Roman" w:cs="Times New Roman"/>
+          <w:sz w:val="24"/>
+          <w:szCs w:val="24"/>
+        </w:rPr>
+        <w:t xml:space="preserve"> Dobrym przykładem </w:t>
+      </w:r>
+      <w:proofErr w:type="spellStart"/>
+      <w:r>
+        <w:rPr>
+          <w:rFonts w:ascii="Times New Roman" w:hAnsi="Times New Roman" w:cs="Times New Roman"/>
+          <w:sz w:val="24"/>
+          <w:szCs w:val="24"/>
+        </w:rPr>
+        <w:t>ukazaującym</w:t>
+      </w:r>
+      <w:proofErr w:type="spellEnd"/>
+      <w:r>
+        <w:rPr>
+          <w:rFonts w:ascii="Times New Roman" w:hAnsi="Times New Roman" w:cs="Times New Roman"/>
+          <w:sz w:val="24"/>
+          <w:szCs w:val="24"/>
+        </w:rPr>
+        <w:t xml:space="preserve"> wykorzystanie </w:t>
+      </w:r>
+      <w:proofErr w:type="spellStart"/>
+      <w:r>
+        <w:rPr>
+          <w:rFonts w:ascii="Times New Roman" w:hAnsi="Times New Roman" w:cs="Times New Roman"/>
+          <w:sz w:val="24"/>
+          <w:szCs w:val="24"/>
+        </w:rPr>
+        <w:t>hooka</w:t>
+      </w:r>
+      <w:proofErr w:type="spellEnd"/>
+      <w:r>
+        <w:rPr>
+          <w:rFonts w:ascii="Times New Roman" w:hAnsi="Times New Roman" w:cs="Times New Roman"/>
+          <w:sz w:val="24"/>
+          <w:szCs w:val="24"/>
+        </w:rPr>
+        <w:t xml:space="preserve"> </w:t>
+      </w:r>
+      <w:proofErr w:type="spellStart"/>
+      <w:r>
+        <w:rPr>
+          <w:rFonts w:ascii="Times New Roman" w:hAnsi="Times New Roman" w:cs="Times New Roman"/>
+          <w:sz w:val="24"/>
+          <w:szCs w:val="24"/>
+        </w:rPr>
+        <w:t>useState</w:t>
+      </w:r>
+      <w:proofErr w:type="spellEnd"/>
+      <w:r>
+        <w:rPr>
+          <w:rFonts w:ascii="Times New Roman" w:hAnsi="Times New Roman" w:cs="Times New Roman"/>
+          <w:sz w:val="24"/>
+          <w:szCs w:val="24"/>
+        </w:rPr>
+        <w:t xml:space="preserve"> jest, rysunek XXX, w którym to tworzony jest widok listy funkcjonalności, na podstawie tablicy ‘</w:t>
+      </w:r>
+      <w:proofErr w:type="spellStart"/>
+      <w:r>
+        <w:rPr>
+          <w:rFonts w:ascii="Times New Roman" w:hAnsi="Times New Roman" w:cs="Times New Roman"/>
+          <w:sz w:val="24"/>
+          <w:szCs w:val="24"/>
+        </w:rPr>
+        <w:t>features</w:t>
+      </w:r>
+      <w:proofErr w:type="spellEnd"/>
+      <w:r>
+        <w:rPr>
+          <w:rFonts w:ascii="Times New Roman" w:hAnsi="Times New Roman" w:cs="Times New Roman"/>
+          <w:sz w:val="24"/>
+          <w:szCs w:val="24"/>
+        </w:rPr>
+        <w:t>’ - za każdym razem gdy opuścimy witrynę chcemy na nowo pobrać tablicę wszystkich funkcjonalności użytkownika.</w:t>
+      </w:r>
+    </w:p>
+    <w:p>
+      <w:pPr>
+        <w:pStyle w:val="Akapitzlist"/>
+        <w:tabs>
+          <w:tab w:val="left" w:pos="5814"/>
+        </w:tabs>
+        <w:rPr>
+          <w:rFonts w:ascii="Times New Roman" w:hAnsi="Times New Roman" w:cs="Times New Roman"/>
+          <w:sz w:val="24"/>
+          <w:szCs w:val="24"/>
+        </w:rPr>
+      </w:pPr>
+    </w:p>
+    <w:p>
+      <w:pPr>
+        <w:pStyle w:val="Akapitzlist"/>
+        <w:tabs>
+          <w:tab w:val="left" w:pos="5814"/>
+        </w:tabs>
+        <w:jc w:val="center"/>
+        <w:rPr>
+          <w:rFonts w:ascii="Times New Roman" w:hAnsi="Times New Roman" w:cs="Times New Roman"/>
+          <w:sz w:val="24"/>
+          <w:szCs w:val="24"/>
+        </w:rPr>
+      </w:pPr>
       <w:r>
         <w:rPr>
           <w:rFonts w:ascii="Times New Roman" w:hAnsi="Times New Roman" w:cs="Times New Roman"/>
@@ -8538,10 +8172,10 @@
           <w:lang w:eastAsia="pl-PL"/>
         </w:rPr>
         <w:drawing>
-          <wp:inline distT="0" distB="0" distL="0" distR="0" wp14:anchorId="41D4B779" wp14:editId="188F797F">
-            <wp:extent cx="2867425" cy="1924319"/>
+          <wp:inline distT="0" distB="0" distL="0" distR="0" wp14:anchorId="39B76BAE" wp14:editId="2311F7EF">
+            <wp:extent cx="5244861" cy="2693151"/>
             <wp:effectExtent l="0" t="0" r="0" b="0"/>
-            <wp:docPr id="11" name="Obraz 11"/>
+            <wp:docPr id="13" name="Obraz 13"/>
             <wp:cNvGraphicFramePr>
               <a:graphicFrameLocks xmlns:a="http://schemas.openxmlformats.org/drawingml/2006/main" noChangeAspect="1"/>
             </wp:cNvGraphicFramePr>
@@ -8549,51 +8183,42 @@
               <a:graphicData uri="http://schemas.openxmlformats.org/drawingml/2006/picture">
                 <pic:pic xmlns:pic="http://schemas.openxmlformats.org/drawingml/2006/picture">
                   <pic:nvPicPr>
-                    <pic:cNvPr id="0" name=""/>
-                    <pic:cNvPicPr/>
+                    <pic:cNvPr id="0" name="Picture 4"/>
+                    <pic:cNvPicPr>
+                      <a:picLocks noChangeAspect="1" noChangeArrowheads="1"/>
+                    </pic:cNvPicPr>
                   </pic:nvPicPr>
                   <pic:blipFill>
-                    <a:blip r:embed="rId29"/>
+                    <a:blip r:embed="rId29">
+                      <a:extLst>
+                        <a:ext uri="{28A0092B-C50C-407E-A947-70E740481C1C}">
+                          <a14:useLocalDpi xmlns:a14="http://schemas.microsoft.com/office/drawing/2010/main" val="0"/>
+                        </a:ext>
+                      </a:extLst>
+                    </a:blip>
+                    <a:srcRect/>
                     <a:stretch>
                       <a:fillRect/>
                     </a:stretch>
                   </pic:blipFill>
-                  <pic:spPr>
+                  <pic:spPr bwMode="auto">
                     <a:xfrm>
                       <a:off x="0" y="0"/>
-                      <a:ext cx="2867425" cy="1924319"/>
+                      <a:ext cx="5245123" cy="2693286"/>
                     </a:xfrm>
                     <a:prstGeom prst="rect">
                       <a:avLst/>
                     </a:prstGeom>
+                    <a:noFill/>
+                    <a:ln>
+                      <a:noFill/>
+                    </a:ln>
                   </pic:spPr>
                 </pic:pic>
               </a:graphicData>
             </a:graphic>
           </wp:inline>
         </w:drawing>
-      </w:r>
-    </w:p>
-    <w:p>
-      <w:pPr>
-        <w:pStyle w:val="Akapitzlist"/>
-        <w:tabs>
-          <w:tab w:val="left" w:pos="5814"/>
-        </w:tabs>
-        <w:rPr>
-          <w:rFonts w:ascii="Times New Roman" w:hAnsi="Times New Roman" w:cs="Times New Roman"/>
-          <w:sz w:val="24"/>
-          <w:szCs w:val="24"/>
-        </w:rPr>
-      </w:pPr>
-      <w:r>
-        <w:rPr>
-          <w:rFonts w:ascii="Times New Roman" w:hAnsi="Times New Roman" w:cs="Times New Roman"/>
-          <w:sz w:val="24"/>
-          <w:szCs w:val="24"/>
-        </w:rPr>
-        <w:lastRenderedPageBreak/>
-        <w:t>Dlaczego sheet.css posiada także jakieś definicje styli</w:t>
       </w:r>
     </w:p>
     <w:p>
@@ -8631,18 +8256,26 @@
           <w:sz w:val="24"/>
           <w:szCs w:val="24"/>
         </w:rPr>
-        <w:t xml:space="preserve">Plik </w:t>
-      </w:r>
-      <w:proofErr w:type="spellStart"/>
-      <w:r>
-        <w:rPr>
-          <w:rFonts w:ascii="Times New Roman" w:hAnsi="Times New Roman" w:cs="Times New Roman"/>
-          <w:sz w:val="24"/>
-          <w:szCs w:val="24"/>
-        </w:rPr>
-        <w:t>Settings.ts</w:t>
-      </w:r>
-      <w:proofErr w:type="spellEnd"/>
+        <w:t>Moduł „</w:t>
+      </w:r>
+      <w:proofErr w:type="spellStart"/>
+      <w:r>
+        <w:rPr>
+          <w:rFonts w:ascii="Times New Roman" w:hAnsi="Times New Roman" w:cs="Times New Roman"/>
+          <w:sz w:val="24"/>
+          <w:szCs w:val="24"/>
+        </w:rPr>
+        <w:t>hooks</w:t>
+      </w:r>
+      <w:proofErr w:type="spellEnd"/>
+      <w:r>
+        <w:rPr>
+          <w:rFonts w:ascii="Times New Roman" w:hAnsi="Times New Roman" w:cs="Times New Roman"/>
+          <w:sz w:val="24"/>
+          <w:szCs w:val="24"/>
+        </w:rPr>
+        <w:t>”</w:t>
+      </w:r>
     </w:p>
     <w:p>
       <w:pPr>
@@ -8659,16 +8292,964 @@
       <w:r>
         <w:rPr>
           <w:rFonts w:ascii="Times New Roman" w:hAnsi="Times New Roman" w:cs="Times New Roman"/>
-          <w:noProof/>
-          <w:sz w:val="24"/>
-          <w:szCs w:val="24"/>
-          <w:lang w:eastAsia="pl-PL"/>
-        </w:rPr>
+          <w:sz w:val="24"/>
+          <w:szCs w:val="24"/>
+        </w:rPr>
+        <w:t xml:space="preserve">System do budowy wymagał zastosowania następujących </w:t>
+      </w:r>
+      <w:proofErr w:type="spellStart"/>
+      <w:r>
+        <w:rPr>
+          <w:rFonts w:ascii="Times New Roman" w:hAnsi="Times New Roman" w:cs="Times New Roman"/>
+          <w:sz w:val="24"/>
+          <w:szCs w:val="24"/>
+        </w:rPr>
+        <w:t>hooków</w:t>
+      </w:r>
+      <w:proofErr w:type="spellEnd"/>
+      <w:r>
+        <w:rPr>
+          <w:rFonts w:ascii="Times New Roman" w:hAnsi="Times New Roman" w:cs="Times New Roman"/>
+          <w:sz w:val="24"/>
+          <w:szCs w:val="24"/>
+        </w:rPr>
+        <w:t xml:space="preserve"> </w:t>
+      </w:r>
+    </w:p>
+    <w:p>
+      <w:pPr>
+        <w:pStyle w:val="Akapitzlist"/>
+        <w:tabs>
+          <w:tab w:val="left" w:pos="5814"/>
+        </w:tabs>
+        <w:rPr>
+          <w:rFonts w:ascii="Times New Roman" w:hAnsi="Times New Roman" w:cs="Times New Roman"/>
+          <w:sz w:val="24"/>
+          <w:szCs w:val="24"/>
+          <w:lang w:val="en-US"/>
+        </w:rPr>
+      </w:pPr>
+      <w:r>
+        <w:rPr>
+          <w:rFonts w:ascii="Times New Roman" w:hAnsi="Times New Roman" w:cs="Times New Roman"/>
+          <w:sz w:val="24"/>
+          <w:szCs w:val="24"/>
+          <w:lang w:val="en-US"/>
+        </w:rPr>
+        <w:t xml:space="preserve">- </w:t>
+      </w:r>
+      <w:proofErr w:type="spellStart"/>
+      <w:r>
+        <w:rPr>
+          <w:rFonts w:ascii="Times New Roman" w:hAnsi="Times New Roman" w:cs="Times New Roman"/>
+          <w:sz w:val="24"/>
+          <w:szCs w:val="24"/>
+          <w:lang w:val="en-US"/>
+        </w:rPr>
+        <w:t>useState</w:t>
+      </w:r>
+      <w:proofErr w:type="spellEnd"/>
+      <w:r>
+        <w:rPr>
+          <w:rFonts w:ascii="Times New Roman" w:hAnsi="Times New Roman" w:cs="Times New Roman"/>
+          <w:sz w:val="24"/>
+          <w:szCs w:val="24"/>
+          <w:lang w:val="en-US"/>
+        </w:rPr>
+        <w:t xml:space="preserve"> </w:t>
+      </w:r>
+    </w:p>
+    <w:p>
+      <w:pPr>
+        <w:pStyle w:val="Akapitzlist"/>
+        <w:tabs>
+          <w:tab w:val="left" w:pos="5814"/>
+        </w:tabs>
+        <w:rPr>
+          <w:rFonts w:ascii="Times New Roman" w:hAnsi="Times New Roman" w:cs="Times New Roman"/>
+          <w:sz w:val="24"/>
+          <w:szCs w:val="24"/>
+          <w:lang w:val="en-US"/>
+        </w:rPr>
+      </w:pPr>
+      <w:r>
+        <w:rPr>
+          <w:rFonts w:ascii="Times New Roman" w:hAnsi="Times New Roman" w:cs="Times New Roman"/>
+          <w:sz w:val="24"/>
+          <w:szCs w:val="24"/>
+          <w:lang w:val="en-US"/>
+        </w:rPr>
+        <w:t xml:space="preserve">- </w:t>
+      </w:r>
+      <w:proofErr w:type="spellStart"/>
+      <w:r>
+        <w:rPr>
+          <w:rFonts w:ascii="Times New Roman" w:hAnsi="Times New Roman" w:cs="Times New Roman"/>
+          <w:sz w:val="24"/>
+          <w:szCs w:val="24"/>
+          <w:lang w:val="en-US"/>
+        </w:rPr>
+        <w:t>useMutation</w:t>
+      </w:r>
+      <w:proofErr w:type="spellEnd"/>
+    </w:p>
+    <w:p>
+      <w:pPr>
+        <w:pStyle w:val="Akapitzlist"/>
+        <w:tabs>
+          <w:tab w:val="left" w:pos="5814"/>
+        </w:tabs>
+        <w:rPr>
+          <w:rFonts w:ascii="Times New Roman" w:hAnsi="Times New Roman" w:cs="Times New Roman"/>
+          <w:sz w:val="24"/>
+          <w:szCs w:val="24"/>
+          <w:lang w:val="en-US"/>
+        </w:rPr>
+      </w:pPr>
+      <w:r>
+        <w:rPr>
+          <w:rFonts w:ascii="Times New Roman" w:hAnsi="Times New Roman" w:cs="Times New Roman"/>
+          <w:sz w:val="24"/>
+          <w:szCs w:val="24"/>
+          <w:lang w:val="en-US"/>
+        </w:rPr>
+        <w:t xml:space="preserve">- </w:t>
+      </w:r>
+      <w:proofErr w:type="spellStart"/>
+      <w:r>
+        <w:rPr>
+          <w:rFonts w:ascii="Times New Roman" w:hAnsi="Times New Roman" w:cs="Times New Roman"/>
+          <w:sz w:val="24"/>
+          <w:szCs w:val="24"/>
+          <w:lang w:val="en-US"/>
+        </w:rPr>
+        <w:t>useRouter</w:t>
+      </w:r>
+      <w:proofErr w:type="spellEnd"/>
+    </w:p>
+    <w:p>
+      <w:pPr>
+        <w:pStyle w:val="Akapitzlist"/>
+        <w:tabs>
+          <w:tab w:val="left" w:pos="5814"/>
+        </w:tabs>
+        <w:rPr>
+          <w:rFonts w:ascii="Times New Roman" w:hAnsi="Times New Roman" w:cs="Times New Roman"/>
+          <w:sz w:val="24"/>
+          <w:szCs w:val="24"/>
+          <w:lang w:val="en-US"/>
+        </w:rPr>
+      </w:pPr>
+      <w:r>
+        <w:rPr>
+          <w:rFonts w:ascii="Times New Roman" w:hAnsi="Times New Roman" w:cs="Times New Roman"/>
+          <w:sz w:val="24"/>
+          <w:szCs w:val="24"/>
+          <w:lang w:val="en-US"/>
+        </w:rPr>
+        <w:t xml:space="preserve">- </w:t>
+      </w:r>
+      <w:proofErr w:type="spellStart"/>
+      <w:r>
+        <w:rPr>
+          <w:rFonts w:ascii="Times New Roman" w:hAnsi="Times New Roman" w:cs="Times New Roman"/>
+          <w:sz w:val="24"/>
+          <w:szCs w:val="24"/>
+          <w:lang w:val="en-US"/>
+        </w:rPr>
+        <w:t>useRouterQuery</w:t>
+      </w:r>
+      <w:proofErr w:type="spellEnd"/>
+    </w:p>
+    <w:p>
+      <w:pPr>
+        <w:pStyle w:val="Akapitzlist"/>
+        <w:tabs>
+          <w:tab w:val="left" w:pos="5814"/>
+        </w:tabs>
+        <w:rPr>
+          <w:rFonts w:ascii="Times New Roman" w:hAnsi="Times New Roman" w:cs="Times New Roman"/>
+          <w:sz w:val="24"/>
+          <w:szCs w:val="24"/>
+          <w:lang w:val="en-US"/>
+        </w:rPr>
+      </w:pPr>
+      <w:r>
+        <w:rPr>
+          <w:rFonts w:ascii="Times New Roman" w:hAnsi="Times New Roman" w:cs="Times New Roman"/>
+          <w:sz w:val="24"/>
+          <w:szCs w:val="24"/>
+          <w:lang w:val="en-US"/>
+        </w:rPr>
+        <w:t xml:space="preserve">- </w:t>
+      </w:r>
+      <w:proofErr w:type="spellStart"/>
+      <w:r>
+        <w:rPr>
+          <w:rFonts w:ascii="Times New Roman" w:hAnsi="Times New Roman" w:cs="Times New Roman"/>
+          <w:sz w:val="24"/>
+          <w:szCs w:val="24"/>
+          <w:lang w:val="en-US"/>
+        </w:rPr>
+        <w:t>useParm</w:t>
+      </w:r>
+      <w:proofErr w:type="spellEnd"/>
+    </w:p>
+    <w:p>
+      <w:pPr>
+        <w:pStyle w:val="Akapitzlist"/>
+        <w:tabs>
+          <w:tab w:val="left" w:pos="5814"/>
+        </w:tabs>
+        <w:rPr>
+          <w:rFonts w:ascii="Times New Roman" w:hAnsi="Times New Roman" w:cs="Times New Roman"/>
+          <w:sz w:val="24"/>
+          <w:szCs w:val="24"/>
+          <w:lang w:val="en-US"/>
+        </w:rPr>
+      </w:pPr>
+      <w:r>
+        <w:rPr>
+          <w:rFonts w:ascii="Times New Roman" w:hAnsi="Times New Roman" w:cs="Times New Roman"/>
+          <w:sz w:val="24"/>
+          <w:szCs w:val="24"/>
+          <w:lang w:val="en-US"/>
+        </w:rPr>
+        <w:t xml:space="preserve">- </w:t>
+      </w:r>
+      <w:proofErr w:type="spellStart"/>
+      <w:r>
+        <w:rPr>
+          <w:rFonts w:ascii="Times New Roman" w:hAnsi="Times New Roman" w:cs="Times New Roman"/>
+          <w:sz w:val="24"/>
+          <w:szCs w:val="24"/>
+          <w:lang w:val="en-US"/>
+        </w:rPr>
+        <w:t>useCurrentUser</w:t>
+      </w:r>
+      <w:proofErr w:type="spellEnd"/>
+    </w:p>
+    <w:p>
+      <w:pPr>
+        <w:pStyle w:val="Akapitzlist"/>
+        <w:tabs>
+          <w:tab w:val="left" w:pos="5814"/>
+        </w:tabs>
+        <w:rPr>
+          <w:rFonts w:ascii="Times New Roman" w:hAnsi="Times New Roman" w:cs="Times New Roman"/>
+          <w:sz w:val="24"/>
+          <w:szCs w:val="24"/>
+        </w:rPr>
+      </w:pPr>
+      <w:r>
+        <w:rPr>
+          <w:rFonts w:ascii="Times New Roman" w:hAnsi="Times New Roman" w:cs="Times New Roman"/>
+          <w:sz w:val="24"/>
+          <w:szCs w:val="24"/>
+        </w:rPr>
+        <w:t xml:space="preserve">- </w:t>
+      </w:r>
+      <w:proofErr w:type="spellStart"/>
+      <w:r>
+        <w:rPr>
+          <w:rFonts w:ascii="Times New Roman" w:hAnsi="Times New Roman" w:cs="Times New Roman"/>
+          <w:sz w:val="24"/>
+          <w:szCs w:val="24"/>
+        </w:rPr>
+        <w:t>useQuery</w:t>
+      </w:r>
+      <w:proofErr w:type="spellEnd"/>
+    </w:p>
+    <w:p>
+      <w:pPr>
+        <w:pStyle w:val="Akapitzlist"/>
+        <w:tabs>
+          <w:tab w:val="left" w:pos="5814"/>
+        </w:tabs>
+        <w:rPr>
+          <w:rFonts w:ascii="Times New Roman" w:hAnsi="Times New Roman" w:cs="Times New Roman"/>
+          <w:sz w:val="24"/>
+          <w:szCs w:val="24"/>
+        </w:rPr>
+      </w:pPr>
+      <w:r>
+        <w:rPr>
+          <w:rFonts w:ascii="Times New Roman" w:hAnsi="Times New Roman" w:cs="Times New Roman"/>
+          <w:sz w:val="24"/>
+          <w:szCs w:val="24"/>
+        </w:rPr>
+        <w:t xml:space="preserve">- </w:t>
+      </w:r>
+      <w:proofErr w:type="spellStart"/>
+      <w:r>
+        <w:rPr>
+          <w:rFonts w:ascii="Times New Roman" w:hAnsi="Times New Roman" w:cs="Times New Roman"/>
+          <w:sz w:val="24"/>
+          <w:szCs w:val="24"/>
+        </w:rPr>
+        <w:t>useEffect</w:t>
+      </w:r>
+      <w:proofErr w:type="spellEnd"/>
+    </w:p>
+    <w:p>
+      <w:pPr>
+        <w:pStyle w:val="Akapitzlist"/>
+        <w:tabs>
+          <w:tab w:val="left" w:pos="5814"/>
+        </w:tabs>
+        <w:rPr>
+          <w:rFonts w:ascii="Times New Roman" w:hAnsi="Times New Roman" w:cs="Times New Roman"/>
+          <w:sz w:val="24"/>
+          <w:szCs w:val="24"/>
+        </w:rPr>
+      </w:pPr>
+      <w:r>
+        <w:rPr>
+          <w:rFonts w:ascii="Times New Roman" w:hAnsi="Times New Roman" w:cs="Times New Roman"/>
+          <w:sz w:val="24"/>
+          <w:szCs w:val="24"/>
+        </w:rPr>
+        <w:t xml:space="preserve">- </w:t>
+      </w:r>
+      <w:proofErr w:type="spellStart"/>
+      <w:r>
+        <w:rPr>
+          <w:rFonts w:ascii="Times New Roman" w:hAnsi="Times New Roman" w:cs="Times New Roman"/>
+          <w:sz w:val="24"/>
+          <w:szCs w:val="24"/>
+        </w:rPr>
+        <w:t>useClipboard</w:t>
+      </w:r>
+      <w:proofErr w:type="spellEnd"/>
+    </w:p>
+    <w:p>
+      <w:pPr>
+        <w:pStyle w:val="Akapitzlist"/>
+        <w:tabs>
+          <w:tab w:val="left" w:pos="5814"/>
+        </w:tabs>
+        <w:rPr>
+          <w:rFonts w:ascii="Times New Roman" w:hAnsi="Times New Roman" w:cs="Times New Roman"/>
+          <w:sz w:val="24"/>
+          <w:szCs w:val="24"/>
+        </w:rPr>
+      </w:pPr>
+      <w:r>
+        <w:rPr>
+          <w:rFonts w:ascii="Times New Roman" w:hAnsi="Times New Roman" w:cs="Times New Roman"/>
+          <w:sz w:val="24"/>
+          <w:szCs w:val="24"/>
+        </w:rPr>
+        <w:t xml:space="preserve">- </w:t>
+      </w:r>
+      <w:proofErr w:type="spellStart"/>
+      <w:r>
+        <w:rPr>
+          <w:rFonts w:ascii="Times New Roman" w:hAnsi="Times New Roman" w:cs="Times New Roman"/>
+          <w:sz w:val="24"/>
+          <w:szCs w:val="24"/>
+        </w:rPr>
+        <w:t>useSession</w:t>
+      </w:r>
+      <w:proofErr w:type="spellEnd"/>
+    </w:p>
+    <w:p>
+      <w:pPr>
+        <w:pStyle w:val="Akapitzlist"/>
+        <w:tabs>
+          <w:tab w:val="left" w:pos="5814"/>
+        </w:tabs>
+        <w:rPr>
+          <w:rFonts w:ascii="Times New Roman" w:hAnsi="Times New Roman" w:cs="Times New Roman"/>
+          <w:sz w:val="24"/>
+          <w:szCs w:val="24"/>
+        </w:rPr>
+      </w:pPr>
+      <w:r>
+        <w:rPr>
+          <w:rFonts w:ascii="Times New Roman" w:hAnsi="Times New Roman" w:cs="Times New Roman"/>
+          <w:sz w:val="24"/>
+          <w:szCs w:val="24"/>
+        </w:rPr>
+        <w:t>Jakich potrzebowałem w aplikacji</w:t>
+      </w:r>
+    </w:p>
+    <w:p>
+      <w:pPr>
+        <w:pStyle w:val="Akapitzlist"/>
+        <w:numPr>
+          <w:ilvl w:val="0"/>
+          <w:numId w:val="5"/>
+        </w:numPr>
+        <w:tabs>
+          <w:tab w:val="left" w:pos="5814"/>
+        </w:tabs>
+        <w:rPr>
+          <w:rFonts w:ascii="Times New Roman" w:hAnsi="Times New Roman" w:cs="Times New Roman"/>
+          <w:sz w:val="24"/>
+          <w:szCs w:val="24"/>
+        </w:rPr>
+      </w:pPr>
+      <w:r>
+        <w:rPr>
+          <w:rFonts w:ascii="Times New Roman" w:hAnsi="Times New Roman" w:cs="Times New Roman"/>
+          <w:sz w:val="24"/>
+          <w:szCs w:val="24"/>
+        </w:rPr>
+        <w:t>Folder</w:t>
+      </w:r>
+      <w:r>
+        <w:rPr>
+          <w:rFonts w:ascii="Times New Roman" w:hAnsi="Times New Roman" w:cs="Times New Roman"/>
+          <w:sz w:val="24"/>
+          <w:szCs w:val="24"/>
+        </w:rPr>
+        <w:t xml:space="preserve"> </w:t>
+      </w:r>
+      <w:proofErr w:type="spellStart"/>
+      <w:r>
+        <w:rPr>
+          <w:rFonts w:ascii="Times New Roman" w:hAnsi="Times New Roman" w:cs="Times New Roman"/>
+          <w:sz w:val="24"/>
+          <w:szCs w:val="24"/>
+        </w:rPr>
+        <w:t>Layout</w:t>
+      </w:r>
+      <w:proofErr w:type="spellEnd"/>
+    </w:p>
+    <w:p>
+      <w:pPr>
+        <w:pStyle w:val="Akapitzlist"/>
+        <w:tabs>
+          <w:tab w:val="left" w:pos="5814"/>
+        </w:tabs>
+        <w:rPr>
+          <w:rFonts w:ascii="Times New Roman" w:hAnsi="Times New Roman" w:cs="Times New Roman"/>
+          <w:sz w:val="24"/>
+          <w:szCs w:val="24"/>
+        </w:rPr>
+      </w:pPr>
+      <w:r>
+        <w:rPr>
+          <w:rFonts w:ascii="Times New Roman" w:hAnsi="Times New Roman" w:cs="Times New Roman"/>
+          <w:sz w:val="24"/>
+          <w:szCs w:val="24"/>
+        </w:rPr>
+        <w:t xml:space="preserve">Komponent w nim zawarty opakowuje całą stronę, uzupełniając jedynie sekcje </w:t>
+      </w:r>
+      <w:proofErr w:type="spellStart"/>
+      <w:r>
+        <w:rPr>
+          <w:rFonts w:ascii="Times New Roman" w:hAnsi="Times New Roman" w:cs="Times New Roman"/>
+          <w:sz w:val="24"/>
+          <w:szCs w:val="24"/>
+        </w:rPr>
+        <w:t>head</w:t>
+      </w:r>
+      <w:proofErr w:type="spellEnd"/>
+      <w:r>
+        <w:rPr>
+          <w:rFonts w:ascii="Times New Roman" w:hAnsi="Times New Roman" w:cs="Times New Roman"/>
+          <w:sz w:val="24"/>
+          <w:szCs w:val="24"/>
+        </w:rPr>
+        <w:t xml:space="preserve"> dokumentu </w:t>
+      </w:r>
+      <w:proofErr w:type="spellStart"/>
+      <w:r>
+        <w:rPr>
+          <w:rFonts w:ascii="Times New Roman" w:hAnsi="Times New Roman" w:cs="Times New Roman"/>
+          <w:sz w:val="24"/>
+          <w:szCs w:val="24"/>
+        </w:rPr>
+        <w:t>html</w:t>
+      </w:r>
+      <w:proofErr w:type="spellEnd"/>
+      <w:r>
+        <w:rPr>
+          <w:rFonts w:ascii="Times New Roman" w:hAnsi="Times New Roman" w:cs="Times New Roman"/>
+          <w:sz w:val="24"/>
+          <w:szCs w:val="24"/>
+        </w:rPr>
+        <w:t>.</w:t>
+      </w:r>
+    </w:p>
+    <w:p>
+      <w:pPr>
+        <w:pStyle w:val="Akapitzlist"/>
+        <w:tabs>
+          <w:tab w:val="left" w:pos="5814"/>
+        </w:tabs>
+        <w:rPr>
+          <w:rFonts w:ascii="Times New Roman" w:hAnsi="Times New Roman" w:cs="Times New Roman"/>
+          <w:sz w:val="24"/>
+          <w:szCs w:val="24"/>
+        </w:rPr>
+      </w:pPr>
+    </w:p>
+    <w:p>
+      <w:pPr>
+        <w:pStyle w:val="Akapitzlist"/>
+        <w:numPr>
+          <w:ilvl w:val="0"/>
+          <w:numId w:val="5"/>
+        </w:numPr>
+        <w:tabs>
+          <w:tab w:val="left" w:pos="5814"/>
+        </w:tabs>
+        <w:rPr>
+          <w:rFonts w:ascii="Times New Roman" w:hAnsi="Times New Roman" w:cs="Times New Roman"/>
+          <w:sz w:val="24"/>
+          <w:szCs w:val="24"/>
+        </w:rPr>
+      </w:pPr>
+      <w:r>
+        <w:rPr>
+          <w:rFonts w:ascii="Times New Roman" w:hAnsi="Times New Roman" w:cs="Times New Roman"/>
+          <w:sz w:val="24"/>
+          <w:szCs w:val="24"/>
+        </w:rPr>
+        <w:t>„</w:t>
+      </w:r>
+      <w:proofErr w:type="spellStart"/>
+      <w:r>
+        <w:rPr>
+          <w:rFonts w:ascii="Times New Roman" w:hAnsi="Times New Roman" w:cs="Times New Roman"/>
+          <w:sz w:val="24"/>
+          <w:szCs w:val="24"/>
+        </w:rPr>
+        <w:t>models</w:t>
+      </w:r>
+      <w:proofErr w:type="spellEnd"/>
+      <w:r>
+        <w:rPr>
+          <w:rFonts w:ascii="Times New Roman" w:hAnsi="Times New Roman" w:cs="Times New Roman"/>
+          <w:sz w:val="24"/>
+          <w:szCs w:val="24"/>
+        </w:rPr>
+        <w:t>”</w:t>
+      </w:r>
+    </w:p>
+    <w:p>
+      <w:pPr>
+        <w:pStyle w:val="Akapitzlist"/>
+        <w:tabs>
+          <w:tab w:val="left" w:pos="5814"/>
+        </w:tabs>
+        <w:rPr>
+          <w:rFonts w:ascii="Times New Roman" w:hAnsi="Times New Roman" w:cs="Times New Roman"/>
+          <w:sz w:val="24"/>
+          <w:szCs w:val="24"/>
+        </w:rPr>
+      </w:pPr>
+      <w:r>
+        <w:rPr>
+          <w:rFonts w:ascii="Times New Roman" w:hAnsi="Times New Roman" w:cs="Times New Roman"/>
+          <w:sz w:val="24"/>
+          <w:szCs w:val="24"/>
+        </w:rPr>
+        <w:t xml:space="preserve">Autor tworząc ten projekt zdecydował się użyć specyficznej odmiany języka </w:t>
+      </w:r>
+      <w:proofErr w:type="spellStart"/>
+      <w:r>
+        <w:rPr>
+          <w:rFonts w:ascii="Times New Roman" w:hAnsi="Times New Roman" w:cs="Times New Roman"/>
+          <w:sz w:val="24"/>
+          <w:szCs w:val="24"/>
+        </w:rPr>
+        <w:t>Javascript</w:t>
+      </w:r>
+      <w:proofErr w:type="spellEnd"/>
+      <w:r>
+        <w:rPr>
+          <w:rFonts w:ascii="Times New Roman" w:hAnsi="Times New Roman" w:cs="Times New Roman"/>
+          <w:sz w:val="24"/>
+          <w:szCs w:val="24"/>
+        </w:rPr>
+        <w:t xml:space="preserve"> jakim jest </w:t>
+      </w:r>
+      <w:proofErr w:type="spellStart"/>
+      <w:r>
+        <w:rPr>
+          <w:rFonts w:ascii="Times New Roman" w:hAnsi="Times New Roman" w:cs="Times New Roman"/>
+          <w:sz w:val="24"/>
+          <w:szCs w:val="24"/>
+        </w:rPr>
+        <w:t>TypeScript</w:t>
+      </w:r>
+      <w:proofErr w:type="spellEnd"/>
+      <w:r>
+        <w:rPr>
+          <w:rFonts w:ascii="Times New Roman" w:hAnsi="Times New Roman" w:cs="Times New Roman"/>
+          <w:sz w:val="24"/>
+          <w:szCs w:val="24"/>
+        </w:rPr>
+        <w:t>. Jest to</w:t>
+      </w:r>
+      <w:r>
+        <w:rPr>
+          <w:rFonts w:ascii="Times New Roman" w:hAnsi="Times New Roman" w:cs="Times New Roman"/>
+          <w:sz w:val="24"/>
+          <w:szCs w:val="24"/>
+        </w:rPr>
+        <w:t xml:space="preserve"> </w:t>
+      </w:r>
+      <w:proofErr w:type="spellStart"/>
+      <w:r>
+        <w:rPr>
+          <w:rFonts w:ascii="Times New Roman" w:hAnsi="Times New Roman" w:cs="Times New Roman"/>
+          <w:sz w:val="24"/>
+          <w:szCs w:val="24"/>
+        </w:rPr>
+        <w:t>jezyk</w:t>
+      </w:r>
+      <w:proofErr w:type="spellEnd"/>
+      <w:r>
+        <w:rPr>
+          <w:rFonts w:ascii="Times New Roman" w:hAnsi="Times New Roman" w:cs="Times New Roman"/>
+          <w:sz w:val="24"/>
+          <w:szCs w:val="24"/>
+        </w:rPr>
+        <w:t xml:space="preserve"> obiektowy, opierający się na </w:t>
+      </w:r>
+      <w:proofErr w:type="spellStart"/>
+      <w:r>
+        <w:rPr>
+          <w:rFonts w:ascii="Times New Roman" w:hAnsi="Times New Roman" w:cs="Times New Roman"/>
+          <w:sz w:val="24"/>
+          <w:szCs w:val="24"/>
+        </w:rPr>
+        <w:t>Javascript</w:t>
+      </w:r>
+      <w:proofErr w:type="spellEnd"/>
+      <w:r>
+        <w:rPr>
+          <w:rFonts w:ascii="Times New Roman" w:hAnsi="Times New Roman" w:cs="Times New Roman"/>
+          <w:sz w:val="24"/>
+          <w:szCs w:val="24"/>
+        </w:rPr>
+        <w:t xml:space="preserve">, którego </w:t>
+      </w:r>
+      <w:proofErr w:type="spellStart"/>
+      <w:r>
+        <w:rPr>
+          <w:rFonts w:ascii="Times New Roman" w:hAnsi="Times New Roman" w:cs="Times New Roman"/>
+          <w:sz w:val="24"/>
+          <w:szCs w:val="24"/>
+        </w:rPr>
+        <w:t>główym</w:t>
+      </w:r>
+      <w:proofErr w:type="spellEnd"/>
+      <w:r>
+        <w:rPr>
+          <w:rFonts w:ascii="Times New Roman" w:hAnsi="Times New Roman" w:cs="Times New Roman"/>
+          <w:sz w:val="24"/>
+          <w:szCs w:val="24"/>
+        </w:rPr>
+        <w:t xml:space="preserve"> atutem jest typowanie zmiennych. Tworząc duże projekty należy </w:t>
+      </w:r>
+      <w:proofErr w:type="spellStart"/>
+      <w:r>
+        <w:rPr>
+          <w:rFonts w:ascii="Times New Roman" w:hAnsi="Times New Roman" w:cs="Times New Roman"/>
+          <w:sz w:val="24"/>
+          <w:szCs w:val="24"/>
+        </w:rPr>
+        <w:t>zwaracać</w:t>
+      </w:r>
+      <w:proofErr w:type="spellEnd"/>
+      <w:r>
+        <w:rPr>
+          <w:rFonts w:ascii="Times New Roman" w:hAnsi="Times New Roman" w:cs="Times New Roman"/>
+          <w:sz w:val="24"/>
+          <w:szCs w:val="24"/>
+        </w:rPr>
+        <w:t xml:space="preserve"> szczególną uwagę na kod który wytwarzamy, mysi być on czytelny i </w:t>
+      </w:r>
+      <w:proofErr w:type="spellStart"/>
+      <w:r>
+        <w:rPr>
+          <w:rFonts w:ascii="Times New Roman" w:hAnsi="Times New Roman" w:cs="Times New Roman"/>
+          <w:sz w:val="24"/>
+          <w:szCs w:val="24"/>
+        </w:rPr>
+        <w:t>zrozmiały</w:t>
+      </w:r>
+      <w:proofErr w:type="spellEnd"/>
+      <w:r>
+        <w:rPr>
+          <w:rFonts w:ascii="Times New Roman" w:hAnsi="Times New Roman" w:cs="Times New Roman"/>
+          <w:sz w:val="24"/>
+          <w:szCs w:val="24"/>
+        </w:rPr>
+        <w:t xml:space="preserve"> nie tylko dla autora. Wprowadzając typy danych znacznie łatwiej jest się odnaleźć w kodzie, </w:t>
+      </w:r>
+      <w:proofErr w:type="spellStart"/>
+      <w:r>
+        <w:rPr>
+          <w:rFonts w:ascii="Times New Roman" w:hAnsi="Times New Roman" w:cs="Times New Roman"/>
+          <w:sz w:val="24"/>
+          <w:szCs w:val="24"/>
+        </w:rPr>
+        <w:t>zotaje</w:t>
+      </w:r>
+      <w:proofErr w:type="spellEnd"/>
+      <w:r>
+        <w:rPr>
+          <w:rFonts w:ascii="Times New Roman" w:hAnsi="Times New Roman" w:cs="Times New Roman"/>
+          <w:sz w:val="24"/>
+          <w:szCs w:val="24"/>
+        </w:rPr>
+        <w:t xml:space="preserve"> zachowany pewien ład, </w:t>
+      </w:r>
+      <w:proofErr w:type="spellStart"/>
+      <w:r>
+        <w:rPr>
+          <w:rFonts w:ascii="Times New Roman" w:hAnsi="Times New Roman" w:cs="Times New Roman"/>
+          <w:sz w:val="24"/>
+          <w:szCs w:val="24"/>
+        </w:rPr>
+        <w:t>zmiejszona</w:t>
+      </w:r>
+      <w:proofErr w:type="spellEnd"/>
+      <w:r>
+        <w:rPr>
+          <w:rFonts w:ascii="Times New Roman" w:hAnsi="Times New Roman" w:cs="Times New Roman"/>
+          <w:sz w:val="24"/>
+          <w:szCs w:val="24"/>
+        </w:rPr>
+        <w:t xml:space="preserve"> zostaje możliwość popełnienia błędu przez programistę. </w:t>
+      </w:r>
+      <w:r>
+        <w:rPr>
+          <w:rFonts w:ascii="Times New Roman" w:hAnsi="Times New Roman" w:cs="Times New Roman"/>
+          <w:sz w:val="24"/>
+          <w:szCs w:val="24"/>
+        </w:rPr>
+        <w:t xml:space="preserve">W </w:t>
+      </w:r>
+      <w:proofErr w:type="spellStart"/>
+      <w:r>
+        <w:rPr>
+          <w:rFonts w:ascii="Times New Roman" w:hAnsi="Times New Roman" w:cs="Times New Roman"/>
+          <w:sz w:val="24"/>
+          <w:szCs w:val="24"/>
+        </w:rPr>
+        <w:t>TypeScript</w:t>
+      </w:r>
+      <w:proofErr w:type="spellEnd"/>
+      <w:r>
+        <w:rPr>
+          <w:rFonts w:ascii="Times New Roman" w:hAnsi="Times New Roman" w:cs="Times New Roman"/>
+          <w:sz w:val="24"/>
+          <w:szCs w:val="24"/>
+        </w:rPr>
+        <w:t xml:space="preserve"> otrzymujemy wszystkie atuty programowania obiektowego, takie jak dziedziczenie, interfejsy,  polimorfizm. Wybierając ten języ</w:t>
+      </w:r>
+      <w:r>
+        <w:rPr>
+          <w:rFonts w:ascii="Times New Roman" w:hAnsi="Times New Roman" w:cs="Times New Roman"/>
+          <w:sz w:val="24"/>
+          <w:szCs w:val="24"/>
+        </w:rPr>
+        <w:t xml:space="preserve">k programowania, nie jest równoznaczne z całkowitym porzuceniem </w:t>
+      </w:r>
+      <w:proofErr w:type="spellStart"/>
+      <w:r>
+        <w:rPr>
+          <w:rFonts w:ascii="Times New Roman" w:hAnsi="Times New Roman" w:cs="Times New Roman"/>
+          <w:sz w:val="24"/>
+          <w:szCs w:val="24"/>
+        </w:rPr>
+        <w:t>Javascript</w:t>
+      </w:r>
+      <w:proofErr w:type="spellEnd"/>
+      <w:r>
+        <w:rPr>
+          <w:rFonts w:ascii="Times New Roman" w:hAnsi="Times New Roman" w:cs="Times New Roman"/>
+          <w:sz w:val="24"/>
+          <w:szCs w:val="24"/>
+        </w:rPr>
+        <w:t xml:space="preserve">, wręcz przeciwnie, to </w:t>
+      </w:r>
+      <w:proofErr w:type="spellStart"/>
+      <w:r>
+        <w:rPr>
+          <w:rFonts w:ascii="Times New Roman" w:hAnsi="Times New Roman" w:cs="Times New Roman"/>
+          <w:sz w:val="24"/>
+          <w:szCs w:val="24"/>
+        </w:rPr>
+        <w:t>włanie</w:t>
+      </w:r>
+      <w:proofErr w:type="spellEnd"/>
+      <w:r>
+        <w:rPr>
+          <w:rFonts w:ascii="Times New Roman" w:hAnsi="Times New Roman" w:cs="Times New Roman"/>
+          <w:sz w:val="24"/>
+          <w:szCs w:val="24"/>
+        </w:rPr>
+        <w:t xml:space="preserve"> stosowanie obu tych języków naprzemiennie stanowi prawdziwą potęgę. </w:t>
+      </w:r>
+    </w:p>
+    <w:p>
+      <w:pPr>
+        <w:pStyle w:val="Akapitzlist"/>
+        <w:tabs>
+          <w:tab w:val="left" w:pos="5814"/>
+        </w:tabs>
+        <w:rPr>
+          <w:rFonts w:ascii="Times New Roman" w:hAnsi="Times New Roman" w:cs="Times New Roman"/>
+          <w:sz w:val="24"/>
+          <w:szCs w:val="24"/>
+        </w:rPr>
+      </w:pPr>
+      <w:r>
+        <w:rPr>
+          <w:rFonts w:ascii="Times New Roman" w:hAnsi="Times New Roman" w:cs="Times New Roman"/>
+          <w:sz w:val="24"/>
+          <w:szCs w:val="24"/>
+        </w:rPr>
+        <w:t xml:space="preserve">Katalog </w:t>
+      </w:r>
+      <w:proofErr w:type="spellStart"/>
+      <w:r>
+        <w:rPr>
+          <w:rFonts w:ascii="Times New Roman" w:hAnsi="Times New Roman" w:cs="Times New Roman"/>
+          <w:sz w:val="24"/>
+          <w:szCs w:val="24"/>
+        </w:rPr>
+        <w:t>models</w:t>
+      </w:r>
+      <w:proofErr w:type="spellEnd"/>
+      <w:r>
+        <w:rPr>
+          <w:rFonts w:ascii="Times New Roman" w:hAnsi="Times New Roman" w:cs="Times New Roman"/>
+          <w:sz w:val="24"/>
+          <w:szCs w:val="24"/>
+        </w:rPr>
+        <w:t xml:space="preserve"> zawiera modele danych używanych w kodzie </w:t>
+      </w:r>
+      <w:proofErr w:type="spellStart"/>
+      <w:r>
+        <w:rPr>
+          <w:rFonts w:ascii="Times New Roman" w:hAnsi="Times New Roman" w:cs="Times New Roman"/>
+          <w:sz w:val="24"/>
+          <w:szCs w:val="24"/>
+        </w:rPr>
+        <w:t>żródlowym</w:t>
+      </w:r>
+      <w:proofErr w:type="spellEnd"/>
+      <w:r>
+        <w:rPr>
+          <w:rFonts w:ascii="Times New Roman" w:hAnsi="Times New Roman" w:cs="Times New Roman"/>
+          <w:sz w:val="24"/>
+          <w:szCs w:val="24"/>
+        </w:rPr>
+        <w:t xml:space="preserve"> aplikacji. Programowanie staje się znacznie łatwiejsze gdy wiemy dokładnie jakie pola zawiera obiekt. </w:t>
+      </w:r>
+      <w:r>
+        <w:rPr>
+          <w:rFonts w:ascii="Times New Roman" w:hAnsi="Times New Roman" w:cs="Times New Roman"/>
+          <w:sz w:val="24"/>
+          <w:szCs w:val="24"/>
+        </w:rPr>
+        <w:t xml:space="preserve">Na rysunku XXX zamieszczono model obiektu </w:t>
+      </w:r>
+      <w:proofErr w:type="spellStart"/>
+      <w:r>
+        <w:rPr>
+          <w:rFonts w:ascii="Times New Roman" w:hAnsi="Times New Roman" w:cs="Times New Roman"/>
+          <w:sz w:val="24"/>
+          <w:szCs w:val="24"/>
+        </w:rPr>
+        <w:t>Feature</w:t>
+      </w:r>
+      <w:proofErr w:type="spellEnd"/>
+      <w:r>
+        <w:rPr>
+          <w:rFonts w:ascii="Times New Roman" w:hAnsi="Times New Roman" w:cs="Times New Roman"/>
+          <w:sz w:val="24"/>
+          <w:szCs w:val="24"/>
+        </w:rPr>
+        <w:t xml:space="preserve">. Tworząc w aplikacji nową flagę tak naprawdę tworzymy obiekt typu </w:t>
+      </w:r>
+      <w:proofErr w:type="spellStart"/>
+      <w:r>
+        <w:rPr>
+          <w:rFonts w:ascii="Times New Roman" w:hAnsi="Times New Roman" w:cs="Times New Roman"/>
+          <w:sz w:val="24"/>
+          <w:szCs w:val="24"/>
+        </w:rPr>
+        <w:t>Feature</w:t>
+      </w:r>
+      <w:proofErr w:type="spellEnd"/>
+      <w:r>
+        <w:rPr>
+          <w:rFonts w:ascii="Times New Roman" w:hAnsi="Times New Roman" w:cs="Times New Roman"/>
+          <w:sz w:val="24"/>
+          <w:szCs w:val="24"/>
+        </w:rPr>
+        <w:t xml:space="preserve">, który kolejno zostaje zapisany do bazy danych. Jak później będzie można zauważyć </w:t>
+      </w:r>
+      <w:r>
+        <w:rPr>
+          <w:rFonts w:ascii="Times New Roman" w:hAnsi="Times New Roman" w:cs="Times New Roman"/>
+          <w:sz w:val="24"/>
+          <w:szCs w:val="24"/>
+        </w:rPr>
+        <w:t xml:space="preserve">niewiele </w:t>
+      </w:r>
+      <w:r>
+        <w:rPr>
+          <w:rFonts w:ascii="Times New Roman" w:hAnsi="Times New Roman" w:cs="Times New Roman"/>
+          <w:sz w:val="24"/>
+          <w:szCs w:val="24"/>
+        </w:rPr>
+        <w:t xml:space="preserve">się on </w:t>
+      </w:r>
+      <w:proofErr w:type="spellStart"/>
+      <w:r>
+        <w:rPr>
+          <w:rFonts w:ascii="Times New Roman" w:hAnsi="Times New Roman" w:cs="Times New Roman"/>
+          <w:sz w:val="24"/>
+          <w:szCs w:val="24"/>
+        </w:rPr>
+        <w:t>róźni</w:t>
+      </w:r>
+      <w:proofErr w:type="spellEnd"/>
+      <w:r>
+        <w:rPr>
+          <w:rFonts w:ascii="Times New Roman" w:hAnsi="Times New Roman" w:cs="Times New Roman"/>
+          <w:sz w:val="24"/>
+          <w:szCs w:val="24"/>
+        </w:rPr>
+        <w:t xml:space="preserve"> od struktury tabeli w bazie danych.</w:t>
+      </w:r>
+    </w:p>
+    <w:p>
+      <w:pPr>
+        <w:pStyle w:val="Akapitzlist"/>
+        <w:tabs>
+          <w:tab w:val="left" w:pos="5814"/>
+        </w:tabs>
+        <w:rPr>
+          <w:rFonts w:ascii="Times New Roman" w:hAnsi="Times New Roman" w:cs="Times New Roman"/>
+          <w:sz w:val="24"/>
+          <w:szCs w:val="24"/>
+        </w:rPr>
+      </w:pPr>
+      <w:r>
+        <w:rPr>
+          <w:rFonts w:ascii="Times New Roman" w:hAnsi="Times New Roman" w:cs="Times New Roman"/>
+          <w:sz w:val="24"/>
+          <w:szCs w:val="24"/>
+        </w:rPr>
+        <w:lastRenderedPageBreak/>
         <w:drawing>
-          <wp:inline distT="0" distB="0" distL="0" distR="0" wp14:anchorId="3BAA72A0" wp14:editId="14FC2D08">
-            <wp:extent cx="3134163" cy="2553056"/>
-            <wp:effectExtent l="0" t="0" r="9525" b="0"/>
-            <wp:docPr id="8" name="Obraz 8"/>
+          <wp:inline distT="0" distB="0" distL="0" distR="0" wp14:anchorId="48E20A27" wp14:editId="39C83DD9">
+            <wp:extent cx="4854440" cy="2898476"/>
+            <wp:effectExtent l="0" t="0" r="3810" b="0"/>
+            <wp:docPr id="9" name="Obraz 9"/>
             <wp:cNvGraphicFramePr>
               <a:graphicFrameLocks xmlns:a="http://schemas.openxmlformats.org/drawingml/2006/main" noChangeAspect="1"/>
             </wp:cNvGraphicFramePr>
@@ -8688,6 +9269,1029 @@
                   <pic:spPr>
                     <a:xfrm>
                       <a:off x="0" y="0"/>
+                      <a:ext cx="4854161" cy="2898309"/>
+                    </a:xfrm>
+                    <a:prstGeom prst="rect">
+                      <a:avLst/>
+                    </a:prstGeom>
+                  </pic:spPr>
+                </pic:pic>
+              </a:graphicData>
+            </a:graphic>
+          </wp:inline>
+        </w:drawing>
+      </w:r>
+    </w:p>
+    <w:p>
+      <w:pPr>
+        <w:pStyle w:val="Akapitzlist"/>
+        <w:tabs>
+          <w:tab w:val="left" w:pos="5814"/>
+        </w:tabs>
+        <w:rPr>
+          <w:rFonts w:ascii="Times New Roman" w:hAnsi="Times New Roman" w:cs="Times New Roman"/>
+          <w:sz w:val="24"/>
+          <w:szCs w:val="24"/>
+        </w:rPr>
+      </w:pPr>
+      <w:r>
+        <w:rPr>
+          <w:rFonts w:ascii="Times New Roman" w:hAnsi="Times New Roman" w:cs="Times New Roman"/>
+          <w:sz w:val="24"/>
+          <w:szCs w:val="24"/>
+        </w:rPr>
+        <w:t xml:space="preserve">Dzięki zastosowaniu modeli mamy podstawową walidację danych – nie możemy przypisać wartości </w:t>
+      </w:r>
+      <w:r>
+        <w:rPr>
+          <w:rFonts w:ascii="Times New Roman" w:hAnsi="Times New Roman" w:cs="Times New Roman"/>
+          <w:sz w:val="24"/>
+          <w:szCs w:val="24"/>
+        </w:rPr>
+        <w:t>„abc” do zmiennej typu „</w:t>
+      </w:r>
+      <w:proofErr w:type="spellStart"/>
+      <w:r>
+        <w:rPr>
+          <w:rFonts w:ascii="Times New Roman" w:hAnsi="Times New Roman" w:cs="Times New Roman"/>
+          <w:sz w:val="24"/>
+          <w:szCs w:val="24"/>
+        </w:rPr>
+        <w:t>number</w:t>
+      </w:r>
+      <w:proofErr w:type="spellEnd"/>
+      <w:r>
+        <w:rPr>
+          <w:rFonts w:ascii="Times New Roman" w:hAnsi="Times New Roman" w:cs="Times New Roman"/>
+          <w:sz w:val="24"/>
+          <w:szCs w:val="24"/>
+        </w:rPr>
+        <w:t>” – już w procesie kompilacji otrzymamy błąd.</w:t>
+      </w:r>
+    </w:p>
+    <w:p>
+      <w:pPr>
+        <w:pStyle w:val="Akapitzlist"/>
+        <w:tabs>
+          <w:tab w:val="left" w:pos="5814"/>
+        </w:tabs>
+        <w:rPr>
+          <w:rFonts w:ascii="Times New Roman" w:hAnsi="Times New Roman" w:cs="Times New Roman"/>
+          <w:sz w:val="24"/>
+          <w:szCs w:val="24"/>
+        </w:rPr>
+      </w:pPr>
+    </w:p>
+    <w:p>
+      <w:pPr>
+        <w:pStyle w:val="Akapitzlist"/>
+        <w:tabs>
+          <w:tab w:val="left" w:pos="5814"/>
+        </w:tabs>
+        <w:rPr>
+          <w:rFonts w:ascii="Times New Roman" w:hAnsi="Times New Roman" w:cs="Times New Roman"/>
+          <w:sz w:val="24"/>
+          <w:szCs w:val="24"/>
+        </w:rPr>
+      </w:pPr>
+      <w:r>
+        <w:rPr>
+          <w:rFonts w:ascii="Times New Roman" w:hAnsi="Times New Roman" w:cs="Times New Roman"/>
+          <w:sz w:val="24"/>
+          <w:szCs w:val="24"/>
+        </w:rPr>
+        <w:t>Kolejnym a</w:t>
+      </w:r>
+      <w:r>
+        <w:rPr>
+          <w:rFonts w:ascii="Times New Roman" w:hAnsi="Times New Roman" w:cs="Times New Roman"/>
+          <w:sz w:val="24"/>
+          <w:szCs w:val="24"/>
+        </w:rPr>
+        <w:t>t</w:t>
+      </w:r>
+      <w:r>
+        <w:rPr>
+          <w:rFonts w:ascii="Times New Roman" w:hAnsi="Times New Roman" w:cs="Times New Roman"/>
+          <w:sz w:val="24"/>
+          <w:szCs w:val="24"/>
+        </w:rPr>
+        <w:t>utem tworzenia modeli obiektów jest możliwość stworzenia statycznej metody wewnątrz obiektu, który zwróci instancję obiektu w raz z wypełnionymi losowymi danymi. Ułatwia to proces programowania, gdy potrzebujemy przetestować zachowanie systemu przy zadanych parametrach.</w:t>
+      </w:r>
+      <w:r>
+        <w:rPr>
+          <w:rFonts w:ascii="Times New Roman" w:hAnsi="Times New Roman" w:cs="Times New Roman"/>
+          <w:sz w:val="24"/>
+          <w:szCs w:val="24"/>
+        </w:rPr>
+        <w:t xml:space="preserve"> Jest to często stosowana praktyka.</w:t>
+      </w:r>
+    </w:p>
+    <w:p>
+      <w:pPr>
+        <w:pStyle w:val="Akapitzlist"/>
+        <w:tabs>
+          <w:tab w:val="left" w:pos="5814"/>
+        </w:tabs>
+        <w:rPr>
+          <w:rFonts w:ascii="Times New Roman" w:hAnsi="Times New Roman" w:cs="Times New Roman"/>
+          <w:sz w:val="24"/>
+          <w:szCs w:val="24"/>
+        </w:rPr>
+      </w:pPr>
+      <w:r>
+        <w:rPr>
+          <w:rFonts w:ascii="Times New Roman" w:hAnsi="Times New Roman" w:cs="Times New Roman"/>
+          <w:sz w:val="24"/>
+          <w:szCs w:val="24"/>
+        </w:rPr>
+        <w:t xml:space="preserve">Zastosowano ten mechanizm w obiekcie </w:t>
+      </w:r>
+      <w:proofErr w:type="spellStart"/>
+      <w:r>
+        <w:rPr>
+          <w:rFonts w:ascii="Times New Roman" w:hAnsi="Times New Roman" w:cs="Times New Roman"/>
+          <w:sz w:val="24"/>
+          <w:szCs w:val="24"/>
+        </w:rPr>
+        <w:t>PostExecutionData</w:t>
+      </w:r>
+      <w:proofErr w:type="spellEnd"/>
+      <w:r>
+        <w:rPr>
+          <w:rFonts w:ascii="Times New Roman" w:hAnsi="Times New Roman" w:cs="Times New Roman"/>
+          <w:sz w:val="24"/>
+          <w:szCs w:val="24"/>
+        </w:rPr>
+        <w:t>, co przedstawiono na rysunku XXX. Autor wykorzystał ten mechanizm do wypełnienia bazy danych.</w:t>
+      </w:r>
+    </w:p>
+    <w:p>
+      <w:pPr>
+        <w:pStyle w:val="Akapitzlist"/>
+        <w:tabs>
+          <w:tab w:val="left" w:pos="5814"/>
+        </w:tabs>
+        <w:rPr>
+          <w:rFonts w:ascii="Times New Roman" w:hAnsi="Times New Roman" w:cs="Times New Roman"/>
+          <w:sz w:val="24"/>
+          <w:szCs w:val="24"/>
+        </w:rPr>
+      </w:pPr>
+      <w:r>
+        <w:rPr>
+          <w:rFonts w:ascii="Times New Roman" w:hAnsi="Times New Roman" w:cs="Times New Roman"/>
+          <w:sz w:val="24"/>
+          <w:szCs w:val="24"/>
+        </w:rPr>
+        <w:drawing>
+          <wp:inline distT="0" distB="0" distL="0" distR="0" wp14:anchorId="14BC832F" wp14:editId="1F01613E">
+            <wp:extent cx="5068008" cy="3505690"/>
+            <wp:effectExtent l="0" t="0" r="0" b="0"/>
+            <wp:docPr id="12" name="Obraz 12"/>
+            <wp:cNvGraphicFramePr>
+              <a:graphicFrameLocks xmlns:a="http://schemas.openxmlformats.org/drawingml/2006/main" noChangeAspect="1"/>
+            </wp:cNvGraphicFramePr>
+            <a:graphic xmlns:a="http://schemas.openxmlformats.org/drawingml/2006/main">
+              <a:graphicData uri="http://schemas.openxmlformats.org/drawingml/2006/picture">
+                <pic:pic xmlns:pic="http://schemas.openxmlformats.org/drawingml/2006/picture">
+                  <pic:nvPicPr>
+                    <pic:cNvPr id="0" name=""/>
+                    <pic:cNvPicPr/>
+                  </pic:nvPicPr>
+                  <pic:blipFill>
+                    <a:blip r:embed="rId31"/>
+                    <a:stretch>
+                      <a:fillRect/>
+                    </a:stretch>
+                  </pic:blipFill>
+                  <pic:spPr>
+                    <a:xfrm>
+                      <a:off x="0" y="0"/>
+                      <a:ext cx="5068008" cy="3505690"/>
+                    </a:xfrm>
+                    <a:prstGeom prst="rect">
+                      <a:avLst/>
+                    </a:prstGeom>
+                  </pic:spPr>
+                </pic:pic>
+              </a:graphicData>
+            </a:graphic>
+          </wp:inline>
+        </w:drawing>
+      </w:r>
+    </w:p>
+    <w:p>
+      <w:pPr>
+        <w:pStyle w:val="Akapitzlist"/>
+        <w:tabs>
+          <w:tab w:val="left" w:pos="5814"/>
+        </w:tabs>
+        <w:rPr>
+          <w:rFonts w:ascii="Times New Roman" w:hAnsi="Times New Roman" w:cs="Times New Roman"/>
+          <w:sz w:val="24"/>
+          <w:szCs w:val="24"/>
+        </w:rPr>
+      </w:pPr>
+    </w:p>
+    <w:p>
+      <w:pPr>
+        <w:pStyle w:val="Akapitzlist"/>
+        <w:numPr>
+          <w:ilvl w:val="0"/>
+          <w:numId w:val="5"/>
+        </w:numPr>
+        <w:tabs>
+          <w:tab w:val="left" w:pos="5814"/>
+        </w:tabs>
+        <w:rPr>
+          <w:rFonts w:ascii="Times New Roman" w:hAnsi="Times New Roman" w:cs="Times New Roman"/>
+          <w:sz w:val="24"/>
+          <w:szCs w:val="24"/>
+        </w:rPr>
+      </w:pPr>
+      <w:r>
+        <w:rPr>
+          <w:rFonts w:ascii="Times New Roman" w:hAnsi="Times New Roman" w:cs="Times New Roman"/>
+          <w:sz w:val="24"/>
+          <w:szCs w:val="24"/>
+        </w:rPr>
+        <w:t>Moduł „</w:t>
+      </w:r>
+      <w:proofErr w:type="spellStart"/>
+      <w:r>
+        <w:rPr>
+          <w:rFonts w:ascii="Times New Roman" w:hAnsi="Times New Roman" w:cs="Times New Roman"/>
+          <w:sz w:val="24"/>
+          <w:szCs w:val="24"/>
+        </w:rPr>
+        <w:t>mutations</w:t>
+      </w:r>
+      <w:proofErr w:type="spellEnd"/>
+      <w:r>
+        <w:rPr>
+          <w:rFonts w:ascii="Times New Roman" w:hAnsi="Times New Roman" w:cs="Times New Roman"/>
+          <w:sz w:val="24"/>
+          <w:szCs w:val="24"/>
+        </w:rPr>
+        <w:t>”</w:t>
+      </w:r>
+    </w:p>
+    <w:p>
+      <w:pPr>
+        <w:pStyle w:val="Akapitzlist"/>
+        <w:tabs>
+          <w:tab w:val="left" w:pos="5814"/>
+        </w:tabs>
+        <w:rPr>
+          <w:rFonts w:ascii="Times New Roman" w:hAnsi="Times New Roman" w:cs="Times New Roman"/>
+          <w:sz w:val="24"/>
+          <w:szCs w:val="24"/>
+        </w:rPr>
+      </w:pPr>
+      <w:r>
+        <w:rPr>
+          <w:rFonts w:ascii="Times New Roman" w:hAnsi="Times New Roman" w:cs="Times New Roman"/>
+          <w:sz w:val="24"/>
+          <w:szCs w:val="24"/>
+        </w:rPr>
+        <w:lastRenderedPageBreak/>
+        <w:t xml:space="preserve">Katalog </w:t>
+      </w:r>
+      <w:proofErr w:type="spellStart"/>
+      <w:r>
+        <w:rPr>
+          <w:rFonts w:ascii="Times New Roman" w:hAnsi="Times New Roman" w:cs="Times New Roman"/>
+          <w:sz w:val="24"/>
+          <w:szCs w:val="24"/>
+        </w:rPr>
+        <w:t>mutations</w:t>
+      </w:r>
+      <w:proofErr w:type="spellEnd"/>
+      <w:r>
+        <w:rPr>
+          <w:rFonts w:ascii="Times New Roman" w:hAnsi="Times New Roman" w:cs="Times New Roman"/>
+          <w:sz w:val="24"/>
+          <w:szCs w:val="24"/>
+        </w:rPr>
+        <w:t xml:space="preserve">, </w:t>
+      </w:r>
+      <w:r>
+        <w:rPr>
+          <w:rFonts w:ascii="Times New Roman" w:hAnsi="Times New Roman" w:cs="Times New Roman"/>
+          <w:sz w:val="24"/>
+          <w:szCs w:val="24"/>
+        </w:rPr>
+        <w:t>przechowuje wszystkie funkcje  użyte w systemie do modyfikacji danych przechowywanych w bazie danych.</w:t>
+      </w:r>
+    </w:p>
+    <w:p>
+      <w:pPr>
+        <w:pStyle w:val="Akapitzlist"/>
+        <w:tabs>
+          <w:tab w:val="left" w:pos="5814"/>
+        </w:tabs>
+        <w:rPr>
+          <w:rFonts w:ascii="Times New Roman" w:hAnsi="Times New Roman" w:cs="Times New Roman"/>
+          <w:sz w:val="24"/>
+          <w:szCs w:val="24"/>
+        </w:rPr>
+      </w:pPr>
+    </w:p>
+    <w:p>
+      <w:pPr>
+        <w:pStyle w:val="Akapitzlist"/>
+        <w:numPr>
+          <w:ilvl w:val="0"/>
+          <w:numId w:val="5"/>
+        </w:numPr>
+        <w:tabs>
+          <w:tab w:val="left" w:pos="5814"/>
+        </w:tabs>
+        <w:rPr>
+          <w:rFonts w:ascii="Times New Roman" w:hAnsi="Times New Roman" w:cs="Times New Roman"/>
+          <w:sz w:val="24"/>
+          <w:szCs w:val="24"/>
+        </w:rPr>
+      </w:pPr>
+      <w:r>
+        <w:rPr>
+          <w:rFonts w:ascii="Times New Roman" w:hAnsi="Times New Roman" w:cs="Times New Roman"/>
+          <w:sz w:val="24"/>
+          <w:szCs w:val="24"/>
+        </w:rPr>
+        <w:t>Moduł „</w:t>
+      </w:r>
+      <w:proofErr w:type="spellStart"/>
+      <w:r>
+        <w:rPr>
+          <w:rFonts w:ascii="Times New Roman" w:hAnsi="Times New Roman" w:cs="Times New Roman"/>
+          <w:sz w:val="24"/>
+          <w:szCs w:val="24"/>
+        </w:rPr>
+        <w:t>queries</w:t>
+      </w:r>
+      <w:proofErr w:type="spellEnd"/>
+      <w:r>
+        <w:rPr>
+          <w:rFonts w:ascii="Times New Roman" w:hAnsi="Times New Roman" w:cs="Times New Roman"/>
+          <w:sz w:val="24"/>
+          <w:szCs w:val="24"/>
+        </w:rPr>
+        <w:t>”</w:t>
+      </w:r>
+    </w:p>
+    <w:p>
+      <w:pPr>
+        <w:pStyle w:val="Akapitzlist"/>
+        <w:tabs>
+          <w:tab w:val="left" w:pos="5814"/>
+        </w:tabs>
+        <w:rPr>
+          <w:rFonts w:ascii="Times New Roman" w:hAnsi="Times New Roman" w:cs="Times New Roman"/>
+          <w:sz w:val="24"/>
+          <w:szCs w:val="24"/>
+        </w:rPr>
+      </w:pPr>
+      <w:r>
+        <w:rPr>
+          <w:rFonts w:ascii="Times New Roman" w:hAnsi="Times New Roman" w:cs="Times New Roman"/>
+          <w:sz w:val="24"/>
+          <w:szCs w:val="24"/>
+        </w:rPr>
+        <w:t xml:space="preserve">Katalog </w:t>
+      </w:r>
+      <w:proofErr w:type="spellStart"/>
+      <w:r>
+        <w:rPr>
+          <w:rFonts w:ascii="Times New Roman" w:hAnsi="Times New Roman" w:cs="Times New Roman"/>
+          <w:sz w:val="24"/>
+          <w:szCs w:val="24"/>
+        </w:rPr>
+        <w:t>queries</w:t>
+      </w:r>
+      <w:proofErr w:type="spellEnd"/>
+      <w:r>
+        <w:rPr>
+          <w:rFonts w:ascii="Times New Roman" w:hAnsi="Times New Roman" w:cs="Times New Roman"/>
+          <w:sz w:val="24"/>
+          <w:szCs w:val="24"/>
+        </w:rPr>
+        <w:t xml:space="preserve">, przechowuje wszystkie funkcje  </w:t>
+      </w:r>
+      <w:proofErr w:type="spellStart"/>
+      <w:r>
+        <w:rPr>
+          <w:rFonts w:ascii="Times New Roman" w:hAnsi="Times New Roman" w:cs="Times New Roman"/>
+          <w:sz w:val="24"/>
+          <w:szCs w:val="24"/>
+        </w:rPr>
+        <w:t>urzyte</w:t>
+      </w:r>
+      <w:proofErr w:type="spellEnd"/>
+      <w:r>
+        <w:rPr>
+          <w:rFonts w:ascii="Times New Roman" w:hAnsi="Times New Roman" w:cs="Times New Roman"/>
+          <w:sz w:val="24"/>
+          <w:szCs w:val="24"/>
+        </w:rPr>
+        <w:t xml:space="preserve"> w systemie do </w:t>
+      </w:r>
+      <w:r>
+        <w:rPr>
+          <w:rFonts w:ascii="Times New Roman" w:hAnsi="Times New Roman" w:cs="Times New Roman"/>
+          <w:sz w:val="24"/>
+          <w:szCs w:val="24"/>
+        </w:rPr>
+        <w:t>pobierania danych z</w:t>
+      </w:r>
+      <w:r>
+        <w:rPr>
+          <w:rFonts w:ascii="Times New Roman" w:hAnsi="Times New Roman" w:cs="Times New Roman"/>
+          <w:sz w:val="24"/>
+          <w:szCs w:val="24"/>
+        </w:rPr>
+        <w:t xml:space="preserve"> </w:t>
+      </w:r>
+      <w:r>
+        <w:rPr>
+          <w:rFonts w:ascii="Times New Roman" w:hAnsi="Times New Roman" w:cs="Times New Roman"/>
+          <w:sz w:val="24"/>
+          <w:szCs w:val="24"/>
+        </w:rPr>
+        <w:t>bazy</w:t>
+      </w:r>
+      <w:r>
+        <w:rPr>
+          <w:rFonts w:ascii="Times New Roman" w:hAnsi="Times New Roman" w:cs="Times New Roman"/>
+          <w:sz w:val="24"/>
+          <w:szCs w:val="24"/>
+        </w:rPr>
+        <w:t xml:space="preserve"> danych</w:t>
+      </w:r>
+    </w:p>
+    <w:p>
+      <w:pPr>
+        <w:pStyle w:val="Akapitzlist"/>
+        <w:numPr>
+          <w:ilvl w:val="0"/>
+          <w:numId w:val="5"/>
+        </w:numPr>
+        <w:tabs>
+          <w:tab w:val="left" w:pos="5814"/>
+        </w:tabs>
+        <w:rPr>
+          <w:rFonts w:ascii="Times New Roman" w:hAnsi="Times New Roman" w:cs="Times New Roman"/>
+          <w:sz w:val="24"/>
+          <w:szCs w:val="24"/>
+        </w:rPr>
+      </w:pPr>
+      <w:r>
+        <w:rPr>
+          <w:rFonts w:ascii="Times New Roman" w:hAnsi="Times New Roman" w:cs="Times New Roman"/>
+          <w:sz w:val="24"/>
+          <w:szCs w:val="24"/>
+        </w:rPr>
+        <w:t>Moduł „</w:t>
+      </w:r>
+      <w:proofErr w:type="spellStart"/>
+      <w:r>
+        <w:rPr>
+          <w:rFonts w:ascii="Times New Roman" w:hAnsi="Times New Roman" w:cs="Times New Roman"/>
+          <w:sz w:val="24"/>
+          <w:szCs w:val="24"/>
+        </w:rPr>
+        <w:t>styles</w:t>
+      </w:r>
+      <w:proofErr w:type="spellEnd"/>
+      <w:r>
+        <w:rPr>
+          <w:rFonts w:ascii="Times New Roman" w:hAnsi="Times New Roman" w:cs="Times New Roman"/>
+          <w:sz w:val="24"/>
+          <w:szCs w:val="24"/>
+        </w:rPr>
+        <w:t>”</w:t>
+      </w:r>
+    </w:p>
+    <w:p>
+      <w:pPr>
+        <w:pStyle w:val="Akapitzlist"/>
+        <w:tabs>
+          <w:tab w:val="left" w:pos="5814"/>
+        </w:tabs>
+        <w:rPr>
+          <w:rFonts w:ascii="Times New Roman" w:hAnsi="Times New Roman" w:cs="Times New Roman"/>
+          <w:sz w:val="24"/>
+          <w:szCs w:val="24"/>
+        </w:rPr>
+      </w:pPr>
+      <w:r>
+        <w:rPr>
+          <w:rFonts w:ascii="Times New Roman" w:hAnsi="Times New Roman" w:cs="Times New Roman"/>
+          <w:sz w:val="24"/>
+          <w:szCs w:val="24"/>
+        </w:rPr>
+        <w:t xml:space="preserve">Tworząc </w:t>
+      </w:r>
+      <w:proofErr w:type="spellStart"/>
+      <w:r>
+        <w:rPr>
+          <w:rFonts w:ascii="Times New Roman" w:hAnsi="Times New Roman" w:cs="Times New Roman"/>
+          <w:sz w:val="24"/>
+          <w:szCs w:val="24"/>
+        </w:rPr>
+        <w:t>witreynęinternetową</w:t>
+      </w:r>
+      <w:proofErr w:type="spellEnd"/>
+      <w:r>
+        <w:rPr>
+          <w:rFonts w:ascii="Times New Roman" w:hAnsi="Times New Roman" w:cs="Times New Roman"/>
+          <w:sz w:val="24"/>
+          <w:szCs w:val="24"/>
+        </w:rPr>
+        <w:t xml:space="preserve"> autor zdecydował się użyć dedykowanej </w:t>
+      </w:r>
+      <w:proofErr w:type="spellStart"/>
+      <w:r>
+        <w:rPr>
+          <w:rFonts w:ascii="Times New Roman" w:hAnsi="Times New Roman" w:cs="Times New Roman"/>
+          <w:sz w:val="24"/>
+          <w:szCs w:val="24"/>
+        </w:rPr>
+        <w:t>bibliteki</w:t>
+      </w:r>
+      <w:proofErr w:type="spellEnd"/>
+      <w:r>
+        <w:rPr>
+          <w:rFonts w:ascii="Times New Roman" w:hAnsi="Times New Roman" w:cs="Times New Roman"/>
+          <w:sz w:val="24"/>
+          <w:szCs w:val="24"/>
+        </w:rPr>
+        <w:t xml:space="preserve"> do tworzenia interfejsów graficznych, nie mniej jednak nie </w:t>
+      </w:r>
+      <w:proofErr w:type="spellStart"/>
+      <w:r>
+        <w:rPr>
+          <w:rFonts w:ascii="Times New Roman" w:hAnsi="Times New Roman" w:cs="Times New Roman"/>
+          <w:sz w:val="24"/>
+          <w:szCs w:val="24"/>
+        </w:rPr>
+        <w:t>zotał</w:t>
+      </w:r>
+      <w:proofErr w:type="spellEnd"/>
+      <w:r>
+        <w:rPr>
+          <w:rFonts w:ascii="Times New Roman" w:hAnsi="Times New Roman" w:cs="Times New Roman"/>
+          <w:sz w:val="24"/>
+          <w:szCs w:val="24"/>
+        </w:rPr>
+        <w:t xml:space="preserve"> on całkowicie zwolniony z stosowania kodu </w:t>
+      </w:r>
+      <w:proofErr w:type="spellStart"/>
+      <w:r>
+        <w:rPr>
+          <w:rFonts w:ascii="Times New Roman" w:hAnsi="Times New Roman" w:cs="Times New Roman"/>
+          <w:sz w:val="24"/>
+          <w:szCs w:val="24"/>
+        </w:rPr>
+        <w:t>css</w:t>
+      </w:r>
+      <w:proofErr w:type="spellEnd"/>
+      <w:r>
+        <w:rPr>
+          <w:rFonts w:ascii="Times New Roman" w:hAnsi="Times New Roman" w:cs="Times New Roman"/>
+          <w:sz w:val="24"/>
+          <w:szCs w:val="24"/>
+        </w:rPr>
+        <w:t xml:space="preserve">. Aby osiągnąć oczekiwany rezultat, należało </w:t>
+      </w:r>
+      <w:proofErr w:type="spellStart"/>
+      <w:r>
+        <w:rPr>
+          <w:rFonts w:ascii="Times New Roman" w:hAnsi="Times New Roman" w:cs="Times New Roman"/>
+          <w:sz w:val="24"/>
+          <w:szCs w:val="24"/>
+        </w:rPr>
+        <w:t>wyedytować</w:t>
+      </w:r>
+      <w:proofErr w:type="spellEnd"/>
+      <w:r>
+        <w:rPr>
+          <w:rFonts w:ascii="Times New Roman" w:hAnsi="Times New Roman" w:cs="Times New Roman"/>
+          <w:sz w:val="24"/>
+          <w:szCs w:val="24"/>
+        </w:rPr>
+        <w:t xml:space="preserve"> domyślne style komponentów, lub stworzyć własny komponent i nadać mu odpowiednie cechy wyglądu. Do tego służą właśnie kaskadowe arkusz stylów – w skrócie CSS.</w:t>
+      </w:r>
+    </w:p>
+    <w:p>
+      <w:pPr>
+        <w:pStyle w:val="Akapitzlist"/>
+        <w:tabs>
+          <w:tab w:val="left" w:pos="5814"/>
+        </w:tabs>
+        <w:rPr>
+          <w:rFonts w:ascii="Times New Roman" w:hAnsi="Times New Roman" w:cs="Times New Roman"/>
+          <w:sz w:val="24"/>
+          <w:szCs w:val="24"/>
+        </w:rPr>
+      </w:pPr>
+      <w:r>
+        <w:rPr>
+          <w:rFonts w:ascii="Times New Roman" w:hAnsi="Times New Roman" w:cs="Times New Roman"/>
+          <w:sz w:val="24"/>
+          <w:szCs w:val="24"/>
+        </w:rPr>
+        <w:t xml:space="preserve">Podział jaki zastosowano </w:t>
+      </w:r>
+      <w:r>
+        <w:rPr>
+          <w:rFonts w:ascii="Times New Roman" w:hAnsi="Times New Roman" w:cs="Times New Roman"/>
+          <w:sz w:val="24"/>
+          <w:szCs w:val="24"/>
+        </w:rPr>
+        <w:t>spławia</w:t>
+      </w:r>
+      <w:r>
+        <w:rPr>
+          <w:rFonts w:ascii="Times New Roman" w:hAnsi="Times New Roman" w:cs="Times New Roman"/>
+          <w:sz w:val="24"/>
+          <w:szCs w:val="24"/>
+        </w:rPr>
+        <w:t xml:space="preserve"> że każdy z plików zawiera nie więcej niż 100 </w:t>
+      </w:r>
+      <w:proofErr w:type="spellStart"/>
+      <w:r>
+        <w:rPr>
+          <w:rFonts w:ascii="Times New Roman" w:hAnsi="Times New Roman" w:cs="Times New Roman"/>
+          <w:sz w:val="24"/>
+          <w:szCs w:val="24"/>
+        </w:rPr>
+        <w:t>lini</w:t>
+      </w:r>
+      <w:proofErr w:type="spellEnd"/>
+      <w:r>
+        <w:rPr>
+          <w:rFonts w:ascii="Times New Roman" w:hAnsi="Times New Roman" w:cs="Times New Roman"/>
+          <w:sz w:val="24"/>
+          <w:szCs w:val="24"/>
+        </w:rPr>
+        <w:t xml:space="preserve">, przez co odnalezienie się i edycja nie sprawia większego kłopotu. Należy wspomnieć o pliku </w:t>
+      </w:r>
+      <w:commentRangeStart w:id="20"/>
+      <w:r>
+        <w:rPr>
+          <w:rFonts w:ascii="Times New Roman" w:hAnsi="Times New Roman" w:cs="Times New Roman"/>
+          <w:sz w:val="24"/>
+          <w:szCs w:val="24"/>
+        </w:rPr>
+        <w:t xml:space="preserve">404_page.css </w:t>
+      </w:r>
+      <w:commentRangeEnd w:id="20"/>
+      <w:r>
+        <w:rPr>
+          <w:rStyle w:val="Odwoaniedokomentarza"/>
+        </w:rPr>
+        <w:commentReference w:id="20"/>
+      </w:r>
+      <w:r>
+        <w:rPr>
+          <w:rFonts w:ascii="Times New Roman" w:hAnsi="Times New Roman" w:cs="Times New Roman"/>
+          <w:sz w:val="24"/>
+          <w:szCs w:val="24"/>
+        </w:rPr>
+        <w:t>któr</w:t>
+      </w:r>
+      <w:r>
+        <w:rPr>
+          <w:rFonts w:ascii="Times New Roman" w:hAnsi="Times New Roman" w:cs="Times New Roman"/>
+          <w:sz w:val="24"/>
+          <w:szCs w:val="24"/>
+        </w:rPr>
+        <w:t xml:space="preserve">ego zawartość pobrano i wdrożono z darmowego </w:t>
+      </w:r>
+      <w:proofErr w:type="spellStart"/>
+      <w:r>
+        <w:rPr>
+          <w:rFonts w:ascii="Times New Roman" w:hAnsi="Times New Roman" w:cs="Times New Roman"/>
+          <w:sz w:val="24"/>
+          <w:szCs w:val="24"/>
+        </w:rPr>
+        <w:t>zródła</w:t>
+      </w:r>
+      <w:proofErr w:type="spellEnd"/>
+      <w:r>
+        <w:rPr>
+          <w:rFonts w:ascii="Times New Roman" w:hAnsi="Times New Roman" w:cs="Times New Roman"/>
+          <w:sz w:val="24"/>
+          <w:szCs w:val="24"/>
+        </w:rPr>
+        <w:t xml:space="preserve">. </w:t>
+      </w:r>
+    </w:p>
+    <w:p>
+      <w:pPr>
+        <w:pStyle w:val="Akapitzlist"/>
+        <w:tabs>
+          <w:tab w:val="left" w:pos="5814"/>
+        </w:tabs>
+        <w:rPr>
+          <w:rFonts w:ascii="Times New Roman" w:hAnsi="Times New Roman" w:cs="Times New Roman"/>
+          <w:sz w:val="24"/>
+          <w:szCs w:val="24"/>
+        </w:rPr>
+      </w:pPr>
+      <w:r>
+        <w:rPr>
+          <w:rFonts w:ascii="Times New Roman" w:hAnsi="Times New Roman" w:cs="Times New Roman"/>
+          <w:noProof/>
+          <w:sz w:val="24"/>
+          <w:szCs w:val="24"/>
+          <w:lang w:eastAsia="pl-PL"/>
+        </w:rPr>
+        <w:drawing>
+          <wp:inline distT="0" distB="0" distL="0" distR="0" wp14:anchorId="5CA98BE6" wp14:editId="6F68D543">
+            <wp:extent cx="2076740" cy="2534004"/>
+            <wp:effectExtent l="0" t="0" r="0" b="0"/>
+            <wp:docPr id="6" name="Obraz 6"/>
+            <wp:cNvGraphicFramePr>
+              <a:graphicFrameLocks xmlns:a="http://schemas.openxmlformats.org/drawingml/2006/main" noChangeAspect="1"/>
+            </wp:cNvGraphicFramePr>
+            <a:graphic xmlns:a="http://schemas.openxmlformats.org/drawingml/2006/main">
+              <a:graphicData uri="http://schemas.openxmlformats.org/drawingml/2006/picture">
+                <pic:pic xmlns:pic="http://schemas.openxmlformats.org/drawingml/2006/picture">
+                  <pic:nvPicPr>
+                    <pic:cNvPr id="0" name=""/>
+                    <pic:cNvPicPr/>
+                  </pic:nvPicPr>
+                  <pic:blipFill>
+                    <a:blip r:embed="rId32"/>
+                    <a:stretch>
+                      <a:fillRect/>
+                    </a:stretch>
+                  </pic:blipFill>
+                  <pic:spPr>
+                    <a:xfrm>
+                      <a:off x="0" y="0"/>
+                      <a:ext cx="2076740" cy="2534004"/>
+                    </a:xfrm>
+                    <a:prstGeom prst="rect">
+                      <a:avLst/>
+                    </a:prstGeom>
+                  </pic:spPr>
+                </pic:pic>
+              </a:graphicData>
+            </a:graphic>
+          </wp:inline>
+        </w:drawing>
+      </w:r>
+    </w:p>
+    <w:p>
+      <w:pPr>
+        <w:pStyle w:val="Akapitzlist"/>
+        <w:tabs>
+          <w:tab w:val="left" w:pos="5814"/>
+        </w:tabs>
+        <w:rPr>
+          <w:rFonts w:ascii="Times New Roman" w:hAnsi="Times New Roman" w:cs="Times New Roman"/>
+          <w:sz w:val="24"/>
+          <w:szCs w:val="24"/>
+        </w:rPr>
+      </w:pPr>
+    </w:p>
+    <w:p>
+      <w:pPr>
+        <w:pStyle w:val="Akapitzlist"/>
+        <w:tabs>
+          <w:tab w:val="left" w:pos="5814"/>
+        </w:tabs>
+        <w:rPr>
+          <w:rFonts w:ascii="Times New Roman" w:hAnsi="Times New Roman" w:cs="Times New Roman"/>
+          <w:sz w:val="24"/>
+          <w:szCs w:val="24"/>
+        </w:rPr>
+      </w:pPr>
+      <w:r>
+        <w:rPr>
+          <w:rFonts w:ascii="Times New Roman" w:hAnsi="Times New Roman" w:cs="Times New Roman"/>
+          <w:noProof/>
+          <w:sz w:val="24"/>
+          <w:szCs w:val="24"/>
+          <w:lang w:eastAsia="pl-PL"/>
+        </w:rPr>
+        <w:drawing>
+          <wp:inline distT="0" distB="0" distL="0" distR="0" wp14:anchorId="41D4B779" wp14:editId="188F797F">
+            <wp:extent cx="2867425" cy="1924319"/>
+            <wp:effectExtent l="0" t="0" r="0" b="0"/>
+            <wp:docPr id="11" name="Obraz 11"/>
+            <wp:cNvGraphicFramePr>
+              <a:graphicFrameLocks xmlns:a="http://schemas.openxmlformats.org/drawingml/2006/main" noChangeAspect="1"/>
+            </wp:cNvGraphicFramePr>
+            <a:graphic xmlns:a="http://schemas.openxmlformats.org/drawingml/2006/main">
+              <a:graphicData uri="http://schemas.openxmlformats.org/drawingml/2006/picture">
+                <pic:pic xmlns:pic="http://schemas.openxmlformats.org/drawingml/2006/picture">
+                  <pic:nvPicPr>
+                    <pic:cNvPr id="0" name=""/>
+                    <pic:cNvPicPr/>
+                  </pic:nvPicPr>
+                  <pic:blipFill>
+                    <a:blip r:embed="rId33"/>
+                    <a:stretch>
+                      <a:fillRect/>
+                    </a:stretch>
+                  </pic:blipFill>
+                  <pic:spPr>
+                    <a:xfrm>
+                      <a:off x="0" y="0"/>
+                      <a:ext cx="2867425" cy="1924319"/>
+                    </a:xfrm>
+                    <a:prstGeom prst="rect">
+                      <a:avLst/>
+                    </a:prstGeom>
+                  </pic:spPr>
+                </pic:pic>
+              </a:graphicData>
+            </a:graphic>
+          </wp:inline>
+        </w:drawing>
+      </w:r>
+    </w:p>
+    <w:p>
+      <w:pPr>
+        <w:pStyle w:val="Akapitzlist"/>
+        <w:tabs>
+          <w:tab w:val="left" w:pos="5814"/>
+        </w:tabs>
+        <w:rPr>
+          <w:rFonts w:ascii="Times New Roman" w:hAnsi="Times New Roman" w:cs="Times New Roman"/>
+          <w:sz w:val="24"/>
+          <w:szCs w:val="24"/>
+        </w:rPr>
+      </w:pPr>
+      <w:r>
+        <w:rPr>
+          <w:rFonts w:ascii="Times New Roman" w:hAnsi="Times New Roman" w:cs="Times New Roman"/>
+          <w:sz w:val="24"/>
+          <w:szCs w:val="24"/>
+        </w:rPr>
+        <w:t xml:space="preserve">Z myślą o rozszerzalności autor zastosował jeden główny plik sheet.css w którym </w:t>
+      </w:r>
+      <w:proofErr w:type="spellStart"/>
+      <w:r>
+        <w:rPr>
+          <w:rFonts w:ascii="Times New Roman" w:hAnsi="Times New Roman" w:cs="Times New Roman"/>
+          <w:sz w:val="24"/>
+          <w:szCs w:val="24"/>
+        </w:rPr>
+        <w:t>imporuje</w:t>
+      </w:r>
+      <w:proofErr w:type="spellEnd"/>
+      <w:r>
+        <w:rPr>
+          <w:rFonts w:ascii="Times New Roman" w:hAnsi="Times New Roman" w:cs="Times New Roman"/>
+          <w:sz w:val="24"/>
+          <w:szCs w:val="24"/>
+        </w:rPr>
+        <w:t xml:space="preserve"> wszystkie pozostałe pliki </w:t>
+      </w:r>
+      <w:proofErr w:type="spellStart"/>
+      <w:r>
+        <w:rPr>
+          <w:rFonts w:ascii="Times New Roman" w:hAnsi="Times New Roman" w:cs="Times New Roman"/>
+          <w:sz w:val="24"/>
+          <w:szCs w:val="24"/>
+        </w:rPr>
+        <w:t>css</w:t>
+      </w:r>
+      <w:proofErr w:type="spellEnd"/>
+      <w:r>
+        <w:rPr>
+          <w:rFonts w:ascii="Times New Roman" w:hAnsi="Times New Roman" w:cs="Times New Roman"/>
+          <w:sz w:val="24"/>
+          <w:szCs w:val="24"/>
+        </w:rPr>
+        <w:t xml:space="preserve">. </w:t>
+      </w:r>
+      <w:r>
+        <w:rPr>
+          <w:rFonts w:ascii="Times New Roman" w:hAnsi="Times New Roman" w:cs="Times New Roman"/>
+          <w:sz w:val="24"/>
+          <w:szCs w:val="24"/>
+        </w:rPr>
+        <w:t xml:space="preserve">W pliku sheet.css znajduje się także </w:t>
+      </w:r>
+      <w:proofErr w:type="spellStart"/>
+      <w:r>
+        <w:rPr>
+          <w:rFonts w:ascii="Times New Roman" w:hAnsi="Times New Roman" w:cs="Times New Roman"/>
+          <w:sz w:val="24"/>
+          <w:szCs w:val="24"/>
+        </w:rPr>
+        <w:t>ostylowanie</w:t>
+      </w:r>
+      <w:proofErr w:type="spellEnd"/>
+      <w:r>
+        <w:rPr>
+          <w:rFonts w:ascii="Times New Roman" w:hAnsi="Times New Roman" w:cs="Times New Roman"/>
+          <w:sz w:val="24"/>
+          <w:szCs w:val="24"/>
+        </w:rPr>
+        <w:t xml:space="preserve"> elementu które widoczne jest na wszystkich widokach witryny.</w:t>
+      </w:r>
+    </w:p>
+    <w:p>
+      <w:pPr>
+        <w:pStyle w:val="Akapitzlist"/>
+        <w:tabs>
+          <w:tab w:val="left" w:pos="5814"/>
+        </w:tabs>
+        <w:rPr>
+          <w:rFonts w:ascii="Times New Roman" w:hAnsi="Times New Roman" w:cs="Times New Roman"/>
+          <w:sz w:val="24"/>
+          <w:szCs w:val="24"/>
+        </w:rPr>
+      </w:pPr>
+    </w:p>
+    <w:p>
+      <w:pPr>
+        <w:pStyle w:val="Akapitzlist"/>
+        <w:numPr>
+          <w:ilvl w:val="0"/>
+          <w:numId w:val="5"/>
+        </w:numPr>
+        <w:tabs>
+          <w:tab w:val="left" w:pos="5814"/>
+        </w:tabs>
+        <w:rPr>
+          <w:rFonts w:ascii="Times New Roman" w:hAnsi="Times New Roman" w:cs="Times New Roman"/>
+          <w:sz w:val="24"/>
+          <w:szCs w:val="24"/>
+        </w:rPr>
+      </w:pPr>
+      <w:r>
+        <w:rPr>
+          <w:rFonts w:ascii="Times New Roman" w:hAnsi="Times New Roman" w:cs="Times New Roman"/>
+          <w:sz w:val="24"/>
+          <w:szCs w:val="24"/>
+        </w:rPr>
+        <w:t xml:space="preserve">Plik </w:t>
+      </w:r>
+      <w:proofErr w:type="spellStart"/>
+      <w:r>
+        <w:rPr>
+          <w:rFonts w:ascii="Times New Roman" w:hAnsi="Times New Roman" w:cs="Times New Roman"/>
+          <w:sz w:val="24"/>
+          <w:szCs w:val="24"/>
+        </w:rPr>
+        <w:t>Settings.ts</w:t>
+      </w:r>
+      <w:proofErr w:type="spellEnd"/>
+    </w:p>
+    <w:p>
+      <w:pPr>
+        <w:pStyle w:val="Akapitzlist"/>
+        <w:tabs>
+          <w:tab w:val="left" w:pos="5814"/>
+        </w:tabs>
+        <w:rPr>
+          <w:rFonts w:ascii="Times New Roman" w:hAnsi="Times New Roman" w:cs="Times New Roman"/>
+          <w:sz w:val="24"/>
+          <w:szCs w:val="24"/>
+        </w:rPr>
+      </w:pPr>
+      <w:r>
+        <w:rPr>
+          <w:rFonts w:ascii="Times New Roman" w:hAnsi="Times New Roman" w:cs="Times New Roman"/>
+          <w:noProof/>
+          <w:sz w:val="24"/>
+          <w:szCs w:val="24"/>
+          <w:lang w:eastAsia="pl-PL"/>
+        </w:rPr>
+        <w:lastRenderedPageBreak/>
+        <w:drawing>
+          <wp:inline distT="0" distB="0" distL="0" distR="0" wp14:anchorId="3BAA72A0" wp14:editId="14FC2D08">
+            <wp:extent cx="3134163" cy="2553056"/>
+            <wp:effectExtent l="0" t="0" r="9525" b="0"/>
+            <wp:docPr id="8" name="Obraz 8"/>
+            <wp:cNvGraphicFramePr>
+              <a:graphicFrameLocks xmlns:a="http://schemas.openxmlformats.org/drawingml/2006/main" noChangeAspect="1"/>
+            </wp:cNvGraphicFramePr>
+            <a:graphic xmlns:a="http://schemas.openxmlformats.org/drawingml/2006/main">
+              <a:graphicData uri="http://schemas.openxmlformats.org/drawingml/2006/picture">
+                <pic:pic xmlns:pic="http://schemas.openxmlformats.org/drawingml/2006/picture">
+                  <pic:nvPicPr>
+                    <pic:cNvPr id="0" name=""/>
+                    <pic:cNvPicPr/>
+                  </pic:nvPicPr>
+                  <pic:blipFill>
+                    <a:blip r:embed="rId34"/>
+                    <a:stretch>
+                      <a:fillRect/>
+                    </a:stretch>
+                  </pic:blipFill>
+                  <pic:spPr>
+                    <a:xfrm>
+                      <a:off x="0" y="0"/>
                       <a:ext cx="3134163" cy="2553056"/>
                     </a:xfrm>
                     <a:prstGeom prst="rect">
@@ -8712,10 +10316,6 @@
     <w:p>
       <w:pPr>
         <w:pStyle w:val="Akapitzlist"/>
-        <w:numPr>
-          <w:ilvl w:val="0"/>
-          <w:numId w:val="5"/>
-        </w:numPr>
         <w:tabs>
           <w:tab w:val="left" w:pos="5814"/>
         </w:tabs>
@@ -8731,26 +10331,50 @@
           <w:sz w:val="24"/>
           <w:szCs w:val="24"/>
         </w:rPr>
-        <w:t>Moduł „</w:t>
-      </w:r>
-      <w:proofErr w:type="spellStart"/>
-      <w:r>
-        <w:rPr>
-          <w:rFonts w:ascii="Times New Roman" w:hAnsi="Times New Roman" w:cs="Times New Roman"/>
-          <w:sz w:val="24"/>
-          <w:szCs w:val="24"/>
-        </w:rPr>
-        <w:t>lang</w:t>
-      </w:r>
-      <w:proofErr w:type="spellEnd"/>
-      <w:r>
-        <w:rPr>
-          <w:rFonts w:ascii="Times New Roman" w:hAnsi="Times New Roman" w:cs="Times New Roman"/>
-          <w:sz w:val="24"/>
-          <w:szCs w:val="24"/>
-        </w:rPr>
-        <w:t>”</w:t>
-      </w:r>
+        <w:t xml:space="preserve">Myśląc </w:t>
+      </w:r>
+      <w:r>
+        <w:rPr>
+          <w:rFonts w:ascii="Times New Roman" w:hAnsi="Times New Roman" w:cs="Times New Roman"/>
+          <w:sz w:val="24"/>
+          <w:szCs w:val="24"/>
+        </w:rPr>
+        <w:t>o dalszym rozwoju</w:t>
+      </w:r>
+      <w:r>
+        <w:rPr>
+          <w:rFonts w:ascii="Times New Roman" w:hAnsi="Times New Roman" w:cs="Times New Roman"/>
+          <w:sz w:val="24"/>
+          <w:szCs w:val="24"/>
+        </w:rPr>
+        <w:t xml:space="preserve"> aplikacji sporządzono globalny plik konfiguracyjny całej aplikacji </w:t>
+      </w:r>
+      <w:r>
+        <w:rPr>
+          <w:rFonts w:ascii="Times New Roman" w:hAnsi="Times New Roman" w:cs="Times New Roman"/>
+          <w:sz w:val="24"/>
+          <w:szCs w:val="24"/>
+        </w:rPr>
+        <w:t>nazwany -</w:t>
+      </w:r>
+      <w:r>
+        <w:rPr>
+          <w:rFonts w:ascii="Times New Roman" w:hAnsi="Times New Roman" w:cs="Times New Roman"/>
+          <w:sz w:val="24"/>
+          <w:szCs w:val="24"/>
+        </w:rPr>
+        <w:t xml:space="preserve"> </w:t>
+      </w:r>
+      <w:proofErr w:type="spellStart"/>
+      <w:r>
+        <w:rPr>
+          <w:rFonts w:ascii="Times New Roman" w:hAnsi="Times New Roman" w:cs="Times New Roman"/>
+          <w:sz w:val="24"/>
+          <w:szCs w:val="24"/>
+        </w:rPr>
+        <w:t>settings.ts</w:t>
+      </w:r>
+      <w:proofErr w:type="spellEnd"/>
     </w:p>
     <w:p>
       <w:pPr>
@@ -8764,14 +10388,6 @@
           <w:szCs w:val="24"/>
         </w:rPr>
       </w:pPr>
-      <w:r>
-        <w:rPr>
-          <w:rFonts w:ascii="Times New Roman" w:hAnsi="Times New Roman" w:cs="Times New Roman"/>
-          <w:sz w:val="24"/>
-          <w:szCs w:val="24"/>
-        </w:rPr>
-        <w:t>Aplikacja gotowa na wprowadzanie wielu języków</w:t>
-      </w:r>
     </w:p>
     <w:p>
       <w:pPr>
@@ -8789,6 +10405,90 @@
           <w:szCs w:val="24"/>
         </w:rPr>
       </w:pPr>
+      <w:r>
+        <w:rPr>
+          <w:rFonts w:ascii="Times New Roman" w:hAnsi="Times New Roman" w:cs="Times New Roman"/>
+          <w:sz w:val="24"/>
+          <w:szCs w:val="24"/>
+        </w:rPr>
+        <w:t>Moduł „</w:t>
+      </w:r>
+      <w:proofErr w:type="spellStart"/>
+      <w:r>
+        <w:rPr>
+          <w:rFonts w:ascii="Times New Roman" w:hAnsi="Times New Roman" w:cs="Times New Roman"/>
+          <w:sz w:val="24"/>
+          <w:szCs w:val="24"/>
+        </w:rPr>
+        <w:t>lang</w:t>
+      </w:r>
+      <w:proofErr w:type="spellEnd"/>
+      <w:r>
+        <w:rPr>
+          <w:rFonts w:ascii="Times New Roman" w:hAnsi="Times New Roman" w:cs="Times New Roman"/>
+          <w:sz w:val="24"/>
+          <w:szCs w:val="24"/>
+        </w:rPr>
+        <w:t>”</w:t>
+      </w:r>
+    </w:p>
+    <w:p>
+      <w:pPr>
+        <w:pStyle w:val="Akapitzlist"/>
+        <w:tabs>
+          <w:tab w:val="left" w:pos="5814"/>
+        </w:tabs>
+        <w:rPr>
+          <w:rFonts w:ascii="Times New Roman" w:hAnsi="Times New Roman" w:cs="Times New Roman"/>
+          <w:sz w:val="24"/>
+          <w:szCs w:val="24"/>
+        </w:rPr>
+      </w:pPr>
+      <w:r>
+        <w:rPr>
+          <w:rFonts w:ascii="Times New Roman" w:hAnsi="Times New Roman" w:cs="Times New Roman"/>
+          <w:sz w:val="24"/>
+          <w:szCs w:val="24"/>
+        </w:rPr>
+        <w:t xml:space="preserve">System został zaprojektowany, w taki sposób, aby nie ograniczać się tylko do rynku polskiego. Dlatego tez powstał moduł </w:t>
+      </w:r>
+      <w:proofErr w:type="spellStart"/>
+      <w:r>
+        <w:rPr>
+          <w:rFonts w:ascii="Times New Roman" w:hAnsi="Times New Roman" w:cs="Times New Roman"/>
+          <w:sz w:val="24"/>
+          <w:szCs w:val="24"/>
+        </w:rPr>
+        <w:t>lang</w:t>
+      </w:r>
+      <w:proofErr w:type="spellEnd"/>
+      <w:r>
+        <w:rPr>
+          <w:rFonts w:ascii="Times New Roman" w:hAnsi="Times New Roman" w:cs="Times New Roman"/>
+          <w:sz w:val="24"/>
+          <w:szCs w:val="24"/>
+        </w:rPr>
+        <w:t xml:space="preserve">, w którym znajdują się tłumaczenia wszystkich widocznych napisów zamieszczonych w  interfejsie użytkownika. </w:t>
+      </w:r>
+    </w:p>
+    <w:p>
+      <w:pPr>
+        <w:pStyle w:val="Akapitzlist"/>
+        <w:numPr>
+          <w:ilvl w:val="0"/>
+          <w:numId w:val="5"/>
+        </w:numPr>
+        <w:tabs>
+          <w:tab w:val="left" w:pos="5814"/>
+        </w:tabs>
+        <w:rPr>
+          <w:rFonts w:ascii="Times New Roman" w:hAnsi="Times New Roman" w:cs="Times New Roman"/>
+          <w:sz w:val="24"/>
+          <w:szCs w:val="24"/>
+        </w:rPr>
+      </w:pPr>
+      <w:bookmarkStart w:id="21" w:name="_GoBack"/>
+      <w:bookmarkEnd w:id="21"/>
       <w:proofErr w:type="spellStart"/>
       <w:r>
         <w:rPr>
@@ -9427,7 +11127,7 @@
                     <pic:cNvPicPr/>
                   </pic:nvPicPr>
                   <pic:blipFill>
-                    <a:blip r:embed="rId31" cstate="print">
+                    <a:blip r:embed="rId35" cstate="print">
                       <a:extLst>
                         <a:ext uri="{28A0092B-C50C-407E-A947-70E740481C1C}">
                           <a14:useLocalDpi xmlns:a14="http://schemas.microsoft.com/office/drawing/2010/main" val="0"/>
@@ -9761,12 +11461,12 @@
       <w:r>
         <w:br w:type="column"/>
       </w:r>
-      <w:bookmarkStart w:id="21" w:name="_Toc97063036"/>
+      <w:bookmarkStart w:id="22" w:name="_Toc97063036"/>
       <w:r>
         <w:lastRenderedPageBreak/>
         <w:t>Podsumowanie</w:t>
       </w:r>
-      <w:bookmarkEnd w:id="21"/>
+      <w:bookmarkEnd w:id="22"/>
     </w:p>
     <w:p>
       <w:pPr>
@@ -9792,12 +11492,12 @@
       <w:r>
         <w:br w:type="column"/>
       </w:r>
-      <w:bookmarkStart w:id="22" w:name="_Toc97063037"/>
+      <w:bookmarkStart w:id="23" w:name="_Toc97063037"/>
       <w:r>
         <w:lastRenderedPageBreak/>
         <w:t>Literatura / Załączniki</w:t>
       </w:r>
-      <w:bookmarkEnd w:id="22"/>
+      <w:bookmarkEnd w:id="23"/>
     </w:p>
     <w:p>
       <w:pPr>
@@ -9823,12 +11523,12 @@
       <w:r>
         <w:br w:type="column"/>
       </w:r>
-      <w:bookmarkStart w:id="23" w:name="_Toc97063038"/>
+      <w:bookmarkStart w:id="24" w:name="_Toc97063038"/>
       <w:r>
         <w:lastRenderedPageBreak/>
         <w:t>Streszczenie</w:t>
       </w:r>
-      <w:bookmarkEnd w:id="23"/>
+      <w:bookmarkEnd w:id="24"/>
       <w:r>
         <w:t xml:space="preserve"> </w:t>
       </w:r>
@@ -9954,7 +11654,7 @@
       </w:pPr>
     </w:p>
     <w:sectPr>
-      <w:footerReference w:type="default" r:id="rId32"/>
+      <w:footerReference w:type="default" r:id="rId36"/>
       <w:pgSz w:w="11907" w:h="16840" w:code="9"/>
       <w:pgMar w:top="1417" w:right="1417" w:bottom="1417" w:left="1417" w:header="708" w:footer="708" w:gutter="0"/>
       <w:cols w:space="708"/>
@@ -10504,6 +12204,41 @@
       </w:hyperlink>
     </w:p>
   </w:comment>
+  <w:comment w:id="20" w:author="Adam SZREIBER" w:date="2022-03-07T23:20:00Z" w:initials="S">
+    <w:p>
+      <w:pPr>
+        <w:pStyle w:val="Tekstkomentarza"/>
+      </w:pPr>
+      <w:r>
+        <w:rPr>
+          <w:rStyle w:val="Odwoaniedokomentarza"/>
+        </w:rPr>
+        <w:annotationRef/>
+      </w:r>
+      <w:hyperlink r:id="rId15" w:history="1">
+        <w:r>
+          <w:rPr>
+            <w:rStyle w:val="Hipercze"/>
+          </w:rPr>
+          <w:t xml:space="preserve">58 HTML 404 </w:t>
+        </w:r>
+        <w:proofErr w:type="spellStart"/>
+        <w:r>
+          <w:rPr>
+            <w:rStyle w:val="Hipercze"/>
+          </w:rPr>
+          <w:t>Page</w:t>
+        </w:r>
+        <w:proofErr w:type="spellEnd"/>
+        <w:r>
+          <w:rPr>
+            <w:rStyle w:val="Hipercze"/>
+          </w:rPr>
+          <w:t xml:space="preserve"> Templates (freefrontend.com)</w:t>
+        </w:r>
+      </w:hyperlink>
+    </w:p>
+  </w:comment>
 </w:comments>
 </file>
 
@@ -10600,7 +12335,7 @@
           <w:rPr>
             <w:noProof/>
           </w:rPr>
-          <w:t>20</w:t>
+          <w:t>25</w:t>
         </w:r>
         <w:r>
           <w:fldChar w:fldCharType="end"/>
@@ -13614,7 +15349,7 @@
 </file>
 
 <file path=customXml/itemProps1.xml><?xml version="1.0" encoding="utf-8"?>
-<ds:datastoreItem xmlns:ds="http://schemas.openxmlformats.org/officeDocument/2006/customXml" ds:itemID="{059BE7EC-6B44-4E83-9CBE-032774E7DDA9}">
+<ds:datastoreItem xmlns:ds="http://schemas.openxmlformats.org/officeDocument/2006/customXml" ds:itemID="{11097D32-71F3-4EBC-B2B2-9A93E9ED0397}">
   <ds:schemaRefs>
     <ds:schemaRef ds:uri="http://schemas.openxmlformats.org/officeDocument/2006/bibliography"/>
   </ds:schemaRefs>

</xml_diff>

<commit_message>
opracowano pages, tabelka z funkcjonalnosciami,  chart, dataAdapter
</commit_message>
<xml_diff>
--- a/Praca_Inzynierska/Adam Szreiber.docx
+++ b/Praca_Inzynierska/Adam Szreiber.docx
@@ -6221,10 +6221,10 @@
                   <v:path o:extrusionok="f" gradientshapeok="t" o:connecttype="rect"/>
                   <o:lock v:ext="edit" aspectratio="t"/>
                 </v:shapetype>
-                <v:shape id="_x0000_i1026" type="#_x0000_t75" style="width:114.8pt;height:71.3pt" o:ole="">
+                <v:shape id="_x0000_i1026" type="#_x0000_t75" style="width:114.75pt;height:71.25pt" o:ole="">
                   <v:imagedata r:id="rId20" o:title=""/>
                 </v:shape>
-                <o:OLEObject Type="Embed" ProgID="PBrush" ShapeID="_x0000_i1026" DrawAspect="Content" ObjectID="_1708201235" r:id="rId21"/>
+                <o:OLEObject Type="Embed" ProgID="PBrush" ShapeID="_x0000_i1026" DrawAspect="Content" ObjectID="_1708246149" r:id="rId21"/>
               </w:object>
             </w:r>
           </w:p>
@@ -6252,10 +6252,10 @@
                 <w:lang w:eastAsia="en-US"/>
               </w:rPr>
               <w:object w:dxaOrig="5325" w:dyaOrig="2415" w14:anchorId="00520094">
-                <v:shape id="_x0000_i1027" type="#_x0000_t75" style="width:266.25pt;height:120.9pt" o:ole="">
+                <v:shape id="_x0000_i1027" type="#_x0000_t75" style="width:266.25pt;height:120.75pt" o:ole="">
                   <v:imagedata r:id="rId22" o:title=""/>
                 </v:shape>
-                <o:OLEObject Type="Embed" ProgID="PBrush" ShapeID="_x0000_i1027" DrawAspect="Content" ObjectID="_1708201236" r:id="rId23"/>
+                <o:OLEObject Type="Embed" ProgID="PBrush" ShapeID="_x0000_i1027" DrawAspect="Content" ObjectID="_1708246150" r:id="rId23"/>
               </w:object>
             </w:r>
           </w:p>
@@ -9189,23 +9189,7 @@
           <w:sz w:val="24"/>
           <w:szCs w:val="24"/>
         </w:rPr>
-        <w:t xml:space="preserve">, który kolejno zostaje zapisany do bazy danych. Jak później będzie można zauważyć </w:t>
-      </w:r>
-      <w:r>
-        <w:rPr>
-          <w:rFonts w:ascii="Times New Roman" w:hAnsi="Times New Roman" w:cs="Times New Roman"/>
-          <w:sz w:val="24"/>
-          <w:szCs w:val="24"/>
-        </w:rPr>
-        <w:t xml:space="preserve">niewiele </w:t>
-      </w:r>
-      <w:r>
-        <w:rPr>
-          <w:rFonts w:ascii="Times New Roman" w:hAnsi="Times New Roman" w:cs="Times New Roman"/>
-          <w:sz w:val="24"/>
-          <w:szCs w:val="24"/>
-        </w:rPr>
-        <w:t xml:space="preserve">się on </w:t>
+        <w:t xml:space="preserve">, który kolejno zostaje zapisany do bazy danych. Jak później będzie można zauważyć niewiele się on </w:t>
       </w:r>
       <w:proofErr w:type="spellStart"/>
       <w:r>
@@ -9241,8 +9225,10 @@
       <w:r>
         <w:rPr>
           <w:rFonts w:ascii="Times New Roman" w:hAnsi="Times New Roman" w:cs="Times New Roman"/>
-          <w:sz w:val="24"/>
-          <w:szCs w:val="24"/>
+          <w:noProof/>
+          <w:sz w:val="24"/>
+          <w:szCs w:val="24"/>
+          <w:lang w:eastAsia="pl-PL"/>
         </w:rPr>
         <w:lastRenderedPageBreak/>
         <w:drawing>
@@ -9376,15 +9362,63 @@
           <w:sz w:val="24"/>
           <w:szCs w:val="24"/>
         </w:rPr>
-        <w:t>utem tworzenia modeli obiektów jest możliwość stworzenia statycznej metody wewnątrz obiektu, który zwróci instancję obiektu w raz z wypełnionymi losowymi danymi. Ułatwia to proces programowania, gdy potrzebujemy przetestować zachowanie systemu przy zadanych parametrach.</w:t>
-      </w:r>
-      <w:r>
-        <w:rPr>
-          <w:rFonts w:ascii="Times New Roman" w:hAnsi="Times New Roman" w:cs="Times New Roman"/>
-          <w:sz w:val="24"/>
-          <w:szCs w:val="24"/>
-        </w:rPr>
-        <w:t xml:space="preserve"> Jest to często stosowana praktyka.</w:t>
+        <w:t>utem tworzenia modeli obiektów jest możliwość stworzenia statycznej metody wewnątrz obiektu, który zwróci instancję obiektu w raz z wypełnionymi losowymi danymi. Ułatwia to proces</w:t>
+      </w:r>
+      <w:r>
+        <w:rPr>
+          <w:rFonts w:ascii="Times New Roman" w:hAnsi="Times New Roman" w:cs="Times New Roman"/>
+          <w:sz w:val="24"/>
+          <w:szCs w:val="24"/>
+        </w:rPr>
+        <w:t xml:space="preserve"> tworzenia</w:t>
+      </w:r>
+      <w:r>
+        <w:rPr>
+          <w:rFonts w:ascii="Times New Roman" w:hAnsi="Times New Roman" w:cs="Times New Roman"/>
+          <w:sz w:val="24"/>
+          <w:szCs w:val="24"/>
+        </w:rPr>
+        <w:t xml:space="preserve"> </w:t>
+      </w:r>
+      <w:r>
+        <w:rPr>
+          <w:rFonts w:ascii="Times New Roman" w:hAnsi="Times New Roman" w:cs="Times New Roman"/>
+          <w:sz w:val="24"/>
+          <w:szCs w:val="24"/>
+        </w:rPr>
+        <w:t>oprogramowania</w:t>
+      </w:r>
+      <w:r>
+        <w:rPr>
+          <w:rFonts w:ascii="Times New Roman" w:hAnsi="Times New Roman" w:cs="Times New Roman"/>
+          <w:sz w:val="24"/>
+          <w:szCs w:val="24"/>
+        </w:rPr>
+        <w:t>, gdy potrzebujemy przetestować zachowanie systemu przy zadanych parametrach.</w:t>
+      </w:r>
+      <w:r>
+        <w:rPr>
+          <w:rFonts w:ascii="Times New Roman" w:hAnsi="Times New Roman" w:cs="Times New Roman"/>
+          <w:sz w:val="24"/>
+          <w:szCs w:val="24"/>
+        </w:rPr>
+        <w:t xml:space="preserve"> Jest to</w:t>
+      </w:r>
+      <w:r>
+        <w:rPr>
+          <w:rFonts w:ascii="Times New Roman" w:hAnsi="Times New Roman" w:cs="Times New Roman"/>
+          <w:sz w:val="24"/>
+          <w:szCs w:val="24"/>
+        </w:rPr>
+        <w:t xml:space="preserve"> popularna i </w:t>
+      </w:r>
+      <w:r>
+        <w:rPr>
+          <w:rFonts w:ascii="Times New Roman" w:hAnsi="Times New Roman" w:cs="Times New Roman"/>
+          <w:sz w:val="24"/>
+          <w:szCs w:val="24"/>
+        </w:rPr>
+        <w:t xml:space="preserve"> często stosowana praktyka.</w:t>
       </w:r>
     </w:p>
     <w:p>
@@ -9441,8 +9475,10 @@
       <w:r>
         <w:rPr>
           <w:rFonts w:ascii="Times New Roman" w:hAnsi="Times New Roman" w:cs="Times New Roman"/>
-          <w:sz w:val="24"/>
-          <w:szCs w:val="24"/>
+          <w:noProof/>
+          <w:sz w:val="24"/>
+          <w:szCs w:val="24"/>
+          <w:lang w:eastAsia="pl-PL"/>
         </w:rPr>
         <w:drawing>
           <wp:inline distT="0" distB="0" distL="0" distR="0" wp14:anchorId="14BC832F" wp14:editId="1F01613E">
@@ -9695,39 +9731,7 @@
           <w:sz w:val="24"/>
           <w:szCs w:val="24"/>
         </w:rPr>
-        <w:t xml:space="preserve"> w systemie do </w:t>
-      </w:r>
-      <w:r>
-        <w:rPr>
-          <w:rFonts w:ascii="Times New Roman" w:hAnsi="Times New Roman" w:cs="Times New Roman"/>
-          <w:sz w:val="24"/>
-          <w:szCs w:val="24"/>
-        </w:rPr>
-        <w:t>pobierania danych z</w:t>
-      </w:r>
-      <w:r>
-        <w:rPr>
-          <w:rFonts w:ascii="Times New Roman" w:hAnsi="Times New Roman" w:cs="Times New Roman"/>
-          <w:sz w:val="24"/>
-          <w:szCs w:val="24"/>
-        </w:rPr>
-        <w:t xml:space="preserve"> </w:t>
-      </w:r>
-      <w:r>
-        <w:rPr>
-          <w:rFonts w:ascii="Times New Roman" w:hAnsi="Times New Roman" w:cs="Times New Roman"/>
-          <w:sz w:val="24"/>
-          <w:szCs w:val="24"/>
-        </w:rPr>
-        <w:t>bazy</w:t>
-      </w:r>
-      <w:r>
-        <w:rPr>
-          <w:rFonts w:ascii="Times New Roman" w:hAnsi="Times New Roman" w:cs="Times New Roman"/>
-          <w:sz w:val="24"/>
-          <w:szCs w:val="24"/>
-        </w:rPr>
-        <w:t xml:space="preserve"> danych</w:t>
+        <w:t xml:space="preserve"> w systemie do pobierania danych z bazy danych</w:t>
       </w:r>
     </w:p>
     <w:p>
@@ -9936,7 +9940,77 @@
           <w:sz w:val="24"/>
           <w:szCs w:val="24"/>
         </w:rPr>
-        <w:t xml:space="preserve">, przez co odnalezienie się i edycja nie sprawia większego kłopotu. Należy wspomnieć o pliku </w:t>
+        <w:t>, przez co odnalezienie się i edycja nie sprawia większego kłopotu.</w:t>
+      </w:r>
+      <w:r>
+        <w:rPr>
+          <w:rFonts w:ascii="Times New Roman" w:hAnsi="Times New Roman" w:cs="Times New Roman"/>
+          <w:sz w:val="24"/>
+          <w:szCs w:val="24"/>
+        </w:rPr>
+        <w:t xml:space="preserve"> Starano się stworzyć </w:t>
+      </w:r>
+      <w:proofErr w:type="spellStart"/>
+      <w:r>
+        <w:rPr>
+          <w:rFonts w:ascii="Times New Roman" w:hAnsi="Times New Roman" w:cs="Times New Roman"/>
+          <w:sz w:val="24"/>
+          <w:szCs w:val="24"/>
+        </w:rPr>
+        <w:t>odzienly</w:t>
+      </w:r>
+      <w:proofErr w:type="spellEnd"/>
+      <w:r>
+        <w:rPr>
+          <w:rFonts w:ascii="Times New Roman" w:hAnsi="Times New Roman" w:cs="Times New Roman"/>
+          <w:sz w:val="24"/>
+          <w:szCs w:val="24"/>
+        </w:rPr>
+        <w:t xml:space="preserve"> plik </w:t>
+      </w:r>
+      <w:proofErr w:type="spellStart"/>
+      <w:r>
+        <w:rPr>
+          <w:rFonts w:ascii="Times New Roman" w:hAnsi="Times New Roman" w:cs="Times New Roman"/>
+          <w:sz w:val="24"/>
+          <w:szCs w:val="24"/>
+        </w:rPr>
+        <w:t>css</w:t>
+      </w:r>
+      <w:proofErr w:type="spellEnd"/>
+      <w:r>
+        <w:rPr>
+          <w:rFonts w:ascii="Times New Roman" w:hAnsi="Times New Roman" w:cs="Times New Roman"/>
+          <w:sz w:val="24"/>
+          <w:szCs w:val="24"/>
+        </w:rPr>
+        <w:t xml:space="preserve"> dla każdego głównego komponentu </w:t>
+      </w:r>
+      <w:proofErr w:type="spellStart"/>
+      <w:r>
+        <w:rPr>
+          <w:rFonts w:ascii="Times New Roman" w:hAnsi="Times New Roman" w:cs="Times New Roman"/>
+          <w:sz w:val="24"/>
+          <w:szCs w:val="24"/>
+        </w:rPr>
+        <w:t>reactowego</w:t>
+      </w:r>
+      <w:proofErr w:type="spellEnd"/>
+      <w:r>
+        <w:rPr>
+          <w:rFonts w:ascii="Times New Roman" w:hAnsi="Times New Roman" w:cs="Times New Roman"/>
+          <w:sz w:val="24"/>
+          <w:szCs w:val="24"/>
+        </w:rPr>
+        <w:t xml:space="preserve">. </w:t>
+      </w:r>
+      <w:r>
+        <w:rPr>
+          <w:rFonts w:ascii="Times New Roman" w:hAnsi="Times New Roman" w:cs="Times New Roman"/>
+          <w:sz w:val="24"/>
+          <w:szCs w:val="24"/>
+        </w:rPr>
+        <w:t xml:space="preserve"> Należy wspomnieć o pliku </w:t>
       </w:r>
       <w:commentRangeStart w:id="20"/>
       <w:r>
@@ -10010,9 +10084,17 @@
           <w:lang w:eastAsia="pl-PL"/>
         </w:rPr>
         <w:drawing>
-          <wp:inline distT="0" distB="0" distL="0" distR="0" wp14:anchorId="5CA98BE6" wp14:editId="6F68D543">
-            <wp:extent cx="2076740" cy="2534004"/>
+          <wp:anchor distT="0" distB="0" distL="114300" distR="114300" simplePos="0" relativeHeight="251658240" behindDoc="0" locked="0" layoutInCell="1" allowOverlap="1" wp14:anchorId="0124F8FE" wp14:editId="19FB38D3">
+            <wp:simplePos x="0" y="0"/>
+            <wp:positionH relativeFrom="column">
+              <wp:align>left</wp:align>
+            </wp:positionH>
+            <wp:positionV relativeFrom="paragraph">
+              <wp:align>top</wp:align>
+            </wp:positionV>
+            <wp:extent cx="2076450" cy="2533650"/>
             <wp:effectExtent l="0" t="0" r="0" b="0"/>
+            <wp:wrapSquare wrapText="bothSides"/>
             <wp:docPr id="6" name="Obraz 6"/>
             <wp:cNvGraphicFramePr>
               <a:graphicFrameLocks xmlns:a="http://schemas.openxmlformats.org/drawingml/2006/main" noChangeAspect="1"/>
@@ -10025,7 +10107,13 @@
                     <pic:cNvPicPr/>
                   </pic:nvPicPr>
                   <pic:blipFill>
-                    <a:blip r:embed="rId32"/>
+                    <a:blip r:embed="rId32">
+                      <a:extLst>
+                        <a:ext uri="{28A0092B-C50C-407E-A947-70E740481C1C}">
+                          <a14:useLocalDpi xmlns:a14="http://schemas.microsoft.com/office/drawing/2010/main" val="0"/>
+                        </a:ext>
+                      </a:extLst>
+                    </a:blip>
                     <a:stretch>
                       <a:fillRect/>
                     </a:stretch>
@@ -10033,7 +10121,7 @@
                   <pic:spPr>
                     <a:xfrm>
                       <a:off x="0" y="0"/>
-                      <a:ext cx="2076740" cy="2534004"/>
+                      <a:ext cx="2076450" cy="2533650"/>
                     </a:xfrm>
                     <a:prstGeom prst="rect">
                       <a:avLst/>
@@ -10042,8 +10130,16 @@
                 </pic:pic>
               </a:graphicData>
             </a:graphic>
-          </wp:inline>
+          </wp:anchor>
         </w:drawing>
+      </w:r>
+      <w:r>
+        <w:rPr>
+          <w:rFonts w:ascii="Times New Roman" w:hAnsi="Times New Roman" w:cs="Times New Roman"/>
+          <w:sz w:val="24"/>
+          <w:szCs w:val="24"/>
+        </w:rPr>
+        <w:br w:type="textWrapping" w:clear="all"/>
       </w:r>
     </w:p>
     <w:p>
@@ -10170,15 +10266,7 @@
           <w:sz w:val="24"/>
           <w:szCs w:val="24"/>
         </w:rPr>
-        <w:t xml:space="preserve">. </w:t>
-      </w:r>
-      <w:r>
-        <w:rPr>
-          <w:rFonts w:ascii="Times New Roman" w:hAnsi="Times New Roman" w:cs="Times New Roman"/>
-          <w:sz w:val="24"/>
-          <w:szCs w:val="24"/>
-        </w:rPr>
-        <w:t xml:space="preserve">W pliku sheet.css znajduje się także </w:t>
+        <w:t xml:space="preserve">. W pliku sheet.css znajduje się także </w:t>
       </w:r>
       <w:proofErr w:type="spellStart"/>
       <w:r>
@@ -10234,6 +10322,7 @@
           <w:sz w:val="24"/>
           <w:szCs w:val="24"/>
         </w:rPr>
+        <w:lastRenderedPageBreak/>
         <w:t xml:space="preserve">Plik </w:t>
       </w:r>
       <w:proofErr w:type="spellStart"/>
@@ -10267,7 +10356,6 @@
           <w:szCs w:val="24"/>
           <w:lang w:eastAsia="pl-PL"/>
         </w:rPr>
-        <w:lastRenderedPageBreak/>
         <w:drawing>
           <wp:inline distT="0" distB="0" distL="0" distR="0" wp14:anchorId="3BAA72A0" wp14:editId="14FC2D08">
             <wp:extent cx="3134163" cy="2553056"/>
@@ -10487,8 +10575,6 @@
           <w:szCs w:val="24"/>
         </w:rPr>
       </w:pPr>
-      <w:bookmarkStart w:id="21" w:name="_GoBack"/>
-      <w:bookmarkEnd w:id="21"/>
       <w:proofErr w:type="spellStart"/>
       <w:r>
         <w:rPr>
@@ -10526,7 +10612,41 @@
           <w:sz w:val="24"/>
           <w:szCs w:val="24"/>
         </w:rPr>
-        <w:t xml:space="preserve">Czym jest </w:t>
+        <w:drawing>
+          <wp:inline distT="0" distB="0" distL="0" distR="0" wp14:anchorId="1B15300F" wp14:editId="16E17044">
+            <wp:extent cx="1476581" cy="1867161"/>
+            <wp:effectExtent l="0" t="0" r="9525" b="0"/>
+            <wp:docPr id="18" name="Obraz 18"/>
+            <wp:cNvGraphicFramePr>
+              <a:graphicFrameLocks xmlns:a="http://schemas.openxmlformats.org/drawingml/2006/main" noChangeAspect="1"/>
+            </wp:cNvGraphicFramePr>
+            <a:graphic xmlns:a="http://schemas.openxmlformats.org/drawingml/2006/main">
+              <a:graphicData uri="http://schemas.openxmlformats.org/drawingml/2006/picture">
+                <pic:pic xmlns:pic="http://schemas.openxmlformats.org/drawingml/2006/picture">
+                  <pic:nvPicPr>
+                    <pic:cNvPr id="0" name=""/>
+                    <pic:cNvPicPr/>
+                  </pic:nvPicPr>
+                  <pic:blipFill>
+                    <a:blip r:embed="rId35"/>
+                    <a:stretch>
+                      <a:fillRect/>
+                    </a:stretch>
+                  </pic:blipFill>
+                  <pic:spPr>
+                    <a:xfrm>
+                      <a:off x="0" y="0"/>
+                      <a:ext cx="1476581" cy="1867161"/>
+                    </a:xfrm>
+                    <a:prstGeom prst="rect">
+                      <a:avLst/>
+                    </a:prstGeom>
+                  </pic:spPr>
+                </pic:pic>
+              </a:graphicData>
+            </a:graphic>
+          </wp:inline>
+        </w:drawing>
       </w:r>
     </w:p>
     <w:p>
@@ -10541,32 +10661,118 @@
           <w:szCs w:val="24"/>
         </w:rPr>
       </w:pPr>
-      <w:proofErr w:type="spellStart"/>
-      <w:r>
-        <w:rPr>
-          <w:rFonts w:ascii="Times New Roman" w:hAnsi="Times New Roman" w:cs="Times New Roman"/>
-          <w:sz w:val="24"/>
-          <w:szCs w:val="24"/>
-        </w:rPr>
-        <w:t>Routownie</w:t>
-      </w:r>
-      <w:proofErr w:type="spellEnd"/>
-      <w:r>
-        <w:rPr>
-          <w:rFonts w:ascii="Times New Roman" w:hAnsi="Times New Roman" w:cs="Times New Roman"/>
-          <w:sz w:val="24"/>
-          <w:szCs w:val="24"/>
-        </w:rPr>
-        <w:t xml:space="preserve"> w </w:t>
-      </w:r>
-      <w:proofErr w:type="spellStart"/>
-      <w:r>
-        <w:rPr>
-          <w:rFonts w:ascii="Times New Roman" w:hAnsi="Times New Roman" w:cs="Times New Roman"/>
-          <w:sz w:val="24"/>
-          <w:szCs w:val="24"/>
-        </w:rPr>
-        <w:t>blitz</w:t>
+      <w:r>
+        <w:rPr>
+          <w:rFonts w:ascii="Times New Roman" w:hAnsi="Times New Roman" w:cs="Times New Roman"/>
+          <w:sz w:val="24"/>
+          <w:szCs w:val="24"/>
+        </w:rPr>
+        <w:t xml:space="preserve">Katalog </w:t>
+      </w:r>
+      <w:proofErr w:type="spellStart"/>
+      <w:r>
+        <w:rPr>
+          <w:rFonts w:ascii="Times New Roman" w:hAnsi="Times New Roman" w:cs="Times New Roman"/>
+          <w:sz w:val="24"/>
+          <w:szCs w:val="24"/>
+        </w:rPr>
+        <w:t>pages</w:t>
+      </w:r>
+      <w:proofErr w:type="spellEnd"/>
+      <w:r>
+        <w:rPr>
+          <w:rFonts w:ascii="Times New Roman" w:hAnsi="Times New Roman" w:cs="Times New Roman"/>
+          <w:sz w:val="24"/>
+          <w:szCs w:val="24"/>
+        </w:rPr>
+        <w:t xml:space="preserve">, przechowuje pliki stron internetowych. Na </w:t>
+      </w:r>
+      <w:proofErr w:type="spellStart"/>
+      <w:r>
+        <w:rPr>
+          <w:rFonts w:ascii="Times New Roman" w:hAnsi="Times New Roman" w:cs="Times New Roman"/>
+          <w:sz w:val="24"/>
+          <w:szCs w:val="24"/>
+        </w:rPr>
+        <w:t>rysuknku</w:t>
+      </w:r>
+      <w:proofErr w:type="spellEnd"/>
+      <w:r>
+        <w:rPr>
+          <w:rFonts w:ascii="Times New Roman" w:hAnsi="Times New Roman" w:cs="Times New Roman"/>
+          <w:sz w:val="24"/>
+          <w:szCs w:val="24"/>
+        </w:rPr>
+        <w:t xml:space="preserve"> XXX ukazano strukturę w jakiej są one przechowywane, nie jest to przypadkowe ustawienie, ponieważ specyficzną</w:t>
+      </w:r>
+      <w:r>
+        <w:rPr>
+          <w:rFonts w:ascii="Times New Roman" w:hAnsi="Times New Roman" w:cs="Times New Roman"/>
+          <w:sz w:val="24"/>
+          <w:szCs w:val="24"/>
+        </w:rPr>
+        <w:t xml:space="preserve"> cechą </w:t>
+      </w:r>
+      <w:proofErr w:type="spellStart"/>
+      <w:r>
+        <w:rPr>
+          <w:rFonts w:ascii="Times New Roman" w:hAnsi="Times New Roman" w:cs="Times New Roman"/>
+          <w:sz w:val="24"/>
+          <w:szCs w:val="24"/>
+        </w:rPr>
+        <w:t>frameworka</w:t>
+      </w:r>
+      <w:proofErr w:type="spellEnd"/>
+      <w:r>
+        <w:rPr>
+          <w:rFonts w:ascii="Times New Roman" w:hAnsi="Times New Roman" w:cs="Times New Roman"/>
+          <w:sz w:val="24"/>
+          <w:szCs w:val="24"/>
+        </w:rPr>
+        <w:t xml:space="preserve"> Blitz.js jest tak zwane dynamiczne </w:t>
+      </w:r>
+      <w:r>
+        <w:rPr>
+          <w:rFonts w:ascii="Times New Roman" w:hAnsi="Times New Roman" w:cs="Times New Roman"/>
+          <w:sz w:val="24"/>
+          <w:szCs w:val="24"/>
+        </w:rPr>
+        <w:t>trasowanie</w:t>
+      </w:r>
+      <w:r>
+        <w:rPr>
+          <w:rFonts w:ascii="Times New Roman" w:hAnsi="Times New Roman" w:cs="Times New Roman"/>
+          <w:sz w:val="24"/>
+          <w:szCs w:val="24"/>
+        </w:rPr>
+        <w:t xml:space="preserve"> (</w:t>
+      </w:r>
+      <w:proofErr w:type="spellStart"/>
+      <w:r>
+        <w:rPr>
+          <w:rFonts w:ascii="Times New Roman" w:hAnsi="Times New Roman" w:cs="Times New Roman"/>
+          <w:sz w:val="24"/>
+          <w:szCs w:val="24"/>
+        </w:rPr>
+        <w:t>eng</w:t>
+      </w:r>
+      <w:proofErr w:type="spellEnd"/>
+      <w:r>
+        <w:rPr>
+          <w:rFonts w:ascii="Times New Roman" w:hAnsi="Times New Roman" w:cs="Times New Roman"/>
+          <w:sz w:val="24"/>
+          <w:szCs w:val="24"/>
+        </w:rPr>
+        <w:t xml:space="preserve">. </w:t>
+      </w:r>
+      <w:proofErr w:type="spellStart"/>
+      <w:r>
+        <w:rPr>
+          <w:rFonts w:ascii="Times New Roman" w:hAnsi="Times New Roman" w:cs="Times New Roman"/>
+          <w:sz w:val="24"/>
+          <w:szCs w:val="24"/>
+        </w:rPr>
+        <w:t>Dynamic</w:t>
       </w:r>
       <w:proofErr w:type="spellEnd"/>
       <w:r>
@@ -10576,6 +10782,140 @@
           <w:szCs w:val="24"/>
         </w:rPr>
         <w:t xml:space="preserve"> </w:t>
+      </w:r>
+      <w:proofErr w:type="spellStart"/>
+      <w:r>
+        <w:rPr>
+          <w:rFonts w:ascii="Times New Roman" w:hAnsi="Times New Roman" w:cs="Times New Roman"/>
+          <w:sz w:val="24"/>
+          <w:szCs w:val="24"/>
+        </w:rPr>
+        <w:t>Routes</w:t>
+      </w:r>
+      <w:proofErr w:type="spellEnd"/>
+      <w:r>
+        <w:rPr>
+          <w:rFonts w:ascii="Times New Roman" w:hAnsi="Times New Roman" w:cs="Times New Roman"/>
+          <w:sz w:val="24"/>
+          <w:szCs w:val="24"/>
+        </w:rPr>
+        <w:t xml:space="preserve">). Jest to mechanizm który konwertuje fizyczną ścieżkę do pliku  na ścieżkę </w:t>
+      </w:r>
+      <w:proofErr w:type="spellStart"/>
+      <w:r>
+        <w:rPr>
+          <w:rFonts w:ascii="Times New Roman" w:hAnsi="Times New Roman" w:cs="Times New Roman"/>
+          <w:sz w:val="24"/>
+          <w:szCs w:val="24"/>
+        </w:rPr>
+        <w:t>url</w:t>
+      </w:r>
+      <w:proofErr w:type="spellEnd"/>
+      <w:r>
+        <w:rPr>
+          <w:rFonts w:ascii="Times New Roman" w:hAnsi="Times New Roman" w:cs="Times New Roman"/>
+          <w:sz w:val="24"/>
+          <w:szCs w:val="24"/>
+        </w:rPr>
+        <w:t xml:space="preserve">.  </w:t>
+      </w:r>
+      <w:r>
+        <w:rPr>
+          <w:rFonts w:ascii="Times New Roman" w:hAnsi="Times New Roman" w:cs="Times New Roman"/>
+          <w:sz w:val="24"/>
+          <w:szCs w:val="24"/>
+        </w:rPr>
+        <w:t xml:space="preserve">Przykładem może być witryna przedstawiona na rysunku XXX. </w:t>
+      </w:r>
+      <w:proofErr w:type="spellStart"/>
+      <w:r>
+        <w:rPr>
+          <w:rFonts w:ascii="Times New Roman" w:hAnsi="Times New Roman" w:cs="Times New Roman"/>
+          <w:sz w:val="24"/>
+          <w:szCs w:val="24"/>
+        </w:rPr>
+        <w:t>Ścieza</w:t>
+      </w:r>
+      <w:proofErr w:type="spellEnd"/>
+      <w:r>
+        <w:rPr>
+          <w:rFonts w:ascii="Times New Roman" w:hAnsi="Times New Roman" w:cs="Times New Roman"/>
+          <w:sz w:val="24"/>
+          <w:szCs w:val="24"/>
+        </w:rPr>
+        <w:t xml:space="preserve"> </w:t>
+      </w:r>
+      <w:proofErr w:type="spellStart"/>
+      <w:r>
+        <w:rPr>
+          <w:rFonts w:ascii="Times New Roman" w:hAnsi="Times New Roman" w:cs="Times New Roman"/>
+          <w:sz w:val="24"/>
+          <w:szCs w:val="24"/>
+        </w:rPr>
+        <w:t>url</w:t>
+      </w:r>
+      <w:proofErr w:type="spellEnd"/>
+      <w:r>
+        <w:rPr>
+          <w:rFonts w:ascii="Times New Roman" w:hAnsi="Times New Roman" w:cs="Times New Roman"/>
+          <w:sz w:val="24"/>
+          <w:szCs w:val="24"/>
+        </w:rPr>
+        <w:t xml:space="preserve"> to /</w:t>
+      </w:r>
+      <w:proofErr w:type="spellStart"/>
+      <w:r>
+        <w:rPr>
+          <w:rFonts w:ascii="Times New Roman" w:hAnsi="Times New Roman" w:cs="Times New Roman"/>
+          <w:sz w:val="24"/>
+          <w:szCs w:val="24"/>
+        </w:rPr>
+        <w:t>about</w:t>
+      </w:r>
+      <w:proofErr w:type="spellEnd"/>
+      <w:r>
+        <w:rPr>
+          <w:rFonts w:ascii="Times New Roman" w:hAnsi="Times New Roman" w:cs="Times New Roman"/>
+          <w:sz w:val="24"/>
+          <w:szCs w:val="24"/>
+        </w:rPr>
+        <w:t xml:space="preserve">, która prowadzi do pliku </w:t>
+      </w:r>
+      <w:proofErr w:type="spellStart"/>
+      <w:r>
+        <w:rPr>
+          <w:rFonts w:ascii="Times New Roman" w:hAnsi="Times New Roman" w:cs="Times New Roman"/>
+          <w:sz w:val="24"/>
+          <w:szCs w:val="24"/>
+        </w:rPr>
+        <w:t>index.tsx</w:t>
+      </w:r>
+      <w:proofErr w:type="spellEnd"/>
+      <w:r>
+        <w:rPr>
+          <w:rFonts w:ascii="Times New Roman" w:hAnsi="Times New Roman" w:cs="Times New Roman"/>
+          <w:sz w:val="24"/>
+          <w:szCs w:val="24"/>
+        </w:rPr>
+        <w:t xml:space="preserve"> zawartego w folderze </w:t>
+      </w:r>
+      <w:proofErr w:type="spellStart"/>
+      <w:r>
+        <w:rPr>
+          <w:rFonts w:ascii="Times New Roman" w:hAnsi="Times New Roman" w:cs="Times New Roman"/>
+          <w:sz w:val="24"/>
+          <w:szCs w:val="24"/>
+        </w:rPr>
+        <w:t>about</w:t>
+      </w:r>
+      <w:proofErr w:type="spellEnd"/>
+      <w:r>
+        <w:rPr>
+          <w:rFonts w:ascii="Times New Roman" w:hAnsi="Times New Roman" w:cs="Times New Roman"/>
+          <w:sz w:val="24"/>
+          <w:szCs w:val="24"/>
+        </w:rPr>
+        <w:t xml:space="preserve">. </w:t>
       </w:r>
     </w:p>
     <w:p>
@@ -10590,23 +10930,56 @@
           <w:szCs w:val="24"/>
         </w:rPr>
       </w:pPr>
-      <w:proofErr w:type="spellStart"/>
-      <w:r>
-        <w:rPr>
-          <w:rFonts w:ascii="Times New Roman" w:hAnsi="Times New Roman" w:cs="Times New Roman"/>
-          <w:sz w:val="24"/>
-          <w:szCs w:val="24"/>
-        </w:rPr>
-        <w:t>Instotne</w:t>
-      </w:r>
-      <w:proofErr w:type="spellEnd"/>
-      <w:r>
-        <w:rPr>
-          <w:rFonts w:ascii="Times New Roman" w:hAnsi="Times New Roman" w:cs="Times New Roman"/>
-          <w:sz w:val="24"/>
-          <w:szCs w:val="24"/>
-        </w:rPr>
-        <w:t xml:space="preserve"> fragmenty stronek</w:t>
+      <w:r>
+        <w:rPr>
+          <w:rFonts w:ascii="Times New Roman" w:hAnsi="Times New Roman" w:cs="Times New Roman"/>
+          <w:sz w:val="24"/>
+          <w:szCs w:val="24"/>
+        </w:rPr>
+        <w:lastRenderedPageBreak/>
+        <w:t xml:space="preserve"> </w:t>
+      </w:r>
+      <w:r>
+        <w:rPr>
+          <w:rFonts w:ascii="Times New Roman" w:hAnsi="Times New Roman" w:cs="Times New Roman"/>
+          <w:sz w:val="24"/>
+          <w:szCs w:val="24"/>
+        </w:rPr>
+        <w:drawing>
+          <wp:inline distT="0" distB="0" distL="0" distR="0" wp14:anchorId="5B6855C3" wp14:editId="3B0FF114">
+            <wp:extent cx="5098211" cy="1558299"/>
+            <wp:effectExtent l="0" t="0" r="7620" b="3810"/>
+            <wp:docPr id="17" name="Obraz 17"/>
+            <wp:cNvGraphicFramePr>
+              <a:graphicFrameLocks xmlns:a="http://schemas.openxmlformats.org/drawingml/2006/main" noChangeAspect="1"/>
+            </wp:cNvGraphicFramePr>
+            <a:graphic xmlns:a="http://schemas.openxmlformats.org/drawingml/2006/main">
+              <a:graphicData uri="http://schemas.openxmlformats.org/drawingml/2006/picture">
+                <pic:pic xmlns:pic="http://schemas.openxmlformats.org/drawingml/2006/picture">
+                  <pic:nvPicPr>
+                    <pic:cNvPr id="0" name=""/>
+                    <pic:cNvPicPr/>
+                  </pic:nvPicPr>
+                  <pic:blipFill>
+                    <a:blip r:embed="rId36"/>
+                    <a:stretch>
+                      <a:fillRect/>
+                    </a:stretch>
+                  </pic:blipFill>
+                  <pic:spPr>
+                    <a:xfrm>
+                      <a:off x="0" y="0"/>
+                      <a:ext cx="5101699" cy="1559365"/>
+                    </a:xfrm>
+                    <a:prstGeom prst="rect">
+                      <a:avLst/>
+                    </a:prstGeom>
+                  </pic:spPr>
+                </pic:pic>
+              </a:graphicData>
+            </a:graphic>
+          </wp:inline>
+        </w:drawing>
       </w:r>
     </w:p>
     <w:p>
@@ -10621,32 +10994,900 @@
           <w:szCs w:val="24"/>
         </w:rPr>
       </w:pPr>
-      <w:r>
-        <w:rPr>
-          <w:rFonts w:ascii="Times New Roman" w:hAnsi="Times New Roman" w:cs="Times New Roman"/>
-          <w:sz w:val="24"/>
-          <w:szCs w:val="24"/>
-        </w:rPr>
-        <w:t xml:space="preserve">Budowa wykresów, cały proces, pobieranie, przekazanie do </w:t>
-      </w:r>
-      <w:proofErr w:type="spellStart"/>
-      <w:r>
-        <w:rPr>
-          <w:rFonts w:ascii="Times New Roman" w:hAnsi="Times New Roman" w:cs="Times New Roman"/>
-          <w:sz w:val="24"/>
-          <w:szCs w:val="24"/>
-        </w:rPr>
-        <w:t>adapterka</w:t>
-      </w:r>
-      <w:proofErr w:type="spellEnd"/>
-      <w:r>
-        <w:rPr>
-          <w:rFonts w:ascii="Times New Roman" w:hAnsi="Times New Roman" w:cs="Times New Roman"/>
-          <w:sz w:val="24"/>
-          <w:szCs w:val="24"/>
-        </w:rPr>
-        <w:t>, wyliczanie, jest to rozwiązanie gotowe do dalszej rozbudowy.</w:t>
-      </w:r>
+    </w:p>
+    <w:p>
+      <w:pPr>
+        <w:pStyle w:val="Akapitzlist"/>
+        <w:tabs>
+          <w:tab w:val="left" w:pos="5814"/>
+        </w:tabs>
+        <w:rPr>
+          <w:rFonts w:ascii="Times New Roman" w:hAnsi="Times New Roman" w:cs="Times New Roman"/>
+          <w:sz w:val="24"/>
+          <w:szCs w:val="24"/>
+        </w:rPr>
+      </w:pPr>
+      <w:r>
+        <w:rPr>
+          <w:rFonts w:ascii="Times New Roman" w:hAnsi="Times New Roman" w:cs="Times New Roman"/>
+          <w:sz w:val="24"/>
+          <w:szCs w:val="24"/>
+        </w:rPr>
+        <w:t xml:space="preserve">Główną założeniem projektu </w:t>
+      </w:r>
+      <w:proofErr w:type="spellStart"/>
+      <w:r>
+        <w:rPr>
+          <w:rFonts w:ascii="Times New Roman" w:hAnsi="Times New Roman" w:cs="Times New Roman"/>
+          <w:sz w:val="24"/>
+          <w:szCs w:val="24"/>
+        </w:rPr>
+        <w:t>Beheer</w:t>
+      </w:r>
+      <w:proofErr w:type="spellEnd"/>
+      <w:r>
+        <w:rPr>
+          <w:rFonts w:ascii="Times New Roman" w:hAnsi="Times New Roman" w:cs="Times New Roman"/>
+          <w:sz w:val="24"/>
+          <w:szCs w:val="24"/>
+        </w:rPr>
+        <w:t xml:space="preserve"> jest tworzenie i zarządzanie funkcjonalnościami. Jako iż użytkownicy będą spędzać w tej części aplikacji, interfejs użytkownika powinien być czytelny i intuicyjny. Autor zdecydował się aby listę funkcjonalności przedstawić w tabeli, jak ukazano na rys XXX. Wybór tego rozwiązania pozwolił na umieszczenie przycisków kopiuj – zielony z ikoną dwóch kartek nakładających na siebie, przycisk typu </w:t>
+      </w:r>
+      <w:proofErr w:type="spellStart"/>
+      <w:r>
+        <w:rPr>
+          <w:rFonts w:ascii="Times New Roman" w:hAnsi="Times New Roman" w:cs="Times New Roman"/>
+          <w:sz w:val="24"/>
+          <w:szCs w:val="24"/>
+        </w:rPr>
+        <w:t>swich</w:t>
+      </w:r>
+      <w:proofErr w:type="spellEnd"/>
+      <w:r>
+        <w:rPr>
+          <w:rFonts w:ascii="Times New Roman" w:hAnsi="Times New Roman" w:cs="Times New Roman"/>
+          <w:sz w:val="24"/>
+          <w:szCs w:val="24"/>
+        </w:rPr>
+        <w:t xml:space="preserve"> – odpowiadający za przełączanie stanu flagi, oraz przycisk usuń – czerwony </w:t>
+      </w:r>
+      <w:r>
+        <w:rPr>
+          <w:rFonts w:ascii="Times New Roman" w:hAnsi="Times New Roman" w:cs="Times New Roman"/>
+          <w:sz w:val="24"/>
+          <w:szCs w:val="24"/>
+        </w:rPr>
+        <w:t>opatrzony</w:t>
+      </w:r>
+      <w:r>
+        <w:rPr>
+          <w:rFonts w:ascii="Times New Roman" w:hAnsi="Times New Roman" w:cs="Times New Roman"/>
+          <w:sz w:val="24"/>
+          <w:szCs w:val="24"/>
+        </w:rPr>
+        <w:t xml:space="preserve"> w ikonę kosza. </w:t>
+      </w:r>
+      <w:r>
+        <w:rPr>
+          <w:rFonts w:ascii="Times New Roman" w:hAnsi="Times New Roman" w:cs="Times New Roman"/>
+          <w:sz w:val="24"/>
+          <w:szCs w:val="24"/>
+        </w:rPr>
+        <w:t xml:space="preserve">W odróżnieniu od tekstu stosowanie ikon przykuwa uwagę użytkownika, zajmują mniej miejsca na stronie – szczególnie ważny aspekt tworząc witrynę przeznaczoną na urządzenia mobilne, łatwo je </w:t>
+      </w:r>
+      <w:proofErr w:type="spellStart"/>
+      <w:r>
+        <w:rPr>
+          <w:rFonts w:ascii="Times New Roman" w:hAnsi="Times New Roman" w:cs="Times New Roman"/>
+          <w:sz w:val="24"/>
+          <w:szCs w:val="24"/>
+        </w:rPr>
+        <w:t>ostylować</w:t>
+      </w:r>
+      <w:proofErr w:type="spellEnd"/>
+      <w:r>
+        <w:rPr>
+          <w:rFonts w:ascii="Times New Roman" w:hAnsi="Times New Roman" w:cs="Times New Roman"/>
+          <w:sz w:val="24"/>
+          <w:szCs w:val="24"/>
+        </w:rPr>
+        <w:t xml:space="preserve"> i wdrożyć, urozmaicają treść – nie zlewają się z resztą strony.</w:t>
+      </w:r>
+      <w:r>
+        <w:rPr>
+          <w:rFonts w:ascii="Times New Roman" w:hAnsi="Times New Roman" w:cs="Times New Roman"/>
+          <w:sz w:val="24"/>
+          <w:szCs w:val="24"/>
+        </w:rPr>
+        <w:t xml:space="preserve"> </w:t>
+      </w:r>
+    </w:p>
+    <w:p>
+      <w:pPr>
+        <w:pStyle w:val="Akapitzlist"/>
+        <w:tabs>
+          <w:tab w:val="left" w:pos="5814"/>
+        </w:tabs>
+        <w:rPr>
+          <w:rFonts w:ascii="Times New Roman" w:hAnsi="Times New Roman" w:cs="Times New Roman"/>
+          <w:sz w:val="24"/>
+          <w:szCs w:val="24"/>
+        </w:rPr>
+      </w:pPr>
+      <w:r>
+        <w:rPr>
+          <w:rFonts w:ascii="Times New Roman" w:hAnsi="Times New Roman" w:cs="Times New Roman"/>
+          <w:sz w:val="24"/>
+          <w:szCs w:val="24"/>
+        </w:rPr>
+        <w:t xml:space="preserve">Na górze strony można zauważyć tekst „Jeśli nie ma tutaj Twojej funkcjonalności – </w:t>
+      </w:r>
+      <w:proofErr w:type="spellStart"/>
+      <w:r>
+        <w:rPr>
+          <w:rFonts w:ascii="Times New Roman" w:hAnsi="Times New Roman" w:cs="Times New Roman"/>
+          <w:sz w:val="24"/>
+          <w:szCs w:val="24"/>
+        </w:rPr>
+        <w:t>stworz</w:t>
+      </w:r>
+      <w:proofErr w:type="spellEnd"/>
+      <w:r>
+        <w:rPr>
+          <w:rFonts w:ascii="Times New Roman" w:hAnsi="Times New Roman" w:cs="Times New Roman"/>
+          <w:sz w:val="24"/>
+          <w:szCs w:val="24"/>
+        </w:rPr>
+        <w:t xml:space="preserve"> ją.”. Jest to odnośnik który przenosi użytkownika do podstrony z formularzem tworzenia funkcjonalności – wymagane jest tylko wprowadzenie nazwy</w:t>
+      </w:r>
+      <w:r>
+        <w:rPr>
+          <w:rFonts w:ascii="Times New Roman" w:hAnsi="Times New Roman" w:cs="Times New Roman"/>
+          <w:sz w:val="24"/>
+          <w:szCs w:val="24"/>
+        </w:rPr>
+        <w:t xml:space="preserve"> nowej funkcjonalności</w:t>
+      </w:r>
+      <w:r>
+        <w:rPr>
+          <w:rFonts w:ascii="Times New Roman" w:hAnsi="Times New Roman" w:cs="Times New Roman"/>
+          <w:sz w:val="24"/>
+          <w:szCs w:val="24"/>
+        </w:rPr>
+        <w:t xml:space="preserve">. </w:t>
+      </w:r>
+    </w:p>
+    <w:p>
+      <w:pPr>
+        <w:pStyle w:val="Akapitzlist"/>
+        <w:tabs>
+          <w:tab w:val="left" w:pos="5814"/>
+        </w:tabs>
+        <w:rPr>
+          <w:rFonts w:ascii="Times New Roman" w:hAnsi="Times New Roman" w:cs="Times New Roman"/>
+          <w:sz w:val="24"/>
+          <w:szCs w:val="24"/>
+        </w:rPr>
+      </w:pPr>
+      <w:r>
+        <w:rPr>
+          <w:rFonts w:ascii="Times New Roman" w:hAnsi="Times New Roman" w:cs="Times New Roman"/>
+          <w:sz w:val="24"/>
+          <w:szCs w:val="24"/>
+        </w:rPr>
+        <w:t xml:space="preserve">Biorąc pod uwagę obszerne systemy deweloper może chcieć tworzyć dziesiątki, jeżeli nie setki flag. </w:t>
+      </w:r>
+      <w:r>
+        <w:rPr>
+          <w:rFonts w:ascii="Times New Roman" w:hAnsi="Times New Roman" w:cs="Times New Roman"/>
+          <w:sz w:val="24"/>
+          <w:szCs w:val="24"/>
+        </w:rPr>
+        <w:t xml:space="preserve">Aby zwiększyć </w:t>
+      </w:r>
+      <w:r>
+        <w:rPr>
+          <w:rFonts w:ascii="Times New Roman" w:hAnsi="Times New Roman" w:cs="Times New Roman"/>
+          <w:sz w:val="24"/>
+          <w:szCs w:val="24"/>
+        </w:rPr>
+        <w:t>komfort</w:t>
+      </w:r>
+      <w:r>
+        <w:rPr>
+          <w:rFonts w:ascii="Times New Roman" w:hAnsi="Times New Roman" w:cs="Times New Roman"/>
+          <w:sz w:val="24"/>
+          <w:szCs w:val="24"/>
+        </w:rPr>
+        <w:t xml:space="preserve"> korzystania z serwisu</w:t>
+      </w:r>
+      <w:r>
+        <w:rPr>
+          <w:rFonts w:ascii="Times New Roman" w:hAnsi="Times New Roman" w:cs="Times New Roman"/>
+          <w:sz w:val="24"/>
+          <w:szCs w:val="24"/>
+        </w:rPr>
+        <w:t xml:space="preserve"> i zaoszczędzić czas użytkowników</w:t>
+      </w:r>
+      <w:r>
+        <w:rPr>
+          <w:rFonts w:ascii="Times New Roman" w:hAnsi="Times New Roman" w:cs="Times New Roman"/>
+          <w:sz w:val="24"/>
+          <w:szCs w:val="24"/>
+        </w:rPr>
+        <w:t>, autor zdecydował się wprowadzić pole wyszukiwania</w:t>
+      </w:r>
+      <w:r>
+        <w:rPr>
+          <w:rFonts w:ascii="Times New Roman" w:hAnsi="Times New Roman" w:cs="Times New Roman"/>
+          <w:sz w:val="24"/>
+          <w:szCs w:val="24"/>
+        </w:rPr>
+        <w:t xml:space="preserve">. </w:t>
+      </w:r>
+    </w:p>
+    <w:p>
+      <w:pPr>
+        <w:pStyle w:val="Akapitzlist"/>
+        <w:tabs>
+          <w:tab w:val="left" w:pos="5814"/>
+        </w:tabs>
+        <w:rPr>
+          <w:rFonts w:ascii="Times New Roman" w:hAnsi="Times New Roman" w:cs="Times New Roman"/>
+          <w:sz w:val="24"/>
+          <w:szCs w:val="24"/>
+        </w:rPr>
+      </w:pPr>
+      <w:r>
+        <w:rPr>
+          <w:rFonts w:ascii="Times New Roman" w:hAnsi="Times New Roman" w:cs="Times New Roman"/>
+          <w:sz w:val="24"/>
+          <w:szCs w:val="24"/>
+        </w:rPr>
+        <w:drawing>
+          <wp:inline distT="0" distB="0" distL="0" distR="0" wp14:anchorId="779B9E02" wp14:editId="2809AEE2">
+            <wp:extent cx="4344007" cy="2391109"/>
+            <wp:effectExtent l="0" t="0" r="0" b="9525"/>
+            <wp:docPr id="21" name="Obraz 21"/>
+            <wp:cNvGraphicFramePr>
+              <a:graphicFrameLocks xmlns:a="http://schemas.openxmlformats.org/drawingml/2006/main" noChangeAspect="1"/>
+            </wp:cNvGraphicFramePr>
+            <a:graphic xmlns:a="http://schemas.openxmlformats.org/drawingml/2006/main">
+              <a:graphicData uri="http://schemas.openxmlformats.org/drawingml/2006/picture">
+                <pic:pic xmlns:pic="http://schemas.openxmlformats.org/drawingml/2006/picture">
+                  <pic:nvPicPr>
+                    <pic:cNvPr id="0" name=""/>
+                    <pic:cNvPicPr/>
+                  </pic:nvPicPr>
+                  <pic:blipFill>
+                    <a:blip r:embed="rId37"/>
+                    <a:stretch>
+                      <a:fillRect/>
+                    </a:stretch>
+                  </pic:blipFill>
+                  <pic:spPr>
+                    <a:xfrm>
+                      <a:off x="0" y="0"/>
+                      <a:ext cx="4344007" cy="2391109"/>
+                    </a:xfrm>
+                    <a:prstGeom prst="rect">
+                      <a:avLst/>
+                    </a:prstGeom>
+                  </pic:spPr>
+                </pic:pic>
+              </a:graphicData>
+            </a:graphic>
+          </wp:inline>
+        </w:drawing>
+      </w:r>
+    </w:p>
+    <w:p>
+      <w:pPr>
+        <w:pStyle w:val="Akapitzlist"/>
+        <w:tabs>
+          <w:tab w:val="left" w:pos="5814"/>
+        </w:tabs>
+        <w:rPr>
+          <w:rFonts w:ascii="Times New Roman" w:hAnsi="Times New Roman" w:cs="Times New Roman"/>
+          <w:sz w:val="24"/>
+          <w:szCs w:val="24"/>
+        </w:rPr>
+      </w:pPr>
+    </w:p>
+    <w:p>
+      <w:pPr>
+        <w:pStyle w:val="Akapitzlist"/>
+        <w:tabs>
+          <w:tab w:val="left" w:pos="5814"/>
+        </w:tabs>
+        <w:rPr>
+          <w:rFonts w:ascii="Times New Roman" w:hAnsi="Times New Roman" w:cs="Times New Roman"/>
+          <w:sz w:val="24"/>
+          <w:szCs w:val="24"/>
+        </w:rPr>
+      </w:pPr>
+      <w:r>
+        <w:rPr>
+          <w:rFonts w:ascii="Times New Roman" w:hAnsi="Times New Roman" w:cs="Times New Roman"/>
+          <w:sz w:val="24"/>
+          <w:szCs w:val="24"/>
+        </w:rPr>
+        <w:t>Implementację</w:t>
+      </w:r>
+      <w:r>
+        <w:rPr>
+          <w:rFonts w:ascii="Times New Roman" w:hAnsi="Times New Roman" w:cs="Times New Roman"/>
+          <w:sz w:val="24"/>
+          <w:szCs w:val="24"/>
+        </w:rPr>
+        <w:t xml:space="preserve"> </w:t>
+      </w:r>
+      <w:r>
+        <w:rPr>
+          <w:rFonts w:ascii="Times New Roman" w:hAnsi="Times New Roman" w:cs="Times New Roman"/>
+          <w:sz w:val="24"/>
+          <w:szCs w:val="24"/>
+        </w:rPr>
+        <w:t>wyszukiwania funkcjonalności zaprezentowano na rysunku XXX.</w:t>
+      </w:r>
+    </w:p>
+    <w:p>
+      <w:pPr>
+        <w:pStyle w:val="Akapitzlist"/>
+        <w:tabs>
+          <w:tab w:val="left" w:pos="5814"/>
+        </w:tabs>
+        <w:rPr>
+          <w:rFonts w:ascii="Times New Roman" w:hAnsi="Times New Roman" w:cs="Times New Roman"/>
+          <w:sz w:val="24"/>
+          <w:szCs w:val="24"/>
+        </w:rPr>
+      </w:pPr>
+      <w:r>
+        <w:rPr>
+          <w:rFonts w:ascii="Times New Roman" w:hAnsi="Times New Roman" w:cs="Times New Roman"/>
+          <w:sz w:val="24"/>
+          <w:szCs w:val="24"/>
+        </w:rPr>
+        <w:t xml:space="preserve">Wspomniano wcześniej, że lista obiektów </w:t>
+      </w:r>
+      <w:proofErr w:type="spellStart"/>
+      <w:r>
+        <w:rPr>
+          <w:rFonts w:ascii="Times New Roman" w:hAnsi="Times New Roman" w:cs="Times New Roman"/>
+          <w:sz w:val="24"/>
+          <w:szCs w:val="24"/>
+        </w:rPr>
+        <w:t>Feature</w:t>
+      </w:r>
+      <w:proofErr w:type="spellEnd"/>
+      <w:r>
+        <w:rPr>
+          <w:rFonts w:ascii="Times New Roman" w:hAnsi="Times New Roman" w:cs="Times New Roman"/>
+          <w:sz w:val="24"/>
+          <w:szCs w:val="24"/>
+        </w:rPr>
+        <w:t xml:space="preserve"> przechowywana jest w stanie komponentu </w:t>
+      </w:r>
+      <w:proofErr w:type="spellStart"/>
+      <w:r>
+        <w:rPr>
+          <w:rFonts w:ascii="Times New Roman" w:hAnsi="Times New Roman" w:cs="Times New Roman"/>
+          <w:sz w:val="24"/>
+          <w:szCs w:val="24"/>
+        </w:rPr>
+        <w:t>FeatureList</w:t>
+      </w:r>
+      <w:proofErr w:type="spellEnd"/>
+      <w:r>
+        <w:rPr>
+          <w:rFonts w:ascii="Times New Roman" w:hAnsi="Times New Roman" w:cs="Times New Roman"/>
+          <w:sz w:val="24"/>
+          <w:szCs w:val="24"/>
+        </w:rPr>
+        <w:t xml:space="preserve">,  za każdym razem gdy następuje przeładowanie strony lista dostępnych funkcjonalności zostaje </w:t>
+      </w:r>
+      <w:proofErr w:type="spellStart"/>
+      <w:r>
+        <w:rPr>
+          <w:rFonts w:ascii="Times New Roman" w:hAnsi="Times New Roman" w:cs="Times New Roman"/>
+          <w:sz w:val="24"/>
+          <w:szCs w:val="24"/>
+        </w:rPr>
+        <w:t>zaciagnięta</w:t>
+      </w:r>
+      <w:proofErr w:type="spellEnd"/>
+      <w:r>
+        <w:rPr>
+          <w:rFonts w:ascii="Times New Roman" w:hAnsi="Times New Roman" w:cs="Times New Roman"/>
+          <w:sz w:val="24"/>
+          <w:szCs w:val="24"/>
+        </w:rPr>
+        <w:t xml:space="preserve"> z bazy danych i zapisana do zmiennej </w:t>
+      </w:r>
+      <w:proofErr w:type="spellStart"/>
+      <w:r>
+        <w:rPr>
+          <w:rFonts w:ascii="Times New Roman" w:hAnsi="Times New Roman" w:cs="Times New Roman"/>
+          <w:sz w:val="24"/>
+          <w:szCs w:val="24"/>
+        </w:rPr>
+        <w:t>features</w:t>
+      </w:r>
+      <w:proofErr w:type="spellEnd"/>
+      <w:r>
+        <w:rPr>
+          <w:rFonts w:ascii="Times New Roman" w:hAnsi="Times New Roman" w:cs="Times New Roman"/>
+          <w:sz w:val="24"/>
+          <w:szCs w:val="24"/>
+        </w:rPr>
+        <w:t xml:space="preserve">. Podczas wyszukiwania nie możemy stracić pierwotnej listy funkcjonalności, a zaciąganie jej na nowo za każdym razem gdy użytkownik  wprowadzi tekst do pola wyszukiwania byłoby zbyt powolne i tworzyło niepotrzebne zapytania do bazy </w:t>
+      </w:r>
+      <w:r>
+        <w:rPr>
+          <w:rFonts w:ascii="Times New Roman" w:hAnsi="Times New Roman" w:cs="Times New Roman"/>
+          <w:sz w:val="24"/>
+          <w:szCs w:val="24"/>
+        </w:rPr>
+        <w:lastRenderedPageBreak/>
+        <w:t xml:space="preserve">danych. Zdecydowano się utworzyć kopię pełnej listy </w:t>
+      </w:r>
+      <w:proofErr w:type="spellStart"/>
+      <w:r>
+        <w:rPr>
+          <w:rFonts w:ascii="Times New Roman" w:hAnsi="Times New Roman" w:cs="Times New Roman"/>
+          <w:sz w:val="24"/>
+          <w:szCs w:val="24"/>
+        </w:rPr>
+        <w:t>funkcjonalości</w:t>
+      </w:r>
+      <w:proofErr w:type="spellEnd"/>
+      <w:r>
+        <w:rPr>
+          <w:rFonts w:ascii="Times New Roman" w:hAnsi="Times New Roman" w:cs="Times New Roman"/>
+          <w:sz w:val="24"/>
+          <w:szCs w:val="24"/>
+        </w:rPr>
+        <w:t xml:space="preserve"> – którą nazwano </w:t>
+      </w:r>
+      <w:proofErr w:type="spellStart"/>
+      <w:r>
+        <w:rPr>
+          <w:rFonts w:ascii="Times New Roman" w:hAnsi="Times New Roman" w:cs="Times New Roman"/>
+          <w:sz w:val="24"/>
+          <w:szCs w:val="24"/>
+        </w:rPr>
+        <w:t>allFeatures</w:t>
+      </w:r>
+      <w:proofErr w:type="spellEnd"/>
+      <w:r>
+        <w:rPr>
+          <w:rFonts w:ascii="Times New Roman" w:hAnsi="Times New Roman" w:cs="Times New Roman"/>
+          <w:sz w:val="24"/>
+          <w:szCs w:val="24"/>
+        </w:rPr>
+        <w:t xml:space="preserve">. Inicjalizowana jest w momencie wpisywania tekstu  w polu wyszukiwania. </w:t>
+      </w:r>
+      <w:r>
+        <w:rPr>
+          <w:rFonts w:ascii="Times New Roman" w:hAnsi="Times New Roman" w:cs="Times New Roman"/>
+          <w:sz w:val="24"/>
+          <w:szCs w:val="24"/>
+        </w:rPr>
+        <w:t xml:space="preserve">Kolejno </w:t>
+      </w:r>
+      <w:r>
+        <w:rPr>
+          <w:rFonts w:ascii="Times New Roman" w:hAnsi="Times New Roman" w:cs="Times New Roman"/>
+          <w:sz w:val="24"/>
+          <w:szCs w:val="24"/>
+        </w:rPr>
+        <w:t xml:space="preserve">podstawie wartości </w:t>
+      </w:r>
+      <w:r>
+        <w:rPr>
+          <w:rFonts w:ascii="Times New Roman" w:hAnsi="Times New Roman" w:cs="Times New Roman"/>
+          <w:sz w:val="24"/>
+          <w:szCs w:val="24"/>
+        </w:rPr>
+        <w:t>jaką</w:t>
+      </w:r>
+      <w:r>
+        <w:rPr>
+          <w:rFonts w:ascii="Times New Roman" w:hAnsi="Times New Roman" w:cs="Times New Roman"/>
+          <w:sz w:val="24"/>
+          <w:szCs w:val="24"/>
+        </w:rPr>
+        <w:t xml:space="preserve"> wpisał użytkownik</w:t>
+      </w:r>
+      <w:r>
+        <w:rPr>
+          <w:rFonts w:ascii="Times New Roman" w:hAnsi="Times New Roman" w:cs="Times New Roman"/>
+          <w:sz w:val="24"/>
+          <w:szCs w:val="24"/>
+        </w:rPr>
+        <w:t xml:space="preserve"> zapada decyzja, jeśli pole jest puste – należy wyświetlić wszystkie funkcjonalności, w przeciwnym wypadku należy wybrać tylko te funkcjonalności których nazwa rozpoczyna się od wprowadzonego tekstu. Dla wygody użytkownika wyszukiwanie nie uwzględnia wielkości liter (</w:t>
+      </w:r>
+      <w:proofErr w:type="spellStart"/>
+      <w:r>
+        <w:rPr>
+          <w:rFonts w:ascii="Times New Roman" w:hAnsi="Times New Roman" w:cs="Times New Roman"/>
+          <w:sz w:val="24"/>
+          <w:szCs w:val="24"/>
+        </w:rPr>
+        <w:t>case</w:t>
+      </w:r>
+      <w:proofErr w:type="spellEnd"/>
+      <w:r>
+        <w:rPr>
+          <w:rFonts w:ascii="Times New Roman" w:hAnsi="Times New Roman" w:cs="Times New Roman"/>
+          <w:sz w:val="24"/>
+          <w:szCs w:val="24"/>
+        </w:rPr>
+        <w:t xml:space="preserve"> </w:t>
+      </w:r>
+      <w:proofErr w:type="spellStart"/>
+      <w:r>
+        <w:rPr>
+          <w:rFonts w:ascii="Times New Roman" w:hAnsi="Times New Roman" w:cs="Times New Roman"/>
+          <w:sz w:val="24"/>
+          <w:szCs w:val="24"/>
+        </w:rPr>
+        <w:t>insensetive</w:t>
+      </w:r>
+      <w:proofErr w:type="spellEnd"/>
+      <w:r>
+        <w:rPr>
+          <w:rFonts w:ascii="Times New Roman" w:hAnsi="Times New Roman" w:cs="Times New Roman"/>
+          <w:sz w:val="24"/>
+          <w:szCs w:val="24"/>
+        </w:rPr>
+        <w:t>).</w:t>
+      </w:r>
+    </w:p>
+    <w:p>
+      <w:pPr>
+        <w:pStyle w:val="Akapitzlist"/>
+        <w:tabs>
+          <w:tab w:val="left" w:pos="5814"/>
+        </w:tabs>
+        <w:jc w:val="center"/>
+        <w:rPr>
+          <w:rFonts w:ascii="Times New Roman" w:hAnsi="Times New Roman" w:cs="Times New Roman"/>
+          <w:sz w:val="24"/>
+          <w:szCs w:val="24"/>
+        </w:rPr>
+      </w:pPr>
+      <w:r>
+        <w:rPr>
+          <w:rFonts w:ascii="Times New Roman" w:hAnsi="Times New Roman" w:cs="Times New Roman"/>
+          <w:sz w:val="24"/>
+          <w:szCs w:val="24"/>
+        </w:rPr>
+        <w:drawing>
+          <wp:inline distT="0" distB="0" distL="0" distR="0" wp14:anchorId="23652438" wp14:editId="4C22D2D1">
+            <wp:extent cx="4095750" cy="2005505"/>
+            <wp:effectExtent l="0" t="0" r="0" b="0"/>
+            <wp:docPr id="22" name="Obraz 22"/>
+            <wp:cNvGraphicFramePr>
+              <a:graphicFrameLocks xmlns:a="http://schemas.openxmlformats.org/drawingml/2006/main" noChangeAspect="1"/>
+            </wp:cNvGraphicFramePr>
+            <a:graphic xmlns:a="http://schemas.openxmlformats.org/drawingml/2006/main">
+              <a:graphicData uri="http://schemas.openxmlformats.org/drawingml/2006/picture">
+                <pic:pic xmlns:pic="http://schemas.openxmlformats.org/drawingml/2006/picture">
+                  <pic:nvPicPr>
+                    <pic:cNvPr id="0" name=""/>
+                    <pic:cNvPicPr/>
+                  </pic:nvPicPr>
+                  <pic:blipFill>
+                    <a:blip r:embed="rId38"/>
+                    <a:stretch>
+                      <a:fillRect/>
+                    </a:stretch>
+                  </pic:blipFill>
+                  <pic:spPr>
+                    <a:xfrm>
+                      <a:off x="0" y="0"/>
+                      <a:ext cx="4096322" cy="2005785"/>
+                    </a:xfrm>
+                    <a:prstGeom prst="rect">
+                      <a:avLst/>
+                    </a:prstGeom>
+                  </pic:spPr>
+                </pic:pic>
+              </a:graphicData>
+            </a:graphic>
+          </wp:inline>
+        </w:drawing>
+      </w:r>
+    </w:p>
+    <w:p>
+      <w:pPr>
+        <w:pStyle w:val="Akapitzlist"/>
+        <w:tabs>
+          <w:tab w:val="left" w:pos="5814"/>
+        </w:tabs>
+        <w:rPr>
+          <w:rFonts w:ascii="Times New Roman" w:hAnsi="Times New Roman" w:cs="Times New Roman"/>
+          <w:sz w:val="24"/>
+          <w:szCs w:val="24"/>
+        </w:rPr>
+      </w:pPr>
+    </w:p>
+    <w:p>
+      <w:pPr>
+        <w:pStyle w:val="Akapitzlist"/>
+        <w:tabs>
+          <w:tab w:val="left" w:pos="5814"/>
+        </w:tabs>
+        <w:rPr>
+          <w:rFonts w:ascii="Times New Roman" w:hAnsi="Times New Roman" w:cs="Times New Roman"/>
+          <w:sz w:val="24"/>
+          <w:szCs w:val="24"/>
+        </w:rPr>
+      </w:pPr>
+      <w:r>
+        <w:rPr>
+          <w:rFonts w:ascii="Times New Roman" w:hAnsi="Times New Roman" w:cs="Times New Roman"/>
+          <w:sz w:val="24"/>
+          <w:szCs w:val="24"/>
+        </w:rPr>
+        <w:t xml:space="preserve">Klikając na funkcjonalność w tabeli z rysunku XXX, zostaniemy przeniesieni do widoku wykresu, przedstawiono to na rysunku XXX. Graficzne przedstawienie </w:t>
+      </w:r>
+      <w:r>
+        <w:rPr>
+          <w:rFonts w:ascii="Times New Roman" w:hAnsi="Times New Roman" w:cs="Times New Roman"/>
+          <w:sz w:val="24"/>
+          <w:szCs w:val="24"/>
+        </w:rPr>
+        <w:t xml:space="preserve">danych znacznie lepiej wpływa na odbiorcę niżeli czyste dane. Wykres domyślnie </w:t>
+      </w:r>
+      <w:proofErr w:type="spellStart"/>
+      <w:r>
+        <w:rPr>
+          <w:rFonts w:ascii="Times New Roman" w:hAnsi="Times New Roman" w:cs="Times New Roman"/>
+          <w:sz w:val="24"/>
+          <w:szCs w:val="24"/>
+        </w:rPr>
+        <w:t>sporządany</w:t>
+      </w:r>
+      <w:proofErr w:type="spellEnd"/>
+      <w:r>
+        <w:rPr>
+          <w:rFonts w:ascii="Times New Roman" w:hAnsi="Times New Roman" w:cs="Times New Roman"/>
+          <w:sz w:val="24"/>
+          <w:szCs w:val="24"/>
+        </w:rPr>
+        <w:t xml:space="preserve"> jest z ostatnich 30 dni. Autor aby zachować przejrzystość i z myślą o dalszym rozwoju, zbudował obiekt </w:t>
+      </w:r>
+      <w:proofErr w:type="spellStart"/>
+      <w:r>
+        <w:rPr>
+          <w:rFonts w:ascii="Times New Roman" w:hAnsi="Times New Roman" w:cs="Times New Roman"/>
+          <w:sz w:val="24"/>
+          <w:szCs w:val="24"/>
+        </w:rPr>
+        <w:t>DataAdapter</w:t>
+      </w:r>
+      <w:proofErr w:type="spellEnd"/>
+      <w:r>
+        <w:rPr>
+          <w:rFonts w:ascii="Times New Roman" w:hAnsi="Times New Roman" w:cs="Times New Roman"/>
+          <w:sz w:val="24"/>
+          <w:szCs w:val="24"/>
+        </w:rPr>
+        <w:t xml:space="preserve">, który przyjmuje tablicę obiektów </w:t>
+      </w:r>
+      <w:proofErr w:type="spellStart"/>
+      <w:r>
+        <w:rPr>
+          <w:rFonts w:ascii="Times New Roman" w:hAnsi="Times New Roman" w:cs="Times New Roman"/>
+          <w:sz w:val="24"/>
+          <w:szCs w:val="24"/>
+        </w:rPr>
+        <w:t>PostExecutionData</w:t>
+      </w:r>
+      <w:proofErr w:type="spellEnd"/>
+      <w:r>
+        <w:rPr>
+          <w:rFonts w:ascii="Times New Roman" w:hAnsi="Times New Roman" w:cs="Times New Roman"/>
+          <w:sz w:val="24"/>
+          <w:szCs w:val="24"/>
+        </w:rPr>
+        <w:t xml:space="preserve"> – obiekty te otrzymujemy w wyniku uruchomienia kodu. </w:t>
+      </w:r>
+    </w:p>
+    <w:p>
+      <w:pPr>
+        <w:pStyle w:val="Akapitzlist"/>
+        <w:tabs>
+          <w:tab w:val="left" w:pos="5814"/>
+        </w:tabs>
+        <w:rPr>
+          <w:rFonts w:ascii="Times New Roman" w:hAnsi="Times New Roman" w:cs="Times New Roman"/>
+          <w:sz w:val="24"/>
+          <w:szCs w:val="24"/>
+        </w:rPr>
+      </w:pPr>
+      <w:r>
+        <w:rPr>
+          <w:rFonts w:ascii="Times New Roman" w:hAnsi="Times New Roman" w:cs="Times New Roman"/>
+          <w:sz w:val="24"/>
+          <w:szCs w:val="24"/>
+        </w:rPr>
+        <w:t xml:space="preserve">Wewnątrz obiektu </w:t>
+      </w:r>
+      <w:proofErr w:type="spellStart"/>
+      <w:r>
+        <w:rPr>
+          <w:rFonts w:ascii="Times New Roman" w:hAnsi="Times New Roman" w:cs="Times New Roman"/>
+          <w:sz w:val="24"/>
+          <w:szCs w:val="24"/>
+        </w:rPr>
+        <w:t>DataAdapter</w:t>
+      </w:r>
+      <w:proofErr w:type="spellEnd"/>
+      <w:r>
+        <w:rPr>
+          <w:rFonts w:ascii="Times New Roman" w:hAnsi="Times New Roman" w:cs="Times New Roman"/>
+          <w:sz w:val="24"/>
+          <w:szCs w:val="24"/>
+        </w:rPr>
+        <w:t xml:space="preserve">, odbywa się szereg kalkulacji. Korzystając z metod udostępnionych przez interfejs </w:t>
+      </w:r>
+      <w:proofErr w:type="spellStart"/>
+      <w:r>
+        <w:rPr>
+          <w:rFonts w:ascii="Times New Roman" w:hAnsi="Times New Roman" w:cs="Times New Roman"/>
+          <w:sz w:val="24"/>
+          <w:szCs w:val="24"/>
+        </w:rPr>
+        <w:t>api</w:t>
+      </w:r>
+      <w:proofErr w:type="spellEnd"/>
+      <w:r>
+        <w:rPr>
+          <w:rFonts w:ascii="Times New Roman" w:hAnsi="Times New Roman" w:cs="Times New Roman"/>
+          <w:sz w:val="24"/>
+          <w:szCs w:val="24"/>
+        </w:rPr>
+        <w:t xml:space="preserve"> obiektu, który przedstawiono na rysunku XXX, otrzymujemy dane potrzebne do </w:t>
+      </w:r>
+      <w:proofErr w:type="spellStart"/>
+      <w:r>
+        <w:rPr>
+          <w:rFonts w:ascii="Times New Roman" w:hAnsi="Times New Roman" w:cs="Times New Roman"/>
+          <w:sz w:val="24"/>
+          <w:szCs w:val="24"/>
+        </w:rPr>
+        <w:t>sporządenia</w:t>
+      </w:r>
+      <w:proofErr w:type="spellEnd"/>
+      <w:r>
+        <w:rPr>
+          <w:rFonts w:ascii="Times New Roman" w:hAnsi="Times New Roman" w:cs="Times New Roman"/>
+          <w:sz w:val="24"/>
+          <w:szCs w:val="24"/>
+        </w:rPr>
+        <w:t xml:space="preserve"> wykresu.</w:t>
+      </w:r>
+    </w:p>
+    <w:p>
+      <w:pPr>
+        <w:pStyle w:val="Akapitzlist"/>
+        <w:tabs>
+          <w:tab w:val="left" w:pos="5814"/>
+        </w:tabs>
+        <w:rPr>
+          <w:rFonts w:ascii="Times New Roman" w:hAnsi="Times New Roman" w:cs="Times New Roman"/>
+          <w:sz w:val="24"/>
+          <w:szCs w:val="24"/>
+        </w:rPr>
+      </w:pPr>
+      <w:r>
+        <w:rPr>
+          <w:rFonts w:ascii="Times New Roman" w:hAnsi="Times New Roman" w:cs="Times New Roman"/>
+          <w:sz w:val="24"/>
+          <w:szCs w:val="24"/>
+        </w:rPr>
+        <w:t>&lt;&lt;&lt;PRZEDSTAWIĆ SCREEEN -  INTERFACE DATA_ADAPTERA&gt;&gt;&gt;</w:t>
+      </w:r>
+    </w:p>
+    <w:p>
+      <w:pPr>
+        <w:pStyle w:val="Akapitzlist"/>
+        <w:tabs>
+          <w:tab w:val="left" w:pos="5814"/>
+        </w:tabs>
+        <w:rPr>
+          <w:rFonts w:ascii="Times New Roman" w:hAnsi="Times New Roman" w:cs="Times New Roman"/>
+          <w:sz w:val="24"/>
+          <w:szCs w:val="24"/>
+        </w:rPr>
+      </w:pPr>
+      <w:bookmarkStart w:id="21" w:name="_GoBack"/>
+      <w:bookmarkEnd w:id="21"/>
+    </w:p>
+    <w:p>
+      <w:pPr>
+        <w:pStyle w:val="Akapitzlist"/>
+        <w:tabs>
+          <w:tab w:val="left" w:pos="5814"/>
+        </w:tabs>
+        <w:rPr>
+          <w:rFonts w:ascii="Times New Roman" w:hAnsi="Times New Roman" w:cs="Times New Roman"/>
+          <w:sz w:val="24"/>
+          <w:szCs w:val="24"/>
+        </w:rPr>
+      </w:pPr>
+      <w:r>
+        <w:rPr>
+          <w:rFonts w:ascii="Times New Roman" w:hAnsi="Times New Roman" w:cs="Times New Roman"/>
+          <w:sz w:val="24"/>
+          <w:szCs w:val="24"/>
+        </w:rPr>
+        <w:drawing>
+          <wp:inline distT="0" distB="0" distL="0" distR="0" wp14:anchorId="0A1E300F" wp14:editId="29E32523">
+            <wp:extent cx="5761355" cy="2759399"/>
+            <wp:effectExtent l="0" t="0" r="0" b="3175"/>
+            <wp:docPr id="23" name="Obraz 23"/>
+            <wp:cNvGraphicFramePr>
+              <a:graphicFrameLocks xmlns:a="http://schemas.openxmlformats.org/drawingml/2006/main" noChangeAspect="1"/>
+            </wp:cNvGraphicFramePr>
+            <a:graphic xmlns:a="http://schemas.openxmlformats.org/drawingml/2006/main">
+              <a:graphicData uri="http://schemas.openxmlformats.org/drawingml/2006/picture">
+                <pic:pic xmlns:pic="http://schemas.openxmlformats.org/drawingml/2006/picture">
+                  <pic:nvPicPr>
+                    <pic:cNvPr id="0" name=""/>
+                    <pic:cNvPicPr/>
+                  </pic:nvPicPr>
+                  <pic:blipFill>
+                    <a:blip r:embed="rId39"/>
+                    <a:stretch>
+                      <a:fillRect/>
+                    </a:stretch>
+                  </pic:blipFill>
+                  <pic:spPr>
+                    <a:xfrm>
+                      <a:off x="0" y="0"/>
+                      <a:ext cx="5761355" cy="2759399"/>
+                    </a:xfrm>
+                    <a:prstGeom prst="rect">
+                      <a:avLst/>
+                    </a:prstGeom>
+                  </pic:spPr>
+                </pic:pic>
+              </a:graphicData>
+            </a:graphic>
+          </wp:inline>
+        </w:drawing>
+      </w:r>
+    </w:p>
+    <w:p>
+      <w:pPr>
+        <w:pStyle w:val="Akapitzlist"/>
+        <w:tabs>
+          <w:tab w:val="left" w:pos="5814"/>
+        </w:tabs>
+        <w:rPr>
+          <w:rFonts w:ascii="Times New Roman" w:hAnsi="Times New Roman" w:cs="Times New Roman"/>
+          <w:sz w:val="24"/>
+          <w:szCs w:val="24"/>
+        </w:rPr>
+      </w:pPr>
+    </w:p>
+    <w:p>
+      <w:pPr>
+        <w:pStyle w:val="Akapitzlist"/>
+        <w:tabs>
+          <w:tab w:val="left" w:pos="5814"/>
+        </w:tabs>
+        <w:rPr>
+          <w:rFonts w:ascii="Times New Roman" w:hAnsi="Times New Roman" w:cs="Times New Roman"/>
+          <w:sz w:val="24"/>
+          <w:szCs w:val="24"/>
+        </w:rPr>
+      </w:pPr>
     </w:p>
     <w:p>
       <w:pPr>
@@ -10670,6 +11911,7 @@
           <w:sz w:val="24"/>
           <w:szCs w:val="24"/>
         </w:rPr>
+        <w:lastRenderedPageBreak/>
         <w:t>Moduł „</w:t>
       </w:r>
       <w:proofErr w:type="spellStart"/>
@@ -11096,7 +12338,6 @@
         <w:pStyle w:val="Nagwek3"/>
       </w:pPr>
       <w:r>
-        <w:lastRenderedPageBreak/>
         <w:t>Biblioteka</w:t>
       </w:r>
     </w:p>
@@ -11127,7 +12368,7 @@
                     <pic:cNvPicPr/>
                   </pic:nvPicPr>
                   <pic:blipFill>
-                    <a:blip r:embed="rId35" cstate="print">
+                    <a:blip r:embed="rId40" cstate="print">
                       <a:extLst>
                         <a:ext uri="{28A0092B-C50C-407E-A947-70E740481C1C}">
                           <a14:useLocalDpi xmlns:a14="http://schemas.microsoft.com/office/drawing/2010/main" val="0"/>
@@ -11654,7 +12895,7 @@
       </w:pPr>
     </w:p>
     <w:sectPr>
-      <w:footerReference w:type="default" r:id="rId36"/>
+      <w:footerReference w:type="default" r:id="rId41"/>
       <w:pgSz w:w="11907" w:h="16840" w:code="9"/>
       <w:pgMar w:top="1417" w:right="1417" w:bottom="1417" w:left="1417" w:header="708" w:footer="708" w:gutter="0"/>
       <w:cols w:space="708"/>
@@ -11854,15 +13095,32 @@
         </w:rPr>
         <w:annotationRef/>
       </w:r>
-      <w:hyperlink r:id="rId7" w:history="1">
-        <w:r>
-          <w:rPr>
-            <w:rStyle w:val="Hipercze"/>
-            <w:lang w:val="en-US"/>
-          </w:rPr>
-          <w:t>DB-Engines Ranking - popularity ranking of database management systems</w:t>
-        </w:r>
-      </w:hyperlink>
+      <w:r>
+        <w:fldChar w:fldCharType="begin"/>
+      </w:r>
+      <w:r>
+        <w:rPr>
+          <w:lang w:val="en-US"/>
+        </w:rPr>
+        <w:instrText xml:space="preserve"> HYPERLINK "https://db-engines.com/en/ranking" </w:instrText>
+      </w:r>
+      <w:r>
+        <w:fldChar w:fldCharType="separate"/>
+      </w:r>
+      <w:r>
+        <w:rPr>
+          <w:rStyle w:val="Hipercze"/>
+          <w:lang w:val="en-US"/>
+        </w:rPr>
+        <w:t>DB-Engines Ranking - popularity ranking of database management systems</w:t>
+      </w:r>
+      <w:r>
+        <w:rPr>
+          <w:rStyle w:val="Hipercze"/>
+          <w:lang w:val="en-US"/>
+        </w:rPr>
+        <w:fldChar w:fldCharType="end"/>
+      </w:r>
     </w:p>
   </w:comment>
   <w:comment w:id="13" w:author="Adam SZREIBER" w:date="2022-03-06T19:18:00Z" w:initials="S">
@@ -11876,7 +13134,7 @@
         </w:rPr>
         <w:annotationRef/>
       </w:r>
-      <w:hyperlink r:id="rId8" w:history="1">
+      <w:hyperlink r:id="rId7" w:history="1">
         <w:r>
           <w:rPr>
             <w:rStyle w:val="Hipercze"/>
@@ -11911,7 +13169,7 @@
         </w:rPr>
         <w:annotationRef/>
       </w:r>
-      <w:hyperlink r:id="rId9" w:history="1">
+      <w:hyperlink r:id="rId8" w:history="1">
         <w:r>
           <w:rPr>
             <w:rStyle w:val="Hipercze"/>
@@ -11949,292 +13207,286 @@
         </w:rPr>
         <w:annotationRef/>
       </w:r>
-      <w:hyperlink r:id="rId10" w:history="1">
-        <w:proofErr w:type="spellStart"/>
+      <w:r>
+        <w:fldChar w:fldCharType="begin"/>
+      </w:r>
+      <w:r>
+        <w:rPr>
+          <w:lang w:val="en-US"/>
+        </w:rPr>
+        <w:instrText xml:space="preserve"> HYPERLINK "https://pl.reactjs.org/tutorial/tutorial.html" </w:instrText>
+      </w:r>
+      <w:r>
+        <w:fldChar w:fldCharType="separate"/>
+      </w:r>
+      <w:proofErr w:type="spellStart"/>
+      <w:r>
+        <w:rPr>
+          <w:rStyle w:val="Hipercze"/>
+          <w:lang w:val="en-US"/>
+        </w:rPr>
+        <w:t>Samouczek</w:t>
+      </w:r>
+      <w:proofErr w:type="spellEnd"/>
+      <w:r>
+        <w:rPr>
+          <w:rStyle w:val="Hipercze"/>
+          <w:lang w:val="en-US"/>
+        </w:rPr>
+        <w:t xml:space="preserve">: </w:t>
+      </w:r>
+      <w:proofErr w:type="spellStart"/>
+      <w:r>
+        <w:rPr>
+          <w:rStyle w:val="Hipercze"/>
+          <w:lang w:val="en-US"/>
+        </w:rPr>
+        <w:t>Wstęp</w:t>
+      </w:r>
+      <w:proofErr w:type="spellEnd"/>
+      <w:r>
+        <w:rPr>
+          <w:rStyle w:val="Hipercze"/>
+          <w:lang w:val="en-US"/>
+        </w:rPr>
+        <w:t xml:space="preserve"> do </w:t>
+      </w:r>
+      <w:proofErr w:type="spellStart"/>
+      <w:r>
+        <w:rPr>
+          <w:rStyle w:val="Hipercze"/>
+          <w:lang w:val="en-US"/>
+        </w:rPr>
+        <w:t>Reacta</w:t>
+      </w:r>
+      <w:proofErr w:type="spellEnd"/>
+      <w:r>
+        <w:rPr>
+          <w:rStyle w:val="Hipercze"/>
+          <w:lang w:val="en-US"/>
+        </w:rPr>
+        <w:t xml:space="preserve"> – React (reactjs.org)</w:t>
+      </w:r>
+      <w:r>
+        <w:rPr>
+          <w:rStyle w:val="Hipercze"/>
+          <w:lang w:val="en-US"/>
+        </w:rPr>
+        <w:fldChar w:fldCharType="end"/>
+      </w:r>
+    </w:p>
+  </w:comment>
+  <w:comment w:id="16" w:author="Adam SZREIBER" w:date="2022-03-06T22:19:00Z" w:initials="S">
+    <w:p>
+      <w:pPr>
+        <w:pStyle w:val="Tekstkomentarza"/>
+        <w:rPr>
+          <w:lang w:val="en-US"/>
+        </w:rPr>
+      </w:pPr>
+      <w:r>
+        <w:rPr>
+          <w:rStyle w:val="Odwoaniedokomentarza"/>
+        </w:rPr>
+        <w:annotationRef/>
+      </w:r>
+      <w:r>
+        <w:fldChar w:fldCharType="begin"/>
+      </w:r>
+      <w:r>
+        <w:rPr>
+          <w:lang w:val="en-US"/>
+        </w:rPr>
+        <w:instrText xml:space="preserve"> HYPERLINK "https://geek.justjoin.it/reactjs-i-react-native-czym-sie-roznia" </w:instrText>
+      </w:r>
+      <w:r>
+        <w:fldChar w:fldCharType="separate"/>
+      </w:r>
+      <w:proofErr w:type="spellStart"/>
+      <w:r>
+        <w:rPr>
+          <w:rStyle w:val="Hipercze"/>
+          <w:lang w:val="en-US"/>
+        </w:rPr>
+        <w:t>ReactJS</w:t>
+      </w:r>
+      <w:proofErr w:type="spellEnd"/>
+      <w:r>
+        <w:rPr>
+          <w:rStyle w:val="Hipercze"/>
+          <w:lang w:val="en-US"/>
+        </w:rPr>
+        <w:t xml:space="preserve"> i React Native - </w:t>
+      </w:r>
+      <w:proofErr w:type="spellStart"/>
+      <w:r>
+        <w:rPr>
+          <w:rStyle w:val="Hipercze"/>
+          <w:lang w:val="en-US"/>
+        </w:rPr>
+        <w:t>czym</w:t>
+      </w:r>
+      <w:proofErr w:type="spellEnd"/>
+      <w:r>
+        <w:rPr>
+          <w:rStyle w:val="Hipercze"/>
+          <w:lang w:val="en-US"/>
+        </w:rPr>
+        <w:t xml:space="preserve"> </w:t>
+      </w:r>
+      <w:proofErr w:type="spellStart"/>
+      <w:r>
+        <w:rPr>
+          <w:rStyle w:val="Hipercze"/>
+          <w:lang w:val="en-US"/>
+        </w:rPr>
+        <w:t>się</w:t>
+      </w:r>
+      <w:proofErr w:type="spellEnd"/>
+      <w:r>
+        <w:rPr>
+          <w:rStyle w:val="Hipercze"/>
+          <w:lang w:val="en-US"/>
+        </w:rPr>
+        <w:t xml:space="preserve"> </w:t>
+      </w:r>
+      <w:proofErr w:type="spellStart"/>
+      <w:r>
+        <w:rPr>
+          <w:rStyle w:val="Hipercze"/>
+          <w:lang w:val="en-US"/>
+        </w:rPr>
+        <w:t>różnią</w:t>
+      </w:r>
+      <w:proofErr w:type="spellEnd"/>
+      <w:r>
+        <w:rPr>
+          <w:rStyle w:val="Hipercze"/>
+          <w:lang w:val="en-US"/>
+        </w:rPr>
+        <w:t>? - Just Geek IT (justjoin.it)</w:t>
+      </w:r>
+      <w:r>
+        <w:rPr>
+          <w:rStyle w:val="Hipercze"/>
+          <w:lang w:val="en-US"/>
+        </w:rPr>
+        <w:fldChar w:fldCharType="end"/>
+      </w:r>
+    </w:p>
+  </w:comment>
+  <w:comment w:id="17" w:author="Adam SZREIBER" w:date="2022-03-07T09:03:00Z" w:initials="S">
+    <w:p>
+      <w:pPr>
+        <w:pStyle w:val="Tekstkomentarza"/>
+        <w:rPr>
+          <w:lang w:val="en-US"/>
+        </w:rPr>
+      </w:pPr>
+      <w:r>
+        <w:rPr>
+          <w:rStyle w:val="Odwoaniedokomentarza"/>
+        </w:rPr>
+        <w:annotationRef/>
+      </w:r>
+      <w:r>
+        <w:fldChar w:fldCharType="begin"/>
+      </w:r>
+      <w:r>
+        <w:rPr>
+          <w:lang w:val="en-US"/>
+        </w:rPr>
+        <w:instrText xml:space="preserve"> HYPERLINK "file:///C:\\Users\\School\\Desktop\\Beheer\\Praca_Inzynierska\\resources\\Sacha%20K.%20-%20In%C5%BCynieria%20oprogramowania.pdf" </w:instrText>
+      </w:r>
+      <w:r>
+        <w:fldChar w:fldCharType="separate"/>
+      </w:r>
+      <w:r>
+        <w:rPr>
+          <w:rStyle w:val="Hipercze"/>
+          <w:lang w:val="en-US"/>
+        </w:rPr>
+        <w:t>Sacha K. - Inżynieria oprogramowania.pdf</w:t>
+      </w:r>
+      <w:r>
+        <w:rPr>
+          <w:rStyle w:val="Hipercze"/>
+        </w:rPr>
+        <w:fldChar w:fldCharType="end"/>
+      </w:r>
+    </w:p>
+  </w:comment>
+  <w:comment w:id="18" w:author="Adam SZREIBER" w:date="2022-03-07T15:29:00Z" w:initials="S">
+    <w:p>
+      <w:pPr>
+        <w:pStyle w:val="Tekstkomentarza"/>
+        <w:rPr>
+          <w:lang w:val="en-US"/>
+        </w:rPr>
+      </w:pPr>
+      <w:r>
+        <w:rPr>
+          <w:rStyle w:val="Odwoaniedokomentarza"/>
+        </w:rPr>
+        <w:annotationRef/>
+      </w:r>
+      <w:hyperlink r:id="rId9" w:history="1">
         <w:r>
           <w:rPr>
             <w:rStyle w:val="Hipercze"/>
             <w:lang w:val="en-US"/>
           </w:rPr>
-          <w:t>Samouczek</w:t>
+          <w:t>Argon2 Hash Generator, Validator &amp; Verifier</w:t>
         </w:r>
-        <w:proofErr w:type="spellEnd"/>
+      </w:hyperlink>
+    </w:p>
+  </w:comment>
+  <w:comment w:id="19" w:author="Adam SZREIBER" w:date="2022-03-07T18:59:00Z" w:initials="S">
+    <w:p>
+      <w:pPr>
+        <w:pStyle w:val="Tekstkomentarza"/>
+        <w:rPr>
+          <w:lang w:val="en-US"/>
+        </w:rPr>
+      </w:pPr>
+      <w:r>
+        <w:rPr>
+          <w:rStyle w:val="Odwoaniedokomentarza"/>
+        </w:rPr>
+        <w:annotationRef/>
+      </w:r>
+      <w:hyperlink r:id="rId10" w:history="1">
         <w:r>
           <w:rPr>
             <w:rStyle w:val="Hipercze"/>
             <w:lang w:val="en-US"/>
           </w:rPr>
-          <w:t xml:space="preserve">: </w:t>
+          <w:t>Komponenty i właściwości – React (reactjs.org)</w:t>
         </w:r>
-        <w:proofErr w:type="spellStart"/>
+      </w:hyperlink>
+    </w:p>
+  </w:comment>
+  <w:comment w:id="20" w:author="Adam SZREIBER" w:date="2022-03-07T23:20:00Z" w:initials="S">
+    <w:p>
+      <w:pPr>
+        <w:pStyle w:val="Tekstkomentarza"/>
+        <w:rPr>
+          <w:lang w:val="en-US"/>
+        </w:rPr>
+      </w:pPr>
+      <w:r>
+        <w:rPr>
+          <w:rStyle w:val="Odwoaniedokomentarza"/>
+        </w:rPr>
+        <w:annotationRef/>
+      </w:r>
+      <w:hyperlink r:id="rId11" w:history="1">
         <w:r>
           <w:rPr>
             <w:rStyle w:val="Hipercze"/>
             <w:lang w:val="en-US"/>
           </w:rPr>
-          <w:t>Wstęp</w:t>
-        </w:r>
-        <w:proofErr w:type="spellEnd"/>
-        <w:r>
-          <w:rPr>
-            <w:rStyle w:val="Hipercze"/>
-            <w:lang w:val="en-US"/>
-          </w:rPr>
-          <w:t xml:space="preserve"> do </w:t>
-        </w:r>
-        <w:proofErr w:type="spellStart"/>
-        <w:r>
-          <w:rPr>
-            <w:rStyle w:val="Hipercze"/>
-            <w:lang w:val="en-US"/>
-          </w:rPr>
-          <w:t>Reacta</w:t>
-        </w:r>
-        <w:proofErr w:type="spellEnd"/>
-        <w:r>
-          <w:rPr>
-            <w:rStyle w:val="Hipercze"/>
-            <w:lang w:val="en-US"/>
-          </w:rPr>
-          <w:t xml:space="preserve"> – React (reactjs.org)</w:t>
-        </w:r>
-      </w:hyperlink>
-    </w:p>
-  </w:comment>
-  <w:comment w:id="16" w:author="Adam SZREIBER" w:date="2022-03-06T22:19:00Z" w:initials="S">
-    <w:p>
-      <w:pPr>
-        <w:pStyle w:val="Tekstkomentarza"/>
-        <w:rPr>
-          <w:lang w:val="en-US"/>
-        </w:rPr>
-      </w:pPr>
-      <w:r>
-        <w:rPr>
-          <w:rStyle w:val="Odwoaniedokomentarza"/>
-        </w:rPr>
-        <w:annotationRef/>
-      </w:r>
-      <w:hyperlink r:id="rId11" w:history="1">
-        <w:proofErr w:type="spellStart"/>
-        <w:r>
-          <w:rPr>
-            <w:rStyle w:val="Hipercze"/>
-            <w:lang w:val="en-US"/>
-          </w:rPr>
-          <w:t>ReactJS</w:t>
-        </w:r>
-        <w:proofErr w:type="spellEnd"/>
-        <w:r>
-          <w:rPr>
-            <w:rStyle w:val="Hipercze"/>
-            <w:lang w:val="en-US"/>
-          </w:rPr>
-          <w:t xml:space="preserve"> i React Native - </w:t>
-        </w:r>
-        <w:proofErr w:type="spellStart"/>
-        <w:r>
-          <w:rPr>
-            <w:rStyle w:val="Hipercze"/>
-            <w:lang w:val="en-US"/>
-          </w:rPr>
-          <w:t>czym</w:t>
-        </w:r>
-        <w:proofErr w:type="spellEnd"/>
-        <w:r>
-          <w:rPr>
-            <w:rStyle w:val="Hipercze"/>
-            <w:lang w:val="en-US"/>
-          </w:rPr>
-          <w:t xml:space="preserve"> </w:t>
-        </w:r>
-        <w:proofErr w:type="spellStart"/>
-        <w:r>
-          <w:rPr>
-            <w:rStyle w:val="Hipercze"/>
-            <w:lang w:val="en-US"/>
-          </w:rPr>
-          <w:t>się</w:t>
-        </w:r>
-        <w:proofErr w:type="spellEnd"/>
-        <w:r>
-          <w:rPr>
-            <w:rStyle w:val="Hipercze"/>
-            <w:lang w:val="en-US"/>
-          </w:rPr>
-          <w:t xml:space="preserve"> </w:t>
-        </w:r>
-        <w:proofErr w:type="spellStart"/>
-        <w:r>
-          <w:rPr>
-            <w:rStyle w:val="Hipercze"/>
-            <w:lang w:val="en-US"/>
-          </w:rPr>
-          <w:t>różnią</w:t>
-        </w:r>
-        <w:proofErr w:type="spellEnd"/>
-        <w:r>
-          <w:rPr>
-            <w:rStyle w:val="Hipercze"/>
-            <w:lang w:val="en-US"/>
-          </w:rPr>
-          <w:t>? - Just Geek IT (justjoin.it)</w:t>
-        </w:r>
-      </w:hyperlink>
-    </w:p>
-  </w:comment>
-  <w:comment w:id="17" w:author="Adam SZREIBER" w:date="2022-03-07T09:03:00Z" w:initials="S">
-    <w:p>
-      <w:pPr>
-        <w:pStyle w:val="Tekstkomentarza"/>
-      </w:pPr>
-      <w:r>
-        <w:rPr>
-          <w:rStyle w:val="Odwoaniedokomentarza"/>
-        </w:rPr>
-        <w:annotationRef/>
-      </w:r>
-      <w:hyperlink r:id="rId12" w:history="1">
-        <w:proofErr w:type="spellStart"/>
-        <w:r>
-          <w:rPr>
-            <w:rStyle w:val="Hipercze"/>
-          </w:rPr>
-          <w:t>Sacha</w:t>
-        </w:r>
-        <w:proofErr w:type="spellEnd"/>
-        <w:r>
-          <w:rPr>
-            <w:rStyle w:val="Hipercze"/>
-          </w:rPr>
-          <w:t xml:space="preserve"> K. - Inżynieria oprogramowania.pdf</w:t>
-        </w:r>
-      </w:hyperlink>
-    </w:p>
-  </w:comment>
-  <w:comment w:id="18" w:author="Adam SZREIBER" w:date="2022-03-07T15:29:00Z" w:initials="S">
-    <w:p>
-      <w:pPr>
-        <w:pStyle w:val="Tekstkomentarza"/>
-      </w:pPr>
-      <w:r>
-        <w:rPr>
-          <w:rStyle w:val="Odwoaniedokomentarza"/>
-        </w:rPr>
-        <w:annotationRef/>
-      </w:r>
-      <w:hyperlink r:id="rId13" w:history="1">
-        <w:r>
-          <w:rPr>
-            <w:rStyle w:val="Hipercze"/>
-          </w:rPr>
-          <w:t xml:space="preserve">Argon2 </w:t>
-        </w:r>
-        <w:proofErr w:type="spellStart"/>
-        <w:r>
-          <w:rPr>
-            <w:rStyle w:val="Hipercze"/>
-          </w:rPr>
-          <w:t>Hash</w:t>
-        </w:r>
-        <w:proofErr w:type="spellEnd"/>
-        <w:r>
-          <w:rPr>
-            <w:rStyle w:val="Hipercze"/>
-          </w:rPr>
-          <w:t xml:space="preserve"> Generator, </w:t>
-        </w:r>
-        <w:proofErr w:type="spellStart"/>
-        <w:r>
-          <w:rPr>
-            <w:rStyle w:val="Hipercze"/>
-          </w:rPr>
-          <w:t>Validator</w:t>
-        </w:r>
-        <w:proofErr w:type="spellEnd"/>
-        <w:r>
-          <w:rPr>
-            <w:rStyle w:val="Hipercze"/>
-          </w:rPr>
-          <w:t xml:space="preserve"> &amp; </w:t>
-        </w:r>
-        <w:proofErr w:type="spellStart"/>
-        <w:r>
-          <w:rPr>
-            <w:rStyle w:val="Hipercze"/>
-          </w:rPr>
-          <w:t>Verifier</w:t>
-        </w:r>
-        <w:proofErr w:type="spellEnd"/>
-      </w:hyperlink>
-    </w:p>
-  </w:comment>
-  <w:comment w:id="19" w:author="Adam SZREIBER" w:date="2022-03-07T18:59:00Z" w:initials="S">
-    <w:p>
-      <w:pPr>
-        <w:pStyle w:val="Tekstkomentarza"/>
-      </w:pPr>
-      <w:r>
-        <w:rPr>
-          <w:rStyle w:val="Odwoaniedokomentarza"/>
-        </w:rPr>
-        <w:annotationRef/>
-      </w:r>
-      <w:hyperlink r:id="rId14" w:history="1">
-        <w:r>
-          <w:rPr>
-            <w:rStyle w:val="Hipercze"/>
-          </w:rPr>
-          <w:t xml:space="preserve">Komponenty i właściwości – </w:t>
-        </w:r>
-        <w:proofErr w:type="spellStart"/>
-        <w:r>
-          <w:rPr>
-            <w:rStyle w:val="Hipercze"/>
-          </w:rPr>
-          <w:t>React</w:t>
-        </w:r>
-        <w:proofErr w:type="spellEnd"/>
-        <w:r>
-          <w:rPr>
-            <w:rStyle w:val="Hipercze"/>
-          </w:rPr>
-          <w:t xml:space="preserve"> (reactjs.org)</w:t>
-        </w:r>
-      </w:hyperlink>
-    </w:p>
-  </w:comment>
-  <w:comment w:id="20" w:author="Adam SZREIBER" w:date="2022-03-07T23:20:00Z" w:initials="S">
-    <w:p>
-      <w:pPr>
-        <w:pStyle w:val="Tekstkomentarza"/>
-      </w:pPr>
-      <w:r>
-        <w:rPr>
-          <w:rStyle w:val="Odwoaniedokomentarza"/>
-        </w:rPr>
-        <w:annotationRef/>
-      </w:r>
-      <w:hyperlink r:id="rId15" w:history="1">
-        <w:r>
-          <w:rPr>
-            <w:rStyle w:val="Hipercze"/>
-          </w:rPr>
-          <w:t xml:space="preserve">58 HTML 404 </w:t>
-        </w:r>
-        <w:proofErr w:type="spellStart"/>
-        <w:r>
-          <w:rPr>
-            <w:rStyle w:val="Hipercze"/>
-          </w:rPr>
-          <w:t>Page</w:t>
-        </w:r>
-        <w:proofErr w:type="spellEnd"/>
-        <w:r>
-          <w:rPr>
-            <w:rStyle w:val="Hipercze"/>
-          </w:rPr>
-          <w:t xml:space="preserve"> Templates (freefrontend.com)</w:t>
+          <w:t>58 HTML 404 Page Templates (freefrontend.com)</w:t>
         </w:r>
       </w:hyperlink>
     </w:p>
@@ -12335,7 +13587,7 @@
           <w:rPr>
             <w:noProof/>
           </w:rPr>
-          <w:t>25</w:t>
+          <w:t>27</w:t>
         </w:r>
         <w:r>
           <w:fldChar w:fldCharType="end"/>
@@ -14111,6 +15363,45 @@
       <w:lang w:eastAsia="pl-PL"/>
     </w:rPr>
   </w:style>
+  <w:style w:type="paragraph" w:styleId="Tekstprzypisukocowego">
+    <w:name w:val="endnote text"/>
+    <w:basedOn w:val="Normalny"/>
+    <w:link w:val="TekstprzypisukocowegoZnak"/>
+    <w:uiPriority w:val="99"/>
+    <w:semiHidden/>
+    <w:unhideWhenUsed/>
+    <w:rsid w:val="00CF0167"/>
+    <w:pPr>
+      <w:spacing w:after="0" w:line="240" w:lineRule="auto"/>
+    </w:pPr>
+    <w:rPr>
+      <w:sz w:val="20"/>
+      <w:szCs w:val="20"/>
+    </w:rPr>
+  </w:style>
+  <w:style w:type="character" w:customStyle="1" w:styleId="TekstprzypisukocowegoZnak">
+    <w:name w:val="Tekst przypisu końcowego Znak"/>
+    <w:basedOn w:val="Domylnaczcionkaakapitu"/>
+    <w:link w:val="Tekstprzypisukocowego"/>
+    <w:uiPriority w:val="99"/>
+    <w:semiHidden/>
+    <w:rsid w:val="00CF0167"/>
+    <w:rPr>
+      <w:sz w:val="20"/>
+      <w:szCs w:val="20"/>
+    </w:rPr>
+  </w:style>
+  <w:style w:type="character" w:styleId="Odwoanieprzypisukocowego">
+    <w:name w:val="endnote reference"/>
+    <w:basedOn w:val="Domylnaczcionkaakapitu"/>
+    <w:uiPriority w:val="99"/>
+    <w:semiHidden/>
+    <w:unhideWhenUsed/>
+    <w:rsid w:val="00CF0167"/>
+    <w:rPr>
+      <w:vertAlign w:val="superscript"/>
+    </w:rPr>
+  </w:style>
 </w:styles>
 </file>
 
@@ -15073,6 +16364,45 @@
       <w:lang w:eastAsia="pl-PL"/>
     </w:rPr>
   </w:style>
+  <w:style w:type="paragraph" w:styleId="Tekstprzypisukocowego">
+    <w:name w:val="endnote text"/>
+    <w:basedOn w:val="Normalny"/>
+    <w:link w:val="TekstprzypisukocowegoZnak"/>
+    <w:uiPriority w:val="99"/>
+    <w:semiHidden/>
+    <w:unhideWhenUsed/>
+    <w:rsid w:val="00CF0167"/>
+    <w:pPr>
+      <w:spacing w:after="0" w:line="240" w:lineRule="auto"/>
+    </w:pPr>
+    <w:rPr>
+      <w:sz w:val="20"/>
+      <w:szCs w:val="20"/>
+    </w:rPr>
+  </w:style>
+  <w:style w:type="character" w:customStyle="1" w:styleId="TekstprzypisukocowegoZnak">
+    <w:name w:val="Tekst przypisu końcowego Znak"/>
+    <w:basedOn w:val="Domylnaczcionkaakapitu"/>
+    <w:link w:val="Tekstprzypisukocowego"/>
+    <w:uiPriority w:val="99"/>
+    <w:semiHidden/>
+    <w:rsid w:val="00CF0167"/>
+    <w:rPr>
+      <w:sz w:val="20"/>
+      <w:szCs w:val="20"/>
+    </w:rPr>
+  </w:style>
+  <w:style w:type="character" w:styleId="Odwoanieprzypisukocowego">
+    <w:name w:val="endnote reference"/>
+    <w:basedOn w:val="Domylnaczcionkaakapitu"/>
+    <w:uiPriority w:val="99"/>
+    <w:semiHidden/>
+    <w:unhideWhenUsed/>
+    <w:rsid w:val="00CF0167"/>
+    <w:rPr>
+      <w:vertAlign w:val="superscript"/>
+    </w:rPr>
+  </w:style>
 </w:styles>
 </file>
 
@@ -15331,7 +16661,7 @@
   <a:extraClrSchemeLst/>
   <a:extLst>
     <a:ext uri="{05A4C25C-085E-4340-85A3-A5531E510DB2}">
-      <thm15:themeFamily xmlns:thm15="http://schemas.microsoft.com/office/thememl/2012/main" xmlns="" name="Office Theme" id="{62F939B6-93AF-4DB8-9C6B-D6C7DFDC589F}" vid="{4A3C46E8-61CC-4603-A589-7422A47A8E4A}"/>
+      <thm15:themeFamily xmlns="" xmlns:thm15="http://schemas.microsoft.com/office/thememl/2012/main" name="Office Theme" id="{62F939B6-93AF-4DB8-9C6B-D6C7DFDC589F}" vid="{4A3C46E8-61CC-4603-A589-7422A47A8E4A}"/>
     </a:ext>
   </a:extLst>
 </a:theme>
@@ -15349,7 +16679,7 @@
 </file>
 
 <file path=customXml/itemProps1.xml><?xml version="1.0" encoding="utf-8"?>
-<ds:datastoreItem xmlns:ds="http://schemas.openxmlformats.org/officeDocument/2006/customXml" ds:itemID="{11097D32-71F3-4EBC-B2B2-9A93E9ED0397}">
+<ds:datastoreItem xmlns:ds="http://schemas.openxmlformats.org/officeDocument/2006/customXml" ds:itemID="{3721CEF5-E3AB-4716-A139-76787425E598}">
   <ds:schemaRefs>
     <ds:schemaRef ds:uri="http://schemas.openxmlformats.org/officeDocument/2006/bibliography"/>
   </ds:schemaRefs>

</xml_diff>

<commit_message>
rozpoczęto opisywanie bazy danych
</commit_message>
<xml_diff>
--- a/Praca_Inzynierska/Adam Szreiber.docx
+++ b/Praca_Inzynierska/Adam Szreiber.docx
@@ -6224,7 +6224,7 @@
                 <v:shape id="_x0000_i1026" type="#_x0000_t75" style="width:114.75pt;height:71.25pt" o:ole="">
                   <v:imagedata r:id="rId20" o:title=""/>
                 </v:shape>
-                <o:OLEObject Type="Embed" ProgID="PBrush" ShapeID="_x0000_i1026" DrawAspect="Content" ObjectID="_1708246149" r:id="rId21"/>
+                <o:OLEObject Type="Embed" ProgID="PBrush" ShapeID="_x0000_i1026" DrawAspect="Content" ObjectID="_1708251885" r:id="rId21"/>
               </w:object>
             </w:r>
           </w:p>
@@ -6255,7 +6255,7 @@
                 <v:shape id="_x0000_i1027" type="#_x0000_t75" style="width:266.25pt;height:120.75pt" o:ole="">
                   <v:imagedata r:id="rId22" o:title=""/>
                 </v:shape>
-                <o:OLEObject Type="Embed" ProgID="PBrush" ShapeID="_x0000_i1027" DrawAspect="Content" ObjectID="_1708246150" r:id="rId23"/>
+                <o:OLEObject Type="Embed" ProgID="PBrush" ShapeID="_x0000_i1027" DrawAspect="Content" ObjectID="_1708251886" r:id="rId23"/>
               </w:object>
             </w:r>
           </w:p>
@@ -10284,7 +10284,39 @@
           <w:sz w:val="24"/>
           <w:szCs w:val="24"/>
         </w:rPr>
-        <w:t xml:space="preserve"> elementu które widoczne jest na wszystkich widokach witryny.</w:t>
+        <w:t xml:space="preserve"> </w:t>
+      </w:r>
+      <w:r>
+        <w:rPr>
+          <w:rFonts w:ascii="Times New Roman" w:hAnsi="Times New Roman" w:cs="Times New Roman"/>
+          <w:sz w:val="24"/>
+          <w:szCs w:val="24"/>
+        </w:rPr>
+        <w:t xml:space="preserve">elementów bazowych, </w:t>
+      </w:r>
+      <w:r>
+        <w:rPr>
+          <w:rFonts w:ascii="Times New Roman" w:hAnsi="Times New Roman" w:cs="Times New Roman"/>
+          <w:sz w:val="24"/>
+          <w:szCs w:val="24"/>
+        </w:rPr>
+        <w:t xml:space="preserve"> które widoczne </w:t>
+      </w:r>
+      <w:r>
+        <w:rPr>
+          <w:rFonts w:ascii="Times New Roman" w:hAnsi="Times New Roman" w:cs="Times New Roman"/>
+          <w:sz w:val="24"/>
+          <w:szCs w:val="24"/>
+        </w:rPr>
+        <w:t>są</w:t>
+      </w:r>
+      <w:r>
+        <w:rPr>
+          <w:rFonts w:ascii="Times New Roman" w:hAnsi="Times New Roman" w:cs="Times New Roman"/>
+          <w:sz w:val="24"/>
+          <w:szCs w:val="24"/>
+        </w:rPr>
+        <w:t xml:space="preserve"> na wszystkich widokach witryny.</w:t>
       </w:r>
     </w:p>
     <w:p>
@@ -10322,7 +10354,6 @@
           <w:sz w:val="24"/>
           <w:szCs w:val="24"/>
         </w:rPr>
-        <w:lastRenderedPageBreak/>
         <w:t xml:space="preserve">Plik </w:t>
       </w:r>
       <w:proofErr w:type="spellStart"/>
@@ -10609,8 +10640,10 @@
       <w:r>
         <w:rPr>
           <w:rFonts w:ascii="Times New Roman" w:hAnsi="Times New Roman" w:cs="Times New Roman"/>
-          <w:sz w:val="24"/>
-          <w:szCs w:val="24"/>
+          <w:noProof/>
+          <w:sz w:val="24"/>
+          <w:szCs w:val="24"/>
+          <w:lang w:eastAsia="pl-PL"/>
         </w:rPr>
         <w:drawing>
           <wp:inline distT="0" distB="0" distL="0" distR="0" wp14:anchorId="1B15300F" wp14:editId="16E17044">
@@ -10942,8 +10975,10 @@
       <w:r>
         <w:rPr>
           <w:rFonts w:ascii="Times New Roman" w:hAnsi="Times New Roman" w:cs="Times New Roman"/>
-          <w:sz w:val="24"/>
-          <w:szCs w:val="24"/>
+          <w:noProof/>
+          <w:sz w:val="24"/>
+          <w:szCs w:val="24"/>
+          <w:lang w:eastAsia="pl-PL"/>
         </w:rPr>
         <w:drawing>
           <wp:inline distT="0" distB="0" distL="0" distR="0" wp14:anchorId="5B6855C3" wp14:editId="3B0FF114">
@@ -11241,8 +11276,10 @@
       <w:r>
         <w:rPr>
           <w:rFonts w:ascii="Times New Roman" w:hAnsi="Times New Roman" w:cs="Times New Roman"/>
-          <w:sz w:val="24"/>
-          <w:szCs w:val="24"/>
+          <w:noProof/>
+          <w:sz w:val="24"/>
+          <w:szCs w:val="24"/>
+          <w:lang w:eastAsia="pl-PL"/>
         </w:rPr>
         <w:drawing>
           <wp:inline distT="0" distB="0" distL="0" distR="0" wp14:anchorId="779B9E02" wp14:editId="2809AEE2">
@@ -11561,8 +11598,10 @@
       <w:r>
         <w:rPr>
           <w:rFonts w:ascii="Times New Roman" w:hAnsi="Times New Roman" w:cs="Times New Roman"/>
-          <w:sz w:val="24"/>
-          <w:szCs w:val="24"/>
+          <w:noProof/>
+          <w:sz w:val="24"/>
+          <w:szCs w:val="24"/>
+          <w:lang w:eastAsia="pl-PL"/>
         </w:rPr>
         <w:drawing>
           <wp:inline distT="0" distB="0" distL="0" distR="0" wp14:anchorId="23652438" wp14:editId="4C22D2D1">
@@ -11805,8 +11844,6 @@
           <w:szCs w:val="24"/>
         </w:rPr>
       </w:pPr>
-      <w:bookmarkStart w:id="21" w:name="_GoBack"/>
-      <w:bookmarkEnd w:id="21"/>
     </w:p>
     <w:p>
       <w:pPr>
@@ -11823,8 +11860,10 @@
       <w:r>
         <w:rPr>
           <w:rFonts w:ascii="Times New Roman" w:hAnsi="Times New Roman" w:cs="Times New Roman"/>
-          <w:sz w:val="24"/>
-          <w:szCs w:val="24"/>
+          <w:noProof/>
+          <w:sz w:val="24"/>
+          <w:szCs w:val="24"/>
+          <w:lang w:eastAsia="pl-PL"/>
         </w:rPr>
         <w:drawing>
           <wp:inline distT="0" distB="0" distL="0" distR="0" wp14:anchorId="0A1E300F" wp14:editId="29E32523">
@@ -11912,7 +11951,15 @@
           <w:szCs w:val="24"/>
         </w:rPr>
         <w:lastRenderedPageBreak/>
-        <w:t>Moduł „</w:t>
+        <w:t>katalog</w:t>
+      </w:r>
+      <w:r>
+        <w:rPr>
+          <w:rFonts w:ascii="Times New Roman" w:hAnsi="Times New Roman" w:cs="Times New Roman"/>
+          <w:sz w:val="24"/>
+          <w:szCs w:val="24"/>
+        </w:rPr>
+        <w:t xml:space="preserve"> „</w:t>
       </w:r>
       <w:proofErr w:type="spellStart"/>
       <w:r>
@@ -11951,7 +11998,43 @@
           <w:sz w:val="24"/>
           <w:szCs w:val="24"/>
         </w:rPr>
-        <w:t xml:space="preserve">Co zawiera </w:t>
+        <w:t xml:space="preserve">W katalogu </w:t>
+      </w:r>
+      <w:proofErr w:type="spellStart"/>
+      <w:r>
+        <w:rPr>
+          <w:rFonts w:ascii="Times New Roman" w:hAnsi="Times New Roman" w:cs="Times New Roman"/>
+          <w:sz w:val="24"/>
+          <w:szCs w:val="24"/>
+        </w:rPr>
+        <w:t>utils</w:t>
+      </w:r>
+      <w:proofErr w:type="spellEnd"/>
+      <w:r>
+        <w:rPr>
+          <w:rFonts w:ascii="Times New Roman" w:hAnsi="Times New Roman" w:cs="Times New Roman"/>
+          <w:sz w:val="24"/>
+          <w:szCs w:val="24"/>
+        </w:rPr>
+        <w:t xml:space="preserve"> zamieszczone są głównie funkcje które wspomagały autora w tworzeniu oprogramowania. Przykładem takiej funkcji może być </w:t>
+      </w:r>
+      <w:proofErr w:type="spellStart"/>
+      <w:r>
+        <w:rPr>
+          <w:rFonts w:ascii="Times New Roman" w:hAnsi="Times New Roman" w:cs="Times New Roman"/>
+          <w:sz w:val="24"/>
+          <w:szCs w:val="24"/>
+        </w:rPr>
+        <w:t>RandomInt</w:t>
+      </w:r>
+      <w:proofErr w:type="spellEnd"/>
+      <w:r>
+        <w:rPr>
+          <w:rFonts w:ascii="Times New Roman" w:hAnsi="Times New Roman" w:cs="Times New Roman"/>
+          <w:sz w:val="24"/>
+          <w:szCs w:val="24"/>
+        </w:rPr>
+        <w:t>(), która zwraca losową liczbę całkowitą z przedziału sprecyzowanego w parametrach funkcji.</w:t>
       </w:r>
     </w:p>
     <w:p>
@@ -11972,28 +12055,31 @@
           <w:sz w:val="24"/>
           <w:szCs w:val="24"/>
         </w:rPr>
-        <w:t>Do czego jest używany</w:t>
-      </w:r>
-    </w:p>
-    <w:p>
-      <w:pPr>
-        <w:pStyle w:val="Akapitzlist"/>
-        <w:tabs>
-          <w:tab w:val="left" w:pos="5814"/>
-        </w:tabs>
-        <w:rPr>
-          <w:rFonts w:ascii="Times New Roman" w:hAnsi="Times New Roman" w:cs="Times New Roman"/>
-          <w:sz w:val="24"/>
-          <w:szCs w:val="24"/>
-        </w:rPr>
-      </w:pPr>
-      <w:r>
-        <w:rPr>
-          <w:rFonts w:ascii="Times New Roman" w:hAnsi="Times New Roman" w:cs="Times New Roman"/>
-          <w:sz w:val="24"/>
-          <w:szCs w:val="24"/>
-        </w:rPr>
-        <w:t>Dlaczego powstał</w:t>
+        <w:t>Tworzenie takich funkcji bezpośrednio w pliku z komponentem, znacznie zwiększałoby ilość linii kodu, a import</w:t>
+      </w:r>
+      <w:r>
+        <w:rPr>
+          <w:rFonts w:ascii="Times New Roman" w:hAnsi="Times New Roman" w:cs="Times New Roman"/>
+          <w:sz w:val="24"/>
+          <w:szCs w:val="24"/>
+        </w:rPr>
+        <w:t xml:space="preserve">owanie do kolejnych komponentów, </w:t>
+      </w:r>
+      <w:r>
+        <w:rPr>
+          <w:rFonts w:ascii="Times New Roman" w:hAnsi="Times New Roman" w:cs="Times New Roman"/>
+          <w:sz w:val="24"/>
+          <w:szCs w:val="24"/>
+        </w:rPr>
+        <w:t xml:space="preserve">wpływałoby </w:t>
+      </w:r>
+      <w:r>
+        <w:rPr>
+          <w:rFonts w:ascii="Times New Roman" w:hAnsi="Times New Roman" w:cs="Times New Roman"/>
+          <w:sz w:val="24"/>
+          <w:szCs w:val="24"/>
+        </w:rPr>
+        <w:t>negatywnie na jakość i czytelność kodu.</w:t>
       </w:r>
     </w:p>
     <w:p>
@@ -12070,6 +12156,323 @@
           <w:sz w:val="24"/>
           <w:szCs w:val="24"/>
         </w:rPr>
+        <w:t>Jeżeli chcemy gromadzić i składować dane to n</w:t>
+      </w:r>
+      <w:r>
+        <w:rPr>
+          <w:rFonts w:ascii="Times New Roman" w:hAnsi="Times New Roman" w:cs="Times New Roman"/>
+          <w:sz w:val="24"/>
+          <w:szCs w:val="24"/>
+        </w:rPr>
+        <w:t xml:space="preserve">ieodłączną </w:t>
+      </w:r>
+      <w:r>
+        <w:rPr>
+          <w:rFonts w:ascii="Times New Roman" w:hAnsi="Times New Roman" w:cs="Times New Roman"/>
+          <w:sz w:val="24"/>
+          <w:szCs w:val="24"/>
+        </w:rPr>
+        <w:t>częścią</w:t>
+      </w:r>
+      <w:r>
+        <w:rPr>
+          <w:rFonts w:ascii="Times New Roman" w:hAnsi="Times New Roman" w:cs="Times New Roman"/>
+          <w:sz w:val="24"/>
+          <w:szCs w:val="24"/>
+        </w:rPr>
+        <w:t xml:space="preserve"> systemu jest baza danych.</w:t>
+      </w:r>
+      <w:r>
+        <w:rPr>
+          <w:rFonts w:ascii="Times New Roman" w:hAnsi="Times New Roman" w:cs="Times New Roman"/>
+          <w:sz w:val="24"/>
+          <w:szCs w:val="24"/>
+        </w:rPr>
+        <w:t xml:space="preserve"> </w:t>
+      </w:r>
+      <w:r>
+        <w:rPr>
+          <w:rFonts w:ascii="Times New Roman" w:hAnsi="Times New Roman" w:cs="Times New Roman"/>
+          <w:sz w:val="24"/>
+          <w:szCs w:val="24"/>
+        </w:rPr>
+        <w:t xml:space="preserve">W bazach danych dane przechowywane są w tabelach, dzięki temu są usystematyzowane, co </w:t>
+      </w:r>
+      <w:r>
+        <w:rPr>
+          <w:rFonts w:ascii="Times New Roman" w:hAnsi="Times New Roman" w:cs="Times New Roman"/>
+          <w:sz w:val="24"/>
+          <w:szCs w:val="24"/>
+        </w:rPr>
+        <w:t>usprawnia</w:t>
+      </w:r>
+      <w:r>
+        <w:rPr>
+          <w:rFonts w:ascii="Times New Roman" w:hAnsi="Times New Roman" w:cs="Times New Roman"/>
+          <w:sz w:val="24"/>
+          <w:szCs w:val="24"/>
+        </w:rPr>
+        <w:t xml:space="preserve"> ich przetwarzanie i modyfikowanie. </w:t>
+      </w:r>
+    </w:p>
+    <w:p>
+      <w:pPr>
+        <w:pStyle w:val="Akapitzlist"/>
+        <w:tabs>
+          <w:tab w:val="left" w:pos="5814"/>
+        </w:tabs>
+        <w:rPr>
+          <w:rFonts w:ascii="Times New Roman" w:hAnsi="Times New Roman" w:cs="Times New Roman"/>
+          <w:sz w:val="24"/>
+          <w:szCs w:val="24"/>
+        </w:rPr>
+      </w:pPr>
+      <w:r>
+        <w:rPr>
+          <w:rFonts w:ascii="Times New Roman" w:hAnsi="Times New Roman" w:cs="Times New Roman"/>
+          <w:sz w:val="24"/>
+          <w:szCs w:val="24"/>
+        </w:rPr>
+        <w:t xml:space="preserve">Każda tabela posiada nazwę oraz szereg atrybutów, co odzwierciedla model w programowaniu obiektowym. Na rysunku XXX zaprojektowano bazę danych wykorzystaną w niniejszym projekcie. </w:t>
+      </w:r>
+    </w:p>
+    <w:p>
+      <w:pPr>
+        <w:pStyle w:val="Akapitzlist"/>
+        <w:tabs>
+          <w:tab w:val="left" w:pos="5814"/>
+        </w:tabs>
+        <w:jc w:val="center"/>
+        <w:rPr>
+          <w:rFonts w:ascii="Times New Roman" w:hAnsi="Times New Roman" w:cs="Times New Roman"/>
+          <w:sz w:val="24"/>
+          <w:szCs w:val="24"/>
+        </w:rPr>
+      </w:pPr>
+      <w:r>
+        <w:rPr>
+          <w:rFonts w:ascii="Times New Roman" w:hAnsi="Times New Roman" w:cs="Times New Roman"/>
+          <w:sz w:val="24"/>
+          <w:szCs w:val="24"/>
+        </w:rPr>
+        <w:t>&lt;&lt;&lt;DB  DIAGRAM&gt;&gt;&gt;</w:t>
+      </w:r>
+    </w:p>
+    <w:p>
+      <w:pPr>
+        <w:pStyle w:val="Akapitzlist"/>
+        <w:tabs>
+          <w:tab w:val="left" w:pos="5814"/>
+        </w:tabs>
+        <w:rPr>
+          <w:rFonts w:ascii="Times New Roman" w:hAnsi="Times New Roman" w:cs="Times New Roman"/>
+          <w:sz w:val="24"/>
+          <w:szCs w:val="24"/>
+        </w:rPr>
+      </w:pPr>
+      <w:r>
+        <w:rPr>
+          <w:rFonts w:ascii="Times New Roman" w:hAnsi="Times New Roman" w:cs="Times New Roman"/>
+          <w:sz w:val="24"/>
+          <w:szCs w:val="24"/>
+        </w:rPr>
+        <w:t xml:space="preserve">Zazwyczaj do </w:t>
+      </w:r>
+      <w:proofErr w:type="spellStart"/>
+      <w:r>
+        <w:rPr>
+          <w:rFonts w:ascii="Times New Roman" w:hAnsi="Times New Roman" w:cs="Times New Roman"/>
+          <w:sz w:val="24"/>
+          <w:szCs w:val="24"/>
+        </w:rPr>
+        <w:t>komnikacji</w:t>
+      </w:r>
+      <w:proofErr w:type="spellEnd"/>
+      <w:r>
+        <w:rPr>
+          <w:rFonts w:ascii="Times New Roman" w:hAnsi="Times New Roman" w:cs="Times New Roman"/>
+          <w:sz w:val="24"/>
+          <w:szCs w:val="24"/>
+        </w:rPr>
+        <w:t xml:space="preserve"> z bazą danych używany jest specjalny język SQL, natomiast Blitz.js przychodzi z narzędziem zwanym </w:t>
+      </w:r>
+      <w:proofErr w:type="spellStart"/>
+      <w:r>
+        <w:rPr>
+          <w:rFonts w:ascii="Times New Roman" w:hAnsi="Times New Roman" w:cs="Times New Roman"/>
+          <w:sz w:val="24"/>
+          <w:szCs w:val="24"/>
+        </w:rPr>
+        <w:t>Prisma</w:t>
+      </w:r>
+      <w:proofErr w:type="spellEnd"/>
+      <w:r>
+        <w:rPr>
+          <w:rFonts w:ascii="Times New Roman" w:hAnsi="Times New Roman" w:cs="Times New Roman"/>
+          <w:sz w:val="24"/>
+          <w:szCs w:val="24"/>
+        </w:rPr>
+        <w:t xml:space="preserve">. </w:t>
+      </w:r>
+      <w:proofErr w:type="spellStart"/>
+      <w:r>
+        <w:rPr>
+          <w:rFonts w:ascii="Times New Roman" w:hAnsi="Times New Roman" w:cs="Times New Roman"/>
+          <w:sz w:val="24"/>
+          <w:szCs w:val="24"/>
+        </w:rPr>
+        <w:t>Prisma</w:t>
+      </w:r>
+      <w:proofErr w:type="spellEnd"/>
+      <w:r>
+        <w:rPr>
+          <w:rFonts w:ascii="Times New Roman" w:hAnsi="Times New Roman" w:cs="Times New Roman"/>
+          <w:sz w:val="24"/>
+          <w:szCs w:val="24"/>
+        </w:rPr>
+        <w:t xml:space="preserve"> jest </w:t>
+      </w:r>
+      <w:proofErr w:type="spellStart"/>
+      <w:r>
+        <w:rPr>
+          <w:rFonts w:ascii="Times New Roman" w:hAnsi="Times New Roman" w:cs="Times New Roman"/>
+          <w:sz w:val="24"/>
+          <w:szCs w:val="24"/>
+        </w:rPr>
+        <w:t>bibilioteką</w:t>
+      </w:r>
+      <w:proofErr w:type="spellEnd"/>
+      <w:r>
+        <w:rPr>
+          <w:rFonts w:ascii="Times New Roman" w:hAnsi="Times New Roman" w:cs="Times New Roman"/>
+          <w:sz w:val="24"/>
+          <w:szCs w:val="24"/>
+        </w:rPr>
+        <w:t xml:space="preserve"> która wspomaga programistę w budowaniu bazy danych poprzez deklarowanie schematów. Ułatwia także wykonywanie zapytań – programista dostarcza pewną strukturę która następnie konwertowana jest na zapytanie SQL. Zmniejsza to ilość błędów popełnianych przez programistę – zaawansowane zapytania SQL potrafią być bardzo obszerne, nie sposób stworzyć zapytanie pobierające z więcej niż jednej tabeli bez pomyłki, a także umożliwia łatwą zamianę na inną relacyjną bądź nierelacyjną bazę danych nie zmieniając struktur zapytań. </w:t>
+      </w:r>
+    </w:p>
+    <w:p>
+      <w:pPr>
+        <w:pStyle w:val="Akapitzlist"/>
+        <w:tabs>
+          <w:tab w:val="left" w:pos="5814"/>
+        </w:tabs>
+        <w:rPr>
+          <w:rFonts w:ascii="Times New Roman" w:hAnsi="Times New Roman" w:cs="Times New Roman"/>
+          <w:sz w:val="24"/>
+          <w:szCs w:val="24"/>
+        </w:rPr>
+      </w:pPr>
+    </w:p>
+    <w:p>
+      <w:pPr>
+        <w:pStyle w:val="Akapitzlist"/>
+        <w:tabs>
+          <w:tab w:val="left" w:pos="5814"/>
+        </w:tabs>
+        <w:rPr>
+          <w:rFonts w:ascii="Times New Roman" w:hAnsi="Times New Roman" w:cs="Times New Roman"/>
+          <w:sz w:val="24"/>
+          <w:szCs w:val="24"/>
+        </w:rPr>
+      </w:pPr>
+      <w:r>
+        <w:rPr>
+          <w:rFonts w:ascii="Times New Roman" w:hAnsi="Times New Roman" w:cs="Times New Roman"/>
+          <w:sz w:val="24"/>
+          <w:szCs w:val="24"/>
+        </w:rPr>
+        <w:drawing>
+          <wp:inline distT="0" distB="0" distL="0" distR="0" wp14:anchorId="558F3DFB" wp14:editId="7349B6DF">
+            <wp:extent cx="4982271" cy="2181530"/>
+            <wp:effectExtent l="0" t="0" r="0" b="9525"/>
+            <wp:docPr id="16" name="Obraz 16"/>
+            <wp:cNvGraphicFramePr>
+              <a:graphicFrameLocks xmlns:a="http://schemas.openxmlformats.org/drawingml/2006/main" noChangeAspect="1"/>
+            </wp:cNvGraphicFramePr>
+            <a:graphic xmlns:a="http://schemas.openxmlformats.org/drawingml/2006/main">
+              <a:graphicData uri="http://schemas.openxmlformats.org/drawingml/2006/picture">
+                <pic:pic xmlns:pic="http://schemas.openxmlformats.org/drawingml/2006/picture">
+                  <pic:nvPicPr>
+                    <pic:cNvPr id="0" name=""/>
+                    <pic:cNvPicPr/>
+                  </pic:nvPicPr>
+                  <pic:blipFill>
+                    <a:blip r:embed="rId40"/>
+                    <a:stretch>
+                      <a:fillRect/>
+                    </a:stretch>
+                  </pic:blipFill>
+                  <pic:spPr>
+                    <a:xfrm>
+                      <a:off x="0" y="0"/>
+                      <a:ext cx="4982271" cy="2181530"/>
+                    </a:xfrm>
+                    <a:prstGeom prst="rect">
+                      <a:avLst/>
+                    </a:prstGeom>
+                  </pic:spPr>
+                </pic:pic>
+              </a:graphicData>
+            </a:graphic>
+          </wp:inline>
+        </w:drawing>
+      </w:r>
+    </w:p>
+    <w:p>
+      <w:pPr>
+        <w:pStyle w:val="Akapitzlist"/>
+        <w:tabs>
+          <w:tab w:val="left" w:pos="5814"/>
+        </w:tabs>
+        <w:rPr>
+          <w:rFonts w:ascii="Times New Roman" w:hAnsi="Times New Roman" w:cs="Times New Roman"/>
+          <w:sz w:val="24"/>
+          <w:szCs w:val="24"/>
+        </w:rPr>
+      </w:pPr>
+      <w:r>
+        <w:rPr>
+          <w:rFonts w:ascii="Times New Roman" w:hAnsi="Times New Roman" w:cs="Times New Roman"/>
+          <w:sz w:val="24"/>
+          <w:szCs w:val="24"/>
+        </w:rPr>
+        <w:t>&lt;&lt;&lt;OPISAC WSZYSTKIE ZNACZNIKI @ &gt;&gt;&gt;</w:t>
+      </w:r>
+      <w:bookmarkStart w:id="21" w:name="_GoBack"/>
+      <w:bookmarkEnd w:id="21"/>
+    </w:p>
+    <w:p>
+      <w:pPr>
+        <w:pStyle w:val="Akapitzlist"/>
+        <w:tabs>
+          <w:tab w:val="left" w:pos="5814"/>
+        </w:tabs>
+        <w:rPr>
+          <w:rFonts w:ascii="Times New Roman" w:hAnsi="Times New Roman" w:cs="Times New Roman"/>
+          <w:sz w:val="24"/>
+          <w:szCs w:val="24"/>
+        </w:rPr>
+      </w:pPr>
+    </w:p>
+    <w:p>
+      <w:pPr>
+        <w:pStyle w:val="Akapitzlist"/>
+        <w:tabs>
+          <w:tab w:val="left" w:pos="5814"/>
+        </w:tabs>
+        <w:rPr>
+          <w:rFonts w:ascii="Times New Roman" w:hAnsi="Times New Roman" w:cs="Times New Roman"/>
+          <w:sz w:val="24"/>
+          <w:szCs w:val="24"/>
+        </w:rPr>
+      </w:pPr>
+      <w:r>
+        <w:rPr>
+          <w:rFonts w:ascii="Times New Roman" w:hAnsi="Times New Roman" w:cs="Times New Roman"/>
+          <w:sz w:val="24"/>
+          <w:szCs w:val="24"/>
+        </w:rPr>
         <w:t xml:space="preserve">Opisać trochę o </w:t>
       </w:r>
       <w:proofErr w:type="spellStart"/>
@@ -12257,14 +12660,6 @@
           <w:szCs w:val="24"/>
         </w:rPr>
       </w:pPr>
-      <w:r>
-        <w:rPr>
-          <w:rFonts w:ascii="Times New Roman" w:hAnsi="Times New Roman" w:cs="Times New Roman"/>
-          <w:sz w:val="24"/>
-          <w:szCs w:val="24"/>
-        </w:rPr>
-        <w:t>Czym jest</w:t>
-      </w:r>
     </w:p>
     <w:p>
       <w:pPr>
@@ -12284,6 +12679,28 @@
           <w:sz w:val="24"/>
           <w:szCs w:val="24"/>
         </w:rPr>
+        <w:t>Czym jest</w:t>
+      </w:r>
+    </w:p>
+    <w:p>
+      <w:pPr>
+        <w:pStyle w:val="Akapitzlist"/>
+        <w:tabs>
+          <w:tab w:val="left" w:pos="5814"/>
+        </w:tabs>
+        <w:rPr>
+          <w:rFonts w:ascii="Times New Roman" w:hAnsi="Times New Roman" w:cs="Times New Roman"/>
+          <w:sz w:val="24"/>
+          <w:szCs w:val="24"/>
+        </w:rPr>
+      </w:pPr>
+      <w:r>
+        <w:rPr>
+          <w:rFonts w:ascii="Times New Roman" w:hAnsi="Times New Roman" w:cs="Times New Roman"/>
+          <w:sz w:val="24"/>
+          <w:szCs w:val="24"/>
+        </w:rPr>
+        <w:lastRenderedPageBreak/>
         <w:t xml:space="preserve">Jak działa – pojedyncza instancja </w:t>
       </w:r>
     </w:p>
@@ -12368,7 +12785,7 @@
                     <pic:cNvPicPr/>
                   </pic:nvPicPr>
                   <pic:blipFill>
-                    <a:blip r:embed="rId40" cstate="print">
+                    <a:blip r:embed="rId41" cstate="print">
                       <a:extLst>
                         <a:ext uri="{28A0092B-C50C-407E-A947-70E740481C1C}">
                           <a14:useLocalDpi xmlns:a14="http://schemas.microsoft.com/office/drawing/2010/main" val="0"/>
@@ -12895,7 +13312,7 @@
       </w:pPr>
     </w:p>
     <w:sectPr>
-      <w:footerReference w:type="default" r:id="rId41"/>
+      <w:footerReference w:type="default" r:id="rId42"/>
       <w:pgSz w:w="11907" w:h="16840" w:code="9"/>
       <w:pgMar w:top="1417" w:right="1417" w:bottom="1417" w:left="1417" w:header="708" w:footer="708" w:gutter="0"/>
       <w:cols w:space="708"/>
@@ -13095,32 +13512,15 @@
         </w:rPr>
         <w:annotationRef/>
       </w:r>
-      <w:r>
-        <w:fldChar w:fldCharType="begin"/>
-      </w:r>
-      <w:r>
-        <w:rPr>
-          <w:lang w:val="en-US"/>
-        </w:rPr>
-        <w:instrText xml:space="preserve"> HYPERLINK "https://db-engines.com/en/ranking" </w:instrText>
-      </w:r>
-      <w:r>
-        <w:fldChar w:fldCharType="separate"/>
-      </w:r>
-      <w:r>
-        <w:rPr>
-          <w:rStyle w:val="Hipercze"/>
-          <w:lang w:val="en-US"/>
-        </w:rPr>
-        <w:t>DB-Engines Ranking - popularity ranking of database management systems</w:t>
-      </w:r>
-      <w:r>
-        <w:rPr>
-          <w:rStyle w:val="Hipercze"/>
-          <w:lang w:val="en-US"/>
-        </w:rPr>
-        <w:fldChar w:fldCharType="end"/>
-      </w:r>
+      <w:hyperlink r:id="rId7" w:history="1">
+        <w:r>
+          <w:rPr>
+            <w:rStyle w:val="Hipercze"/>
+            <w:lang w:val="en-US"/>
+          </w:rPr>
+          <w:t>DB-Engines Ranking - popularity ranking of database management systems</w:t>
+        </w:r>
+      </w:hyperlink>
     </w:p>
   </w:comment>
   <w:comment w:id="13" w:author="Adam SZREIBER" w:date="2022-03-06T19:18:00Z" w:initials="S">
@@ -13134,7 +13534,7 @@
         </w:rPr>
         <w:annotationRef/>
       </w:r>
-      <w:hyperlink r:id="rId7" w:history="1">
+      <w:hyperlink r:id="rId8" w:history="1">
         <w:r>
           <w:rPr>
             <w:rStyle w:val="Hipercze"/>
@@ -13169,7 +13569,7 @@
         </w:rPr>
         <w:annotationRef/>
       </w:r>
-      <w:hyperlink r:id="rId8" w:history="1">
+      <w:hyperlink r:id="rId9" w:history="1">
         <w:r>
           <w:rPr>
             <w:rStyle w:val="Hipercze"/>
@@ -13207,288 +13607,314 @@
         </w:rPr>
         <w:annotationRef/>
       </w:r>
-      <w:r>
-        <w:fldChar w:fldCharType="begin"/>
-      </w:r>
-      <w:r>
-        <w:rPr>
-          <w:lang w:val="en-US"/>
-        </w:rPr>
-        <w:instrText xml:space="preserve"> HYPERLINK "https://pl.reactjs.org/tutorial/tutorial.html" </w:instrText>
-      </w:r>
-      <w:r>
-        <w:fldChar w:fldCharType="separate"/>
-      </w:r>
-      <w:proofErr w:type="spellStart"/>
-      <w:r>
-        <w:rPr>
-          <w:rStyle w:val="Hipercze"/>
-          <w:lang w:val="en-US"/>
-        </w:rPr>
-        <w:t>Samouczek</w:t>
-      </w:r>
-      <w:proofErr w:type="spellEnd"/>
-      <w:r>
-        <w:rPr>
-          <w:rStyle w:val="Hipercze"/>
-          <w:lang w:val="en-US"/>
-        </w:rPr>
-        <w:t xml:space="preserve">: </w:t>
-      </w:r>
-      <w:proofErr w:type="spellStart"/>
-      <w:r>
-        <w:rPr>
-          <w:rStyle w:val="Hipercze"/>
-          <w:lang w:val="en-US"/>
-        </w:rPr>
-        <w:t>Wstęp</w:t>
-      </w:r>
-      <w:proofErr w:type="spellEnd"/>
-      <w:r>
-        <w:rPr>
-          <w:rStyle w:val="Hipercze"/>
-          <w:lang w:val="en-US"/>
-        </w:rPr>
-        <w:t xml:space="preserve"> do </w:t>
-      </w:r>
-      <w:proofErr w:type="spellStart"/>
-      <w:r>
-        <w:rPr>
-          <w:rStyle w:val="Hipercze"/>
-          <w:lang w:val="en-US"/>
-        </w:rPr>
-        <w:t>Reacta</w:t>
-      </w:r>
-      <w:proofErr w:type="spellEnd"/>
-      <w:r>
-        <w:rPr>
-          <w:rStyle w:val="Hipercze"/>
-          <w:lang w:val="en-US"/>
-        </w:rPr>
-        <w:t xml:space="preserve"> – React (reactjs.org)</w:t>
-      </w:r>
-      <w:r>
-        <w:rPr>
-          <w:rStyle w:val="Hipercze"/>
-          <w:lang w:val="en-US"/>
-        </w:rPr>
-        <w:fldChar w:fldCharType="end"/>
-      </w:r>
-    </w:p>
-  </w:comment>
-  <w:comment w:id="16" w:author="Adam SZREIBER" w:date="2022-03-06T22:19:00Z" w:initials="S">
-    <w:p>
-      <w:pPr>
-        <w:pStyle w:val="Tekstkomentarza"/>
-        <w:rPr>
-          <w:lang w:val="en-US"/>
-        </w:rPr>
-      </w:pPr>
-      <w:r>
-        <w:rPr>
-          <w:rStyle w:val="Odwoaniedokomentarza"/>
-        </w:rPr>
-        <w:annotationRef/>
-      </w:r>
-      <w:r>
-        <w:fldChar w:fldCharType="begin"/>
-      </w:r>
-      <w:r>
-        <w:rPr>
-          <w:lang w:val="en-US"/>
-        </w:rPr>
-        <w:instrText xml:space="preserve"> HYPERLINK "https://geek.justjoin.it/reactjs-i-react-native-czym-sie-roznia" </w:instrText>
-      </w:r>
-      <w:r>
-        <w:fldChar w:fldCharType="separate"/>
-      </w:r>
-      <w:proofErr w:type="spellStart"/>
-      <w:r>
-        <w:rPr>
-          <w:rStyle w:val="Hipercze"/>
-          <w:lang w:val="en-US"/>
-        </w:rPr>
-        <w:t>ReactJS</w:t>
-      </w:r>
-      <w:proofErr w:type="spellEnd"/>
-      <w:r>
-        <w:rPr>
-          <w:rStyle w:val="Hipercze"/>
-          <w:lang w:val="en-US"/>
-        </w:rPr>
-        <w:t xml:space="preserve"> i React Native - </w:t>
-      </w:r>
-      <w:proofErr w:type="spellStart"/>
-      <w:r>
-        <w:rPr>
-          <w:rStyle w:val="Hipercze"/>
-          <w:lang w:val="en-US"/>
-        </w:rPr>
-        <w:t>czym</w:t>
-      </w:r>
-      <w:proofErr w:type="spellEnd"/>
-      <w:r>
-        <w:rPr>
-          <w:rStyle w:val="Hipercze"/>
-          <w:lang w:val="en-US"/>
-        </w:rPr>
-        <w:t xml:space="preserve"> </w:t>
-      </w:r>
-      <w:proofErr w:type="spellStart"/>
-      <w:r>
-        <w:rPr>
-          <w:rStyle w:val="Hipercze"/>
-          <w:lang w:val="en-US"/>
-        </w:rPr>
-        <w:t>się</w:t>
-      </w:r>
-      <w:proofErr w:type="spellEnd"/>
-      <w:r>
-        <w:rPr>
-          <w:rStyle w:val="Hipercze"/>
-          <w:lang w:val="en-US"/>
-        </w:rPr>
-        <w:t xml:space="preserve"> </w:t>
-      </w:r>
-      <w:proofErr w:type="spellStart"/>
-      <w:r>
-        <w:rPr>
-          <w:rStyle w:val="Hipercze"/>
-          <w:lang w:val="en-US"/>
-        </w:rPr>
-        <w:t>różnią</w:t>
-      </w:r>
-      <w:proofErr w:type="spellEnd"/>
-      <w:r>
-        <w:rPr>
-          <w:rStyle w:val="Hipercze"/>
-          <w:lang w:val="en-US"/>
-        </w:rPr>
-        <w:t>? - Just Geek IT (justjoin.it)</w:t>
-      </w:r>
-      <w:r>
-        <w:rPr>
-          <w:rStyle w:val="Hipercze"/>
-          <w:lang w:val="en-US"/>
-        </w:rPr>
-        <w:fldChar w:fldCharType="end"/>
-      </w:r>
-    </w:p>
-  </w:comment>
-  <w:comment w:id="17" w:author="Adam SZREIBER" w:date="2022-03-07T09:03:00Z" w:initials="S">
-    <w:p>
-      <w:pPr>
-        <w:pStyle w:val="Tekstkomentarza"/>
-        <w:rPr>
-          <w:lang w:val="en-US"/>
-        </w:rPr>
-      </w:pPr>
-      <w:r>
-        <w:rPr>
-          <w:rStyle w:val="Odwoaniedokomentarza"/>
-        </w:rPr>
-        <w:annotationRef/>
-      </w:r>
-      <w:r>
-        <w:fldChar w:fldCharType="begin"/>
-      </w:r>
-      <w:r>
-        <w:rPr>
-          <w:lang w:val="en-US"/>
-        </w:rPr>
-        <w:instrText xml:space="preserve"> HYPERLINK "file:///C:\\Users\\School\\Desktop\\Beheer\\Praca_Inzynierska\\resources\\Sacha%20K.%20-%20In%C5%BCynieria%20oprogramowania.pdf" </w:instrText>
-      </w:r>
-      <w:r>
-        <w:fldChar w:fldCharType="separate"/>
-      </w:r>
-      <w:r>
-        <w:rPr>
-          <w:rStyle w:val="Hipercze"/>
-          <w:lang w:val="en-US"/>
-        </w:rPr>
-        <w:t>Sacha K. - Inżynieria oprogramowania.pdf</w:t>
-      </w:r>
-      <w:r>
-        <w:rPr>
-          <w:rStyle w:val="Hipercze"/>
-        </w:rPr>
-        <w:fldChar w:fldCharType="end"/>
-      </w:r>
-    </w:p>
-  </w:comment>
-  <w:comment w:id="18" w:author="Adam SZREIBER" w:date="2022-03-07T15:29:00Z" w:initials="S">
-    <w:p>
-      <w:pPr>
-        <w:pStyle w:val="Tekstkomentarza"/>
-        <w:rPr>
-          <w:lang w:val="en-US"/>
-        </w:rPr>
-      </w:pPr>
-      <w:r>
-        <w:rPr>
-          <w:rStyle w:val="Odwoaniedokomentarza"/>
-        </w:rPr>
-        <w:annotationRef/>
-      </w:r>
-      <w:hyperlink r:id="rId9" w:history="1">
+      <w:hyperlink r:id="rId10" w:history="1">
+        <w:proofErr w:type="spellStart"/>
         <w:r>
           <w:rPr>
             <w:rStyle w:val="Hipercze"/>
             <w:lang w:val="en-US"/>
           </w:rPr>
-          <w:t>Argon2 Hash Generator, Validator &amp; Verifier</w:t>
+          <w:t>Samouczek</w:t>
         </w:r>
-      </w:hyperlink>
-    </w:p>
-  </w:comment>
-  <w:comment w:id="19" w:author="Adam SZREIBER" w:date="2022-03-07T18:59:00Z" w:initials="S">
-    <w:p>
-      <w:pPr>
-        <w:pStyle w:val="Tekstkomentarza"/>
-        <w:rPr>
-          <w:lang w:val="en-US"/>
-        </w:rPr>
-      </w:pPr>
-      <w:r>
-        <w:rPr>
-          <w:rStyle w:val="Odwoaniedokomentarza"/>
-        </w:rPr>
-        <w:annotationRef/>
-      </w:r>
-      <w:hyperlink r:id="rId10" w:history="1">
+        <w:proofErr w:type="spellEnd"/>
         <w:r>
           <w:rPr>
             <w:rStyle w:val="Hipercze"/>
             <w:lang w:val="en-US"/>
           </w:rPr>
-          <w:t>Komponenty i właściwości – React (reactjs.org)</w:t>
+          <w:t xml:space="preserve">: </w:t>
         </w:r>
-      </w:hyperlink>
-    </w:p>
-  </w:comment>
-  <w:comment w:id="20" w:author="Adam SZREIBER" w:date="2022-03-07T23:20:00Z" w:initials="S">
-    <w:p>
-      <w:pPr>
-        <w:pStyle w:val="Tekstkomentarza"/>
-        <w:rPr>
-          <w:lang w:val="en-US"/>
-        </w:rPr>
-      </w:pPr>
-      <w:r>
-        <w:rPr>
-          <w:rStyle w:val="Odwoaniedokomentarza"/>
-        </w:rPr>
-        <w:annotationRef/>
-      </w:r>
-      <w:hyperlink r:id="rId11" w:history="1">
+        <w:proofErr w:type="spellStart"/>
         <w:r>
           <w:rPr>
             <w:rStyle w:val="Hipercze"/>
             <w:lang w:val="en-US"/>
           </w:rPr>
-          <w:t>58 HTML 404 Page Templates (freefrontend.com)</w:t>
+          <w:t>Wstęp</w:t>
+        </w:r>
+        <w:proofErr w:type="spellEnd"/>
+        <w:r>
+          <w:rPr>
+            <w:rStyle w:val="Hipercze"/>
+            <w:lang w:val="en-US"/>
+          </w:rPr>
+          <w:t xml:space="preserve"> do </w:t>
+        </w:r>
+        <w:proofErr w:type="spellStart"/>
+        <w:r>
+          <w:rPr>
+            <w:rStyle w:val="Hipercze"/>
+            <w:lang w:val="en-US"/>
+          </w:rPr>
+          <w:t>Reacta</w:t>
+        </w:r>
+        <w:proofErr w:type="spellEnd"/>
+        <w:r>
+          <w:rPr>
+            <w:rStyle w:val="Hipercze"/>
+            <w:lang w:val="en-US"/>
+          </w:rPr>
+          <w:t xml:space="preserve"> – React (reactjs.org)</w:t>
         </w:r>
       </w:hyperlink>
+    </w:p>
+  </w:comment>
+  <w:comment w:id="16" w:author="Adam SZREIBER" w:date="2022-03-06T22:19:00Z" w:initials="S">
+    <w:p>
+      <w:pPr>
+        <w:pStyle w:val="Tekstkomentarza"/>
+        <w:rPr>
+          <w:lang w:val="en-US"/>
+        </w:rPr>
+      </w:pPr>
+      <w:r>
+        <w:rPr>
+          <w:rStyle w:val="Odwoaniedokomentarza"/>
+        </w:rPr>
+        <w:annotationRef/>
+      </w:r>
+      <w:hyperlink r:id="rId11" w:history="1">
+        <w:proofErr w:type="spellStart"/>
+        <w:r>
+          <w:rPr>
+            <w:rStyle w:val="Hipercze"/>
+            <w:lang w:val="en-US"/>
+          </w:rPr>
+          <w:t>ReactJS</w:t>
+        </w:r>
+        <w:proofErr w:type="spellEnd"/>
+        <w:r>
+          <w:rPr>
+            <w:rStyle w:val="Hipercze"/>
+            <w:lang w:val="en-US"/>
+          </w:rPr>
+          <w:t xml:space="preserve"> i React Native - </w:t>
+        </w:r>
+        <w:proofErr w:type="spellStart"/>
+        <w:r>
+          <w:rPr>
+            <w:rStyle w:val="Hipercze"/>
+            <w:lang w:val="en-US"/>
+          </w:rPr>
+          <w:t>czym</w:t>
+        </w:r>
+        <w:proofErr w:type="spellEnd"/>
+        <w:r>
+          <w:rPr>
+            <w:rStyle w:val="Hipercze"/>
+            <w:lang w:val="en-US"/>
+          </w:rPr>
+          <w:t xml:space="preserve"> </w:t>
+        </w:r>
+        <w:proofErr w:type="spellStart"/>
+        <w:r>
+          <w:rPr>
+            <w:rStyle w:val="Hipercze"/>
+            <w:lang w:val="en-US"/>
+          </w:rPr>
+          <w:t>się</w:t>
+        </w:r>
+        <w:proofErr w:type="spellEnd"/>
+        <w:r>
+          <w:rPr>
+            <w:rStyle w:val="Hipercze"/>
+            <w:lang w:val="en-US"/>
+          </w:rPr>
+          <w:t xml:space="preserve"> </w:t>
+        </w:r>
+        <w:proofErr w:type="spellStart"/>
+        <w:r>
+          <w:rPr>
+            <w:rStyle w:val="Hipercze"/>
+            <w:lang w:val="en-US"/>
+          </w:rPr>
+          <w:t>różnią</w:t>
+        </w:r>
+        <w:proofErr w:type="spellEnd"/>
+        <w:r>
+          <w:rPr>
+            <w:rStyle w:val="Hipercze"/>
+            <w:lang w:val="en-US"/>
+          </w:rPr>
+          <w:t>? - Just Geek IT (justjoin.it)</w:t>
+        </w:r>
+      </w:hyperlink>
+    </w:p>
+  </w:comment>
+  <w:comment w:id="17" w:author="Adam SZREIBER" w:date="2022-03-07T09:03:00Z" w:initials="S">
+    <w:p>
+      <w:pPr>
+        <w:pStyle w:val="Tekstkomentarza"/>
+        <w:rPr>
+          <w:lang w:val="en-US"/>
+        </w:rPr>
+      </w:pPr>
+      <w:r>
+        <w:rPr>
+          <w:rStyle w:val="Odwoaniedokomentarza"/>
+        </w:rPr>
+        <w:annotationRef/>
+      </w:r>
+      <w:hyperlink r:id="rId12" w:history="1">
+        <w:proofErr w:type="spellStart"/>
+        <w:r>
+          <w:rPr>
+            <w:rStyle w:val="Hipercze"/>
+            <w:lang w:val="en-US"/>
+          </w:rPr>
+          <w:t>Sacha</w:t>
+        </w:r>
+        <w:proofErr w:type="spellEnd"/>
+        <w:r>
+          <w:rPr>
+            <w:rStyle w:val="Hipercze"/>
+            <w:lang w:val="en-US"/>
+          </w:rPr>
+          <w:t xml:space="preserve"> K. - </w:t>
+        </w:r>
+        <w:proofErr w:type="spellStart"/>
+        <w:r>
+          <w:rPr>
+            <w:rStyle w:val="Hipercze"/>
+            <w:lang w:val="en-US"/>
+          </w:rPr>
+          <w:t>Inżynieria</w:t>
+        </w:r>
+        <w:proofErr w:type="spellEnd"/>
+        <w:r>
+          <w:rPr>
+            <w:rStyle w:val="Hipercze"/>
+            <w:lang w:val="en-US"/>
+          </w:rPr>
+          <w:t xml:space="preserve"> oprogramowania.pdf</w:t>
+        </w:r>
+      </w:hyperlink>
+    </w:p>
+  </w:comment>
+  <w:comment w:id="18" w:author="Adam SZREIBER" w:date="2022-03-07T15:29:00Z" w:initials="S">
+    <w:p>
+      <w:pPr>
+        <w:pStyle w:val="Tekstkomentarza"/>
+        <w:rPr>
+          <w:lang w:val="en-US"/>
+        </w:rPr>
+      </w:pPr>
+      <w:r>
+        <w:rPr>
+          <w:rStyle w:val="Odwoaniedokomentarza"/>
+        </w:rPr>
+        <w:annotationRef/>
+      </w:r>
+      <w:r>
+        <w:fldChar w:fldCharType="begin"/>
+      </w:r>
+      <w:r>
+        <w:rPr>
+          <w:lang w:val="en-US"/>
+        </w:rPr>
+        <w:instrText xml:space="preserve"> HYPERLINK "https://argon2.online/" </w:instrText>
+      </w:r>
+      <w:r>
+        <w:fldChar w:fldCharType="separate"/>
+      </w:r>
+      <w:r>
+        <w:rPr>
+          <w:rStyle w:val="Hipercze"/>
+          <w:lang w:val="en-US"/>
+        </w:rPr>
+        <w:t>Argon2 Hash Generator, Validator &amp; Verifier</w:t>
+      </w:r>
+      <w:r>
+        <w:rPr>
+          <w:rStyle w:val="Hipercze"/>
+          <w:lang w:val="en-US"/>
+        </w:rPr>
+        <w:fldChar w:fldCharType="end"/>
+      </w:r>
+    </w:p>
+  </w:comment>
+  <w:comment w:id="19" w:author="Adam SZREIBER" w:date="2022-03-07T18:59:00Z" w:initials="S">
+    <w:p>
+      <w:pPr>
+        <w:pStyle w:val="Tekstkomentarza"/>
+        <w:rPr>
+          <w:lang w:val="en-US"/>
+        </w:rPr>
+      </w:pPr>
+      <w:r>
+        <w:rPr>
+          <w:rStyle w:val="Odwoaniedokomentarza"/>
+        </w:rPr>
+        <w:annotationRef/>
+      </w:r>
+      <w:r>
+        <w:fldChar w:fldCharType="begin"/>
+      </w:r>
+      <w:r>
+        <w:rPr>
+          <w:lang w:val="en-US"/>
+        </w:rPr>
+        <w:instrText xml:space="preserve"> HYPERLINK "https://pl.reactjs.org/docs/components-and-props.html" </w:instrText>
+      </w:r>
+      <w:r>
+        <w:fldChar w:fldCharType="separate"/>
+      </w:r>
+      <w:r>
+        <w:rPr>
+          <w:rStyle w:val="Hipercze"/>
+          <w:lang w:val="en-US"/>
+        </w:rPr>
+        <w:t>Komponenty i właściwości – React (reactjs.org)</w:t>
+      </w:r>
+      <w:r>
+        <w:rPr>
+          <w:rStyle w:val="Hipercze"/>
+          <w:lang w:val="en-US"/>
+        </w:rPr>
+        <w:fldChar w:fldCharType="end"/>
+      </w:r>
+    </w:p>
+  </w:comment>
+  <w:comment w:id="20" w:author="Adam SZREIBER" w:date="2022-03-07T23:20:00Z" w:initials="S">
+    <w:p>
+      <w:pPr>
+        <w:pStyle w:val="Tekstkomentarza"/>
+        <w:rPr>
+          <w:lang w:val="en-US"/>
+        </w:rPr>
+      </w:pPr>
+      <w:r>
+        <w:rPr>
+          <w:rStyle w:val="Odwoaniedokomentarza"/>
+        </w:rPr>
+        <w:annotationRef/>
+      </w:r>
+      <w:r>
+        <w:fldChar w:fldCharType="begin"/>
+      </w:r>
+      <w:r>
+        <w:rPr>
+          <w:lang w:val="en-US"/>
+        </w:rPr>
+        <w:instrText xml:space="preserve"> HYPERLINK "https://freefrontend.com/html-css-404-page-templates/" </w:instrText>
+      </w:r>
+      <w:r>
+        <w:fldChar w:fldCharType="separate"/>
+      </w:r>
+      <w:r>
+        <w:rPr>
+          <w:rStyle w:val="Hipercze"/>
+          <w:lang w:val="en-US"/>
+        </w:rPr>
+        <w:t>58 HTML 404 Page Templates (freefrontend.com)</w:t>
+      </w:r>
+      <w:r>
+        <w:rPr>
+          <w:rStyle w:val="Hipercze"/>
+          <w:lang w:val="en-US"/>
+        </w:rPr>
+        <w:fldChar w:fldCharType="end"/>
+      </w:r>
     </w:p>
   </w:comment>
 </w:comments>
@@ -13587,7 +14013,7 @@
           <w:rPr>
             <w:noProof/>
           </w:rPr>
-          <w:t>27</w:t>
+          <w:t>28</w:t>
         </w:r>
         <w:r>
           <w:fldChar w:fldCharType="end"/>
@@ -16661,7 +17087,7 @@
   <a:extraClrSchemeLst/>
   <a:extLst>
     <a:ext uri="{05A4C25C-085E-4340-85A3-A5531E510DB2}">
-      <thm15:themeFamily xmlns="" xmlns:thm15="http://schemas.microsoft.com/office/thememl/2012/main" name="Office Theme" id="{62F939B6-93AF-4DB8-9C6B-D6C7DFDC589F}" vid="{4A3C46E8-61CC-4603-A589-7422A47A8E4A}"/>
+      <thm15:themeFamily xmlns:thm15="http://schemas.microsoft.com/office/thememl/2012/main" xmlns="" name="Office Theme" id="{62F939B6-93AF-4DB8-9C6B-D6C7DFDC589F}" vid="{4A3C46E8-61CC-4603-A589-7422A47A8E4A}"/>
     </a:ext>
   </a:extLst>
 </a:theme>
@@ -16679,7 +17105,7 @@
 </file>
 
 <file path=customXml/itemProps1.xml><?xml version="1.0" encoding="utf-8"?>
-<ds:datastoreItem xmlns:ds="http://schemas.openxmlformats.org/officeDocument/2006/customXml" ds:itemID="{3721CEF5-E3AB-4716-A139-76787425E598}">
+<ds:datastoreItem xmlns:ds="http://schemas.openxmlformats.org/officeDocument/2006/customXml" ds:itemID="{AECD3168-8DC0-41AB-8182-0E38A98F00A4}">
   <ds:schemaRefs>
     <ds:schemaRef ds:uri="http://schemas.openxmlformats.org/officeDocument/2006/bibliography"/>
   </ds:schemaRefs>

</xml_diff>

<commit_message>
po rozmowie z Promotorem
</commit_message>
<xml_diff>
--- a/Praca_Inzynierska/Adam Szreiber.docx
+++ b/Praca_Inzynierska/Adam Szreiber.docx
@@ -1996,8 +1996,16 @@
       </w:r>
     </w:p>
     <w:p>
+      <w:commentRangeStart w:id="4"/>
       <w:r>
         <w:t>Napisać trochę o kontrolowaniu wersji… GIT</w:t>
+      </w:r>
+      <w:commentRangeEnd w:id="4"/>
+      <w:r>
+        <w:rPr>
+          <w:rStyle w:val="Odwoaniedokomentarza"/>
+        </w:rPr>
+        <w:commentReference w:id="4"/>
       </w:r>
     </w:p>
     <w:p>
@@ -2259,7 +2267,7 @@
       <w:r>
         <w:br w:type="column"/>
       </w:r>
-      <w:bookmarkStart w:id="4" w:name="_Toc97063032"/>
+      <w:bookmarkStart w:id="5" w:name="_Toc97063032"/>
       <w:r>
         <w:lastRenderedPageBreak/>
         <w:t>Konkurencyjne rozwiązania na rynku</w:t>
@@ -2294,7 +2302,7 @@
           <w:lang w:val="en-US"/>
         </w:rPr>
       </w:pPr>
-      <w:hyperlink r:id="rId9" w:history="1">
+      <w:hyperlink r:id="rId10" w:history="1">
         <w:r>
           <w:rPr>
             <w:rStyle w:val="Hipercze"/>
@@ -2310,7 +2318,7 @@
           <w:lang w:val="en-US"/>
         </w:rPr>
       </w:pPr>
-      <w:hyperlink r:id="rId10" w:history="1">
+      <w:hyperlink r:id="rId11" w:history="1">
         <w:r>
           <w:rPr>
             <w:rStyle w:val="Hipercze"/>
@@ -2321,7 +2329,7 @@
       </w:hyperlink>
     </w:p>
     <w:p>
-      <w:hyperlink r:id="rId11" w:history="1">
+      <w:hyperlink r:id="rId12" w:history="1">
         <w:r>
           <w:rPr>
             <w:rStyle w:val="Hipercze"/>
@@ -2500,13 +2508,13 @@
         <w:lastRenderedPageBreak/>
         <w:t xml:space="preserve">Budowa Aplikacji </w:t>
       </w:r>
-      <w:bookmarkEnd w:id="4"/>
+      <w:bookmarkEnd w:id="5"/>
     </w:p>
     <w:p>
       <w:r>
         <w:t xml:space="preserve">Proces wytwarzania aplikacji jest złożony, na początku ery komputerów, gdy stacje robocze były słabe/wolne i ograniczone przez zasoby, programy pisało się i konserwowało bez większych trudności. Na </w:t>
       </w:r>
-      <w:commentRangeStart w:id="5"/>
+      <w:commentRangeStart w:id="6"/>
       <w:proofErr w:type="spellStart"/>
       <w:r>
         <w:t>przełomnie</w:t>
@@ -2515,12 +2523,12 @@
       <w:r>
         <w:t xml:space="preserve"> lat 50/60 XIX</w:t>
       </w:r>
-      <w:commentRangeEnd w:id="5"/>
+      <w:commentRangeEnd w:id="6"/>
       <w:r>
         <w:rPr>
           <w:rStyle w:val="Odwoaniedokomentarza"/>
         </w:rPr>
-        <w:commentReference w:id="5"/>
+        <w:commentReference w:id="6"/>
       </w:r>
       <w:r>
         <w:t xml:space="preserve"> wieku rozwój technologiczny przyspieszył do takiego stopnia, że zaczęto tworzyć coraz bardziej skomplikowane oprogramowanie, którego implementacja i utrzymanie zaczęło sprawiać trudności. </w:t>
@@ -2549,7 +2557,7 @@
       </w:r>
     </w:p>
     <w:p>
-      <w:commentRangeStart w:id="6"/>
+      <w:commentRangeStart w:id="7"/>
       <w:proofErr w:type="spellStart"/>
       <w:r>
         <w:t>Inzynieria</w:t>
@@ -2558,12 +2566,12 @@
       <w:r>
         <w:t xml:space="preserve"> oprogramowania zajmuje się metodami wytwarzania, oceniania i utrzymywania oprogramowania systemów komputerowych oraz metodami zarządzania realizacją projektów informatycznych. Celem stosowania tych metod jest zapewnienie wysokiej jakości oprogramowania oraz doprowadzenie do terminowej i zgodnej z budżetem realizacji projektu. Znaczenie metod inżynierii oprogramowania rośnie wraz z wielkością projektu</w:t>
       </w:r>
-      <w:commentRangeEnd w:id="6"/>
+      <w:commentRangeEnd w:id="7"/>
       <w:r>
         <w:rPr>
           <w:rStyle w:val="Odwoaniedokomentarza"/>
         </w:rPr>
-        <w:commentReference w:id="6"/>
+        <w:commentReference w:id="7"/>
       </w:r>
     </w:p>
     <w:p>
@@ -2579,16 +2587,16 @@
       <w:r>
         <w:t xml:space="preserve"> (</w:t>
       </w:r>
-      <w:commentRangeStart w:id="7"/>
+      <w:commentRangeStart w:id="8"/>
       <w:r>
         <w:t>Proce s jest zbiorem aktywności wykonywanych z myślą o osiągnięciu pewnego celu</w:t>
       </w:r>
-      <w:commentRangeEnd w:id="7"/>
+      <w:commentRangeEnd w:id="8"/>
       <w:r>
         <w:rPr>
           <w:rStyle w:val="Odwoaniedokomentarza"/>
         </w:rPr>
-        <w:commentReference w:id="7"/>
+        <w:commentReference w:id="8"/>
       </w:r>
       <w:r>
         <w:t xml:space="preserve">) które należy dobrać indywidualnie do tworzonego projektu. </w:t>
@@ -2726,7 +2734,19 @@
         <w:pStyle w:val="Nagwek3"/>
       </w:pPr>
       <w:r>
-        <w:t>Wymagania funkcjonalne</w:t>
+        <w:t xml:space="preserve">Wymagania </w:t>
+      </w:r>
+      <w:commentRangeStart w:id="9"/>
+      <w:r>
+        <w:t>funkcjonalne</w:t>
+      </w:r>
+      <w:commentRangeEnd w:id="9"/>
+      <w:r>
+        <w:rPr>
+          <w:rStyle w:val="Odwoaniedokomentarza"/>
+          <w:rFonts w:asciiTheme="minorHAnsi" w:eastAsiaTheme="minorHAnsi" w:hAnsiTheme="minorHAnsi" w:cstheme="minorBidi"/>
+        </w:rPr>
+        <w:commentReference w:id="9"/>
       </w:r>
     </w:p>
     <w:p/>
@@ -3196,7 +3216,7 @@
           <w:lang w:eastAsia="pl-PL"/>
         </w:rPr>
       </w:pPr>
-      <w:commentRangeStart w:id="8"/>
+      <w:commentRangeStart w:id="10"/>
       <w:r>
         <w:rPr>
           <w:rFonts w:ascii="Roboto" w:eastAsia="Times New Roman" w:hAnsi="Roboto" w:cs="Times New Roman"/>
@@ -3241,12 +3261,12 @@
         </w:rPr>
         <w:t>Program realizowany jest jako sekwencja maszynowa, tj. polecenia procesora przetwarzane są przez procesor lub procesory komputera, które są następnie wykonywane. Przez program komputerowy rozumie się również kod źródłowy programu, z którego w trakcie tworzenia oprogramowania tworzony jest plik wykonywalny.</w:t>
       </w:r>
-      <w:commentRangeEnd w:id="8"/>
+      <w:commentRangeEnd w:id="10"/>
       <w:r>
         <w:rPr>
           <w:rStyle w:val="Odwoaniedokomentarza"/>
         </w:rPr>
-        <w:commentReference w:id="8"/>
+        <w:commentReference w:id="10"/>
       </w:r>
     </w:p>
     <w:p>
@@ -3334,7 +3354,7 @@
         </w:rPr>
         <w:t>N</w:t>
       </w:r>
-      <w:commentRangeStart w:id="9"/>
+      <w:commentRangeStart w:id="11"/>
       <w:r>
         <w:rPr>
           <w:rFonts w:ascii="Verdana" w:hAnsi="Verdana"/>
@@ -3345,12 +3365,12 @@
         </w:rPr>
         <w:t>a świecie istnieją tysiące języków programowania i każdego roku powstają nowe. Od języków naturalnych odróżniają się wysoką precyzją oraz jednoznacznością. Człowiek podczas komunikacji między sobą stale popełnia niewielkie błędy lub pozostawia niedomówienia wiedząc, że drugi rozmówca najczęściej go zrozumie. Maszyny wykonują zadania dokładnie, dlatego każdą czynność trzeba opisać ściśle krok po kroku, ponieważ komputer nie potrafi domyślić się, co programista miał na myśli.</w:t>
       </w:r>
-      <w:commentRangeEnd w:id="9"/>
+      <w:commentRangeEnd w:id="11"/>
       <w:r>
         <w:rPr>
           <w:rStyle w:val="Odwoaniedokomentarza"/>
         </w:rPr>
-        <w:commentReference w:id="9"/>
+        <w:commentReference w:id="11"/>
       </w:r>
     </w:p>
     <w:p>
@@ -3561,16 +3581,16 @@
       <w:r>
         <w:t xml:space="preserve"> programowania. </w:t>
       </w:r>
-      <w:commentRangeStart w:id="10"/>
+      <w:commentRangeStart w:id="12"/>
       <w:r>
         <w:t xml:space="preserve">W większości języków programowania występują te same podstawowe mechanizmy, których używa się w bardzo podobny sposób niezależnie od wybranego języka programowania, a różnice często sprowadzają się wyłącznie do nazw bibliotek, funkcji, klas itp. </w:t>
       </w:r>
-      <w:commentRangeEnd w:id="10"/>
+      <w:commentRangeEnd w:id="12"/>
       <w:r>
         <w:rPr>
           <w:rStyle w:val="Odwoaniedokomentarza"/>
         </w:rPr>
-        <w:commentReference w:id="10"/>
+        <w:commentReference w:id="12"/>
       </w:r>
     </w:p>
     <w:p>
@@ -3616,8 +3636,19 @@
       </w:r>
     </w:p>
     <w:p>
-      <w:r>
-        <w:t>Technologie:</w:t>
+      <w:commentRangeStart w:id="13"/>
+      <w:r>
+        <w:t>Technologie</w:t>
+      </w:r>
+      <w:commentRangeEnd w:id="13"/>
+      <w:r>
+        <w:rPr>
+          <w:rStyle w:val="Odwoaniedokomentarza"/>
+        </w:rPr>
+        <w:commentReference w:id="13"/>
+      </w:r>
+      <w:r>
+        <w:t>:</w:t>
       </w:r>
     </w:p>
     <w:p>
@@ -3628,19 +3659,19 @@
           <w:numId w:val="4"/>
         </w:numPr>
       </w:pPr>
-      <w:commentRangeStart w:id="11"/>
+      <w:commentRangeStart w:id="14"/>
       <w:proofErr w:type="spellStart"/>
       <w:r>
         <w:lastRenderedPageBreak/>
         <w:t>PostgreSQL</w:t>
       </w:r>
-      <w:commentRangeEnd w:id="11"/>
+      <w:commentRangeEnd w:id="14"/>
       <w:proofErr w:type="spellEnd"/>
       <w:r>
         <w:rPr>
           <w:rStyle w:val="Odwoaniedokomentarza"/>
         </w:rPr>
-        <w:commentReference w:id="11"/>
+        <w:commentReference w:id="14"/>
       </w:r>
     </w:p>
     <w:p>
@@ -3676,16 +3707,16 @@
       <w:r>
         <w:t xml:space="preserve">ię w </w:t>
       </w:r>
-      <w:commentRangeStart w:id="12"/>
+      <w:commentRangeStart w:id="15"/>
       <w:r>
         <w:t xml:space="preserve">top 4 </w:t>
       </w:r>
-      <w:commentRangeEnd w:id="12"/>
+      <w:commentRangeEnd w:id="15"/>
       <w:r>
         <w:rPr>
           <w:rStyle w:val="Odwoaniedokomentarza"/>
         </w:rPr>
-        <w:commentReference w:id="12"/>
+        <w:commentReference w:id="15"/>
       </w:r>
       <w:r>
         <w:t xml:space="preserve">najczęściej </w:t>
@@ -4914,7 +4945,7 @@
       <w:proofErr w:type="spellEnd"/>
     </w:p>
     <w:p>
-      <w:commentRangeStart w:id="13"/>
+      <w:commentRangeStart w:id="16"/>
       <w:r>
         <w:t xml:space="preserve">Windows </w:t>
       </w:r>
@@ -4958,16 +4989,16 @@
       <w:r>
         <w:t xml:space="preserve"> jest zbiorem elementów służących do tworzenia aplikacji okienkowych.</w:t>
       </w:r>
-      <w:commentRangeEnd w:id="13"/>
+      <w:commentRangeEnd w:id="16"/>
     </w:p>
     <w:p>
       <w:r>
         <w:rPr>
           <w:rStyle w:val="Odwoaniedokomentarza"/>
         </w:rPr>
-        <w:commentReference w:id="13"/>
-      </w:r>
-      <w:commentRangeStart w:id="14"/>
+        <w:commentReference w:id="16"/>
+      </w:r>
+      <w:commentRangeStart w:id="17"/>
       <w:r>
         <w:t xml:space="preserve">Aplikacje budowaną w oparciu o formatki nazywamy sterowaną zdarzeniami. Takowa aplikacja przez większość czasu oczekuje na </w:t>
       </w:r>
@@ -4980,12 +5011,12 @@
       <w:r>
         <w:t>.</w:t>
       </w:r>
-      <w:commentRangeEnd w:id="14"/>
+      <w:commentRangeEnd w:id="17"/>
       <w:r>
         <w:rPr>
           <w:rStyle w:val="Odwoaniedokomentarza"/>
         </w:rPr>
-        <w:commentReference w:id="14"/>
+        <w:commentReference w:id="17"/>
       </w:r>
     </w:p>
     <w:p/>
@@ -5339,7 +5370,7 @@
       </w:r>
     </w:p>
     <w:p>
-      <w:commentRangeStart w:id="15"/>
+      <w:commentRangeStart w:id="18"/>
       <w:proofErr w:type="spellStart"/>
       <w:r>
         <w:t>React</w:t>
@@ -5356,16 +5387,16 @@
       <w:r>
         <w:t xml:space="preserve"> do budowania interfejsów użytkownika. Pozwala na tworzenie złożonych UI przy użyciu małych i odizolowanych od siebie kawałków kodu, zwanych “komponentami”.</w:t>
       </w:r>
-      <w:commentRangeEnd w:id="15"/>
+      <w:commentRangeEnd w:id="18"/>
       <w:r>
         <w:rPr>
           <w:rStyle w:val="Odwoaniedokomentarza"/>
         </w:rPr>
-        <w:commentReference w:id="15"/>
-      </w:r>
-    </w:p>
-    <w:p>
-      <w:commentRangeStart w:id="16"/>
+        <w:commentReference w:id="18"/>
+      </w:r>
+    </w:p>
+    <w:p>
+      <w:commentRangeStart w:id="19"/>
       <w:proofErr w:type="spellStart"/>
       <w:r>
         <w:t>React</w:t>
@@ -5396,12 +5427,12 @@
       <w:r>
         <w:t>.</w:t>
       </w:r>
-      <w:commentRangeEnd w:id="16"/>
+      <w:commentRangeEnd w:id="19"/>
       <w:r>
         <w:rPr>
           <w:rStyle w:val="Odwoaniedokomentarza"/>
         </w:rPr>
-        <w:commentReference w:id="16"/>
+        <w:commentReference w:id="19"/>
       </w:r>
     </w:p>
     <w:p>
@@ -5762,7 +5793,7 @@
       <w:r>
         <w:t xml:space="preserve"> </w:t>
       </w:r>
-      <w:commentRangeStart w:id="17"/>
+      <w:commentRangeStart w:id="20"/>
       <w:r>
         <w:t xml:space="preserve">pochłania na </w:t>
       </w:r>
@@ -5780,12 +5811,12 @@
       <w:r>
         <w:t>Duża koncentracja zasobów w stosunkowo krótkim czasie wynika z możliwości równoległego prowadzenia prac nad wieloma komponentami przez niezależnych ludzi lub zespoły. Faza konstrukcji jest zwykle okresem największego wysiłku i najwyższego zatrudnienia po stronie wykonawcy.</w:t>
       </w:r>
-      <w:commentRangeEnd w:id="17"/>
+      <w:commentRangeEnd w:id="20"/>
       <w:r>
         <w:rPr>
           <w:rStyle w:val="Odwoaniedokomentarza"/>
         </w:rPr>
-        <w:commentReference w:id="17"/>
+        <w:commentReference w:id="20"/>
       </w:r>
     </w:p>
     <w:p>
@@ -6221,10 +6252,10 @@
                   <v:path o:extrusionok="f" gradientshapeok="t" o:connecttype="rect"/>
                   <o:lock v:ext="edit" aspectratio="t"/>
                 </v:shapetype>
-                <v:shape id="_x0000_i1026" type="#_x0000_t75" style="width:114.75pt;height:71.25pt" o:ole="">
+                <v:shape id="_x0000_i1026" type="#_x0000_t75" style="width:114.8pt;height:71.3pt" o:ole="">
                   <v:imagedata r:id="rId20" o:title=""/>
                 </v:shape>
-                <o:OLEObject Type="Embed" ProgID="PBrush" ShapeID="_x0000_i1026" DrawAspect="Content" ObjectID="_1708251885" r:id="rId21"/>
+                <o:OLEObject Type="Embed" ProgID="PBrush" ShapeID="_x0000_i1026" DrawAspect="Content" ObjectID="_1708263423" r:id="rId21"/>
               </w:object>
             </w:r>
           </w:p>
@@ -6252,10 +6283,10 @@
                 <w:lang w:eastAsia="en-US"/>
               </w:rPr>
               <w:object w:dxaOrig="5325" w:dyaOrig="2415" w14:anchorId="00520094">
-                <v:shape id="_x0000_i1027" type="#_x0000_t75" style="width:266.25pt;height:120.75pt" o:ole="">
+                <v:shape id="_x0000_i1027" type="#_x0000_t75" style="width:266.25pt;height:120.9pt" o:ole="">
                   <v:imagedata r:id="rId22" o:title=""/>
                 </v:shape>
-                <o:OLEObject Type="Embed" ProgID="PBrush" ShapeID="_x0000_i1027" DrawAspect="Content" ObjectID="_1708251886" r:id="rId23"/>
+                <o:OLEObject Type="Embed" ProgID="PBrush" ShapeID="_x0000_i1027" DrawAspect="Content" ObjectID="_1708263424" r:id="rId23"/>
               </w:object>
             </w:r>
           </w:p>
@@ -6924,7 +6955,7 @@
         </w:rPr>
         <w:t xml:space="preserve">Mechanizm haszowania został zaimplementowany przy użyciu biblioteki </w:t>
       </w:r>
-      <w:commentRangeStart w:id="18"/>
+      <w:commentRangeStart w:id="21"/>
       <w:proofErr w:type="spellStart"/>
       <w:r>
         <w:rPr>
@@ -6943,12 +6974,12 @@
         </w:rPr>
         <w:t>.</w:t>
       </w:r>
-      <w:commentRangeEnd w:id="18"/>
+      <w:commentRangeEnd w:id="21"/>
       <w:r>
         <w:rPr>
           <w:rStyle w:val="Odwoaniedokomentarza"/>
         </w:rPr>
-        <w:commentReference w:id="18"/>
+        <w:commentReference w:id="21"/>
       </w:r>
       <w:r>
         <w:rPr>
@@ -7639,7 +7670,7 @@
           <w:szCs w:val="24"/>
         </w:rPr>
       </w:pPr>
-      <w:commentRangeStart w:id="19"/>
+      <w:commentRangeStart w:id="22"/>
       <w:r>
         <w:rPr>
           <w:rFonts w:ascii="Times New Roman" w:hAnsi="Times New Roman" w:cs="Times New Roman"/>
@@ -7702,12 +7733,12 @@
         </w:rPr>
         <w:t xml:space="preserve"> elementy opisujące, co powinno się pojawić na ekranie.</w:t>
       </w:r>
-      <w:commentRangeEnd w:id="19"/>
+      <w:commentRangeEnd w:id="22"/>
       <w:r>
         <w:rPr>
           <w:rStyle w:val="Odwoaniedokomentarza"/>
         </w:rPr>
-        <w:commentReference w:id="19"/>
+        <w:commentReference w:id="22"/>
       </w:r>
     </w:p>
     <w:p>
@@ -8250,6 +8281,7 @@
           <w:szCs w:val="24"/>
         </w:rPr>
       </w:pPr>
+      <w:commentRangeStart w:id="23"/>
       <w:r>
         <w:rPr>
           <w:rFonts w:ascii="Times New Roman" w:hAnsi="Times New Roman" w:cs="Times New Roman"/>
@@ -8267,7 +8299,14 @@
         </w:rPr>
         <w:t>hooks</w:t>
       </w:r>
-      <w:proofErr w:type="spellEnd"/>
+      <w:commentRangeEnd w:id="23"/>
+      <w:proofErr w:type="spellEnd"/>
+      <w:r>
+        <w:rPr>
+          <w:rStyle w:val="Odwoaniedokomentarza"/>
+        </w:rPr>
+        <w:commentReference w:id="23"/>
+      </w:r>
       <w:r>
         <w:rPr>
           <w:rFonts w:ascii="Times New Roman" w:hAnsi="Times New Roman" w:cs="Times New Roman"/>
@@ -10012,7 +10051,7 @@
         </w:rPr>
         <w:t xml:space="preserve"> Należy wspomnieć o pliku </w:t>
       </w:r>
-      <w:commentRangeStart w:id="20"/>
+      <w:commentRangeStart w:id="24"/>
       <w:r>
         <w:rPr>
           <w:rFonts w:ascii="Times New Roman" w:hAnsi="Times New Roman" w:cs="Times New Roman"/>
@@ -10021,12 +10060,12 @@
         </w:rPr>
         <w:t xml:space="preserve">404_page.css </w:t>
       </w:r>
-      <w:commentRangeEnd w:id="20"/>
+      <w:commentRangeEnd w:id="24"/>
       <w:r>
         <w:rPr>
           <w:rStyle w:val="Odwoaniedokomentarza"/>
         </w:rPr>
-        <w:commentReference w:id="20"/>
+        <w:commentReference w:id="24"/>
       </w:r>
       <w:r>
         <w:rPr>
@@ -12063,23 +12102,7 @@
           <w:sz w:val="24"/>
           <w:szCs w:val="24"/>
         </w:rPr>
-        <w:t xml:space="preserve">owanie do kolejnych komponentów, </w:t>
-      </w:r>
-      <w:r>
-        <w:rPr>
-          <w:rFonts w:ascii="Times New Roman" w:hAnsi="Times New Roman" w:cs="Times New Roman"/>
-          <w:sz w:val="24"/>
-          <w:szCs w:val="24"/>
-        </w:rPr>
-        <w:t xml:space="preserve">wpływałoby </w:t>
-      </w:r>
-      <w:r>
-        <w:rPr>
-          <w:rFonts w:ascii="Times New Roman" w:hAnsi="Times New Roman" w:cs="Times New Roman"/>
-          <w:sz w:val="24"/>
-          <w:szCs w:val="24"/>
-        </w:rPr>
-        <w:t>negatywnie na jakość i czytelność kodu.</w:t>
+        <w:t>owanie do kolejnych komponentów, wpływałoby negatywnie na jakość i czytelność kodu.</w:t>
       </w:r>
     </w:p>
     <w:p>
@@ -12379,8 +12402,10 @@
       <w:r>
         <w:rPr>
           <w:rFonts w:ascii="Times New Roman" w:hAnsi="Times New Roman" w:cs="Times New Roman"/>
-          <w:sz w:val="24"/>
-          <w:szCs w:val="24"/>
+          <w:noProof/>
+          <w:sz w:val="24"/>
+          <w:szCs w:val="24"/>
+          <w:lang w:eastAsia="pl-PL"/>
         </w:rPr>
         <w:drawing>
           <wp:inline distT="0" distB="0" distL="0" distR="0" wp14:anchorId="558F3DFB" wp14:editId="7349B6DF">
@@ -12439,8 +12464,6 @@
         </w:rPr>
         <w:t>&lt;&lt;&lt;OPISAC WSZYSTKIE ZNACZNIKI @ &gt;&gt;&gt;</w:t>
       </w:r>
-      <w:bookmarkStart w:id="21" w:name="_GoBack"/>
-      <w:bookmarkEnd w:id="21"/>
     </w:p>
     <w:p>
       <w:pPr>
@@ -12512,7 +12535,17 @@
           <w:sz w:val="24"/>
           <w:szCs w:val="24"/>
         </w:rPr>
-        <w:t xml:space="preserve">Pokazać definiowanie przykładowego </w:t>
+        <w:t>Pokazać definiowanie przykładow</w:t>
+      </w:r>
+      <w:bookmarkStart w:id="25" w:name="_GoBack"/>
+      <w:bookmarkEnd w:id="25"/>
+      <w:r>
+        <w:rPr>
+          <w:rFonts w:ascii="Times New Roman" w:hAnsi="Times New Roman" w:cs="Times New Roman"/>
+          <w:sz w:val="24"/>
+          <w:szCs w:val="24"/>
+        </w:rPr>
+        <w:t xml:space="preserve">ego </w:t>
       </w:r>
       <w:proofErr w:type="spellStart"/>
       <w:r>
@@ -13119,12 +13152,12 @@
       <w:r>
         <w:br w:type="column"/>
       </w:r>
-      <w:bookmarkStart w:id="22" w:name="_Toc97063036"/>
+      <w:bookmarkStart w:id="26" w:name="_Toc97063036"/>
       <w:r>
         <w:lastRenderedPageBreak/>
         <w:t>Podsumowanie</w:t>
       </w:r>
-      <w:bookmarkEnd w:id="22"/>
+      <w:bookmarkEnd w:id="26"/>
     </w:p>
     <w:p>
       <w:pPr>
@@ -13150,12 +13183,12 @@
       <w:r>
         <w:br w:type="column"/>
       </w:r>
-      <w:bookmarkStart w:id="23" w:name="_Toc97063037"/>
+      <w:bookmarkStart w:id="27" w:name="_Toc97063037"/>
       <w:r>
         <w:lastRenderedPageBreak/>
         <w:t>Literatura / Załączniki</w:t>
       </w:r>
-      <w:bookmarkEnd w:id="23"/>
+      <w:bookmarkEnd w:id="27"/>
     </w:p>
     <w:p>
       <w:pPr>
@@ -13181,12 +13214,12 @@
       <w:r>
         <w:br w:type="column"/>
       </w:r>
-      <w:bookmarkStart w:id="24" w:name="_Toc97063038"/>
+      <w:bookmarkStart w:id="28" w:name="_Toc97063038"/>
       <w:r>
         <w:lastRenderedPageBreak/>
         <w:t>Streszczenie</w:t>
       </w:r>
-      <w:bookmarkEnd w:id="24"/>
+      <w:bookmarkEnd w:id="28"/>
       <w:r>
         <w:t xml:space="preserve"> </w:t>
       </w:r>
@@ -13324,7 +13357,23 @@
 
 <file path=word/comments.xml><?xml version="1.0" encoding="utf-8"?>
 <w:comments xmlns:wpc="http://schemas.microsoft.com/office/word/2010/wordprocessingCanvas" xmlns:mc="http://schemas.openxmlformats.org/markup-compatibility/2006" xmlns:o="urn:schemas-microsoft-com:office:office" xmlns:r="http://schemas.openxmlformats.org/officeDocument/2006/relationships" xmlns:m="http://schemas.openxmlformats.org/officeDocument/2006/math" xmlns:v="urn:schemas-microsoft-com:vml" xmlns:wp14="http://schemas.microsoft.com/office/word/2010/wordprocessingDrawing" xmlns:wp="http://schemas.openxmlformats.org/drawingml/2006/wordprocessingDrawing" xmlns:w10="urn:schemas-microsoft-com:office:word" xmlns:w="http://schemas.openxmlformats.org/wordprocessingml/2006/main" xmlns:w14="http://schemas.microsoft.com/office/word/2010/wordml" xmlns:wpg="http://schemas.microsoft.com/office/word/2010/wordprocessingGroup" xmlns:wpi="http://schemas.microsoft.com/office/word/2010/wordprocessingInk" xmlns:wne="http://schemas.microsoft.com/office/word/2006/wordml" xmlns:wps="http://schemas.microsoft.com/office/word/2010/wordprocessingShape" mc:Ignorable="w14 wp14">
-  <w:comment w:id="5" w:author="Adam SZREIBER" w:date="2022-03-04T16:31:00Z" w:initials="AS">
+  <w:comment w:id="4" w:author="Adam SZREIBER" w:date="2022-03-08T16:06:00Z" w:initials="S">
+    <w:p>
+      <w:pPr>
+        <w:pStyle w:val="Tekstkomentarza"/>
+      </w:pPr>
+      <w:r>
+        <w:rPr>
+          <w:rStyle w:val="Odwoaniedokomentarza"/>
+        </w:rPr>
+        <w:annotationRef/>
+      </w:r>
+      <w:r>
+        <w:t>Po krotce</w:t>
+      </w:r>
+    </w:p>
+  </w:comment>
+  <w:comment w:id="6" w:author="Adam SZREIBER" w:date="2022-03-04T16:31:00Z" w:initials="AS">
     <w:p>
       <w:pPr>
         <w:pStyle w:val="Tekstkomentarza"/>
@@ -13345,7 +13394,7 @@
       </w:hyperlink>
     </w:p>
   </w:comment>
-  <w:comment w:id="6" w:author="Adam SZREIBER" w:date="2022-03-04T19:06:00Z" w:initials="AS">
+  <w:comment w:id="7" w:author="Adam SZREIBER" w:date="2022-03-04T19:06:00Z" w:initials="AS">
     <w:p>
       <w:pPr>
         <w:pStyle w:val="Tekstkomentarza"/>
@@ -13374,7 +13423,7 @@
       </w:hyperlink>
     </w:p>
   </w:comment>
-  <w:comment w:id="7" w:author="Adam SZREIBER" w:date="2022-03-04T19:12:00Z" w:initials="AS">
+  <w:comment w:id="8" w:author="Adam SZREIBER" w:date="2022-03-04T19:12:00Z" w:initials="AS">
     <w:p>
       <w:pPr>
         <w:pStyle w:val="Tekstkomentarza"/>
@@ -13395,7 +13444,31 @@
       </w:hyperlink>
     </w:p>
   </w:comment>
-  <w:comment w:id="8" w:author="Adam SZREIBER" w:date="2022-03-06T09:23:00Z" w:initials="AS">
+  <w:comment w:id="9" w:author="Adam SZREIBER" w:date="2022-03-08T16:15:00Z" w:initials="S">
+    <w:p>
+      <w:pPr>
+        <w:pStyle w:val="Tekstkomentarza"/>
+      </w:pPr>
+      <w:r>
+        <w:rPr>
+          <w:rStyle w:val="Odwoaniedokomentarza"/>
+        </w:rPr>
+        <w:annotationRef/>
+      </w:r>
+      <w:r>
+        <w:t xml:space="preserve">Tylko wspomnieć ze się </w:t>
+      </w:r>
+      <w:proofErr w:type="spellStart"/>
+      <w:r>
+        <w:t>szlo</w:t>
+      </w:r>
+      <w:proofErr w:type="spellEnd"/>
+      <w:r>
+        <w:t xml:space="preserve"> ta droga</w:t>
+      </w:r>
+    </w:p>
+  </w:comment>
+  <w:comment w:id="10" w:author="Adam SZREIBER" w:date="2022-03-06T09:23:00Z" w:initials="AS">
     <w:p>
       <w:pPr>
         <w:pStyle w:val="Tekstkomentarza"/>
@@ -13416,7 +13489,7 @@
       </w:hyperlink>
     </w:p>
   </w:comment>
-  <w:comment w:id="9" w:author="Adam SZREIBER" w:date="2022-03-06T09:49:00Z" w:initials="AS">
+  <w:comment w:id="11" w:author="Adam SZREIBER" w:date="2022-03-06T09:49:00Z" w:initials="AS">
     <w:p>
       <w:pPr>
         <w:pStyle w:val="Tekstkomentarza"/>
@@ -13437,7 +13510,7 @@
       </w:hyperlink>
     </w:p>
   </w:comment>
-  <w:comment w:id="10" w:author="Adam SZREIBER" w:date="2022-03-06T10:46:00Z" w:initials="AS">
+  <w:comment w:id="12" w:author="Adam SZREIBER" w:date="2022-03-06T10:46:00Z" w:initials="AS">
     <w:p>
       <w:pPr>
         <w:pStyle w:val="Tekstkomentarza"/>
@@ -13455,7 +13528,23 @@
       <w:proofErr w:type="spellEnd"/>
     </w:p>
   </w:comment>
-  <w:comment w:id="11" w:author="Adam SZREIBER" w:date="2022-03-06T12:17:00Z" w:initials="AS">
+  <w:comment w:id="13" w:author="Adam SZREIBER" w:date="2022-03-08T16:18:00Z" w:initials="S">
+    <w:p>
+      <w:pPr>
+        <w:pStyle w:val="Tekstkomentarza"/>
+      </w:pPr>
+      <w:r>
+        <w:rPr>
+          <w:rStyle w:val="Odwoaniedokomentarza"/>
+        </w:rPr>
+        <w:annotationRef/>
+      </w:r>
+      <w:r>
+        <w:t xml:space="preserve">Przegląd, i dlaczego wybrałem, to ze pracowałem i się w tym czuje </w:t>
+      </w:r>
+    </w:p>
+  </w:comment>
+  <w:comment w:id="14" w:author="Adam SZREIBER" w:date="2022-03-06T12:17:00Z" w:initials="AS">
     <w:p>
       <w:pPr>
         <w:pStyle w:val="Tekstkomentarza"/>
@@ -13498,7 +13587,7 @@
       </w:hyperlink>
     </w:p>
   </w:comment>
-  <w:comment w:id="12" w:author="Adam SZREIBER" w:date="2022-03-06T11:37:00Z" w:initials="AS">
+  <w:comment w:id="15" w:author="Adam SZREIBER" w:date="2022-03-06T11:37:00Z" w:initials="AS">
     <w:p>
       <w:pPr>
         <w:pStyle w:val="Tekstkomentarza"/>
@@ -13523,7 +13612,7 @@
       </w:hyperlink>
     </w:p>
   </w:comment>
-  <w:comment w:id="13" w:author="Adam SZREIBER" w:date="2022-03-06T19:18:00Z" w:initials="S">
+  <w:comment w:id="16" w:author="Adam SZREIBER" w:date="2022-03-06T19:18:00Z" w:initials="S">
     <w:p>
       <w:pPr>
         <w:pStyle w:val="Tekstkomentarza"/>
@@ -13558,7 +13647,7 @@
       </w:hyperlink>
     </w:p>
   </w:comment>
-  <w:comment w:id="14" w:author="Adam SZREIBER" w:date="2022-03-06T19:23:00Z" w:initials="S">
+  <w:comment w:id="17" w:author="Adam SZREIBER" w:date="2022-03-06T19:23:00Z" w:initials="S">
     <w:p>
       <w:pPr>
         <w:pStyle w:val="Tekstkomentarza"/>
@@ -13593,7 +13682,7 @@
       </w:hyperlink>
     </w:p>
   </w:comment>
-  <w:comment w:id="15" w:author="Adam SZREIBER" w:date="2022-03-06T22:16:00Z" w:initials="S">
+  <w:comment w:id="18" w:author="Adam SZREIBER" w:date="2022-03-06T22:16:00Z" w:initials="S">
     <w:p>
       <w:pPr>
         <w:pStyle w:val="Tekstkomentarza"/>
@@ -13659,7 +13748,7 @@
       </w:hyperlink>
     </w:p>
   </w:comment>
-  <w:comment w:id="16" w:author="Adam SZREIBER" w:date="2022-03-06T22:19:00Z" w:initials="S">
+  <w:comment w:id="19" w:author="Adam SZREIBER" w:date="2022-03-06T22:19:00Z" w:initials="S">
     <w:p>
       <w:pPr>
         <w:pStyle w:val="Tekstkomentarza"/>
@@ -13741,7 +13830,7 @@
       </w:hyperlink>
     </w:p>
   </w:comment>
-  <w:comment w:id="17" w:author="Adam SZREIBER" w:date="2022-03-07T09:03:00Z" w:initials="S">
+  <w:comment w:id="20" w:author="Adam SZREIBER" w:date="2022-03-07T09:03:00Z" w:initials="S">
     <w:p>
       <w:pPr>
         <w:pStyle w:val="Tekstkomentarza"/>
@@ -13791,7 +13880,7 @@
       </w:hyperlink>
     </w:p>
   </w:comment>
-  <w:comment w:id="18" w:author="Adam SZREIBER" w:date="2022-03-07T15:29:00Z" w:initials="S">
+  <w:comment w:id="21" w:author="Adam SZREIBER" w:date="2022-03-07T15:29:00Z" w:initials="S">
     <w:p>
       <w:pPr>
         <w:pStyle w:val="Tekstkomentarza"/>
@@ -13805,41 +13894,95 @@
         </w:rPr>
         <w:annotationRef/>
       </w:r>
-      <w:r>
-        <w:fldChar w:fldCharType="begin"/>
-      </w:r>
-      <w:r>
+      <w:hyperlink r:id="rId13" w:history="1">
+        <w:r>
+          <w:rPr>
+            <w:rStyle w:val="Hipercze"/>
+            <w:lang w:val="en-US"/>
+          </w:rPr>
+          <w:t>Argon2 Hash Generator, Validator &amp; Verifier</w:t>
+        </w:r>
+      </w:hyperlink>
+    </w:p>
+  </w:comment>
+  <w:comment w:id="22" w:author="Adam SZREIBER" w:date="2022-03-07T18:59:00Z" w:initials="S">
+    <w:p>
+      <w:pPr>
+        <w:pStyle w:val="Tekstkomentarza"/>
         <w:rPr>
           <w:lang w:val="en-US"/>
         </w:rPr>
-        <w:instrText xml:space="preserve"> HYPERLINK "https://argon2.online/" </w:instrText>
-      </w:r>
-      <w:r>
-        <w:fldChar w:fldCharType="separate"/>
-      </w:r>
-      <w:r>
-        <w:rPr>
-          <w:rStyle w:val="Hipercze"/>
+      </w:pPr>
+      <w:r>
+        <w:rPr>
+          <w:rStyle w:val="Odwoaniedokomentarza"/>
+        </w:rPr>
+        <w:annotationRef/>
+      </w:r>
+      <w:hyperlink r:id="rId14" w:history="1">
+        <w:proofErr w:type="spellStart"/>
+        <w:r>
+          <w:rPr>
+            <w:rStyle w:val="Hipercze"/>
+            <w:lang w:val="en-US"/>
+          </w:rPr>
+          <w:t>Komponenty</w:t>
+        </w:r>
+        <w:proofErr w:type="spellEnd"/>
+        <w:r>
+          <w:rPr>
+            <w:rStyle w:val="Hipercze"/>
+            <w:lang w:val="en-US"/>
+          </w:rPr>
+          <w:t xml:space="preserve"> i </w:t>
+        </w:r>
+        <w:proofErr w:type="spellStart"/>
+        <w:r>
+          <w:rPr>
+            <w:rStyle w:val="Hipercze"/>
+            <w:lang w:val="en-US"/>
+          </w:rPr>
+          <w:t>właściwości</w:t>
+        </w:r>
+        <w:proofErr w:type="spellEnd"/>
+        <w:r>
+          <w:rPr>
+            <w:rStyle w:val="Hipercze"/>
+            <w:lang w:val="en-US"/>
+          </w:rPr>
+          <w:t xml:space="preserve"> – React (reactjs.org)</w:t>
+        </w:r>
+      </w:hyperlink>
+    </w:p>
+  </w:comment>
+  <w:comment w:id="23" w:author="Adam SZREIBER" w:date="2022-03-08T16:26:00Z" w:initials="S">
+    <w:p>
+      <w:pPr>
+        <w:pStyle w:val="Tekstkomentarza"/>
+      </w:pPr>
+      <w:r>
+        <w:rPr>
+          <w:rStyle w:val="Odwoaniedokomentarza"/>
+        </w:rPr>
+        <w:annotationRef/>
+      </w:r>
+      <w:r>
+        <w:t xml:space="preserve">Kilka </w:t>
+      </w:r>
+      <w:proofErr w:type="spellStart"/>
+      <w:r>
+        <w:t>nawazniejszych</w:t>
+      </w:r>
+      <w:proofErr w:type="spellEnd"/>
+    </w:p>
+  </w:comment>
+  <w:comment w:id="24" w:author="Adam SZREIBER" w:date="2022-03-07T23:20:00Z" w:initials="S">
+    <w:p>
+      <w:pPr>
+        <w:pStyle w:val="Tekstkomentarza"/>
+        <w:rPr>
           <w:lang w:val="en-US"/>
         </w:rPr>
-        <w:t>Argon2 Hash Generator, Validator &amp; Verifier</w:t>
-      </w:r>
-      <w:r>
-        <w:rPr>
-          <w:rStyle w:val="Hipercze"/>
-          <w:lang w:val="en-US"/>
-        </w:rPr>
-        <w:fldChar w:fldCharType="end"/>
-      </w:r>
-    </w:p>
-  </w:comment>
-  <w:comment w:id="19" w:author="Adam SZREIBER" w:date="2022-03-07T18:59:00Z" w:initials="S">
-    <w:p>
-      <w:pPr>
-        <w:pStyle w:val="Tekstkomentarza"/>
-        <w:rPr>
-          <w:lang w:val="en-US"/>
-        </w:rPr>
       </w:pPr>
       <w:r>
         <w:rPr>
@@ -13847,74 +13990,15 @@
         </w:rPr>
         <w:annotationRef/>
       </w:r>
-      <w:r>
-        <w:fldChar w:fldCharType="begin"/>
-      </w:r>
-      <w:r>
-        <w:rPr>
-          <w:lang w:val="en-US"/>
-        </w:rPr>
-        <w:instrText xml:space="preserve"> HYPERLINK "https://pl.reactjs.org/docs/components-and-props.html" </w:instrText>
-      </w:r>
-      <w:r>
-        <w:fldChar w:fldCharType="separate"/>
-      </w:r>
-      <w:r>
-        <w:rPr>
-          <w:rStyle w:val="Hipercze"/>
-          <w:lang w:val="en-US"/>
-        </w:rPr>
-        <w:t>Komponenty i właściwości – React (reactjs.org)</w:t>
-      </w:r>
-      <w:r>
-        <w:rPr>
-          <w:rStyle w:val="Hipercze"/>
-          <w:lang w:val="en-US"/>
-        </w:rPr>
-        <w:fldChar w:fldCharType="end"/>
-      </w:r>
-    </w:p>
-  </w:comment>
-  <w:comment w:id="20" w:author="Adam SZREIBER" w:date="2022-03-07T23:20:00Z" w:initials="S">
-    <w:p>
-      <w:pPr>
-        <w:pStyle w:val="Tekstkomentarza"/>
-        <w:rPr>
-          <w:lang w:val="en-US"/>
-        </w:rPr>
-      </w:pPr>
-      <w:r>
-        <w:rPr>
-          <w:rStyle w:val="Odwoaniedokomentarza"/>
-        </w:rPr>
-        <w:annotationRef/>
-      </w:r>
-      <w:r>
-        <w:fldChar w:fldCharType="begin"/>
-      </w:r>
-      <w:r>
-        <w:rPr>
-          <w:lang w:val="en-US"/>
-        </w:rPr>
-        <w:instrText xml:space="preserve"> HYPERLINK "https://freefrontend.com/html-css-404-page-templates/" </w:instrText>
-      </w:r>
-      <w:r>
-        <w:fldChar w:fldCharType="separate"/>
-      </w:r>
-      <w:r>
-        <w:rPr>
-          <w:rStyle w:val="Hipercze"/>
-          <w:lang w:val="en-US"/>
-        </w:rPr>
-        <w:t>58 HTML 404 Page Templates (freefrontend.com)</w:t>
-      </w:r>
-      <w:r>
-        <w:rPr>
-          <w:rStyle w:val="Hipercze"/>
-          <w:lang w:val="en-US"/>
-        </w:rPr>
-        <w:fldChar w:fldCharType="end"/>
-      </w:r>
+      <w:hyperlink r:id="rId15" w:history="1">
+        <w:r>
+          <w:rPr>
+            <w:rStyle w:val="Hipercze"/>
+            <w:lang w:val="en-US"/>
+          </w:rPr>
+          <w:t>58 HTML 404 Page Templates (freefrontend.com)</w:t>
+        </w:r>
+      </w:hyperlink>
     </w:p>
   </w:comment>
 </w:comments>
@@ -17087,7 +17171,7 @@
   <a:extraClrSchemeLst/>
   <a:extLst>
     <a:ext uri="{05A4C25C-085E-4340-85A3-A5531E510DB2}">
-      <thm15:themeFamily xmlns:thm15="http://schemas.microsoft.com/office/thememl/2012/main" xmlns="" name="Office Theme" id="{62F939B6-93AF-4DB8-9C6B-D6C7DFDC589F}" vid="{4A3C46E8-61CC-4603-A589-7422A47A8E4A}"/>
+      <thm15:themeFamily xmlns="" xmlns:thm15="http://schemas.microsoft.com/office/thememl/2012/main" name="Office Theme" id="{62F939B6-93AF-4DB8-9C6B-D6C7DFDC589F}" vid="{4A3C46E8-61CC-4603-A589-7422A47A8E4A}"/>
     </a:ext>
   </a:extLst>
 </a:theme>
@@ -17105,7 +17189,7 @@
 </file>
 
 <file path=customXml/itemProps1.xml><?xml version="1.0" encoding="utf-8"?>
-<ds:datastoreItem xmlns:ds="http://schemas.openxmlformats.org/officeDocument/2006/customXml" ds:itemID="{AECD3168-8DC0-41AB-8182-0E38A98F00A4}">
+<ds:datastoreItem xmlns:ds="http://schemas.openxmlformats.org/officeDocument/2006/customXml" ds:itemID="{A6B74E64-12A5-4045-A678-985B2E3E3376}">
   <ds:schemaRefs>
     <ds:schemaRef ds:uri="http://schemas.openxmlformats.org/officeDocument/2006/bibliography"/>
   </ds:schemaRefs>

</xml_diff>

<commit_message>
Poprawki co do języka, implementacja strony home
</commit_message>
<xml_diff>
--- a/Praca_Inzynierska/Adam Szreiber.docx
+++ b/Praca_Inzynierska/Adam Szreiber.docx
@@ -847,6 +847,8 @@
           <w:szCs w:val="24"/>
         </w:rPr>
       </w:pPr>
+      <w:bookmarkStart w:id="0" w:name="_GoBack"/>
+      <w:bookmarkEnd w:id="0"/>
     </w:p>
     <w:p>
       <w:pPr>
@@ -3237,8 +3239,8 @@
           <w:szCs w:val="24"/>
         </w:rPr>
       </w:pPr>
-      <w:bookmarkStart w:id="0" w:name="_Toc97054117"/>
-      <w:bookmarkStart w:id="1" w:name="_Toc97054186"/>
+      <w:bookmarkStart w:id="1" w:name="_Toc97054117"/>
+      <w:bookmarkStart w:id="2" w:name="_Toc97054186"/>
       <w:r>
         <w:rPr>
           <w:rFonts w:ascii="Times New Roman" w:hAnsi="Times New Roman" w:cs="Times New Roman"/>
@@ -3252,14 +3254,14 @@
       <w:pPr>
         <w:pStyle w:val="Nagwek1"/>
       </w:pPr>
-      <w:bookmarkStart w:id="2" w:name="_Toc97820803"/>
+      <w:bookmarkStart w:id="3" w:name="_Toc97820803"/>
       <w:r>
         <w:lastRenderedPageBreak/>
         <w:t>Wykaz skrótów i oznaczeń</w:t>
       </w:r>
-      <w:bookmarkEnd w:id="0"/>
       <w:bookmarkEnd w:id="1"/>
       <w:bookmarkEnd w:id="2"/>
+      <w:bookmarkEnd w:id="3"/>
     </w:p>
     <w:tbl>
       <w:tblPr>
@@ -3341,22 +3343,22 @@
       <w:r>
         <w:br w:type="column"/>
       </w:r>
-      <w:bookmarkStart w:id="3" w:name="_Toc97820804"/>
+      <w:bookmarkStart w:id="4" w:name="_Toc97820804"/>
       <w:r>
         <w:lastRenderedPageBreak/>
         <w:t>Wprowadzenie</w:t>
       </w:r>
-      <w:bookmarkEnd w:id="3"/>
+      <w:bookmarkEnd w:id="4"/>
     </w:p>
     <w:p>
       <w:pPr>
         <w:pStyle w:val="Nagwek2"/>
       </w:pPr>
-      <w:bookmarkStart w:id="4" w:name="_Toc97820805"/>
+      <w:bookmarkStart w:id="5" w:name="_Toc97820805"/>
       <w:r>
         <w:t>Komercyjne aplikacje</w:t>
       </w:r>
-      <w:bookmarkEnd w:id="4"/>
+      <w:bookmarkEnd w:id="5"/>
     </w:p>
     <w:p>
       <w:r>
@@ -3650,11 +3652,11 @@
       <w:pPr>
         <w:pStyle w:val="Nagwek2"/>
       </w:pPr>
-      <w:bookmarkStart w:id="5" w:name="_Toc97820806"/>
+      <w:bookmarkStart w:id="6" w:name="_Toc97820806"/>
       <w:r>
         <w:t>Cel pracy</w:t>
       </w:r>
-      <w:bookmarkEnd w:id="5"/>
+      <w:bookmarkEnd w:id="6"/>
     </w:p>
     <w:p>
       <w:pPr>
@@ -3712,7 +3714,7 @@
       <w:r>
         <w:t xml:space="preserve">Istnieją dwa kryteria oceny błędu, pierwszy z nich to – ważność. Określa jak duży wpływ na system ma dany defekt i jakie konsekwencje za sobą niesie. </w:t>
       </w:r>
-      <w:commentRangeStart w:id="6"/>
+      <w:commentRangeStart w:id="7"/>
       <w:r>
         <w:t xml:space="preserve">Wyróżniamy: </w:t>
       </w:r>
@@ -3779,14 +3781,29 @@
         <w:t xml:space="preserve">mało istotny </w:t>
       </w:r>
       <w:r>
-        <w:t>– zazwyczaj literówki, źle dobrany kolor</w:t>
-      </w:r>
-      <w:commentRangeEnd w:id="6"/>
+        <w:t xml:space="preserve">– zazwyczaj </w:t>
+      </w:r>
+      <w:r>
+        <w:t xml:space="preserve">błędy </w:t>
+      </w:r>
+      <w:r>
+        <w:t>ortograficzne</w:t>
+      </w:r>
+      <w:r>
+        <w:t>, interpunkcyjne</w:t>
+      </w:r>
+      <w:r>
+        <w:t>, zły</w:t>
+      </w:r>
+      <w:r>
+        <w:t xml:space="preserve"> kolor</w:t>
+      </w:r>
+      <w:commentRangeEnd w:id="7"/>
       <w:r>
         <w:rPr>
           <w:rStyle w:val="Odwoaniedokomentarza"/>
         </w:rPr>
-        <w:commentReference w:id="6"/>
+        <w:commentReference w:id="7"/>
       </w:r>
     </w:p>
     <w:p>
@@ -3884,7 +3901,7 @@
       </w:r>
     </w:p>
     <w:p>
-      <w:commentRangeStart w:id="7"/>
+      <w:commentRangeStart w:id="8"/>
       <w:r>
         <w:t xml:space="preserve">- </w:t>
       </w:r>
@@ -3902,17 +3919,7 @@
           <w:szCs w:val="21"/>
           <w:shd w:val="clear" w:color="auto" w:fill="FFFFFF"/>
         </w:rPr>
-        <w:t xml:space="preserve">stosowana w latach 80 </w:t>
-      </w:r>
-      <w:r>
-        <w:rPr>
-          <w:rFonts w:ascii="Arial" w:hAnsi="Arial" w:cs="Arial"/>
-          <w:color w:val="202122"/>
-          <w:sz w:val="21"/>
-          <w:szCs w:val="21"/>
-          <w:shd w:val="clear" w:color="auto" w:fill="FFFFFF"/>
-        </w:rPr>
-        <w:t>do </w:t>
+        <w:t>stosowana w latach 80 do </w:t>
       </w:r>
       <w:hyperlink r:id="rId10" w:tooltip="Radioterapia" w:history="1">
         <w:r>
@@ -3952,16 +3959,16 @@
       <w:r>
         <w:t xml:space="preserve"> uległa awarii, wyświetlając komunikat o błędzie i niepodjęciu naświetlania. Operator, przyzwyczajony do humorów urządzenia, wymusił wykonanie procedury. Maszyna pięciokrotnie podejmowała próbę wykonania naświetlenia, po czym zupełnie odmówiła posłuszeństwa. 3 miesiące później pacjent, który brał udział w zabiegu, zmarł w związku z powikłaniami napromieniowania.</w:t>
       </w:r>
-      <w:commentRangeEnd w:id="7"/>
+      <w:commentRangeEnd w:id="8"/>
       <w:r>
         <w:rPr>
           <w:rStyle w:val="Odwoaniedokomentarza"/>
         </w:rPr>
-        <w:commentReference w:id="7"/>
-      </w:r>
-    </w:p>
-    <w:p>
-      <w:commentRangeStart w:id="8"/>
+        <w:commentReference w:id="8"/>
+      </w:r>
+    </w:p>
+    <w:p>
+      <w:commentRangeStart w:id="9"/>
       <w:r>
         <w:t>-</w:t>
       </w:r>
@@ -3971,12 +3978,12 @@
       <w:r>
         <w:t xml:space="preserve"> </w:t>
       </w:r>
-      <w:commentRangeEnd w:id="8"/>
+      <w:commentRangeEnd w:id="9"/>
       <w:r>
         <w:rPr>
           <w:rStyle w:val="Odwoaniedokomentarza"/>
         </w:rPr>
-        <w:commentReference w:id="8"/>
+        <w:commentReference w:id="9"/>
       </w:r>
     </w:p>
     <w:p/>
@@ -3988,12 +3995,12 @@
       <w:r>
         <w:br w:type="column"/>
       </w:r>
-      <w:bookmarkStart w:id="9" w:name="_Toc97820807"/>
+      <w:bookmarkStart w:id="10" w:name="_Toc97820807"/>
       <w:r>
         <w:lastRenderedPageBreak/>
         <w:t>Konkurencyjne rozwiązania na rynku</w:t>
       </w:r>
-      <w:bookmarkEnd w:id="9"/>
+      <w:bookmarkEnd w:id="10"/>
     </w:p>
     <w:p>
       <w:proofErr w:type="spellStart"/>
@@ -4123,7 +4130,7 @@
       <w:r>
         <w:br w:type="column"/>
       </w:r>
-      <w:bookmarkStart w:id="10" w:name="_Toc97820808"/>
+      <w:bookmarkStart w:id="11" w:name="_Toc97820808"/>
       <w:r>
         <w:lastRenderedPageBreak/>
         <w:t>Wady i zalety</w:t>
@@ -4139,7 +4146,7 @@
       <w:r>
         <w:t>-flag</w:t>
       </w:r>
-      <w:bookmarkEnd w:id="10"/>
+      <w:bookmarkEnd w:id="11"/>
     </w:p>
     <w:p/>
     <w:p>
@@ -4246,12 +4253,12 @@
       <w:r>
         <w:br w:type="column"/>
       </w:r>
-      <w:bookmarkStart w:id="11" w:name="_Toc97820809"/>
+      <w:bookmarkStart w:id="12" w:name="_Toc97820809"/>
       <w:r>
         <w:lastRenderedPageBreak/>
         <w:t>Budowa Aplikacji</w:t>
       </w:r>
-      <w:bookmarkEnd w:id="11"/>
+      <w:bookmarkEnd w:id="12"/>
       <w:r>
         <w:t xml:space="preserve"> </w:t>
       </w:r>
@@ -4272,7 +4279,7 @@
       <w:r>
         <w:t xml:space="preserve">rogramy pisało się i konserwowało bez większych trudności. Na </w:t>
       </w:r>
-      <w:commentRangeStart w:id="12"/>
+      <w:commentRangeStart w:id="13"/>
       <w:proofErr w:type="spellStart"/>
       <w:r>
         <w:t>przełomnie</w:t>
@@ -4281,12 +4288,12 @@
       <w:r>
         <w:t xml:space="preserve"> lat 50/60 XIX</w:t>
       </w:r>
-      <w:commentRangeEnd w:id="12"/>
+      <w:commentRangeEnd w:id="13"/>
       <w:r>
         <w:rPr>
           <w:rStyle w:val="Odwoaniedokomentarza"/>
         </w:rPr>
-        <w:commentReference w:id="12"/>
+        <w:commentReference w:id="13"/>
       </w:r>
       <w:r>
         <w:t xml:space="preserve"> wieku rozwój technologiczny przyspieszył do takiego stopnia, że zaczęto tworzyć coraz bardziej skomplikowane oprogramowanie, którego implementacja i utrzymanie zaczęło sprawiać trudności. </w:t>
@@ -4315,19 +4322,19 @@
       </w:r>
     </w:p>
     <w:p>
-      <w:commentRangeStart w:id="13"/>
+      <w:commentRangeStart w:id="14"/>
       <w:r>
         <w:t>Inżynieria</w:t>
       </w:r>
       <w:r>
         <w:t xml:space="preserve"> oprogramowania zajmuje się metodami wytwarzania, oceniania i utrzymywania oprogramowania systemów komputerowych oraz metodami zarządzania realizacją projektów informatycznych. Celem stosowania tych metod jest zapewnienie wysokiej jakości oprogramowania oraz doprowadzenie do terminowej i zgodnej z budżetem realizacji projektu. Znaczenie metod inżynierii oprogramowania rośnie wraz z wielkością projektu</w:t>
       </w:r>
-      <w:commentRangeEnd w:id="13"/>
+      <w:commentRangeEnd w:id="14"/>
       <w:r>
         <w:rPr>
           <w:rStyle w:val="Odwoaniedokomentarza"/>
         </w:rPr>
-        <w:commentReference w:id="13"/>
+        <w:commentReference w:id="14"/>
       </w:r>
     </w:p>
     <w:p>
@@ -4343,7 +4350,7 @@
       <w:r>
         <w:t xml:space="preserve"> (</w:t>
       </w:r>
-      <w:commentRangeStart w:id="14"/>
+      <w:commentRangeStart w:id="15"/>
       <w:r>
         <w:t>P</w:t>
       </w:r>
@@ -4353,12 +4360,12 @@
       <w:r>
         <w:t>s jest zbiorem aktywności wykonywanych z myślą o osiągnięciu pewnego celu</w:t>
       </w:r>
-      <w:commentRangeEnd w:id="14"/>
+      <w:commentRangeEnd w:id="15"/>
       <w:r>
         <w:rPr>
           <w:rStyle w:val="Odwoaniedokomentarza"/>
         </w:rPr>
-        <w:commentReference w:id="14"/>
+        <w:commentReference w:id="15"/>
       </w:r>
       <w:r>
         <w:t xml:space="preserve">) które należy dobrać indywidualnie do tworzonego projektu. </w:t>
@@ -4472,7 +4479,7 @@
           <w:shd w:val="clear" w:color="auto" w:fill="FFFFFF"/>
         </w:rPr>
       </w:pPr>
-      <w:bookmarkStart w:id="15" w:name="_Toc97820810"/>
+      <w:bookmarkStart w:id="16" w:name="_Toc97820810"/>
       <w:r>
         <w:rPr>
           <w:rFonts w:ascii="Times New Roman" w:hAnsi="Times New Roman" w:cs="Times New Roman"/>
@@ -4492,7 +4499,7 @@
         </w:rPr>
         <w:t>wymagań</w:t>
       </w:r>
-      <w:bookmarkEnd w:id="15"/>
+      <w:bookmarkEnd w:id="16"/>
     </w:p>
     <w:p>
       <w:r>
@@ -4503,23 +4510,23 @@
       <w:pPr>
         <w:pStyle w:val="Nagwek3"/>
       </w:pPr>
-      <w:bookmarkStart w:id="16" w:name="_Toc97820811"/>
+      <w:bookmarkStart w:id="17" w:name="_Toc97820811"/>
       <w:r>
         <w:t xml:space="preserve">Wymagania </w:t>
       </w:r>
-      <w:commentRangeStart w:id="17"/>
+      <w:commentRangeStart w:id="18"/>
       <w:r>
         <w:t>funkcjonalne</w:t>
       </w:r>
-      <w:commentRangeEnd w:id="17"/>
+      <w:commentRangeEnd w:id="18"/>
       <w:r>
         <w:rPr>
           <w:rStyle w:val="Odwoaniedokomentarza"/>
           <w:rFonts w:asciiTheme="minorHAnsi" w:eastAsiaTheme="minorHAnsi" w:hAnsiTheme="minorHAnsi" w:cstheme="minorBidi"/>
         </w:rPr>
-        <w:commentReference w:id="17"/>
-      </w:r>
-      <w:bookmarkEnd w:id="16"/>
+        <w:commentReference w:id="18"/>
+      </w:r>
+      <w:bookmarkEnd w:id="17"/>
     </w:p>
     <w:p/>
     <w:tbl>
@@ -4827,11 +4834,11 @@
       <w:pPr>
         <w:pStyle w:val="Nagwek3"/>
       </w:pPr>
-      <w:bookmarkStart w:id="18" w:name="_Toc97820812"/>
+      <w:bookmarkStart w:id="19" w:name="_Toc97820812"/>
       <w:r>
         <w:t>Wymagania niefunkcjonalne</w:t>
       </w:r>
-      <w:bookmarkEnd w:id="18"/>
+      <w:bookmarkEnd w:id="19"/>
     </w:p>
     <w:p>
       <w:r>
@@ -4906,7 +4913,7 @@
           <w:shd w:val="clear" w:color="auto" w:fill="FFFFFF"/>
         </w:rPr>
       </w:pPr>
-      <w:bookmarkStart w:id="19" w:name="_Toc97820813"/>
+      <w:bookmarkStart w:id="20" w:name="_Toc97820813"/>
       <w:r>
         <w:rPr>
           <w:rFonts w:ascii="Times New Roman" w:hAnsi="Times New Roman" w:cs="Times New Roman"/>
@@ -4935,7 +4942,7 @@
         </w:rPr>
         <w:t>Projektowanie</w:t>
       </w:r>
-      <w:bookmarkEnd w:id="19"/>
+      <w:bookmarkEnd w:id="20"/>
     </w:p>
     <w:p>
       <w:r>
@@ -4953,11 +4960,11 @@
       <w:pPr>
         <w:pStyle w:val="Nagwek3"/>
       </w:pPr>
-      <w:bookmarkStart w:id="20" w:name="_Toc97820814"/>
+      <w:bookmarkStart w:id="21" w:name="_Toc97820814"/>
       <w:r>
         <w:t>Wstęp</w:t>
       </w:r>
-      <w:bookmarkEnd w:id="20"/>
+      <w:bookmarkEnd w:id="21"/>
     </w:p>
     <w:p>
       <w:pPr>
@@ -4970,7 +4977,7 @@
           <w:lang w:eastAsia="pl-PL"/>
         </w:rPr>
       </w:pPr>
-      <w:commentRangeStart w:id="21"/>
+      <w:commentRangeStart w:id="22"/>
       <w:r>
         <w:rPr>
           <w:rFonts w:ascii="Roboto" w:eastAsia="Times New Roman" w:hAnsi="Roboto" w:cs="Times New Roman"/>
@@ -5015,12 +5022,12 @@
         </w:rPr>
         <w:t>Program realizowany jest jako sekwencja maszynowa, tj. polecenia procesora przetwarzane są przez procesor lub procesory komputera, które są następnie wykonywane. Przez program komputerowy rozumie się również kod źródłowy programu, z którego w trakcie tworzenia oprogramowania tworzony jest plik wykonywalny.</w:t>
       </w:r>
-      <w:commentRangeEnd w:id="21"/>
+      <w:commentRangeEnd w:id="22"/>
       <w:r>
         <w:rPr>
           <w:rStyle w:val="Odwoaniedokomentarza"/>
         </w:rPr>
-        <w:commentReference w:id="21"/>
+        <w:commentReference w:id="22"/>
       </w:r>
     </w:p>
     <w:p>
@@ -5096,7 +5103,7 @@
         </w:rPr>
         <w:t>N</w:t>
       </w:r>
-      <w:commentRangeStart w:id="22"/>
+      <w:commentRangeStart w:id="23"/>
       <w:r>
         <w:rPr>
           <w:rFonts w:ascii="Verdana" w:hAnsi="Verdana"/>
@@ -5107,12 +5114,12 @@
         </w:rPr>
         <w:t>a świecie istnieją tysiące języków programowania i każdego roku powstają nowe. Od języków naturalnych odróżniają się wysoką precyzją oraz jednoznacznością. Człowiek podczas komunikacji między sobą stale popełnia niewielkie błędy lub pozostawia niedomówienia wiedząc, że drugi rozmówca najczęściej go zrozumie. Maszyny wykonują zadania dokładnie, dlatego każdą czynność trzeba opisać ściśle krok po kroku, ponieważ komputer nie potrafi domyślić się, co programista miał na myśli.</w:t>
       </w:r>
-      <w:commentRangeEnd w:id="22"/>
+      <w:commentRangeEnd w:id="23"/>
       <w:r>
         <w:rPr>
           <w:rStyle w:val="Odwoaniedokomentarza"/>
         </w:rPr>
-        <w:commentReference w:id="22"/>
+        <w:commentReference w:id="23"/>
       </w:r>
     </w:p>
     <w:p>
@@ -5436,16 +5443,16 @@
       <w:r>
         <w:t xml:space="preserve"> programowania. </w:t>
       </w:r>
-      <w:commentRangeStart w:id="23"/>
+      <w:commentRangeStart w:id="24"/>
       <w:r>
         <w:t xml:space="preserve">W większości języków programowania występują te same podstawowe mechanizmy, których używa się w bardzo podobny sposób niezależnie od wybranego języka programowania, a różnice często sprowadzają się wyłącznie do nazw bibliotek, funkcji, klas itp. </w:t>
       </w:r>
-      <w:commentRangeEnd w:id="23"/>
+      <w:commentRangeEnd w:id="24"/>
       <w:r>
         <w:rPr>
           <w:rStyle w:val="Odwoaniedokomentarza"/>
         </w:rPr>
-        <w:commentReference w:id="23"/>
+        <w:commentReference w:id="24"/>
       </w:r>
     </w:p>
     <w:p>
@@ -5486,23 +5493,23 @@
       <w:pPr>
         <w:pStyle w:val="Nagwek3"/>
       </w:pPr>
-      <w:bookmarkStart w:id="24" w:name="_Toc97820815"/>
+      <w:bookmarkStart w:id="25" w:name="_Toc97820815"/>
       <w:r>
         <w:t>Technologie i biblioteki użyte do realizacji projektu</w:t>
       </w:r>
-      <w:bookmarkEnd w:id="24"/>
-    </w:p>
-    <w:p>
-      <w:commentRangeStart w:id="25"/>
+      <w:bookmarkEnd w:id="25"/>
+    </w:p>
+    <w:p>
+      <w:commentRangeStart w:id="26"/>
       <w:r>
         <w:t>Technologie</w:t>
       </w:r>
-      <w:commentRangeEnd w:id="25"/>
+      <w:commentRangeEnd w:id="26"/>
       <w:r>
         <w:rPr>
           <w:rStyle w:val="Odwoaniedokomentarza"/>
         </w:rPr>
-        <w:commentReference w:id="25"/>
+        <w:commentReference w:id="26"/>
       </w:r>
       <w:r>
         <w:t>:</w:t>
@@ -5516,18 +5523,18 @@
           <w:numId w:val="4"/>
         </w:numPr>
       </w:pPr>
-      <w:commentRangeStart w:id="26"/>
+      <w:commentRangeStart w:id="27"/>
       <w:proofErr w:type="spellStart"/>
       <w:r>
         <w:t>PostgreSQL</w:t>
       </w:r>
-      <w:commentRangeEnd w:id="26"/>
+      <w:commentRangeEnd w:id="27"/>
       <w:proofErr w:type="spellEnd"/>
       <w:r>
         <w:rPr>
           <w:rStyle w:val="Odwoaniedokomentarza"/>
         </w:rPr>
-        <w:commentReference w:id="26"/>
+        <w:commentReference w:id="27"/>
       </w:r>
     </w:p>
     <w:p>
@@ -5563,16 +5570,16 @@
       <w:r>
         <w:t xml:space="preserve">ię w </w:t>
       </w:r>
-      <w:commentRangeStart w:id="27"/>
+      <w:commentRangeStart w:id="28"/>
       <w:r>
         <w:t xml:space="preserve">top 4 </w:t>
       </w:r>
-      <w:commentRangeEnd w:id="27"/>
+      <w:commentRangeEnd w:id="28"/>
       <w:r>
         <w:rPr>
           <w:rStyle w:val="Odwoaniedokomentarza"/>
         </w:rPr>
-        <w:commentReference w:id="27"/>
+        <w:commentReference w:id="28"/>
       </w:r>
       <w:r>
         <w:t xml:space="preserve">najczęściej </w:t>
@@ -6694,55 +6701,108 @@
     <w:p>
       <w:pPr>
         <w:ind w:left="360"/>
-      </w:pPr>
-      <w:r>
-        <w:t>- open-</w:t>
-      </w:r>
-      <w:proofErr w:type="spellStart"/>
-      <w:r>
-        <w:t>source</w:t>
-      </w:r>
-      <w:proofErr w:type="spellEnd"/>
-      <w:r>
+        <w:rPr>
+          <w:lang w:val="en-US"/>
+        </w:rPr>
+      </w:pPr>
+      <w:r>
+        <w:rPr>
+          <w:lang w:val="en-US"/>
+        </w:rPr>
+        <w:t xml:space="preserve">- open-source </w:t>
+      </w:r>
+    </w:p>
+    <w:p>
+      <w:pPr>
+        <w:ind w:left="360"/>
+        <w:rPr>
+          <w:lang w:val="en-US"/>
+        </w:rPr>
+      </w:pPr>
+      <w:r>
+        <w:rPr>
+          <w:lang w:val="en-US"/>
+        </w:rPr>
+        <w:t xml:space="preserve">- </w:t>
+      </w:r>
+      <w:proofErr w:type="spellStart"/>
+      <w:r>
+        <w:rPr>
+          <w:lang w:val="en-US"/>
+        </w:rPr>
+        <w:t>jeden</w:t>
+      </w:r>
+      <w:proofErr w:type="spellEnd"/>
+      <w:r>
+        <w:rPr>
+          <w:lang w:val="en-US"/>
+        </w:rPr>
         <w:t xml:space="preserve"> </w:t>
       </w:r>
-    </w:p>
-    <w:p>
-      <w:pPr>
-        <w:ind w:left="360"/>
-      </w:pPr>
-      <w:r>
-        <w:t xml:space="preserve">- </w:t>
-      </w:r>
-      <w:r>
-        <w:t>jeden</w:t>
-      </w:r>
-      <w:r>
-        <w:t xml:space="preserve"> kod źródłowy (</w:t>
-      </w:r>
-      <w:proofErr w:type="spellStart"/>
-      <w:r>
+      <w:proofErr w:type="spellStart"/>
+      <w:r>
+        <w:rPr>
+          <w:lang w:val="en-US"/>
+        </w:rPr>
+        <w:t>kod</w:t>
+      </w:r>
+      <w:proofErr w:type="spellEnd"/>
+      <w:r>
+        <w:rPr>
+          <w:lang w:val="en-US"/>
+        </w:rPr>
+        <w:t xml:space="preserve"> </w:t>
+      </w:r>
+      <w:proofErr w:type="spellStart"/>
+      <w:r>
+        <w:rPr>
+          <w:lang w:val="en-US"/>
+        </w:rPr>
+        <w:t>źródłowy</w:t>
+      </w:r>
+      <w:proofErr w:type="spellEnd"/>
+      <w:r>
+        <w:rPr>
+          <w:lang w:val="en-US"/>
+        </w:rPr>
+        <w:t xml:space="preserve"> (</w:t>
+      </w:r>
+      <w:proofErr w:type="spellStart"/>
+      <w:r>
+        <w:rPr>
+          <w:lang w:val="en-US"/>
+        </w:rPr>
         <w:t>eng</w:t>
       </w:r>
       <w:proofErr w:type="spellEnd"/>
       <w:r>
+        <w:rPr>
+          <w:lang w:val="en-US"/>
+        </w:rPr>
         <w:t xml:space="preserve"> „single</w:t>
       </w:r>
       <w:r>
+        <w:rPr>
+          <w:lang w:val="en-US"/>
+        </w:rPr>
         <w:t xml:space="preserve"> </w:t>
       </w:r>
-      <w:proofErr w:type="spellStart"/>
-      <w:r>
-        <w:t>codebase</w:t>
-      </w:r>
-      <w:proofErr w:type="spellEnd"/>
-      <w:r>
-        <w:t>”</w:t>
-      </w:r>
-      <w:r>
+      <w:r>
+        <w:rPr>
+          <w:lang w:val="en-US"/>
+        </w:rPr>
+        <w:t>codebase”</w:t>
+      </w:r>
+      <w:r>
+        <w:rPr>
+          <w:lang w:val="en-US"/>
+        </w:rPr>
         <w:t xml:space="preserve"> </w:t>
       </w:r>
       <w:r>
+        <w:rPr>
+          <w:lang w:val="en-US"/>
+        </w:rPr>
         <w:t>)</w:t>
       </w:r>
     </w:p>
@@ -7349,7 +7409,7 @@
       </w:r>
     </w:p>
     <w:p>
-      <w:commentRangeStart w:id="28"/>
+      <w:commentRangeStart w:id="29"/>
       <w:proofErr w:type="spellStart"/>
       <w:r>
         <w:t>React</w:t>
@@ -7372,16 +7432,16 @@
       <w:r>
         <w:t xml:space="preserve"> do budowania interfejsów użytkownika. Pozwala na tworzenie złożonych UI przy użyciu małych i odizolowanych od siebie kawałków kodu, zwanych “komponentami”.</w:t>
       </w:r>
-      <w:commentRangeEnd w:id="28"/>
+      <w:commentRangeEnd w:id="29"/>
       <w:r>
         <w:rPr>
           <w:rStyle w:val="Odwoaniedokomentarza"/>
         </w:rPr>
-        <w:commentReference w:id="28"/>
-      </w:r>
-    </w:p>
-    <w:p>
-      <w:commentRangeStart w:id="29"/>
+        <w:commentReference w:id="29"/>
+      </w:r>
+    </w:p>
+    <w:p>
+      <w:commentRangeStart w:id="30"/>
       <w:proofErr w:type="spellStart"/>
       <w:r>
         <w:t>React</w:t>
@@ -7412,12 +7472,12 @@
       <w:r>
         <w:t>.</w:t>
       </w:r>
-      <w:commentRangeEnd w:id="29"/>
+      <w:commentRangeEnd w:id="30"/>
       <w:r>
         <w:rPr>
           <w:rStyle w:val="Odwoaniedokomentarza"/>
         </w:rPr>
-        <w:commentReference w:id="29"/>
+        <w:commentReference w:id="30"/>
       </w:r>
     </w:p>
     <w:p>
@@ -7719,7 +7779,7 @@
           <w:lang w:val="en-US"/>
         </w:rPr>
       </w:pPr>
-      <w:bookmarkStart w:id="30" w:name="_Toc97820816"/>
+      <w:bookmarkStart w:id="31" w:name="_Toc97820816"/>
       <w:proofErr w:type="spellStart"/>
       <w:r>
         <w:t>Implemen</w:t>
@@ -7730,7 +7790,7 @@
         </w:rPr>
         <w:t>tacja</w:t>
       </w:r>
-      <w:bookmarkEnd w:id="30"/>
+      <w:bookmarkEnd w:id="31"/>
       <w:proofErr w:type="spellEnd"/>
     </w:p>
     <w:p>
@@ -7778,7 +7838,7 @@
       <w:r>
         <w:t xml:space="preserve"> </w:t>
       </w:r>
-      <w:commentRangeStart w:id="31"/>
+      <w:commentRangeStart w:id="32"/>
       <w:r>
         <w:t xml:space="preserve">pochłania na </w:t>
       </w:r>
@@ -7794,12 +7854,12 @@
       <w:r>
         <w:t>Duża koncentracja zasobów w stosunkowo krótkim czasie wynika z możliwości równoległego prowadzenia prac nad wieloma komponentami przez niezależnych ludzi lub zespoły. Faza konstrukcji jest zwykle okresem największego wysiłku i najwyższego zatrudnienia po stronie wykonawcy.</w:t>
       </w:r>
-      <w:commentRangeEnd w:id="31"/>
+      <w:commentRangeEnd w:id="32"/>
       <w:r>
         <w:rPr>
           <w:rStyle w:val="Odwoaniedokomentarza"/>
         </w:rPr>
-        <w:commentReference w:id="31"/>
+        <w:commentReference w:id="32"/>
       </w:r>
     </w:p>
     <w:p>
@@ -8041,14 +8101,14 @@
       <w:pPr>
         <w:pStyle w:val="Nagwek3"/>
       </w:pPr>
-      <w:bookmarkStart w:id="32" w:name="_Toc97820817"/>
+      <w:bookmarkStart w:id="33" w:name="_Toc97820817"/>
       <w:r>
         <w:t xml:space="preserve">Aplikacja </w:t>
       </w:r>
       <w:r>
         <w:t>internetowa</w:t>
       </w:r>
-      <w:bookmarkEnd w:id="32"/>
+      <w:bookmarkEnd w:id="33"/>
     </w:p>
     <w:p/>
     <w:p>
@@ -8276,7 +8336,7 @@
                 <v:shape id="_x0000_i1025" type="#_x0000_t75" style="width:114.75pt;height:71.25pt" o:ole="">
                   <v:imagedata r:id="rId20" o:title=""/>
                 </v:shape>
-                <o:OLEObject Type="Embed" ProgID="PBrush" ShapeID="_x0000_i1025" DrawAspect="Content" ObjectID="_1708447396" r:id="rId21"/>
+                <o:OLEObject Type="Embed" ProgID="PBrush" ShapeID="_x0000_i1025" DrawAspect="Content" ObjectID="_1708503169" r:id="rId21"/>
               </w:object>
             </w:r>
           </w:p>
@@ -8307,7 +8367,7 @@
                 <v:shape id="_x0000_i1026" type="#_x0000_t75" style="width:266.25pt;height:120.75pt" o:ole="">
                   <v:imagedata r:id="rId22" o:title=""/>
                 </v:shape>
-                <o:OLEObject Type="Embed" ProgID="PBrush" ShapeID="_x0000_i1026" DrawAspect="Content" ObjectID="_1708447397" r:id="rId23"/>
+                <o:OLEObject Type="Embed" ProgID="PBrush" ShapeID="_x0000_i1026" DrawAspect="Content" ObjectID="_1708503170" r:id="rId23"/>
               </w:object>
             </w:r>
           </w:p>
@@ -8811,7 +8871,7 @@
           <w:szCs w:val="24"/>
         </w:rPr>
       </w:pPr>
-      <w:commentRangeStart w:id="33"/>
+      <w:commentRangeStart w:id="34"/>
       <w:r>
         <w:rPr>
           <w:rFonts w:ascii="Times New Roman" w:hAnsi="Times New Roman" w:cs="Times New Roman"/>
@@ -8879,12 +8939,12 @@
         </w:rPr>
         <w:t xml:space="preserve"> bezpieczeństwo. </w:t>
       </w:r>
-      <w:commentRangeEnd w:id="33"/>
+      <w:commentRangeEnd w:id="34"/>
       <w:r>
         <w:rPr>
           <w:rStyle w:val="Odwoaniedokomentarza"/>
         </w:rPr>
-        <w:commentReference w:id="33"/>
+        <w:commentReference w:id="34"/>
       </w:r>
     </w:p>
     <w:p>
@@ -9042,7 +9102,7 @@
         </w:rPr>
         <w:t xml:space="preserve">Mechanizm haszowania został zaimplementowany przy użyciu biblioteki </w:t>
       </w:r>
-      <w:commentRangeStart w:id="34"/>
+      <w:commentRangeStart w:id="35"/>
       <w:proofErr w:type="spellStart"/>
       <w:r>
         <w:rPr>
@@ -9061,12 +9121,12 @@
         </w:rPr>
         <w:t>.</w:t>
       </w:r>
-      <w:commentRangeEnd w:id="34"/>
+      <w:commentRangeEnd w:id="35"/>
       <w:r>
         <w:rPr>
           <w:rStyle w:val="Odwoaniedokomentarza"/>
         </w:rPr>
-        <w:commentReference w:id="34"/>
+        <w:commentReference w:id="35"/>
       </w:r>
       <w:r>
         <w:rPr>
@@ -9846,7 +9906,7 @@
           <w:szCs w:val="24"/>
         </w:rPr>
       </w:pPr>
-      <w:commentRangeStart w:id="35"/>
+      <w:commentRangeStart w:id="36"/>
       <w:r>
         <w:rPr>
           <w:rFonts w:ascii="Times New Roman" w:hAnsi="Times New Roman" w:cs="Times New Roman"/>
@@ -9910,12 +9970,12 @@
         </w:rPr>
         <w:t xml:space="preserve"> elementy opisujące, co powinno się pojawić na ekranie.</w:t>
       </w:r>
-      <w:commentRangeEnd w:id="35"/>
+      <w:commentRangeEnd w:id="36"/>
       <w:r>
         <w:rPr>
           <w:rStyle w:val="Odwoaniedokomentarza"/>
         </w:rPr>
-        <w:commentReference w:id="35"/>
+        <w:commentReference w:id="36"/>
       </w:r>
     </w:p>
     <w:p>
@@ -10513,7 +10573,7 @@
           <w:szCs w:val="24"/>
         </w:rPr>
       </w:pPr>
-      <w:commentRangeStart w:id="36"/>
+      <w:commentRangeStart w:id="37"/>
       <w:r>
         <w:rPr>
           <w:rFonts w:ascii="Times New Roman" w:hAnsi="Times New Roman" w:cs="Times New Roman"/>
@@ -10533,14 +10593,14 @@
         </w:rPr>
         <w:t>hooks</w:t>
       </w:r>
-      <w:commentRangeEnd w:id="36"/>
+      <w:commentRangeEnd w:id="37"/>
       <w:proofErr w:type="spellEnd"/>
       <w:r>
         <w:rPr>
           <w:rStyle w:val="Odwoaniedokomentarza"/>
           <w:b/>
         </w:rPr>
-        <w:commentReference w:id="36"/>
+        <w:commentReference w:id="37"/>
       </w:r>
       <w:r>
         <w:rPr>
@@ -12426,7 +12486,7 @@
         </w:rPr>
         <w:t xml:space="preserve">Należy wspomnieć o pliku </w:t>
       </w:r>
-      <w:commentRangeStart w:id="37"/>
+      <w:commentRangeStart w:id="38"/>
       <w:r>
         <w:rPr>
           <w:rFonts w:ascii="Times New Roman" w:hAnsi="Times New Roman" w:cs="Times New Roman"/>
@@ -12436,13 +12496,13 @@
         </w:rPr>
         <w:t xml:space="preserve">404_page.css </w:t>
       </w:r>
-      <w:commentRangeEnd w:id="37"/>
+      <w:commentRangeEnd w:id="38"/>
       <w:r>
         <w:rPr>
           <w:rStyle w:val="Odwoaniedokomentarza"/>
           <w:b/>
         </w:rPr>
-        <w:commentReference w:id="37"/>
+        <w:commentReference w:id="38"/>
       </w:r>
       <w:r>
         <w:rPr>
@@ -14127,23 +14187,7 @@
           <w:sz w:val="24"/>
           <w:szCs w:val="24"/>
         </w:rPr>
-        <w:t xml:space="preserve"> pobieranie jej </w:t>
-      </w:r>
-      <w:r>
-        <w:rPr>
-          <w:rFonts w:ascii="Times New Roman" w:hAnsi="Times New Roman" w:cs="Times New Roman"/>
-          <w:sz w:val="24"/>
-          <w:szCs w:val="24"/>
-        </w:rPr>
-        <w:t>z bazy danych</w:t>
-      </w:r>
-      <w:r>
-        <w:rPr>
-          <w:rFonts w:ascii="Times New Roman" w:hAnsi="Times New Roman" w:cs="Times New Roman"/>
-          <w:sz w:val="24"/>
-          <w:szCs w:val="24"/>
-        </w:rPr>
-        <w:t xml:space="preserve">, za każdym razem gdy użytkownik </w:t>
+        <w:t xml:space="preserve"> pobieranie jej z bazy danych, za każdym razem gdy użytkownik </w:t>
       </w:r>
       <w:r>
         <w:rPr>
@@ -15800,11 +15844,11 @@
       <w:pPr>
         <w:pStyle w:val="Nagwek3"/>
       </w:pPr>
-      <w:bookmarkStart w:id="38" w:name="_Toc97820818"/>
+      <w:bookmarkStart w:id="39" w:name="_Toc97820818"/>
       <w:r>
         <w:t>Biblioteka</w:t>
       </w:r>
-      <w:bookmarkEnd w:id="38"/>
+      <w:bookmarkEnd w:id="39"/>
     </w:p>
     <w:p>
       <w:r>
@@ -16167,7 +16211,7 @@
       <w:r>
         <w:t>metody udostępnione  w interfejsie</w:t>
       </w:r>
-      <w:commentRangeStart w:id="39"/>
+      <w:commentRangeStart w:id="40"/>
       <w:r>
         <w:t>. Zasada enkapsulacji mówi, aby</w:t>
       </w:r>
@@ -16189,12 +16233,12 @@
       <w:r>
         <w:t>funkcjonowania obiektu</w:t>
       </w:r>
-      <w:commentRangeEnd w:id="39"/>
+      <w:commentRangeEnd w:id="40"/>
       <w:r>
         <w:rPr>
           <w:rStyle w:val="Odwoaniedokomentarza"/>
         </w:rPr>
-        <w:commentReference w:id="39"/>
+        <w:commentReference w:id="40"/>
       </w:r>
       <w:r>
         <w:t>.</w:t>
@@ -16547,12 +16591,12 @@
       <w:r>
         <w:br w:type="column"/>
       </w:r>
-      <w:bookmarkStart w:id="40" w:name="_Toc97820819"/>
+      <w:bookmarkStart w:id="41" w:name="_Toc97820819"/>
       <w:r>
         <w:lastRenderedPageBreak/>
         <w:t>Testy</w:t>
       </w:r>
-      <w:bookmarkEnd w:id="40"/>
+      <w:bookmarkEnd w:id="41"/>
     </w:p>
     <w:p>
       <w:r>
@@ -16604,18 +16648,18 @@
       <w:r>
         <w:br w:type="column"/>
       </w:r>
-      <w:bookmarkStart w:id="41" w:name="_Toc97820820"/>
+      <w:bookmarkStart w:id="42" w:name="_Toc97820820"/>
       <w:r>
         <w:lastRenderedPageBreak/>
         <w:t>Eksploatacja</w:t>
       </w:r>
-      <w:bookmarkEnd w:id="41"/>
+      <w:bookmarkEnd w:id="42"/>
     </w:p>
     <w:p>
       <w:r>
         <w:t>Produkt budowany był z myślą o</w:t>
       </w:r>
-      <w:commentRangeStart w:id="42"/>
+      <w:commentRangeStart w:id="43"/>
       <w:r>
         <w:t xml:space="preserve"> 5 aspektach które opisane są jako definicja </w:t>
       </w:r>
@@ -16669,12 +16713,12 @@
         </w:rPr>
         <w:t> </w:t>
       </w:r>
-      <w:commentRangeEnd w:id="42"/>
+      <w:commentRangeEnd w:id="43"/>
       <w:r>
         <w:rPr>
           <w:rStyle w:val="Odwoaniedokomentarza"/>
         </w:rPr>
-        <w:commentReference w:id="42"/>
+        <w:commentReference w:id="43"/>
       </w:r>
     </w:p>
     <w:p>
@@ -16765,11 +16809,11 @@
       <w:pPr>
         <w:pStyle w:val="Nagwek3"/>
       </w:pPr>
-      <w:bookmarkStart w:id="43" w:name="_Toc97820821"/>
+      <w:bookmarkStart w:id="44" w:name="_Toc97820821"/>
       <w:r>
         <w:t>Proces tworzenia funkcjonalności</w:t>
       </w:r>
-      <w:bookmarkEnd w:id="43"/>
+      <w:bookmarkEnd w:id="44"/>
     </w:p>
     <w:p>
       <w:r>
@@ -17006,11 +17050,11 @@
       <w:pPr>
         <w:pStyle w:val="Nagwek3"/>
       </w:pPr>
-      <w:bookmarkStart w:id="44" w:name="_Toc97820822"/>
+      <w:bookmarkStart w:id="45" w:name="_Toc97820822"/>
       <w:r>
         <w:t>Proces implementacji</w:t>
       </w:r>
-      <w:bookmarkEnd w:id="44"/>
+      <w:bookmarkEnd w:id="45"/>
     </w:p>
     <w:p>
       <w:r>
@@ -17158,11 +17202,11 @@
       <w:pPr>
         <w:pStyle w:val="Nagwek3"/>
       </w:pPr>
-      <w:bookmarkStart w:id="45" w:name="_Toc97820823"/>
+      <w:bookmarkStart w:id="46" w:name="_Toc97820823"/>
       <w:r>
         <w:t>Przykład implementacji</w:t>
       </w:r>
-      <w:bookmarkEnd w:id="45"/>
+      <w:bookmarkEnd w:id="46"/>
     </w:p>
     <w:p>
       <w:r>
@@ -17419,22 +17463,22 @@
       <w:pPr>
         <w:pStyle w:val="Nagwek1"/>
       </w:pPr>
-      <w:bookmarkStart w:id="46" w:name="_Toc97820824"/>
+      <w:bookmarkStart w:id="47" w:name="_Toc97820824"/>
       <w:r>
         <w:lastRenderedPageBreak/>
         <w:t>Podsumowanie</w:t>
       </w:r>
-      <w:bookmarkEnd w:id="46"/>
+      <w:bookmarkEnd w:id="47"/>
     </w:p>
     <w:p>
       <w:pPr>
         <w:pStyle w:val="Nagwek2"/>
       </w:pPr>
-      <w:bookmarkStart w:id="47" w:name="_Toc97820825"/>
+      <w:bookmarkStart w:id="48" w:name="_Toc97820825"/>
       <w:r>
         <w:t>Wnioski</w:t>
       </w:r>
-      <w:bookmarkEnd w:id="47"/>
+      <w:bookmarkEnd w:id="48"/>
     </w:p>
     <w:p>
       <w:r>
@@ -17605,12 +17649,12 @@
       <w:r>
         <w:br w:type="column"/>
       </w:r>
-      <w:bookmarkStart w:id="48" w:name="_Toc97820826"/>
+      <w:bookmarkStart w:id="49" w:name="_Toc97820826"/>
       <w:r>
         <w:lastRenderedPageBreak/>
         <w:t>Możliwe ścieżki rozwoju aplikacji</w:t>
       </w:r>
-      <w:bookmarkEnd w:id="48"/>
+      <w:bookmarkEnd w:id="49"/>
     </w:p>
     <w:p>
       <w:pPr>
@@ -17979,12 +18023,12 @@
       <w:pPr>
         <w:pStyle w:val="Nagwek1"/>
       </w:pPr>
-      <w:bookmarkStart w:id="49" w:name="_Toc97820827"/>
+      <w:bookmarkStart w:id="50" w:name="_Toc97820827"/>
       <w:r>
         <w:lastRenderedPageBreak/>
         <w:t>Literatura / Załączniki</w:t>
       </w:r>
-      <w:bookmarkEnd w:id="49"/>
+      <w:bookmarkEnd w:id="50"/>
     </w:p>
     <w:p>
       <w:pPr>
@@ -18010,12 +18054,12 @@
       <w:r>
         <w:br w:type="column"/>
       </w:r>
-      <w:bookmarkStart w:id="50" w:name="_Toc97820828"/>
+      <w:bookmarkStart w:id="51" w:name="_Toc97820828"/>
       <w:r>
         <w:lastRenderedPageBreak/>
         <w:t>Streszczenie</w:t>
       </w:r>
-      <w:bookmarkEnd w:id="50"/>
+      <w:bookmarkEnd w:id="51"/>
       <w:r>
         <w:t xml:space="preserve"> </w:t>
       </w:r>
@@ -18128,8 +18172,6 @@
       <w:r>
         <w:t xml:space="preserve"> sukcesu.</w:t>
       </w:r>
-      <w:bookmarkStart w:id="51" w:name="_GoBack"/>
-      <w:bookmarkEnd w:id="51"/>
     </w:p>
     <w:p>
       <w:pPr>
@@ -18327,7 +18369,7 @@
 
 <file path=word/comments.xml><?xml version="1.0" encoding="utf-8"?>
 <w:comments xmlns:wpc="http://schemas.microsoft.com/office/word/2010/wordprocessingCanvas" xmlns:mc="http://schemas.openxmlformats.org/markup-compatibility/2006" xmlns:o="urn:schemas-microsoft-com:office:office" xmlns:r="http://schemas.openxmlformats.org/officeDocument/2006/relationships" xmlns:m="http://schemas.openxmlformats.org/officeDocument/2006/math" xmlns:v="urn:schemas-microsoft-com:vml" xmlns:wp14="http://schemas.microsoft.com/office/word/2010/wordprocessingDrawing" xmlns:wp="http://schemas.openxmlformats.org/drawingml/2006/wordprocessingDrawing" xmlns:w10="urn:schemas-microsoft-com:office:word" xmlns:w="http://schemas.openxmlformats.org/wordprocessingml/2006/main" xmlns:w14="http://schemas.microsoft.com/office/word/2010/wordml" xmlns:wpg="http://schemas.microsoft.com/office/word/2010/wordprocessingGroup" xmlns:wpi="http://schemas.microsoft.com/office/word/2010/wordprocessingInk" xmlns:wne="http://schemas.microsoft.com/office/word/2006/wordml" xmlns:wps="http://schemas.microsoft.com/office/word/2010/wordprocessingShape" mc:Ignorable="w14 wp14">
-  <w:comment w:id="6" w:author="Adam SZREIBER" w:date="2022-03-10T18:04:00Z" w:initials="S">
+  <w:comment w:id="7" w:author="Adam SZREIBER" w:date="2022-03-10T18:04:00Z" w:initials="S">
     <w:p>
       <w:pPr>
         <w:pStyle w:val="Tekstkomentarza"/>
@@ -18348,7 +18390,7 @@
       </w:hyperlink>
     </w:p>
   </w:comment>
-  <w:comment w:id="7" w:author="Adam SZREIBER" w:date="2022-03-10T18:17:00Z" w:initials="S">
+  <w:comment w:id="8" w:author="Adam SZREIBER" w:date="2022-03-10T18:17:00Z" w:initials="S">
     <w:p>
       <w:pPr>
         <w:pStyle w:val="Tekstkomentarza"/>
@@ -18369,7 +18411,7 @@
       </w:hyperlink>
     </w:p>
   </w:comment>
-  <w:comment w:id="8" w:author="Adam SZREIBER" w:date="2022-03-10T18:31:00Z" w:initials="S">
+  <w:comment w:id="9" w:author="Adam SZREIBER" w:date="2022-03-10T18:31:00Z" w:initials="S">
     <w:p>
       <w:pPr>
         <w:pStyle w:val="Tekstkomentarza"/>
@@ -18390,7 +18432,7 @@
       </w:hyperlink>
     </w:p>
   </w:comment>
-  <w:comment w:id="12" w:author="Adam SZREIBER" w:date="2022-03-04T16:31:00Z" w:initials="AS">
+  <w:comment w:id="13" w:author="Adam SZREIBER" w:date="2022-03-04T16:31:00Z" w:initials="AS">
     <w:p>
       <w:pPr>
         <w:pStyle w:val="Tekstkomentarza"/>
@@ -18411,7 +18453,7 @@
       </w:hyperlink>
     </w:p>
   </w:comment>
-  <w:comment w:id="13" w:author="Adam SZREIBER" w:date="2022-03-04T19:06:00Z" w:initials="AS">
+  <w:comment w:id="14" w:author="Adam SZREIBER" w:date="2022-03-04T19:06:00Z" w:initials="AS">
     <w:p>
       <w:pPr>
         <w:pStyle w:val="Tekstkomentarza"/>
@@ -18440,7 +18482,7 @@
       </w:hyperlink>
     </w:p>
   </w:comment>
-  <w:comment w:id="14" w:author="Adam SZREIBER" w:date="2022-03-04T19:12:00Z" w:initials="AS">
+  <w:comment w:id="15" w:author="Adam SZREIBER" w:date="2022-03-04T19:12:00Z" w:initials="AS">
     <w:p>
       <w:pPr>
         <w:pStyle w:val="Tekstkomentarza"/>
@@ -18461,7 +18503,7 @@
       </w:hyperlink>
     </w:p>
   </w:comment>
-  <w:comment w:id="17" w:author="Adam SZREIBER" w:date="2022-03-08T16:15:00Z" w:initials="S">
+  <w:comment w:id="18" w:author="Adam SZREIBER" w:date="2022-03-08T16:15:00Z" w:initials="S">
     <w:p>
       <w:pPr>
         <w:pStyle w:val="Tekstkomentarza"/>
@@ -18485,7 +18527,7 @@
       </w:r>
     </w:p>
   </w:comment>
-  <w:comment w:id="21" w:author="Adam SZREIBER" w:date="2022-03-06T09:23:00Z" w:initials="AS">
+  <w:comment w:id="22" w:author="Adam SZREIBER" w:date="2022-03-06T09:23:00Z" w:initials="AS">
     <w:p>
       <w:pPr>
         <w:pStyle w:val="Tekstkomentarza"/>
@@ -18506,7 +18548,7 @@
       </w:hyperlink>
     </w:p>
   </w:comment>
-  <w:comment w:id="22" w:author="Adam SZREIBER" w:date="2022-03-06T09:49:00Z" w:initials="AS">
+  <w:comment w:id="23" w:author="Adam SZREIBER" w:date="2022-03-06T09:49:00Z" w:initials="AS">
     <w:p>
       <w:pPr>
         <w:pStyle w:val="Tekstkomentarza"/>
@@ -18527,7 +18569,7 @@
       </w:hyperlink>
     </w:p>
   </w:comment>
-  <w:comment w:id="23" w:author="Adam SZREIBER" w:date="2022-03-06T10:46:00Z" w:initials="AS">
+  <w:comment w:id="24" w:author="Adam SZREIBER" w:date="2022-03-06T10:46:00Z" w:initials="AS">
     <w:p>
       <w:pPr>
         <w:pStyle w:val="Tekstkomentarza"/>
@@ -18545,7 +18587,7 @@
       <w:proofErr w:type="spellEnd"/>
     </w:p>
   </w:comment>
-  <w:comment w:id="25" w:author="Adam SZREIBER" w:date="2022-03-08T16:18:00Z" w:initials="S">
+  <w:comment w:id="26" w:author="Adam SZREIBER" w:date="2022-03-08T16:18:00Z" w:initials="S">
     <w:p>
       <w:pPr>
         <w:pStyle w:val="Tekstkomentarza"/>
@@ -18561,7 +18603,7 @@
       </w:r>
     </w:p>
   </w:comment>
-  <w:comment w:id="26" w:author="Adam SZREIBER" w:date="2022-03-06T12:17:00Z" w:initials="AS">
+  <w:comment w:id="27" w:author="Adam SZREIBER" w:date="2022-03-06T12:17:00Z" w:initials="AS">
     <w:p>
       <w:pPr>
         <w:pStyle w:val="Tekstkomentarza"/>
@@ -18604,7 +18646,7 @@
       </w:hyperlink>
     </w:p>
   </w:comment>
-  <w:comment w:id="27" w:author="Adam SZREIBER" w:date="2022-03-06T11:37:00Z" w:initials="AS">
+  <w:comment w:id="28" w:author="Adam SZREIBER" w:date="2022-03-06T11:37:00Z" w:initials="AS">
     <w:p>
       <w:pPr>
         <w:pStyle w:val="Tekstkomentarza"/>
@@ -18618,177 +18660,228 @@
         </w:rPr>
         <w:annotationRef/>
       </w:r>
+      <w:r>
+        <w:fldChar w:fldCharType="begin"/>
+      </w:r>
+      <w:r>
+        <w:rPr>
+          <w:lang w:val="en-US"/>
+        </w:rPr>
+        <w:instrText xml:space="preserve"> HYPERLINK "https://db-engines.com/en/ranking" </w:instrText>
+      </w:r>
+      <w:r>
+        <w:fldChar w:fldCharType="separate"/>
+      </w:r>
+      <w:r>
+        <w:rPr>
+          <w:rStyle w:val="Hipercze"/>
+          <w:lang w:val="en-US"/>
+        </w:rPr>
+        <w:t>DB-Engines Ranking - popularity ranking of database management systems</w:t>
+      </w:r>
+      <w:r>
+        <w:rPr>
+          <w:rStyle w:val="Hipercze"/>
+          <w:lang w:val="en-US"/>
+        </w:rPr>
+        <w:fldChar w:fldCharType="end"/>
+      </w:r>
+    </w:p>
+  </w:comment>
+  <w:comment w:id="29" w:author="Adam SZREIBER" w:date="2022-03-06T22:16:00Z" w:initials="S">
+    <w:p>
+      <w:pPr>
+        <w:pStyle w:val="Tekstkomentarza"/>
+        <w:rPr>
+          <w:lang w:val="en-US"/>
+        </w:rPr>
+      </w:pPr>
+      <w:r>
+        <w:rPr>
+          <w:rStyle w:val="Odwoaniedokomentarza"/>
+        </w:rPr>
+        <w:annotationRef/>
+      </w:r>
+      <w:r>
+        <w:fldChar w:fldCharType="begin"/>
+      </w:r>
+      <w:r>
+        <w:rPr>
+          <w:lang w:val="en-US"/>
+        </w:rPr>
+        <w:instrText xml:space="preserve"> HYPERLINK "https://pl.reactjs.org/tutorial/tutorial.html" </w:instrText>
+      </w:r>
+      <w:r>
+        <w:fldChar w:fldCharType="separate"/>
+      </w:r>
+      <w:proofErr w:type="spellStart"/>
+      <w:r>
+        <w:rPr>
+          <w:rStyle w:val="Hipercze"/>
+          <w:lang w:val="en-US"/>
+        </w:rPr>
+        <w:t>Samouczek</w:t>
+      </w:r>
+      <w:proofErr w:type="spellEnd"/>
+      <w:r>
+        <w:rPr>
+          <w:rStyle w:val="Hipercze"/>
+          <w:lang w:val="en-US"/>
+        </w:rPr>
+        <w:t xml:space="preserve">: </w:t>
+      </w:r>
+      <w:proofErr w:type="spellStart"/>
+      <w:r>
+        <w:rPr>
+          <w:rStyle w:val="Hipercze"/>
+          <w:lang w:val="en-US"/>
+        </w:rPr>
+        <w:t>Wstęp</w:t>
+      </w:r>
+      <w:proofErr w:type="spellEnd"/>
+      <w:r>
+        <w:rPr>
+          <w:rStyle w:val="Hipercze"/>
+          <w:lang w:val="en-US"/>
+        </w:rPr>
+        <w:t xml:space="preserve"> do </w:t>
+      </w:r>
+      <w:proofErr w:type="spellStart"/>
+      <w:r>
+        <w:rPr>
+          <w:rStyle w:val="Hipercze"/>
+          <w:lang w:val="en-US"/>
+        </w:rPr>
+        <w:t>Reacta</w:t>
+      </w:r>
+      <w:proofErr w:type="spellEnd"/>
+      <w:r>
+        <w:rPr>
+          <w:rStyle w:val="Hipercze"/>
+          <w:lang w:val="en-US"/>
+        </w:rPr>
+        <w:t xml:space="preserve"> – React (reactjs.org)</w:t>
+      </w:r>
+      <w:r>
+        <w:rPr>
+          <w:rStyle w:val="Hipercze"/>
+          <w:lang w:val="en-US"/>
+        </w:rPr>
+        <w:fldChar w:fldCharType="end"/>
+      </w:r>
+    </w:p>
+  </w:comment>
+  <w:comment w:id="30" w:author="Adam SZREIBER" w:date="2022-03-06T22:19:00Z" w:initials="S">
+    <w:p>
+      <w:pPr>
+        <w:pStyle w:val="Tekstkomentarza"/>
+        <w:rPr>
+          <w:lang w:val="en-US"/>
+        </w:rPr>
+      </w:pPr>
+      <w:r>
+        <w:rPr>
+          <w:rStyle w:val="Odwoaniedokomentarza"/>
+        </w:rPr>
+        <w:annotationRef/>
+      </w:r>
+      <w:r>
+        <w:fldChar w:fldCharType="begin"/>
+      </w:r>
+      <w:r>
+        <w:rPr>
+          <w:lang w:val="en-US"/>
+        </w:rPr>
+        <w:instrText xml:space="preserve"> HYPERLINK "https://geek.justjoin.it/reactjs-i-react-native-czym-sie-roznia" </w:instrText>
+      </w:r>
+      <w:r>
+        <w:fldChar w:fldCharType="separate"/>
+      </w:r>
+      <w:proofErr w:type="spellStart"/>
+      <w:r>
+        <w:rPr>
+          <w:rStyle w:val="Hipercze"/>
+          <w:lang w:val="en-US"/>
+        </w:rPr>
+        <w:t>ReactJS</w:t>
+      </w:r>
+      <w:proofErr w:type="spellEnd"/>
+      <w:r>
+        <w:rPr>
+          <w:rStyle w:val="Hipercze"/>
+          <w:lang w:val="en-US"/>
+        </w:rPr>
+        <w:t xml:space="preserve"> i React Native - </w:t>
+      </w:r>
+      <w:proofErr w:type="spellStart"/>
+      <w:r>
+        <w:rPr>
+          <w:rStyle w:val="Hipercze"/>
+          <w:lang w:val="en-US"/>
+        </w:rPr>
+        <w:t>czym</w:t>
+      </w:r>
+      <w:proofErr w:type="spellEnd"/>
+      <w:r>
+        <w:rPr>
+          <w:rStyle w:val="Hipercze"/>
+          <w:lang w:val="en-US"/>
+        </w:rPr>
+        <w:t xml:space="preserve"> </w:t>
+      </w:r>
+      <w:proofErr w:type="spellStart"/>
+      <w:r>
+        <w:rPr>
+          <w:rStyle w:val="Hipercze"/>
+          <w:lang w:val="en-US"/>
+        </w:rPr>
+        <w:t>się</w:t>
+      </w:r>
+      <w:proofErr w:type="spellEnd"/>
+      <w:r>
+        <w:rPr>
+          <w:rStyle w:val="Hipercze"/>
+          <w:lang w:val="en-US"/>
+        </w:rPr>
+        <w:t xml:space="preserve"> </w:t>
+      </w:r>
+      <w:proofErr w:type="spellStart"/>
+      <w:r>
+        <w:rPr>
+          <w:rStyle w:val="Hipercze"/>
+          <w:lang w:val="en-US"/>
+        </w:rPr>
+        <w:t>różnią</w:t>
+      </w:r>
+      <w:proofErr w:type="spellEnd"/>
+      <w:r>
+        <w:rPr>
+          <w:rStyle w:val="Hipercze"/>
+          <w:lang w:val="en-US"/>
+        </w:rPr>
+        <w:t>? - Just Geek IT (justjoin.it)</w:t>
+      </w:r>
+      <w:r>
+        <w:rPr>
+          <w:rStyle w:val="Hipercze"/>
+          <w:lang w:val="en-US"/>
+        </w:rPr>
+        <w:fldChar w:fldCharType="end"/>
+      </w:r>
+    </w:p>
+  </w:comment>
+  <w:comment w:id="32" w:author="Adam SZREIBER" w:date="2022-03-07T09:03:00Z" w:initials="S">
+    <w:p>
+      <w:pPr>
+        <w:pStyle w:val="Tekstkomentarza"/>
+      </w:pPr>
+      <w:r>
+        <w:rPr>
+          <w:rStyle w:val="Odwoaniedokomentarza"/>
+        </w:rPr>
+        <w:annotationRef/>
+      </w:r>
       <w:hyperlink r:id="rId10" w:history="1">
-        <w:r>
-          <w:rPr>
-            <w:rStyle w:val="Hipercze"/>
-            <w:lang w:val="en-US"/>
-          </w:rPr>
-          <w:t>DB-Engines Ranking - popularity ranking of database management systems</w:t>
-        </w:r>
-      </w:hyperlink>
-    </w:p>
-  </w:comment>
-  <w:comment w:id="28" w:author="Adam SZREIBER" w:date="2022-03-06T22:16:00Z" w:initials="S">
-    <w:p>
-      <w:pPr>
-        <w:pStyle w:val="Tekstkomentarza"/>
-        <w:rPr>
-          <w:lang w:val="en-US"/>
-        </w:rPr>
-      </w:pPr>
-      <w:r>
-        <w:rPr>
-          <w:rStyle w:val="Odwoaniedokomentarza"/>
-        </w:rPr>
-        <w:annotationRef/>
-      </w:r>
-      <w:hyperlink r:id="rId11" w:history="1">
-        <w:proofErr w:type="spellStart"/>
-        <w:r>
-          <w:rPr>
-            <w:rStyle w:val="Hipercze"/>
-            <w:lang w:val="en-US"/>
-          </w:rPr>
-          <w:t>Samouczek</w:t>
-        </w:r>
-        <w:proofErr w:type="spellEnd"/>
-        <w:r>
-          <w:rPr>
-            <w:rStyle w:val="Hipercze"/>
-            <w:lang w:val="en-US"/>
-          </w:rPr>
-          <w:t xml:space="preserve">: </w:t>
-        </w:r>
-        <w:proofErr w:type="spellStart"/>
-        <w:r>
-          <w:rPr>
-            <w:rStyle w:val="Hipercze"/>
-            <w:lang w:val="en-US"/>
-          </w:rPr>
-          <w:t>Wstęp</w:t>
-        </w:r>
-        <w:proofErr w:type="spellEnd"/>
-        <w:r>
-          <w:rPr>
-            <w:rStyle w:val="Hipercze"/>
-            <w:lang w:val="en-US"/>
-          </w:rPr>
-          <w:t xml:space="preserve"> do </w:t>
-        </w:r>
-        <w:proofErr w:type="spellStart"/>
-        <w:r>
-          <w:rPr>
-            <w:rStyle w:val="Hipercze"/>
-            <w:lang w:val="en-US"/>
-          </w:rPr>
-          <w:t>Reacta</w:t>
-        </w:r>
-        <w:proofErr w:type="spellEnd"/>
-        <w:r>
-          <w:rPr>
-            <w:rStyle w:val="Hipercze"/>
-            <w:lang w:val="en-US"/>
-          </w:rPr>
-          <w:t xml:space="preserve"> – React (reactjs.org)</w:t>
-        </w:r>
-      </w:hyperlink>
-    </w:p>
-  </w:comment>
-  <w:comment w:id="29" w:author="Adam SZREIBER" w:date="2022-03-06T22:19:00Z" w:initials="S">
-    <w:p>
-      <w:pPr>
-        <w:pStyle w:val="Tekstkomentarza"/>
-        <w:rPr>
-          <w:lang w:val="en-US"/>
-        </w:rPr>
-      </w:pPr>
-      <w:r>
-        <w:rPr>
-          <w:rStyle w:val="Odwoaniedokomentarza"/>
-        </w:rPr>
-        <w:annotationRef/>
-      </w:r>
-      <w:hyperlink r:id="rId12" w:history="1">
-        <w:proofErr w:type="spellStart"/>
-        <w:r>
-          <w:rPr>
-            <w:rStyle w:val="Hipercze"/>
-            <w:lang w:val="en-US"/>
-          </w:rPr>
-          <w:t>ReactJS</w:t>
-        </w:r>
-        <w:proofErr w:type="spellEnd"/>
-        <w:r>
-          <w:rPr>
-            <w:rStyle w:val="Hipercze"/>
-            <w:lang w:val="en-US"/>
-          </w:rPr>
-          <w:t xml:space="preserve"> i React Native - </w:t>
-        </w:r>
-        <w:proofErr w:type="spellStart"/>
-        <w:r>
-          <w:rPr>
-            <w:rStyle w:val="Hipercze"/>
-            <w:lang w:val="en-US"/>
-          </w:rPr>
-          <w:t>czym</w:t>
-        </w:r>
-        <w:proofErr w:type="spellEnd"/>
-        <w:r>
-          <w:rPr>
-            <w:rStyle w:val="Hipercze"/>
-            <w:lang w:val="en-US"/>
-          </w:rPr>
-          <w:t xml:space="preserve"> </w:t>
-        </w:r>
-        <w:proofErr w:type="spellStart"/>
-        <w:r>
-          <w:rPr>
-            <w:rStyle w:val="Hipercze"/>
-            <w:lang w:val="en-US"/>
-          </w:rPr>
-          <w:t>się</w:t>
-        </w:r>
-        <w:proofErr w:type="spellEnd"/>
-        <w:r>
-          <w:rPr>
-            <w:rStyle w:val="Hipercze"/>
-            <w:lang w:val="en-US"/>
-          </w:rPr>
-          <w:t xml:space="preserve"> </w:t>
-        </w:r>
-        <w:proofErr w:type="spellStart"/>
-        <w:r>
-          <w:rPr>
-            <w:rStyle w:val="Hipercze"/>
-            <w:lang w:val="en-US"/>
-          </w:rPr>
-          <w:t>różnią</w:t>
-        </w:r>
-        <w:proofErr w:type="spellEnd"/>
-        <w:r>
-          <w:rPr>
-            <w:rStyle w:val="Hipercze"/>
-            <w:lang w:val="en-US"/>
-          </w:rPr>
-          <w:t>? - Just Geek IT (justjoin.it)</w:t>
-        </w:r>
-      </w:hyperlink>
-    </w:p>
-  </w:comment>
-  <w:comment w:id="31" w:author="Adam SZREIBER" w:date="2022-03-07T09:03:00Z" w:initials="S">
-    <w:p>
-      <w:pPr>
-        <w:pStyle w:val="Tekstkomentarza"/>
-      </w:pPr>
-      <w:r>
-        <w:rPr>
-          <w:rStyle w:val="Odwoaniedokomentarza"/>
-        </w:rPr>
-        <w:annotationRef/>
-      </w:r>
-      <w:hyperlink r:id="rId13" w:history="1">
         <w:proofErr w:type="spellStart"/>
         <w:r>
           <w:rPr>
@@ -18806,7 +18899,7 @@
       </w:hyperlink>
     </w:p>
   </w:comment>
-  <w:comment w:id="33" w:author="Adam SZREIBER" w:date="2022-03-10T19:12:00Z" w:initials="S">
+  <w:comment w:id="34" w:author="Adam SZREIBER" w:date="2022-03-10T19:12:00Z" w:initials="S">
     <w:p>
       <w:pPr>
         <w:pStyle w:val="Tekstkomentarza"/>
@@ -18822,10 +18915,13 @@
       </w:r>
     </w:p>
   </w:comment>
-  <w:comment w:id="34" w:author="Adam SZREIBER" w:date="2022-03-07T15:29:00Z" w:initials="S">
+  <w:comment w:id="35" w:author="Adam SZREIBER" w:date="2022-03-07T15:29:00Z" w:initials="S">
     <w:p>
       <w:pPr>
         <w:pStyle w:val="Tekstkomentarza"/>
+        <w:rPr>
+          <w:lang w:val="en-US"/>
+        </w:rPr>
       </w:pPr>
       <w:r>
         <w:rPr>
@@ -18833,134 +18929,117 @@
         </w:rPr>
         <w:annotationRef/>
       </w:r>
-      <w:hyperlink r:id="rId14" w:history="1">
+      <w:r>
+        <w:fldChar w:fldCharType="begin"/>
+      </w:r>
+      <w:r>
+        <w:rPr>
+          <w:lang w:val="en-US"/>
+        </w:rPr>
+        <w:instrText xml:space="preserve"> HYPERLINK "https://argon2.online/" </w:instrText>
+      </w:r>
+      <w:r>
+        <w:fldChar w:fldCharType="separate"/>
+      </w:r>
+      <w:r>
+        <w:rPr>
+          <w:rStyle w:val="Hipercze"/>
+          <w:lang w:val="en-US"/>
+        </w:rPr>
+        <w:t>Argon2 Hash Generator, Validator &amp; Verifier</w:t>
+      </w:r>
+      <w:r>
+        <w:rPr>
+          <w:rStyle w:val="Hipercze"/>
+        </w:rPr>
+        <w:fldChar w:fldCharType="end"/>
+      </w:r>
+    </w:p>
+  </w:comment>
+  <w:comment w:id="36" w:author="Adam SZREIBER" w:date="2022-03-07T18:59:00Z" w:initials="S">
+    <w:p>
+      <w:pPr>
+        <w:pStyle w:val="Tekstkomentarza"/>
+        <w:rPr>
+          <w:lang w:val="en-US"/>
+        </w:rPr>
+      </w:pPr>
+      <w:r>
+        <w:rPr>
+          <w:rStyle w:val="Odwoaniedokomentarza"/>
+        </w:rPr>
+        <w:annotationRef/>
+      </w:r>
+      <w:r>
+        <w:fldChar w:fldCharType="begin"/>
+      </w:r>
+      <w:r>
+        <w:rPr>
+          <w:lang w:val="en-US"/>
+        </w:rPr>
+        <w:instrText xml:space="preserve"> HYPERLINK "https://pl.reactjs.org/docs/components-and-props.html" </w:instrText>
+      </w:r>
+      <w:r>
+        <w:fldChar w:fldCharType="separate"/>
+      </w:r>
+      <w:r>
+        <w:rPr>
+          <w:rStyle w:val="Hipercze"/>
+          <w:lang w:val="en-US"/>
+        </w:rPr>
+        <w:t>Komponenty i właściwości – React (reactjs.org)</w:t>
+      </w:r>
+      <w:r>
+        <w:rPr>
+          <w:rStyle w:val="Hipercze"/>
+        </w:rPr>
+        <w:fldChar w:fldCharType="end"/>
+      </w:r>
+    </w:p>
+  </w:comment>
+  <w:comment w:id="37" w:author="Adam SZREIBER" w:date="2022-03-08T16:26:00Z" w:initials="S">
+    <w:p>
+      <w:pPr>
+        <w:pStyle w:val="Tekstkomentarza"/>
+      </w:pPr>
+      <w:r>
+        <w:rPr>
+          <w:rStyle w:val="Odwoaniedokomentarza"/>
+        </w:rPr>
+        <w:annotationRef/>
+      </w:r>
+      <w:r>
+        <w:t xml:space="preserve">Kilka </w:t>
+      </w:r>
+      <w:proofErr w:type="spellStart"/>
+      <w:r>
+        <w:t>nawazniejszych</w:t>
+      </w:r>
+      <w:proofErr w:type="spellEnd"/>
+    </w:p>
+  </w:comment>
+  <w:comment w:id="38" w:author="Adam SZREIBER" w:date="2022-03-07T23:20:00Z" w:initials="S">
+    <w:p>
+      <w:pPr>
+        <w:pStyle w:val="Tekstkomentarza"/>
+      </w:pPr>
+      <w:r>
+        <w:rPr>
+          <w:rStyle w:val="Odwoaniedokomentarza"/>
+        </w:rPr>
+        <w:annotationRef/>
+      </w:r>
+      <w:hyperlink r:id="rId11" w:history="1">
         <w:r>
           <w:rPr>
             <w:rStyle w:val="Hipercze"/>
           </w:rPr>
-          <w:t xml:space="preserve">Argon2 </w:t>
-        </w:r>
-        <w:proofErr w:type="spellStart"/>
-        <w:r>
-          <w:rPr>
-            <w:rStyle w:val="Hipercze"/>
-          </w:rPr>
-          <w:t>Hash</w:t>
-        </w:r>
-        <w:proofErr w:type="spellEnd"/>
-        <w:r>
-          <w:rPr>
-            <w:rStyle w:val="Hipercze"/>
-          </w:rPr>
-          <w:t xml:space="preserve"> Generator, </w:t>
-        </w:r>
-        <w:proofErr w:type="spellStart"/>
-        <w:r>
-          <w:rPr>
-            <w:rStyle w:val="Hipercze"/>
-          </w:rPr>
-          <w:t>Validator</w:t>
-        </w:r>
-        <w:proofErr w:type="spellEnd"/>
-        <w:r>
-          <w:rPr>
-            <w:rStyle w:val="Hipercze"/>
-          </w:rPr>
-          <w:t xml:space="preserve"> &amp; </w:t>
-        </w:r>
-        <w:proofErr w:type="spellStart"/>
-        <w:r>
-          <w:rPr>
-            <w:rStyle w:val="Hipercze"/>
-          </w:rPr>
-          <w:t>Verifier</w:t>
-        </w:r>
-        <w:proofErr w:type="spellEnd"/>
-      </w:hyperlink>
-    </w:p>
-  </w:comment>
-  <w:comment w:id="35" w:author="Adam SZREIBER" w:date="2022-03-07T18:59:00Z" w:initials="S">
-    <w:p>
-      <w:pPr>
-        <w:pStyle w:val="Tekstkomentarza"/>
-      </w:pPr>
-      <w:r>
-        <w:rPr>
-          <w:rStyle w:val="Odwoaniedokomentarza"/>
-        </w:rPr>
-        <w:annotationRef/>
-      </w:r>
-      <w:hyperlink r:id="rId15" w:history="1">
-        <w:r>
-          <w:rPr>
-            <w:rStyle w:val="Hipercze"/>
-          </w:rPr>
-          <w:t xml:space="preserve">Komponenty i właściwości – </w:t>
-        </w:r>
-        <w:proofErr w:type="spellStart"/>
-        <w:r>
-          <w:rPr>
-            <w:rStyle w:val="Hipercze"/>
-          </w:rPr>
-          <w:t>React</w:t>
-        </w:r>
-        <w:proofErr w:type="spellEnd"/>
-        <w:r>
-          <w:rPr>
-            <w:rStyle w:val="Hipercze"/>
-          </w:rPr>
-          <w:t xml:space="preserve"> (reactjs.org)</w:t>
-        </w:r>
-      </w:hyperlink>
-    </w:p>
-  </w:comment>
-  <w:comment w:id="36" w:author="Adam SZREIBER" w:date="2022-03-08T16:26:00Z" w:initials="S">
-    <w:p>
-      <w:pPr>
-        <w:pStyle w:val="Tekstkomentarza"/>
-      </w:pPr>
-      <w:r>
-        <w:rPr>
-          <w:rStyle w:val="Odwoaniedokomentarza"/>
-        </w:rPr>
-        <w:annotationRef/>
-      </w:r>
-      <w:r>
-        <w:t xml:space="preserve">Kilka </w:t>
-      </w:r>
-      <w:proofErr w:type="spellStart"/>
-      <w:r>
-        <w:t>nawazniejszych</w:t>
-      </w:r>
-      <w:proofErr w:type="spellEnd"/>
-    </w:p>
-  </w:comment>
-  <w:comment w:id="37" w:author="Adam SZREIBER" w:date="2022-03-07T23:20:00Z" w:initials="S">
-    <w:p>
-      <w:pPr>
-        <w:pStyle w:val="Tekstkomentarza"/>
-        <w:rPr>
-          <w:lang w:val="en-US"/>
-        </w:rPr>
-      </w:pPr>
-      <w:r>
-        <w:rPr>
-          <w:rStyle w:val="Odwoaniedokomentarza"/>
-        </w:rPr>
-        <w:annotationRef/>
-      </w:r>
-      <w:hyperlink r:id="rId16" w:history="1">
-        <w:r>
-          <w:rPr>
-            <w:rStyle w:val="Hipercze"/>
-            <w:lang w:val="en-US"/>
-          </w:rPr>
           <w:t>58 HTML 404 Page Templates (freefrontend.com)</w:t>
         </w:r>
       </w:hyperlink>
     </w:p>
   </w:comment>
-  <w:comment w:id="39" w:author="Adam SZREIBER" w:date="2022-03-10T19:49:00Z" w:initials="S">
+  <w:comment w:id="40" w:author="Adam SZREIBER" w:date="2022-03-10T19:49:00Z" w:initials="S">
     <w:p>
       <w:pPr>
         <w:pStyle w:val="Tekstkomentarza"/>
@@ -18976,7 +19055,7 @@
       </w:r>
     </w:p>
   </w:comment>
-  <w:comment w:id="42" w:author="Adam SZREIBER" w:date="2022-03-09T18:13:00Z" w:initials="S">
+  <w:comment w:id="43" w:author="Adam SZREIBER" w:date="2022-03-09T18:13:00Z" w:initials="S">
     <w:p>
       <w:pPr>
         <w:pStyle w:val="Tekstkomentarza"/>
@@ -18987,7 +19066,7 @@
         </w:rPr>
         <w:annotationRef/>
       </w:r>
-      <w:hyperlink r:id="rId17" w:history="1">
+      <w:hyperlink r:id="rId12" w:history="1">
         <w:r>
           <w:rPr>
             <w:rStyle w:val="Hipercze"/>
@@ -19074,6 +19153,7 @@
         <w:docPartUnique/>
       </w:docPartObj>
     </w:sdtPr>
+    <w:sdtEndPr/>
     <w:sdtContent>
       <w:p>
         <w:pPr>
@@ -19093,7 +19173,7 @@
           <w:rPr>
             <w:noProof/>
           </w:rPr>
-          <w:t>4</w:t>
+          <w:t>3</w:t>
         </w:r>
         <w:r>
           <w:fldChar w:fldCharType="end"/>
@@ -22377,7 +22457,7 @@
   <a:extraClrSchemeLst/>
   <a:extLst>
     <a:ext uri="{05A4C25C-085E-4340-85A3-A5531E510DB2}">
-      <thm15:themeFamily xmlns="" xmlns:thm15="http://schemas.microsoft.com/office/thememl/2012/main" name="Office Theme" id="{62F939B6-93AF-4DB8-9C6B-D6C7DFDC589F}" vid="{4A3C46E8-61CC-4603-A589-7422A47A8E4A}"/>
+      <thm15:themeFamily xmlns:thm15="http://schemas.microsoft.com/office/thememl/2012/main" xmlns="" name="Office Theme" id="{62F939B6-93AF-4DB8-9C6B-D6C7DFDC589F}" vid="{4A3C46E8-61CC-4603-A589-7422A47A8E4A}"/>
     </a:ext>
   </a:extLst>
 </a:theme>
@@ -22395,7 +22475,7 @@
 </file>
 
 <file path=customXml/itemProps1.xml><?xml version="1.0" encoding="utf-8"?>
-<ds:datastoreItem xmlns:ds="http://schemas.openxmlformats.org/officeDocument/2006/customXml" ds:itemID="{8495E921-3ED3-45A1-BAD4-D194A3C54E39}">
+<ds:datastoreItem xmlns:ds="http://schemas.openxmlformats.org/officeDocument/2006/customXml" ds:itemID="{8DFB0CC8-2734-454E-B4C6-81BBCDA3A62D}">
   <ds:schemaRefs>
     <ds:schemaRef ds:uri="http://schemas.openxmlformats.org/officeDocument/2006/bibliography"/>
   </ds:schemaRefs>

</xml_diff>

<commit_message>
dodano tłumaczenie po angielsku
</commit_message>
<xml_diff>
--- a/Praca_Inzynierska/Adam Szreiber.docx
+++ b/Praca_Inzynierska/Adam Szreiber.docx
@@ -7170,261 +7170,251 @@
           <w:sz w:val="24"/>
           <w:szCs w:val="24"/>
         </w:rPr>
-        <w:t>. Firmy</w:t>
-      </w:r>
-      <w:bookmarkStart w:id="5" w:name="_GoBack"/>
+        <w:t xml:space="preserve">. Firmy stosują </w:t>
+      </w:r>
+      <w:r>
+        <w:rPr>
+          <w:rFonts w:ascii="Times New Roman" w:hAnsi="Times New Roman" w:cs="Times New Roman"/>
+          <w:sz w:val="24"/>
+          <w:szCs w:val="24"/>
+        </w:rPr>
+        <w:t>również pryncypia które narzuca</w:t>
+      </w:r>
+      <w:r>
+        <w:rPr>
+          <w:rFonts w:ascii="Times New Roman" w:hAnsi="Times New Roman" w:cs="Times New Roman"/>
+          <w:sz w:val="24"/>
+          <w:szCs w:val="24"/>
+        </w:rPr>
+        <w:t xml:space="preserve"> sam język programowania w którym</w:t>
+      </w:r>
+      <w:r>
+        <w:rPr>
+          <w:rFonts w:ascii="Times New Roman" w:hAnsi="Times New Roman" w:cs="Times New Roman"/>
+          <w:sz w:val="24"/>
+          <w:szCs w:val="24"/>
+        </w:rPr>
+        <w:t xml:space="preserve"> tworzą swoje systemy</w:t>
+      </w:r>
+      <w:r>
+        <w:rPr>
+          <w:rFonts w:ascii="Times New Roman" w:hAnsi="Times New Roman" w:cs="Times New Roman"/>
+          <w:sz w:val="24"/>
+          <w:szCs w:val="24"/>
+        </w:rPr>
+        <w:t xml:space="preserve">. </w:t>
+      </w:r>
+      <w:r>
+        <w:rPr>
+          <w:rFonts w:ascii="Times New Roman" w:hAnsi="Times New Roman" w:cs="Times New Roman"/>
+          <w:sz w:val="24"/>
+          <w:szCs w:val="24"/>
+        </w:rPr>
+        <w:t xml:space="preserve">Dlatego tak ważne jest aby styl kodu </w:t>
+      </w:r>
+      <w:r>
+        <w:rPr>
+          <w:rFonts w:ascii="Times New Roman" w:hAnsi="Times New Roman" w:cs="Times New Roman"/>
+          <w:sz w:val="24"/>
+          <w:szCs w:val="24"/>
+        </w:rPr>
+        <w:t>danego</w:t>
+      </w:r>
+      <w:r>
+        <w:rPr>
+          <w:rFonts w:ascii="Times New Roman" w:hAnsi="Times New Roman" w:cs="Times New Roman"/>
+          <w:sz w:val="24"/>
+          <w:szCs w:val="24"/>
+        </w:rPr>
+        <w:t xml:space="preserve"> programu był spójny, czytelny i otwarty na rozbudowę. </w:t>
+      </w:r>
+    </w:p>
+    <w:p>
+      <w:pPr>
+        <w:rPr>
+          <w:rFonts w:ascii="Times New Roman" w:hAnsi="Times New Roman" w:cs="Times New Roman"/>
+          <w:sz w:val="24"/>
+          <w:szCs w:val="24"/>
+        </w:rPr>
+      </w:pPr>
+      <w:r>
+        <w:rPr>
+          <w:rFonts w:ascii="Times New Roman" w:hAnsi="Times New Roman" w:cs="Times New Roman"/>
+          <w:sz w:val="24"/>
+          <w:szCs w:val="24"/>
+        </w:rPr>
+        <w:t>Wprowadzanie zmian i rozwój produktu jest kluczowym elementem aby zapewnić firmie byt na dynamicznie  zmieniającym się rynku oprogramowania. Lecz nie należy to do najłatwiejszych rzeczy gdy pracujemy</w:t>
+      </w:r>
+      <w:r>
+        <w:rPr>
+          <w:rFonts w:ascii="Times New Roman" w:hAnsi="Times New Roman" w:cs="Times New Roman"/>
+          <w:sz w:val="24"/>
+          <w:szCs w:val="24"/>
+        </w:rPr>
+        <w:t xml:space="preserve"> nad kodem</w:t>
+      </w:r>
+      <w:r>
+        <w:rPr>
+          <w:rFonts w:ascii="Times New Roman" w:hAnsi="Times New Roman" w:cs="Times New Roman"/>
+          <w:sz w:val="24"/>
+          <w:szCs w:val="24"/>
+        </w:rPr>
+        <w:t xml:space="preserve"> napisanym przez innego </w:t>
+      </w:r>
+      <w:r>
+        <w:rPr>
+          <w:rFonts w:ascii="Times New Roman" w:hAnsi="Times New Roman" w:cs="Times New Roman"/>
+          <w:sz w:val="24"/>
+          <w:szCs w:val="24"/>
+        </w:rPr>
+        <w:t>programistę,</w:t>
+      </w:r>
+      <w:r>
+        <w:rPr>
+          <w:rFonts w:ascii="Times New Roman" w:hAnsi="Times New Roman" w:cs="Times New Roman"/>
+          <w:sz w:val="24"/>
+          <w:szCs w:val="24"/>
+        </w:rPr>
+        <w:t xml:space="preserve"> który jest bardzo przestarzały – </w:t>
+      </w:r>
+      <w:r>
+        <w:rPr>
+          <w:rFonts w:ascii="Times New Roman" w:hAnsi="Times New Roman" w:cs="Times New Roman"/>
+          <w:sz w:val="24"/>
+          <w:szCs w:val="24"/>
+        </w:rPr>
+        <w:t>wdrożony</w:t>
+      </w:r>
+      <w:r>
+        <w:rPr>
+          <w:rFonts w:ascii="Times New Roman" w:hAnsi="Times New Roman" w:cs="Times New Roman"/>
+          <w:sz w:val="24"/>
+          <w:szCs w:val="24"/>
+        </w:rPr>
+        <w:t xml:space="preserve"> </w:t>
+      </w:r>
+      <w:r>
+        <w:rPr>
+          <w:rFonts w:ascii="Times New Roman" w:hAnsi="Times New Roman" w:cs="Times New Roman"/>
+          <w:sz w:val="24"/>
+          <w:szCs w:val="24"/>
+        </w:rPr>
+        <w:t xml:space="preserve">przed wprowadzeniem wewnętrznych </w:t>
+      </w:r>
+      <w:r>
+        <w:rPr>
+          <w:rFonts w:ascii="Times New Roman" w:hAnsi="Times New Roman" w:cs="Times New Roman"/>
+          <w:sz w:val="24"/>
+          <w:szCs w:val="24"/>
+        </w:rPr>
+        <w:t>firmowych</w:t>
+      </w:r>
+      <w:r>
+        <w:rPr>
+          <w:rFonts w:ascii="Times New Roman" w:hAnsi="Times New Roman" w:cs="Times New Roman"/>
+          <w:sz w:val="24"/>
+          <w:szCs w:val="24"/>
+        </w:rPr>
+        <w:t xml:space="preserve"> kryteriów kodowania</w:t>
+      </w:r>
+      <w:r>
+        <w:rPr>
+          <w:rFonts w:ascii="Times New Roman" w:hAnsi="Times New Roman" w:cs="Times New Roman"/>
+          <w:sz w:val="24"/>
+          <w:szCs w:val="24"/>
+        </w:rPr>
+        <w:t xml:space="preserve">. </w:t>
+      </w:r>
+      <w:r>
+        <w:rPr>
+          <w:rFonts w:ascii="Times New Roman" w:hAnsi="Times New Roman" w:cs="Times New Roman"/>
+          <w:sz w:val="24"/>
+          <w:szCs w:val="24"/>
+        </w:rPr>
+        <w:t>Dlatego, a</w:t>
+      </w:r>
+      <w:r>
+        <w:rPr>
+          <w:rFonts w:ascii="Times New Roman" w:hAnsi="Times New Roman" w:cs="Times New Roman"/>
+          <w:sz w:val="24"/>
+          <w:szCs w:val="24"/>
+        </w:rPr>
+        <w:t>by wprowadzić jakiekolwiek zmiany, n</w:t>
+      </w:r>
+      <w:r>
+        <w:rPr>
+          <w:rFonts w:ascii="Times New Roman" w:hAnsi="Times New Roman" w:cs="Times New Roman"/>
+          <w:sz w:val="24"/>
+          <w:szCs w:val="24"/>
+        </w:rPr>
+        <w:t>ajpierw musimy poświęcić wiele godzin</w:t>
+      </w:r>
+      <w:r>
+        <w:rPr>
+          <w:rFonts w:ascii="Times New Roman" w:hAnsi="Times New Roman" w:cs="Times New Roman"/>
+          <w:sz w:val="24"/>
+          <w:szCs w:val="24"/>
+        </w:rPr>
+        <w:t>,</w:t>
+      </w:r>
+      <w:r>
+        <w:rPr>
+          <w:rFonts w:ascii="Times New Roman" w:hAnsi="Times New Roman" w:cs="Times New Roman"/>
+          <w:sz w:val="24"/>
+          <w:szCs w:val="24"/>
+        </w:rPr>
+        <w:t xml:space="preserve"> aby znaleźć odpowiednie miejsce w kodzie, następnie dokładnie przeanalizować dany fragment, opracować plan wdrożenia nowej funkcjonalności,</w:t>
+      </w:r>
+      <w:r>
+        <w:rPr>
+          <w:rFonts w:ascii="Times New Roman" w:hAnsi="Times New Roman" w:cs="Times New Roman"/>
+          <w:sz w:val="24"/>
+          <w:szCs w:val="24"/>
+        </w:rPr>
+        <w:t xml:space="preserve"> żeby </w:t>
+      </w:r>
+      <w:r>
+        <w:rPr>
+          <w:rFonts w:ascii="Times New Roman" w:hAnsi="Times New Roman" w:cs="Times New Roman"/>
+          <w:sz w:val="24"/>
+          <w:szCs w:val="24"/>
+        </w:rPr>
+        <w:t xml:space="preserve"> ostatecznie przejść do implementacji. Tak złożony proces może przysporzyć wiele trudności, szczególnie</w:t>
+      </w:r>
+      <w:r>
+        <w:rPr>
+          <w:rFonts w:ascii="Times New Roman" w:hAnsi="Times New Roman" w:cs="Times New Roman"/>
+          <w:sz w:val="24"/>
+          <w:szCs w:val="24"/>
+        </w:rPr>
+        <w:t xml:space="preserve"> tym</w:t>
+      </w:r>
+      <w:r>
+        <w:rPr>
+          <w:rFonts w:ascii="Times New Roman" w:hAnsi="Times New Roman" w:cs="Times New Roman"/>
+          <w:sz w:val="24"/>
+          <w:szCs w:val="24"/>
+        </w:rPr>
+        <w:t xml:space="preserve"> mni</w:t>
+      </w:r>
+      <w:r>
+        <w:rPr>
+          <w:rFonts w:ascii="Times New Roman" w:hAnsi="Times New Roman" w:cs="Times New Roman"/>
+          <w:sz w:val="24"/>
+          <w:szCs w:val="24"/>
+        </w:rPr>
+        <w:t xml:space="preserve">ej doświadczonym programistom. </w:t>
+      </w:r>
+    </w:p>
+    <w:p>
+      <w:pPr>
+        <w:pStyle w:val="Nagwek2"/>
+      </w:pPr>
+      <w:bookmarkStart w:id="5" w:name="_Toc98314137"/>
+      <w:r>
+        <w:t>Cel pracy</w:t>
+      </w:r>
       <w:bookmarkEnd w:id="5"/>
-      <w:r>
-        <w:rPr>
-          <w:rFonts w:ascii="Times New Roman" w:hAnsi="Times New Roman" w:cs="Times New Roman"/>
-          <w:sz w:val="24"/>
-          <w:szCs w:val="24"/>
-        </w:rPr>
-        <w:t xml:space="preserve"> stosują </w:t>
-      </w:r>
-      <w:r>
-        <w:rPr>
-          <w:rFonts w:ascii="Times New Roman" w:hAnsi="Times New Roman" w:cs="Times New Roman"/>
-          <w:sz w:val="24"/>
-          <w:szCs w:val="24"/>
-        </w:rPr>
-        <w:t>również pryncypia które narzuca</w:t>
-      </w:r>
-      <w:r>
-        <w:rPr>
-          <w:rFonts w:ascii="Times New Roman" w:hAnsi="Times New Roman" w:cs="Times New Roman"/>
-          <w:sz w:val="24"/>
-          <w:szCs w:val="24"/>
-        </w:rPr>
-        <w:t xml:space="preserve"> sam język programowania w którym</w:t>
-      </w:r>
-      <w:r>
-        <w:rPr>
-          <w:rFonts w:ascii="Times New Roman" w:hAnsi="Times New Roman" w:cs="Times New Roman"/>
-          <w:sz w:val="24"/>
-          <w:szCs w:val="24"/>
-        </w:rPr>
-        <w:t xml:space="preserve"> tworzą swoje systemy</w:t>
-      </w:r>
-      <w:r>
-        <w:rPr>
-          <w:rFonts w:ascii="Times New Roman" w:hAnsi="Times New Roman" w:cs="Times New Roman"/>
-          <w:sz w:val="24"/>
-          <w:szCs w:val="24"/>
-        </w:rPr>
-        <w:t xml:space="preserve">. </w:t>
-      </w:r>
-      <w:r>
-        <w:rPr>
-          <w:rFonts w:ascii="Times New Roman" w:hAnsi="Times New Roman" w:cs="Times New Roman"/>
-          <w:sz w:val="24"/>
-          <w:szCs w:val="24"/>
-        </w:rPr>
-        <w:t xml:space="preserve">Dlatego tak ważne jest aby styl kodu </w:t>
-      </w:r>
-      <w:r>
-        <w:rPr>
-          <w:rFonts w:ascii="Times New Roman" w:hAnsi="Times New Roman" w:cs="Times New Roman"/>
-          <w:sz w:val="24"/>
-          <w:szCs w:val="24"/>
-        </w:rPr>
-        <w:t>danego</w:t>
-      </w:r>
-      <w:r>
-        <w:rPr>
-          <w:rFonts w:ascii="Times New Roman" w:hAnsi="Times New Roman" w:cs="Times New Roman"/>
-          <w:sz w:val="24"/>
-          <w:szCs w:val="24"/>
-        </w:rPr>
-        <w:t xml:space="preserve"> programu był spójny, czytelny i otwarty na rozbudowę. </w:t>
-      </w:r>
-    </w:p>
-    <w:p>
-      <w:pPr>
-        <w:rPr>
-          <w:rFonts w:ascii="Times New Roman" w:hAnsi="Times New Roman" w:cs="Times New Roman"/>
-          <w:sz w:val="24"/>
-          <w:szCs w:val="24"/>
-        </w:rPr>
-      </w:pPr>
-      <w:r>
-        <w:rPr>
-          <w:rFonts w:ascii="Times New Roman" w:hAnsi="Times New Roman" w:cs="Times New Roman"/>
-          <w:sz w:val="24"/>
-          <w:szCs w:val="24"/>
-        </w:rPr>
-        <w:t>Wprowadzanie zmian i rozwój produktu jest kluczowym elementem aby zapewnić firmie byt na dynamicznie  zmieniającym się rynku oprogramowania. Lecz nie należy to do najłatwiejszych rzeczy gdy pracujemy</w:t>
-      </w:r>
-      <w:r>
-        <w:rPr>
-          <w:rFonts w:ascii="Times New Roman" w:hAnsi="Times New Roman" w:cs="Times New Roman"/>
-          <w:sz w:val="24"/>
-          <w:szCs w:val="24"/>
-        </w:rPr>
-        <w:t xml:space="preserve"> nad kodem</w:t>
-      </w:r>
-      <w:r>
-        <w:rPr>
-          <w:rFonts w:ascii="Times New Roman" w:hAnsi="Times New Roman" w:cs="Times New Roman"/>
-          <w:sz w:val="24"/>
-          <w:szCs w:val="24"/>
-        </w:rPr>
-        <w:t xml:space="preserve"> napisanym przez innego </w:t>
-      </w:r>
-      <w:r>
-        <w:rPr>
-          <w:rFonts w:ascii="Times New Roman" w:hAnsi="Times New Roman" w:cs="Times New Roman"/>
-          <w:sz w:val="24"/>
-          <w:szCs w:val="24"/>
-        </w:rPr>
-        <w:t>programistę,</w:t>
-      </w:r>
-      <w:r>
-        <w:rPr>
-          <w:rFonts w:ascii="Times New Roman" w:hAnsi="Times New Roman" w:cs="Times New Roman"/>
-          <w:sz w:val="24"/>
-          <w:szCs w:val="24"/>
-        </w:rPr>
-        <w:t xml:space="preserve"> który jest bardzo przestarzały – </w:t>
-      </w:r>
-      <w:r>
-        <w:rPr>
-          <w:rFonts w:ascii="Times New Roman" w:hAnsi="Times New Roman" w:cs="Times New Roman"/>
-          <w:sz w:val="24"/>
-          <w:szCs w:val="24"/>
-        </w:rPr>
-        <w:t>wdrożony</w:t>
-      </w:r>
-      <w:r>
-        <w:rPr>
-          <w:rFonts w:ascii="Times New Roman" w:hAnsi="Times New Roman" w:cs="Times New Roman"/>
-          <w:sz w:val="24"/>
-          <w:szCs w:val="24"/>
-        </w:rPr>
-        <w:t xml:space="preserve"> </w:t>
-      </w:r>
-      <w:r>
-        <w:rPr>
-          <w:rFonts w:ascii="Times New Roman" w:hAnsi="Times New Roman" w:cs="Times New Roman"/>
-          <w:sz w:val="24"/>
-          <w:szCs w:val="24"/>
-        </w:rPr>
-        <w:t xml:space="preserve">przed wprowadzeniem wewnętrznych </w:t>
-      </w:r>
-      <w:r>
-        <w:rPr>
-          <w:rFonts w:ascii="Times New Roman" w:hAnsi="Times New Roman" w:cs="Times New Roman"/>
-          <w:sz w:val="24"/>
-          <w:szCs w:val="24"/>
-        </w:rPr>
-        <w:t>firmowych</w:t>
-      </w:r>
-      <w:r>
-        <w:rPr>
-          <w:rFonts w:ascii="Times New Roman" w:hAnsi="Times New Roman" w:cs="Times New Roman"/>
-          <w:sz w:val="24"/>
-          <w:szCs w:val="24"/>
-        </w:rPr>
-        <w:t xml:space="preserve"> kryteriów kodowania</w:t>
-      </w:r>
-      <w:r>
-        <w:rPr>
-          <w:rFonts w:ascii="Times New Roman" w:hAnsi="Times New Roman" w:cs="Times New Roman"/>
-          <w:sz w:val="24"/>
-          <w:szCs w:val="24"/>
-        </w:rPr>
-        <w:t xml:space="preserve">. </w:t>
-      </w:r>
-      <w:r>
-        <w:rPr>
-          <w:rFonts w:ascii="Times New Roman" w:hAnsi="Times New Roman" w:cs="Times New Roman"/>
-          <w:sz w:val="24"/>
-          <w:szCs w:val="24"/>
-        </w:rPr>
-        <w:t>Dlatego, a</w:t>
-      </w:r>
-      <w:r>
-        <w:rPr>
-          <w:rFonts w:ascii="Times New Roman" w:hAnsi="Times New Roman" w:cs="Times New Roman"/>
-          <w:sz w:val="24"/>
-          <w:szCs w:val="24"/>
-        </w:rPr>
-        <w:t>by wprowadzić jakiekolwiek zmiany, n</w:t>
-      </w:r>
-      <w:r>
-        <w:rPr>
-          <w:rFonts w:ascii="Times New Roman" w:hAnsi="Times New Roman" w:cs="Times New Roman"/>
-          <w:sz w:val="24"/>
-          <w:szCs w:val="24"/>
-        </w:rPr>
-        <w:t>ajpierw musimy poświęcić wiele godzin</w:t>
-      </w:r>
-      <w:r>
-        <w:rPr>
-          <w:rFonts w:ascii="Times New Roman" w:hAnsi="Times New Roman" w:cs="Times New Roman"/>
-          <w:sz w:val="24"/>
-          <w:szCs w:val="24"/>
-        </w:rPr>
-        <w:t>,</w:t>
-      </w:r>
-      <w:r>
-        <w:rPr>
-          <w:rFonts w:ascii="Times New Roman" w:hAnsi="Times New Roman" w:cs="Times New Roman"/>
-          <w:sz w:val="24"/>
-          <w:szCs w:val="24"/>
-        </w:rPr>
-        <w:t xml:space="preserve"> aby znaleźć odpowiednie miejsce w kodzie, następnie dokładnie przeanalizować dany fragment, opracować plan wdrożenia nowej funkcjonalności,</w:t>
-      </w:r>
-      <w:r>
-        <w:rPr>
-          <w:rFonts w:ascii="Times New Roman" w:hAnsi="Times New Roman" w:cs="Times New Roman"/>
-          <w:sz w:val="24"/>
-          <w:szCs w:val="24"/>
-        </w:rPr>
-        <w:t xml:space="preserve"> żeby </w:t>
-      </w:r>
-      <w:r>
-        <w:rPr>
-          <w:rFonts w:ascii="Times New Roman" w:hAnsi="Times New Roman" w:cs="Times New Roman"/>
-          <w:sz w:val="24"/>
-          <w:szCs w:val="24"/>
-        </w:rPr>
-        <w:t xml:space="preserve"> ostatecznie przejść do implementacji. Tak złożony proces może przysporzyć wiele trudności, szczególnie</w:t>
-      </w:r>
-      <w:r>
-        <w:rPr>
-          <w:rFonts w:ascii="Times New Roman" w:hAnsi="Times New Roman" w:cs="Times New Roman"/>
-          <w:sz w:val="24"/>
-          <w:szCs w:val="24"/>
-        </w:rPr>
-        <w:t xml:space="preserve"> tym</w:t>
-      </w:r>
-      <w:r>
-        <w:rPr>
-          <w:rFonts w:ascii="Times New Roman" w:hAnsi="Times New Roman" w:cs="Times New Roman"/>
-          <w:sz w:val="24"/>
-          <w:szCs w:val="24"/>
-        </w:rPr>
-        <w:t xml:space="preserve"> mni</w:t>
-      </w:r>
-      <w:r>
-        <w:rPr>
-          <w:rFonts w:ascii="Times New Roman" w:hAnsi="Times New Roman" w:cs="Times New Roman"/>
-          <w:sz w:val="24"/>
-          <w:szCs w:val="24"/>
-        </w:rPr>
-        <w:t xml:space="preserve">ej doświadczonym programistom. </w:t>
-      </w:r>
-    </w:p>
-    <w:p>
-      <w:pPr>
-        <w:pStyle w:val="Nagwek2"/>
-      </w:pPr>
-      <w:bookmarkStart w:id="6" w:name="_Toc98314137"/>
-      <w:r>
-        <w:t>Cel pracy</w:t>
-      </w:r>
-      <w:bookmarkEnd w:id="6"/>
     </w:p>
     <w:p>
       <w:pPr>
@@ -8445,12 +8435,12 @@
       <w:r>
         <w:br w:type="column"/>
       </w:r>
-      <w:bookmarkStart w:id="7" w:name="_Toc98314138"/>
+      <w:bookmarkStart w:id="6" w:name="_Toc98314138"/>
       <w:r>
         <w:lastRenderedPageBreak/>
         <w:t>Konkurencyjne rozwiązania na rynku</w:t>
       </w:r>
-      <w:bookmarkEnd w:id="7"/>
+      <w:bookmarkEnd w:id="6"/>
     </w:p>
     <w:p>
       <w:pPr>
@@ -9355,7 +9345,7 @@
       <w:r>
         <w:br w:type="column"/>
       </w:r>
-      <w:bookmarkStart w:id="8" w:name="_Toc98314139"/>
+      <w:bookmarkStart w:id="7" w:name="_Toc98314139"/>
       <w:r>
         <w:lastRenderedPageBreak/>
         <w:t>Wady i zalety</w:t>
@@ -9374,7 +9364,7 @@
       <w:r>
         <w:t>-flag</w:t>
       </w:r>
-      <w:bookmarkEnd w:id="8"/>
+      <w:bookmarkEnd w:id="7"/>
     </w:p>
     <w:p/>
     <w:p>
@@ -9530,11 +9520,11 @@
       <w:pPr>
         <w:pStyle w:val="Nagwek2"/>
       </w:pPr>
-      <w:bookmarkStart w:id="9" w:name="_Toc98314140"/>
+      <w:bookmarkStart w:id="8" w:name="_Toc98314140"/>
       <w:r>
         <w:t>Zastosowanie</w:t>
       </w:r>
-      <w:bookmarkEnd w:id="9"/>
+      <w:bookmarkEnd w:id="8"/>
     </w:p>
     <w:p>
       <w:r>
@@ -9620,11 +9610,11 @@
       <w:pPr>
         <w:pStyle w:val="Nagwek2"/>
       </w:pPr>
-      <w:bookmarkStart w:id="10" w:name="_Toc98314141"/>
+      <w:bookmarkStart w:id="9" w:name="_Toc98314141"/>
       <w:r>
         <w:t>Alternatywne rozwiązania</w:t>
       </w:r>
-      <w:bookmarkEnd w:id="10"/>
+      <w:bookmarkEnd w:id="9"/>
     </w:p>
     <w:p>
       <w:pPr>
@@ -10042,12 +10032,12 @@
       <w:r>
         <w:br w:type="column"/>
       </w:r>
-      <w:bookmarkStart w:id="11" w:name="_Toc98314142"/>
+      <w:bookmarkStart w:id="10" w:name="_Toc98314142"/>
       <w:r>
         <w:lastRenderedPageBreak/>
         <w:t>BUDOWA APLIKACJI</w:t>
       </w:r>
-      <w:bookmarkEnd w:id="11"/>
+      <w:bookmarkEnd w:id="10"/>
       <w:r>
         <w:t xml:space="preserve"> </w:t>
       </w:r>
@@ -10644,7 +10634,7 @@
           <w:shd w:val="clear" w:color="auto" w:fill="FFFFFF"/>
         </w:rPr>
       </w:pPr>
-      <w:bookmarkStart w:id="12" w:name="_Toc98314143"/>
+      <w:bookmarkStart w:id="11" w:name="_Toc98314143"/>
       <w:r>
         <w:rPr>
           <w:rFonts w:cs="Times New Roman"/>
@@ -10661,7 +10651,7 @@
         </w:rPr>
         <w:t>wymagań</w:t>
       </w:r>
-      <w:bookmarkEnd w:id="12"/>
+      <w:bookmarkEnd w:id="11"/>
     </w:p>
     <w:p>
       <w:pPr>
@@ -10732,12 +10722,12 @@
       <w:pPr>
         <w:pStyle w:val="Nagwek3"/>
       </w:pPr>
-      <w:bookmarkStart w:id="13" w:name="_Toc98314144"/>
+      <w:bookmarkStart w:id="12" w:name="_Toc98314144"/>
       <w:r>
         <w:lastRenderedPageBreak/>
         <w:t>Wymagania funkcjonalne</w:t>
       </w:r>
-      <w:bookmarkEnd w:id="13"/>
+      <w:bookmarkEnd w:id="12"/>
     </w:p>
     <w:p>
       <w:pPr>
@@ -11358,11 +11348,11 @@
       <w:pPr>
         <w:pStyle w:val="Nagwek3"/>
       </w:pPr>
-      <w:bookmarkStart w:id="14" w:name="_Toc98314145"/>
+      <w:bookmarkStart w:id="13" w:name="_Toc98314145"/>
       <w:r>
         <w:t>Wymagania niefunkcjonalne</w:t>
       </w:r>
-      <w:bookmarkEnd w:id="14"/>
+      <w:bookmarkEnd w:id="13"/>
     </w:p>
     <w:p>
       <w:r>
@@ -11474,7 +11464,7 @@
         </w:rPr>
         <w:br w:type="column"/>
       </w:r>
-      <w:bookmarkStart w:id="15" w:name="_Toc98314146"/>
+      <w:bookmarkStart w:id="14" w:name="_Toc98314146"/>
       <w:r>
         <w:rPr>
           <w:rFonts w:cs="Times New Roman"/>
@@ -11492,17 +11482,17 @@
         </w:rPr>
         <w:t>Projektowanie</w:t>
       </w:r>
+      <w:bookmarkEnd w:id="14"/>
+    </w:p>
+    <w:p>
+      <w:pPr>
+        <w:pStyle w:val="Nagwek3"/>
+      </w:pPr>
+      <w:bookmarkStart w:id="15" w:name="_Toc98314147"/>
+      <w:r>
+        <w:t>Wstęp</w:t>
+      </w:r>
       <w:bookmarkEnd w:id="15"/>
-    </w:p>
-    <w:p>
-      <w:pPr>
-        <w:pStyle w:val="Nagwek3"/>
-      </w:pPr>
-      <w:bookmarkStart w:id="16" w:name="_Toc98314147"/>
-      <w:r>
-        <w:t>Wstęp</w:t>
-      </w:r>
-      <w:bookmarkEnd w:id="16"/>
     </w:p>
     <w:p>
       <w:pPr>
@@ -12271,7 +12261,7 @@
           <w:lang w:eastAsia="pl-PL"/>
         </w:rPr>
       </w:pPr>
-      <w:bookmarkStart w:id="17" w:name="_Toc98314148"/>
+      <w:bookmarkStart w:id="16" w:name="_Toc98314148"/>
       <w:r>
         <w:rPr>
           <w:rFonts w:eastAsia="Times New Roman"/>
@@ -12280,7 +12270,7 @@
         <w:lastRenderedPageBreak/>
         <w:t>Analiza</w:t>
       </w:r>
-      <w:bookmarkEnd w:id="17"/>
+      <w:bookmarkEnd w:id="16"/>
     </w:p>
     <w:p>
       <w:pPr>
@@ -12767,11 +12757,11 @@
       <w:pPr>
         <w:pStyle w:val="Nagwek3"/>
       </w:pPr>
-      <w:bookmarkStart w:id="18" w:name="_Toc98314149"/>
+      <w:bookmarkStart w:id="17" w:name="_Toc98314149"/>
       <w:r>
         <w:t>Technologie i biblioteki użyte do realizacji projektu</w:t>
       </w:r>
-      <w:bookmarkEnd w:id="18"/>
+      <w:bookmarkEnd w:id="17"/>
     </w:p>
     <w:p>
       <w:pPr>
@@ -16085,11 +16075,11 @@
       <w:pPr>
         <w:pStyle w:val="Nagwek2"/>
       </w:pPr>
-      <w:bookmarkStart w:id="19" w:name="_Toc98314150"/>
+      <w:bookmarkStart w:id="18" w:name="_Toc98314150"/>
       <w:r>
         <w:t>Implementacja</w:t>
       </w:r>
-      <w:bookmarkEnd w:id="19"/>
+      <w:bookmarkEnd w:id="18"/>
     </w:p>
     <w:p>
       <w:pPr>
@@ -16623,14 +16613,14 @@
       <w:pPr>
         <w:pStyle w:val="Nagwek3"/>
       </w:pPr>
-      <w:bookmarkStart w:id="20" w:name="_Toc98314151"/>
+      <w:bookmarkStart w:id="19" w:name="_Toc98314151"/>
       <w:r>
         <w:t xml:space="preserve">Aplikacja </w:t>
       </w:r>
       <w:r>
         <w:t>internetowa</w:t>
       </w:r>
-      <w:bookmarkEnd w:id="20"/>
+      <w:bookmarkEnd w:id="19"/>
     </w:p>
     <w:p>
       <w:pPr>
@@ -17338,7 +17328,7 @@
                 <v:shape id="_x0000_i1025" type="#_x0000_t75" style="width:114.75pt;height:71.25pt" o:ole="">
                   <v:imagedata r:id="rId20" o:title=""/>
                 </v:shape>
-                <o:OLEObject Type="Embed" ProgID="PBrush" ShapeID="_x0000_i1025" DrawAspect="Content" ObjectID="_1708926939" r:id="rId21"/>
+                <o:OLEObject Type="Embed" ProgID="PBrush" ShapeID="_x0000_i1025" DrawAspect="Content" ObjectID="_1708927449" r:id="rId21"/>
               </w:object>
             </w:r>
           </w:p>
@@ -17377,7 +17367,7 @@
                 <v:shape id="_x0000_i1026" type="#_x0000_t75" style="width:214.5pt;height:105pt" o:ole="">
                   <v:imagedata r:id="rId22" o:title=""/>
                 </v:shape>
-                <o:OLEObject Type="Embed" ProgID="PBrush" ShapeID="_x0000_i1026" DrawAspect="Content" ObjectID="_1708926940" r:id="rId23"/>
+                <o:OLEObject Type="Embed" ProgID="PBrush" ShapeID="_x0000_i1026" DrawAspect="Content" ObjectID="_1708927450" r:id="rId23"/>
               </w:object>
             </w:r>
           </w:p>
@@ -27370,11 +27360,11 @@
       <w:pPr>
         <w:pStyle w:val="Nagwek3"/>
       </w:pPr>
-      <w:bookmarkStart w:id="21" w:name="_Toc98314152"/>
+      <w:bookmarkStart w:id="20" w:name="_Toc98314152"/>
       <w:r>
         <w:t>Biblioteka</w:t>
       </w:r>
-      <w:bookmarkEnd w:id="21"/>
+      <w:bookmarkEnd w:id="20"/>
     </w:p>
     <w:p>
       <w:pPr>
@@ -28787,12 +28777,12 @@
       <w:r>
         <w:br w:type="column"/>
       </w:r>
-      <w:bookmarkStart w:id="22" w:name="_Toc98314153"/>
+      <w:bookmarkStart w:id="21" w:name="_Toc98314153"/>
       <w:r>
         <w:lastRenderedPageBreak/>
         <w:t>Testy</w:t>
       </w:r>
-      <w:bookmarkEnd w:id="22"/>
+      <w:bookmarkEnd w:id="21"/>
     </w:p>
     <w:p>
       <w:pPr>
@@ -29149,12 +29139,12 @@
       <w:r>
         <w:br w:type="column"/>
       </w:r>
-      <w:bookmarkStart w:id="23" w:name="_Toc98314154"/>
+      <w:bookmarkStart w:id="22" w:name="_Toc98314154"/>
       <w:r>
         <w:lastRenderedPageBreak/>
         <w:t>Eksploatacja</w:t>
       </w:r>
-      <w:bookmarkEnd w:id="23"/>
+      <w:bookmarkEnd w:id="22"/>
     </w:p>
     <w:p>
       <w:r>
@@ -29391,11 +29381,11 @@
       <w:pPr>
         <w:pStyle w:val="Nagwek3"/>
       </w:pPr>
-      <w:bookmarkStart w:id="24" w:name="_Toc98314155"/>
+      <w:bookmarkStart w:id="23" w:name="_Toc98314155"/>
       <w:r>
         <w:t>Proces tworzenia funkcjonalności</w:t>
       </w:r>
-      <w:bookmarkEnd w:id="24"/>
+      <w:bookmarkEnd w:id="23"/>
     </w:p>
     <w:p>
       <w:pPr>
@@ -29726,11 +29716,11 @@
       <w:pPr>
         <w:pStyle w:val="Nagwek3"/>
       </w:pPr>
-      <w:bookmarkStart w:id="25" w:name="_Toc98314156"/>
+      <w:bookmarkStart w:id="24" w:name="_Toc98314156"/>
       <w:r>
         <w:t>Proces implementacji</w:t>
       </w:r>
-      <w:bookmarkEnd w:id="25"/>
+      <w:bookmarkEnd w:id="24"/>
     </w:p>
     <w:p>
       <w:pPr>
@@ -29975,11 +29965,11 @@
       <w:pPr>
         <w:pStyle w:val="Nagwek3"/>
       </w:pPr>
-      <w:bookmarkStart w:id="26" w:name="_Toc98314157"/>
+      <w:bookmarkStart w:id="25" w:name="_Toc98314157"/>
       <w:r>
         <w:t>Przykład implementacji</w:t>
       </w:r>
-      <w:bookmarkEnd w:id="26"/>
+      <w:bookmarkEnd w:id="25"/>
     </w:p>
     <w:p>
       <w:pPr>
@@ -30681,466 +30671,466 @@
         </w:numPr>
         <w:ind w:left="357" w:hanging="357"/>
       </w:pPr>
-      <w:bookmarkStart w:id="27" w:name="_Toc98314158"/>
+      <w:bookmarkStart w:id="26" w:name="_Toc98314158"/>
       <w:r>
         <w:lastRenderedPageBreak/>
         <w:t>PODSUMOWANIE</w:t>
       </w:r>
+      <w:bookmarkEnd w:id="26"/>
+    </w:p>
+    <w:p>
+      <w:pPr>
+        <w:pStyle w:val="Nagwek2"/>
+      </w:pPr>
+      <w:bookmarkStart w:id="27" w:name="_Toc98314159"/>
+      <w:r>
+        <w:t>Wnioski</w:t>
+      </w:r>
       <w:bookmarkEnd w:id="27"/>
     </w:p>
     <w:p>
       <w:pPr>
+        <w:rPr>
+          <w:rFonts w:ascii="Times New Roman" w:hAnsi="Times New Roman" w:cs="Times New Roman"/>
+          <w:sz w:val="24"/>
+          <w:szCs w:val="24"/>
+        </w:rPr>
+      </w:pPr>
+      <w:r>
+        <w:rPr>
+          <w:rFonts w:ascii="Times New Roman" w:hAnsi="Times New Roman" w:cs="Times New Roman"/>
+          <w:sz w:val="24"/>
+          <w:szCs w:val="24"/>
+        </w:rPr>
+        <w:t>Wykorzystanie wielu</w:t>
+      </w:r>
+      <w:r>
+        <w:rPr>
+          <w:rFonts w:ascii="Times New Roman" w:hAnsi="Times New Roman" w:cs="Times New Roman"/>
+          <w:sz w:val="24"/>
+          <w:szCs w:val="24"/>
+        </w:rPr>
+        <w:t xml:space="preserve"> dodatkowych</w:t>
+      </w:r>
+      <w:r>
+        <w:rPr>
+          <w:rFonts w:ascii="Times New Roman" w:hAnsi="Times New Roman" w:cs="Times New Roman"/>
+          <w:sz w:val="24"/>
+          <w:szCs w:val="24"/>
+        </w:rPr>
+        <w:t xml:space="preserve"> bibliotek znacząco przyśpieszyły implementację systemu. Ostatecznie udało się dostarczyć w pełni funkcjonalną wersję oprogramowania z wieloma perspektywami rozwoju.</w:t>
+      </w:r>
+      <w:r>
+        <w:rPr>
+          <w:rFonts w:ascii="Times New Roman" w:hAnsi="Times New Roman" w:cs="Times New Roman"/>
+          <w:sz w:val="24"/>
+          <w:szCs w:val="24"/>
+        </w:rPr>
+        <w:t xml:space="preserve"> System nie jest idealny, ale spełnia założone wymagania zdefiniowane w fazie określania wymagań.</w:t>
+      </w:r>
+      <w:r>
+        <w:rPr>
+          <w:rFonts w:ascii="Times New Roman" w:hAnsi="Times New Roman" w:cs="Times New Roman"/>
+          <w:sz w:val="24"/>
+          <w:szCs w:val="24"/>
+        </w:rPr>
+        <w:t xml:space="preserve"> </w:t>
+      </w:r>
+    </w:p>
+    <w:p>
+      <w:pPr>
+        <w:rPr>
+          <w:rFonts w:ascii="Times New Roman" w:hAnsi="Times New Roman" w:cs="Times New Roman"/>
+          <w:sz w:val="24"/>
+          <w:szCs w:val="24"/>
+        </w:rPr>
+      </w:pPr>
+      <w:r>
+        <w:rPr>
+          <w:rFonts w:ascii="Times New Roman" w:hAnsi="Times New Roman" w:cs="Times New Roman"/>
+          <w:sz w:val="24"/>
+          <w:szCs w:val="24"/>
+        </w:rPr>
+        <w:t>Z</w:t>
+      </w:r>
+      <w:r>
+        <w:rPr>
+          <w:rFonts w:ascii="Times New Roman" w:hAnsi="Times New Roman" w:cs="Times New Roman"/>
+          <w:sz w:val="24"/>
+          <w:szCs w:val="24"/>
+        </w:rPr>
+        <w:t xml:space="preserve"> perspektywy </w:t>
+      </w:r>
+      <w:r>
+        <w:rPr>
+          <w:rFonts w:ascii="Times New Roman" w:hAnsi="Times New Roman" w:cs="Times New Roman"/>
+          <w:sz w:val="24"/>
+          <w:szCs w:val="24"/>
+        </w:rPr>
+        <w:t>autora, był to ciekawy</w:t>
+      </w:r>
+      <w:r>
+        <w:rPr>
+          <w:rFonts w:ascii="Times New Roman" w:hAnsi="Times New Roman" w:cs="Times New Roman"/>
+          <w:sz w:val="24"/>
+          <w:szCs w:val="24"/>
+        </w:rPr>
+        <w:t xml:space="preserve"> i</w:t>
+      </w:r>
+      <w:r>
+        <w:rPr>
+          <w:rFonts w:ascii="Times New Roman" w:hAnsi="Times New Roman" w:cs="Times New Roman"/>
+          <w:sz w:val="24"/>
+          <w:szCs w:val="24"/>
+        </w:rPr>
+        <w:t xml:space="preserve"> wymagający temat pracy. </w:t>
+      </w:r>
+      <w:r>
+        <w:rPr>
+          <w:rFonts w:ascii="Times New Roman" w:hAnsi="Times New Roman" w:cs="Times New Roman"/>
+          <w:sz w:val="24"/>
+          <w:szCs w:val="24"/>
+        </w:rPr>
+        <w:t xml:space="preserve">Przed zbudowaniem systemu </w:t>
+      </w:r>
+      <w:proofErr w:type="spellStart"/>
+      <w:r>
+        <w:rPr>
+          <w:rFonts w:ascii="Times New Roman" w:hAnsi="Times New Roman" w:cs="Times New Roman"/>
+          <w:sz w:val="24"/>
+          <w:szCs w:val="24"/>
+        </w:rPr>
+        <w:t>Beheer</w:t>
+      </w:r>
+      <w:proofErr w:type="spellEnd"/>
+      <w:r>
+        <w:rPr>
+          <w:rFonts w:ascii="Times New Roman" w:hAnsi="Times New Roman" w:cs="Times New Roman"/>
+          <w:sz w:val="24"/>
+          <w:szCs w:val="24"/>
+        </w:rPr>
+        <w:t xml:space="preserve">, autor </w:t>
+      </w:r>
+      <w:r>
+        <w:rPr>
+          <w:rFonts w:ascii="Times New Roman" w:hAnsi="Times New Roman" w:cs="Times New Roman"/>
+          <w:sz w:val="24"/>
+          <w:szCs w:val="24"/>
+        </w:rPr>
+        <w:t>często używał</w:t>
+      </w:r>
+      <w:r>
+        <w:rPr>
+          <w:rFonts w:ascii="Times New Roman" w:hAnsi="Times New Roman" w:cs="Times New Roman"/>
+          <w:sz w:val="24"/>
+          <w:szCs w:val="24"/>
+        </w:rPr>
+        <w:t xml:space="preserve"> </w:t>
+      </w:r>
+      <w:r>
+        <w:rPr>
+          <w:rFonts w:ascii="Times New Roman" w:hAnsi="Times New Roman" w:cs="Times New Roman"/>
+          <w:sz w:val="24"/>
+          <w:szCs w:val="24"/>
+        </w:rPr>
+        <w:t xml:space="preserve">statycznych zmiennych jako flagi, a przełączanie </w:t>
+      </w:r>
+      <w:r>
+        <w:rPr>
+          <w:rFonts w:ascii="Times New Roman" w:hAnsi="Times New Roman" w:cs="Times New Roman"/>
+          <w:sz w:val="24"/>
+          <w:szCs w:val="24"/>
+        </w:rPr>
+        <w:t>wymagało manualną edytuję</w:t>
+      </w:r>
+      <w:r>
+        <w:rPr>
+          <w:rFonts w:ascii="Times New Roman" w:hAnsi="Times New Roman" w:cs="Times New Roman"/>
+          <w:sz w:val="24"/>
+          <w:szCs w:val="24"/>
+        </w:rPr>
+        <w:t xml:space="preserve"> kod programu. Było to również </w:t>
+      </w:r>
+      <w:r>
+        <w:rPr>
+          <w:rFonts w:ascii="Times New Roman" w:hAnsi="Times New Roman" w:cs="Times New Roman"/>
+          <w:sz w:val="24"/>
+          <w:szCs w:val="24"/>
+        </w:rPr>
+        <w:t>dodatkową motywacją do stworzenia tego systemu.</w:t>
+      </w:r>
+      <w:r>
+        <w:rPr>
+          <w:rFonts w:ascii="Times New Roman" w:hAnsi="Times New Roman" w:cs="Times New Roman"/>
+          <w:sz w:val="24"/>
+          <w:szCs w:val="24"/>
+        </w:rPr>
+        <w:t xml:space="preserve"> </w:t>
+      </w:r>
+    </w:p>
+    <w:p>
+      <w:pPr>
+        <w:rPr>
+          <w:rFonts w:ascii="Times New Roman" w:hAnsi="Times New Roman" w:cs="Times New Roman"/>
+          <w:sz w:val="24"/>
+          <w:szCs w:val="24"/>
+        </w:rPr>
+      </w:pPr>
+      <w:r>
+        <w:rPr>
+          <w:rFonts w:ascii="Times New Roman" w:hAnsi="Times New Roman" w:cs="Times New Roman"/>
+          <w:sz w:val="24"/>
+          <w:szCs w:val="24"/>
+        </w:rPr>
+        <w:t>Do implementacji zastosowano szereg technologii stosowanych przy budowie komercyjnych aplikacji. Dzięki wiedzy z zakresu protokołów internetowych, programowania obiektowego</w:t>
+      </w:r>
+      <w:r>
+        <w:rPr>
+          <w:rFonts w:ascii="Times New Roman" w:hAnsi="Times New Roman" w:cs="Times New Roman"/>
+          <w:sz w:val="24"/>
+          <w:szCs w:val="24"/>
+        </w:rPr>
+        <w:t xml:space="preserve">, inżynierii </w:t>
+      </w:r>
+      <w:r>
+        <w:rPr>
+          <w:rFonts w:ascii="Times New Roman" w:hAnsi="Times New Roman" w:cs="Times New Roman"/>
+          <w:sz w:val="24"/>
+          <w:szCs w:val="24"/>
+        </w:rPr>
+        <w:t>oprogramowania</w:t>
+      </w:r>
+      <w:r>
+        <w:rPr>
+          <w:rFonts w:ascii="Times New Roman" w:hAnsi="Times New Roman" w:cs="Times New Roman"/>
+          <w:sz w:val="24"/>
+          <w:szCs w:val="24"/>
+        </w:rPr>
+        <w:t xml:space="preserve">, </w:t>
+      </w:r>
+      <w:r>
+        <w:rPr>
+          <w:rFonts w:ascii="Times New Roman" w:hAnsi="Times New Roman" w:cs="Times New Roman"/>
+          <w:sz w:val="24"/>
+          <w:szCs w:val="24"/>
+        </w:rPr>
+        <w:t>budowy aplikacji internetowych</w:t>
+      </w:r>
+      <w:r>
+        <w:rPr>
+          <w:rFonts w:ascii="Times New Roman" w:hAnsi="Times New Roman" w:cs="Times New Roman"/>
+          <w:sz w:val="24"/>
+          <w:szCs w:val="24"/>
+        </w:rPr>
+        <w:t xml:space="preserve"> </w:t>
+      </w:r>
+      <w:r>
+        <w:rPr>
+          <w:rFonts w:ascii="Times New Roman" w:hAnsi="Times New Roman" w:cs="Times New Roman"/>
+          <w:sz w:val="24"/>
+          <w:szCs w:val="24"/>
+        </w:rPr>
+        <w:t xml:space="preserve">zdobytej </w:t>
+      </w:r>
+      <w:r>
+        <w:rPr>
+          <w:rFonts w:ascii="Times New Roman" w:hAnsi="Times New Roman" w:cs="Times New Roman"/>
+          <w:sz w:val="24"/>
+          <w:szCs w:val="24"/>
+        </w:rPr>
+        <w:t>podczas</w:t>
+      </w:r>
+      <w:r>
+        <w:rPr>
+          <w:rFonts w:ascii="Times New Roman" w:hAnsi="Times New Roman" w:cs="Times New Roman"/>
+          <w:sz w:val="24"/>
+          <w:szCs w:val="24"/>
+        </w:rPr>
+        <w:t xml:space="preserve"> studiów</w:t>
+      </w:r>
+      <w:r>
+        <w:rPr>
+          <w:rFonts w:ascii="Times New Roman" w:hAnsi="Times New Roman" w:cs="Times New Roman"/>
+          <w:sz w:val="24"/>
+          <w:szCs w:val="24"/>
+        </w:rPr>
+        <w:t xml:space="preserve">, uniknięto przestojów. </w:t>
+      </w:r>
+      <w:r>
+        <w:rPr>
+          <w:rFonts w:ascii="Times New Roman" w:hAnsi="Times New Roman" w:cs="Times New Roman"/>
+          <w:sz w:val="24"/>
+          <w:szCs w:val="24"/>
+        </w:rPr>
+        <w:t>Jednak największe problemy sprawiło pozycjonowanie elementów podczas tworzenia aplikacji internetowej. Niewielkie doświadczenie w tym obszarze dało się we znaki. Autor, ma nadzieję, że realizacja tego projektu będzie miała wpływ na przyszły rozwój kariery programisty/dewelopera.</w:t>
+      </w:r>
+    </w:p>
+    <w:p>
+      <w:pPr>
+        <w:rPr>
+          <w:rFonts w:ascii="Times New Roman" w:hAnsi="Times New Roman" w:cs="Times New Roman"/>
+          <w:sz w:val="24"/>
+          <w:szCs w:val="24"/>
+        </w:rPr>
+      </w:pPr>
+      <w:r>
+        <w:rPr>
+          <w:rFonts w:ascii="Times New Roman" w:hAnsi="Times New Roman" w:cs="Times New Roman"/>
+          <w:sz w:val="24"/>
+          <w:szCs w:val="24"/>
+        </w:rPr>
+        <w:t xml:space="preserve">Rosnąca popularność systemów typu </w:t>
+      </w:r>
+      <w:proofErr w:type="spellStart"/>
+      <w:r>
+        <w:rPr>
+          <w:rFonts w:ascii="Times New Roman" w:hAnsi="Times New Roman" w:cs="Times New Roman"/>
+          <w:sz w:val="24"/>
+          <w:szCs w:val="24"/>
+        </w:rPr>
+        <w:t>feaure</w:t>
+      </w:r>
+      <w:proofErr w:type="spellEnd"/>
+      <w:r>
+        <w:rPr>
+          <w:rFonts w:ascii="Times New Roman" w:hAnsi="Times New Roman" w:cs="Times New Roman"/>
+          <w:sz w:val="24"/>
+          <w:szCs w:val="24"/>
+        </w:rPr>
+        <w:t>-flag</w:t>
+      </w:r>
+      <w:r>
+        <w:rPr>
+          <w:rFonts w:ascii="Times New Roman" w:hAnsi="Times New Roman" w:cs="Times New Roman"/>
+          <w:sz w:val="24"/>
+          <w:szCs w:val="24"/>
+        </w:rPr>
+        <w:t>, a zarazem o</w:t>
+      </w:r>
+      <w:r>
+        <w:rPr>
+          <w:rFonts w:ascii="Times New Roman" w:hAnsi="Times New Roman" w:cs="Times New Roman"/>
+          <w:sz w:val="24"/>
+          <w:szCs w:val="24"/>
+        </w:rPr>
+        <w:t xml:space="preserve">graniczona liczba </w:t>
+      </w:r>
+      <w:r>
+        <w:rPr>
+          <w:rFonts w:ascii="Times New Roman" w:hAnsi="Times New Roman" w:cs="Times New Roman"/>
+          <w:sz w:val="24"/>
+          <w:szCs w:val="24"/>
+        </w:rPr>
+        <w:t>rozwiązań</w:t>
+      </w:r>
+      <w:r>
+        <w:rPr>
+          <w:rFonts w:ascii="Times New Roman" w:hAnsi="Times New Roman" w:cs="Times New Roman"/>
+          <w:sz w:val="24"/>
+          <w:szCs w:val="24"/>
+        </w:rPr>
+        <w:t xml:space="preserve"> </w:t>
+      </w:r>
+      <w:r>
+        <w:rPr>
+          <w:rFonts w:ascii="Times New Roman" w:hAnsi="Times New Roman" w:cs="Times New Roman"/>
+          <w:sz w:val="24"/>
+          <w:szCs w:val="24"/>
+        </w:rPr>
+        <w:t>na rynku</w:t>
+      </w:r>
+      <w:r>
+        <w:rPr>
+          <w:rFonts w:ascii="Times New Roman" w:hAnsi="Times New Roman" w:cs="Times New Roman"/>
+          <w:sz w:val="24"/>
+          <w:szCs w:val="24"/>
+        </w:rPr>
+        <w:t xml:space="preserve"> tego rodzaju</w:t>
+      </w:r>
+      <w:r>
+        <w:rPr>
+          <w:rFonts w:ascii="Times New Roman" w:hAnsi="Times New Roman" w:cs="Times New Roman"/>
+          <w:sz w:val="24"/>
+          <w:szCs w:val="24"/>
+        </w:rPr>
+        <w:t xml:space="preserve"> </w:t>
+      </w:r>
+      <w:r>
+        <w:rPr>
+          <w:rFonts w:ascii="Times New Roman" w:hAnsi="Times New Roman" w:cs="Times New Roman"/>
+          <w:sz w:val="24"/>
+          <w:szCs w:val="24"/>
+        </w:rPr>
+        <w:t>sprawia</w:t>
+      </w:r>
+      <w:r>
+        <w:rPr>
+          <w:rFonts w:ascii="Times New Roman" w:hAnsi="Times New Roman" w:cs="Times New Roman"/>
+          <w:sz w:val="24"/>
+          <w:szCs w:val="24"/>
+        </w:rPr>
+        <w:t>,</w:t>
+      </w:r>
+      <w:r>
+        <w:rPr>
+          <w:rFonts w:ascii="Times New Roman" w:hAnsi="Times New Roman" w:cs="Times New Roman"/>
+          <w:sz w:val="24"/>
+          <w:szCs w:val="24"/>
+        </w:rPr>
+        <w:t xml:space="preserve"> że</w:t>
+      </w:r>
+      <w:r>
+        <w:rPr>
+          <w:rFonts w:ascii="Times New Roman" w:hAnsi="Times New Roman" w:cs="Times New Roman"/>
+          <w:sz w:val="24"/>
+          <w:szCs w:val="24"/>
+        </w:rPr>
+        <w:t xml:space="preserve"> w dłuższej perspektywie, system </w:t>
+      </w:r>
+      <w:proofErr w:type="spellStart"/>
+      <w:r>
+        <w:rPr>
+          <w:rFonts w:ascii="Times New Roman" w:hAnsi="Times New Roman" w:cs="Times New Roman"/>
+          <w:sz w:val="24"/>
+          <w:szCs w:val="24"/>
+        </w:rPr>
+        <w:t>Beeher</w:t>
+      </w:r>
+      <w:proofErr w:type="spellEnd"/>
+      <w:r>
+        <w:rPr>
+          <w:rFonts w:ascii="Times New Roman" w:hAnsi="Times New Roman" w:cs="Times New Roman"/>
+          <w:sz w:val="24"/>
+          <w:szCs w:val="24"/>
+        </w:rPr>
+        <w:t xml:space="preserve"> ma  </w:t>
+      </w:r>
+      <w:r>
+        <w:rPr>
+          <w:rFonts w:ascii="Times New Roman" w:hAnsi="Times New Roman" w:cs="Times New Roman"/>
+          <w:sz w:val="24"/>
+          <w:szCs w:val="24"/>
+        </w:rPr>
+        <w:t>możliwość wypełnienia niszy i zyskania popularności</w:t>
+      </w:r>
+      <w:r>
+        <w:rPr>
+          <w:rFonts w:ascii="Times New Roman" w:hAnsi="Times New Roman" w:cs="Times New Roman"/>
+          <w:sz w:val="24"/>
+          <w:szCs w:val="24"/>
+        </w:rPr>
+        <w:t>.</w:t>
+      </w:r>
+    </w:p>
+    <w:p>
+      <w:pPr>
         <w:pStyle w:val="Nagwek2"/>
       </w:pPr>
-      <w:bookmarkStart w:id="28" w:name="_Toc98314159"/>
-      <w:r>
-        <w:t>Wnioski</w:t>
+      <w:bookmarkStart w:id="28" w:name="_Toc98314160"/>
+      <w:r>
+        <w:t>Możliwe ścieżki rozwoju aplikacji</w:t>
       </w:r>
       <w:bookmarkEnd w:id="28"/>
-    </w:p>
-    <w:p>
-      <w:pPr>
-        <w:rPr>
-          <w:rFonts w:ascii="Times New Roman" w:hAnsi="Times New Roman" w:cs="Times New Roman"/>
-          <w:sz w:val="24"/>
-          <w:szCs w:val="24"/>
-        </w:rPr>
-      </w:pPr>
-      <w:r>
-        <w:rPr>
-          <w:rFonts w:ascii="Times New Roman" w:hAnsi="Times New Roman" w:cs="Times New Roman"/>
-          <w:sz w:val="24"/>
-          <w:szCs w:val="24"/>
-        </w:rPr>
-        <w:t>Wykorzystanie wielu</w:t>
-      </w:r>
-      <w:r>
-        <w:rPr>
-          <w:rFonts w:ascii="Times New Roman" w:hAnsi="Times New Roman" w:cs="Times New Roman"/>
-          <w:sz w:val="24"/>
-          <w:szCs w:val="24"/>
-        </w:rPr>
-        <w:t xml:space="preserve"> dodatkowych</w:t>
-      </w:r>
-      <w:r>
-        <w:rPr>
-          <w:rFonts w:ascii="Times New Roman" w:hAnsi="Times New Roman" w:cs="Times New Roman"/>
-          <w:sz w:val="24"/>
-          <w:szCs w:val="24"/>
-        </w:rPr>
-        <w:t xml:space="preserve"> bibliotek znacząco przyśpieszyły implementację systemu. Ostatecznie udało się dostarczyć w pełni funkcjonalną wersję oprogramowania z wieloma perspektywami rozwoju.</w:t>
-      </w:r>
-      <w:r>
-        <w:rPr>
-          <w:rFonts w:ascii="Times New Roman" w:hAnsi="Times New Roman" w:cs="Times New Roman"/>
-          <w:sz w:val="24"/>
-          <w:szCs w:val="24"/>
-        </w:rPr>
-        <w:t xml:space="preserve"> System nie jest idealny, ale spełnia założone wymagania zdefiniowane w fazie określania wymagań.</w:t>
-      </w:r>
-      <w:r>
-        <w:rPr>
-          <w:rFonts w:ascii="Times New Roman" w:hAnsi="Times New Roman" w:cs="Times New Roman"/>
-          <w:sz w:val="24"/>
-          <w:szCs w:val="24"/>
-        </w:rPr>
-        <w:t xml:space="preserve"> </w:t>
-      </w:r>
-    </w:p>
-    <w:p>
-      <w:pPr>
-        <w:rPr>
-          <w:rFonts w:ascii="Times New Roman" w:hAnsi="Times New Roman" w:cs="Times New Roman"/>
-          <w:sz w:val="24"/>
-          <w:szCs w:val="24"/>
-        </w:rPr>
-      </w:pPr>
-      <w:r>
-        <w:rPr>
-          <w:rFonts w:ascii="Times New Roman" w:hAnsi="Times New Roman" w:cs="Times New Roman"/>
-          <w:sz w:val="24"/>
-          <w:szCs w:val="24"/>
-        </w:rPr>
-        <w:t>Z</w:t>
-      </w:r>
-      <w:r>
-        <w:rPr>
-          <w:rFonts w:ascii="Times New Roman" w:hAnsi="Times New Roman" w:cs="Times New Roman"/>
-          <w:sz w:val="24"/>
-          <w:szCs w:val="24"/>
-        </w:rPr>
-        <w:t xml:space="preserve"> perspektywy </w:t>
-      </w:r>
-      <w:r>
-        <w:rPr>
-          <w:rFonts w:ascii="Times New Roman" w:hAnsi="Times New Roman" w:cs="Times New Roman"/>
-          <w:sz w:val="24"/>
-          <w:szCs w:val="24"/>
-        </w:rPr>
-        <w:t>autora, był to ciekawy</w:t>
-      </w:r>
-      <w:r>
-        <w:rPr>
-          <w:rFonts w:ascii="Times New Roman" w:hAnsi="Times New Roman" w:cs="Times New Roman"/>
-          <w:sz w:val="24"/>
-          <w:szCs w:val="24"/>
-        </w:rPr>
-        <w:t xml:space="preserve"> i</w:t>
-      </w:r>
-      <w:r>
-        <w:rPr>
-          <w:rFonts w:ascii="Times New Roman" w:hAnsi="Times New Roman" w:cs="Times New Roman"/>
-          <w:sz w:val="24"/>
-          <w:szCs w:val="24"/>
-        </w:rPr>
-        <w:t xml:space="preserve"> wymagający temat pracy. </w:t>
-      </w:r>
-      <w:r>
-        <w:rPr>
-          <w:rFonts w:ascii="Times New Roman" w:hAnsi="Times New Roman" w:cs="Times New Roman"/>
-          <w:sz w:val="24"/>
-          <w:szCs w:val="24"/>
-        </w:rPr>
-        <w:t xml:space="preserve">Przed zbudowaniem systemu </w:t>
-      </w:r>
-      <w:proofErr w:type="spellStart"/>
-      <w:r>
-        <w:rPr>
-          <w:rFonts w:ascii="Times New Roman" w:hAnsi="Times New Roman" w:cs="Times New Roman"/>
-          <w:sz w:val="24"/>
-          <w:szCs w:val="24"/>
-        </w:rPr>
-        <w:t>Beheer</w:t>
-      </w:r>
-      <w:proofErr w:type="spellEnd"/>
-      <w:r>
-        <w:rPr>
-          <w:rFonts w:ascii="Times New Roman" w:hAnsi="Times New Roman" w:cs="Times New Roman"/>
-          <w:sz w:val="24"/>
-          <w:szCs w:val="24"/>
-        </w:rPr>
-        <w:t xml:space="preserve">, autor </w:t>
-      </w:r>
-      <w:r>
-        <w:rPr>
-          <w:rFonts w:ascii="Times New Roman" w:hAnsi="Times New Roman" w:cs="Times New Roman"/>
-          <w:sz w:val="24"/>
-          <w:szCs w:val="24"/>
-        </w:rPr>
-        <w:t>często używał</w:t>
-      </w:r>
-      <w:r>
-        <w:rPr>
-          <w:rFonts w:ascii="Times New Roman" w:hAnsi="Times New Roman" w:cs="Times New Roman"/>
-          <w:sz w:val="24"/>
-          <w:szCs w:val="24"/>
-        </w:rPr>
-        <w:t xml:space="preserve"> </w:t>
-      </w:r>
-      <w:r>
-        <w:rPr>
-          <w:rFonts w:ascii="Times New Roman" w:hAnsi="Times New Roman" w:cs="Times New Roman"/>
-          <w:sz w:val="24"/>
-          <w:szCs w:val="24"/>
-        </w:rPr>
-        <w:t xml:space="preserve">statycznych zmiennych jako flagi, a przełączanie </w:t>
-      </w:r>
-      <w:r>
-        <w:rPr>
-          <w:rFonts w:ascii="Times New Roman" w:hAnsi="Times New Roman" w:cs="Times New Roman"/>
-          <w:sz w:val="24"/>
-          <w:szCs w:val="24"/>
-        </w:rPr>
-        <w:t>wymagało manualną edytuję</w:t>
-      </w:r>
-      <w:r>
-        <w:rPr>
-          <w:rFonts w:ascii="Times New Roman" w:hAnsi="Times New Roman" w:cs="Times New Roman"/>
-          <w:sz w:val="24"/>
-          <w:szCs w:val="24"/>
-        </w:rPr>
-        <w:t xml:space="preserve"> kod programu. Było to również </w:t>
-      </w:r>
-      <w:r>
-        <w:rPr>
-          <w:rFonts w:ascii="Times New Roman" w:hAnsi="Times New Roman" w:cs="Times New Roman"/>
-          <w:sz w:val="24"/>
-          <w:szCs w:val="24"/>
-        </w:rPr>
-        <w:t>dodatkową motywacją do stworzenia tego systemu.</w:t>
-      </w:r>
-      <w:r>
-        <w:rPr>
-          <w:rFonts w:ascii="Times New Roman" w:hAnsi="Times New Roman" w:cs="Times New Roman"/>
-          <w:sz w:val="24"/>
-          <w:szCs w:val="24"/>
-        </w:rPr>
-        <w:t xml:space="preserve"> </w:t>
-      </w:r>
-    </w:p>
-    <w:p>
-      <w:pPr>
-        <w:rPr>
-          <w:rFonts w:ascii="Times New Roman" w:hAnsi="Times New Roman" w:cs="Times New Roman"/>
-          <w:sz w:val="24"/>
-          <w:szCs w:val="24"/>
-        </w:rPr>
-      </w:pPr>
-      <w:r>
-        <w:rPr>
-          <w:rFonts w:ascii="Times New Roman" w:hAnsi="Times New Roman" w:cs="Times New Roman"/>
-          <w:sz w:val="24"/>
-          <w:szCs w:val="24"/>
-        </w:rPr>
-        <w:t>Do implementacji zastosowano szereg technologii stosowanych przy budowie komercyjnych aplikacji. Dzięki wiedzy z zakresu protokołów internetowych, programowania obiektowego</w:t>
-      </w:r>
-      <w:r>
-        <w:rPr>
-          <w:rFonts w:ascii="Times New Roman" w:hAnsi="Times New Roman" w:cs="Times New Roman"/>
-          <w:sz w:val="24"/>
-          <w:szCs w:val="24"/>
-        </w:rPr>
-        <w:t xml:space="preserve">, inżynierii </w:t>
-      </w:r>
-      <w:r>
-        <w:rPr>
-          <w:rFonts w:ascii="Times New Roman" w:hAnsi="Times New Roman" w:cs="Times New Roman"/>
-          <w:sz w:val="24"/>
-          <w:szCs w:val="24"/>
-        </w:rPr>
-        <w:t>oprogramowania</w:t>
-      </w:r>
-      <w:r>
-        <w:rPr>
-          <w:rFonts w:ascii="Times New Roman" w:hAnsi="Times New Roman" w:cs="Times New Roman"/>
-          <w:sz w:val="24"/>
-          <w:szCs w:val="24"/>
-        </w:rPr>
-        <w:t xml:space="preserve">, </w:t>
-      </w:r>
-      <w:r>
-        <w:rPr>
-          <w:rFonts w:ascii="Times New Roman" w:hAnsi="Times New Roman" w:cs="Times New Roman"/>
-          <w:sz w:val="24"/>
-          <w:szCs w:val="24"/>
-        </w:rPr>
-        <w:t>budowy aplikacji internetowych</w:t>
-      </w:r>
-      <w:r>
-        <w:rPr>
-          <w:rFonts w:ascii="Times New Roman" w:hAnsi="Times New Roman" w:cs="Times New Roman"/>
-          <w:sz w:val="24"/>
-          <w:szCs w:val="24"/>
-        </w:rPr>
-        <w:t xml:space="preserve"> </w:t>
-      </w:r>
-      <w:r>
-        <w:rPr>
-          <w:rFonts w:ascii="Times New Roman" w:hAnsi="Times New Roman" w:cs="Times New Roman"/>
-          <w:sz w:val="24"/>
-          <w:szCs w:val="24"/>
-        </w:rPr>
-        <w:t xml:space="preserve">zdobytej </w:t>
-      </w:r>
-      <w:r>
-        <w:rPr>
-          <w:rFonts w:ascii="Times New Roman" w:hAnsi="Times New Roman" w:cs="Times New Roman"/>
-          <w:sz w:val="24"/>
-          <w:szCs w:val="24"/>
-        </w:rPr>
-        <w:t>podczas</w:t>
-      </w:r>
-      <w:r>
-        <w:rPr>
-          <w:rFonts w:ascii="Times New Roman" w:hAnsi="Times New Roman" w:cs="Times New Roman"/>
-          <w:sz w:val="24"/>
-          <w:szCs w:val="24"/>
-        </w:rPr>
-        <w:t xml:space="preserve"> studiów</w:t>
-      </w:r>
-      <w:r>
-        <w:rPr>
-          <w:rFonts w:ascii="Times New Roman" w:hAnsi="Times New Roman" w:cs="Times New Roman"/>
-          <w:sz w:val="24"/>
-          <w:szCs w:val="24"/>
-        </w:rPr>
-        <w:t xml:space="preserve">, uniknięto przestojów. </w:t>
-      </w:r>
-      <w:r>
-        <w:rPr>
-          <w:rFonts w:ascii="Times New Roman" w:hAnsi="Times New Roman" w:cs="Times New Roman"/>
-          <w:sz w:val="24"/>
-          <w:szCs w:val="24"/>
-        </w:rPr>
-        <w:t>Jednak największe problemy sprawiło pozycjonowanie elementów podczas tworzenia aplikacji internetowej. Niewielkie doświadczenie w tym obszarze dało się we znaki. Autor, ma nadzieję, że realizacja tego projektu będzie miała wpływ na przyszły rozwój kariery programisty/dewelopera.</w:t>
-      </w:r>
-    </w:p>
-    <w:p>
-      <w:pPr>
-        <w:rPr>
-          <w:rFonts w:ascii="Times New Roman" w:hAnsi="Times New Roman" w:cs="Times New Roman"/>
-          <w:sz w:val="24"/>
-          <w:szCs w:val="24"/>
-        </w:rPr>
-      </w:pPr>
-      <w:r>
-        <w:rPr>
-          <w:rFonts w:ascii="Times New Roman" w:hAnsi="Times New Roman" w:cs="Times New Roman"/>
-          <w:sz w:val="24"/>
-          <w:szCs w:val="24"/>
-        </w:rPr>
-        <w:t xml:space="preserve">Rosnąca popularność systemów typu </w:t>
-      </w:r>
-      <w:proofErr w:type="spellStart"/>
-      <w:r>
-        <w:rPr>
-          <w:rFonts w:ascii="Times New Roman" w:hAnsi="Times New Roman" w:cs="Times New Roman"/>
-          <w:sz w:val="24"/>
-          <w:szCs w:val="24"/>
-        </w:rPr>
-        <w:t>feaure</w:t>
-      </w:r>
-      <w:proofErr w:type="spellEnd"/>
-      <w:r>
-        <w:rPr>
-          <w:rFonts w:ascii="Times New Roman" w:hAnsi="Times New Roman" w:cs="Times New Roman"/>
-          <w:sz w:val="24"/>
-          <w:szCs w:val="24"/>
-        </w:rPr>
-        <w:t>-flag</w:t>
-      </w:r>
-      <w:r>
-        <w:rPr>
-          <w:rFonts w:ascii="Times New Roman" w:hAnsi="Times New Roman" w:cs="Times New Roman"/>
-          <w:sz w:val="24"/>
-          <w:szCs w:val="24"/>
-        </w:rPr>
-        <w:t>, a zarazem o</w:t>
-      </w:r>
-      <w:r>
-        <w:rPr>
-          <w:rFonts w:ascii="Times New Roman" w:hAnsi="Times New Roman" w:cs="Times New Roman"/>
-          <w:sz w:val="24"/>
-          <w:szCs w:val="24"/>
-        </w:rPr>
-        <w:t xml:space="preserve">graniczona liczba </w:t>
-      </w:r>
-      <w:r>
-        <w:rPr>
-          <w:rFonts w:ascii="Times New Roman" w:hAnsi="Times New Roman" w:cs="Times New Roman"/>
-          <w:sz w:val="24"/>
-          <w:szCs w:val="24"/>
-        </w:rPr>
-        <w:t>rozwiązań</w:t>
-      </w:r>
-      <w:r>
-        <w:rPr>
-          <w:rFonts w:ascii="Times New Roman" w:hAnsi="Times New Roman" w:cs="Times New Roman"/>
-          <w:sz w:val="24"/>
-          <w:szCs w:val="24"/>
-        </w:rPr>
-        <w:t xml:space="preserve"> </w:t>
-      </w:r>
-      <w:r>
-        <w:rPr>
-          <w:rFonts w:ascii="Times New Roman" w:hAnsi="Times New Roman" w:cs="Times New Roman"/>
-          <w:sz w:val="24"/>
-          <w:szCs w:val="24"/>
-        </w:rPr>
-        <w:t>na rynku</w:t>
-      </w:r>
-      <w:r>
-        <w:rPr>
-          <w:rFonts w:ascii="Times New Roman" w:hAnsi="Times New Roman" w:cs="Times New Roman"/>
-          <w:sz w:val="24"/>
-          <w:szCs w:val="24"/>
-        </w:rPr>
-        <w:t xml:space="preserve"> tego rodzaju</w:t>
-      </w:r>
-      <w:r>
-        <w:rPr>
-          <w:rFonts w:ascii="Times New Roman" w:hAnsi="Times New Roman" w:cs="Times New Roman"/>
-          <w:sz w:val="24"/>
-          <w:szCs w:val="24"/>
-        </w:rPr>
-        <w:t xml:space="preserve"> </w:t>
-      </w:r>
-      <w:r>
-        <w:rPr>
-          <w:rFonts w:ascii="Times New Roman" w:hAnsi="Times New Roman" w:cs="Times New Roman"/>
-          <w:sz w:val="24"/>
-          <w:szCs w:val="24"/>
-        </w:rPr>
-        <w:t>sprawia</w:t>
-      </w:r>
-      <w:r>
-        <w:rPr>
-          <w:rFonts w:ascii="Times New Roman" w:hAnsi="Times New Roman" w:cs="Times New Roman"/>
-          <w:sz w:val="24"/>
-          <w:szCs w:val="24"/>
-        </w:rPr>
-        <w:t>,</w:t>
-      </w:r>
-      <w:r>
-        <w:rPr>
-          <w:rFonts w:ascii="Times New Roman" w:hAnsi="Times New Roman" w:cs="Times New Roman"/>
-          <w:sz w:val="24"/>
-          <w:szCs w:val="24"/>
-        </w:rPr>
-        <w:t xml:space="preserve"> że</w:t>
-      </w:r>
-      <w:r>
-        <w:rPr>
-          <w:rFonts w:ascii="Times New Roman" w:hAnsi="Times New Roman" w:cs="Times New Roman"/>
-          <w:sz w:val="24"/>
-          <w:szCs w:val="24"/>
-        </w:rPr>
-        <w:t xml:space="preserve"> w dłuższej perspektywie, system </w:t>
-      </w:r>
-      <w:proofErr w:type="spellStart"/>
-      <w:r>
-        <w:rPr>
-          <w:rFonts w:ascii="Times New Roman" w:hAnsi="Times New Roman" w:cs="Times New Roman"/>
-          <w:sz w:val="24"/>
-          <w:szCs w:val="24"/>
-        </w:rPr>
-        <w:t>Beeher</w:t>
-      </w:r>
-      <w:proofErr w:type="spellEnd"/>
-      <w:r>
-        <w:rPr>
-          <w:rFonts w:ascii="Times New Roman" w:hAnsi="Times New Roman" w:cs="Times New Roman"/>
-          <w:sz w:val="24"/>
-          <w:szCs w:val="24"/>
-        </w:rPr>
-        <w:t xml:space="preserve"> ma  </w:t>
-      </w:r>
-      <w:r>
-        <w:rPr>
-          <w:rFonts w:ascii="Times New Roman" w:hAnsi="Times New Roman" w:cs="Times New Roman"/>
-          <w:sz w:val="24"/>
-          <w:szCs w:val="24"/>
-        </w:rPr>
-        <w:t>możliwość wypełnienia niszy i zyskania popularności</w:t>
-      </w:r>
-      <w:r>
-        <w:rPr>
-          <w:rFonts w:ascii="Times New Roman" w:hAnsi="Times New Roman" w:cs="Times New Roman"/>
-          <w:sz w:val="24"/>
-          <w:szCs w:val="24"/>
-        </w:rPr>
-        <w:t>.</w:t>
-      </w:r>
-    </w:p>
-    <w:p>
-      <w:pPr>
-        <w:pStyle w:val="Nagwek2"/>
-      </w:pPr>
-      <w:bookmarkStart w:id="29" w:name="_Toc98314160"/>
-      <w:r>
-        <w:t>Możliwe ścieżki rozwoju aplikacji</w:t>
-      </w:r>
-      <w:bookmarkEnd w:id="29"/>
     </w:p>
     <w:p>
       <w:pPr>
@@ -31977,12 +31967,12 @@
         </w:numPr>
         <w:ind w:left="357" w:hanging="357"/>
       </w:pPr>
-      <w:bookmarkStart w:id="30" w:name="_Toc98314161"/>
+      <w:bookmarkStart w:id="29" w:name="_Toc98314161"/>
       <w:r>
         <w:lastRenderedPageBreak/>
         <w:t>LITERATURA</w:t>
       </w:r>
-      <w:bookmarkEnd w:id="30"/>
+      <w:bookmarkEnd w:id="29"/>
     </w:p>
     <w:p>
       <w:pPr>
@@ -31992,7 +31982,7 @@
           <w:numId w:val="16"/>
         </w:numPr>
       </w:pPr>
-      <w:bookmarkStart w:id="31" w:name="_Ref98267358"/>
+      <w:bookmarkStart w:id="30" w:name="_Ref98267358"/>
       <w:r>
         <w:t xml:space="preserve">„MDN web </w:t>
       </w:r>
@@ -32024,7 +32014,7 @@
       <w:r>
         <w:t>]</w:t>
       </w:r>
-      <w:bookmarkEnd w:id="31"/>
+      <w:bookmarkEnd w:id="30"/>
     </w:p>
     <w:p>
       <w:pPr>
@@ -33965,12 +33955,12 @@
       <w:r>
         <w:br w:type="column"/>
       </w:r>
-      <w:bookmarkStart w:id="32" w:name="_Toc98314162"/>
+      <w:bookmarkStart w:id="31" w:name="_Toc98314162"/>
       <w:r>
         <w:lastRenderedPageBreak/>
         <w:t>SPIS RYSUNKÓW</w:t>
       </w:r>
-      <w:bookmarkEnd w:id="32"/>
+      <w:bookmarkEnd w:id="31"/>
     </w:p>
     <w:p>
       <w:r>
@@ -34329,12 +34319,12 @@
       <w:r>
         <w:br w:type="column"/>
       </w:r>
-      <w:bookmarkStart w:id="33" w:name="_Toc98314163"/>
+      <w:bookmarkStart w:id="32" w:name="_Toc98314163"/>
       <w:r>
         <w:lastRenderedPageBreak/>
         <w:t>SPIS TABEL</w:t>
       </w:r>
-      <w:bookmarkEnd w:id="33"/>
+      <w:bookmarkEnd w:id="32"/>
     </w:p>
     <w:p>
       <w:r>
@@ -34373,14 +34363,14 @@
         </w:numPr>
         <w:ind w:left="357" w:hanging="357"/>
       </w:pPr>
-      <w:bookmarkStart w:id="34" w:name="_Toc98314164"/>
+      <w:bookmarkStart w:id="33" w:name="_Toc98314164"/>
       <w:r>
         <w:t>STRESZCZENI</w:t>
       </w:r>
       <w:r>
         <w:t>A</w:t>
       </w:r>
-      <w:bookmarkEnd w:id="34"/>
+      <w:bookmarkEnd w:id="33"/>
     </w:p>
     <w:p>
       <w:pPr>
@@ -34441,7 +34431,6 @@
       <w:r>
         <w:rPr>
           <w:rFonts w:ascii="Times New Roman" w:hAnsi="Times New Roman" w:cs="Times New Roman"/>
-          <w:b/>
           <w:sz w:val="24"/>
           <w:szCs w:val="24"/>
         </w:rPr>
@@ -35064,23 +35053,2239 @@
     </w:p>
     <w:p>
       <w:pPr>
-        <w:pStyle w:val="Bezodstpw"/>
-        <w:spacing w:before="120" w:after="360"/>
-        <w:rPr>
-          <w:rFonts w:ascii="Times New Roman" w:hAnsi="Times New Roman" w:cs="Times New Roman"/>
-          <w:b/>
-          <w:sz w:val="24"/>
-          <w:szCs w:val="24"/>
-        </w:rPr>
-      </w:pPr>
-      <w:r>
-        <w:rPr>
-          <w:rFonts w:ascii="Times New Roman" w:hAnsi="Times New Roman" w:cs="Times New Roman"/>
-          <w:b/>
-          <w:sz w:val="24"/>
-          <w:szCs w:val="24"/>
-        </w:rPr>
-        <w:t>English</w:t>
+        <w:rPr>
+          <w:rFonts w:ascii="Times New Roman" w:hAnsi="Times New Roman" w:cs="Times New Roman"/>
+          <w:sz w:val="24"/>
+          <w:szCs w:val="24"/>
+        </w:rPr>
+      </w:pPr>
+      <w:r>
+        <w:rPr>
+          <w:rFonts w:ascii="Times New Roman" w:hAnsi="Times New Roman" w:cs="Times New Roman"/>
+          <w:sz w:val="24"/>
+          <w:szCs w:val="24"/>
+        </w:rPr>
+        <w:t xml:space="preserve">The </w:t>
+      </w:r>
+      <w:proofErr w:type="spellStart"/>
+      <w:r>
+        <w:rPr>
+          <w:rFonts w:ascii="Times New Roman" w:hAnsi="Times New Roman" w:cs="Times New Roman"/>
+          <w:sz w:val="24"/>
+          <w:szCs w:val="24"/>
+        </w:rPr>
+        <w:t>topic</w:t>
+      </w:r>
+      <w:proofErr w:type="spellEnd"/>
+      <w:r>
+        <w:rPr>
+          <w:rFonts w:ascii="Times New Roman" w:hAnsi="Times New Roman" w:cs="Times New Roman"/>
+          <w:sz w:val="24"/>
+          <w:szCs w:val="24"/>
+        </w:rPr>
+        <w:t xml:space="preserve"> of </w:t>
+      </w:r>
+      <w:proofErr w:type="spellStart"/>
+      <w:r>
+        <w:rPr>
+          <w:rFonts w:ascii="Times New Roman" w:hAnsi="Times New Roman" w:cs="Times New Roman"/>
+          <w:sz w:val="24"/>
+          <w:szCs w:val="24"/>
+        </w:rPr>
+        <w:t>this</w:t>
+      </w:r>
+      <w:proofErr w:type="spellEnd"/>
+      <w:r>
+        <w:rPr>
+          <w:rFonts w:ascii="Times New Roman" w:hAnsi="Times New Roman" w:cs="Times New Roman"/>
+          <w:sz w:val="24"/>
+          <w:szCs w:val="24"/>
+        </w:rPr>
+        <w:t xml:space="preserve"> </w:t>
+      </w:r>
+      <w:proofErr w:type="spellStart"/>
+      <w:r>
+        <w:rPr>
+          <w:rFonts w:ascii="Times New Roman" w:hAnsi="Times New Roman" w:cs="Times New Roman"/>
+          <w:sz w:val="24"/>
+          <w:szCs w:val="24"/>
+        </w:rPr>
+        <w:t>thesis</w:t>
+      </w:r>
+      <w:proofErr w:type="spellEnd"/>
+      <w:r>
+        <w:rPr>
+          <w:rFonts w:ascii="Times New Roman" w:hAnsi="Times New Roman" w:cs="Times New Roman"/>
+          <w:sz w:val="24"/>
+          <w:szCs w:val="24"/>
+        </w:rPr>
+        <w:t xml:space="preserve"> </w:t>
+      </w:r>
+      <w:proofErr w:type="spellStart"/>
+      <w:r>
+        <w:rPr>
+          <w:rFonts w:ascii="Times New Roman" w:hAnsi="Times New Roman" w:cs="Times New Roman"/>
+          <w:sz w:val="24"/>
+          <w:szCs w:val="24"/>
+        </w:rPr>
+        <w:t>is</w:t>
+      </w:r>
+      <w:proofErr w:type="spellEnd"/>
+      <w:r>
+        <w:rPr>
+          <w:rFonts w:ascii="Times New Roman" w:hAnsi="Times New Roman" w:cs="Times New Roman"/>
+          <w:sz w:val="24"/>
+          <w:szCs w:val="24"/>
+        </w:rPr>
+        <w:t xml:space="preserve"> "</w:t>
+      </w:r>
+      <w:proofErr w:type="spellStart"/>
+      <w:r>
+        <w:rPr>
+          <w:rFonts w:ascii="Times New Roman" w:hAnsi="Times New Roman" w:cs="Times New Roman"/>
+          <w:sz w:val="24"/>
+          <w:szCs w:val="24"/>
+        </w:rPr>
+        <w:t>Safe</w:t>
+      </w:r>
+      <w:proofErr w:type="spellEnd"/>
+      <w:r>
+        <w:rPr>
+          <w:rFonts w:ascii="Times New Roman" w:hAnsi="Times New Roman" w:cs="Times New Roman"/>
+          <w:sz w:val="24"/>
+          <w:szCs w:val="24"/>
+        </w:rPr>
+        <w:t xml:space="preserve"> </w:t>
+      </w:r>
+      <w:proofErr w:type="spellStart"/>
+      <w:r>
+        <w:rPr>
+          <w:rFonts w:ascii="Times New Roman" w:hAnsi="Times New Roman" w:cs="Times New Roman"/>
+          <w:sz w:val="24"/>
+          <w:szCs w:val="24"/>
+        </w:rPr>
+        <w:t>implementation</w:t>
+      </w:r>
+      <w:proofErr w:type="spellEnd"/>
+      <w:r>
+        <w:rPr>
+          <w:rFonts w:ascii="Times New Roman" w:hAnsi="Times New Roman" w:cs="Times New Roman"/>
+          <w:sz w:val="24"/>
+          <w:szCs w:val="24"/>
+        </w:rPr>
+        <w:t xml:space="preserve"> of </w:t>
+      </w:r>
+      <w:proofErr w:type="spellStart"/>
+      <w:r>
+        <w:rPr>
+          <w:rFonts w:ascii="Times New Roman" w:hAnsi="Times New Roman" w:cs="Times New Roman"/>
+          <w:sz w:val="24"/>
+          <w:szCs w:val="24"/>
+        </w:rPr>
+        <w:t>changes</w:t>
+      </w:r>
+      <w:proofErr w:type="spellEnd"/>
+      <w:r>
+        <w:rPr>
+          <w:rFonts w:ascii="Times New Roman" w:hAnsi="Times New Roman" w:cs="Times New Roman"/>
+          <w:sz w:val="24"/>
+          <w:szCs w:val="24"/>
+        </w:rPr>
+        <w:t xml:space="preserve"> to the program </w:t>
+      </w:r>
+      <w:proofErr w:type="spellStart"/>
+      <w:r>
+        <w:rPr>
+          <w:rFonts w:ascii="Times New Roman" w:hAnsi="Times New Roman" w:cs="Times New Roman"/>
+          <w:sz w:val="24"/>
+          <w:szCs w:val="24"/>
+        </w:rPr>
+        <w:t>code</w:t>
+      </w:r>
+      <w:proofErr w:type="spellEnd"/>
+      <w:r>
+        <w:rPr>
+          <w:rFonts w:ascii="Times New Roman" w:hAnsi="Times New Roman" w:cs="Times New Roman"/>
+          <w:sz w:val="24"/>
+          <w:szCs w:val="24"/>
+        </w:rPr>
+        <w:t>."</w:t>
+      </w:r>
+    </w:p>
+    <w:p>
+      <w:pPr>
+        <w:rPr>
+          <w:rFonts w:ascii="Times New Roman" w:hAnsi="Times New Roman" w:cs="Times New Roman"/>
+          <w:sz w:val="24"/>
+          <w:szCs w:val="24"/>
+        </w:rPr>
+      </w:pPr>
+      <w:r>
+        <w:rPr>
+          <w:rFonts w:ascii="Times New Roman" w:hAnsi="Times New Roman" w:cs="Times New Roman"/>
+          <w:sz w:val="24"/>
+          <w:szCs w:val="24"/>
+        </w:rPr>
+        <w:t xml:space="preserve">The </w:t>
+      </w:r>
+      <w:proofErr w:type="spellStart"/>
+      <w:r>
+        <w:rPr>
+          <w:rFonts w:ascii="Times New Roman" w:hAnsi="Times New Roman" w:cs="Times New Roman"/>
+          <w:sz w:val="24"/>
+          <w:szCs w:val="24"/>
+        </w:rPr>
+        <w:t>goal</w:t>
+      </w:r>
+      <w:proofErr w:type="spellEnd"/>
+      <w:r>
+        <w:rPr>
+          <w:rFonts w:ascii="Times New Roman" w:hAnsi="Times New Roman" w:cs="Times New Roman"/>
+          <w:sz w:val="24"/>
+          <w:szCs w:val="24"/>
+        </w:rPr>
+        <w:t xml:space="preserve"> of the </w:t>
+      </w:r>
+      <w:proofErr w:type="spellStart"/>
+      <w:r>
+        <w:rPr>
+          <w:rFonts w:ascii="Times New Roman" w:hAnsi="Times New Roman" w:cs="Times New Roman"/>
+          <w:sz w:val="24"/>
+          <w:szCs w:val="24"/>
+        </w:rPr>
+        <w:t>author</w:t>
+      </w:r>
+      <w:proofErr w:type="spellEnd"/>
+      <w:r>
+        <w:rPr>
+          <w:rFonts w:ascii="Times New Roman" w:hAnsi="Times New Roman" w:cs="Times New Roman"/>
+          <w:sz w:val="24"/>
+          <w:szCs w:val="24"/>
+        </w:rPr>
+        <w:t xml:space="preserve"> </w:t>
+      </w:r>
+      <w:proofErr w:type="spellStart"/>
+      <w:r>
+        <w:rPr>
+          <w:rFonts w:ascii="Times New Roman" w:hAnsi="Times New Roman" w:cs="Times New Roman"/>
+          <w:sz w:val="24"/>
+          <w:szCs w:val="24"/>
+        </w:rPr>
+        <w:t>is</w:t>
+      </w:r>
+      <w:proofErr w:type="spellEnd"/>
+      <w:r>
+        <w:rPr>
+          <w:rFonts w:ascii="Times New Roman" w:hAnsi="Times New Roman" w:cs="Times New Roman"/>
+          <w:sz w:val="24"/>
+          <w:szCs w:val="24"/>
+        </w:rPr>
+        <w:t xml:space="preserve"> to </w:t>
+      </w:r>
+      <w:proofErr w:type="spellStart"/>
+      <w:r>
+        <w:rPr>
+          <w:rFonts w:ascii="Times New Roman" w:hAnsi="Times New Roman" w:cs="Times New Roman"/>
+          <w:sz w:val="24"/>
+          <w:szCs w:val="24"/>
+        </w:rPr>
+        <w:t>create</w:t>
+      </w:r>
+      <w:proofErr w:type="spellEnd"/>
+      <w:r>
+        <w:rPr>
+          <w:rFonts w:ascii="Times New Roman" w:hAnsi="Times New Roman" w:cs="Times New Roman"/>
+          <w:sz w:val="24"/>
+          <w:szCs w:val="24"/>
+        </w:rPr>
+        <w:t xml:space="preserve"> a </w:t>
+      </w:r>
+      <w:proofErr w:type="spellStart"/>
+      <w:r>
+        <w:rPr>
+          <w:rFonts w:ascii="Times New Roman" w:hAnsi="Times New Roman" w:cs="Times New Roman"/>
+          <w:sz w:val="24"/>
+          <w:szCs w:val="24"/>
+        </w:rPr>
+        <w:t>fully</w:t>
+      </w:r>
+      <w:proofErr w:type="spellEnd"/>
+      <w:r>
+        <w:rPr>
+          <w:rFonts w:ascii="Times New Roman" w:hAnsi="Times New Roman" w:cs="Times New Roman"/>
+          <w:sz w:val="24"/>
+          <w:szCs w:val="24"/>
+        </w:rPr>
+        <w:t xml:space="preserve"> </w:t>
+      </w:r>
+      <w:proofErr w:type="spellStart"/>
+      <w:r>
+        <w:rPr>
+          <w:rFonts w:ascii="Times New Roman" w:hAnsi="Times New Roman" w:cs="Times New Roman"/>
+          <w:sz w:val="24"/>
+          <w:szCs w:val="24"/>
+        </w:rPr>
+        <w:t>functioning</w:t>
+      </w:r>
+      <w:proofErr w:type="spellEnd"/>
+      <w:r>
+        <w:rPr>
+          <w:rFonts w:ascii="Times New Roman" w:hAnsi="Times New Roman" w:cs="Times New Roman"/>
+          <w:sz w:val="24"/>
+          <w:szCs w:val="24"/>
+        </w:rPr>
+        <w:t xml:space="preserve"> web </w:t>
+      </w:r>
+      <w:proofErr w:type="spellStart"/>
+      <w:r>
+        <w:rPr>
+          <w:rFonts w:ascii="Times New Roman" w:hAnsi="Times New Roman" w:cs="Times New Roman"/>
+          <w:sz w:val="24"/>
+          <w:szCs w:val="24"/>
+        </w:rPr>
+        <w:t>application</w:t>
+      </w:r>
+      <w:proofErr w:type="spellEnd"/>
+      <w:r>
+        <w:rPr>
+          <w:rFonts w:ascii="Times New Roman" w:hAnsi="Times New Roman" w:cs="Times New Roman"/>
+          <w:sz w:val="24"/>
+          <w:szCs w:val="24"/>
+        </w:rPr>
+        <w:t xml:space="preserve"> to </w:t>
+      </w:r>
+      <w:proofErr w:type="spellStart"/>
+      <w:r>
+        <w:rPr>
+          <w:rFonts w:ascii="Times New Roman" w:hAnsi="Times New Roman" w:cs="Times New Roman"/>
+          <w:sz w:val="24"/>
+          <w:szCs w:val="24"/>
+        </w:rPr>
+        <w:t>control</w:t>
+      </w:r>
+      <w:proofErr w:type="spellEnd"/>
+      <w:r>
+        <w:rPr>
+          <w:rFonts w:ascii="Times New Roman" w:hAnsi="Times New Roman" w:cs="Times New Roman"/>
+          <w:sz w:val="24"/>
+          <w:szCs w:val="24"/>
+        </w:rPr>
+        <w:t xml:space="preserve"> the </w:t>
+      </w:r>
+      <w:proofErr w:type="spellStart"/>
+      <w:r>
+        <w:rPr>
+          <w:rFonts w:ascii="Times New Roman" w:hAnsi="Times New Roman" w:cs="Times New Roman"/>
+          <w:sz w:val="24"/>
+          <w:szCs w:val="24"/>
+        </w:rPr>
+        <w:t>introduced</w:t>
+      </w:r>
+      <w:proofErr w:type="spellEnd"/>
+      <w:r>
+        <w:rPr>
+          <w:rFonts w:ascii="Times New Roman" w:hAnsi="Times New Roman" w:cs="Times New Roman"/>
+          <w:sz w:val="24"/>
+          <w:szCs w:val="24"/>
+        </w:rPr>
+        <w:t xml:space="preserve"> </w:t>
+      </w:r>
+      <w:proofErr w:type="spellStart"/>
+      <w:r>
+        <w:rPr>
+          <w:rFonts w:ascii="Times New Roman" w:hAnsi="Times New Roman" w:cs="Times New Roman"/>
+          <w:sz w:val="24"/>
+          <w:szCs w:val="24"/>
+        </w:rPr>
+        <w:t>functionalities</w:t>
+      </w:r>
+      <w:proofErr w:type="spellEnd"/>
+      <w:r>
+        <w:rPr>
+          <w:rFonts w:ascii="Times New Roman" w:hAnsi="Times New Roman" w:cs="Times New Roman"/>
+          <w:sz w:val="24"/>
+          <w:szCs w:val="24"/>
+        </w:rPr>
+        <w:t>, and to</w:t>
+      </w:r>
+      <w:bookmarkStart w:id="34" w:name="_GoBack"/>
+      <w:bookmarkEnd w:id="34"/>
+      <w:r>
+        <w:rPr>
+          <w:rFonts w:ascii="Times New Roman" w:hAnsi="Times New Roman" w:cs="Times New Roman"/>
+          <w:sz w:val="24"/>
+          <w:szCs w:val="24"/>
+        </w:rPr>
+        <w:t xml:space="preserve"> </w:t>
+      </w:r>
+      <w:proofErr w:type="spellStart"/>
+      <w:r>
+        <w:rPr>
+          <w:rFonts w:ascii="Times New Roman" w:hAnsi="Times New Roman" w:cs="Times New Roman"/>
+          <w:sz w:val="24"/>
+          <w:szCs w:val="24"/>
+        </w:rPr>
+        <w:t>build</w:t>
+      </w:r>
+      <w:proofErr w:type="spellEnd"/>
+      <w:r>
+        <w:rPr>
+          <w:rFonts w:ascii="Times New Roman" w:hAnsi="Times New Roman" w:cs="Times New Roman"/>
+          <w:sz w:val="24"/>
+          <w:szCs w:val="24"/>
+        </w:rPr>
+        <w:t xml:space="preserve"> a </w:t>
+      </w:r>
+      <w:proofErr w:type="spellStart"/>
+      <w:r>
+        <w:rPr>
+          <w:rFonts w:ascii="Times New Roman" w:hAnsi="Times New Roman" w:cs="Times New Roman"/>
+          <w:sz w:val="24"/>
+          <w:szCs w:val="24"/>
+        </w:rPr>
+        <w:t>Feature</w:t>
+      </w:r>
+      <w:proofErr w:type="spellEnd"/>
+      <w:r>
+        <w:rPr>
+          <w:rFonts w:ascii="Times New Roman" w:hAnsi="Times New Roman" w:cs="Times New Roman"/>
+          <w:sz w:val="24"/>
+          <w:szCs w:val="24"/>
+        </w:rPr>
+        <w:t xml:space="preserve"> </w:t>
+      </w:r>
+      <w:proofErr w:type="spellStart"/>
+      <w:r>
+        <w:rPr>
+          <w:rFonts w:ascii="Times New Roman" w:hAnsi="Times New Roman" w:cs="Times New Roman"/>
+          <w:sz w:val="24"/>
+          <w:szCs w:val="24"/>
+        </w:rPr>
+        <w:t>class</w:t>
+      </w:r>
+      <w:proofErr w:type="spellEnd"/>
+      <w:r>
+        <w:rPr>
+          <w:rFonts w:ascii="Times New Roman" w:hAnsi="Times New Roman" w:cs="Times New Roman"/>
+          <w:sz w:val="24"/>
+          <w:szCs w:val="24"/>
+        </w:rPr>
+        <w:t xml:space="preserve"> </w:t>
+      </w:r>
+      <w:proofErr w:type="spellStart"/>
+      <w:r>
+        <w:rPr>
+          <w:rFonts w:ascii="Times New Roman" w:hAnsi="Times New Roman" w:cs="Times New Roman"/>
+          <w:sz w:val="24"/>
+          <w:szCs w:val="24"/>
+        </w:rPr>
+        <w:t>that</w:t>
+      </w:r>
+      <w:proofErr w:type="spellEnd"/>
+      <w:r>
+        <w:rPr>
+          <w:rFonts w:ascii="Times New Roman" w:hAnsi="Times New Roman" w:cs="Times New Roman"/>
+          <w:sz w:val="24"/>
+          <w:szCs w:val="24"/>
+        </w:rPr>
+        <w:t xml:space="preserve"> </w:t>
+      </w:r>
+      <w:proofErr w:type="spellStart"/>
+      <w:r>
+        <w:rPr>
+          <w:rFonts w:ascii="Times New Roman" w:hAnsi="Times New Roman" w:cs="Times New Roman"/>
+          <w:sz w:val="24"/>
+          <w:szCs w:val="24"/>
+        </w:rPr>
+        <w:t>enables</w:t>
+      </w:r>
+      <w:proofErr w:type="spellEnd"/>
+      <w:r>
+        <w:rPr>
+          <w:rFonts w:ascii="Times New Roman" w:hAnsi="Times New Roman" w:cs="Times New Roman"/>
+          <w:sz w:val="24"/>
+          <w:szCs w:val="24"/>
+        </w:rPr>
+        <w:t xml:space="preserve"> </w:t>
+      </w:r>
+      <w:proofErr w:type="spellStart"/>
+      <w:r>
+        <w:rPr>
+          <w:rFonts w:ascii="Times New Roman" w:hAnsi="Times New Roman" w:cs="Times New Roman"/>
+          <w:sz w:val="24"/>
+          <w:szCs w:val="24"/>
+        </w:rPr>
+        <w:t>safe</w:t>
+      </w:r>
+      <w:proofErr w:type="spellEnd"/>
+      <w:r>
+        <w:rPr>
+          <w:rFonts w:ascii="Times New Roman" w:hAnsi="Times New Roman" w:cs="Times New Roman"/>
+          <w:sz w:val="24"/>
+          <w:szCs w:val="24"/>
+        </w:rPr>
+        <w:t xml:space="preserve"> </w:t>
+      </w:r>
+      <w:proofErr w:type="spellStart"/>
+      <w:r>
+        <w:rPr>
+          <w:rFonts w:ascii="Times New Roman" w:hAnsi="Times New Roman" w:cs="Times New Roman"/>
+          <w:sz w:val="24"/>
+          <w:szCs w:val="24"/>
+        </w:rPr>
+        <w:t>implementation</w:t>
+      </w:r>
+      <w:proofErr w:type="spellEnd"/>
+      <w:r>
+        <w:rPr>
+          <w:rFonts w:ascii="Times New Roman" w:hAnsi="Times New Roman" w:cs="Times New Roman"/>
+          <w:sz w:val="24"/>
+          <w:szCs w:val="24"/>
+        </w:rPr>
+        <w:t xml:space="preserve"> of </w:t>
+      </w:r>
+      <w:proofErr w:type="spellStart"/>
+      <w:r>
+        <w:rPr>
+          <w:rFonts w:ascii="Times New Roman" w:hAnsi="Times New Roman" w:cs="Times New Roman"/>
+          <w:sz w:val="24"/>
+          <w:szCs w:val="24"/>
+        </w:rPr>
+        <w:t>these</w:t>
+      </w:r>
+      <w:proofErr w:type="spellEnd"/>
+      <w:r>
+        <w:rPr>
+          <w:rFonts w:ascii="Times New Roman" w:hAnsi="Times New Roman" w:cs="Times New Roman"/>
+          <w:sz w:val="24"/>
+          <w:szCs w:val="24"/>
+        </w:rPr>
+        <w:t xml:space="preserve"> </w:t>
+      </w:r>
+      <w:proofErr w:type="spellStart"/>
+      <w:r>
+        <w:rPr>
+          <w:rFonts w:ascii="Times New Roman" w:hAnsi="Times New Roman" w:cs="Times New Roman"/>
+          <w:sz w:val="24"/>
+          <w:szCs w:val="24"/>
+        </w:rPr>
+        <w:t>functionalities</w:t>
+      </w:r>
+      <w:proofErr w:type="spellEnd"/>
+      <w:r>
+        <w:rPr>
+          <w:rFonts w:ascii="Times New Roman" w:hAnsi="Times New Roman" w:cs="Times New Roman"/>
+          <w:sz w:val="24"/>
+          <w:szCs w:val="24"/>
+        </w:rPr>
+        <w:t xml:space="preserve"> in the target program </w:t>
+      </w:r>
+      <w:proofErr w:type="spellStart"/>
+      <w:r>
+        <w:rPr>
+          <w:rFonts w:ascii="Times New Roman" w:hAnsi="Times New Roman" w:cs="Times New Roman"/>
+          <w:sz w:val="24"/>
+          <w:szCs w:val="24"/>
+        </w:rPr>
+        <w:t>code</w:t>
+      </w:r>
+      <w:proofErr w:type="spellEnd"/>
+      <w:r>
+        <w:rPr>
+          <w:rFonts w:ascii="Times New Roman" w:hAnsi="Times New Roman" w:cs="Times New Roman"/>
+          <w:sz w:val="24"/>
+          <w:szCs w:val="24"/>
+        </w:rPr>
+        <w:t>.</w:t>
+      </w:r>
+    </w:p>
+    <w:p>
+      <w:pPr>
+        <w:rPr>
+          <w:rFonts w:ascii="Times New Roman" w:hAnsi="Times New Roman" w:cs="Times New Roman"/>
+          <w:sz w:val="24"/>
+          <w:szCs w:val="24"/>
+        </w:rPr>
+      </w:pPr>
+      <w:r>
+        <w:rPr>
+          <w:rFonts w:ascii="Times New Roman" w:hAnsi="Times New Roman" w:cs="Times New Roman"/>
+          <w:sz w:val="24"/>
+          <w:szCs w:val="24"/>
+        </w:rPr>
+        <w:t xml:space="preserve">The </w:t>
+      </w:r>
+      <w:proofErr w:type="spellStart"/>
+      <w:r>
+        <w:rPr>
+          <w:rFonts w:ascii="Times New Roman" w:hAnsi="Times New Roman" w:cs="Times New Roman"/>
+          <w:sz w:val="24"/>
+          <w:szCs w:val="24"/>
+        </w:rPr>
+        <w:t>author</w:t>
+      </w:r>
+      <w:proofErr w:type="spellEnd"/>
+      <w:r>
+        <w:rPr>
+          <w:rFonts w:ascii="Times New Roman" w:hAnsi="Times New Roman" w:cs="Times New Roman"/>
+          <w:sz w:val="24"/>
+          <w:szCs w:val="24"/>
+        </w:rPr>
+        <w:t xml:space="preserve"> </w:t>
+      </w:r>
+      <w:proofErr w:type="spellStart"/>
+      <w:r>
+        <w:rPr>
+          <w:rFonts w:ascii="Times New Roman" w:hAnsi="Times New Roman" w:cs="Times New Roman"/>
+          <w:sz w:val="24"/>
+          <w:szCs w:val="24"/>
+        </w:rPr>
+        <w:t>follows</w:t>
+      </w:r>
+      <w:proofErr w:type="spellEnd"/>
+      <w:r>
+        <w:rPr>
+          <w:rFonts w:ascii="Times New Roman" w:hAnsi="Times New Roman" w:cs="Times New Roman"/>
+          <w:sz w:val="24"/>
+          <w:szCs w:val="24"/>
+        </w:rPr>
+        <w:t xml:space="preserve"> </w:t>
+      </w:r>
+      <w:proofErr w:type="spellStart"/>
+      <w:r>
+        <w:rPr>
+          <w:rFonts w:ascii="Times New Roman" w:hAnsi="Times New Roman" w:cs="Times New Roman"/>
+          <w:sz w:val="24"/>
+          <w:szCs w:val="24"/>
+        </w:rPr>
+        <w:t>good</w:t>
+      </w:r>
+      <w:proofErr w:type="spellEnd"/>
+      <w:r>
+        <w:rPr>
+          <w:rFonts w:ascii="Times New Roman" w:hAnsi="Times New Roman" w:cs="Times New Roman"/>
+          <w:sz w:val="24"/>
+          <w:szCs w:val="24"/>
+        </w:rPr>
+        <w:t xml:space="preserve"> software engineering </w:t>
+      </w:r>
+      <w:proofErr w:type="spellStart"/>
+      <w:r>
+        <w:rPr>
+          <w:rFonts w:ascii="Times New Roman" w:hAnsi="Times New Roman" w:cs="Times New Roman"/>
+          <w:sz w:val="24"/>
+          <w:szCs w:val="24"/>
+        </w:rPr>
+        <w:t>practices</w:t>
+      </w:r>
+      <w:proofErr w:type="spellEnd"/>
+      <w:r>
+        <w:rPr>
+          <w:rFonts w:ascii="Times New Roman" w:hAnsi="Times New Roman" w:cs="Times New Roman"/>
+          <w:sz w:val="24"/>
+          <w:szCs w:val="24"/>
+        </w:rPr>
+        <w:t xml:space="preserve">, </w:t>
+      </w:r>
+      <w:proofErr w:type="spellStart"/>
+      <w:r>
+        <w:rPr>
+          <w:rFonts w:ascii="Times New Roman" w:hAnsi="Times New Roman" w:cs="Times New Roman"/>
+          <w:sz w:val="24"/>
+          <w:szCs w:val="24"/>
+        </w:rPr>
+        <w:t>selects</w:t>
+      </w:r>
+      <w:proofErr w:type="spellEnd"/>
+      <w:r>
+        <w:rPr>
+          <w:rFonts w:ascii="Times New Roman" w:hAnsi="Times New Roman" w:cs="Times New Roman"/>
+          <w:sz w:val="24"/>
+          <w:szCs w:val="24"/>
+        </w:rPr>
+        <w:t xml:space="preserve"> a </w:t>
+      </w:r>
+      <w:proofErr w:type="spellStart"/>
+      <w:r>
+        <w:rPr>
+          <w:rFonts w:ascii="Times New Roman" w:hAnsi="Times New Roman" w:cs="Times New Roman"/>
+          <w:sz w:val="24"/>
+          <w:szCs w:val="24"/>
+        </w:rPr>
+        <w:t>cascade</w:t>
+      </w:r>
+      <w:proofErr w:type="spellEnd"/>
+      <w:r>
+        <w:rPr>
+          <w:rFonts w:ascii="Times New Roman" w:hAnsi="Times New Roman" w:cs="Times New Roman"/>
+          <w:sz w:val="24"/>
+          <w:szCs w:val="24"/>
+        </w:rPr>
+        <w:t xml:space="preserve"> model and </w:t>
+      </w:r>
+      <w:proofErr w:type="spellStart"/>
+      <w:r>
+        <w:rPr>
+          <w:rFonts w:ascii="Times New Roman" w:hAnsi="Times New Roman" w:cs="Times New Roman"/>
+          <w:sz w:val="24"/>
+          <w:szCs w:val="24"/>
+        </w:rPr>
+        <w:t>guides</w:t>
+      </w:r>
+      <w:proofErr w:type="spellEnd"/>
+      <w:r>
+        <w:rPr>
+          <w:rFonts w:ascii="Times New Roman" w:hAnsi="Times New Roman" w:cs="Times New Roman"/>
+          <w:sz w:val="24"/>
+          <w:szCs w:val="24"/>
+        </w:rPr>
+        <w:t xml:space="preserve"> </w:t>
+      </w:r>
+      <w:proofErr w:type="spellStart"/>
+      <w:r>
+        <w:rPr>
+          <w:rFonts w:ascii="Times New Roman" w:hAnsi="Times New Roman" w:cs="Times New Roman"/>
+          <w:sz w:val="24"/>
+          <w:szCs w:val="24"/>
+        </w:rPr>
+        <w:t>readers</w:t>
+      </w:r>
+      <w:proofErr w:type="spellEnd"/>
+      <w:r>
+        <w:rPr>
+          <w:rFonts w:ascii="Times New Roman" w:hAnsi="Times New Roman" w:cs="Times New Roman"/>
+          <w:sz w:val="24"/>
+          <w:szCs w:val="24"/>
+        </w:rPr>
+        <w:t xml:space="preserve"> </w:t>
+      </w:r>
+      <w:proofErr w:type="spellStart"/>
+      <w:r>
+        <w:rPr>
+          <w:rFonts w:ascii="Times New Roman" w:hAnsi="Times New Roman" w:cs="Times New Roman"/>
+          <w:sz w:val="24"/>
+          <w:szCs w:val="24"/>
+        </w:rPr>
+        <w:t>through</w:t>
+      </w:r>
+      <w:proofErr w:type="spellEnd"/>
+      <w:r>
+        <w:rPr>
+          <w:rFonts w:ascii="Times New Roman" w:hAnsi="Times New Roman" w:cs="Times New Roman"/>
+          <w:sz w:val="24"/>
+          <w:szCs w:val="24"/>
+        </w:rPr>
+        <w:t xml:space="preserve"> </w:t>
+      </w:r>
+      <w:proofErr w:type="spellStart"/>
+      <w:r>
+        <w:rPr>
+          <w:rFonts w:ascii="Times New Roman" w:hAnsi="Times New Roman" w:cs="Times New Roman"/>
+          <w:sz w:val="24"/>
+          <w:szCs w:val="24"/>
+        </w:rPr>
+        <w:t>each</w:t>
+      </w:r>
+      <w:proofErr w:type="spellEnd"/>
+      <w:r>
+        <w:rPr>
+          <w:rFonts w:ascii="Times New Roman" w:hAnsi="Times New Roman" w:cs="Times New Roman"/>
+          <w:sz w:val="24"/>
+          <w:szCs w:val="24"/>
+        </w:rPr>
+        <w:t xml:space="preserve"> </w:t>
+      </w:r>
+      <w:proofErr w:type="spellStart"/>
+      <w:r>
+        <w:rPr>
+          <w:rFonts w:ascii="Times New Roman" w:hAnsi="Times New Roman" w:cs="Times New Roman"/>
+          <w:sz w:val="24"/>
+          <w:szCs w:val="24"/>
+        </w:rPr>
+        <w:t>phase</w:t>
+      </w:r>
+      <w:proofErr w:type="spellEnd"/>
+      <w:r>
+        <w:rPr>
+          <w:rFonts w:ascii="Times New Roman" w:hAnsi="Times New Roman" w:cs="Times New Roman"/>
+          <w:sz w:val="24"/>
+          <w:szCs w:val="24"/>
+        </w:rPr>
+        <w:t xml:space="preserve"> to </w:t>
+      </w:r>
+      <w:proofErr w:type="spellStart"/>
+      <w:r>
+        <w:rPr>
+          <w:rFonts w:ascii="Times New Roman" w:hAnsi="Times New Roman" w:cs="Times New Roman"/>
+          <w:sz w:val="24"/>
+          <w:szCs w:val="24"/>
+        </w:rPr>
+        <w:t>finally</w:t>
+      </w:r>
+      <w:proofErr w:type="spellEnd"/>
+      <w:r>
+        <w:rPr>
+          <w:rFonts w:ascii="Times New Roman" w:hAnsi="Times New Roman" w:cs="Times New Roman"/>
+          <w:sz w:val="24"/>
+          <w:szCs w:val="24"/>
+        </w:rPr>
+        <w:t xml:space="preserve"> </w:t>
+      </w:r>
+      <w:proofErr w:type="spellStart"/>
+      <w:r>
+        <w:rPr>
+          <w:rFonts w:ascii="Times New Roman" w:hAnsi="Times New Roman" w:cs="Times New Roman"/>
+          <w:sz w:val="24"/>
+          <w:szCs w:val="24"/>
+        </w:rPr>
+        <w:t>deliver</w:t>
+      </w:r>
+      <w:proofErr w:type="spellEnd"/>
+      <w:r>
+        <w:rPr>
+          <w:rFonts w:ascii="Times New Roman" w:hAnsi="Times New Roman" w:cs="Times New Roman"/>
+          <w:sz w:val="24"/>
+          <w:szCs w:val="24"/>
+        </w:rPr>
+        <w:t xml:space="preserve"> the </w:t>
+      </w:r>
+      <w:proofErr w:type="spellStart"/>
+      <w:r>
+        <w:rPr>
+          <w:rFonts w:ascii="Times New Roman" w:hAnsi="Times New Roman" w:cs="Times New Roman"/>
+          <w:sz w:val="24"/>
+          <w:szCs w:val="24"/>
+        </w:rPr>
+        <w:t>finished</w:t>
+      </w:r>
+      <w:proofErr w:type="spellEnd"/>
+      <w:r>
+        <w:rPr>
+          <w:rFonts w:ascii="Times New Roman" w:hAnsi="Times New Roman" w:cs="Times New Roman"/>
+          <w:sz w:val="24"/>
+          <w:szCs w:val="24"/>
+        </w:rPr>
+        <w:t xml:space="preserve"> </w:t>
+      </w:r>
+      <w:proofErr w:type="spellStart"/>
+      <w:r>
+        <w:rPr>
+          <w:rFonts w:ascii="Times New Roman" w:hAnsi="Times New Roman" w:cs="Times New Roman"/>
+          <w:sz w:val="24"/>
+          <w:szCs w:val="24"/>
+        </w:rPr>
+        <w:t>product</w:t>
+      </w:r>
+      <w:proofErr w:type="spellEnd"/>
+      <w:r>
+        <w:rPr>
+          <w:rFonts w:ascii="Times New Roman" w:hAnsi="Times New Roman" w:cs="Times New Roman"/>
+          <w:sz w:val="24"/>
+          <w:szCs w:val="24"/>
+        </w:rPr>
+        <w:t xml:space="preserve">. </w:t>
+      </w:r>
+      <w:proofErr w:type="spellStart"/>
+      <w:r>
+        <w:rPr>
+          <w:rFonts w:ascii="Times New Roman" w:hAnsi="Times New Roman" w:cs="Times New Roman"/>
+          <w:sz w:val="24"/>
+          <w:szCs w:val="24"/>
+        </w:rPr>
+        <w:t>This</w:t>
+      </w:r>
+      <w:proofErr w:type="spellEnd"/>
+      <w:r>
+        <w:rPr>
+          <w:rFonts w:ascii="Times New Roman" w:hAnsi="Times New Roman" w:cs="Times New Roman"/>
+          <w:sz w:val="24"/>
+          <w:szCs w:val="24"/>
+        </w:rPr>
+        <w:t xml:space="preserve"> </w:t>
+      </w:r>
+      <w:proofErr w:type="spellStart"/>
+      <w:r>
+        <w:rPr>
+          <w:rFonts w:ascii="Times New Roman" w:hAnsi="Times New Roman" w:cs="Times New Roman"/>
+          <w:sz w:val="24"/>
+          <w:szCs w:val="24"/>
+        </w:rPr>
+        <w:t>is</w:t>
+      </w:r>
+      <w:proofErr w:type="spellEnd"/>
+      <w:r>
+        <w:rPr>
+          <w:rFonts w:ascii="Times New Roman" w:hAnsi="Times New Roman" w:cs="Times New Roman"/>
+          <w:sz w:val="24"/>
+          <w:szCs w:val="24"/>
+        </w:rPr>
+        <w:t xml:space="preserve"> </w:t>
+      </w:r>
+      <w:proofErr w:type="spellStart"/>
+      <w:r>
+        <w:rPr>
+          <w:rFonts w:ascii="Times New Roman" w:hAnsi="Times New Roman" w:cs="Times New Roman"/>
+          <w:sz w:val="24"/>
+          <w:szCs w:val="24"/>
+        </w:rPr>
+        <w:lastRenderedPageBreak/>
+        <w:t>mainly</w:t>
+      </w:r>
+      <w:proofErr w:type="spellEnd"/>
+      <w:r>
+        <w:rPr>
+          <w:rFonts w:ascii="Times New Roman" w:hAnsi="Times New Roman" w:cs="Times New Roman"/>
+          <w:sz w:val="24"/>
+          <w:szCs w:val="24"/>
+        </w:rPr>
+        <w:t xml:space="preserve"> </w:t>
+      </w:r>
+      <w:proofErr w:type="spellStart"/>
+      <w:r>
+        <w:rPr>
+          <w:rFonts w:ascii="Times New Roman" w:hAnsi="Times New Roman" w:cs="Times New Roman"/>
+          <w:sz w:val="24"/>
+          <w:szCs w:val="24"/>
+        </w:rPr>
+        <w:t>due</w:t>
+      </w:r>
+      <w:proofErr w:type="spellEnd"/>
+      <w:r>
+        <w:rPr>
+          <w:rFonts w:ascii="Times New Roman" w:hAnsi="Times New Roman" w:cs="Times New Roman"/>
+          <w:sz w:val="24"/>
+          <w:szCs w:val="24"/>
+        </w:rPr>
+        <w:t xml:space="preserve"> to the </w:t>
+      </w:r>
+      <w:proofErr w:type="spellStart"/>
+      <w:r>
+        <w:rPr>
+          <w:rFonts w:ascii="Times New Roman" w:hAnsi="Times New Roman" w:cs="Times New Roman"/>
+          <w:sz w:val="24"/>
+          <w:szCs w:val="24"/>
+        </w:rPr>
+        <w:t>carefully</w:t>
+      </w:r>
+      <w:proofErr w:type="spellEnd"/>
+      <w:r>
+        <w:rPr>
+          <w:rFonts w:ascii="Times New Roman" w:hAnsi="Times New Roman" w:cs="Times New Roman"/>
+          <w:sz w:val="24"/>
+          <w:szCs w:val="24"/>
+        </w:rPr>
+        <w:t xml:space="preserve"> </w:t>
+      </w:r>
+      <w:proofErr w:type="spellStart"/>
+      <w:r>
+        <w:rPr>
+          <w:rFonts w:ascii="Times New Roman" w:hAnsi="Times New Roman" w:cs="Times New Roman"/>
+          <w:sz w:val="24"/>
+          <w:szCs w:val="24"/>
+        </w:rPr>
+        <w:t>conducted</w:t>
+      </w:r>
+      <w:proofErr w:type="spellEnd"/>
+      <w:r>
+        <w:rPr>
+          <w:rFonts w:ascii="Times New Roman" w:hAnsi="Times New Roman" w:cs="Times New Roman"/>
+          <w:sz w:val="24"/>
+          <w:szCs w:val="24"/>
+        </w:rPr>
+        <w:t xml:space="preserve"> </w:t>
+      </w:r>
+      <w:proofErr w:type="spellStart"/>
+      <w:r>
+        <w:rPr>
+          <w:rFonts w:ascii="Times New Roman" w:hAnsi="Times New Roman" w:cs="Times New Roman"/>
+          <w:sz w:val="24"/>
+          <w:szCs w:val="24"/>
+        </w:rPr>
+        <w:t>project</w:t>
+      </w:r>
+      <w:proofErr w:type="spellEnd"/>
+      <w:r>
+        <w:rPr>
+          <w:rFonts w:ascii="Times New Roman" w:hAnsi="Times New Roman" w:cs="Times New Roman"/>
+          <w:sz w:val="24"/>
+          <w:szCs w:val="24"/>
+        </w:rPr>
+        <w:t xml:space="preserve"> </w:t>
+      </w:r>
+      <w:proofErr w:type="spellStart"/>
+      <w:r>
+        <w:rPr>
+          <w:rFonts w:ascii="Times New Roman" w:hAnsi="Times New Roman" w:cs="Times New Roman"/>
+          <w:sz w:val="24"/>
+          <w:szCs w:val="24"/>
+        </w:rPr>
+        <w:t>analysis</w:t>
+      </w:r>
+      <w:proofErr w:type="spellEnd"/>
+      <w:r>
+        <w:rPr>
+          <w:rFonts w:ascii="Times New Roman" w:hAnsi="Times New Roman" w:cs="Times New Roman"/>
+          <w:sz w:val="24"/>
+          <w:szCs w:val="24"/>
+        </w:rPr>
+        <w:t xml:space="preserve"> </w:t>
+      </w:r>
+      <w:proofErr w:type="spellStart"/>
+      <w:r>
+        <w:rPr>
+          <w:rFonts w:ascii="Times New Roman" w:hAnsi="Times New Roman" w:cs="Times New Roman"/>
+          <w:sz w:val="24"/>
+          <w:szCs w:val="24"/>
+        </w:rPr>
+        <w:t>phase</w:t>
+      </w:r>
+      <w:proofErr w:type="spellEnd"/>
+      <w:r>
+        <w:rPr>
+          <w:rFonts w:ascii="Times New Roman" w:hAnsi="Times New Roman" w:cs="Times New Roman"/>
+          <w:sz w:val="24"/>
+          <w:szCs w:val="24"/>
+        </w:rPr>
+        <w:t xml:space="preserve">. </w:t>
+      </w:r>
+      <w:proofErr w:type="spellStart"/>
+      <w:r>
+        <w:rPr>
+          <w:rFonts w:ascii="Times New Roman" w:hAnsi="Times New Roman" w:cs="Times New Roman"/>
+          <w:sz w:val="24"/>
+          <w:szCs w:val="24"/>
+        </w:rPr>
+        <w:t>Artifacts</w:t>
+      </w:r>
+      <w:proofErr w:type="spellEnd"/>
+      <w:r>
+        <w:rPr>
+          <w:rFonts w:ascii="Times New Roman" w:hAnsi="Times New Roman" w:cs="Times New Roman"/>
+          <w:sz w:val="24"/>
+          <w:szCs w:val="24"/>
+        </w:rPr>
+        <w:t xml:space="preserve"> in the form of </w:t>
+      </w:r>
+      <w:proofErr w:type="spellStart"/>
+      <w:r>
+        <w:rPr>
+          <w:rFonts w:ascii="Times New Roman" w:hAnsi="Times New Roman" w:cs="Times New Roman"/>
+          <w:sz w:val="24"/>
+          <w:szCs w:val="24"/>
+        </w:rPr>
+        <w:t>numerous</w:t>
+      </w:r>
+      <w:proofErr w:type="spellEnd"/>
+      <w:r>
+        <w:rPr>
+          <w:rFonts w:ascii="Times New Roman" w:hAnsi="Times New Roman" w:cs="Times New Roman"/>
+          <w:sz w:val="24"/>
+          <w:szCs w:val="24"/>
+        </w:rPr>
+        <w:t xml:space="preserve"> </w:t>
+      </w:r>
+      <w:proofErr w:type="spellStart"/>
+      <w:r>
+        <w:rPr>
+          <w:rFonts w:ascii="Times New Roman" w:hAnsi="Times New Roman" w:cs="Times New Roman"/>
+          <w:sz w:val="24"/>
+          <w:szCs w:val="24"/>
+        </w:rPr>
+        <w:t>diagrams</w:t>
+      </w:r>
+      <w:proofErr w:type="spellEnd"/>
+      <w:r>
+        <w:rPr>
+          <w:rFonts w:ascii="Times New Roman" w:hAnsi="Times New Roman" w:cs="Times New Roman"/>
+          <w:sz w:val="24"/>
+          <w:szCs w:val="24"/>
+        </w:rPr>
+        <w:t xml:space="preserve"> and a </w:t>
+      </w:r>
+      <w:proofErr w:type="spellStart"/>
+      <w:r>
+        <w:rPr>
+          <w:rFonts w:ascii="Times New Roman" w:hAnsi="Times New Roman" w:cs="Times New Roman"/>
+          <w:sz w:val="24"/>
+          <w:szCs w:val="24"/>
+        </w:rPr>
+        <w:t>reasonable</w:t>
+      </w:r>
+      <w:proofErr w:type="spellEnd"/>
+      <w:r>
+        <w:rPr>
+          <w:rFonts w:ascii="Times New Roman" w:hAnsi="Times New Roman" w:cs="Times New Roman"/>
+          <w:sz w:val="24"/>
+          <w:szCs w:val="24"/>
+        </w:rPr>
+        <w:t xml:space="preserve"> choice of </w:t>
+      </w:r>
+      <w:proofErr w:type="spellStart"/>
+      <w:r>
+        <w:rPr>
+          <w:rFonts w:ascii="Times New Roman" w:hAnsi="Times New Roman" w:cs="Times New Roman"/>
+          <w:sz w:val="24"/>
+          <w:szCs w:val="24"/>
+        </w:rPr>
+        <w:t>technology</w:t>
+      </w:r>
+      <w:proofErr w:type="spellEnd"/>
+      <w:r>
+        <w:rPr>
+          <w:rFonts w:ascii="Times New Roman" w:hAnsi="Times New Roman" w:cs="Times New Roman"/>
+          <w:sz w:val="24"/>
+          <w:szCs w:val="24"/>
+        </w:rPr>
+        <w:t xml:space="preserve"> </w:t>
+      </w:r>
+      <w:proofErr w:type="spellStart"/>
+      <w:r>
+        <w:rPr>
+          <w:rFonts w:ascii="Times New Roman" w:hAnsi="Times New Roman" w:cs="Times New Roman"/>
+          <w:sz w:val="24"/>
+          <w:szCs w:val="24"/>
+        </w:rPr>
+        <w:t>contributed</w:t>
+      </w:r>
+      <w:proofErr w:type="spellEnd"/>
+      <w:r>
+        <w:rPr>
+          <w:rFonts w:ascii="Times New Roman" w:hAnsi="Times New Roman" w:cs="Times New Roman"/>
+          <w:sz w:val="24"/>
+          <w:szCs w:val="24"/>
+        </w:rPr>
+        <w:t xml:space="preserve"> </w:t>
+      </w:r>
+      <w:proofErr w:type="spellStart"/>
+      <w:r>
+        <w:rPr>
+          <w:rFonts w:ascii="Times New Roman" w:hAnsi="Times New Roman" w:cs="Times New Roman"/>
+          <w:sz w:val="24"/>
+          <w:szCs w:val="24"/>
+        </w:rPr>
+        <w:t>greatly</w:t>
+      </w:r>
+      <w:proofErr w:type="spellEnd"/>
+      <w:r>
+        <w:rPr>
+          <w:rFonts w:ascii="Times New Roman" w:hAnsi="Times New Roman" w:cs="Times New Roman"/>
+          <w:sz w:val="24"/>
+          <w:szCs w:val="24"/>
+        </w:rPr>
+        <w:t xml:space="preserve"> to the </w:t>
+      </w:r>
+      <w:proofErr w:type="spellStart"/>
+      <w:r>
+        <w:rPr>
+          <w:rFonts w:ascii="Times New Roman" w:hAnsi="Times New Roman" w:cs="Times New Roman"/>
+          <w:sz w:val="24"/>
+          <w:szCs w:val="24"/>
+        </w:rPr>
+        <w:t>success</w:t>
+      </w:r>
+      <w:proofErr w:type="spellEnd"/>
+      <w:r>
+        <w:rPr>
+          <w:rFonts w:ascii="Times New Roman" w:hAnsi="Times New Roman" w:cs="Times New Roman"/>
+          <w:sz w:val="24"/>
+          <w:szCs w:val="24"/>
+        </w:rPr>
+        <w:t xml:space="preserve"> </w:t>
+      </w:r>
+      <w:proofErr w:type="spellStart"/>
+      <w:r>
+        <w:rPr>
+          <w:rFonts w:ascii="Times New Roman" w:hAnsi="Times New Roman" w:cs="Times New Roman"/>
+          <w:sz w:val="24"/>
+          <w:szCs w:val="24"/>
+        </w:rPr>
+        <w:t>achieved</w:t>
+      </w:r>
+      <w:proofErr w:type="spellEnd"/>
+      <w:r>
+        <w:rPr>
+          <w:rFonts w:ascii="Times New Roman" w:hAnsi="Times New Roman" w:cs="Times New Roman"/>
+          <w:sz w:val="24"/>
+          <w:szCs w:val="24"/>
+        </w:rPr>
+        <w:t>.</w:t>
+      </w:r>
+    </w:p>
+    <w:p>
+      <w:pPr>
+        <w:rPr>
+          <w:rFonts w:ascii="Times New Roman" w:hAnsi="Times New Roman" w:cs="Times New Roman"/>
+          <w:sz w:val="24"/>
+          <w:szCs w:val="24"/>
+        </w:rPr>
+      </w:pPr>
+      <w:r>
+        <w:rPr>
+          <w:rFonts w:ascii="Times New Roman" w:hAnsi="Times New Roman" w:cs="Times New Roman"/>
+          <w:sz w:val="24"/>
+          <w:szCs w:val="24"/>
+        </w:rPr>
+        <w:t xml:space="preserve">To </w:t>
+      </w:r>
+      <w:proofErr w:type="spellStart"/>
+      <w:r>
+        <w:rPr>
+          <w:rFonts w:ascii="Times New Roman" w:hAnsi="Times New Roman" w:cs="Times New Roman"/>
+          <w:sz w:val="24"/>
+          <w:szCs w:val="24"/>
+        </w:rPr>
+        <w:t>implement</w:t>
+      </w:r>
+      <w:proofErr w:type="spellEnd"/>
+      <w:r>
+        <w:rPr>
+          <w:rFonts w:ascii="Times New Roman" w:hAnsi="Times New Roman" w:cs="Times New Roman"/>
+          <w:sz w:val="24"/>
+          <w:szCs w:val="24"/>
+        </w:rPr>
+        <w:t xml:space="preserve"> </w:t>
+      </w:r>
+      <w:proofErr w:type="spellStart"/>
+      <w:r>
+        <w:rPr>
+          <w:rFonts w:ascii="Times New Roman" w:hAnsi="Times New Roman" w:cs="Times New Roman"/>
+          <w:sz w:val="24"/>
+          <w:szCs w:val="24"/>
+        </w:rPr>
+        <w:t>this</w:t>
+      </w:r>
+      <w:proofErr w:type="spellEnd"/>
+      <w:r>
+        <w:rPr>
+          <w:rFonts w:ascii="Times New Roman" w:hAnsi="Times New Roman" w:cs="Times New Roman"/>
+          <w:sz w:val="24"/>
+          <w:szCs w:val="24"/>
+        </w:rPr>
+        <w:t xml:space="preserve"> system, he </w:t>
+      </w:r>
+      <w:proofErr w:type="spellStart"/>
+      <w:r>
+        <w:rPr>
+          <w:rFonts w:ascii="Times New Roman" w:hAnsi="Times New Roman" w:cs="Times New Roman"/>
+          <w:sz w:val="24"/>
+          <w:szCs w:val="24"/>
+        </w:rPr>
+        <w:t>chose</w:t>
+      </w:r>
+      <w:proofErr w:type="spellEnd"/>
+      <w:r>
+        <w:rPr>
+          <w:rFonts w:ascii="Times New Roman" w:hAnsi="Times New Roman" w:cs="Times New Roman"/>
+          <w:sz w:val="24"/>
+          <w:szCs w:val="24"/>
+        </w:rPr>
+        <w:t xml:space="preserve"> the high-</w:t>
+      </w:r>
+      <w:proofErr w:type="spellStart"/>
+      <w:r>
+        <w:rPr>
+          <w:rFonts w:ascii="Times New Roman" w:hAnsi="Times New Roman" w:cs="Times New Roman"/>
+          <w:sz w:val="24"/>
+          <w:szCs w:val="24"/>
+        </w:rPr>
+        <w:t>level</w:t>
+      </w:r>
+      <w:proofErr w:type="spellEnd"/>
+      <w:r>
+        <w:rPr>
+          <w:rFonts w:ascii="Times New Roman" w:hAnsi="Times New Roman" w:cs="Times New Roman"/>
+          <w:sz w:val="24"/>
+          <w:szCs w:val="24"/>
+        </w:rPr>
+        <w:t xml:space="preserve"> </w:t>
+      </w:r>
+      <w:proofErr w:type="spellStart"/>
+      <w:r>
+        <w:rPr>
+          <w:rFonts w:ascii="Times New Roman" w:hAnsi="Times New Roman" w:cs="Times New Roman"/>
+          <w:sz w:val="24"/>
+          <w:szCs w:val="24"/>
+        </w:rPr>
+        <w:t>TypeScript</w:t>
+      </w:r>
+      <w:proofErr w:type="spellEnd"/>
+      <w:r>
+        <w:rPr>
+          <w:rFonts w:ascii="Times New Roman" w:hAnsi="Times New Roman" w:cs="Times New Roman"/>
+          <w:sz w:val="24"/>
+          <w:szCs w:val="24"/>
+        </w:rPr>
+        <w:t xml:space="preserve"> </w:t>
+      </w:r>
+      <w:proofErr w:type="spellStart"/>
+      <w:r>
+        <w:rPr>
+          <w:rFonts w:ascii="Times New Roman" w:hAnsi="Times New Roman" w:cs="Times New Roman"/>
+          <w:sz w:val="24"/>
+          <w:szCs w:val="24"/>
+        </w:rPr>
+        <w:t>languages</w:t>
+      </w:r>
+      <w:proofErr w:type="spellEnd"/>
+      <w:r>
+        <w:rPr>
+          <w:rFonts w:ascii="Times New Roman" w:hAnsi="Times New Roman" w:cs="Times New Roman"/>
+          <w:sz w:val="24"/>
+          <w:szCs w:val="24"/>
+        </w:rPr>
+        <w:t xml:space="preserve"> ​​</w:t>
+      </w:r>
+      <w:proofErr w:type="spellStart"/>
+      <w:r>
+        <w:rPr>
+          <w:rFonts w:ascii="Times New Roman" w:hAnsi="Times New Roman" w:cs="Times New Roman"/>
+          <w:sz w:val="24"/>
+          <w:szCs w:val="24"/>
+        </w:rPr>
+        <w:t>together</w:t>
+      </w:r>
+      <w:proofErr w:type="spellEnd"/>
+      <w:r>
+        <w:rPr>
+          <w:rFonts w:ascii="Times New Roman" w:hAnsi="Times New Roman" w:cs="Times New Roman"/>
+          <w:sz w:val="24"/>
+          <w:szCs w:val="24"/>
+        </w:rPr>
+        <w:t xml:space="preserve"> with the Blitz.js </w:t>
+      </w:r>
+      <w:proofErr w:type="spellStart"/>
+      <w:r>
+        <w:rPr>
+          <w:rFonts w:ascii="Times New Roman" w:hAnsi="Times New Roman" w:cs="Times New Roman"/>
+          <w:sz w:val="24"/>
+          <w:szCs w:val="24"/>
+        </w:rPr>
+        <w:t>framework</w:t>
+      </w:r>
+      <w:proofErr w:type="spellEnd"/>
+      <w:r>
+        <w:rPr>
+          <w:rFonts w:ascii="Times New Roman" w:hAnsi="Times New Roman" w:cs="Times New Roman"/>
+          <w:sz w:val="24"/>
+          <w:szCs w:val="24"/>
+        </w:rPr>
+        <w:t xml:space="preserve"> - </w:t>
+      </w:r>
+      <w:proofErr w:type="spellStart"/>
+      <w:r>
+        <w:rPr>
+          <w:rFonts w:ascii="Times New Roman" w:hAnsi="Times New Roman" w:cs="Times New Roman"/>
+          <w:sz w:val="24"/>
+          <w:szCs w:val="24"/>
+        </w:rPr>
+        <w:t>Fullstack</w:t>
+      </w:r>
+      <w:proofErr w:type="spellEnd"/>
+      <w:r>
+        <w:rPr>
+          <w:rFonts w:ascii="Times New Roman" w:hAnsi="Times New Roman" w:cs="Times New Roman"/>
+          <w:sz w:val="24"/>
+          <w:szCs w:val="24"/>
+        </w:rPr>
+        <w:t xml:space="preserve"> </w:t>
+      </w:r>
+      <w:proofErr w:type="spellStart"/>
+      <w:r>
+        <w:rPr>
+          <w:rFonts w:ascii="Times New Roman" w:hAnsi="Times New Roman" w:cs="Times New Roman"/>
+          <w:sz w:val="24"/>
+          <w:szCs w:val="24"/>
+        </w:rPr>
+        <w:t>React</w:t>
+      </w:r>
+      <w:proofErr w:type="spellEnd"/>
+      <w:r>
+        <w:rPr>
+          <w:rFonts w:ascii="Times New Roman" w:hAnsi="Times New Roman" w:cs="Times New Roman"/>
+          <w:sz w:val="24"/>
+          <w:szCs w:val="24"/>
+        </w:rPr>
+        <w:t xml:space="preserve"> Framework, and C # </w:t>
+      </w:r>
+      <w:proofErr w:type="spellStart"/>
+      <w:r>
+        <w:rPr>
+          <w:rFonts w:ascii="Times New Roman" w:hAnsi="Times New Roman" w:cs="Times New Roman"/>
+          <w:sz w:val="24"/>
+          <w:szCs w:val="24"/>
+        </w:rPr>
+        <w:t>used</w:t>
+      </w:r>
+      <w:proofErr w:type="spellEnd"/>
+      <w:r>
+        <w:rPr>
+          <w:rFonts w:ascii="Times New Roman" w:hAnsi="Times New Roman" w:cs="Times New Roman"/>
+          <w:sz w:val="24"/>
+          <w:szCs w:val="24"/>
+        </w:rPr>
+        <w:t xml:space="preserve"> to </w:t>
+      </w:r>
+      <w:proofErr w:type="spellStart"/>
+      <w:r>
+        <w:rPr>
+          <w:rFonts w:ascii="Times New Roman" w:hAnsi="Times New Roman" w:cs="Times New Roman"/>
+          <w:sz w:val="24"/>
+          <w:szCs w:val="24"/>
+        </w:rPr>
+        <w:t>build</w:t>
+      </w:r>
+      <w:proofErr w:type="spellEnd"/>
+      <w:r>
+        <w:rPr>
+          <w:rFonts w:ascii="Times New Roman" w:hAnsi="Times New Roman" w:cs="Times New Roman"/>
+          <w:sz w:val="24"/>
+          <w:szCs w:val="24"/>
+        </w:rPr>
+        <w:t xml:space="preserve"> the </w:t>
+      </w:r>
+      <w:proofErr w:type="spellStart"/>
+      <w:r>
+        <w:rPr>
+          <w:rFonts w:ascii="Times New Roman" w:hAnsi="Times New Roman" w:cs="Times New Roman"/>
+          <w:sz w:val="24"/>
+          <w:szCs w:val="24"/>
+        </w:rPr>
+        <w:t>Feature</w:t>
+      </w:r>
+      <w:proofErr w:type="spellEnd"/>
+      <w:r>
+        <w:rPr>
+          <w:rFonts w:ascii="Times New Roman" w:hAnsi="Times New Roman" w:cs="Times New Roman"/>
+          <w:sz w:val="24"/>
+          <w:szCs w:val="24"/>
+        </w:rPr>
+        <w:t xml:space="preserve"> </w:t>
+      </w:r>
+      <w:proofErr w:type="spellStart"/>
+      <w:r>
+        <w:rPr>
+          <w:rFonts w:ascii="Times New Roman" w:hAnsi="Times New Roman" w:cs="Times New Roman"/>
+          <w:sz w:val="24"/>
+          <w:szCs w:val="24"/>
+        </w:rPr>
+        <w:t>class</w:t>
+      </w:r>
+      <w:proofErr w:type="spellEnd"/>
+      <w:r>
+        <w:rPr>
+          <w:rFonts w:ascii="Times New Roman" w:hAnsi="Times New Roman" w:cs="Times New Roman"/>
+          <w:sz w:val="24"/>
+          <w:szCs w:val="24"/>
+        </w:rPr>
+        <w:t xml:space="preserve">. He </w:t>
+      </w:r>
+      <w:proofErr w:type="spellStart"/>
+      <w:r>
+        <w:rPr>
+          <w:rFonts w:ascii="Times New Roman" w:hAnsi="Times New Roman" w:cs="Times New Roman"/>
+          <w:sz w:val="24"/>
+          <w:szCs w:val="24"/>
+        </w:rPr>
+        <w:t>also</w:t>
+      </w:r>
+      <w:proofErr w:type="spellEnd"/>
+      <w:r>
+        <w:rPr>
+          <w:rFonts w:ascii="Times New Roman" w:hAnsi="Times New Roman" w:cs="Times New Roman"/>
+          <w:sz w:val="24"/>
+          <w:szCs w:val="24"/>
+        </w:rPr>
+        <w:t xml:space="preserve"> applied </w:t>
+      </w:r>
+      <w:proofErr w:type="spellStart"/>
+      <w:r>
+        <w:rPr>
+          <w:rFonts w:ascii="Times New Roman" w:hAnsi="Times New Roman" w:cs="Times New Roman"/>
+          <w:sz w:val="24"/>
+          <w:szCs w:val="24"/>
+        </w:rPr>
+        <w:t>many</w:t>
+      </w:r>
+      <w:proofErr w:type="spellEnd"/>
+      <w:r>
+        <w:rPr>
+          <w:rFonts w:ascii="Times New Roman" w:hAnsi="Times New Roman" w:cs="Times New Roman"/>
+          <w:sz w:val="24"/>
+          <w:szCs w:val="24"/>
+        </w:rPr>
+        <w:t xml:space="preserve"> </w:t>
+      </w:r>
+      <w:proofErr w:type="spellStart"/>
+      <w:r>
+        <w:rPr>
+          <w:rFonts w:ascii="Times New Roman" w:hAnsi="Times New Roman" w:cs="Times New Roman"/>
+          <w:sz w:val="24"/>
+          <w:szCs w:val="24"/>
+        </w:rPr>
+        <w:t>solutions</w:t>
+      </w:r>
+      <w:proofErr w:type="spellEnd"/>
+      <w:r>
+        <w:rPr>
+          <w:rFonts w:ascii="Times New Roman" w:hAnsi="Times New Roman" w:cs="Times New Roman"/>
+          <w:sz w:val="24"/>
+          <w:szCs w:val="24"/>
+        </w:rPr>
+        <w:t xml:space="preserve"> to </w:t>
+      </w:r>
+      <w:proofErr w:type="spellStart"/>
+      <w:r>
+        <w:rPr>
+          <w:rFonts w:ascii="Times New Roman" w:hAnsi="Times New Roman" w:cs="Times New Roman"/>
+          <w:sz w:val="24"/>
+          <w:szCs w:val="24"/>
+        </w:rPr>
+        <w:t>accelerate</w:t>
+      </w:r>
+      <w:proofErr w:type="spellEnd"/>
+      <w:r>
+        <w:rPr>
+          <w:rFonts w:ascii="Times New Roman" w:hAnsi="Times New Roman" w:cs="Times New Roman"/>
+          <w:sz w:val="24"/>
+          <w:szCs w:val="24"/>
+        </w:rPr>
+        <w:t xml:space="preserve"> the </w:t>
+      </w:r>
+      <w:proofErr w:type="spellStart"/>
+      <w:r>
+        <w:rPr>
+          <w:rFonts w:ascii="Times New Roman" w:hAnsi="Times New Roman" w:cs="Times New Roman"/>
+          <w:sz w:val="24"/>
+          <w:szCs w:val="24"/>
+        </w:rPr>
+        <w:t>creation</w:t>
+      </w:r>
+      <w:proofErr w:type="spellEnd"/>
+      <w:r>
+        <w:rPr>
+          <w:rFonts w:ascii="Times New Roman" w:hAnsi="Times New Roman" w:cs="Times New Roman"/>
+          <w:sz w:val="24"/>
+          <w:szCs w:val="24"/>
+        </w:rPr>
+        <w:t xml:space="preserve"> of the </w:t>
+      </w:r>
+      <w:proofErr w:type="spellStart"/>
+      <w:r>
+        <w:rPr>
+          <w:rFonts w:ascii="Times New Roman" w:hAnsi="Times New Roman" w:cs="Times New Roman"/>
+          <w:sz w:val="24"/>
+          <w:szCs w:val="24"/>
+        </w:rPr>
+        <w:t>product</w:t>
+      </w:r>
+      <w:proofErr w:type="spellEnd"/>
+      <w:r>
+        <w:rPr>
+          <w:rFonts w:ascii="Times New Roman" w:hAnsi="Times New Roman" w:cs="Times New Roman"/>
+          <w:sz w:val="24"/>
+          <w:szCs w:val="24"/>
+        </w:rPr>
+        <w:t xml:space="preserve">, </w:t>
+      </w:r>
+      <w:proofErr w:type="spellStart"/>
+      <w:r>
+        <w:rPr>
+          <w:rFonts w:ascii="Times New Roman" w:hAnsi="Times New Roman" w:cs="Times New Roman"/>
+          <w:sz w:val="24"/>
+          <w:szCs w:val="24"/>
+        </w:rPr>
+        <w:t>such</w:t>
+      </w:r>
+      <w:proofErr w:type="spellEnd"/>
+      <w:r>
+        <w:rPr>
+          <w:rFonts w:ascii="Times New Roman" w:hAnsi="Times New Roman" w:cs="Times New Roman"/>
+          <w:sz w:val="24"/>
+          <w:szCs w:val="24"/>
+        </w:rPr>
+        <w:t xml:space="preserve"> as: </w:t>
+      </w:r>
+      <w:proofErr w:type="spellStart"/>
+      <w:r>
+        <w:rPr>
+          <w:rFonts w:ascii="Times New Roman" w:hAnsi="Times New Roman" w:cs="Times New Roman"/>
+          <w:sz w:val="24"/>
+          <w:szCs w:val="24"/>
+        </w:rPr>
+        <w:t>validation</w:t>
+      </w:r>
+      <w:proofErr w:type="spellEnd"/>
+      <w:r>
+        <w:rPr>
+          <w:rFonts w:ascii="Times New Roman" w:hAnsi="Times New Roman" w:cs="Times New Roman"/>
+          <w:sz w:val="24"/>
+          <w:szCs w:val="24"/>
+        </w:rPr>
+        <w:t xml:space="preserve"> with the ZOD </w:t>
+      </w:r>
+      <w:proofErr w:type="spellStart"/>
+      <w:r>
+        <w:rPr>
+          <w:rFonts w:ascii="Times New Roman" w:hAnsi="Times New Roman" w:cs="Times New Roman"/>
+          <w:sz w:val="24"/>
+          <w:szCs w:val="24"/>
+        </w:rPr>
+        <w:t>library</w:t>
+      </w:r>
+      <w:proofErr w:type="spellEnd"/>
+      <w:r>
+        <w:rPr>
+          <w:rFonts w:ascii="Times New Roman" w:hAnsi="Times New Roman" w:cs="Times New Roman"/>
+          <w:sz w:val="24"/>
+          <w:szCs w:val="24"/>
+        </w:rPr>
+        <w:t xml:space="preserve">, </w:t>
+      </w:r>
+      <w:proofErr w:type="spellStart"/>
+      <w:r>
+        <w:rPr>
+          <w:rFonts w:ascii="Times New Roman" w:hAnsi="Times New Roman" w:cs="Times New Roman"/>
+          <w:sz w:val="24"/>
+          <w:szCs w:val="24"/>
+        </w:rPr>
+        <w:t>use</w:t>
+      </w:r>
+      <w:proofErr w:type="spellEnd"/>
+      <w:r>
+        <w:rPr>
+          <w:rFonts w:ascii="Times New Roman" w:hAnsi="Times New Roman" w:cs="Times New Roman"/>
+          <w:sz w:val="24"/>
+          <w:szCs w:val="24"/>
+        </w:rPr>
+        <w:t xml:space="preserve"> of </w:t>
+      </w:r>
+      <w:proofErr w:type="spellStart"/>
+      <w:r>
+        <w:rPr>
+          <w:rFonts w:ascii="Times New Roman" w:hAnsi="Times New Roman" w:cs="Times New Roman"/>
+          <w:sz w:val="24"/>
+          <w:szCs w:val="24"/>
+        </w:rPr>
+        <w:t>default</w:t>
+      </w:r>
+      <w:proofErr w:type="spellEnd"/>
+      <w:r>
+        <w:rPr>
+          <w:rFonts w:ascii="Times New Roman" w:hAnsi="Times New Roman" w:cs="Times New Roman"/>
+          <w:sz w:val="24"/>
+          <w:szCs w:val="24"/>
+        </w:rPr>
+        <w:t xml:space="preserve"> </w:t>
+      </w:r>
+      <w:proofErr w:type="spellStart"/>
+      <w:r>
+        <w:rPr>
+          <w:rFonts w:ascii="Times New Roman" w:hAnsi="Times New Roman" w:cs="Times New Roman"/>
+          <w:sz w:val="24"/>
+          <w:szCs w:val="24"/>
+        </w:rPr>
+        <w:t>styled</w:t>
+      </w:r>
+      <w:proofErr w:type="spellEnd"/>
+      <w:r>
+        <w:rPr>
+          <w:rFonts w:ascii="Times New Roman" w:hAnsi="Times New Roman" w:cs="Times New Roman"/>
+          <w:sz w:val="24"/>
+          <w:szCs w:val="24"/>
+        </w:rPr>
+        <w:t xml:space="preserve"> </w:t>
+      </w:r>
+      <w:proofErr w:type="spellStart"/>
+      <w:r>
+        <w:rPr>
+          <w:rFonts w:ascii="Times New Roman" w:hAnsi="Times New Roman" w:cs="Times New Roman"/>
+          <w:sz w:val="24"/>
+          <w:szCs w:val="24"/>
+        </w:rPr>
+        <w:t>components</w:t>
+      </w:r>
+      <w:proofErr w:type="spellEnd"/>
+      <w:r>
+        <w:rPr>
+          <w:rFonts w:ascii="Times New Roman" w:hAnsi="Times New Roman" w:cs="Times New Roman"/>
+          <w:sz w:val="24"/>
+          <w:szCs w:val="24"/>
+        </w:rPr>
+        <w:t xml:space="preserve"> and </w:t>
+      </w:r>
+      <w:proofErr w:type="spellStart"/>
+      <w:r>
+        <w:rPr>
+          <w:rFonts w:ascii="Times New Roman" w:hAnsi="Times New Roman" w:cs="Times New Roman"/>
+          <w:sz w:val="24"/>
+          <w:szCs w:val="24"/>
+        </w:rPr>
+        <w:t>icons</w:t>
+      </w:r>
+      <w:proofErr w:type="spellEnd"/>
+      <w:r>
+        <w:rPr>
+          <w:rFonts w:ascii="Times New Roman" w:hAnsi="Times New Roman" w:cs="Times New Roman"/>
+          <w:sz w:val="24"/>
+          <w:szCs w:val="24"/>
+        </w:rPr>
+        <w:t xml:space="preserve"> from the </w:t>
+      </w:r>
+      <w:proofErr w:type="spellStart"/>
+      <w:r>
+        <w:rPr>
+          <w:rFonts w:ascii="Times New Roman" w:hAnsi="Times New Roman" w:cs="Times New Roman"/>
+          <w:sz w:val="24"/>
+          <w:szCs w:val="24"/>
+        </w:rPr>
+        <w:t>ChakraUI</w:t>
+      </w:r>
+      <w:proofErr w:type="spellEnd"/>
+      <w:r>
+        <w:rPr>
+          <w:rFonts w:ascii="Times New Roman" w:hAnsi="Times New Roman" w:cs="Times New Roman"/>
+          <w:sz w:val="24"/>
+          <w:szCs w:val="24"/>
+        </w:rPr>
+        <w:t xml:space="preserve"> </w:t>
+      </w:r>
+      <w:proofErr w:type="spellStart"/>
+      <w:r>
+        <w:rPr>
+          <w:rFonts w:ascii="Times New Roman" w:hAnsi="Times New Roman" w:cs="Times New Roman"/>
+          <w:sz w:val="24"/>
+          <w:szCs w:val="24"/>
+        </w:rPr>
+        <w:t>library</w:t>
+      </w:r>
+      <w:proofErr w:type="spellEnd"/>
+      <w:r>
+        <w:rPr>
+          <w:rFonts w:ascii="Times New Roman" w:hAnsi="Times New Roman" w:cs="Times New Roman"/>
+          <w:sz w:val="24"/>
+          <w:szCs w:val="24"/>
+        </w:rPr>
+        <w:t>.</w:t>
+      </w:r>
+    </w:p>
+    <w:p>
+      <w:pPr>
+        <w:rPr>
+          <w:rFonts w:ascii="Times New Roman" w:hAnsi="Times New Roman" w:cs="Times New Roman"/>
+          <w:sz w:val="24"/>
+          <w:szCs w:val="24"/>
+        </w:rPr>
+      </w:pPr>
+      <w:r>
+        <w:rPr>
+          <w:rFonts w:ascii="Times New Roman" w:hAnsi="Times New Roman" w:cs="Times New Roman"/>
+          <w:sz w:val="24"/>
+          <w:szCs w:val="24"/>
+        </w:rPr>
+        <w:t xml:space="preserve">The </w:t>
+      </w:r>
+      <w:proofErr w:type="spellStart"/>
+      <w:r>
+        <w:rPr>
+          <w:rFonts w:ascii="Times New Roman" w:hAnsi="Times New Roman" w:cs="Times New Roman"/>
+          <w:sz w:val="24"/>
+          <w:szCs w:val="24"/>
+        </w:rPr>
+        <w:t>use</w:t>
+      </w:r>
+      <w:proofErr w:type="spellEnd"/>
+      <w:r>
+        <w:rPr>
+          <w:rFonts w:ascii="Times New Roman" w:hAnsi="Times New Roman" w:cs="Times New Roman"/>
+          <w:sz w:val="24"/>
+          <w:szCs w:val="24"/>
+        </w:rPr>
+        <w:t xml:space="preserve"> of design </w:t>
+      </w:r>
+      <w:proofErr w:type="spellStart"/>
+      <w:r>
+        <w:rPr>
+          <w:rFonts w:ascii="Times New Roman" w:hAnsi="Times New Roman" w:cs="Times New Roman"/>
+          <w:sz w:val="24"/>
+          <w:szCs w:val="24"/>
+        </w:rPr>
+        <w:t>patterns</w:t>
+      </w:r>
+      <w:proofErr w:type="spellEnd"/>
+      <w:r>
+        <w:rPr>
+          <w:rFonts w:ascii="Times New Roman" w:hAnsi="Times New Roman" w:cs="Times New Roman"/>
+          <w:sz w:val="24"/>
+          <w:szCs w:val="24"/>
+        </w:rPr>
+        <w:t xml:space="preserve"> for </w:t>
+      </w:r>
+      <w:proofErr w:type="spellStart"/>
+      <w:r>
+        <w:rPr>
+          <w:rFonts w:ascii="Times New Roman" w:hAnsi="Times New Roman" w:cs="Times New Roman"/>
+          <w:sz w:val="24"/>
+          <w:szCs w:val="24"/>
+        </w:rPr>
+        <w:t>classes</w:t>
+      </w:r>
+      <w:proofErr w:type="spellEnd"/>
+      <w:r>
+        <w:rPr>
+          <w:rFonts w:ascii="Times New Roman" w:hAnsi="Times New Roman" w:cs="Times New Roman"/>
+          <w:sz w:val="24"/>
+          <w:szCs w:val="24"/>
+        </w:rPr>
+        <w:t xml:space="preserve"> </w:t>
+      </w:r>
+      <w:proofErr w:type="spellStart"/>
+      <w:r>
+        <w:rPr>
+          <w:rFonts w:ascii="Times New Roman" w:hAnsi="Times New Roman" w:cs="Times New Roman"/>
+          <w:sz w:val="24"/>
+          <w:szCs w:val="24"/>
+        </w:rPr>
+        <w:t>ensures</w:t>
+      </w:r>
+      <w:proofErr w:type="spellEnd"/>
+      <w:r>
+        <w:rPr>
+          <w:rFonts w:ascii="Times New Roman" w:hAnsi="Times New Roman" w:cs="Times New Roman"/>
+          <w:sz w:val="24"/>
+          <w:szCs w:val="24"/>
+        </w:rPr>
+        <w:t xml:space="preserve"> the </w:t>
+      </w:r>
+      <w:proofErr w:type="spellStart"/>
+      <w:r>
+        <w:rPr>
+          <w:rFonts w:ascii="Times New Roman" w:hAnsi="Times New Roman" w:cs="Times New Roman"/>
+          <w:sz w:val="24"/>
+          <w:szCs w:val="24"/>
+        </w:rPr>
+        <w:t>extensibility</w:t>
+      </w:r>
+      <w:proofErr w:type="spellEnd"/>
+      <w:r>
+        <w:rPr>
+          <w:rFonts w:ascii="Times New Roman" w:hAnsi="Times New Roman" w:cs="Times New Roman"/>
+          <w:sz w:val="24"/>
+          <w:szCs w:val="24"/>
+        </w:rPr>
+        <w:t xml:space="preserve"> of the system.</w:t>
+      </w:r>
+    </w:p>
+    <w:p>
+      <w:pPr>
+        <w:rPr>
+          <w:rFonts w:ascii="Times New Roman" w:hAnsi="Times New Roman" w:cs="Times New Roman"/>
+          <w:sz w:val="24"/>
+          <w:szCs w:val="24"/>
+        </w:rPr>
+      </w:pPr>
+      <w:r>
+        <w:rPr>
+          <w:rFonts w:ascii="Times New Roman" w:hAnsi="Times New Roman" w:cs="Times New Roman"/>
+          <w:sz w:val="24"/>
+          <w:szCs w:val="24"/>
+        </w:rPr>
+        <w:t xml:space="preserve">A </w:t>
+      </w:r>
+      <w:proofErr w:type="spellStart"/>
+      <w:r>
+        <w:rPr>
+          <w:rFonts w:ascii="Times New Roman" w:hAnsi="Times New Roman" w:cs="Times New Roman"/>
+          <w:sz w:val="24"/>
+          <w:szCs w:val="24"/>
+        </w:rPr>
+        <w:t>very</w:t>
+      </w:r>
+      <w:proofErr w:type="spellEnd"/>
+      <w:r>
+        <w:rPr>
+          <w:rFonts w:ascii="Times New Roman" w:hAnsi="Times New Roman" w:cs="Times New Roman"/>
+          <w:sz w:val="24"/>
+          <w:szCs w:val="24"/>
+        </w:rPr>
+        <w:t xml:space="preserve"> </w:t>
+      </w:r>
+      <w:proofErr w:type="spellStart"/>
+      <w:r>
+        <w:rPr>
+          <w:rFonts w:ascii="Times New Roman" w:hAnsi="Times New Roman" w:cs="Times New Roman"/>
+          <w:sz w:val="24"/>
+          <w:szCs w:val="24"/>
+        </w:rPr>
+        <w:t>important</w:t>
+      </w:r>
+      <w:proofErr w:type="spellEnd"/>
+      <w:r>
+        <w:rPr>
+          <w:rFonts w:ascii="Times New Roman" w:hAnsi="Times New Roman" w:cs="Times New Roman"/>
+          <w:sz w:val="24"/>
+          <w:szCs w:val="24"/>
+        </w:rPr>
+        <w:t xml:space="preserve"> </w:t>
+      </w:r>
+      <w:proofErr w:type="spellStart"/>
+      <w:r>
+        <w:rPr>
+          <w:rFonts w:ascii="Times New Roman" w:hAnsi="Times New Roman" w:cs="Times New Roman"/>
+          <w:sz w:val="24"/>
+          <w:szCs w:val="24"/>
+        </w:rPr>
+        <w:t>aspect</w:t>
+      </w:r>
+      <w:proofErr w:type="spellEnd"/>
+      <w:r>
+        <w:rPr>
+          <w:rFonts w:ascii="Times New Roman" w:hAnsi="Times New Roman" w:cs="Times New Roman"/>
+          <w:sz w:val="24"/>
+          <w:szCs w:val="24"/>
+        </w:rPr>
+        <w:t xml:space="preserve"> was </w:t>
+      </w:r>
+      <w:proofErr w:type="spellStart"/>
+      <w:r>
+        <w:rPr>
+          <w:rFonts w:ascii="Times New Roman" w:hAnsi="Times New Roman" w:cs="Times New Roman"/>
+          <w:sz w:val="24"/>
+          <w:szCs w:val="24"/>
+        </w:rPr>
+        <w:t>building</w:t>
+      </w:r>
+      <w:proofErr w:type="spellEnd"/>
+      <w:r>
+        <w:rPr>
+          <w:rFonts w:ascii="Times New Roman" w:hAnsi="Times New Roman" w:cs="Times New Roman"/>
+          <w:sz w:val="24"/>
+          <w:szCs w:val="24"/>
+        </w:rPr>
+        <w:t xml:space="preserve"> a </w:t>
+      </w:r>
+      <w:proofErr w:type="spellStart"/>
+      <w:r>
+        <w:rPr>
+          <w:rFonts w:ascii="Times New Roman" w:hAnsi="Times New Roman" w:cs="Times New Roman"/>
+          <w:sz w:val="24"/>
+          <w:szCs w:val="24"/>
+        </w:rPr>
+        <w:t>coherent</w:t>
+      </w:r>
+      <w:proofErr w:type="spellEnd"/>
+      <w:r>
+        <w:rPr>
+          <w:rFonts w:ascii="Times New Roman" w:hAnsi="Times New Roman" w:cs="Times New Roman"/>
+          <w:sz w:val="24"/>
+          <w:szCs w:val="24"/>
+        </w:rPr>
+        <w:t xml:space="preserve">, </w:t>
+      </w:r>
+      <w:proofErr w:type="spellStart"/>
+      <w:r>
+        <w:rPr>
+          <w:rFonts w:ascii="Times New Roman" w:hAnsi="Times New Roman" w:cs="Times New Roman"/>
+          <w:sz w:val="24"/>
+          <w:szCs w:val="24"/>
+        </w:rPr>
+        <w:t>comfortable</w:t>
+      </w:r>
+      <w:proofErr w:type="spellEnd"/>
+      <w:r>
+        <w:rPr>
+          <w:rFonts w:ascii="Times New Roman" w:hAnsi="Times New Roman" w:cs="Times New Roman"/>
+          <w:sz w:val="24"/>
+          <w:szCs w:val="24"/>
+        </w:rPr>
+        <w:t xml:space="preserve"> and </w:t>
+      </w:r>
+      <w:proofErr w:type="spellStart"/>
+      <w:r>
+        <w:rPr>
+          <w:rFonts w:ascii="Times New Roman" w:hAnsi="Times New Roman" w:cs="Times New Roman"/>
+          <w:sz w:val="24"/>
+          <w:szCs w:val="24"/>
+        </w:rPr>
+        <w:t>intuitive</w:t>
+      </w:r>
+      <w:proofErr w:type="spellEnd"/>
+      <w:r>
+        <w:rPr>
+          <w:rFonts w:ascii="Times New Roman" w:hAnsi="Times New Roman" w:cs="Times New Roman"/>
+          <w:sz w:val="24"/>
+          <w:szCs w:val="24"/>
+        </w:rPr>
+        <w:t xml:space="preserve"> </w:t>
+      </w:r>
+      <w:proofErr w:type="spellStart"/>
+      <w:r>
+        <w:rPr>
+          <w:rFonts w:ascii="Times New Roman" w:hAnsi="Times New Roman" w:cs="Times New Roman"/>
+          <w:sz w:val="24"/>
+          <w:szCs w:val="24"/>
+        </w:rPr>
+        <w:t>website</w:t>
+      </w:r>
+      <w:proofErr w:type="spellEnd"/>
+      <w:r>
+        <w:rPr>
+          <w:rFonts w:ascii="Times New Roman" w:hAnsi="Times New Roman" w:cs="Times New Roman"/>
+          <w:sz w:val="24"/>
+          <w:szCs w:val="24"/>
+        </w:rPr>
+        <w:t xml:space="preserve">. </w:t>
+      </w:r>
+      <w:proofErr w:type="spellStart"/>
+      <w:r>
+        <w:rPr>
+          <w:rFonts w:ascii="Times New Roman" w:hAnsi="Times New Roman" w:cs="Times New Roman"/>
+          <w:sz w:val="24"/>
+          <w:szCs w:val="24"/>
+        </w:rPr>
+        <w:t>When</w:t>
+      </w:r>
+      <w:proofErr w:type="spellEnd"/>
+      <w:r>
+        <w:rPr>
+          <w:rFonts w:ascii="Times New Roman" w:hAnsi="Times New Roman" w:cs="Times New Roman"/>
+          <w:sz w:val="24"/>
+          <w:szCs w:val="24"/>
+        </w:rPr>
+        <w:t xml:space="preserve"> </w:t>
+      </w:r>
+      <w:proofErr w:type="spellStart"/>
+      <w:r>
+        <w:rPr>
+          <w:rFonts w:ascii="Times New Roman" w:hAnsi="Times New Roman" w:cs="Times New Roman"/>
+          <w:sz w:val="24"/>
+          <w:szCs w:val="24"/>
+        </w:rPr>
+        <w:t>designing</w:t>
+      </w:r>
+      <w:proofErr w:type="spellEnd"/>
+      <w:r>
+        <w:rPr>
+          <w:rFonts w:ascii="Times New Roman" w:hAnsi="Times New Roman" w:cs="Times New Roman"/>
+          <w:sz w:val="24"/>
+          <w:szCs w:val="24"/>
+        </w:rPr>
+        <w:t xml:space="preserve"> the </w:t>
+      </w:r>
+      <w:proofErr w:type="spellStart"/>
+      <w:r>
+        <w:rPr>
+          <w:rFonts w:ascii="Times New Roman" w:hAnsi="Times New Roman" w:cs="Times New Roman"/>
+          <w:sz w:val="24"/>
+          <w:szCs w:val="24"/>
+        </w:rPr>
+        <w:t>user</w:t>
+      </w:r>
+      <w:proofErr w:type="spellEnd"/>
+      <w:r>
+        <w:rPr>
+          <w:rFonts w:ascii="Times New Roman" w:hAnsi="Times New Roman" w:cs="Times New Roman"/>
+          <w:sz w:val="24"/>
+          <w:szCs w:val="24"/>
+        </w:rPr>
+        <w:t xml:space="preserve"> </w:t>
+      </w:r>
+      <w:proofErr w:type="spellStart"/>
+      <w:r>
+        <w:rPr>
+          <w:rFonts w:ascii="Times New Roman" w:hAnsi="Times New Roman" w:cs="Times New Roman"/>
+          <w:sz w:val="24"/>
+          <w:szCs w:val="24"/>
+        </w:rPr>
+        <w:t>interface</w:t>
+      </w:r>
+      <w:proofErr w:type="spellEnd"/>
+      <w:r>
+        <w:rPr>
+          <w:rFonts w:ascii="Times New Roman" w:hAnsi="Times New Roman" w:cs="Times New Roman"/>
+          <w:sz w:val="24"/>
+          <w:szCs w:val="24"/>
+        </w:rPr>
+        <w:t xml:space="preserve">, the </w:t>
+      </w:r>
+      <w:proofErr w:type="spellStart"/>
+      <w:r>
+        <w:rPr>
+          <w:rFonts w:ascii="Times New Roman" w:hAnsi="Times New Roman" w:cs="Times New Roman"/>
+          <w:sz w:val="24"/>
+          <w:szCs w:val="24"/>
+        </w:rPr>
+        <w:t>author</w:t>
+      </w:r>
+      <w:proofErr w:type="spellEnd"/>
+      <w:r>
+        <w:rPr>
+          <w:rFonts w:ascii="Times New Roman" w:hAnsi="Times New Roman" w:cs="Times New Roman"/>
+          <w:sz w:val="24"/>
+          <w:szCs w:val="24"/>
+        </w:rPr>
+        <w:t xml:space="preserve"> </w:t>
+      </w:r>
+      <w:proofErr w:type="spellStart"/>
+      <w:r>
+        <w:rPr>
+          <w:rFonts w:ascii="Times New Roman" w:hAnsi="Times New Roman" w:cs="Times New Roman"/>
+          <w:sz w:val="24"/>
+          <w:szCs w:val="24"/>
+        </w:rPr>
+        <w:t>took</w:t>
+      </w:r>
+      <w:proofErr w:type="spellEnd"/>
+      <w:r>
+        <w:rPr>
+          <w:rFonts w:ascii="Times New Roman" w:hAnsi="Times New Roman" w:cs="Times New Roman"/>
+          <w:sz w:val="24"/>
+          <w:szCs w:val="24"/>
+        </w:rPr>
+        <w:t xml:space="preserve"> </w:t>
+      </w:r>
+      <w:proofErr w:type="spellStart"/>
+      <w:r>
+        <w:rPr>
+          <w:rFonts w:ascii="Times New Roman" w:hAnsi="Times New Roman" w:cs="Times New Roman"/>
+          <w:sz w:val="24"/>
+          <w:szCs w:val="24"/>
+        </w:rPr>
+        <w:t>into</w:t>
+      </w:r>
+      <w:proofErr w:type="spellEnd"/>
+      <w:r>
+        <w:rPr>
+          <w:rFonts w:ascii="Times New Roman" w:hAnsi="Times New Roman" w:cs="Times New Roman"/>
+          <w:sz w:val="24"/>
+          <w:szCs w:val="24"/>
+        </w:rPr>
+        <w:t xml:space="preserve"> </w:t>
+      </w:r>
+      <w:proofErr w:type="spellStart"/>
+      <w:r>
+        <w:rPr>
+          <w:rFonts w:ascii="Times New Roman" w:hAnsi="Times New Roman" w:cs="Times New Roman"/>
+          <w:sz w:val="24"/>
+          <w:szCs w:val="24"/>
+        </w:rPr>
+        <w:t>account</w:t>
+      </w:r>
+      <w:proofErr w:type="spellEnd"/>
+      <w:r>
+        <w:rPr>
+          <w:rFonts w:ascii="Times New Roman" w:hAnsi="Times New Roman" w:cs="Times New Roman"/>
+          <w:sz w:val="24"/>
+          <w:szCs w:val="24"/>
+        </w:rPr>
+        <w:t xml:space="preserve"> 5 </w:t>
+      </w:r>
+      <w:proofErr w:type="spellStart"/>
+      <w:r>
+        <w:rPr>
+          <w:rFonts w:ascii="Times New Roman" w:hAnsi="Times New Roman" w:cs="Times New Roman"/>
+          <w:sz w:val="24"/>
+          <w:szCs w:val="24"/>
+        </w:rPr>
+        <w:t>features</w:t>
+      </w:r>
+      <w:proofErr w:type="spellEnd"/>
+      <w:r>
+        <w:rPr>
+          <w:rFonts w:ascii="Times New Roman" w:hAnsi="Times New Roman" w:cs="Times New Roman"/>
+          <w:sz w:val="24"/>
+          <w:szCs w:val="24"/>
+        </w:rPr>
+        <w:t xml:space="preserve"> </w:t>
+      </w:r>
+      <w:proofErr w:type="spellStart"/>
+      <w:r>
+        <w:rPr>
+          <w:rFonts w:ascii="Times New Roman" w:hAnsi="Times New Roman" w:cs="Times New Roman"/>
+          <w:sz w:val="24"/>
+          <w:szCs w:val="24"/>
+        </w:rPr>
+        <w:t>that</w:t>
+      </w:r>
+      <w:proofErr w:type="spellEnd"/>
+      <w:r>
+        <w:rPr>
+          <w:rFonts w:ascii="Times New Roman" w:hAnsi="Times New Roman" w:cs="Times New Roman"/>
+          <w:sz w:val="24"/>
+          <w:szCs w:val="24"/>
+        </w:rPr>
+        <w:t xml:space="preserve"> </w:t>
+      </w:r>
+      <w:proofErr w:type="spellStart"/>
+      <w:r>
+        <w:rPr>
+          <w:rFonts w:ascii="Times New Roman" w:hAnsi="Times New Roman" w:cs="Times New Roman"/>
+          <w:sz w:val="24"/>
+          <w:szCs w:val="24"/>
+        </w:rPr>
+        <w:t>define</w:t>
+      </w:r>
+      <w:proofErr w:type="spellEnd"/>
+      <w:r>
+        <w:rPr>
+          <w:rFonts w:ascii="Times New Roman" w:hAnsi="Times New Roman" w:cs="Times New Roman"/>
+          <w:sz w:val="24"/>
+          <w:szCs w:val="24"/>
+        </w:rPr>
+        <w:t xml:space="preserve"> the </w:t>
+      </w:r>
+      <w:proofErr w:type="spellStart"/>
+      <w:r>
+        <w:rPr>
+          <w:rFonts w:ascii="Times New Roman" w:hAnsi="Times New Roman" w:cs="Times New Roman"/>
+          <w:sz w:val="24"/>
+          <w:szCs w:val="24"/>
+        </w:rPr>
+        <w:t>usability</w:t>
+      </w:r>
+      <w:proofErr w:type="spellEnd"/>
+      <w:r>
+        <w:rPr>
+          <w:rFonts w:ascii="Times New Roman" w:hAnsi="Times New Roman" w:cs="Times New Roman"/>
+          <w:sz w:val="24"/>
+          <w:szCs w:val="24"/>
+        </w:rPr>
+        <w:t xml:space="preserve"> of the </w:t>
+      </w:r>
+      <w:proofErr w:type="spellStart"/>
+      <w:r>
+        <w:rPr>
+          <w:rFonts w:ascii="Times New Roman" w:hAnsi="Times New Roman" w:cs="Times New Roman"/>
+          <w:sz w:val="24"/>
+          <w:szCs w:val="24"/>
+        </w:rPr>
+        <w:t>application</w:t>
+      </w:r>
+      <w:proofErr w:type="spellEnd"/>
+      <w:r>
+        <w:rPr>
+          <w:rFonts w:ascii="Times New Roman" w:hAnsi="Times New Roman" w:cs="Times New Roman"/>
+          <w:sz w:val="24"/>
+          <w:szCs w:val="24"/>
+        </w:rPr>
+        <w:t xml:space="preserve"> as </w:t>
+      </w:r>
+      <w:proofErr w:type="spellStart"/>
+      <w:r>
+        <w:rPr>
+          <w:rFonts w:ascii="Times New Roman" w:hAnsi="Times New Roman" w:cs="Times New Roman"/>
+          <w:sz w:val="24"/>
+          <w:szCs w:val="24"/>
+        </w:rPr>
+        <w:t>defined</w:t>
+      </w:r>
+      <w:proofErr w:type="spellEnd"/>
+      <w:r>
+        <w:rPr>
+          <w:rFonts w:ascii="Times New Roman" w:hAnsi="Times New Roman" w:cs="Times New Roman"/>
+          <w:sz w:val="24"/>
+          <w:szCs w:val="24"/>
+        </w:rPr>
+        <w:t xml:space="preserve"> by Jakob Neilson.</w:t>
       </w:r>
     </w:p>
     <w:sectPr>
@@ -35188,7 +37393,7 @@
           <w:rPr>
             <w:noProof/>
           </w:rPr>
-          <w:t>10</w:t>
+          <w:t>69</w:t>
         </w:r>
         <w:r>
           <w:fldChar w:fldCharType="end"/>
@@ -39603,7 +41808,7 @@
   <a:extraClrSchemeLst/>
   <a:extLst>
     <a:ext uri="{05A4C25C-085E-4340-85A3-A5531E510DB2}">
-      <thm15:themeFamily xmlns="" xmlns:thm15="http://schemas.microsoft.com/office/thememl/2012/main" name="Office Theme" id="{62F939B6-93AF-4DB8-9C6B-D6C7DFDC589F}" vid="{4A3C46E8-61CC-4603-A589-7422A47A8E4A}"/>
+      <thm15:themeFamily xmlns:thm15="http://schemas.microsoft.com/office/thememl/2012/main" xmlns="" name="Office Theme" id="{62F939B6-93AF-4DB8-9C6B-D6C7DFDC589F}" vid="{4A3C46E8-61CC-4603-A589-7422A47A8E4A}"/>
     </a:ext>
   </a:extLst>
 </a:theme>
@@ -39621,7 +41826,7 @@
 </file>
 
 <file path=customXml/itemProps1.xml><?xml version="1.0" encoding="utf-8"?>
-<ds:datastoreItem xmlns:ds="http://schemas.openxmlformats.org/officeDocument/2006/customXml" ds:itemID="{C16F34E6-3241-402D-A407-5B7CED44AD8E}">
+<ds:datastoreItem xmlns:ds="http://schemas.openxmlformats.org/officeDocument/2006/customXml" ds:itemID="{824B7706-0995-4F0F-8385-5117996CEC35}">
   <ds:schemaRefs>
     <ds:schemaRef ds:uri="http://schemas.openxmlformats.org/officeDocument/2006/bibliography"/>
   </ds:schemaRefs>

</xml_diff>